<commit_message>
dca_table function added to p_reports. dca test docs. test_word_doc_dca_table and all other test_data tests passing
</commit_message>
<xml_diff>
--- a/tests/resources/summary_temp_altered.docx
+++ b/tests/resources/summary_temp_altered.docx
@@ -3,21 +3,345 @@
 <w:document xmlns:wpc="http://schemas.microsoft.com/office/word/2010/wordprocessingCanvas" xmlns:cx="http://schemas.microsoft.com/office/drawing/2014/chartex" xmlns:cx1="http://schemas.microsoft.com/office/drawing/2015/9/8/chartex" xmlns:cx2="http://schemas.microsoft.com/office/drawing/2015/10/21/chartex" xmlns:cx3="http://schemas.microsoft.com/office/drawing/2016/5/9/chartex" xmlns:cx4="http://schemas.microsoft.com/office/drawing/2016/5/10/chartex" xmlns:cx5="http://schemas.microsoft.com/office/drawing/2016/5/11/chartex" xmlns:cx6="http://schemas.microsoft.com/office/drawing/2016/5/12/chartex" xmlns:cx7="http://schemas.microsoft.com/office/drawing/2016/5/13/chartex" xmlns:cx8="http://schemas.microsoft.com/office/drawing/2016/5/14/chartex" xmlns:mc="http://schemas.openxmlformats.org/markup-compatibility/2006" xmlns:aink="http://schemas.microsoft.com/office/drawing/2016/ink" xmlns:am3d="http://schemas.microsoft.com/office/drawing/2017/model3d" xmlns:o="urn:schemas-microsoft-com:office:office" xmlns:r="http://schemas.openxmlformats.org/officeDocument/2006/relationships" xmlns:m="http://schemas.openxmlformats.org/officeDocument/2006/math" xmlns:v="urn:schemas-microsoft-com:vml" xmlns:wp14="http://schemas.microsoft.com/office/word/2010/wordprocessingDrawing" xmlns:wp="http://schemas.openxmlformats.org/drawingml/2006/wordprocessingDrawing" xmlns:w10="urn:schemas-microsoft-com:office:word" xmlns:w="http://schemas.openxmlformats.org/wordprocessingml/2006/main" xmlns:w14="http://schemas.microsoft.com/office/word/2010/wordml" xmlns:w15="http://schemas.microsoft.com/office/word/2012/wordml" xmlns:w16cid="http://schemas.microsoft.com/office/word/2016/wordml/cid" xmlns:w16se="http://schemas.microsoft.com/office/word/2015/wordml/symex" xmlns:wpg="http://schemas.microsoft.com/office/word/2010/wordprocessingGroup" xmlns:wpi="http://schemas.microsoft.com/office/word/2010/wordprocessingInk" xmlns:wne="http://schemas.microsoft.com/office/word/2006/wordml" xmlns:wps="http://schemas.microsoft.com/office/word/2010/wordprocessingShape" mc:Ignorable="w14 w15 w16se w16cid wp14">
   <w:body>
     <w:p/>
-    <w:p>
-      <w:r>
-        <w:t>SRO: Jeff Bezos, jeff@dft.gsi.gov.uk, 020 7944 6999</w:t>
-      </w:r>
-    </w:p>
-    <w:p>
-      <w:r>
-        <w:t>PD: Homer, homer@dft.gsi.gov.uk, 020 7944 9876</w:t>
-      </w:r>
-    </w:p>
-    <w:p>
-      <w:r>
-        <w:t>PfM reporting lead: Albert de morcef, al.demorcerf@dft.gsi.gov.uk, 020 7944 9999</w:t>
-      </w:r>
-    </w:p>
+    <w:tbl>
+      <w:tblPr>
+        <w:tblW w:type="auto" w:w="0"/>
+        <w:tblLook w:firstColumn="1" w:firstRow="1" w:lastColumn="0" w:lastRow="0" w:noHBand="0" w:noVBand="1" w:val="04A0"/>
+      </w:tblPr>
+      <w:tblGrid>
+        <w:gridCol w:w="1728"/>
+        <w:gridCol w:w="1728"/>
+        <w:gridCol w:w="1728"/>
+        <w:gridCol w:w="1728"/>
+        <w:gridCol w:w="1728"/>
+      </w:tblGrid>
+      <w:tr>
+        <w:tc>
+          <w:tcPr>
+            <w:tcW w:type="dxa" w:w="1728"/>
+          </w:tcPr>
+          <w:p>
+            <w:r>
+              <w:t>Delivery confidence</w:t>
+            </w:r>
+          </w:p>
+        </w:tc>
+        <w:tc>
+          <w:tcPr>
+            <w:tcW w:type="dxa" w:w="1728"/>
+          </w:tcPr>
+          <w:p>
+            <w:r>
+              <w:t>This quarter</w:t>
+            </w:r>
+          </w:p>
+        </w:tc>
+        <w:tc>
+          <w:tcPr>
+            <w:tcW w:type="dxa" w:w="1728"/>
+          </w:tcPr>
+          <w:p>
+            <w:r>
+              <w:t>Q1 98/99</w:t>
+            </w:r>
+          </w:p>
+        </w:tc>
+        <w:tc>
+          <w:tcPr>
+            <w:tcW w:type="dxa" w:w="1728"/>
+          </w:tcPr>
+          <w:p>
+            <w:r>
+              <w:t>Q1 97/98</w:t>
+            </w:r>
+          </w:p>
+        </w:tc>
+        <w:tc>
+          <w:tcPr>
+            <w:tcW w:type="dxa" w:w="1728"/>
+          </w:tcPr>
+          <w:p>
+            <w:r>
+              <w:t>Q1 96/97</w:t>
+            </w:r>
+          </w:p>
+        </w:tc>
+      </w:tr>
+      <w:tr>
+        <w:tc>
+          <w:tcPr>
+            <w:tcW w:type="dxa" w:w="1728"/>
+          </w:tcPr>
+          <w:p>
+            <w:r>
+              <w:t>Departmental DCA</w:t>
+            </w:r>
+          </w:p>
+        </w:tc>
+        <w:tc>
+          <w:tcPr>
+            <w:tcW w:type="dxa" w:w="1728"/>
+            <w:shd w:fill="fce553"/>
+          </w:tcPr>
+          <w:p>
+            <w:r>
+              <w:t>A</w:t>
+            </w:r>
+          </w:p>
+        </w:tc>
+        <w:tc>
+          <w:tcPr>
+            <w:tcW w:type="dxa" w:w="1728"/>
+            <w:shd w:fill="fce553"/>
+          </w:tcPr>
+          <w:p>
+            <w:r>
+              <w:t>A</w:t>
+            </w:r>
+          </w:p>
+        </w:tc>
+        <w:tc>
+          <w:tcPr>
+            <w:tcW w:type="dxa" w:w="1728"/>
+            <w:shd w:fill="fce553"/>
+          </w:tcPr>
+          <w:p>
+            <w:r>
+              <w:t>A</w:t>
+            </w:r>
+          </w:p>
+        </w:tc>
+        <w:tc>
+          <w:tcPr>
+            <w:tcW w:type="dxa" w:w="1728"/>
+            <w:shd w:fill="cb1f00"/>
+          </w:tcPr>
+          <w:p>
+            <w:r>
+              <w:t>R</w:t>
+            </w:r>
+          </w:p>
+        </w:tc>
+      </w:tr>
+      <w:tr>
+        <w:tc>
+          <w:tcPr>
+            <w:tcW w:type="dxa" w:w="1728"/>
+          </w:tcPr>
+          <w:p>
+            <w:r>
+              <w:t>SRO Finance confidence</w:t>
+            </w:r>
+          </w:p>
+        </w:tc>
+        <w:tc>
+          <w:tcPr>
+            <w:tcW w:type="dxa" w:w="1728"/>
+            <w:shd w:fill="fce553"/>
+          </w:tcPr>
+          <w:p>
+            <w:r>
+              <w:t>A</w:t>
+            </w:r>
+          </w:p>
+        </w:tc>
+        <w:tc>
+          <w:tcPr>
+            <w:tcW w:type="dxa" w:w="1728"/>
+            <w:shd w:fill="fce553"/>
+          </w:tcPr>
+          <w:p>
+            <w:r>
+              <w:t>A</w:t>
+            </w:r>
+          </w:p>
+        </w:tc>
+        <w:tc>
+          <w:tcPr>
+            <w:tcW w:type="dxa" w:w="1728"/>
+            <w:shd w:fill="fce553"/>
+          </w:tcPr>
+          <w:p>
+            <w:r>
+              <w:t>A</w:t>
+            </w:r>
+          </w:p>
+        </w:tc>
+        <w:tc>
+          <w:tcPr>
+            <w:tcW w:type="dxa" w:w="1728"/>
+            <w:shd w:fill="fce553"/>
+          </w:tcPr>
+          <w:p>
+            <w:r>
+              <w:t>A</w:t>
+            </w:r>
+          </w:p>
+        </w:tc>
+      </w:tr>
+      <w:tr>
+        <w:tc>
+          <w:tcPr>
+            <w:tcW w:type="dxa" w:w="1728"/>
+          </w:tcPr>
+          <w:p>
+            <w:r>
+              <w:t>SRO Benefits RAG</w:t>
+            </w:r>
+          </w:p>
+        </w:tc>
+        <w:tc>
+          <w:tcPr>
+            <w:tcW w:type="dxa" w:w="1728"/>
+            <w:shd w:fill="fce553"/>
+          </w:tcPr>
+          <w:p>
+            <w:r>
+              <w:t>A</w:t>
+            </w:r>
+          </w:p>
+        </w:tc>
+        <w:tc>
+          <w:tcPr>
+            <w:tcW w:type="dxa" w:w="1728"/>
+            <w:shd w:fill="fce553"/>
+          </w:tcPr>
+          <w:p>
+            <w:r>
+              <w:t>A</w:t>
+            </w:r>
+          </w:p>
+        </w:tc>
+        <w:tc>
+          <w:tcPr>
+            <w:tcW w:type="dxa" w:w="1728"/>
+            <w:shd w:fill="fce553"/>
+          </w:tcPr>
+          <w:p>
+            <w:r>
+              <w:t>A</w:t>
+            </w:r>
+          </w:p>
+        </w:tc>
+        <w:tc>
+          <w:tcPr>
+            <w:tcW w:type="dxa" w:w="1728"/>
+            <w:shd w:fill="fce553"/>
+          </w:tcPr>
+          <w:p>
+            <w:r>
+              <w:t>A</w:t>
+            </w:r>
+          </w:p>
+        </w:tc>
+      </w:tr>
+      <w:tr>
+        <w:tc>
+          <w:tcPr>
+            <w:tcW w:type="dxa" w:w="1728"/>
+          </w:tcPr>
+          <w:p>
+            <w:r>
+              <w:t>Overall Resource DCA - Now</w:t>
+            </w:r>
+          </w:p>
+        </w:tc>
+        <w:tc>
+          <w:tcPr>
+            <w:tcW w:type="dxa" w:w="1728"/>
+          </w:tcPr>
+          <w:p>
+            <w:r/>
+          </w:p>
+        </w:tc>
+        <w:tc>
+          <w:tcPr>
+            <w:tcW w:type="dxa" w:w="1728"/>
+            <w:shd w:fill="fce553"/>
+          </w:tcPr>
+          <w:p>
+            <w:r>
+              <w:t>A</w:t>
+            </w:r>
+          </w:p>
+        </w:tc>
+        <w:tc>
+          <w:tcPr>
+            <w:tcW w:type="dxa" w:w="1728"/>
+            <w:shd w:fill="17960c"/>
+          </w:tcPr>
+          <w:p>
+            <w:r>
+              <w:t>G</w:t>
+            </w:r>
+          </w:p>
+        </w:tc>
+        <w:tc>
+          <w:tcPr>
+            <w:tcW w:type="dxa" w:w="1728"/>
+            <w:shd w:fill="17960c"/>
+          </w:tcPr>
+          <w:p>
+            <w:r>
+              <w:t>G</w:t>
+            </w:r>
+          </w:p>
+        </w:tc>
+      </w:tr>
+      <w:tr>
+        <w:tc>
+          <w:tcPr>
+            <w:tcW w:type="dxa" w:w="1728"/>
+          </w:tcPr>
+          <w:p>
+            <w:r>
+              <w:t>SRO Schedule Confidence</w:t>
+            </w:r>
+          </w:p>
+        </w:tc>
+        <w:tc>
+          <w:tcPr>
+            <w:tcW w:type="dxa" w:w="1728"/>
+            <w:shd w:fill="cb1f00"/>
+          </w:tcPr>
+          <w:p>
+            <w:r>
+              <w:t>R</w:t>
+            </w:r>
+          </w:p>
+        </w:tc>
+        <w:tc>
+          <w:tcPr>
+            <w:tcW w:type="dxa" w:w="1728"/>
+          </w:tcPr>
+          <w:p>
+            <w:r>
+              <w:t>N/A</w:t>
+            </w:r>
+          </w:p>
+        </w:tc>
+        <w:tc>
+          <w:tcPr>
+            <w:tcW w:type="dxa" w:w="1728"/>
+          </w:tcPr>
+          <w:p>
+            <w:r>
+              <w:t>N/A</w:t>
+            </w:r>
+          </w:p>
+        </w:tc>
+        <w:tc>
+          <w:tcPr>
+            <w:tcW w:type="dxa" w:w="1728"/>
+          </w:tcPr>
+          <w:p>
+            <w:r>
+              <w:t>N/A</w:t>
+            </w:r>
+          </w:p>
+        </w:tc>
+      </w:tr>
+    </w:tbl>
     <w:sectPr>
       <w:headerReference w:type="even" r:id="rId11"/>
       <w:headerReference w:type="default" r:id="rId12"/>

</xml_diff>

<commit_message>
dca_narratives added to p_reports. test_word_doc_dca_narratives passing. few minor changes to description of functions in projects_reports
</commit_message>
<xml_diff>
--- a/tests/resources/summary_temp_altered.docx
+++ b/tests/resources/summary_temp_altered.docx
@@ -3,345 +3,1074 @@
 <w:document xmlns:wpc="http://schemas.microsoft.com/office/word/2010/wordprocessingCanvas" xmlns:cx="http://schemas.microsoft.com/office/drawing/2014/chartex" xmlns:cx1="http://schemas.microsoft.com/office/drawing/2015/9/8/chartex" xmlns:cx2="http://schemas.microsoft.com/office/drawing/2015/10/21/chartex" xmlns:cx3="http://schemas.microsoft.com/office/drawing/2016/5/9/chartex" xmlns:cx4="http://schemas.microsoft.com/office/drawing/2016/5/10/chartex" xmlns:cx5="http://schemas.microsoft.com/office/drawing/2016/5/11/chartex" xmlns:cx6="http://schemas.microsoft.com/office/drawing/2016/5/12/chartex" xmlns:cx7="http://schemas.microsoft.com/office/drawing/2016/5/13/chartex" xmlns:cx8="http://schemas.microsoft.com/office/drawing/2016/5/14/chartex" xmlns:mc="http://schemas.openxmlformats.org/markup-compatibility/2006" xmlns:aink="http://schemas.microsoft.com/office/drawing/2016/ink" xmlns:am3d="http://schemas.microsoft.com/office/drawing/2017/model3d" xmlns:o="urn:schemas-microsoft-com:office:office" xmlns:r="http://schemas.openxmlformats.org/officeDocument/2006/relationships" xmlns:m="http://schemas.openxmlformats.org/officeDocument/2006/math" xmlns:v="urn:schemas-microsoft-com:vml" xmlns:wp14="http://schemas.microsoft.com/office/word/2010/wordprocessingDrawing" xmlns:wp="http://schemas.openxmlformats.org/drawingml/2006/wordprocessingDrawing" xmlns:w10="urn:schemas-microsoft-com:office:word" xmlns:w="http://schemas.openxmlformats.org/wordprocessingml/2006/main" xmlns:w14="http://schemas.microsoft.com/office/word/2010/wordml" xmlns:w15="http://schemas.microsoft.com/office/word/2012/wordml" xmlns:w16cid="http://schemas.microsoft.com/office/word/2016/wordml/cid" xmlns:w16se="http://schemas.microsoft.com/office/word/2015/wordml/symex" xmlns:wpg="http://schemas.microsoft.com/office/word/2010/wordprocessingGroup" xmlns:wpi="http://schemas.microsoft.com/office/word/2010/wordprocessingInk" xmlns:wne="http://schemas.microsoft.com/office/word/2006/wordml" xmlns:wps="http://schemas.microsoft.com/office/word/2010/wordprocessingShape" mc:Ignorable="w14 w15 w16se w16cid wp14">
   <w:body>
     <w:p/>
-    <w:tbl>
-      <w:tblPr>
-        <w:tblW w:type="auto" w:w="0"/>
-        <w:tblLook w:firstColumn="1" w:firstRow="1" w:lastColumn="0" w:lastRow="0" w:noHBand="0" w:noVBand="1" w:val="04A0"/>
-      </w:tblPr>
-      <w:tblGrid>
-        <w:gridCol w:w="1728"/>
-        <w:gridCol w:w="1728"/>
-        <w:gridCol w:w="1728"/>
-        <w:gridCol w:w="1728"/>
-        <w:gridCol w:w="1728"/>
-      </w:tblGrid>
-      <w:tr>
-        <w:tc>
-          <w:tcPr>
-            <w:tcW w:type="dxa" w:w="1728"/>
-          </w:tcPr>
-          <w:p>
-            <w:r>
-              <w:t>Delivery confidence</w:t>
-            </w:r>
-          </w:p>
-        </w:tc>
-        <w:tc>
-          <w:tcPr>
-            <w:tcW w:type="dxa" w:w="1728"/>
-          </w:tcPr>
-          <w:p>
-            <w:r>
-              <w:t>This quarter</w:t>
-            </w:r>
-          </w:p>
-        </w:tc>
-        <w:tc>
-          <w:tcPr>
-            <w:tcW w:type="dxa" w:w="1728"/>
-          </w:tcPr>
-          <w:p>
-            <w:r>
-              <w:t>Q1 98/99</w:t>
-            </w:r>
-          </w:p>
-        </w:tc>
-        <w:tc>
-          <w:tcPr>
-            <w:tcW w:type="dxa" w:w="1728"/>
-          </w:tcPr>
-          <w:p>
-            <w:r>
-              <w:t>Q1 97/98</w:t>
-            </w:r>
-          </w:p>
-        </w:tc>
-        <w:tc>
-          <w:tcPr>
-            <w:tcW w:type="dxa" w:w="1728"/>
-          </w:tcPr>
-          <w:p>
-            <w:r>
-              <w:t>Q1 96/97</w:t>
-            </w:r>
-          </w:p>
-        </w:tc>
-      </w:tr>
-      <w:tr>
-        <w:tc>
-          <w:tcPr>
-            <w:tcW w:type="dxa" w:w="1728"/>
-          </w:tcPr>
-          <w:p>
-            <w:r>
-              <w:t>Departmental DCA</w:t>
-            </w:r>
-          </w:p>
-        </w:tc>
-        <w:tc>
-          <w:tcPr>
-            <w:tcW w:type="dxa" w:w="1728"/>
-            <w:shd w:fill="fce553"/>
-          </w:tcPr>
-          <w:p>
-            <w:r>
-              <w:t>A</w:t>
-            </w:r>
-          </w:p>
-        </w:tc>
-        <w:tc>
-          <w:tcPr>
-            <w:tcW w:type="dxa" w:w="1728"/>
-            <w:shd w:fill="fce553"/>
-          </w:tcPr>
-          <w:p>
-            <w:r>
-              <w:t>A</w:t>
-            </w:r>
-          </w:p>
-        </w:tc>
-        <w:tc>
-          <w:tcPr>
-            <w:tcW w:type="dxa" w:w="1728"/>
-            <w:shd w:fill="fce553"/>
-          </w:tcPr>
-          <w:p>
-            <w:r>
-              <w:t>A</w:t>
-            </w:r>
-          </w:p>
-        </w:tc>
-        <w:tc>
-          <w:tcPr>
-            <w:tcW w:type="dxa" w:w="1728"/>
-            <w:shd w:fill="cb1f00"/>
-          </w:tcPr>
-          <w:p>
-            <w:r>
-              <w:t>R</w:t>
-            </w:r>
-          </w:p>
-        </w:tc>
-      </w:tr>
-      <w:tr>
-        <w:tc>
-          <w:tcPr>
-            <w:tcW w:type="dxa" w:w="1728"/>
-          </w:tcPr>
-          <w:p>
-            <w:r>
-              <w:t>SRO Finance confidence</w:t>
-            </w:r>
-          </w:p>
-        </w:tc>
-        <w:tc>
-          <w:tcPr>
-            <w:tcW w:type="dxa" w:w="1728"/>
-            <w:shd w:fill="fce553"/>
-          </w:tcPr>
-          <w:p>
-            <w:r>
-              <w:t>A</w:t>
-            </w:r>
-          </w:p>
-        </w:tc>
-        <w:tc>
-          <w:tcPr>
-            <w:tcW w:type="dxa" w:w="1728"/>
-            <w:shd w:fill="fce553"/>
-          </w:tcPr>
-          <w:p>
-            <w:r>
-              <w:t>A</w:t>
-            </w:r>
-          </w:p>
-        </w:tc>
-        <w:tc>
-          <w:tcPr>
-            <w:tcW w:type="dxa" w:w="1728"/>
-            <w:shd w:fill="fce553"/>
-          </w:tcPr>
-          <w:p>
-            <w:r>
-              <w:t>A</w:t>
-            </w:r>
-          </w:p>
-        </w:tc>
-        <w:tc>
-          <w:tcPr>
-            <w:tcW w:type="dxa" w:w="1728"/>
-            <w:shd w:fill="fce553"/>
-          </w:tcPr>
-          <w:p>
-            <w:r>
-              <w:t>A</w:t>
-            </w:r>
-          </w:p>
-        </w:tc>
-      </w:tr>
-      <w:tr>
-        <w:tc>
-          <w:tcPr>
-            <w:tcW w:type="dxa" w:w="1728"/>
-          </w:tcPr>
-          <w:p>
-            <w:r>
-              <w:t>SRO Benefits RAG</w:t>
-            </w:r>
-          </w:p>
-        </w:tc>
-        <w:tc>
-          <w:tcPr>
-            <w:tcW w:type="dxa" w:w="1728"/>
-            <w:shd w:fill="fce553"/>
-          </w:tcPr>
-          <w:p>
-            <w:r>
-              <w:t>A</w:t>
-            </w:r>
-          </w:p>
-        </w:tc>
-        <w:tc>
-          <w:tcPr>
-            <w:tcW w:type="dxa" w:w="1728"/>
-            <w:shd w:fill="fce553"/>
-          </w:tcPr>
-          <w:p>
-            <w:r>
-              <w:t>A</w:t>
-            </w:r>
-          </w:p>
-        </w:tc>
-        <w:tc>
-          <w:tcPr>
-            <w:tcW w:type="dxa" w:w="1728"/>
-            <w:shd w:fill="fce553"/>
-          </w:tcPr>
-          <w:p>
-            <w:r>
-              <w:t>A</w:t>
-            </w:r>
-          </w:p>
-        </w:tc>
-        <w:tc>
-          <w:tcPr>
-            <w:tcW w:type="dxa" w:w="1728"/>
-            <w:shd w:fill="fce553"/>
-          </w:tcPr>
-          <w:p>
-            <w:r>
-              <w:t>A</w:t>
-            </w:r>
-          </w:p>
-        </w:tc>
-      </w:tr>
-      <w:tr>
-        <w:tc>
-          <w:tcPr>
-            <w:tcW w:type="dxa" w:w="1728"/>
-          </w:tcPr>
-          <w:p>
-            <w:r>
-              <w:t>Overall Resource DCA - Now</w:t>
-            </w:r>
-          </w:p>
-        </w:tc>
-        <w:tc>
-          <w:tcPr>
-            <w:tcW w:type="dxa" w:w="1728"/>
-          </w:tcPr>
-          <w:p>
-            <w:r/>
-          </w:p>
-        </w:tc>
-        <w:tc>
-          <w:tcPr>
-            <w:tcW w:type="dxa" w:w="1728"/>
-            <w:shd w:fill="fce553"/>
-          </w:tcPr>
-          <w:p>
-            <w:r>
-              <w:t>A</w:t>
-            </w:r>
-          </w:p>
-        </w:tc>
-        <w:tc>
-          <w:tcPr>
-            <w:tcW w:type="dxa" w:w="1728"/>
-            <w:shd w:fill="17960c"/>
-          </w:tcPr>
-          <w:p>
-            <w:r>
-              <w:t>G</w:t>
-            </w:r>
-          </w:p>
-        </w:tc>
-        <w:tc>
-          <w:tcPr>
-            <w:tcW w:type="dxa" w:w="1728"/>
-            <w:shd w:fill="17960c"/>
-          </w:tcPr>
-          <w:p>
-            <w:r>
-              <w:t>G</w:t>
-            </w:r>
-          </w:p>
-        </w:tc>
-      </w:tr>
-      <w:tr>
-        <w:tc>
-          <w:tcPr>
-            <w:tcW w:type="dxa" w:w="1728"/>
-          </w:tcPr>
-          <w:p>
-            <w:r>
-              <w:t>SRO Schedule Confidence</w:t>
-            </w:r>
-          </w:p>
-        </w:tc>
-        <w:tc>
-          <w:tcPr>
-            <w:tcW w:type="dxa" w:w="1728"/>
-            <w:shd w:fill="cb1f00"/>
-          </w:tcPr>
-          <w:p>
-            <w:r>
-              <w:t>R</w:t>
-            </w:r>
-          </w:p>
-        </w:tc>
-        <w:tc>
-          <w:tcPr>
-            <w:tcW w:type="dxa" w:w="1728"/>
-          </w:tcPr>
-          <w:p>
-            <w:r>
-              <w:t>N/A</w:t>
-            </w:r>
-          </w:p>
-        </w:tc>
-        <w:tc>
-          <w:tcPr>
-            <w:tcW w:type="dxa" w:w="1728"/>
-          </w:tcPr>
-          <w:p>
-            <w:r>
-              <w:t>N/A</w:t>
-            </w:r>
-          </w:p>
-        </w:tc>
-        <w:tc>
-          <w:tcPr>
-            <w:tcW w:type="dxa" w:w="1728"/>
-          </w:tcPr>
-          <w:p>
-            <w:r>
-              <w:t>N/A</w:t>
-            </w:r>
-          </w:p>
-        </w:tc>
-      </w:tr>
-    </w:tbl>
+    <w:p/>
+    <w:p>
+      <w:r>
+        <w:rPr>
+          <w:color w:val="FF0000"/>
+        </w:rPr>
+        <w:t>*Red text highlights changes in narratives from last quarter</w:t>
+      </w:r>
+    </w:p>
+    <w:p>
+      <w:r>
+        <w:rPr>
+          <w:b/>
+        </w:rPr>
+        <w:t>SRO delivery confidence narrative</w:t>
+      </w:r>
+    </w:p>
+    <w:p>
+      <w:r>
+        <w:t xml:space="preserve"> The</w:t>
+      </w:r>
+      <w:r>
+        <w:t xml:space="preserve"> Bretton</w:t>
+      </w:r>
+      <w:r>
+        <w:t xml:space="preserve"> Woods</w:t>
+      </w:r>
+      <w:r>
+        <w:t xml:space="preserve"> system</w:t>
+      </w:r>
+      <w:r>
+        <w:t xml:space="preserve"> of</w:t>
+      </w:r>
+      <w:r>
+        <w:t xml:space="preserve"> monetary</w:t>
+      </w:r>
+      <w:r>
+        <w:t xml:space="preserve"> management</w:t>
+      </w:r>
+      <w:r>
+        <w:t xml:space="preserve"> established</w:t>
+      </w:r>
+      <w:r>
+        <w:t xml:space="preserve"> the</w:t>
+      </w:r>
+      <w:r>
+        <w:t xml:space="preserve"> rules</w:t>
+      </w:r>
+      <w:r>
+        <w:t xml:space="preserve"> for</w:t>
+      </w:r>
+      <w:r>
+        <w:t xml:space="preserve"> commercial</w:t>
+      </w:r>
+      <w:r>
+        <w:t xml:space="preserve"> and</w:t>
+      </w:r>
+      <w:r>
+        <w:t xml:space="preserve"> financial</w:t>
+      </w:r>
+      <w:r>
+        <w:t xml:space="preserve"> relations</w:t>
+      </w:r>
+      <w:r>
+        <w:t xml:space="preserve"> among</w:t>
+      </w:r>
+      <w:r>
+        <w:t xml:space="preserve"> the</w:t>
+      </w:r>
+      <w:r>
+        <w:t xml:space="preserve"> United</w:t>
+      </w:r>
+      <w:r>
+        <w:t xml:space="preserve"> States,</w:t>
+      </w:r>
+      <w:r>
+        <w:t xml:space="preserve"> Canada,</w:t>
+      </w:r>
+      <w:r>
+        <w:t xml:space="preserve"> Western</w:t>
+      </w:r>
+      <w:r>
+        <w:t xml:space="preserve"> European</w:t>
+      </w:r>
+      <w:r>
+        <w:t xml:space="preserve"> countries,</w:t>
+      </w:r>
+      <w:r>
+        <w:t xml:space="preserve"> Australia,</w:t>
+      </w:r>
+      <w:r>
+        <w:t xml:space="preserve"> and</w:t>
+      </w:r>
+      <w:r>
+        <w:t xml:space="preserve"> Japan</w:t>
+      </w:r>
+      <w:r>
+        <w:t xml:space="preserve"> after</w:t>
+      </w:r>
+      <w:r>
+        <w:t xml:space="preserve"> the</w:t>
+      </w:r>
+      <w:r>
+        <w:t xml:space="preserve"> 1944</w:t>
+      </w:r>
+      <w:r>
+        <w:t xml:space="preserve"> Bretton</w:t>
+      </w:r>
+      <w:r>
+        <w:t xml:space="preserve"> Woods</w:t>
+      </w:r>
+      <w:r>
+        <w:t xml:space="preserve"> Agreement.</w:t>
+      </w:r>
+      <w:r>
+        <w:t xml:space="preserve"> The</w:t>
+      </w:r>
+      <w:r>
+        <w:t xml:space="preserve"> Bretton</w:t>
+      </w:r>
+      <w:r>
+        <w:t xml:space="preserve"> Woods</w:t>
+      </w:r>
+      <w:r>
+        <w:t xml:space="preserve"> system</w:t>
+      </w:r>
+      <w:r>
+        <w:t xml:space="preserve"> was</w:t>
+      </w:r>
+      <w:r>
+        <w:t xml:space="preserve"> the</w:t>
+      </w:r>
+      <w:r>
+        <w:t xml:space="preserve"> first</w:t>
+      </w:r>
+      <w:r>
+        <w:t xml:space="preserve"> example</w:t>
+      </w:r>
+      <w:r>
+        <w:t xml:space="preserve"> of</w:t>
+      </w:r>
+      <w:r>
+        <w:t xml:space="preserve"> a</w:t>
+      </w:r>
+      <w:r>
+        <w:t xml:space="preserve"> fully</w:t>
+      </w:r>
+      <w:r>
+        <w:t xml:space="preserve"> negotiated</w:t>
+      </w:r>
+      <w:r>
+        <w:t xml:space="preserve"> monetary</w:t>
+      </w:r>
+      <w:r>
+        <w:t xml:space="preserve"> order</w:t>
+      </w:r>
+      <w:r>
+        <w:t xml:space="preserve"> intended</w:t>
+      </w:r>
+      <w:r>
+        <w:t xml:space="preserve"> to</w:t>
+      </w:r>
+      <w:r>
+        <w:t xml:space="preserve"> govern</w:t>
+      </w:r>
+      <w:r>
+        <w:t xml:space="preserve"> monetary</w:t>
+      </w:r>
+      <w:r>
+        <w:t xml:space="preserve"> relations</w:t>
+      </w:r>
+      <w:r>
+        <w:t xml:space="preserve"> among</w:t>
+      </w:r>
+      <w:r>
+        <w:t xml:space="preserve"> independent</w:t>
+      </w:r>
+      <w:r>
+        <w:t xml:space="preserve"> states.</w:t>
+      </w:r>
+      <w:r>
+        <w:t xml:space="preserve"> The</w:t>
+      </w:r>
+      <w:r>
+        <w:t xml:space="preserve"> chief</w:t>
+      </w:r>
+      <w:r>
+        <w:t xml:space="preserve"> features</w:t>
+      </w:r>
+      <w:r>
+        <w:t xml:space="preserve"> of</w:t>
+      </w:r>
+      <w:r>
+        <w:t xml:space="preserve"> the</w:t>
+      </w:r>
+      <w:r>
+        <w:t xml:space="preserve"> Bretton</w:t>
+      </w:r>
+      <w:r>
+        <w:t xml:space="preserve"> Woods</w:t>
+      </w:r>
+      <w:r>
+        <w:t xml:space="preserve"> system</w:t>
+      </w:r>
+      <w:r>
+        <w:t xml:space="preserve"> were</w:t>
+      </w:r>
+      <w:r>
+        <w:t xml:space="preserve"> an</w:t>
+      </w:r>
+      <w:r>
+        <w:t xml:space="preserve"> obligation</w:t>
+      </w:r>
+      <w:r>
+        <w:t xml:space="preserve"> for</w:t>
+      </w:r>
+      <w:r>
+        <w:t xml:space="preserve"> each</w:t>
+      </w:r>
+      <w:r>
+        <w:t xml:space="preserve"> country</w:t>
+      </w:r>
+      <w:r>
+        <w:t xml:space="preserve"> to</w:t>
+      </w:r>
+      <w:r>
+        <w:t xml:space="preserve"> adopt</w:t>
+      </w:r>
+      <w:r>
+        <w:t xml:space="preserve"> a</w:t>
+      </w:r>
+      <w:r>
+        <w:t xml:space="preserve"> monetary</w:t>
+      </w:r>
+      <w:r>
+        <w:t xml:space="preserve"> policy</w:t>
+      </w:r>
+      <w:r>
+        <w:t xml:space="preserve"> that</w:t>
+      </w:r>
+      <w:r>
+        <w:t xml:space="preserve"> maintained</w:t>
+      </w:r>
+      <w:r>
+        <w:t xml:space="preserve"> its</w:t>
+      </w:r>
+      <w:r>
+        <w:t xml:space="preserve"> external</w:t>
+      </w:r>
+      <w:r>
+        <w:t xml:space="preserve"> exchange</w:t>
+      </w:r>
+      <w:r>
+        <w:t xml:space="preserve"> rates</w:t>
+      </w:r>
+      <w:r>
+        <w:t xml:space="preserve"> within</w:t>
+      </w:r>
+      <w:r>
+        <w:t xml:space="preserve"> 1</w:t>
+      </w:r>
+      <w:r>
+        <w:t xml:space="preserve"> percent</w:t>
+      </w:r>
+      <w:r>
+        <w:t xml:space="preserve"> by</w:t>
+      </w:r>
+      <w:r>
+        <w:t xml:space="preserve"> tying</w:t>
+      </w:r>
+      <w:r>
+        <w:t xml:space="preserve"> its</w:t>
+      </w:r>
+      <w:r>
+        <w:t xml:space="preserve"> currency</w:t>
+      </w:r>
+      <w:r>
+        <w:t xml:space="preserve"> to</w:t>
+      </w:r>
+      <w:r>
+        <w:t xml:space="preserve"> gold</w:t>
+      </w:r>
+      <w:r>
+        <w:t xml:space="preserve"> and</w:t>
+      </w:r>
+      <w:r>
+        <w:t xml:space="preserve"> the</w:t>
+      </w:r>
+      <w:r>
+        <w:t xml:space="preserve"> ability</w:t>
+      </w:r>
+      <w:r>
+        <w:t xml:space="preserve"> of</w:t>
+      </w:r>
+      <w:r>
+        <w:t xml:space="preserve"> the</w:t>
+      </w:r>
+      <w:r>
+        <w:t xml:space="preserve"> IMF</w:t>
+      </w:r>
+      <w:r>
+        <w:t xml:space="preserve"> to</w:t>
+      </w:r>
+      <w:r>
+        <w:t xml:space="preserve"> bridge</w:t>
+      </w:r>
+      <w:r>
+        <w:t xml:space="preserve"> temporary</w:t>
+      </w:r>
+      <w:r>
+        <w:t xml:space="preserve"> imbalances</w:t>
+      </w:r>
+      <w:r>
+        <w:t xml:space="preserve"> of</w:t>
+      </w:r>
+      <w:r>
+        <w:t xml:space="preserve"> payments.</w:t>
+      </w:r>
+      <w:r>
+        <w:t xml:space="preserve"> Also,</w:t>
+      </w:r>
+      <w:r>
+        <w:t xml:space="preserve"> there</w:t>
+      </w:r>
+      <w:r>
+        <w:t xml:space="preserve"> was</w:t>
+      </w:r>
+      <w:r>
+        <w:t xml:space="preserve"> a</w:t>
+      </w:r>
+      <w:r>
+        <w:t xml:space="preserve"> need</w:t>
+      </w:r>
+      <w:r>
+        <w:t xml:space="preserve"> to</w:t>
+      </w:r>
+      <w:r>
+        <w:t xml:space="preserve"> address</w:t>
+      </w:r>
+      <w:r>
+        <w:t xml:space="preserve"> the</w:t>
+      </w:r>
+      <w:r>
+        <w:t xml:space="preserve"> lack</w:t>
+      </w:r>
+      <w:r>
+        <w:t xml:space="preserve"> of</w:t>
+      </w:r>
+      <w:r>
+        <w:t xml:space="preserve"> cooperation</w:t>
+      </w:r>
+      <w:r>
+        <w:t xml:space="preserve"> among</w:t>
+      </w:r>
+      <w:r>
+        <w:t xml:space="preserve"> other</w:t>
+      </w:r>
+      <w:r>
+        <w:t xml:space="preserve"> countries</w:t>
+      </w:r>
+      <w:r>
+        <w:t xml:space="preserve"> and</w:t>
+      </w:r>
+      <w:r>
+        <w:t xml:space="preserve"> to</w:t>
+      </w:r>
+      <w:r>
+        <w:t xml:space="preserve"> prevent</w:t>
+      </w:r>
+      <w:r>
+        <w:t xml:space="preserve"> competitive</w:t>
+      </w:r>
+      <w:r>
+        <w:t xml:space="preserve"> devaluation</w:t>
+      </w:r>
+      <w:r>
+        <w:t xml:space="preserve"> of</w:t>
+      </w:r>
+      <w:r>
+        <w:t xml:space="preserve"> the</w:t>
+      </w:r>
+      <w:r>
+        <w:t xml:space="preserve"> currencies</w:t>
+      </w:r>
+      <w:r>
+        <w:t xml:space="preserve"> as</w:t>
+      </w:r>
+      <w:r>
+        <w:t xml:space="preserve"> well.</w:t>
+      </w:r>
+    </w:p>
+    <w:p>
+      <w:r>
+        <w:rPr>
+          <w:b/>
+        </w:rPr>
+        <w:t>Financial cost narrative</w:t>
+      </w:r>
+    </w:p>
+    <w:p>
+      <w:r>
+        <w:t xml:space="preserve"> screw</w:t>
+      </w:r>
+    </w:p>
+    <w:p>
+      <w:r>
+        <w:rPr>
+          <w:b/>
+        </w:rPr>
+        <w:t>Financial comparison with last quarter</w:t>
+      </w:r>
+    </w:p>
+    <w:p>
+      <w:r>
+        <w:t xml:space="preserve"> wood</w:t>
+      </w:r>
+    </w:p>
+    <w:p>
+      <w:r>
+        <w:rPr>
+          <w:b/>
+        </w:rPr>
+        <w:t>Financial comparison with baseline</w:t>
+      </w:r>
+    </w:p>
+    <w:p>
+      <w:r>
+        <w:t xml:space="preserve"> screw</w:t>
+      </w:r>
+    </w:p>
+    <w:p>
+      <w:r>
+        <w:rPr>
+          <w:b/>
+        </w:rPr>
+        <w:t>Benefits Narrative</w:t>
+      </w:r>
+    </w:p>
+    <w:p>
+      <w:r>
+        <w:t xml:space="preserve"> Datamaps</w:t>
+      </w:r>
+      <w:r>
+        <w:t xml:space="preserve"> allows</w:t>
+      </w:r>
+      <w:r>
+        <w:t xml:space="preserve"> for</w:t>
+      </w:r>
+      <w:r>
+        <w:t xml:space="preserve"> data</w:t>
+      </w:r>
+      <w:r>
+        <w:t xml:space="preserve"> to</w:t>
+      </w:r>
+      <w:r>
+        <w:t xml:space="preserve"> be</w:t>
+      </w:r>
+      <w:r>
+        <w:t xml:space="preserve"> collected</w:t>
+      </w:r>
+      <w:r>
+        <w:t xml:space="preserve"> from</w:t>
+      </w:r>
+      <w:r>
+        <w:t xml:space="preserve"> multiple</w:t>
+      </w:r>
+      <w:r>
+        <w:t xml:space="preserve"> users</w:t>
+      </w:r>
+      <w:r>
+        <w:t xml:space="preserve"> using</w:t>
+      </w:r>
+      <w:r>
+        <w:t xml:space="preserve"> pre-defined</w:t>
+      </w:r>
+      <w:r>
+        <w:t xml:space="preserve"> forms,</w:t>
+      </w:r>
+      <w:r>
+        <w:t xml:space="preserve"> built</w:t>
+      </w:r>
+      <w:r>
+        <w:t xml:space="preserve"> out</w:t>
+      </w:r>
+      <w:r>
+        <w:t xml:space="preserve"> of</w:t>
+      </w:r>
+      <w:r>
+        <w:t xml:space="preserve"> Excel</w:t>
+      </w:r>
+      <w:r>
+        <w:t xml:space="preserve"> spreadsheets.</w:t>
+      </w:r>
+      <w:r>
+        <w:t xml:space="preserve"> The</w:t>
+      </w:r>
+      <w:r>
+        <w:t xml:space="preserve"> form</w:t>
+      </w:r>
+      <w:r>
+        <w:t xml:space="preserve"> can</w:t>
+      </w:r>
+      <w:r>
+        <w:t xml:space="preserve"> be</w:t>
+      </w:r>
+      <w:r>
+        <w:t xml:space="preserve"> as</w:t>
+      </w:r>
+      <w:r>
+        <w:t xml:space="preserve"> complex</w:t>
+      </w:r>
+      <w:r>
+        <w:t xml:space="preserve"> or</w:t>
+      </w:r>
+      <w:r>
+        <w:t xml:space="preserve"> as</w:t>
+      </w:r>
+      <w:r>
+        <w:t xml:space="preserve"> simple</w:t>
+      </w:r>
+      <w:r>
+        <w:t xml:space="preserve"> as</w:t>
+      </w:r>
+      <w:r>
+        <w:t xml:space="preserve"> you</w:t>
+      </w:r>
+      <w:r>
+        <w:t xml:space="preserve"> like</w:t>
+      </w:r>
+    </w:p>
+    <w:p>
+      <w:r>
+        <w:t>-</w:t>
+      </w:r>
+      <w:r>
+        <w:t xml:space="preserve"> Datamaps</w:t>
+      </w:r>
+      <w:r>
+        <w:t xml:space="preserve"> does</w:t>
+      </w:r>
+      <w:r>
+        <w:t xml:space="preserve"> the</w:t>
+      </w:r>
+      <w:r>
+        <w:t xml:space="preserve"> hard</w:t>
+      </w:r>
+      <w:r>
+        <w:t xml:space="preserve"> work</w:t>
+      </w:r>
+      <w:r>
+        <w:t xml:space="preserve"> of</w:t>
+      </w:r>
+      <w:r>
+        <w:t xml:space="preserve"> collecting</w:t>
+      </w:r>
+      <w:r>
+        <w:t xml:space="preserve"> the</w:t>
+      </w:r>
+      <w:r>
+        <w:t xml:space="preserve"> data</w:t>
+      </w:r>
+      <w:r>
+        <w:t xml:space="preserve"> into</w:t>
+      </w:r>
+      <w:r>
+        <w:t xml:space="preserve"> one</w:t>
+      </w:r>
+      <w:r>
+        <w:t xml:space="preserve"> place</w:t>
+      </w:r>
+      <w:r>
+        <w:t xml:space="preserve"> for</w:t>
+      </w:r>
+      <w:r>
+        <w:t xml:space="preserve"> onward</w:t>
+      </w:r>
+      <w:r>
+        <w:t xml:space="preserve"> processing</w:t>
+      </w:r>
+      <w:r>
+        <w:t xml:space="preserve"> or</w:t>
+      </w:r>
+      <w:r>
+        <w:t xml:space="preserve"> analysis,</w:t>
+      </w:r>
+      <w:r>
+        <w:t xml:space="preserve"> whilst</w:t>
+      </w:r>
+      <w:r>
+        <w:t xml:space="preserve"> ensuring</w:t>
+      </w:r>
+      <w:r>
+        <w:t xml:space="preserve"> that</w:t>
+      </w:r>
+      <w:r>
+        <w:t xml:space="preserve"> the</w:t>
+      </w:r>
+      <w:r>
+        <w:t xml:space="preserve"> data</w:t>
+      </w:r>
+      <w:r>
+        <w:t xml:space="preserve"> is</w:t>
+      </w:r>
+      <w:r>
+        <w:t xml:space="preserve"> valid</w:t>
+      </w:r>
+      <w:r>
+        <w:t xml:space="preserve"> according</w:t>
+      </w:r>
+      <w:r>
+        <w:t xml:space="preserve"> to</w:t>
+      </w:r>
+      <w:r>
+        <w:t xml:space="preserve"> expectations.</w:t>
+      </w:r>
+      <w:r>
+        <w:t xml:space="preserve"> Datamaps</w:t>
+      </w:r>
+      <w:r>
+        <w:t xml:space="preserve"> acknowledges</w:t>
+      </w:r>
+      <w:r>
+        <w:t xml:space="preserve"> that</w:t>
+      </w:r>
+      <w:r>
+        <w:t xml:space="preserve"> in</w:t>
+      </w:r>
+      <w:r>
+        <w:t xml:space="preserve"> the</w:t>
+      </w:r>
+      <w:r>
+        <w:t xml:space="preserve"> office</w:t>
+      </w:r>
+      <w:r>
+        <w:t xml:space="preserve"> environment,</w:t>
+      </w:r>
+      <w:r>
+        <w:t xml:space="preserve"> we</w:t>
+      </w:r>
+      <w:r>
+        <w:t xml:space="preserve"> use</w:t>
+      </w:r>
+      <w:r>
+        <w:t xml:space="preserve"> Excel</w:t>
+      </w:r>
+      <w:r>
+        <w:t xml:space="preserve"> for</w:t>
+      </w:r>
+      <w:r>
+        <w:t xml:space="preserve"> everything,</w:t>
+      </w:r>
+      <w:r>
+        <w:t xml:space="preserve"> but</w:t>
+      </w:r>
+      <w:r>
+        <w:t xml:space="preserve"> using</w:t>
+      </w:r>
+      <w:r>
+        <w:t xml:space="preserve"> it</w:t>
+      </w:r>
+      <w:r>
+        <w:t xml:space="preserve"> to</w:t>
+      </w:r>
+      <w:r>
+        <w:t xml:space="preserve"> collect</w:t>
+      </w:r>
+      <w:r>
+        <w:t xml:space="preserve"> data</w:t>
+      </w:r>
+      <w:r>
+        <w:t xml:space="preserve"> requires</w:t>
+      </w:r>
+      <w:r>
+        <w:t xml:space="preserve"> help</w:t>
+      </w:r>
+    </w:p>
+    <w:p>
+      <w:r>
+        <w:t>-</w:t>
+      </w:r>
+      <w:r>
+        <w:t xml:space="preserve"> which</w:t>
+      </w:r>
+      <w:r>
+        <w:t xml:space="preserve"> is</w:t>
+      </w:r>
+      <w:r>
+        <w:t xml:space="preserve"> where</w:t>
+      </w:r>
+      <w:r>
+        <w:t xml:space="preserve"> Datamaps</w:t>
+      </w:r>
+      <w:r>
+        <w:t xml:space="preserve"> excels.</w:t>
+      </w:r>
+    </w:p>
+    <w:p>
+      <w:r>
+        <w:rPr>
+          <w:b/>
+        </w:rPr>
+        <w:t>Benefits comparison with last quarter</w:t>
+      </w:r>
+    </w:p>
+    <w:p>
+      <w:r>
+        <w:rPr>
+          <w:color w:val="FF0000"/>
+        </w:rPr>
+        <w:t xml:space="preserve"> nail</w:t>
+      </w:r>
+    </w:p>
+    <w:p>
+      <w:r>
+        <w:rPr>
+          <w:b/>
+        </w:rPr>
+        <w:t>Benefits comparison with baseline</w:t>
+      </w:r>
+    </w:p>
+    <w:p>
+      <w:r>
+        <w:rPr>
+          <w:color w:val="FF0000"/>
+        </w:rPr>
+        <w:t xml:space="preserve"> What</w:t>
+      </w:r>
+      <w:r>
+        <w:rPr>
+          <w:color w:val="FF0000"/>
+        </w:rPr>
+        <w:t xml:space="preserve"> you</w:t>
+      </w:r>
+      <w:r>
+        <w:rPr>
+          <w:color w:val="FF0000"/>
+        </w:rPr>
+        <w:t xml:space="preserve"> see</w:t>
+      </w:r>
+      <w:r>
+        <w:rPr>
+          <w:color w:val="FF0000"/>
+        </w:rPr>
+        <w:t xml:space="preserve"> if</w:t>
+      </w:r>
+      <w:r>
+        <w:rPr>
+          <w:color w:val="FF0000"/>
+        </w:rPr>
+        <w:t xml:space="preserve"> all</w:t>
+      </w:r>
+      <w:r>
+        <w:rPr>
+          <w:color w:val="FF0000"/>
+        </w:rPr>
+        <w:t xml:space="preserve"> there</w:t>
+      </w:r>
+      <w:r>
+        <w:rPr>
+          <w:color w:val="FF0000"/>
+        </w:rPr>
+        <w:t xml:space="preserve"> is</w:t>
+      </w:r>
+    </w:p>
+    <w:p>
+      <w:r>
+        <w:rPr>
+          <w:b/>
+        </w:rPr>
+        <w:t>Milestone narrative</w:t>
+      </w:r>
+    </w:p>
+    <w:p>
+      <w:r>
+        <w:t xml:space="preserve"> The</w:t>
+      </w:r>
+      <w:r>
+        <w:t xml:space="preserve"> 2010–11</w:t>
+      </w:r>
+      <w:r>
+        <w:t xml:space="preserve"> Ashes</w:t>
+      </w:r>
+      <w:r>
+        <w:t xml:space="preserve"> series</w:t>
+      </w:r>
+      <w:r>
+        <w:t xml:space="preserve"> (known</w:t>
+      </w:r>
+      <w:r>
+        <w:t xml:space="preserve"> as</w:t>
+      </w:r>
+      <w:r>
+        <w:t xml:space="preserve"> the</w:t>
+      </w:r>
+      <w:r>
+        <w:t xml:space="preserve"> Vodafone</w:t>
+      </w:r>
+      <w:r>
+        <w:t xml:space="preserve"> Ashes</w:t>
+      </w:r>
+      <w:r>
+        <w:t xml:space="preserve"> Series</w:t>
+      </w:r>
+      <w:r>
+        <w:t xml:space="preserve"> for</w:t>
+      </w:r>
+      <w:r>
+        <w:t xml:space="preserve"> sponsorship</w:t>
+      </w:r>
+      <w:r>
+        <w:t xml:space="preserve"> reasons)</w:t>
+      </w:r>
+      <w:r>
+        <w:t xml:space="preserve"> was</w:t>
+      </w:r>
+      <w:r>
+        <w:t xml:space="preserve"> the</w:t>
+      </w:r>
+      <w:r>
+        <w:t xml:space="preserve"> 66th</w:t>
+      </w:r>
+      <w:r>
+        <w:t xml:space="preserve"> series</w:t>
+      </w:r>
+      <w:r>
+        <w:t xml:space="preserve"> of</w:t>
+      </w:r>
+      <w:r>
+        <w:t xml:space="preserve"> Test</w:t>
+      </w:r>
+      <w:r>
+        <w:t xml:space="preserve"> cricket</w:t>
+      </w:r>
+      <w:r>
+        <w:t xml:space="preserve"> matches</w:t>
+      </w:r>
+      <w:r>
+        <w:t xml:space="preserve"> played</w:t>
+      </w:r>
+      <w:r>
+        <w:t xml:space="preserve"> to</w:t>
+      </w:r>
+      <w:r>
+        <w:t xml:space="preserve"> contest</w:t>
+      </w:r>
+      <w:r>
+        <w:t xml:space="preserve"> The</w:t>
+      </w:r>
+      <w:r>
+        <w:t xml:space="preserve"> Ashes.</w:t>
+      </w:r>
+      <w:r>
+        <w:t xml:space="preserve"> The</w:t>
+      </w:r>
+      <w:r>
+        <w:t xml:space="preserve"> series</w:t>
+      </w:r>
+      <w:r>
+        <w:t xml:space="preserve"> was</w:t>
+      </w:r>
+      <w:r>
+        <w:t xml:space="preserve"> played</w:t>
+      </w:r>
+      <w:r>
+        <w:t xml:space="preserve"> in</w:t>
+      </w:r>
+      <w:r>
+        <w:t xml:space="preserve"> Australia</w:t>
+      </w:r>
+      <w:r>
+        <w:t xml:space="preserve"> as</w:t>
+      </w:r>
+      <w:r>
+        <w:t xml:space="preserve"> part</w:t>
+      </w:r>
+      <w:r>
+        <w:t xml:space="preserve"> of</w:t>
+      </w:r>
+      <w:r>
+        <w:t xml:space="preserve"> the</w:t>
+      </w:r>
+      <w:r>
+        <w:t xml:space="preserve"> England</w:t>
+      </w:r>
+      <w:r>
+        <w:t xml:space="preserve"> cricket</w:t>
+      </w:r>
+      <w:r>
+        <w:t xml:space="preserve"> team's</w:t>
+      </w:r>
+      <w:r>
+        <w:t xml:space="preserve"> tour</w:t>
+      </w:r>
+      <w:r>
+        <w:t xml:space="preserve"> of</w:t>
+      </w:r>
+      <w:r>
+        <w:t xml:space="preserve"> the</w:t>
+      </w:r>
+      <w:r>
+        <w:t xml:space="preserve"> country</w:t>
+      </w:r>
+      <w:r>
+        <w:t xml:space="preserve"> during</w:t>
+      </w:r>
+      <w:r>
+        <w:t xml:space="preserve"> the</w:t>
+      </w:r>
+      <w:r>
+        <w:t xml:space="preserve"> 2010–11</w:t>
+      </w:r>
+      <w:r>
+        <w:t xml:space="preserve"> season.</w:t>
+      </w:r>
+      <w:r>
+        <w:t xml:space="preserve"> Five</w:t>
+      </w:r>
+      <w:r>
+        <w:t xml:space="preserve"> Tests</w:t>
+      </w:r>
+      <w:r>
+        <w:t xml:space="preserve"> were</w:t>
+      </w:r>
+      <w:r>
+        <w:t xml:space="preserve"> played</w:t>
+      </w:r>
+      <w:r>
+        <w:t xml:space="preserve"> from</w:t>
+      </w:r>
+      <w:r>
+        <w:t xml:space="preserve"> 25</w:t>
+      </w:r>
+      <w:r>
+        <w:t xml:space="preserve"> November</w:t>
+      </w:r>
+      <w:r>
+        <w:t xml:space="preserve"> 2010</w:t>
+      </w:r>
+      <w:r>
+        <w:t xml:space="preserve"> to</w:t>
+      </w:r>
+      <w:r>
+        <w:t xml:space="preserve"> 7</w:t>
+      </w:r>
+      <w:r>
+        <w:t xml:space="preserve"> January</w:t>
+      </w:r>
+      <w:r>
+        <w:t xml:space="preserve"> 2011.[1]</w:t>
+      </w:r>
+      <w:r>
+        <w:t xml:space="preserve"> England</w:t>
+      </w:r>
+      <w:r>
+        <w:t xml:space="preserve"> won</w:t>
+      </w:r>
+      <w:r>
+        <w:t xml:space="preserve"> the</w:t>
+      </w:r>
+      <w:r>
+        <w:t xml:space="preserve"> series</w:t>
+      </w:r>
+      <w:r>
+        <w:t xml:space="preserve"> 3–1</w:t>
+      </w:r>
+      <w:r>
+        <w:t xml:space="preserve"> and</w:t>
+      </w:r>
+      <w:r>
+        <w:t xml:space="preserve"> retained</w:t>
+      </w:r>
+      <w:r>
+        <w:t xml:space="preserve"> the</w:t>
+      </w:r>
+      <w:r>
+        <w:t xml:space="preserve"> Ashes,</w:t>
+      </w:r>
+      <w:r>
+        <w:t xml:space="preserve"> having</w:t>
+      </w:r>
+      <w:r>
+        <w:t xml:space="preserve"> won</w:t>
+      </w:r>
+      <w:r>
+        <w:t xml:space="preserve"> the</w:t>
+      </w:r>
+      <w:r>
+        <w:t xml:space="preserve"> previous</w:t>
+      </w:r>
+      <w:r>
+        <w:t xml:space="preserve"> series</w:t>
+      </w:r>
+      <w:r>
+        <w:t xml:space="preserve"> in</w:t>
+      </w:r>
+      <w:r>
+        <w:t xml:space="preserve"> 2009</w:t>
+      </w:r>
+      <w:r>
+        <w:t xml:space="preserve"> by</w:t>
+      </w:r>
+      <w:r>
+        <w:t xml:space="preserve"> two</w:t>
+      </w:r>
+      <w:r>
+        <w:t xml:space="preserve"> Tests</w:t>
+      </w:r>
+      <w:r>
+        <w:t xml:space="preserve"> to</w:t>
+      </w:r>
+      <w:r>
+        <w:t xml:space="preserve"> one.</w:t>
+      </w:r>
+      <w:r>
+        <w:t xml:space="preserve"> As</w:t>
+      </w:r>
+      <w:r>
+        <w:t xml:space="preserve"> of</w:t>
+      </w:r>
+      <w:r>
+        <w:t xml:space="preserve"> 2019,</w:t>
+      </w:r>
+      <w:r>
+        <w:t xml:space="preserve"> it</w:t>
+      </w:r>
+      <w:r>
+        <w:t xml:space="preserve"> remains</w:t>
+      </w:r>
+      <w:r>
+        <w:t xml:space="preserve"> the</w:t>
+      </w:r>
+      <w:r>
+        <w:t xml:space="preserve"> most</w:t>
+      </w:r>
+      <w:r>
+        <w:t xml:space="preserve"> recent</w:t>
+      </w:r>
+      <w:r>
+        <w:t xml:space="preserve"> occasion</w:t>
+      </w:r>
+      <w:r>
+        <w:t xml:space="preserve"> that</w:t>
+      </w:r>
+      <w:r>
+        <w:t xml:space="preserve"> a</w:t>
+      </w:r>
+      <w:r>
+        <w:t xml:space="preserve"> visiting</w:t>
+      </w:r>
+      <w:r>
+        <w:t xml:space="preserve"> team</w:t>
+      </w:r>
+      <w:r>
+        <w:t xml:space="preserve"> has</w:t>
+      </w:r>
+      <w:r>
+        <w:t xml:space="preserve"> won</w:t>
+      </w:r>
+      <w:r>
+        <w:t xml:space="preserve"> an</w:t>
+      </w:r>
+      <w:r>
+        <w:t xml:space="preserve"> Ashes</w:t>
+      </w:r>
+      <w:r>
+        <w:t xml:space="preserve"> series.</w:t>
+      </w:r>
+    </w:p>
     <w:sectPr>
       <w:headerReference w:type="even" r:id="rId11"/>
       <w:headerReference w:type="default" r:id="rId12"/>

</xml_diff>

<commit_message>
year_cost_profile_chart added to p_reports test passing
</commit_message>
<xml_diff>
--- a/tests/resources/summary_temp_altered.docx
+++ b/tests/resources/summary_temp_altered.docx
@@ -3,1082 +3,60 @@
 <w:document xmlns:wpc="http://schemas.microsoft.com/office/word/2010/wordprocessingCanvas" xmlns:cx="http://schemas.microsoft.com/office/drawing/2014/chartex" xmlns:cx1="http://schemas.microsoft.com/office/drawing/2015/9/8/chartex" xmlns:cx2="http://schemas.microsoft.com/office/drawing/2015/10/21/chartex" xmlns:cx3="http://schemas.microsoft.com/office/drawing/2016/5/9/chartex" xmlns:cx4="http://schemas.microsoft.com/office/drawing/2016/5/10/chartex" xmlns:cx5="http://schemas.microsoft.com/office/drawing/2016/5/11/chartex" xmlns:cx6="http://schemas.microsoft.com/office/drawing/2016/5/12/chartex" xmlns:cx7="http://schemas.microsoft.com/office/drawing/2016/5/13/chartex" xmlns:cx8="http://schemas.microsoft.com/office/drawing/2016/5/14/chartex" xmlns:mc="http://schemas.openxmlformats.org/markup-compatibility/2006" xmlns:aink="http://schemas.microsoft.com/office/drawing/2016/ink" xmlns:am3d="http://schemas.microsoft.com/office/drawing/2017/model3d" xmlns:o="urn:schemas-microsoft-com:office:office" xmlns:r="http://schemas.openxmlformats.org/officeDocument/2006/relationships" xmlns:m="http://schemas.openxmlformats.org/officeDocument/2006/math" xmlns:v="urn:schemas-microsoft-com:vml" xmlns:wp14="http://schemas.microsoft.com/office/word/2010/wordprocessingDrawing" xmlns:wp="http://schemas.openxmlformats.org/drawingml/2006/wordprocessingDrawing" xmlns:w10="urn:schemas-microsoft-com:office:word" xmlns:w="http://schemas.openxmlformats.org/wordprocessingml/2006/main" xmlns:w14="http://schemas.microsoft.com/office/word/2010/wordml" xmlns:w15="http://schemas.microsoft.com/office/word/2012/wordml" xmlns:w16cid="http://schemas.microsoft.com/office/word/2016/wordml/cid" xmlns:w16se="http://schemas.microsoft.com/office/word/2015/wordml/symex" xmlns:wpg="http://schemas.microsoft.com/office/word/2010/wordprocessingGroup" xmlns:wpi="http://schemas.microsoft.com/office/word/2010/wordprocessingInk" xmlns:wne="http://schemas.microsoft.com/office/word/2006/wordml" xmlns:wps="http://schemas.microsoft.com/office/word/2010/wordprocessingShape" mc:Ignorable="w14 w15 w16se w16cid wp14">
   <w:body>
     <w:p/>
-    <w:p/>
     <w:p>
-      <w:r>
-        <w:rPr>
-          <w:color w:val="FF0000"/>
-        </w:rPr>
-        <w:t>*Red text highlights changes in narratives from last quarter</w:t>
-      </w:r>
+      <w:pPr>
+        <w:sectPr>
+          <w:headerReference w:type="even" r:id="rId11"/>
+          <w:headerReference w:type="default" r:id="rId12"/>
+          <w:footerReference w:type="even" r:id="rId13"/>
+          <w:footerReference w:type="default" r:id="rId14"/>
+          <w:headerReference w:type="first" r:id="rId15"/>
+          <w:footerReference w:type="first" r:id="rId16"/>
+          <w:pgSz w:w="12240" w:h="15840"/>
+          <w:pgMar w:top="1440" w:right="1800" w:bottom="1440" w:left="1800" w:header="720" w:footer="720" w:gutter="0"/>
+          <w:cols w:space="720"/>
+          <w:docGrid w:linePitch="360"/>
+        </w:sectPr>
+      </w:pPr>
     </w:p>
     <w:p>
       <w:r>
-        <w:rPr>
-          <w:b/>
-        </w:rPr>
-        <w:t>SRO delivery confidence narrative</w:t>
-      </w:r>
-    </w:p>
-    <w:p>
-      <w:r>
-        <w:t xml:space="preserve"> The</w:t>
-      </w:r>
-      <w:r>
-        <w:t xml:space="preserve"> Bretton</w:t>
-      </w:r>
-      <w:r>
-        <w:t xml:space="preserve"> Woods</w:t>
-      </w:r>
-      <w:r>
-        <w:t xml:space="preserve"> system</w:t>
-      </w:r>
-      <w:r>
-        <w:t xml:space="preserve"> of</w:t>
-      </w:r>
-      <w:r>
-        <w:t xml:space="preserve"> monetary</w:t>
-      </w:r>
-      <w:r>
-        <w:t xml:space="preserve"> management</w:t>
-      </w:r>
-      <w:r>
-        <w:t xml:space="preserve"> established</w:t>
-      </w:r>
-      <w:r>
-        <w:t xml:space="preserve"> the</w:t>
-      </w:r>
-      <w:r>
-        <w:t xml:space="preserve"> rules</w:t>
-      </w:r>
-      <w:r>
-        <w:t xml:space="preserve"> for</w:t>
-      </w:r>
-      <w:r>
-        <w:t xml:space="preserve"> commercial</w:t>
-      </w:r>
-      <w:r>
-        <w:t xml:space="preserve"> and</w:t>
-      </w:r>
-      <w:r>
-        <w:t xml:space="preserve"> financial</w:t>
-      </w:r>
-      <w:r>
-        <w:t xml:space="preserve"> relations</w:t>
-      </w:r>
-      <w:r>
-        <w:t xml:space="preserve"> among</w:t>
-      </w:r>
-      <w:r>
-        <w:t xml:space="preserve"> the</w:t>
-      </w:r>
-      <w:r>
-        <w:t xml:space="preserve"> United</w:t>
-      </w:r>
-      <w:r>
-        <w:t xml:space="preserve"> States,</w:t>
-      </w:r>
-      <w:r>
-        <w:t xml:space="preserve"> Canada,</w:t>
-      </w:r>
-      <w:r>
-        <w:t xml:space="preserve"> Western</w:t>
-      </w:r>
-      <w:r>
-        <w:t xml:space="preserve"> European</w:t>
-      </w:r>
-      <w:r>
-        <w:t xml:space="preserve"> countries,</w:t>
-      </w:r>
-      <w:r>
-        <w:t xml:space="preserve"> Australia,</w:t>
-      </w:r>
-      <w:r>
-        <w:t xml:space="preserve"> and</w:t>
-      </w:r>
-      <w:r>
-        <w:t xml:space="preserve"> Japan</w:t>
-      </w:r>
-      <w:r>
-        <w:t xml:space="preserve"> after</w:t>
-      </w:r>
-      <w:r>
-        <w:t xml:space="preserve"> the</w:t>
-      </w:r>
-      <w:r>
-        <w:t xml:space="preserve"> 1944</w:t>
-      </w:r>
-      <w:r>
-        <w:t xml:space="preserve"> Bretton</w:t>
-      </w:r>
-      <w:r>
-        <w:t xml:space="preserve"> Woods</w:t>
-      </w:r>
-      <w:r>
-        <w:t xml:space="preserve"> Agreement.</w:t>
-      </w:r>
-      <w:r>
-        <w:t xml:space="preserve"> The</w:t>
-      </w:r>
-      <w:r>
-        <w:t xml:space="preserve"> Bretton</w:t>
-      </w:r>
-      <w:r>
-        <w:t xml:space="preserve"> Woods</w:t>
-      </w:r>
-      <w:r>
-        <w:t xml:space="preserve"> system</w:t>
-      </w:r>
-      <w:r>
-        <w:t xml:space="preserve"> was</w:t>
-      </w:r>
-      <w:r>
-        <w:t xml:space="preserve"> the</w:t>
-      </w:r>
-      <w:r>
-        <w:t xml:space="preserve"> first</w:t>
-      </w:r>
-      <w:r>
-        <w:t xml:space="preserve"> example</w:t>
-      </w:r>
-      <w:r>
-        <w:t xml:space="preserve"> of</w:t>
-      </w:r>
-      <w:r>
-        <w:t xml:space="preserve"> a</w:t>
-      </w:r>
-      <w:r>
-        <w:t xml:space="preserve"> fully</w:t>
-      </w:r>
-      <w:r>
-        <w:t xml:space="preserve"> negotiated</w:t>
-      </w:r>
-      <w:r>
-        <w:t xml:space="preserve"> monetary</w:t>
-      </w:r>
-      <w:r>
-        <w:t xml:space="preserve"> order</w:t>
-      </w:r>
-      <w:r>
-        <w:t xml:space="preserve"> intended</w:t>
-      </w:r>
-      <w:r>
-        <w:t xml:space="preserve"> to</w:t>
-      </w:r>
-      <w:r>
-        <w:t xml:space="preserve"> govern</w:t>
-      </w:r>
-      <w:r>
-        <w:t xml:space="preserve"> monetary</w:t>
-      </w:r>
-      <w:r>
-        <w:t xml:space="preserve"> relations</w:t>
-      </w:r>
-      <w:r>
-        <w:t xml:space="preserve"> among</w:t>
-      </w:r>
-      <w:r>
-        <w:t xml:space="preserve"> independent</w:t>
-      </w:r>
-      <w:r>
-        <w:t xml:space="preserve"> states.</w:t>
-      </w:r>
-      <w:r>
-        <w:t xml:space="preserve"> The</w:t>
-      </w:r>
-      <w:r>
-        <w:t xml:space="preserve"> chief</w:t>
-      </w:r>
-      <w:r>
-        <w:t xml:space="preserve"> features</w:t>
-      </w:r>
-      <w:r>
-        <w:t xml:space="preserve"> of</w:t>
-      </w:r>
-      <w:r>
-        <w:t xml:space="preserve"> the</w:t>
-      </w:r>
-      <w:r>
-        <w:t xml:space="preserve"> Bretton</w:t>
-      </w:r>
-      <w:r>
-        <w:t xml:space="preserve"> Woods</w:t>
-      </w:r>
-      <w:r>
-        <w:t xml:space="preserve"> system</w:t>
-      </w:r>
-      <w:r>
-        <w:t xml:space="preserve"> were</w:t>
-      </w:r>
-      <w:r>
-        <w:t xml:space="preserve"> an</w:t>
-      </w:r>
-      <w:r>
-        <w:t xml:space="preserve"> obligation</w:t>
-      </w:r>
-      <w:r>
-        <w:t xml:space="preserve"> for</w:t>
-      </w:r>
-      <w:r>
-        <w:t xml:space="preserve"> each</w:t>
-      </w:r>
-      <w:r>
-        <w:t xml:space="preserve"> country</w:t>
-      </w:r>
-      <w:r>
-        <w:t xml:space="preserve"> to</w:t>
-      </w:r>
-      <w:r>
-        <w:t xml:space="preserve"> adopt</w:t>
-      </w:r>
-      <w:r>
-        <w:t xml:space="preserve"> a</w:t>
-      </w:r>
-      <w:r>
-        <w:t xml:space="preserve"> monetary</w:t>
-      </w:r>
-      <w:r>
-        <w:t xml:space="preserve"> policy</w:t>
-      </w:r>
-      <w:r>
-        <w:t xml:space="preserve"> that</w:t>
-      </w:r>
-      <w:r>
-        <w:t xml:space="preserve"> maintained</w:t>
-      </w:r>
-      <w:r>
-        <w:t xml:space="preserve"> its</w:t>
-      </w:r>
-      <w:r>
-        <w:t xml:space="preserve"> external</w:t>
-      </w:r>
-      <w:r>
-        <w:t xml:space="preserve"> exchange</w:t>
-      </w:r>
-      <w:r>
-        <w:t xml:space="preserve"> rates</w:t>
-      </w:r>
-      <w:r>
-        <w:t xml:space="preserve"> within</w:t>
-      </w:r>
-      <w:r>
-        <w:t xml:space="preserve"> 1</w:t>
-      </w:r>
-      <w:r>
-        <w:t xml:space="preserve"> percent</w:t>
-      </w:r>
-      <w:r>
-        <w:t xml:space="preserve"> by</w:t>
-      </w:r>
-      <w:r>
-        <w:t xml:space="preserve"> tying</w:t>
-      </w:r>
-      <w:r>
-        <w:t xml:space="preserve"> its</w:t>
-      </w:r>
-      <w:r>
-        <w:t xml:space="preserve"> currency</w:t>
-      </w:r>
-      <w:r>
-        <w:t xml:space="preserve"> to</w:t>
-      </w:r>
-      <w:r>
-        <w:t xml:space="preserve"> gold</w:t>
-      </w:r>
-      <w:r>
-        <w:t xml:space="preserve"> and</w:t>
-      </w:r>
-      <w:r>
-        <w:t xml:space="preserve"> the</w:t>
-      </w:r>
-      <w:r>
-        <w:t xml:space="preserve"> ability</w:t>
-      </w:r>
-      <w:r>
-        <w:t xml:space="preserve"> of</w:t>
-      </w:r>
-      <w:r>
-        <w:t xml:space="preserve"> the</w:t>
-      </w:r>
-      <w:r>
-        <w:t xml:space="preserve"> IMF</w:t>
-      </w:r>
-      <w:r>
-        <w:t xml:space="preserve"> to</w:t>
-      </w:r>
-      <w:r>
-        <w:t xml:space="preserve"> bridge</w:t>
-      </w:r>
-      <w:r>
-        <w:t xml:space="preserve"> temporary</w:t>
-      </w:r>
-      <w:r>
-        <w:t xml:space="preserve"> imbalances</w:t>
-      </w:r>
-      <w:r>
-        <w:t xml:space="preserve"> of</w:t>
-      </w:r>
-      <w:r>
-        <w:t xml:space="preserve"> payments.</w:t>
-      </w:r>
-      <w:r>
-        <w:t xml:space="preserve"> Also,</w:t>
-      </w:r>
-      <w:r>
-        <w:t xml:space="preserve"> there</w:t>
-      </w:r>
-      <w:r>
-        <w:t xml:space="preserve"> was</w:t>
-      </w:r>
-      <w:r>
-        <w:t xml:space="preserve"> a</w:t>
-      </w:r>
-      <w:r>
-        <w:t xml:space="preserve"> need</w:t>
-      </w:r>
-      <w:r>
-        <w:t xml:space="preserve"> to</w:t>
-      </w:r>
-      <w:r>
-        <w:t xml:space="preserve"> address</w:t>
-      </w:r>
-      <w:r>
-        <w:t xml:space="preserve"> the</w:t>
-      </w:r>
-      <w:r>
-        <w:t xml:space="preserve"> lack</w:t>
-      </w:r>
-      <w:r>
-        <w:t xml:space="preserve"> of</w:t>
-      </w:r>
-      <w:r>
-        <w:t xml:space="preserve"> cooperation</w:t>
-      </w:r>
-      <w:r>
-        <w:t xml:space="preserve"> among</w:t>
-      </w:r>
-      <w:r>
-        <w:t xml:space="preserve"> other</w:t>
-      </w:r>
-      <w:r>
-        <w:t xml:space="preserve"> countries</w:t>
-      </w:r>
-      <w:r>
-        <w:t xml:space="preserve"> and</w:t>
-      </w:r>
-      <w:r>
-        <w:t xml:space="preserve"> to</w:t>
-      </w:r>
-      <w:r>
-        <w:t xml:space="preserve"> prevent</w:t>
-      </w:r>
-      <w:r>
-        <w:t xml:space="preserve"> competitive</w:t>
-      </w:r>
-      <w:r>
-        <w:t xml:space="preserve"> devaluation</w:t>
-      </w:r>
-      <w:r>
-        <w:t xml:space="preserve"> of</w:t>
-      </w:r>
-      <w:r>
-        <w:t xml:space="preserve"> the</w:t>
-      </w:r>
-      <w:r>
-        <w:t xml:space="preserve"> currencies</w:t>
-      </w:r>
-      <w:r>
-        <w:t xml:space="preserve"> as</w:t>
-      </w:r>
-      <w:r>
-        <w:t xml:space="preserve"> well.</w:t>
-      </w:r>
-    </w:p>
-    <w:p>
-      <w:r>
-        <w:rPr>
-          <w:b/>
-        </w:rPr>
-        <w:t>Financial cost narrative</w:t>
-      </w:r>
-    </w:p>
-    <w:p>
-      <w:r>
-        <w:t xml:space="preserve"> screw</w:t>
-      </w:r>
-    </w:p>
-    <w:p>
-      <w:r>
-        <w:rPr>
-          <w:b/>
-        </w:rPr>
-        <w:t>Financial comparison with last quarter</w:t>
-      </w:r>
-    </w:p>
-    <w:p>
-      <w:r>
-        <w:t xml:space="preserve"> wood</w:t>
-      </w:r>
-    </w:p>
-    <w:p>
-      <w:r>
-        <w:rPr>
-          <w:b/>
-        </w:rPr>
-        <w:t>Financial comparison with baseline</w:t>
-      </w:r>
-    </w:p>
-    <w:p>
-      <w:r>
-        <w:t xml:space="preserve"> screw</w:t>
-      </w:r>
-    </w:p>
-    <w:p>
-      <w:r>
-        <w:rPr>
-          <w:b/>
-        </w:rPr>
-        <w:t>Benefits Narrative</w:t>
-      </w:r>
-    </w:p>
-    <w:p>
-      <w:r>
-        <w:t xml:space="preserve"> Datamaps</w:t>
-      </w:r>
-      <w:r>
-        <w:t xml:space="preserve"> allows</w:t>
-      </w:r>
-      <w:r>
-        <w:t xml:space="preserve"> for</w:t>
-      </w:r>
-      <w:r>
-        <w:t xml:space="preserve"> data</w:t>
-      </w:r>
-      <w:r>
-        <w:t xml:space="preserve"> to</w:t>
-      </w:r>
-      <w:r>
-        <w:t xml:space="preserve"> be</w:t>
-      </w:r>
-      <w:r>
-        <w:t xml:space="preserve"> collected</w:t>
-      </w:r>
-      <w:r>
-        <w:t xml:space="preserve"> from</w:t>
-      </w:r>
-      <w:r>
-        <w:t xml:space="preserve"> multiple</w:t>
-      </w:r>
-      <w:r>
-        <w:t xml:space="preserve"> users</w:t>
-      </w:r>
-      <w:r>
-        <w:t xml:space="preserve"> using</w:t>
-      </w:r>
-      <w:r>
-        <w:t xml:space="preserve"> pre-defined</w:t>
-      </w:r>
-      <w:r>
-        <w:t xml:space="preserve"> forms,</w:t>
-      </w:r>
-      <w:r>
-        <w:t xml:space="preserve"> built</w:t>
-      </w:r>
-      <w:r>
-        <w:t xml:space="preserve"> out</w:t>
-      </w:r>
-      <w:r>
-        <w:t xml:space="preserve"> of</w:t>
-      </w:r>
-      <w:r>
-        <w:t xml:space="preserve"> Excel</w:t>
-      </w:r>
-      <w:r>
-        <w:t xml:space="preserve"> spreadsheets.</w:t>
-      </w:r>
-      <w:r>
-        <w:t xml:space="preserve"> The</w:t>
-      </w:r>
-      <w:r>
-        <w:t xml:space="preserve"> form</w:t>
-      </w:r>
-      <w:r>
-        <w:t xml:space="preserve"> can</w:t>
-      </w:r>
-      <w:r>
-        <w:t xml:space="preserve"> be</w:t>
-      </w:r>
-      <w:r>
-        <w:t xml:space="preserve"> as</w:t>
-      </w:r>
-      <w:r>
-        <w:t xml:space="preserve"> complex</w:t>
-      </w:r>
-      <w:r>
-        <w:t xml:space="preserve"> or</w:t>
-      </w:r>
-      <w:r>
-        <w:t xml:space="preserve"> as</w:t>
-      </w:r>
-      <w:r>
-        <w:t xml:space="preserve"> simple</w:t>
-      </w:r>
-      <w:r>
-        <w:t xml:space="preserve"> as</w:t>
-      </w:r>
-      <w:r>
-        <w:t xml:space="preserve"> you</w:t>
-      </w:r>
-      <w:r>
-        <w:t xml:space="preserve"> like</w:t>
-      </w:r>
-    </w:p>
-    <w:p>
-      <w:r>
-        <w:t>-</w:t>
-      </w:r>
-      <w:r>
-        <w:t xml:space="preserve"> Datamaps</w:t>
-      </w:r>
-      <w:r>
-        <w:t xml:space="preserve"> does</w:t>
-      </w:r>
-      <w:r>
-        <w:t xml:space="preserve"> the</w:t>
-      </w:r>
-      <w:r>
-        <w:t xml:space="preserve"> hard</w:t>
-      </w:r>
-      <w:r>
-        <w:t xml:space="preserve"> work</w:t>
-      </w:r>
-      <w:r>
-        <w:t xml:space="preserve"> of</w:t>
-      </w:r>
-      <w:r>
-        <w:t xml:space="preserve"> collecting</w:t>
-      </w:r>
-      <w:r>
-        <w:t xml:space="preserve"> the</w:t>
-      </w:r>
-      <w:r>
-        <w:t xml:space="preserve"> data</w:t>
-      </w:r>
-      <w:r>
-        <w:t xml:space="preserve"> into</w:t>
-      </w:r>
-      <w:r>
-        <w:t xml:space="preserve"> one</w:t>
-      </w:r>
-      <w:r>
-        <w:t xml:space="preserve"> place</w:t>
-      </w:r>
-      <w:r>
-        <w:t xml:space="preserve"> for</w:t>
-      </w:r>
-      <w:r>
-        <w:t xml:space="preserve"> onward</w:t>
-      </w:r>
-      <w:r>
-        <w:t xml:space="preserve"> processing</w:t>
-      </w:r>
-      <w:r>
-        <w:t xml:space="preserve"> or</w:t>
-      </w:r>
-      <w:r>
-        <w:t xml:space="preserve"> analysis,</w:t>
-      </w:r>
-      <w:r>
-        <w:t xml:space="preserve"> whilst</w:t>
-      </w:r>
-      <w:r>
-        <w:t xml:space="preserve"> ensuring</w:t>
-      </w:r>
-      <w:r>
-        <w:t xml:space="preserve"> that</w:t>
-      </w:r>
-      <w:r>
-        <w:t xml:space="preserve"> the</w:t>
-      </w:r>
-      <w:r>
-        <w:t xml:space="preserve"> data</w:t>
-      </w:r>
-      <w:r>
-        <w:t xml:space="preserve"> is</w:t>
-      </w:r>
-      <w:r>
-        <w:t xml:space="preserve"> valid</w:t>
-      </w:r>
-      <w:r>
-        <w:t xml:space="preserve"> according</w:t>
-      </w:r>
-      <w:r>
-        <w:t xml:space="preserve"> to</w:t>
-      </w:r>
-      <w:r>
-        <w:t xml:space="preserve"> expectations.</w:t>
-      </w:r>
-      <w:r>
-        <w:t xml:space="preserve"> Datamaps</w:t>
-      </w:r>
-      <w:r>
-        <w:t xml:space="preserve"> acknowledges</w:t>
-      </w:r>
-      <w:r>
-        <w:t xml:space="preserve"> that</w:t>
-      </w:r>
-      <w:r>
-        <w:t xml:space="preserve"> in</w:t>
-      </w:r>
-      <w:r>
-        <w:t xml:space="preserve"> the</w:t>
-      </w:r>
-      <w:r>
-        <w:t xml:space="preserve"> office</w:t>
-      </w:r>
-      <w:r>
-        <w:t xml:space="preserve"> environment,</w:t>
-      </w:r>
-      <w:r>
-        <w:t xml:space="preserve"> we</w:t>
-      </w:r>
-      <w:r>
-        <w:t xml:space="preserve"> use</w:t>
-      </w:r>
-      <w:r>
-        <w:t xml:space="preserve"> Excel</w:t>
-      </w:r>
-      <w:r>
-        <w:t xml:space="preserve"> for</w:t>
-      </w:r>
-      <w:r>
-        <w:t xml:space="preserve"> everything,</w:t>
-      </w:r>
-      <w:r>
-        <w:t xml:space="preserve"> but</w:t>
-      </w:r>
-      <w:r>
-        <w:t xml:space="preserve"> using</w:t>
-      </w:r>
-      <w:r>
-        <w:t xml:space="preserve"> it</w:t>
-      </w:r>
-      <w:r>
-        <w:t xml:space="preserve"> to</w:t>
-      </w:r>
-      <w:r>
-        <w:t xml:space="preserve"> collect</w:t>
-      </w:r>
-      <w:r>
-        <w:t xml:space="preserve"> data</w:t>
-      </w:r>
-      <w:r>
-        <w:t xml:space="preserve"> requires</w:t>
-      </w:r>
-      <w:r>
-        <w:t xml:space="preserve"> help</w:t>
-      </w:r>
-    </w:p>
-    <w:p>
-      <w:r>
-        <w:t>-</w:t>
-      </w:r>
-      <w:r>
-        <w:t xml:space="preserve"> which</w:t>
-      </w:r>
-      <w:r>
-        <w:t xml:space="preserve"> is</w:t>
-      </w:r>
-      <w:r>
-        <w:t xml:space="preserve"> where</w:t>
-      </w:r>
-      <w:r>
-        <w:t xml:space="preserve"> Datamaps</w:t>
-      </w:r>
-      <w:r>
-        <w:t xml:space="preserve"> excels.</w:t>
-      </w:r>
-    </w:p>
-    <w:p>
-      <w:r>
-        <w:rPr>
-          <w:b/>
-        </w:rPr>
-        <w:t>Benefits comparison with last quarter</w:t>
-      </w:r>
-    </w:p>
-    <w:p>
-      <w:r>
-        <w:rPr>
-          <w:color w:val="FF0000"/>
-        </w:rPr>
-        <w:t xml:space="preserve"> nail</w:t>
-      </w:r>
-    </w:p>
-    <w:p>
-      <w:r>
-        <w:rPr>
-          <w:b/>
-        </w:rPr>
-        <w:t>Benefits comparison with baseline</w:t>
-      </w:r>
-    </w:p>
-    <w:p>
-      <w:r>
-        <w:rPr>
-          <w:color w:val="FF0000"/>
-        </w:rPr>
-        <w:t xml:space="preserve"> What</w:t>
-      </w:r>
-      <w:r>
-        <w:rPr>
-          <w:color w:val="FF0000"/>
-        </w:rPr>
-        <w:t xml:space="preserve"> you</w:t>
-      </w:r>
-      <w:r>
-        <w:rPr>
-          <w:color w:val="FF0000"/>
-        </w:rPr>
-        <w:t xml:space="preserve"> see</w:t>
-      </w:r>
-      <w:r>
-        <w:rPr>
-          <w:color w:val="FF0000"/>
-        </w:rPr>
-        <w:t xml:space="preserve"> if</w:t>
-      </w:r>
-      <w:r>
-        <w:rPr>
-          <w:color w:val="FF0000"/>
-        </w:rPr>
-        <w:t xml:space="preserve"> all</w:t>
-      </w:r>
-      <w:r>
-        <w:rPr>
-          <w:color w:val="FF0000"/>
-        </w:rPr>
-        <w:t xml:space="preserve"> there</w:t>
-      </w:r>
-      <w:r>
-        <w:rPr>
-          <w:color w:val="FF0000"/>
-        </w:rPr>
-        <w:t xml:space="preserve"> is</w:t>
-      </w:r>
-    </w:p>
-    <w:p>
-      <w:r>
-        <w:rPr>
-          <w:b/>
-        </w:rPr>
-        <w:t>Milestone narrative</w:t>
-      </w:r>
-    </w:p>
-    <w:p>
-      <w:r>
-        <w:t xml:space="preserve"> The</w:t>
-      </w:r>
-      <w:r>
-        <w:t xml:space="preserve"> 2010–11</w:t>
-      </w:r>
-      <w:r>
-        <w:t xml:space="preserve"> Ashes</w:t>
-      </w:r>
-      <w:r>
-        <w:t xml:space="preserve"> series</w:t>
-      </w:r>
-      <w:r>
-        <w:t xml:space="preserve"> (known</w:t>
-      </w:r>
-      <w:r>
-        <w:t xml:space="preserve"> as</w:t>
-      </w:r>
-      <w:r>
-        <w:t xml:space="preserve"> the</w:t>
-      </w:r>
-      <w:r>
-        <w:t xml:space="preserve"> Vodafone</w:t>
-      </w:r>
-      <w:r>
-        <w:t xml:space="preserve"> Ashes</w:t>
-      </w:r>
-      <w:r>
-        <w:t xml:space="preserve"> Series</w:t>
-      </w:r>
-      <w:r>
-        <w:t xml:space="preserve"> for</w:t>
-      </w:r>
-      <w:r>
-        <w:t xml:space="preserve"> sponsorship</w:t>
-      </w:r>
-      <w:r>
-        <w:t xml:space="preserve"> reasons)</w:t>
-      </w:r>
-      <w:r>
-        <w:t xml:space="preserve"> was</w:t>
-      </w:r>
-      <w:r>
-        <w:t xml:space="preserve"> the</w:t>
-      </w:r>
-      <w:r>
-        <w:t xml:space="preserve"> 66th</w:t>
-      </w:r>
-      <w:r>
-        <w:t xml:space="preserve"> series</w:t>
-      </w:r>
-      <w:r>
-        <w:t xml:space="preserve"> of</w:t>
-      </w:r>
-      <w:r>
-        <w:t xml:space="preserve"> Test</w:t>
-      </w:r>
-      <w:r>
-        <w:t xml:space="preserve"> cricket</w:t>
-      </w:r>
-      <w:r>
-        <w:t xml:space="preserve"> matches</w:t>
-      </w:r>
-      <w:r>
-        <w:t xml:space="preserve"> played</w:t>
-      </w:r>
-      <w:r>
-        <w:t xml:space="preserve"> to</w:t>
-      </w:r>
-      <w:r>
-        <w:t xml:space="preserve"> contest</w:t>
-      </w:r>
-      <w:r>
-        <w:t xml:space="preserve"> The</w:t>
-      </w:r>
-      <w:r>
-        <w:t xml:space="preserve"> Ashes.</w:t>
-      </w:r>
-      <w:r>
-        <w:t xml:space="preserve"> The</w:t>
-      </w:r>
-      <w:r>
-        <w:t xml:space="preserve"> series</w:t>
-      </w:r>
-      <w:r>
-        <w:t xml:space="preserve"> was</w:t>
-      </w:r>
-      <w:r>
-        <w:t xml:space="preserve"> played</w:t>
-      </w:r>
-      <w:r>
-        <w:t xml:space="preserve"> in</w:t>
-      </w:r>
-      <w:r>
-        <w:t xml:space="preserve"> Australia</w:t>
-      </w:r>
-      <w:r>
-        <w:t xml:space="preserve"> as</w:t>
-      </w:r>
-      <w:r>
-        <w:t xml:space="preserve"> part</w:t>
-      </w:r>
-      <w:r>
-        <w:t xml:space="preserve"> of</w:t>
-      </w:r>
-      <w:r>
-        <w:t xml:space="preserve"> the</w:t>
-      </w:r>
-      <w:r>
-        <w:t xml:space="preserve"> England</w:t>
-      </w:r>
-      <w:r>
-        <w:t xml:space="preserve"> cricket</w:t>
-      </w:r>
-      <w:r>
-        <w:t xml:space="preserve"> team's</w:t>
-      </w:r>
-      <w:r>
-        <w:t xml:space="preserve"> tour</w:t>
-      </w:r>
-      <w:r>
-        <w:t xml:space="preserve"> of</w:t>
-      </w:r>
-      <w:r>
-        <w:t xml:space="preserve"> the</w:t>
-      </w:r>
-      <w:r>
-        <w:t xml:space="preserve"> country</w:t>
-      </w:r>
-      <w:r>
-        <w:t xml:space="preserve"> during</w:t>
-      </w:r>
-      <w:r>
-        <w:t xml:space="preserve"> the</w:t>
-      </w:r>
-      <w:r>
-        <w:t xml:space="preserve"> 2010–11</w:t>
-      </w:r>
-      <w:r>
-        <w:t xml:space="preserve"> season.</w:t>
-      </w:r>
-      <w:r>
-        <w:t xml:space="preserve"> Five</w:t>
-      </w:r>
-      <w:r>
-        <w:t xml:space="preserve"> Tests</w:t>
-      </w:r>
-      <w:r>
-        <w:t xml:space="preserve"> were</w:t>
-      </w:r>
-      <w:r>
-        <w:t xml:space="preserve"> played</w:t>
-      </w:r>
-      <w:r>
-        <w:t xml:space="preserve"> from</w:t>
-      </w:r>
-      <w:r>
-        <w:t xml:space="preserve"> 25</w:t>
-      </w:r>
-      <w:r>
-        <w:t xml:space="preserve"> November</w:t>
-      </w:r>
-      <w:r>
-        <w:t xml:space="preserve"> 2010</w:t>
-      </w:r>
-      <w:r>
-        <w:t xml:space="preserve"> to</w:t>
-      </w:r>
-      <w:r>
-        <w:t xml:space="preserve"> 7</w:t>
-      </w:r>
-      <w:r>
-        <w:t xml:space="preserve"> January</w:t>
-      </w:r>
-      <w:r>
-        <w:t xml:space="preserve"> 2011.[1]</w:t>
-      </w:r>
-      <w:r>
-        <w:t xml:space="preserve"> England</w:t>
-      </w:r>
-      <w:r>
-        <w:t xml:space="preserve"> won</w:t>
-      </w:r>
-      <w:r>
-        <w:t xml:space="preserve"> the</w:t>
-      </w:r>
-      <w:r>
-        <w:t xml:space="preserve"> series</w:t>
-      </w:r>
-      <w:r>
-        <w:t xml:space="preserve"> 3–1</w:t>
-      </w:r>
-      <w:r>
-        <w:t xml:space="preserve"> and</w:t>
-      </w:r>
-      <w:r>
-        <w:t xml:space="preserve"> retained</w:t>
-      </w:r>
-      <w:r>
-        <w:t xml:space="preserve"> the</w:t>
-      </w:r>
-      <w:r>
-        <w:t xml:space="preserve"> Ashes,</w:t>
-      </w:r>
-      <w:r>
-        <w:t xml:space="preserve"> having</w:t>
-      </w:r>
-      <w:r>
-        <w:t xml:space="preserve"> won</w:t>
-      </w:r>
-      <w:r>
-        <w:t xml:space="preserve"> the</w:t>
-      </w:r>
-      <w:r>
-        <w:t xml:space="preserve"> previous</w:t>
-      </w:r>
-      <w:r>
-        <w:t xml:space="preserve"> series</w:t>
-      </w:r>
-      <w:r>
-        <w:t xml:space="preserve"> in</w:t>
-      </w:r>
-      <w:r>
-        <w:t xml:space="preserve"> 2009</w:t>
-      </w:r>
-      <w:r>
-        <w:t xml:space="preserve"> by</w:t>
-      </w:r>
-      <w:r>
-        <w:t xml:space="preserve"> two</w:t>
-      </w:r>
-      <w:r>
-        <w:t xml:space="preserve"> Tests</w:t>
-      </w:r>
-      <w:r>
-        <w:t xml:space="preserve"> to</w:t>
-      </w:r>
-      <w:r>
-        <w:t xml:space="preserve"> one.</w:t>
-      </w:r>
-      <w:r>
-        <w:t xml:space="preserve"> As</w:t>
-      </w:r>
-      <w:r>
-        <w:t xml:space="preserve"> of</w:t>
-      </w:r>
-      <w:r>
-        <w:t xml:space="preserve"> 2019,</w:t>
-      </w:r>
-      <w:r>
-        <w:t xml:space="preserve"> it</w:t>
-      </w:r>
-      <w:r>
-        <w:t xml:space="preserve"> remains</w:t>
-      </w:r>
-      <w:r>
-        <w:t xml:space="preserve"> the</w:t>
-      </w:r>
-      <w:r>
-        <w:t xml:space="preserve"> most</w:t>
-      </w:r>
-      <w:r>
-        <w:t xml:space="preserve"> recent</w:t>
-      </w:r>
-      <w:r>
-        <w:t xml:space="preserve"> occasion</w:t>
-      </w:r>
-      <w:r>
-        <w:t xml:space="preserve"> that</w:t>
-      </w:r>
-      <w:r>
-        <w:t xml:space="preserve"> a</w:t>
-      </w:r>
-      <w:r>
-        <w:t xml:space="preserve"> visiting</w:t>
-      </w:r>
-      <w:r>
-        <w:t xml:space="preserve"> team</w:t>
-      </w:r>
-      <w:r>
-        <w:t xml:space="preserve"> has</w:t>
-      </w:r>
-      <w:r>
-        <w:t xml:space="preserve"> won</w:t>
-      </w:r>
-      <w:r>
-        <w:t xml:space="preserve"> an</w:t>
-      </w:r>
-      <w:r>
-        <w:t xml:space="preserve"> Ashes</w:t>
-      </w:r>
-      <w:r>
-        <w:t xml:space="preserve"> series.</w:t>
+        <w:drawing>
+          <wp:inline xmlns:a="http://schemas.openxmlformats.org/drawingml/2006/main" xmlns:pic="http://schemas.openxmlformats.org/drawingml/2006/picture">
+            <wp:extent cx="7315200" cy="5486400"/>
+            <wp:docPr id="1" name="Picture 1"/>
+            <wp:cNvGraphicFramePr>
+              <a:graphicFrameLocks noChangeAspect="1"/>
+            </wp:cNvGraphicFramePr>
+            <a:graphic>
+              <a:graphicData uri="http://schemas.openxmlformats.org/drawingml/2006/picture">
+                <pic:pic>
+                  <pic:nvPicPr>
+                    <pic:cNvPr id="0" name="cost_profile.png"/>
+                    <pic:cNvPicPr/>
+                  </pic:nvPicPr>
+                  <pic:blipFill>
+                    <a:blip r:embed="rId19"/>
+                    <a:stretch>
+                      <a:fillRect/>
+                    </a:stretch>
+                  </pic:blipFill>
+                  <pic:spPr>
+                    <a:xfrm>
+                      <a:off x="0" y="0"/>
+                      <a:ext cx="7315200" cy="5486400"/>
+                    </a:xfrm>
+                    <a:prstGeom prst="rect"/>
+                  </pic:spPr>
+                </pic:pic>
+              </a:graphicData>
+            </a:graphic>
+          </wp:inline>
+        </w:drawing>
       </w:r>
     </w:p>
     <w:sectPr>
-      <w:headerReference w:type="even" r:id="rId11"/>
-      <w:headerReference w:type="default" r:id="rId12"/>
-      <w:footerReference w:type="even" r:id="rId13"/>
-      <w:footerReference w:type="default" r:id="rId14"/>
-      <w:headerReference w:type="first" r:id="rId15"/>
-      <w:footerReference w:type="first" r:id="rId16"/>
-      <w:pgSz w:w="12240" w:h="15840"/>
+      <w:pgSz w:w="15840" w:h="12240" w:orient="landscape"/>
       <w:pgMar w:top="1440" w:right="1800" w:bottom="1440" w:left="1800" w:header="720" w:footer="720" w:gutter="0"/>
       <w:cols w:space="720"/>
       <w:docGrid w:linePitch="360"/>

</xml_diff>

<commit_message>
get_profile_all() in CostData largely completed. lots of exception handling required. Some finessing required. All tests passing
</commit_message>
<xml_diff>
--- a/tests/resources/summary_temp_altered.docx
+++ b/tests/resources/summary_temp_altered.docx
@@ -37,6 +37,98 @@
                   </pic:nvPicPr>
                   <pic:blipFill>
                     <a:blip r:embed="rId19"/>
+                    <a:stretch>
+                      <a:fillRect/>
+                    </a:stretch>
+                  </pic:blipFill>
+                  <pic:spPr>
+                    <a:xfrm>
+                      <a:off x="0" y="0"/>
+                      <a:ext cx="7315200" cy="5486400"/>
+                    </a:xfrm>
+                    <a:prstGeom prst="rect"/>
+                  </pic:spPr>
+                </pic:pic>
+              </a:graphicData>
+            </a:graphic>
+          </wp:inline>
+        </w:drawing>
+      </w:r>
+    </w:p>
+    <w:p>
+      <w:pPr>
+        <w:sectPr>
+          <w:pgSz w:w="15840" w:h="12240" w:orient="landscape"/>
+          <w:pgMar w:top="1440" w:right="1800" w:bottom="1440" w:left="1800" w:header="720" w:footer="720" w:gutter="0"/>
+          <w:cols w:space="720"/>
+          <w:docGrid w:linePitch="360"/>
+        </w:sectPr>
+      </w:pPr>
+    </w:p>
+    <w:p>
+      <w:r>
+        <w:drawing>
+          <wp:inline xmlns:a="http://schemas.openxmlformats.org/drawingml/2006/main" xmlns:pic="http://schemas.openxmlformats.org/drawingml/2006/picture">
+            <wp:extent cx="7315200" cy="5486400"/>
+            <wp:docPr id="2" name="Picture 2"/>
+            <wp:cNvGraphicFramePr>
+              <a:graphicFrameLocks noChangeAspect="1"/>
+            </wp:cNvGraphicFramePr>
+            <a:graphic>
+              <a:graphicData uri="http://schemas.openxmlformats.org/drawingml/2006/picture">
+                <pic:pic>
+                  <pic:nvPicPr>
+                    <pic:cNvPr id="0" name="cost_profile.png"/>
+                    <pic:cNvPicPr/>
+                  </pic:nvPicPr>
+                  <pic:blipFill>
+                    <a:blip r:embed="rId20"/>
+                    <a:stretch>
+                      <a:fillRect/>
+                    </a:stretch>
+                  </pic:blipFill>
+                  <pic:spPr>
+                    <a:xfrm>
+                      <a:off x="0" y="0"/>
+                      <a:ext cx="7315200" cy="5486400"/>
+                    </a:xfrm>
+                    <a:prstGeom prst="rect"/>
+                  </pic:spPr>
+                </pic:pic>
+              </a:graphicData>
+            </a:graphic>
+          </wp:inline>
+        </w:drawing>
+      </w:r>
+    </w:p>
+    <w:p>
+      <w:pPr>
+        <w:sectPr>
+          <w:pgSz w:w="12240" w:h="15840" w:orient="landscape"/>
+          <w:pgMar w:top="1440" w:right="1800" w:bottom="1440" w:left="1800" w:header="720" w:footer="720" w:gutter="0"/>
+          <w:cols w:space="720"/>
+          <w:docGrid w:linePitch="360"/>
+        </w:sectPr>
+      </w:pPr>
+    </w:p>
+    <w:p>
+      <w:r>
+        <w:drawing>
+          <wp:inline xmlns:a="http://schemas.openxmlformats.org/drawingml/2006/main" xmlns:pic="http://schemas.openxmlformats.org/drawingml/2006/picture">
+            <wp:extent cx="7315200" cy="5486400"/>
+            <wp:docPr id="3" name="Picture 3"/>
+            <wp:cNvGraphicFramePr>
+              <a:graphicFrameLocks noChangeAspect="1"/>
+            </wp:cNvGraphicFramePr>
+            <a:graphic>
+              <a:graphicData uri="http://schemas.openxmlformats.org/drawingml/2006/picture">
+                <pic:pic>
+                  <pic:nvPicPr>
+                    <pic:cNvPr id="0" name="cost_profile.png"/>
+                    <pic:cNvPicPr/>
+                  </pic:nvPicPr>
+                  <pic:blipFill>
+                    <a:blip r:embed="rId21"/>
                     <a:stretch>
                       <a:fillRect/>
                     </a:stretch>

</xml_diff>

<commit_message>
refactor with type hints and prevention of modules executing at a global level
</commit_message>
<xml_diff>
--- a/tests/resources/summary_temp_altered.docx
+++ b/tests/resources/summary_temp_altered.docx
@@ -37,98 +37,6 @@
                   </pic:nvPicPr>
                   <pic:blipFill>
                     <a:blip r:embed="rId19"/>
-                    <a:stretch>
-                      <a:fillRect/>
-                    </a:stretch>
-                  </pic:blipFill>
-                  <pic:spPr>
-                    <a:xfrm>
-                      <a:off x="0" y="0"/>
-                      <a:ext cx="7315200" cy="5486400"/>
-                    </a:xfrm>
-                    <a:prstGeom prst="rect"/>
-                  </pic:spPr>
-                </pic:pic>
-              </a:graphicData>
-            </a:graphic>
-          </wp:inline>
-        </w:drawing>
-      </w:r>
-    </w:p>
-    <w:p>
-      <w:pPr>
-        <w:sectPr>
-          <w:pgSz w:w="15840" w:h="12240" w:orient="landscape"/>
-          <w:pgMar w:top="1440" w:right="1800" w:bottom="1440" w:left="1800" w:header="720" w:footer="720" w:gutter="0"/>
-          <w:cols w:space="720"/>
-          <w:docGrid w:linePitch="360"/>
-        </w:sectPr>
-      </w:pPr>
-    </w:p>
-    <w:p>
-      <w:r>
-        <w:drawing>
-          <wp:inline xmlns:a="http://schemas.openxmlformats.org/drawingml/2006/main" xmlns:pic="http://schemas.openxmlformats.org/drawingml/2006/picture">
-            <wp:extent cx="7315200" cy="5486400"/>
-            <wp:docPr id="2" name="Picture 2"/>
-            <wp:cNvGraphicFramePr>
-              <a:graphicFrameLocks noChangeAspect="1"/>
-            </wp:cNvGraphicFramePr>
-            <a:graphic>
-              <a:graphicData uri="http://schemas.openxmlformats.org/drawingml/2006/picture">
-                <pic:pic>
-                  <pic:nvPicPr>
-                    <pic:cNvPr id="0" name="cost_profile.png"/>
-                    <pic:cNvPicPr/>
-                  </pic:nvPicPr>
-                  <pic:blipFill>
-                    <a:blip r:embed="rId20"/>
-                    <a:stretch>
-                      <a:fillRect/>
-                    </a:stretch>
-                  </pic:blipFill>
-                  <pic:spPr>
-                    <a:xfrm>
-                      <a:off x="0" y="0"/>
-                      <a:ext cx="7315200" cy="5486400"/>
-                    </a:xfrm>
-                    <a:prstGeom prst="rect"/>
-                  </pic:spPr>
-                </pic:pic>
-              </a:graphicData>
-            </a:graphic>
-          </wp:inline>
-        </w:drawing>
-      </w:r>
-    </w:p>
-    <w:p>
-      <w:pPr>
-        <w:sectPr>
-          <w:pgSz w:w="12240" w:h="15840" w:orient="landscape"/>
-          <w:pgMar w:top="1440" w:right="1800" w:bottom="1440" w:left="1800" w:header="720" w:footer="720" w:gutter="0"/>
-          <w:cols w:space="720"/>
-          <w:docGrid w:linePitch="360"/>
-        </w:sectPr>
-      </w:pPr>
-    </w:p>
-    <w:p>
-      <w:r>
-        <w:drawing>
-          <wp:inline xmlns:a="http://schemas.openxmlformats.org/drawingml/2006/main" xmlns:pic="http://schemas.openxmlformats.org/drawingml/2006/picture">
-            <wp:extent cx="7315200" cy="5486400"/>
-            <wp:docPr id="3" name="Picture 3"/>
-            <wp:cNvGraphicFramePr>
-              <a:graphicFrameLocks noChangeAspect="1"/>
-            </wp:cNvGraphicFramePr>
-            <a:graphic>
-              <a:graphicData uri="http://schemas.openxmlformats.org/drawingml/2006/picture">
-                <pic:pic>
-                  <pic:nvPicPr>
-                    <pic:cNvPr id="0" name="cost_profile.png"/>
-                    <pic:cNvPicPr/>
-                  </pic:nvPicPr>
-                  <pic:blipFill>
-                    <a:blip r:embed="rId21"/>
                     <a:stretch>
                       <a:fillRect/>
                     </a:stretch>

</xml_diff>

<commit_message>
exception handling for single project cost profiles
</commit_message>
<xml_diff>
--- a/tests/resources/summary_temp_altered.docx
+++ b/tests/resources/summary_temp_altered.docx
@@ -55,8 +55,146 @@
         </w:drawing>
       </w:r>
     </w:p>
+    <w:p>
+      <w:pPr>
+        <w:sectPr>
+          <w:pgSz w:w="15840" w:h="12240" w:orient="landscape"/>
+          <w:pgMar w:top="1440" w:right="1800" w:bottom="1440" w:left="1800" w:header="720" w:footer="720" w:gutter="0"/>
+          <w:cols w:space="720"/>
+          <w:docGrid w:linePitch="360"/>
+        </w:sectPr>
+      </w:pPr>
+    </w:p>
+    <w:p>
+      <w:r>
+        <w:drawing>
+          <wp:inline xmlns:a="http://schemas.openxmlformats.org/drawingml/2006/main" xmlns:pic="http://schemas.openxmlformats.org/drawingml/2006/picture">
+            <wp:extent cx="7315200" cy="5486400"/>
+            <wp:docPr id="2" name="Picture 2"/>
+            <wp:cNvGraphicFramePr>
+              <a:graphicFrameLocks noChangeAspect="1"/>
+            </wp:cNvGraphicFramePr>
+            <a:graphic>
+              <a:graphicData uri="http://schemas.openxmlformats.org/drawingml/2006/picture">
+                <pic:pic>
+                  <pic:nvPicPr>
+                    <pic:cNvPr id="0" name="cost_profile.png"/>
+                    <pic:cNvPicPr/>
+                  </pic:nvPicPr>
+                  <pic:blipFill>
+                    <a:blip r:embed="rId20"/>
+                    <a:stretch>
+                      <a:fillRect/>
+                    </a:stretch>
+                  </pic:blipFill>
+                  <pic:spPr>
+                    <a:xfrm>
+                      <a:off x="0" y="0"/>
+                      <a:ext cx="7315200" cy="5486400"/>
+                    </a:xfrm>
+                    <a:prstGeom prst="rect"/>
+                  </pic:spPr>
+                </pic:pic>
+              </a:graphicData>
+            </a:graphic>
+          </wp:inline>
+        </w:drawing>
+      </w:r>
+    </w:p>
+    <w:p>
+      <w:pPr>
+        <w:sectPr>
+          <w:pgSz w:w="12240" w:h="15840" w:orient="landscape"/>
+          <w:pgMar w:top="1440" w:right="1800" w:bottom="1440" w:left="1800" w:header="720" w:footer="720" w:gutter="0"/>
+          <w:cols w:space="720"/>
+          <w:docGrid w:linePitch="360"/>
+        </w:sectPr>
+      </w:pPr>
+    </w:p>
+    <w:p>
+      <w:r>
+        <w:drawing>
+          <wp:inline xmlns:a="http://schemas.openxmlformats.org/drawingml/2006/main" xmlns:pic="http://schemas.openxmlformats.org/drawingml/2006/picture">
+            <wp:extent cx="7315200" cy="5486400"/>
+            <wp:docPr id="3" name="Picture 3"/>
+            <wp:cNvGraphicFramePr>
+              <a:graphicFrameLocks noChangeAspect="1"/>
+            </wp:cNvGraphicFramePr>
+            <a:graphic>
+              <a:graphicData uri="http://schemas.openxmlformats.org/drawingml/2006/picture">
+                <pic:pic>
+                  <pic:nvPicPr>
+                    <pic:cNvPr id="0" name="cost_profile.png"/>
+                    <pic:cNvPicPr/>
+                  </pic:nvPicPr>
+                  <pic:blipFill>
+                    <a:blip r:embed="rId21"/>
+                    <a:stretch>
+                      <a:fillRect/>
+                    </a:stretch>
+                  </pic:blipFill>
+                  <pic:spPr>
+                    <a:xfrm>
+                      <a:off x="0" y="0"/>
+                      <a:ext cx="7315200" cy="5486400"/>
+                    </a:xfrm>
+                    <a:prstGeom prst="rect"/>
+                  </pic:spPr>
+                </pic:pic>
+              </a:graphicData>
+            </a:graphic>
+          </wp:inline>
+        </w:drawing>
+      </w:r>
+    </w:p>
+    <w:p>
+      <w:pPr>
+        <w:sectPr>
+          <w:pgSz w:w="15840" w:h="12240" w:orient="landscape"/>
+          <w:pgMar w:top="1440" w:right="1800" w:bottom="1440" w:left="1800" w:header="720" w:footer="720" w:gutter="0"/>
+          <w:cols w:space="720"/>
+          <w:docGrid w:linePitch="360"/>
+        </w:sectPr>
+      </w:pPr>
+    </w:p>
+    <w:p>
+      <w:r>
+        <w:drawing>
+          <wp:inline xmlns:a="http://schemas.openxmlformats.org/drawingml/2006/main" xmlns:pic="http://schemas.openxmlformats.org/drawingml/2006/picture">
+            <wp:extent cx="7315200" cy="5486400"/>
+            <wp:docPr id="4" name="Picture 4"/>
+            <wp:cNvGraphicFramePr>
+              <a:graphicFrameLocks noChangeAspect="1"/>
+            </wp:cNvGraphicFramePr>
+            <a:graphic>
+              <a:graphicData uri="http://schemas.openxmlformats.org/drawingml/2006/picture">
+                <pic:pic>
+                  <pic:nvPicPr>
+                    <pic:cNvPr id="0" name="cost_profile.png"/>
+                    <pic:cNvPicPr/>
+                  </pic:nvPicPr>
+                  <pic:blipFill>
+                    <a:blip r:embed="rId22"/>
+                    <a:stretch>
+                      <a:fillRect/>
+                    </a:stretch>
+                  </pic:blipFill>
+                  <pic:spPr>
+                    <a:xfrm>
+                      <a:off x="0" y="0"/>
+                      <a:ext cx="7315200" cy="5486400"/>
+                    </a:xfrm>
+                    <a:prstGeom prst="rect"/>
+                  </pic:spPr>
+                </pic:pic>
+              </a:graphicData>
+            </a:graphic>
+          </wp:inline>
+        </w:drawing>
+      </w:r>
+    </w:p>
     <w:sectPr>
-      <w:pgSz w:w="15840" w:h="12240" w:orient="landscape"/>
+      <w:pgSz w:w="12240" w:h="15840" w:orient="landscape"/>
       <w:pgMar w:top="1440" w:right="1800" w:bottom="1440" w:left="1800" w:header="720" w:footer="720" w:gutter="0"/>
       <w:cols w:space="720"/>
       <w:docGrid w:linePitch="360"/>

</xml_diff>

<commit_message>
further refactor to stop programme at checking baselining info and project id information. single project costs outputs now need at least baseline and current profiles
</commit_message>
<xml_diff>
--- a/tests/resources/summary_temp_altered.docx
+++ b/tests/resources/summary_temp_altered.docx
@@ -3,198 +3,1082 @@
 <w:document xmlns:wpc="http://schemas.microsoft.com/office/word/2010/wordprocessingCanvas" xmlns:cx="http://schemas.microsoft.com/office/drawing/2014/chartex" xmlns:cx1="http://schemas.microsoft.com/office/drawing/2015/9/8/chartex" xmlns:cx2="http://schemas.microsoft.com/office/drawing/2015/10/21/chartex" xmlns:cx3="http://schemas.microsoft.com/office/drawing/2016/5/9/chartex" xmlns:cx4="http://schemas.microsoft.com/office/drawing/2016/5/10/chartex" xmlns:cx5="http://schemas.microsoft.com/office/drawing/2016/5/11/chartex" xmlns:cx6="http://schemas.microsoft.com/office/drawing/2016/5/12/chartex" xmlns:cx7="http://schemas.microsoft.com/office/drawing/2016/5/13/chartex" xmlns:cx8="http://schemas.microsoft.com/office/drawing/2016/5/14/chartex" xmlns:mc="http://schemas.openxmlformats.org/markup-compatibility/2006" xmlns:aink="http://schemas.microsoft.com/office/drawing/2016/ink" xmlns:am3d="http://schemas.microsoft.com/office/drawing/2017/model3d" xmlns:o="urn:schemas-microsoft-com:office:office" xmlns:r="http://schemas.openxmlformats.org/officeDocument/2006/relationships" xmlns:m="http://schemas.openxmlformats.org/officeDocument/2006/math" xmlns:v="urn:schemas-microsoft-com:vml" xmlns:wp14="http://schemas.microsoft.com/office/word/2010/wordprocessingDrawing" xmlns:wp="http://schemas.openxmlformats.org/drawingml/2006/wordprocessingDrawing" xmlns:w10="urn:schemas-microsoft-com:office:word" xmlns:w="http://schemas.openxmlformats.org/wordprocessingml/2006/main" xmlns:w14="http://schemas.microsoft.com/office/word/2010/wordml" xmlns:w15="http://schemas.microsoft.com/office/word/2012/wordml" xmlns:w16cid="http://schemas.microsoft.com/office/word/2016/wordml/cid" xmlns:w16se="http://schemas.microsoft.com/office/word/2015/wordml/symex" xmlns:wpg="http://schemas.microsoft.com/office/word/2010/wordprocessingGroup" xmlns:wpi="http://schemas.microsoft.com/office/word/2010/wordprocessingInk" xmlns:wne="http://schemas.microsoft.com/office/word/2006/wordml" xmlns:wps="http://schemas.microsoft.com/office/word/2010/wordprocessingShape" mc:Ignorable="w14 w15 w16se w16cid wp14">
   <w:body>
     <w:p/>
+    <w:p/>
     <w:p>
-      <w:pPr>
-        <w:sectPr>
-          <w:headerReference w:type="even" r:id="rId11"/>
-          <w:headerReference w:type="default" r:id="rId12"/>
-          <w:footerReference w:type="even" r:id="rId13"/>
-          <w:footerReference w:type="default" r:id="rId14"/>
-          <w:headerReference w:type="first" r:id="rId15"/>
-          <w:footerReference w:type="first" r:id="rId16"/>
-          <w:pgSz w:w="12240" w:h="15840"/>
-          <w:pgMar w:top="1440" w:right="1800" w:bottom="1440" w:left="1800" w:header="720" w:footer="720" w:gutter="0"/>
-          <w:cols w:space="720"/>
-          <w:docGrid w:linePitch="360"/>
-        </w:sectPr>
-      </w:pPr>
+      <w:r>
+        <w:rPr>
+          <w:color w:val="FF0000"/>
+        </w:rPr>
+        <w:t>*Red text highlights changes in narratives from last quarter</w:t>
+      </w:r>
     </w:p>
     <w:p>
       <w:r>
-        <w:drawing>
-          <wp:inline xmlns:a="http://schemas.openxmlformats.org/drawingml/2006/main" xmlns:pic="http://schemas.openxmlformats.org/drawingml/2006/picture">
-            <wp:extent cx="7315200" cy="5486400"/>
-            <wp:docPr id="1" name="Picture 1"/>
-            <wp:cNvGraphicFramePr>
-              <a:graphicFrameLocks noChangeAspect="1"/>
-            </wp:cNvGraphicFramePr>
-            <a:graphic>
-              <a:graphicData uri="http://schemas.openxmlformats.org/drawingml/2006/picture">
-                <pic:pic>
-                  <pic:nvPicPr>
-                    <pic:cNvPr id="0" name="cost_profile.png"/>
-                    <pic:cNvPicPr/>
-                  </pic:nvPicPr>
-                  <pic:blipFill>
-                    <a:blip r:embed="rId19"/>
-                    <a:stretch>
-                      <a:fillRect/>
-                    </a:stretch>
-                  </pic:blipFill>
-                  <pic:spPr>
-                    <a:xfrm>
-                      <a:off x="0" y="0"/>
-                      <a:ext cx="7315200" cy="5486400"/>
-                    </a:xfrm>
-                    <a:prstGeom prst="rect"/>
-                  </pic:spPr>
-                </pic:pic>
-              </a:graphicData>
-            </a:graphic>
-          </wp:inline>
-        </w:drawing>
+        <w:rPr>
+          <w:b/>
+        </w:rPr>
+        <w:t>SRO delivery confidence narrative</w:t>
       </w:r>
     </w:p>
     <w:p>
-      <w:pPr>
-        <w:sectPr>
-          <w:pgSz w:w="15840" w:h="12240" w:orient="landscape"/>
-          <w:pgMar w:top="1440" w:right="1800" w:bottom="1440" w:left="1800" w:header="720" w:footer="720" w:gutter="0"/>
-          <w:cols w:space="720"/>
-          <w:docGrid w:linePitch="360"/>
-        </w:sectPr>
-      </w:pPr>
+      <w:r>
+        <w:t xml:space="preserve"> The</w:t>
+      </w:r>
+      <w:r>
+        <w:t xml:space="preserve"> Bretton</w:t>
+      </w:r>
+      <w:r>
+        <w:t xml:space="preserve"> Woods</w:t>
+      </w:r>
+      <w:r>
+        <w:t xml:space="preserve"> system</w:t>
+      </w:r>
+      <w:r>
+        <w:t xml:space="preserve"> of</w:t>
+      </w:r>
+      <w:r>
+        <w:t xml:space="preserve"> monetary</w:t>
+      </w:r>
+      <w:r>
+        <w:t xml:space="preserve"> management</w:t>
+      </w:r>
+      <w:r>
+        <w:t xml:space="preserve"> established</w:t>
+      </w:r>
+      <w:r>
+        <w:t xml:space="preserve"> the</w:t>
+      </w:r>
+      <w:r>
+        <w:t xml:space="preserve"> rules</w:t>
+      </w:r>
+      <w:r>
+        <w:t xml:space="preserve"> for</w:t>
+      </w:r>
+      <w:r>
+        <w:t xml:space="preserve"> commercial</w:t>
+      </w:r>
+      <w:r>
+        <w:t xml:space="preserve"> and</w:t>
+      </w:r>
+      <w:r>
+        <w:t xml:space="preserve"> financial</w:t>
+      </w:r>
+      <w:r>
+        <w:t xml:space="preserve"> relations</w:t>
+      </w:r>
+      <w:r>
+        <w:t xml:space="preserve"> among</w:t>
+      </w:r>
+      <w:r>
+        <w:t xml:space="preserve"> the</w:t>
+      </w:r>
+      <w:r>
+        <w:t xml:space="preserve"> United</w:t>
+      </w:r>
+      <w:r>
+        <w:t xml:space="preserve"> States,</w:t>
+      </w:r>
+      <w:r>
+        <w:t xml:space="preserve"> Canada,</w:t>
+      </w:r>
+      <w:r>
+        <w:t xml:space="preserve"> Western</w:t>
+      </w:r>
+      <w:r>
+        <w:t xml:space="preserve"> European</w:t>
+      </w:r>
+      <w:r>
+        <w:t xml:space="preserve"> countries,</w:t>
+      </w:r>
+      <w:r>
+        <w:t xml:space="preserve"> Australia,</w:t>
+      </w:r>
+      <w:r>
+        <w:t xml:space="preserve"> and</w:t>
+      </w:r>
+      <w:r>
+        <w:t xml:space="preserve"> Japan</w:t>
+      </w:r>
+      <w:r>
+        <w:t xml:space="preserve"> after</w:t>
+      </w:r>
+      <w:r>
+        <w:t xml:space="preserve"> the</w:t>
+      </w:r>
+      <w:r>
+        <w:t xml:space="preserve"> 1944</w:t>
+      </w:r>
+      <w:r>
+        <w:t xml:space="preserve"> Bretton</w:t>
+      </w:r>
+      <w:r>
+        <w:t xml:space="preserve"> Woods</w:t>
+      </w:r>
+      <w:r>
+        <w:t xml:space="preserve"> Agreement.</w:t>
+      </w:r>
+      <w:r>
+        <w:t xml:space="preserve"> The</w:t>
+      </w:r>
+      <w:r>
+        <w:t xml:space="preserve"> Bretton</w:t>
+      </w:r>
+      <w:r>
+        <w:t xml:space="preserve"> Woods</w:t>
+      </w:r>
+      <w:r>
+        <w:t xml:space="preserve"> system</w:t>
+      </w:r>
+      <w:r>
+        <w:t xml:space="preserve"> was</w:t>
+      </w:r>
+      <w:r>
+        <w:t xml:space="preserve"> the</w:t>
+      </w:r>
+      <w:r>
+        <w:t xml:space="preserve"> first</w:t>
+      </w:r>
+      <w:r>
+        <w:t xml:space="preserve"> example</w:t>
+      </w:r>
+      <w:r>
+        <w:t xml:space="preserve"> of</w:t>
+      </w:r>
+      <w:r>
+        <w:t xml:space="preserve"> a</w:t>
+      </w:r>
+      <w:r>
+        <w:t xml:space="preserve"> fully</w:t>
+      </w:r>
+      <w:r>
+        <w:t xml:space="preserve"> negotiated</w:t>
+      </w:r>
+      <w:r>
+        <w:t xml:space="preserve"> monetary</w:t>
+      </w:r>
+      <w:r>
+        <w:t xml:space="preserve"> order</w:t>
+      </w:r>
+      <w:r>
+        <w:t xml:space="preserve"> intended</w:t>
+      </w:r>
+      <w:r>
+        <w:t xml:space="preserve"> to</w:t>
+      </w:r>
+      <w:r>
+        <w:t xml:space="preserve"> govern</w:t>
+      </w:r>
+      <w:r>
+        <w:t xml:space="preserve"> monetary</w:t>
+      </w:r>
+      <w:r>
+        <w:t xml:space="preserve"> relations</w:t>
+      </w:r>
+      <w:r>
+        <w:t xml:space="preserve"> among</w:t>
+      </w:r>
+      <w:r>
+        <w:t xml:space="preserve"> independent</w:t>
+      </w:r>
+      <w:r>
+        <w:t xml:space="preserve"> states.</w:t>
+      </w:r>
+      <w:r>
+        <w:t xml:space="preserve"> The</w:t>
+      </w:r>
+      <w:r>
+        <w:t xml:space="preserve"> chief</w:t>
+      </w:r>
+      <w:r>
+        <w:t xml:space="preserve"> features</w:t>
+      </w:r>
+      <w:r>
+        <w:t xml:space="preserve"> of</w:t>
+      </w:r>
+      <w:r>
+        <w:t xml:space="preserve"> the</w:t>
+      </w:r>
+      <w:r>
+        <w:t xml:space="preserve"> Bretton</w:t>
+      </w:r>
+      <w:r>
+        <w:t xml:space="preserve"> Woods</w:t>
+      </w:r>
+      <w:r>
+        <w:t xml:space="preserve"> system</w:t>
+      </w:r>
+      <w:r>
+        <w:t xml:space="preserve"> were</w:t>
+      </w:r>
+      <w:r>
+        <w:t xml:space="preserve"> an</w:t>
+      </w:r>
+      <w:r>
+        <w:t xml:space="preserve"> obligation</w:t>
+      </w:r>
+      <w:r>
+        <w:t xml:space="preserve"> for</w:t>
+      </w:r>
+      <w:r>
+        <w:t xml:space="preserve"> each</w:t>
+      </w:r>
+      <w:r>
+        <w:t xml:space="preserve"> country</w:t>
+      </w:r>
+      <w:r>
+        <w:t xml:space="preserve"> to</w:t>
+      </w:r>
+      <w:r>
+        <w:t xml:space="preserve"> adopt</w:t>
+      </w:r>
+      <w:r>
+        <w:t xml:space="preserve"> a</w:t>
+      </w:r>
+      <w:r>
+        <w:t xml:space="preserve"> monetary</w:t>
+      </w:r>
+      <w:r>
+        <w:t xml:space="preserve"> policy</w:t>
+      </w:r>
+      <w:r>
+        <w:t xml:space="preserve"> that</w:t>
+      </w:r>
+      <w:r>
+        <w:t xml:space="preserve"> maintained</w:t>
+      </w:r>
+      <w:r>
+        <w:t xml:space="preserve"> its</w:t>
+      </w:r>
+      <w:r>
+        <w:t xml:space="preserve"> external</w:t>
+      </w:r>
+      <w:r>
+        <w:t xml:space="preserve"> exchange</w:t>
+      </w:r>
+      <w:r>
+        <w:t xml:space="preserve"> rates</w:t>
+      </w:r>
+      <w:r>
+        <w:t xml:space="preserve"> within</w:t>
+      </w:r>
+      <w:r>
+        <w:t xml:space="preserve"> 1</w:t>
+      </w:r>
+      <w:r>
+        <w:t xml:space="preserve"> percent</w:t>
+      </w:r>
+      <w:r>
+        <w:t xml:space="preserve"> by</w:t>
+      </w:r>
+      <w:r>
+        <w:t xml:space="preserve"> tying</w:t>
+      </w:r>
+      <w:r>
+        <w:t xml:space="preserve"> its</w:t>
+      </w:r>
+      <w:r>
+        <w:t xml:space="preserve"> currency</w:t>
+      </w:r>
+      <w:r>
+        <w:t xml:space="preserve"> to</w:t>
+      </w:r>
+      <w:r>
+        <w:t xml:space="preserve"> gold</w:t>
+      </w:r>
+      <w:r>
+        <w:t xml:space="preserve"> and</w:t>
+      </w:r>
+      <w:r>
+        <w:t xml:space="preserve"> the</w:t>
+      </w:r>
+      <w:r>
+        <w:t xml:space="preserve"> ability</w:t>
+      </w:r>
+      <w:r>
+        <w:t xml:space="preserve"> of</w:t>
+      </w:r>
+      <w:r>
+        <w:t xml:space="preserve"> the</w:t>
+      </w:r>
+      <w:r>
+        <w:t xml:space="preserve"> IMF</w:t>
+      </w:r>
+      <w:r>
+        <w:t xml:space="preserve"> to</w:t>
+      </w:r>
+      <w:r>
+        <w:t xml:space="preserve"> bridge</w:t>
+      </w:r>
+      <w:r>
+        <w:t xml:space="preserve"> temporary</w:t>
+      </w:r>
+      <w:r>
+        <w:t xml:space="preserve"> imbalances</w:t>
+      </w:r>
+      <w:r>
+        <w:t xml:space="preserve"> of</w:t>
+      </w:r>
+      <w:r>
+        <w:t xml:space="preserve"> payments.</w:t>
+      </w:r>
+      <w:r>
+        <w:t xml:space="preserve"> Also,</w:t>
+      </w:r>
+      <w:r>
+        <w:t xml:space="preserve"> there</w:t>
+      </w:r>
+      <w:r>
+        <w:t xml:space="preserve"> was</w:t>
+      </w:r>
+      <w:r>
+        <w:t xml:space="preserve"> a</w:t>
+      </w:r>
+      <w:r>
+        <w:t xml:space="preserve"> need</w:t>
+      </w:r>
+      <w:r>
+        <w:t xml:space="preserve"> to</w:t>
+      </w:r>
+      <w:r>
+        <w:t xml:space="preserve"> address</w:t>
+      </w:r>
+      <w:r>
+        <w:t xml:space="preserve"> the</w:t>
+      </w:r>
+      <w:r>
+        <w:t xml:space="preserve"> lack</w:t>
+      </w:r>
+      <w:r>
+        <w:t xml:space="preserve"> of</w:t>
+      </w:r>
+      <w:r>
+        <w:t xml:space="preserve"> cooperation</w:t>
+      </w:r>
+      <w:r>
+        <w:t xml:space="preserve"> among</w:t>
+      </w:r>
+      <w:r>
+        <w:t xml:space="preserve"> other</w:t>
+      </w:r>
+      <w:r>
+        <w:t xml:space="preserve"> countries</w:t>
+      </w:r>
+      <w:r>
+        <w:t xml:space="preserve"> and</w:t>
+      </w:r>
+      <w:r>
+        <w:t xml:space="preserve"> to</w:t>
+      </w:r>
+      <w:r>
+        <w:t xml:space="preserve"> prevent</w:t>
+      </w:r>
+      <w:r>
+        <w:t xml:space="preserve"> competitive</w:t>
+      </w:r>
+      <w:r>
+        <w:t xml:space="preserve"> devaluation</w:t>
+      </w:r>
+      <w:r>
+        <w:t xml:space="preserve"> of</w:t>
+      </w:r>
+      <w:r>
+        <w:t xml:space="preserve"> the</w:t>
+      </w:r>
+      <w:r>
+        <w:t xml:space="preserve"> currencies</w:t>
+      </w:r>
+      <w:r>
+        <w:t xml:space="preserve"> as</w:t>
+      </w:r>
+      <w:r>
+        <w:t xml:space="preserve"> well.</w:t>
+      </w:r>
     </w:p>
     <w:p>
       <w:r>
-        <w:drawing>
-          <wp:inline xmlns:a="http://schemas.openxmlformats.org/drawingml/2006/main" xmlns:pic="http://schemas.openxmlformats.org/drawingml/2006/picture">
-            <wp:extent cx="7315200" cy="5486400"/>
-            <wp:docPr id="2" name="Picture 2"/>
-            <wp:cNvGraphicFramePr>
-              <a:graphicFrameLocks noChangeAspect="1"/>
-            </wp:cNvGraphicFramePr>
-            <a:graphic>
-              <a:graphicData uri="http://schemas.openxmlformats.org/drawingml/2006/picture">
-                <pic:pic>
-                  <pic:nvPicPr>
-                    <pic:cNvPr id="0" name="cost_profile.png"/>
-                    <pic:cNvPicPr/>
-                  </pic:nvPicPr>
-                  <pic:blipFill>
-                    <a:blip r:embed="rId20"/>
-                    <a:stretch>
-                      <a:fillRect/>
-                    </a:stretch>
-                  </pic:blipFill>
-                  <pic:spPr>
-                    <a:xfrm>
-                      <a:off x="0" y="0"/>
-                      <a:ext cx="7315200" cy="5486400"/>
-                    </a:xfrm>
-                    <a:prstGeom prst="rect"/>
-                  </pic:spPr>
-                </pic:pic>
-              </a:graphicData>
-            </a:graphic>
-          </wp:inline>
-        </w:drawing>
+        <w:rPr>
+          <w:b/>
+        </w:rPr>
+        <w:t>Financial cost narrative</w:t>
       </w:r>
     </w:p>
     <w:p>
-      <w:pPr>
-        <w:sectPr>
-          <w:pgSz w:w="12240" w:h="15840" w:orient="landscape"/>
-          <w:pgMar w:top="1440" w:right="1800" w:bottom="1440" w:left="1800" w:header="720" w:footer="720" w:gutter="0"/>
-          <w:cols w:space="720"/>
-          <w:docGrid w:linePitch="360"/>
-        </w:sectPr>
-      </w:pPr>
+      <w:r>
+        <w:t xml:space="preserve"> screw</w:t>
+      </w:r>
     </w:p>
     <w:p>
       <w:r>
-        <w:drawing>
-          <wp:inline xmlns:a="http://schemas.openxmlformats.org/drawingml/2006/main" xmlns:pic="http://schemas.openxmlformats.org/drawingml/2006/picture">
-            <wp:extent cx="7315200" cy="5486400"/>
-            <wp:docPr id="3" name="Picture 3"/>
-            <wp:cNvGraphicFramePr>
-              <a:graphicFrameLocks noChangeAspect="1"/>
-            </wp:cNvGraphicFramePr>
-            <a:graphic>
-              <a:graphicData uri="http://schemas.openxmlformats.org/drawingml/2006/picture">
-                <pic:pic>
-                  <pic:nvPicPr>
-                    <pic:cNvPr id="0" name="cost_profile.png"/>
-                    <pic:cNvPicPr/>
-                  </pic:nvPicPr>
-                  <pic:blipFill>
-                    <a:blip r:embed="rId21"/>
-                    <a:stretch>
-                      <a:fillRect/>
-                    </a:stretch>
-                  </pic:blipFill>
-                  <pic:spPr>
-                    <a:xfrm>
-                      <a:off x="0" y="0"/>
-                      <a:ext cx="7315200" cy="5486400"/>
-                    </a:xfrm>
-                    <a:prstGeom prst="rect"/>
-                  </pic:spPr>
-                </pic:pic>
-              </a:graphicData>
-            </a:graphic>
-          </wp:inline>
-        </w:drawing>
+        <w:rPr>
+          <w:b/>
+        </w:rPr>
+        <w:t>Financial comparison with last quarter</w:t>
       </w:r>
     </w:p>
     <w:p>
-      <w:pPr>
-        <w:sectPr>
-          <w:pgSz w:w="15840" w:h="12240" w:orient="landscape"/>
-          <w:pgMar w:top="1440" w:right="1800" w:bottom="1440" w:left="1800" w:header="720" w:footer="720" w:gutter="0"/>
-          <w:cols w:space="720"/>
-          <w:docGrid w:linePitch="360"/>
-        </w:sectPr>
-      </w:pPr>
+      <w:r>
+        <w:t xml:space="preserve"> wood</w:t>
+      </w:r>
     </w:p>
     <w:p>
       <w:r>
-        <w:drawing>
-          <wp:inline xmlns:a="http://schemas.openxmlformats.org/drawingml/2006/main" xmlns:pic="http://schemas.openxmlformats.org/drawingml/2006/picture">
-            <wp:extent cx="7315200" cy="5486400"/>
-            <wp:docPr id="4" name="Picture 4"/>
-            <wp:cNvGraphicFramePr>
-              <a:graphicFrameLocks noChangeAspect="1"/>
-            </wp:cNvGraphicFramePr>
-            <a:graphic>
-              <a:graphicData uri="http://schemas.openxmlformats.org/drawingml/2006/picture">
-                <pic:pic>
-                  <pic:nvPicPr>
-                    <pic:cNvPr id="0" name="cost_profile.png"/>
-                    <pic:cNvPicPr/>
-                  </pic:nvPicPr>
-                  <pic:blipFill>
-                    <a:blip r:embed="rId22"/>
-                    <a:stretch>
-                      <a:fillRect/>
-                    </a:stretch>
-                  </pic:blipFill>
-                  <pic:spPr>
-                    <a:xfrm>
-                      <a:off x="0" y="0"/>
-                      <a:ext cx="7315200" cy="5486400"/>
-                    </a:xfrm>
-                    <a:prstGeom prst="rect"/>
-                  </pic:spPr>
-                </pic:pic>
-              </a:graphicData>
-            </a:graphic>
-          </wp:inline>
-        </w:drawing>
+        <w:rPr>
+          <w:b/>
+        </w:rPr>
+        <w:t>Financial comparison with baseline</w:t>
+      </w:r>
+    </w:p>
+    <w:p>
+      <w:r>
+        <w:t xml:space="preserve"> screw</w:t>
+      </w:r>
+    </w:p>
+    <w:p>
+      <w:r>
+        <w:rPr>
+          <w:b/>
+        </w:rPr>
+        <w:t>Benefits Narrative</w:t>
+      </w:r>
+    </w:p>
+    <w:p>
+      <w:r>
+        <w:t xml:space="preserve"> Datamaps</w:t>
+      </w:r>
+      <w:r>
+        <w:t xml:space="preserve"> allows</w:t>
+      </w:r>
+      <w:r>
+        <w:t xml:space="preserve"> for</w:t>
+      </w:r>
+      <w:r>
+        <w:t xml:space="preserve"> data</w:t>
+      </w:r>
+      <w:r>
+        <w:t xml:space="preserve"> to</w:t>
+      </w:r>
+      <w:r>
+        <w:t xml:space="preserve"> be</w:t>
+      </w:r>
+      <w:r>
+        <w:t xml:space="preserve"> collected</w:t>
+      </w:r>
+      <w:r>
+        <w:t xml:space="preserve"> from</w:t>
+      </w:r>
+      <w:r>
+        <w:t xml:space="preserve"> multiple</w:t>
+      </w:r>
+      <w:r>
+        <w:t xml:space="preserve"> users</w:t>
+      </w:r>
+      <w:r>
+        <w:t xml:space="preserve"> using</w:t>
+      </w:r>
+      <w:r>
+        <w:t xml:space="preserve"> pre-defined</w:t>
+      </w:r>
+      <w:r>
+        <w:t xml:space="preserve"> forms,</w:t>
+      </w:r>
+      <w:r>
+        <w:t xml:space="preserve"> built</w:t>
+      </w:r>
+      <w:r>
+        <w:t xml:space="preserve"> out</w:t>
+      </w:r>
+      <w:r>
+        <w:t xml:space="preserve"> of</w:t>
+      </w:r>
+      <w:r>
+        <w:t xml:space="preserve"> Excel</w:t>
+      </w:r>
+      <w:r>
+        <w:t xml:space="preserve"> spreadsheets.</w:t>
+      </w:r>
+      <w:r>
+        <w:t xml:space="preserve"> The</w:t>
+      </w:r>
+      <w:r>
+        <w:t xml:space="preserve"> form</w:t>
+      </w:r>
+      <w:r>
+        <w:t xml:space="preserve"> can</w:t>
+      </w:r>
+      <w:r>
+        <w:t xml:space="preserve"> be</w:t>
+      </w:r>
+      <w:r>
+        <w:t xml:space="preserve"> as</w:t>
+      </w:r>
+      <w:r>
+        <w:t xml:space="preserve"> complex</w:t>
+      </w:r>
+      <w:r>
+        <w:t xml:space="preserve"> or</w:t>
+      </w:r>
+      <w:r>
+        <w:t xml:space="preserve"> as</w:t>
+      </w:r>
+      <w:r>
+        <w:t xml:space="preserve"> simple</w:t>
+      </w:r>
+      <w:r>
+        <w:t xml:space="preserve"> as</w:t>
+      </w:r>
+      <w:r>
+        <w:t xml:space="preserve"> you</w:t>
+      </w:r>
+      <w:r>
+        <w:t xml:space="preserve"> like</w:t>
+      </w:r>
+    </w:p>
+    <w:p>
+      <w:r>
+        <w:t>-</w:t>
+      </w:r>
+      <w:r>
+        <w:t xml:space="preserve"> Datamaps</w:t>
+      </w:r>
+      <w:r>
+        <w:t xml:space="preserve"> does</w:t>
+      </w:r>
+      <w:r>
+        <w:t xml:space="preserve"> the</w:t>
+      </w:r>
+      <w:r>
+        <w:t xml:space="preserve"> hard</w:t>
+      </w:r>
+      <w:r>
+        <w:t xml:space="preserve"> work</w:t>
+      </w:r>
+      <w:r>
+        <w:t xml:space="preserve"> of</w:t>
+      </w:r>
+      <w:r>
+        <w:t xml:space="preserve"> collecting</w:t>
+      </w:r>
+      <w:r>
+        <w:t xml:space="preserve"> the</w:t>
+      </w:r>
+      <w:r>
+        <w:t xml:space="preserve"> data</w:t>
+      </w:r>
+      <w:r>
+        <w:t xml:space="preserve"> into</w:t>
+      </w:r>
+      <w:r>
+        <w:t xml:space="preserve"> one</w:t>
+      </w:r>
+      <w:r>
+        <w:t xml:space="preserve"> place</w:t>
+      </w:r>
+      <w:r>
+        <w:t xml:space="preserve"> for</w:t>
+      </w:r>
+      <w:r>
+        <w:t xml:space="preserve"> onward</w:t>
+      </w:r>
+      <w:r>
+        <w:t xml:space="preserve"> processing</w:t>
+      </w:r>
+      <w:r>
+        <w:t xml:space="preserve"> or</w:t>
+      </w:r>
+      <w:r>
+        <w:t xml:space="preserve"> analysis,</w:t>
+      </w:r>
+      <w:r>
+        <w:t xml:space="preserve"> whilst</w:t>
+      </w:r>
+      <w:r>
+        <w:t xml:space="preserve"> ensuring</w:t>
+      </w:r>
+      <w:r>
+        <w:t xml:space="preserve"> that</w:t>
+      </w:r>
+      <w:r>
+        <w:t xml:space="preserve"> the</w:t>
+      </w:r>
+      <w:r>
+        <w:t xml:space="preserve"> data</w:t>
+      </w:r>
+      <w:r>
+        <w:t xml:space="preserve"> is</w:t>
+      </w:r>
+      <w:r>
+        <w:t xml:space="preserve"> valid</w:t>
+      </w:r>
+      <w:r>
+        <w:t xml:space="preserve"> according</w:t>
+      </w:r>
+      <w:r>
+        <w:t xml:space="preserve"> to</w:t>
+      </w:r>
+      <w:r>
+        <w:t xml:space="preserve"> expectations.</w:t>
+      </w:r>
+      <w:r>
+        <w:t xml:space="preserve"> Datamaps</w:t>
+      </w:r>
+      <w:r>
+        <w:t xml:space="preserve"> acknowledges</w:t>
+      </w:r>
+      <w:r>
+        <w:t xml:space="preserve"> that</w:t>
+      </w:r>
+      <w:r>
+        <w:t xml:space="preserve"> in</w:t>
+      </w:r>
+      <w:r>
+        <w:t xml:space="preserve"> the</w:t>
+      </w:r>
+      <w:r>
+        <w:t xml:space="preserve"> office</w:t>
+      </w:r>
+      <w:r>
+        <w:t xml:space="preserve"> environment,</w:t>
+      </w:r>
+      <w:r>
+        <w:t xml:space="preserve"> we</w:t>
+      </w:r>
+      <w:r>
+        <w:t xml:space="preserve"> use</w:t>
+      </w:r>
+      <w:r>
+        <w:t xml:space="preserve"> Excel</w:t>
+      </w:r>
+      <w:r>
+        <w:t xml:space="preserve"> for</w:t>
+      </w:r>
+      <w:r>
+        <w:t xml:space="preserve"> everything,</w:t>
+      </w:r>
+      <w:r>
+        <w:t xml:space="preserve"> but</w:t>
+      </w:r>
+      <w:r>
+        <w:t xml:space="preserve"> using</w:t>
+      </w:r>
+      <w:r>
+        <w:t xml:space="preserve"> it</w:t>
+      </w:r>
+      <w:r>
+        <w:t xml:space="preserve"> to</w:t>
+      </w:r>
+      <w:r>
+        <w:t xml:space="preserve"> collect</w:t>
+      </w:r>
+      <w:r>
+        <w:t xml:space="preserve"> data</w:t>
+      </w:r>
+      <w:r>
+        <w:t xml:space="preserve"> requires</w:t>
+      </w:r>
+      <w:r>
+        <w:t xml:space="preserve"> help</w:t>
+      </w:r>
+    </w:p>
+    <w:p>
+      <w:r>
+        <w:t>-</w:t>
+      </w:r>
+      <w:r>
+        <w:t xml:space="preserve"> which</w:t>
+      </w:r>
+      <w:r>
+        <w:t xml:space="preserve"> is</w:t>
+      </w:r>
+      <w:r>
+        <w:t xml:space="preserve"> where</w:t>
+      </w:r>
+      <w:r>
+        <w:t xml:space="preserve"> Datamaps</w:t>
+      </w:r>
+      <w:r>
+        <w:t xml:space="preserve"> excels.</w:t>
+      </w:r>
+    </w:p>
+    <w:p>
+      <w:r>
+        <w:rPr>
+          <w:b/>
+        </w:rPr>
+        <w:t>Benefits comparison with last quarter</w:t>
+      </w:r>
+    </w:p>
+    <w:p>
+      <w:r>
+        <w:rPr>
+          <w:color w:val="FF0000"/>
+        </w:rPr>
+        <w:t xml:space="preserve"> nail</w:t>
+      </w:r>
+    </w:p>
+    <w:p>
+      <w:r>
+        <w:rPr>
+          <w:b/>
+        </w:rPr>
+        <w:t>Benefits comparison with baseline</w:t>
+      </w:r>
+    </w:p>
+    <w:p>
+      <w:r>
+        <w:rPr>
+          <w:color w:val="FF0000"/>
+        </w:rPr>
+        <w:t xml:space="preserve"> What</w:t>
+      </w:r>
+      <w:r>
+        <w:rPr>
+          <w:color w:val="FF0000"/>
+        </w:rPr>
+        <w:t xml:space="preserve"> you</w:t>
+      </w:r>
+      <w:r>
+        <w:rPr>
+          <w:color w:val="FF0000"/>
+        </w:rPr>
+        <w:t xml:space="preserve"> see</w:t>
+      </w:r>
+      <w:r>
+        <w:rPr>
+          <w:color w:val="FF0000"/>
+        </w:rPr>
+        <w:t xml:space="preserve"> if</w:t>
+      </w:r>
+      <w:r>
+        <w:rPr>
+          <w:color w:val="FF0000"/>
+        </w:rPr>
+        <w:t xml:space="preserve"> all</w:t>
+      </w:r>
+      <w:r>
+        <w:rPr>
+          <w:color w:val="FF0000"/>
+        </w:rPr>
+        <w:t xml:space="preserve"> there</w:t>
+      </w:r>
+      <w:r>
+        <w:rPr>
+          <w:color w:val="FF0000"/>
+        </w:rPr>
+        <w:t xml:space="preserve"> is</w:t>
+      </w:r>
+    </w:p>
+    <w:p>
+      <w:r>
+        <w:rPr>
+          <w:b/>
+        </w:rPr>
+        <w:t>Milestone narrative</w:t>
+      </w:r>
+    </w:p>
+    <w:p>
+      <w:r>
+        <w:t xml:space="preserve"> The</w:t>
+      </w:r>
+      <w:r>
+        <w:t xml:space="preserve"> 2010–11</w:t>
+      </w:r>
+      <w:r>
+        <w:t xml:space="preserve"> Ashes</w:t>
+      </w:r>
+      <w:r>
+        <w:t xml:space="preserve"> series</w:t>
+      </w:r>
+      <w:r>
+        <w:t xml:space="preserve"> (known</w:t>
+      </w:r>
+      <w:r>
+        <w:t xml:space="preserve"> as</w:t>
+      </w:r>
+      <w:r>
+        <w:t xml:space="preserve"> the</w:t>
+      </w:r>
+      <w:r>
+        <w:t xml:space="preserve"> Vodafone</w:t>
+      </w:r>
+      <w:r>
+        <w:t xml:space="preserve"> Ashes</w:t>
+      </w:r>
+      <w:r>
+        <w:t xml:space="preserve"> Series</w:t>
+      </w:r>
+      <w:r>
+        <w:t xml:space="preserve"> for</w:t>
+      </w:r>
+      <w:r>
+        <w:t xml:space="preserve"> sponsorship</w:t>
+      </w:r>
+      <w:r>
+        <w:t xml:space="preserve"> reasons)</w:t>
+      </w:r>
+      <w:r>
+        <w:t xml:space="preserve"> was</w:t>
+      </w:r>
+      <w:r>
+        <w:t xml:space="preserve"> the</w:t>
+      </w:r>
+      <w:r>
+        <w:t xml:space="preserve"> 66th</w:t>
+      </w:r>
+      <w:r>
+        <w:t xml:space="preserve"> series</w:t>
+      </w:r>
+      <w:r>
+        <w:t xml:space="preserve"> of</w:t>
+      </w:r>
+      <w:r>
+        <w:t xml:space="preserve"> Test</w:t>
+      </w:r>
+      <w:r>
+        <w:t xml:space="preserve"> cricket</w:t>
+      </w:r>
+      <w:r>
+        <w:t xml:space="preserve"> matches</w:t>
+      </w:r>
+      <w:r>
+        <w:t xml:space="preserve"> played</w:t>
+      </w:r>
+      <w:r>
+        <w:t xml:space="preserve"> to</w:t>
+      </w:r>
+      <w:r>
+        <w:t xml:space="preserve"> contest</w:t>
+      </w:r>
+      <w:r>
+        <w:t xml:space="preserve"> The</w:t>
+      </w:r>
+      <w:r>
+        <w:t xml:space="preserve"> Ashes.</w:t>
+      </w:r>
+      <w:r>
+        <w:t xml:space="preserve"> The</w:t>
+      </w:r>
+      <w:r>
+        <w:t xml:space="preserve"> series</w:t>
+      </w:r>
+      <w:r>
+        <w:t xml:space="preserve"> was</w:t>
+      </w:r>
+      <w:r>
+        <w:t xml:space="preserve"> played</w:t>
+      </w:r>
+      <w:r>
+        <w:t xml:space="preserve"> in</w:t>
+      </w:r>
+      <w:r>
+        <w:t xml:space="preserve"> Australia</w:t>
+      </w:r>
+      <w:r>
+        <w:t xml:space="preserve"> as</w:t>
+      </w:r>
+      <w:r>
+        <w:t xml:space="preserve"> part</w:t>
+      </w:r>
+      <w:r>
+        <w:t xml:space="preserve"> of</w:t>
+      </w:r>
+      <w:r>
+        <w:t xml:space="preserve"> the</w:t>
+      </w:r>
+      <w:r>
+        <w:t xml:space="preserve"> England</w:t>
+      </w:r>
+      <w:r>
+        <w:t xml:space="preserve"> cricket</w:t>
+      </w:r>
+      <w:r>
+        <w:t xml:space="preserve"> team's</w:t>
+      </w:r>
+      <w:r>
+        <w:t xml:space="preserve"> tour</w:t>
+      </w:r>
+      <w:r>
+        <w:t xml:space="preserve"> of</w:t>
+      </w:r>
+      <w:r>
+        <w:t xml:space="preserve"> the</w:t>
+      </w:r>
+      <w:r>
+        <w:t xml:space="preserve"> country</w:t>
+      </w:r>
+      <w:r>
+        <w:t xml:space="preserve"> during</w:t>
+      </w:r>
+      <w:r>
+        <w:t xml:space="preserve"> the</w:t>
+      </w:r>
+      <w:r>
+        <w:t xml:space="preserve"> 2010–11</w:t>
+      </w:r>
+      <w:r>
+        <w:t xml:space="preserve"> season.</w:t>
+      </w:r>
+      <w:r>
+        <w:t xml:space="preserve"> Five</w:t>
+      </w:r>
+      <w:r>
+        <w:t xml:space="preserve"> Tests</w:t>
+      </w:r>
+      <w:r>
+        <w:t xml:space="preserve"> were</w:t>
+      </w:r>
+      <w:r>
+        <w:t xml:space="preserve"> played</w:t>
+      </w:r>
+      <w:r>
+        <w:t xml:space="preserve"> from</w:t>
+      </w:r>
+      <w:r>
+        <w:t xml:space="preserve"> 25</w:t>
+      </w:r>
+      <w:r>
+        <w:t xml:space="preserve"> November</w:t>
+      </w:r>
+      <w:r>
+        <w:t xml:space="preserve"> 2010</w:t>
+      </w:r>
+      <w:r>
+        <w:t xml:space="preserve"> to</w:t>
+      </w:r>
+      <w:r>
+        <w:t xml:space="preserve"> 7</w:t>
+      </w:r>
+      <w:r>
+        <w:t xml:space="preserve"> January</w:t>
+      </w:r>
+      <w:r>
+        <w:t xml:space="preserve"> 2011.[1]</w:t>
+      </w:r>
+      <w:r>
+        <w:t xml:space="preserve"> England</w:t>
+      </w:r>
+      <w:r>
+        <w:t xml:space="preserve"> won</w:t>
+      </w:r>
+      <w:r>
+        <w:t xml:space="preserve"> the</w:t>
+      </w:r>
+      <w:r>
+        <w:t xml:space="preserve"> series</w:t>
+      </w:r>
+      <w:r>
+        <w:t xml:space="preserve"> 3–1</w:t>
+      </w:r>
+      <w:r>
+        <w:t xml:space="preserve"> and</w:t>
+      </w:r>
+      <w:r>
+        <w:t xml:space="preserve"> retained</w:t>
+      </w:r>
+      <w:r>
+        <w:t xml:space="preserve"> the</w:t>
+      </w:r>
+      <w:r>
+        <w:t xml:space="preserve"> Ashes,</w:t>
+      </w:r>
+      <w:r>
+        <w:t xml:space="preserve"> having</w:t>
+      </w:r>
+      <w:r>
+        <w:t xml:space="preserve"> won</w:t>
+      </w:r>
+      <w:r>
+        <w:t xml:space="preserve"> the</w:t>
+      </w:r>
+      <w:r>
+        <w:t xml:space="preserve"> previous</w:t>
+      </w:r>
+      <w:r>
+        <w:t xml:space="preserve"> series</w:t>
+      </w:r>
+      <w:r>
+        <w:t xml:space="preserve"> in</w:t>
+      </w:r>
+      <w:r>
+        <w:t xml:space="preserve"> 2009</w:t>
+      </w:r>
+      <w:r>
+        <w:t xml:space="preserve"> by</w:t>
+      </w:r>
+      <w:r>
+        <w:t xml:space="preserve"> two</w:t>
+      </w:r>
+      <w:r>
+        <w:t xml:space="preserve"> Tests</w:t>
+      </w:r>
+      <w:r>
+        <w:t xml:space="preserve"> to</w:t>
+      </w:r>
+      <w:r>
+        <w:t xml:space="preserve"> one.</w:t>
+      </w:r>
+      <w:r>
+        <w:t xml:space="preserve"> As</w:t>
+      </w:r>
+      <w:r>
+        <w:t xml:space="preserve"> of</w:t>
+      </w:r>
+      <w:r>
+        <w:t xml:space="preserve"> 2019,</w:t>
+      </w:r>
+      <w:r>
+        <w:t xml:space="preserve"> it</w:t>
+      </w:r>
+      <w:r>
+        <w:t xml:space="preserve"> remains</w:t>
+      </w:r>
+      <w:r>
+        <w:t xml:space="preserve"> the</w:t>
+      </w:r>
+      <w:r>
+        <w:t xml:space="preserve"> most</w:t>
+      </w:r>
+      <w:r>
+        <w:t xml:space="preserve"> recent</w:t>
+      </w:r>
+      <w:r>
+        <w:t xml:space="preserve"> occasion</w:t>
+      </w:r>
+      <w:r>
+        <w:t xml:space="preserve"> that</w:t>
+      </w:r>
+      <w:r>
+        <w:t xml:space="preserve"> a</w:t>
+      </w:r>
+      <w:r>
+        <w:t xml:space="preserve"> visiting</w:t>
+      </w:r>
+      <w:r>
+        <w:t xml:space="preserve"> team</w:t>
+      </w:r>
+      <w:r>
+        <w:t xml:space="preserve"> has</w:t>
+      </w:r>
+      <w:r>
+        <w:t xml:space="preserve"> won</w:t>
+      </w:r>
+      <w:r>
+        <w:t xml:space="preserve"> an</w:t>
+      </w:r>
+      <w:r>
+        <w:t xml:space="preserve"> Ashes</w:t>
+      </w:r>
+      <w:r>
+        <w:t xml:space="preserve"> series.</w:t>
       </w:r>
     </w:p>
     <w:sectPr>
-      <w:pgSz w:w="12240" w:h="15840" w:orient="landscape"/>
+      <w:headerReference w:type="even" r:id="rId11"/>
+      <w:headerReference w:type="default" r:id="rId12"/>
+      <w:footerReference w:type="even" r:id="rId13"/>
+      <w:footerReference w:type="default" r:id="rId14"/>
+      <w:headerReference w:type="first" r:id="rId15"/>
+      <w:footerReference w:type="first" r:id="rId16"/>
+      <w:pgSz w:w="12240" w:h="15840"/>
       <w:pgMar w:top="1440" w:right="1800" w:bottom="1440" w:left="1800" w:header="720" w:footer="720" w:gutter="0"/>
       <w:cols w:space="720"/>
       <w:docGrid w:linePitch="360"/>

</xml_diff>

<commit_message>
refactor get_profile_all() in CostMaster to remove handling of no baselines. minor refactor of group_cost_profile_graph()
</commit_message>
<xml_diff>
--- a/tests/resources/summary_temp_altered.docx
+++ b/tests/resources/summary_temp_altered.docx
@@ -3,1082 +3,198 @@
 <w:document xmlns:wpc="http://schemas.microsoft.com/office/word/2010/wordprocessingCanvas" xmlns:cx="http://schemas.microsoft.com/office/drawing/2014/chartex" xmlns:cx1="http://schemas.microsoft.com/office/drawing/2015/9/8/chartex" xmlns:cx2="http://schemas.microsoft.com/office/drawing/2015/10/21/chartex" xmlns:cx3="http://schemas.microsoft.com/office/drawing/2016/5/9/chartex" xmlns:cx4="http://schemas.microsoft.com/office/drawing/2016/5/10/chartex" xmlns:cx5="http://schemas.microsoft.com/office/drawing/2016/5/11/chartex" xmlns:cx6="http://schemas.microsoft.com/office/drawing/2016/5/12/chartex" xmlns:cx7="http://schemas.microsoft.com/office/drawing/2016/5/13/chartex" xmlns:cx8="http://schemas.microsoft.com/office/drawing/2016/5/14/chartex" xmlns:mc="http://schemas.openxmlformats.org/markup-compatibility/2006" xmlns:aink="http://schemas.microsoft.com/office/drawing/2016/ink" xmlns:am3d="http://schemas.microsoft.com/office/drawing/2017/model3d" xmlns:o="urn:schemas-microsoft-com:office:office" xmlns:r="http://schemas.openxmlformats.org/officeDocument/2006/relationships" xmlns:m="http://schemas.openxmlformats.org/officeDocument/2006/math" xmlns:v="urn:schemas-microsoft-com:vml" xmlns:wp14="http://schemas.microsoft.com/office/word/2010/wordprocessingDrawing" xmlns:wp="http://schemas.openxmlformats.org/drawingml/2006/wordprocessingDrawing" xmlns:w10="urn:schemas-microsoft-com:office:word" xmlns:w="http://schemas.openxmlformats.org/wordprocessingml/2006/main" xmlns:w14="http://schemas.microsoft.com/office/word/2010/wordml" xmlns:w15="http://schemas.microsoft.com/office/word/2012/wordml" xmlns:w16cid="http://schemas.microsoft.com/office/word/2016/wordml/cid" xmlns:w16se="http://schemas.microsoft.com/office/word/2015/wordml/symex" xmlns:wpg="http://schemas.microsoft.com/office/word/2010/wordprocessingGroup" xmlns:wpi="http://schemas.microsoft.com/office/word/2010/wordprocessingInk" xmlns:wne="http://schemas.microsoft.com/office/word/2006/wordml" xmlns:wps="http://schemas.microsoft.com/office/word/2010/wordprocessingShape" mc:Ignorable="w14 w15 w16se w16cid wp14">
   <w:body>
     <w:p/>
-    <w:p/>
+    <w:p>
+      <w:pPr>
+        <w:sectPr>
+          <w:headerReference w:type="even" r:id="rId11"/>
+          <w:headerReference w:type="default" r:id="rId12"/>
+          <w:footerReference w:type="even" r:id="rId13"/>
+          <w:footerReference w:type="default" r:id="rId14"/>
+          <w:headerReference w:type="first" r:id="rId15"/>
+          <w:footerReference w:type="first" r:id="rId16"/>
+          <w:pgSz w:w="12240" w:h="15840"/>
+          <w:pgMar w:top="1440" w:right="1800" w:bottom="1440" w:left="1800" w:header="720" w:footer="720" w:gutter="0"/>
+          <w:cols w:space="720"/>
+          <w:docGrid w:linePitch="360"/>
+        </w:sectPr>
+      </w:pPr>
+    </w:p>
     <w:p>
       <w:r>
-        <w:rPr>
-          <w:color w:val="FF0000"/>
-        </w:rPr>
-        <w:t>*Red text highlights changes in narratives from last quarter</w:t>
+        <w:drawing>
+          <wp:inline xmlns:a="http://schemas.openxmlformats.org/drawingml/2006/main" xmlns:pic="http://schemas.openxmlformats.org/drawingml/2006/picture">
+            <wp:extent cx="7315200" cy="5486400"/>
+            <wp:docPr id="1" name="Picture 1"/>
+            <wp:cNvGraphicFramePr>
+              <a:graphicFrameLocks noChangeAspect="1"/>
+            </wp:cNvGraphicFramePr>
+            <a:graphic>
+              <a:graphicData uri="http://schemas.openxmlformats.org/drawingml/2006/picture">
+                <pic:pic>
+                  <pic:nvPicPr>
+                    <pic:cNvPr id="0" name="cost_profile.png"/>
+                    <pic:cNvPicPr/>
+                  </pic:nvPicPr>
+                  <pic:blipFill>
+                    <a:blip r:embed="rId19"/>
+                    <a:stretch>
+                      <a:fillRect/>
+                    </a:stretch>
+                  </pic:blipFill>
+                  <pic:spPr>
+                    <a:xfrm>
+                      <a:off x="0" y="0"/>
+                      <a:ext cx="7315200" cy="5486400"/>
+                    </a:xfrm>
+                    <a:prstGeom prst="rect"/>
+                  </pic:spPr>
+                </pic:pic>
+              </a:graphicData>
+            </a:graphic>
+          </wp:inline>
+        </w:drawing>
       </w:r>
     </w:p>
     <w:p>
+      <w:pPr>
+        <w:sectPr>
+          <w:pgSz w:w="15840" w:h="12240" w:orient="landscape"/>
+          <w:pgMar w:top="1440" w:right="1800" w:bottom="1440" w:left="1800" w:header="720" w:footer="720" w:gutter="0"/>
+          <w:cols w:space="720"/>
+          <w:docGrid w:linePitch="360"/>
+        </w:sectPr>
+      </w:pPr>
+    </w:p>
+    <w:p>
       <w:r>
-        <w:rPr>
-          <w:b/>
-        </w:rPr>
-        <w:t>SRO delivery confidence narrative</w:t>
+        <w:drawing>
+          <wp:inline xmlns:a="http://schemas.openxmlformats.org/drawingml/2006/main" xmlns:pic="http://schemas.openxmlformats.org/drawingml/2006/picture">
+            <wp:extent cx="7315200" cy="5486400"/>
+            <wp:docPr id="2" name="Picture 2"/>
+            <wp:cNvGraphicFramePr>
+              <a:graphicFrameLocks noChangeAspect="1"/>
+            </wp:cNvGraphicFramePr>
+            <a:graphic>
+              <a:graphicData uri="http://schemas.openxmlformats.org/drawingml/2006/picture">
+                <pic:pic>
+                  <pic:nvPicPr>
+                    <pic:cNvPr id="0" name="cost_profile.png"/>
+                    <pic:cNvPicPr/>
+                  </pic:nvPicPr>
+                  <pic:blipFill>
+                    <a:blip r:embed="rId20"/>
+                    <a:stretch>
+                      <a:fillRect/>
+                    </a:stretch>
+                  </pic:blipFill>
+                  <pic:spPr>
+                    <a:xfrm>
+                      <a:off x="0" y="0"/>
+                      <a:ext cx="7315200" cy="5486400"/>
+                    </a:xfrm>
+                    <a:prstGeom prst="rect"/>
+                  </pic:spPr>
+                </pic:pic>
+              </a:graphicData>
+            </a:graphic>
+          </wp:inline>
+        </w:drawing>
       </w:r>
     </w:p>
     <w:p>
+      <w:pPr>
+        <w:sectPr>
+          <w:pgSz w:w="12240" w:h="15840" w:orient="landscape"/>
+          <w:pgMar w:top="1440" w:right="1800" w:bottom="1440" w:left="1800" w:header="720" w:footer="720" w:gutter="0"/>
+          <w:cols w:space="720"/>
+          <w:docGrid w:linePitch="360"/>
+        </w:sectPr>
+      </w:pPr>
+    </w:p>
+    <w:p>
       <w:r>
-        <w:t xml:space="preserve"> The</w:t>
-      </w:r>
-      <w:r>
-        <w:t xml:space="preserve"> Bretton</w:t>
-      </w:r>
-      <w:r>
-        <w:t xml:space="preserve"> Woods</w:t>
-      </w:r>
-      <w:r>
-        <w:t xml:space="preserve"> system</w:t>
-      </w:r>
-      <w:r>
-        <w:t xml:space="preserve"> of</w:t>
-      </w:r>
-      <w:r>
-        <w:t xml:space="preserve"> monetary</w:t>
-      </w:r>
-      <w:r>
-        <w:t xml:space="preserve"> management</w:t>
-      </w:r>
-      <w:r>
-        <w:t xml:space="preserve"> established</w:t>
-      </w:r>
-      <w:r>
-        <w:t xml:space="preserve"> the</w:t>
-      </w:r>
-      <w:r>
-        <w:t xml:space="preserve"> rules</w:t>
-      </w:r>
-      <w:r>
-        <w:t xml:space="preserve"> for</w:t>
-      </w:r>
-      <w:r>
-        <w:t xml:space="preserve"> commercial</w:t>
-      </w:r>
-      <w:r>
-        <w:t xml:space="preserve"> and</w:t>
-      </w:r>
-      <w:r>
-        <w:t xml:space="preserve"> financial</w:t>
-      </w:r>
-      <w:r>
-        <w:t xml:space="preserve"> relations</w:t>
-      </w:r>
-      <w:r>
-        <w:t xml:space="preserve"> among</w:t>
-      </w:r>
-      <w:r>
-        <w:t xml:space="preserve"> the</w:t>
-      </w:r>
-      <w:r>
-        <w:t xml:space="preserve"> United</w:t>
-      </w:r>
-      <w:r>
-        <w:t xml:space="preserve"> States,</w:t>
-      </w:r>
-      <w:r>
-        <w:t xml:space="preserve"> Canada,</w:t>
-      </w:r>
-      <w:r>
-        <w:t xml:space="preserve"> Western</w:t>
-      </w:r>
-      <w:r>
-        <w:t xml:space="preserve"> European</w:t>
-      </w:r>
-      <w:r>
-        <w:t xml:space="preserve"> countries,</w:t>
-      </w:r>
-      <w:r>
-        <w:t xml:space="preserve"> Australia,</w:t>
-      </w:r>
-      <w:r>
-        <w:t xml:space="preserve"> and</w:t>
-      </w:r>
-      <w:r>
-        <w:t xml:space="preserve"> Japan</w:t>
-      </w:r>
-      <w:r>
-        <w:t xml:space="preserve"> after</w:t>
-      </w:r>
-      <w:r>
-        <w:t xml:space="preserve"> the</w:t>
-      </w:r>
-      <w:r>
-        <w:t xml:space="preserve"> 1944</w:t>
-      </w:r>
-      <w:r>
-        <w:t xml:space="preserve"> Bretton</w:t>
-      </w:r>
-      <w:r>
-        <w:t xml:space="preserve"> Woods</w:t>
-      </w:r>
-      <w:r>
-        <w:t xml:space="preserve"> Agreement.</w:t>
-      </w:r>
-      <w:r>
-        <w:t xml:space="preserve"> The</w:t>
-      </w:r>
-      <w:r>
-        <w:t xml:space="preserve"> Bretton</w:t>
-      </w:r>
-      <w:r>
-        <w:t xml:space="preserve"> Woods</w:t>
-      </w:r>
-      <w:r>
-        <w:t xml:space="preserve"> system</w:t>
-      </w:r>
-      <w:r>
-        <w:t xml:space="preserve"> was</w:t>
-      </w:r>
-      <w:r>
-        <w:t xml:space="preserve"> the</w:t>
-      </w:r>
-      <w:r>
-        <w:t xml:space="preserve"> first</w:t>
-      </w:r>
-      <w:r>
-        <w:t xml:space="preserve"> example</w:t>
-      </w:r>
-      <w:r>
-        <w:t xml:space="preserve"> of</w:t>
-      </w:r>
-      <w:r>
-        <w:t xml:space="preserve"> a</w:t>
-      </w:r>
-      <w:r>
-        <w:t xml:space="preserve"> fully</w:t>
-      </w:r>
-      <w:r>
-        <w:t xml:space="preserve"> negotiated</w:t>
-      </w:r>
-      <w:r>
-        <w:t xml:space="preserve"> monetary</w:t>
-      </w:r>
-      <w:r>
-        <w:t xml:space="preserve"> order</w:t>
-      </w:r>
-      <w:r>
-        <w:t xml:space="preserve"> intended</w:t>
-      </w:r>
-      <w:r>
-        <w:t xml:space="preserve"> to</w:t>
-      </w:r>
-      <w:r>
-        <w:t xml:space="preserve"> govern</w:t>
-      </w:r>
-      <w:r>
-        <w:t xml:space="preserve"> monetary</w:t>
-      </w:r>
-      <w:r>
-        <w:t xml:space="preserve"> relations</w:t>
-      </w:r>
-      <w:r>
-        <w:t xml:space="preserve"> among</w:t>
-      </w:r>
-      <w:r>
-        <w:t xml:space="preserve"> independent</w:t>
-      </w:r>
-      <w:r>
-        <w:t xml:space="preserve"> states.</w:t>
-      </w:r>
-      <w:r>
-        <w:t xml:space="preserve"> The</w:t>
-      </w:r>
-      <w:r>
-        <w:t xml:space="preserve"> chief</w:t>
-      </w:r>
-      <w:r>
-        <w:t xml:space="preserve"> features</w:t>
-      </w:r>
-      <w:r>
-        <w:t xml:space="preserve"> of</w:t>
-      </w:r>
-      <w:r>
-        <w:t xml:space="preserve"> the</w:t>
-      </w:r>
-      <w:r>
-        <w:t xml:space="preserve"> Bretton</w:t>
-      </w:r>
-      <w:r>
-        <w:t xml:space="preserve"> Woods</w:t>
-      </w:r>
-      <w:r>
-        <w:t xml:space="preserve"> system</w:t>
-      </w:r>
-      <w:r>
-        <w:t xml:space="preserve"> were</w:t>
-      </w:r>
-      <w:r>
-        <w:t xml:space="preserve"> an</w:t>
-      </w:r>
-      <w:r>
-        <w:t xml:space="preserve"> obligation</w:t>
-      </w:r>
-      <w:r>
-        <w:t xml:space="preserve"> for</w:t>
-      </w:r>
-      <w:r>
-        <w:t xml:space="preserve"> each</w:t>
-      </w:r>
-      <w:r>
-        <w:t xml:space="preserve"> country</w:t>
-      </w:r>
-      <w:r>
-        <w:t xml:space="preserve"> to</w:t>
-      </w:r>
-      <w:r>
-        <w:t xml:space="preserve"> adopt</w:t>
-      </w:r>
-      <w:r>
-        <w:t xml:space="preserve"> a</w:t>
-      </w:r>
-      <w:r>
-        <w:t xml:space="preserve"> monetary</w:t>
-      </w:r>
-      <w:r>
-        <w:t xml:space="preserve"> policy</w:t>
-      </w:r>
-      <w:r>
-        <w:t xml:space="preserve"> that</w:t>
-      </w:r>
-      <w:r>
-        <w:t xml:space="preserve"> maintained</w:t>
-      </w:r>
-      <w:r>
-        <w:t xml:space="preserve"> its</w:t>
-      </w:r>
-      <w:r>
-        <w:t xml:space="preserve"> external</w:t>
-      </w:r>
-      <w:r>
-        <w:t xml:space="preserve"> exchange</w:t>
-      </w:r>
-      <w:r>
-        <w:t xml:space="preserve"> rates</w:t>
-      </w:r>
-      <w:r>
-        <w:t xml:space="preserve"> within</w:t>
-      </w:r>
-      <w:r>
-        <w:t xml:space="preserve"> 1</w:t>
-      </w:r>
-      <w:r>
-        <w:t xml:space="preserve"> percent</w:t>
-      </w:r>
-      <w:r>
-        <w:t xml:space="preserve"> by</w:t>
-      </w:r>
-      <w:r>
-        <w:t xml:space="preserve"> tying</w:t>
-      </w:r>
-      <w:r>
-        <w:t xml:space="preserve"> its</w:t>
-      </w:r>
-      <w:r>
-        <w:t xml:space="preserve"> currency</w:t>
-      </w:r>
-      <w:r>
-        <w:t xml:space="preserve"> to</w:t>
-      </w:r>
-      <w:r>
-        <w:t xml:space="preserve"> gold</w:t>
-      </w:r>
-      <w:r>
-        <w:t xml:space="preserve"> and</w:t>
-      </w:r>
-      <w:r>
-        <w:t xml:space="preserve"> the</w:t>
-      </w:r>
-      <w:r>
-        <w:t xml:space="preserve"> ability</w:t>
-      </w:r>
-      <w:r>
-        <w:t xml:space="preserve"> of</w:t>
-      </w:r>
-      <w:r>
-        <w:t xml:space="preserve"> the</w:t>
-      </w:r>
-      <w:r>
-        <w:t xml:space="preserve"> IMF</w:t>
-      </w:r>
-      <w:r>
-        <w:t xml:space="preserve"> to</w:t>
-      </w:r>
-      <w:r>
-        <w:t xml:space="preserve"> bridge</w:t>
-      </w:r>
-      <w:r>
-        <w:t xml:space="preserve"> temporary</w:t>
-      </w:r>
-      <w:r>
-        <w:t xml:space="preserve"> imbalances</w:t>
-      </w:r>
-      <w:r>
-        <w:t xml:space="preserve"> of</w:t>
-      </w:r>
-      <w:r>
-        <w:t xml:space="preserve"> payments.</w:t>
-      </w:r>
-      <w:r>
-        <w:t xml:space="preserve"> Also,</w:t>
-      </w:r>
-      <w:r>
-        <w:t xml:space="preserve"> there</w:t>
-      </w:r>
-      <w:r>
-        <w:t xml:space="preserve"> was</w:t>
-      </w:r>
-      <w:r>
-        <w:t xml:space="preserve"> a</w:t>
-      </w:r>
-      <w:r>
-        <w:t xml:space="preserve"> need</w:t>
-      </w:r>
-      <w:r>
-        <w:t xml:space="preserve"> to</w:t>
-      </w:r>
-      <w:r>
-        <w:t xml:space="preserve"> address</w:t>
-      </w:r>
-      <w:r>
-        <w:t xml:space="preserve"> the</w:t>
-      </w:r>
-      <w:r>
-        <w:t xml:space="preserve"> lack</w:t>
-      </w:r>
-      <w:r>
-        <w:t xml:space="preserve"> of</w:t>
-      </w:r>
-      <w:r>
-        <w:t xml:space="preserve"> cooperation</w:t>
-      </w:r>
-      <w:r>
-        <w:t xml:space="preserve"> among</w:t>
-      </w:r>
-      <w:r>
-        <w:t xml:space="preserve"> other</w:t>
-      </w:r>
-      <w:r>
-        <w:t xml:space="preserve"> countries</w:t>
-      </w:r>
-      <w:r>
-        <w:t xml:space="preserve"> and</w:t>
-      </w:r>
-      <w:r>
-        <w:t xml:space="preserve"> to</w:t>
-      </w:r>
-      <w:r>
-        <w:t xml:space="preserve"> prevent</w:t>
-      </w:r>
-      <w:r>
-        <w:t xml:space="preserve"> competitive</w:t>
-      </w:r>
-      <w:r>
-        <w:t xml:space="preserve"> devaluation</w:t>
-      </w:r>
-      <w:r>
-        <w:t xml:space="preserve"> of</w:t>
-      </w:r>
-      <w:r>
-        <w:t xml:space="preserve"> the</w:t>
-      </w:r>
-      <w:r>
-        <w:t xml:space="preserve"> currencies</w:t>
-      </w:r>
-      <w:r>
-        <w:t xml:space="preserve"> as</w:t>
-      </w:r>
-      <w:r>
-        <w:t xml:space="preserve"> well.</w:t>
+        <w:drawing>
+          <wp:inline xmlns:a="http://schemas.openxmlformats.org/drawingml/2006/main" xmlns:pic="http://schemas.openxmlformats.org/drawingml/2006/picture">
+            <wp:extent cx="7315200" cy="5486400"/>
+            <wp:docPr id="3" name="Picture 3"/>
+            <wp:cNvGraphicFramePr>
+              <a:graphicFrameLocks noChangeAspect="1"/>
+            </wp:cNvGraphicFramePr>
+            <a:graphic>
+              <a:graphicData uri="http://schemas.openxmlformats.org/drawingml/2006/picture">
+                <pic:pic>
+                  <pic:nvPicPr>
+                    <pic:cNvPr id="0" name="cost_profile.png"/>
+                    <pic:cNvPicPr/>
+                  </pic:nvPicPr>
+                  <pic:blipFill>
+                    <a:blip r:embed="rId21"/>
+                    <a:stretch>
+                      <a:fillRect/>
+                    </a:stretch>
+                  </pic:blipFill>
+                  <pic:spPr>
+                    <a:xfrm>
+                      <a:off x="0" y="0"/>
+                      <a:ext cx="7315200" cy="5486400"/>
+                    </a:xfrm>
+                    <a:prstGeom prst="rect"/>
+                  </pic:spPr>
+                </pic:pic>
+              </a:graphicData>
+            </a:graphic>
+          </wp:inline>
+        </w:drawing>
       </w:r>
     </w:p>
     <w:p>
-      <w:r>
-        <w:rPr>
-          <w:b/>
-        </w:rPr>
-        <w:t>Financial cost narrative</w:t>
-      </w:r>
+      <w:pPr>
+        <w:sectPr>
+          <w:pgSz w:w="15840" w:h="12240" w:orient="landscape"/>
+          <w:pgMar w:top="1440" w:right="1800" w:bottom="1440" w:left="1800" w:header="720" w:footer="720" w:gutter="0"/>
+          <w:cols w:space="720"/>
+          <w:docGrid w:linePitch="360"/>
+        </w:sectPr>
+      </w:pPr>
     </w:p>
     <w:p>
       <w:r>
-        <w:t xml:space="preserve"> screw</w:t>
-      </w:r>
-    </w:p>
-    <w:p>
-      <w:r>
-        <w:rPr>
-          <w:b/>
-        </w:rPr>
-        <w:t>Financial comparison with last quarter</w:t>
-      </w:r>
-    </w:p>
-    <w:p>
-      <w:r>
-        <w:t xml:space="preserve"> wood</w:t>
-      </w:r>
-    </w:p>
-    <w:p>
-      <w:r>
-        <w:rPr>
-          <w:b/>
-        </w:rPr>
-        <w:t>Financial comparison with baseline</w:t>
-      </w:r>
-    </w:p>
-    <w:p>
-      <w:r>
-        <w:t xml:space="preserve"> screw</w:t>
-      </w:r>
-    </w:p>
-    <w:p>
-      <w:r>
-        <w:rPr>
-          <w:b/>
-        </w:rPr>
-        <w:t>Benefits Narrative</w:t>
-      </w:r>
-    </w:p>
-    <w:p>
-      <w:r>
-        <w:t xml:space="preserve"> Datamaps</w:t>
-      </w:r>
-      <w:r>
-        <w:t xml:space="preserve"> allows</w:t>
-      </w:r>
-      <w:r>
-        <w:t xml:space="preserve"> for</w:t>
-      </w:r>
-      <w:r>
-        <w:t xml:space="preserve"> data</w:t>
-      </w:r>
-      <w:r>
-        <w:t xml:space="preserve"> to</w:t>
-      </w:r>
-      <w:r>
-        <w:t xml:space="preserve"> be</w:t>
-      </w:r>
-      <w:r>
-        <w:t xml:space="preserve"> collected</w:t>
-      </w:r>
-      <w:r>
-        <w:t xml:space="preserve"> from</w:t>
-      </w:r>
-      <w:r>
-        <w:t xml:space="preserve"> multiple</w:t>
-      </w:r>
-      <w:r>
-        <w:t xml:space="preserve"> users</w:t>
-      </w:r>
-      <w:r>
-        <w:t xml:space="preserve"> using</w:t>
-      </w:r>
-      <w:r>
-        <w:t xml:space="preserve"> pre-defined</w:t>
-      </w:r>
-      <w:r>
-        <w:t xml:space="preserve"> forms,</w:t>
-      </w:r>
-      <w:r>
-        <w:t xml:space="preserve"> built</w:t>
-      </w:r>
-      <w:r>
-        <w:t xml:space="preserve"> out</w:t>
-      </w:r>
-      <w:r>
-        <w:t xml:space="preserve"> of</w:t>
-      </w:r>
-      <w:r>
-        <w:t xml:space="preserve"> Excel</w:t>
-      </w:r>
-      <w:r>
-        <w:t xml:space="preserve"> spreadsheets.</w:t>
-      </w:r>
-      <w:r>
-        <w:t xml:space="preserve"> The</w:t>
-      </w:r>
-      <w:r>
-        <w:t xml:space="preserve"> form</w:t>
-      </w:r>
-      <w:r>
-        <w:t xml:space="preserve"> can</w:t>
-      </w:r>
-      <w:r>
-        <w:t xml:space="preserve"> be</w:t>
-      </w:r>
-      <w:r>
-        <w:t xml:space="preserve"> as</w:t>
-      </w:r>
-      <w:r>
-        <w:t xml:space="preserve"> complex</w:t>
-      </w:r>
-      <w:r>
-        <w:t xml:space="preserve"> or</w:t>
-      </w:r>
-      <w:r>
-        <w:t xml:space="preserve"> as</w:t>
-      </w:r>
-      <w:r>
-        <w:t xml:space="preserve"> simple</w:t>
-      </w:r>
-      <w:r>
-        <w:t xml:space="preserve"> as</w:t>
-      </w:r>
-      <w:r>
-        <w:t xml:space="preserve"> you</w:t>
-      </w:r>
-      <w:r>
-        <w:t xml:space="preserve"> like</w:t>
-      </w:r>
-    </w:p>
-    <w:p>
-      <w:r>
-        <w:t>-</w:t>
-      </w:r>
-      <w:r>
-        <w:t xml:space="preserve"> Datamaps</w:t>
-      </w:r>
-      <w:r>
-        <w:t xml:space="preserve"> does</w:t>
-      </w:r>
-      <w:r>
-        <w:t xml:space="preserve"> the</w:t>
-      </w:r>
-      <w:r>
-        <w:t xml:space="preserve"> hard</w:t>
-      </w:r>
-      <w:r>
-        <w:t xml:space="preserve"> work</w:t>
-      </w:r>
-      <w:r>
-        <w:t xml:space="preserve"> of</w:t>
-      </w:r>
-      <w:r>
-        <w:t xml:space="preserve"> collecting</w:t>
-      </w:r>
-      <w:r>
-        <w:t xml:space="preserve"> the</w:t>
-      </w:r>
-      <w:r>
-        <w:t xml:space="preserve"> data</w:t>
-      </w:r>
-      <w:r>
-        <w:t xml:space="preserve"> into</w:t>
-      </w:r>
-      <w:r>
-        <w:t xml:space="preserve"> one</w:t>
-      </w:r>
-      <w:r>
-        <w:t xml:space="preserve"> place</w:t>
-      </w:r>
-      <w:r>
-        <w:t xml:space="preserve"> for</w:t>
-      </w:r>
-      <w:r>
-        <w:t xml:space="preserve"> onward</w:t>
-      </w:r>
-      <w:r>
-        <w:t xml:space="preserve"> processing</w:t>
-      </w:r>
-      <w:r>
-        <w:t xml:space="preserve"> or</w:t>
-      </w:r>
-      <w:r>
-        <w:t xml:space="preserve"> analysis,</w:t>
-      </w:r>
-      <w:r>
-        <w:t xml:space="preserve"> whilst</w:t>
-      </w:r>
-      <w:r>
-        <w:t xml:space="preserve"> ensuring</w:t>
-      </w:r>
-      <w:r>
-        <w:t xml:space="preserve"> that</w:t>
-      </w:r>
-      <w:r>
-        <w:t xml:space="preserve"> the</w:t>
-      </w:r>
-      <w:r>
-        <w:t xml:space="preserve"> data</w:t>
-      </w:r>
-      <w:r>
-        <w:t xml:space="preserve"> is</w:t>
-      </w:r>
-      <w:r>
-        <w:t xml:space="preserve"> valid</w:t>
-      </w:r>
-      <w:r>
-        <w:t xml:space="preserve"> according</w:t>
-      </w:r>
-      <w:r>
-        <w:t xml:space="preserve"> to</w:t>
-      </w:r>
-      <w:r>
-        <w:t xml:space="preserve"> expectations.</w:t>
-      </w:r>
-      <w:r>
-        <w:t xml:space="preserve"> Datamaps</w:t>
-      </w:r>
-      <w:r>
-        <w:t xml:space="preserve"> acknowledges</w:t>
-      </w:r>
-      <w:r>
-        <w:t xml:space="preserve"> that</w:t>
-      </w:r>
-      <w:r>
-        <w:t xml:space="preserve"> in</w:t>
-      </w:r>
-      <w:r>
-        <w:t xml:space="preserve"> the</w:t>
-      </w:r>
-      <w:r>
-        <w:t xml:space="preserve"> office</w:t>
-      </w:r>
-      <w:r>
-        <w:t xml:space="preserve"> environment,</w:t>
-      </w:r>
-      <w:r>
-        <w:t xml:space="preserve"> we</w:t>
-      </w:r>
-      <w:r>
-        <w:t xml:space="preserve"> use</w:t>
-      </w:r>
-      <w:r>
-        <w:t xml:space="preserve"> Excel</w:t>
-      </w:r>
-      <w:r>
-        <w:t xml:space="preserve"> for</w:t>
-      </w:r>
-      <w:r>
-        <w:t xml:space="preserve"> everything,</w:t>
-      </w:r>
-      <w:r>
-        <w:t xml:space="preserve"> but</w:t>
-      </w:r>
-      <w:r>
-        <w:t xml:space="preserve"> using</w:t>
-      </w:r>
-      <w:r>
-        <w:t xml:space="preserve"> it</w:t>
-      </w:r>
-      <w:r>
-        <w:t xml:space="preserve"> to</w:t>
-      </w:r>
-      <w:r>
-        <w:t xml:space="preserve"> collect</w:t>
-      </w:r>
-      <w:r>
-        <w:t xml:space="preserve"> data</w:t>
-      </w:r>
-      <w:r>
-        <w:t xml:space="preserve"> requires</w:t>
-      </w:r>
-      <w:r>
-        <w:t xml:space="preserve"> help</w:t>
-      </w:r>
-    </w:p>
-    <w:p>
-      <w:r>
-        <w:t>-</w:t>
-      </w:r>
-      <w:r>
-        <w:t xml:space="preserve"> which</w:t>
-      </w:r>
-      <w:r>
-        <w:t xml:space="preserve"> is</w:t>
-      </w:r>
-      <w:r>
-        <w:t xml:space="preserve"> where</w:t>
-      </w:r>
-      <w:r>
-        <w:t xml:space="preserve"> Datamaps</w:t>
-      </w:r>
-      <w:r>
-        <w:t xml:space="preserve"> excels.</w:t>
-      </w:r>
-    </w:p>
-    <w:p>
-      <w:r>
-        <w:rPr>
-          <w:b/>
-        </w:rPr>
-        <w:t>Benefits comparison with last quarter</w:t>
-      </w:r>
-    </w:p>
-    <w:p>
-      <w:r>
-        <w:rPr>
-          <w:color w:val="FF0000"/>
-        </w:rPr>
-        <w:t xml:space="preserve"> nail</w:t>
-      </w:r>
-    </w:p>
-    <w:p>
-      <w:r>
-        <w:rPr>
-          <w:b/>
-        </w:rPr>
-        <w:t>Benefits comparison with baseline</w:t>
-      </w:r>
-    </w:p>
-    <w:p>
-      <w:r>
-        <w:rPr>
-          <w:color w:val="FF0000"/>
-        </w:rPr>
-        <w:t xml:space="preserve"> What</w:t>
-      </w:r>
-      <w:r>
-        <w:rPr>
-          <w:color w:val="FF0000"/>
-        </w:rPr>
-        <w:t xml:space="preserve"> you</w:t>
-      </w:r>
-      <w:r>
-        <w:rPr>
-          <w:color w:val="FF0000"/>
-        </w:rPr>
-        <w:t xml:space="preserve"> see</w:t>
-      </w:r>
-      <w:r>
-        <w:rPr>
-          <w:color w:val="FF0000"/>
-        </w:rPr>
-        <w:t xml:space="preserve"> if</w:t>
-      </w:r>
-      <w:r>
-        <w:rPr>
-          <w:color w:val="FF0000"/>
-        </w:rPr>
-        <w:t xml:space="preserve"> all</w:t>
-      </w:r>
-      <w:r>
-        <w:rPr>
-          <w:color w:val="FF0000"/>
-        </w:rPr>
-        <w:t xml:space="preserve"> there</w:t>
-      </w:r>
-      <w:r>
-        <w:rPr>
-          <w:color w:val="FF0000"/>
-        </w:rPr>
-        <w:t xml:space="preserve"> is</w:t>
-      </w:r>
-    </w:p>
-    <w:p>
-      <w:r>
-        <w:rPr>
-          <w:b/>
-        </w:rPr>
-        <w:t>Milestone narrative</w:t>
-      </w:r>
-    </w:p>
-    <w:p>
-      <w:r>
-        <w:t xml:space="preserve"> The</w:t>
-      </w:r>
-      <w:r>
-        <w:t xml:space="preserve"> 2010–11</w:t>
-      </w:r>
-      <w:r>
-        <w:t xml:space="preserve"> Ashes</w:t>
-      </w:r>
-      <w:r>
-        <w:t xml:space="preserve"> series</w:t>
-      </w:r>
-      <w:r>
-        <w:t xml:space="preserve"> (known</w:t>
-      </w:r>
-      <w:r>
-        <w:t xml:space="preserve"> as</w:t>
-      </w:r>
-      <w:r>
-        <w:t xml:space="preserve"> the</w:t>
-      </w:r>
-      <w:r>
-        <w:t xml:space="preserve"> Vodafone</w:t>
-      </w:r>
-      <w:r>
-        <w:t xml:space="preserve"> Ashes</w:t>
-      </w:r>
-      <w:r>
-        <w:t xml:space="preserve"> Series</w:t>
-      </w:r>
-      <w:r>
-        <w:t xml:space="preserve"> for</w:t>
-      </w:r>
-      <w:r>
-        <w:t xml:space="preserve"> sponsorship</w:t>
-      </w:r>
-      <w:r>
-        <w:t xml:space="preserve"> reasons)</w:t>
-      </w:r>
-      <w:r>
-        <w:t xml:space="preserve"> was</w:t>
-      </w:r>
-      <w:r>
-        <w:t xml:space="preserve"> the</w:t>
-      </w:r>
-      <w:r>
-        <w:t xml:space="preserve"> 66th</w:t>
-      </w:r>
-      <w:r>
-        <w:t xml:space="preserve"> series</w:t>
-      </w:r>
-      <w:r>
-        <w:t xml:space="preserve"> of</w:t>
-      </w:r>
-      <w:r>
-        <w:t xml:space="preserve"> Test</w:t>
-      </w:r>
-      <w:r>
-        <w:t xml:space="preserve"> cricket</w:t>
-      </w:r>
-      <w:r>
-        <w:t xml:space="preserve"> matches</w:t>
-      </w:r>
-      <w:r>
-        <w:t xml:space="preserve"> played</w:t>
-      </w:r>
-      <w:r>
-        <w:t xml:space="preserve"> to</w:t>
-      </w:r>
-      <w:r>
-        <w:t xml:space="preserve"> contest</w:t>
-      </w:r>
-      <w:r>
-        <w:t xml:space="preserve"> The</w:t>
-      </w:r>
-      <w:r>
-        <w:t xml:space="preserve"> Ashes.</w:t>
-      </w:r>
-      <w:r>
-        <w:t xml:space="preserve"> The</w:t>
-      </w:r>
-      <w:r>
-        <w:t xml:space="preserve"> series</w:t>
-      </w:r>
-      <w:r>
-        <w:t xml:space="preserve"> was</w:t>
-      </w:r>
-      <w:r>
-        <w:t xml:space="preserve"> played</w:t>
-      </w:r>
-      <w:r>
-        <w:t xml:space="preserve"> in</w:t>
-      </w:r>
-      <w:r>
-        <w:t xml:space="preserve"> Australia</w:t>
-      </w:r>
-      <w:r>
-        <w:t xml:space="preserve"> as</w:t>
-      </w:r>
-      <w:r>
-        <w:t xml:space="preserve"> part</w:t>
-      </w:r>
-      <w:r>
-        <w:t xml:space="preserve"> of</w:t>
-      </w:r>
-      <w:r>
-        <w:t xml:space="preserve"> the</w:t>
-      </w:r>
-      <w:r>
-        <w:t xml:space="preserve"> England</w:t>
-      </w:r>
-      <w:r>
-        <w:t xml:space="preserve"> cricket</w:t>
-      </w:r>
-      <w:r>
-        <w:t xml:space="preserve"> team's</w:t>
-      </w:r>
-      <w:r>
-        <w:t xml:space="preserve"> tour</w:t>
-      </w:r>
-      <w:r>
-        <w:t xml:space="preserve"> of</w:t>
-      </w:r>
-      <w:r>
-        <w:t xml:space="preserve"> the</w:t>
-      </w:r>
-      <w:r>
-        <w:t xml:space="preserve"> country</w:t>
-      </w:r>
-      <w:r>
-        <w:t xml:space="preserve"> during</w:t>
-      </w:r>
-      <w:r>
-        <w:t xml:space="preserve"> the</w:t>
-      </w:r>
-      <w:r>
-        <w:t xml:space="preserve"> 2010–11</w:t>
-      </w:r>
-      <w:r>
-        <w:t xml:space="preserve"> season.</w:t>
-      </w:r>
-      <w:r>
-        <w:t xml:space="preserve"> Five</w:t>
-      </w:r>
-      <w:r>
-        <w:t xml:space="preserve"> Tests</w:t>
-      </w:r>
-      <w:r>
-        <w:t xml:space="preserve"> were</w:t>
-      </w:r>
-      <w:r>
-        <w:t xml:space="preserve"> played</w:t>
-      </w:r>
-      <w:r>
-        <w:t xml:space="preserve"> from</w:t>
-      </w:r>
-      <w:r>
-        <w:t xml:space="preserve"> 25</w:t>
-      </w:r>
-      <w:r>
-        <w:t xml:space="preserve"> November</w:t>
-      </w:r>
-      <w:r>
-        <w:t xml:space="preserve"> 2010</w:t>
-      </w:r>
-      <w:r>
-        <w:t xml:space="preserve"> to</w:t>
-      </w:r>
-      <w:r>
-        <w:t xml:space="preserve"> 7</w:t>
-      </w:r>
-      <w:r>
-        <w:t xml:space="preserve"> January</w:t>
-      </w:r>
-      <w:r>
-        <w:t xml:space="preserve"> 2011.[1]</w:t>
-      </w:r>
-      <w:r>
-        <w:t xml:space="preserve"> England</w:t>
-      </w:r>
-      <w:r>
-        <w:t xml:space="preserve"> won</w:t>
-      </w:r>
-      <w:r>
-        <w:t xml:space="preserve"> the</w:t>
-      </w:r>
-      <w:r>
-        <w:t xml:space="preserve"> series</w:t>
-      </w:r>
-      <w:r>
-        <w:t xml:space="preserve"> 3–1</w:t>
-      </w:r>
-      <w:r>
-        <w:t xml:space="preserve"> and</w:t>
-      </w:r>
-      <w:r>
-        <w:t xml:space="preserve"> retained</w:t>
-      </w:r>
-      <w:r>
-        <w:t xml:space="preserve"> the</w:t>
-      </w:r>
-      <w:r>
-        <w:t xml:space="preserve"> Ashes,</w:t>
-      </w:r>
-      <w:r>
-        <w:t xml:space="preserve"> having</w:t>
-      </w:r>
-      <w:r>
-        <w:t xml:space="preserve"> won</w:t>
-      </w:r>
-      <w:r>
-        <w:t xml:space="preserve"> the</w:t>
-      </w:r>
-      <w:r>
-        <w:t xml:space="preserve"> previous</w:t>
-      </w:r>
-      <w:r>
-        <w:t xml:space="preserve"> series</w:t>
-      </w:r>
-      <w:r>
-        <w:t xml:space="preserve"> in</w:t>
-      </w:r>
-      <w:r>
-        <w:t xml:space="preserve"> 2009</w:t>
-      </w:r>
-      <w:r>
-        <w:t xml:space="preserve"> by</w:t>
-      </w:r>
-      <w:r>
-        <w:t xml:space="preserve"> two</w:t>
-      </w:r>
-      <w:r>
-        <w:t xml:space="preserve"> Tests</w:t>
-      </w:r>
-      <w:r>
-        <w:t xml:space="preserve"> to</w:t>
-      </w:r>
-      <w:r>
-        <w:t xml:space="preserve"> one.</w:t>
-      </w:r>
-      <w:r>
-        <w:t xml:space="preserve"> As</w:t>
-      </w:r>
-      <w:r>
-        <w:t xml:space="preserve"> of</w:t>
-      </w:r>
-      <w:r>
-        <w:t xml:space="preserve"> 2019,</w:t>
-      </w:r>
-      <w:r>
-        <w:t xml:space="preserve"> it</w:t>
-      </w:r>
-      <w:r>
-        <w:t xml:space="preserve"> remains</w:t>
-      </w:r>
-      <w:r>
-        <w:t xml:space="preserve"> the</w:t>
-      </w:r>
-      <w:r>
-        <w:t xml:space="preserve"> most</w:t>
-      </w:r>
-      <w:r>
-        <w:t xml:space="preserve"> recent</w:t>
-      </w:r>
-      <w:r>
-        <w:t xml:space="preserve"> occasion</w:t>
-      </w:r>
-      <w:r>
-        <w:t xml:space="preserve"> that</w:t>
-      </w:r>
-      <w:r>
-        <w:t xml:space="preserve"> a</w:t>
-      </w:r>
-      <w:r>
-        <w:t xml:space="preserve"> visiting</w:t>
-      </w:r>
-      <w:r>
-        <w:t xml:space="preserve"> team</w:t>
-      </w:r>
-      <w:r>
-        <w:t xml:space="preserve"> has</w:t>
-      </w:r>
-      <w:r>
-        <w:t xml:space="preserve"> won</w:t>
-      </w:r>
-      <w:r>
-        <w:t xml:space="preserve"> an</w:t>
-      </w:r>
-      <w:r>
-        <w:t xml:space="preserve"> Ashes</w:t>
-      </w:r>
-      <w:r>
-        <w:t xml:space="preserve"> series.</w:t>
+        <w:drawing>
+          <wp:inline xmlns:a="http://schemas.openxmlformats.org/drawingml/2006/main" xmlns:pic="http://schemas.openxmlformats.org/drawingml/2006/picture">
+            <wp:extent cx="7315200" cy="5486400"/>
+            <wp:docPr id="4" name="Picture 4"/>
+            <wp:cNvGraphicFramePr>
+              <a:graphicFrameLocks noChangeAspect="1"/>
+            </wp:cNvGraphicFramePr>
+            <a:graphic>
+              <a:graphicData uri="http://schemas.openxmlformats.org/drawingml/2006/picture">
+                <pic:pic>
+                  <pic:nvPicPr>
+                    <pic:cNvPr id="0" name="cost_profile.png"/>
+                    <pic:cNvPicPr/>
+                  </pic:nvPicPr>
+                  <pic:blipFill>
+                    <a:blip r:embed="rId22"/>
+                    <a:stretch>
+                      <a:fillRect/>
+                    </a:stretch>
+                  </pic:blipFill>
+                  <pic:spPr>
+                    <a:xfrm>
+                      <a:off x="0" y="0"/>
+                      <a:ext cx="7315200" cy="5486400"/>
+                    </a:xfrm>
+                    <a:prstGeom prst="rect"/>
+                  </pic:spPr>
+                </pic:pic>
+              </a:graphicData>
+            </a:graphic>
+          </wp:inline>
+        </w:drawing>
       </w:r>
     </w:p>
     <w:sectPr>
-      <w:headerReference w:type="even" r:id="rId11"/>
-      <w:headerReference w:type="default" r:id="rId12"/>
-      <w:footerReference w:type="even" r:id="rId13"/>
-      <w:footerReference w:type="default" r:id="rId14"/>
-      <w:headerReference w:type="first" r:id="rId15"/>
-      <w:footerReference w:type="first" r:id="rId16"/>
-      <w:pgSz w:w="12240" w:h="15840"/>
+      <w:pgSz w:w="12240" w:h="15840" w:orient="landscape"/>
       <w:pgMar w:top="1440" w:right="1800" w:bottom="1440" w:left="1800" w:header="720" w:footer="720" w:gutter="0"/>
       <w:cols w:space="720"/>
       <w:docGrid w:linePitch="360"/>

</xml_diff>

<commit_message>
add non-gov profile to get_cost_totals_project() and total_costs_benefits_bar_chart(). all test passing. these changes required changes to keys in real master data
</commit_message>
<xml_diff>
--- a/tests/resources/summary_temp_altered.docx
+++ b/tests/resources/summary_temp_altered.docx
@@ -55,146 +55,8 @@
         </w:drawing>
       </w:r>
     </w:p>
-    <w:p>
-      <w:pPr>
-        <w:sectPr>
-          <w:pgSz w:w="15840" w:h="12240" w:orient="landscape"/>
-          <w:pgMar w:top="1440" w:right="1800" w:bottom="1440" w:left="1800" w:header="720" w:footer="720" w:gutter="0"/>
-          <w:cols w:space="720"/>
-          <w:docGrid w:linePitch="360"/>
-        </w:sectPr>
-      </w:pPr>
-    </w:p>
-    <w:p>
-      <w:r>
-        <w:drawing>
-          <wp:inline xmlns:a="http://schemas.openxmlformats.org/drawingml/2006/main" xmlns:pic="http://schemas.openxmlformats.org/drawingml/2006/picture">
-            <wp:extent cx="7315200" cy="5486400"/>
-            <wp:docPr id="2" name="Picture 2"/>
-            <wp:cNvGraphicFramePr>
-              <a:graphicFrameLocks noChangeAspect="1"/>
-            </wp:cNvGraphicFramePr>
-            <a:graphic>
-              <a:graphicData uri="http://schemas.openxmlformats.org/drawingml/2006/picture">
-                <pic:pic>
-                  <pic:nvPicPr>
-                    <pic:cNvPr id="0" name="cost_profile.png"/>
-                    <pic:cNvPicPr/>
-                  </pic:nvPicPr>
-                  <pic:blipFill>
-                    <a:blip r:embed="rId20"/>
-                    <a:stretch>
-                      <a:fillRect/>
-                    </a:stretch>
-                  </pic:blipFill>
-                  <pic:spPr>
-                    <a:xfrm>
-                      <a:off x="0" y="0"/>
-                      <a:ext cx="7315200" cy="5486400"/>
-                    </a:xfrm>
-                    <a:prstGeom prst="rect"/>
-                  </pic:spPr>
-                </pic:pic>
-              </a:graphicData>
-            </a:graphic>
-          </wp:inline>
-        </w:drawing>
-      </w:r>
-    </w:p>
-    <w:p>
-      <w:pPr>
-        <w:sectPr>
-          <w:pgSz w:w="12240" w:h="15840" w:orient="landscape"/>
-          <w:pgMar w:top="1440" w:right="1800" w:bottom="1440" w:left="1800" w:header="720" w:footer="720" w:gutter="0"/>
-          <w:cols w:space="720"/>
-          <w:docGrid w:linePitch="360"/>
-        </w:sectPr>
-      </w:pPr>
-    </w:p>
-    <w:p>
-      <w:r>
-        <w:drawing>
-          <wp:inline xmlns:a="http://schemas.openxmlformats.org/drawingml/2006/main" xmlns:pic="http://schemas.openxmlformats.org/drawingml/2006/picture">
-            <wp:extent cx="7315200" cy="5486400"/>
-            <wp:docPr id="3" name="Picture 3"/>
-            <wp:cNvGraphicFramePr>
-              <a:graphicFrameLocks noChangeAspect="1"/>
-            </wp:cNvGraphicFramePr>
-            <a:graphic>
-              <a:graphicData uri="http://schemas.openxmlformats.org/drawingml/2006/picture">
-                <pic:pic>
-                  <pic:nvPicPr>
-                    <pic:cNvPr id="0" name="cost_profile.png"/>
-                    <pic:cNvPicPr/>
-                  </pic:nvPicPr>
-                  <pic:blipFill>
-                    <a:blip r:embed="rId21"/>
-                    <a:stretch>
-                      <a:fillRect/>
-                    </a:stretch>
-                  </pic:blipFill>
-                  <pic:spPr>
-                    <a:xfrm>
-                      <a:off x="0" y="0"/>
-                      <a:ext cx="7315200" cy="5486400"/>
-                    </a:xfrm>
-                    <a:prstGeom prst="rect"/>
-                  </pic:spPr>
-                </pic:pic>
-              </a:graphicData>
-            </a:graphic>
-          </wp:inline>
-        </w:drawing>
-      </w:r>
-    </w:p>
-    <w:p>
-      <w:pPr>
-        <w:sectPr>
-          <w:pgSz w:w="15840" w:h="12240" w:orient="landscape"/>
-          <w:pgMar w:top="1440" w:right="1800" w:bottom="1440" w:left="1800" w:header="720" w:footer="720" w:gutter="0"/>
-          <w:cols w:space="720"/>
-          <w:docGrid w:linePitch="360"/>
-        </w:sectPr>
-      </w:pPr>
-    </w:p>
-    <w:p>
-      <w:r>
-        <w:drawing>
-          <wp:inline xmlns:a="http://schemas.openxmlformats.org/drawingml/2006/main" xmlns:pic="http://schemas.openxmlformats.org/drawingml/2006/picture">
-            <wp:extent cx="7315200" cy="5486400"/>
-            <wp:docPr id="4" name="Picture 4"/>
-            <wp:cNvGraphicFramePr>
-              <a:graphicFrameLocks noChangeAspect="1"/>
-            </wp:cNvGraphicFramePr>
-            <a:graphic>
-              <a:graphicData uri="http://schemas.openxmlformats.org/drawingml/2006/picture">
-                <pic:pic>
-                  <pic:nvPicPr>
-                    <pic:cNvPr id="0" name="cost_profile.png"/>
-                    <pic:cNvPicPr/>
-                  </pic:nvPicPr>
-                  <pic:blipFill>
-                    <a:blip r:embed="rId22"/>
-                    <a:stretch>
-                      <a:fillRect/>
-                    </a:stretch>
-                  </pic:blipFill>
-                  <pic:spPr>
-                    <a:xfrm>
-                      <a:off x="0" y="0"/>
-                      <a:ext cx="7315200" cy="5486400"/>
-                    </a:xfrm>
-                    <a:prstGeom prst="rect"/>
-                  </pic:spPr>
-                </pic:pic>
-              </a:graphicData>
-            </a:graphic>
-          </wp:inline>
-        </w:drawing>
-      </w:r>
-    </w:p>
     <w:sectPr>
-      <w:pgSz w:w="12240" w:h="15840" w:orient="landscape"/>
+      <w:pgSz w:w="15840" w:h="12240" w:orient="landscape"/>
       <w:pgMar w:top="1440" w:right="1800" w:bottom="1440" w:left="1800" w:header="720" w:footer="720" w:gutter="0"/>
       <w:cols w:space="720"/>
       <w:docGrid w:linePitch="360"/>

</xml_diff>

<commit_message>
all test cost profiles now out until 39-40
</commit_message>
<xml_diff>
--- a/tests/resources/summary_temp_altered.docx
+++ b/tests/resources/summary_temp_altered.docx
@@ -193,8 +193,54 @@
         </w:drawing>
       </w:r>
     </w:p>
+    <w:p>
+      <w:pPr>
+        <w:sectPr>
+          <w:pgSz w:w="12240" w:h="15840" w:orient="landscape"/>
+          <w:pgMar w:top="1440" w:right="1800" w:bottom="1440" w:left="1800" w:header="720" w:footer="720" w:gutter="0"/>
+          <w:cols w:space="720"/>
+          <w:docGrid w:linePitch="360"/>
+        </w:sectPr>
+      </w:pPr>
+    </w:p>
+    <w:p>
+      <w:r>
+        <w:drawing>
+          <wp:inline xmlns:a="http://schemas.openxmlformats.org/drawingml/2006/main" xmlns:pic="http://schemas.openxmlformats.org/drawingml/2006/picture">
+            <wp:extent cx="7315200" cy="5486400"/>
+            <wp:docPr id="5" name="Picture 5"/>
+            <wp:cNvGraphicFramePr>
+              <a:graphicFrameLocks noChangeAspect="1"/>
+            </wp:cNvGraphicFramePr>
+            <a:graphic>
+              <a:graphicData uri="http://schemas.openxmlformats.org/drawingml/2006/picture">
+                <pic:pic>
+                  <pic:nvPicPr>
+                    <pic:cNvPr id="0" name="cost_profile.png"/>
+                    <pic:cNvPicPr/>
+                  </pic:nvPicPr>
+                  <pic:blipFill>
+                    <a:blip r:embed="rId23"/>
+                    <a:stretch>
+                      <a:fillRect/>
+                    </a:stretch>
+                  </pic:blipFill>
+                  <pic:spPr>
+                    <a:xfrm>
+                      <a:off x="0" y="0"/>
+                      <a:ext cx="7315200" cy="5486400"/>
+                    </a:xfrm>
+                    <a:prstGeom prst="rect"/>
+                  </pic:spPr>
+                </pic:pic>
+              </a:graphicData>
+            </a:graphic>
+          </wp:inline>
+        </w:drawing>
+      </w:r>
+    </w:p>
     <w:sectPr>
-      <w:pgSz w:w="12240" w:h="15840" w:orient="landscape"/>
+      <w:pgSz w:w="15840" w:h="12240" w:orient="landscape"/>
       <w:pgMar w:top="1440" w:right="1800" w:bottom="1440" w:left="1800" w:header="720" w:footer="720" w:gutter="0"/>
       <w:cols w:space="720"/>
       <w:docGrid w:linePitch="360"/>

</xml_diff>

<commit_message>
exploring saving and altering size of matplotlib figures
</commit_message>
<xml_diff>
--- a/tests/resources/summary_temp_altered.docx
+++ b/tests/resources/summary_temp_altered.docx
@@ -37,190 +37,6 @@
                   </pic:nvPicPr>
                   <pic:blipFill>
                     <a:blip r:embed="rId19"/>
-                    <a:stretch>
-                      <a:fillRect/>
-                    </a:stretch>
-                  </pic:blipFill>
-                  <pic:spPr>
-                    <a:xfrm>
-                      <a:off x="0" y="0"/>
-                      <a:ext cx="7315200" cy="5486400"/>
-                    </a:xfrm>
-                    <a:prstGeom prst="rect"/>
-                  </pic:spPr>
-                </pic:pic>
-              </a:graphicData>
-            </a:graphic>
-          </wp:inline>
-        </w:drawing>
-      </w:r>
-    </w:p>
-    <w:p>
-      <w:pPr>
-        <w:sectPr>
-          <w:pgSz w:w="15840" w:h="12240" w:orient="landscape"/>
-          <w:pgMar w:top="1440" w:right="1800" w:bottom="1440" w:left="1800" w:header="720" w:footer="720" w:gutter="0"/>
-          <w:cols w:space="720"/>
-          <w:docGrid w:linePitch="360"/>
-        </w:sectPr>
-      </w:pPr>
-    </w:p>
-    <w:p>
-      <w:r>
-        <w:drawing>
-          <wp:inline xmlns:a="http://schemas.openxmlformats.org/drawingml/2006/main" xmlns:pic="http://schemas.openxmlformats.org/drawingml/2006/picture">
-            <wp:extent cx="7315200" cy="5486400"/>
-            <wp:docPr id="2" name="Picture 2"/>
-            <wp:cNvGraphicFramePr>
-              <a:graphicFrameLocks noChangeAspect="1"/>
-            </wp:cNvGraphicFramePr>
-            <a:graphic>
-              <a:graphicData uri="http://schemas.openxmlformats.org/drawingml/2006/picture">
-                <pic:pic>
-                  <pic:nvPicPr>
-                    <pic:cNvPr id="0" name="cost_profile.png"/>
-                    <pic:cNvPicPr/>
-                  </pic:nvPicPr>
-                  <pic:blipFill>
-                    <a:blip r:embed="rId20"/>
-                    <a:stretch>
-                      <a:fillRect/>
-                    </a:stretch>
-                  </pic:blipFill>
-                  <pic:spPr>
-                    <a:xfrm>
-                      <a:off x="0" y="0"/>
-                      <a:ext cx="7315200" cy="5486400"/>
-                    </a:xfrm>
-                    <a:prstGeom prst="rect"/>
-                  </pic:spPr>
-                </pic:pic>
-              </a:graphicData>
-            </a:graphic>
-          </wp:inline>
-        </w:drawing>
-      </w:r>
-    </w:p>
-    <w:p>
-      <w:pPr>
-        <w:sectPr>
-          <w:pgSz w:w="12240" w:h="15840" w:orient="landscape"/>
-          <w:pgMar w:top="1440" w:right="1800" w:bottom="1440" w:left="1800" w:header="720" w:footer="720" w:gutter="0"/>
-          <w:cols w:space="720"/>
-          <w:docGrid w:linePitch="360"/>
-        </w:sectPr>
-      </w:pPr>
-    </w:p>
-    <w:p>
-      <w:r>
-        <w:drawing>
-          <wp:inline xmlns:a="http://schemas.openxmlformats.org/drawingml/2006/main" xmlns:pic="http://schemas.openxmlformats.org/drawingml/2006/picture">
-            <wp:extent cx="7315200" cy="5486400"/>
-            <wp:docPr id="3" name="Picture 3"/>
-            <wp:cNvGraphicFramePr>
-              <a:graphicFrameLocks noChangeAspect="1"/>
-            </wp:cNvGraphicFramePr>
-            <a:graphic>
-              <a:graphicData uri="http://schemas.openxmlformats.org/drawingml/2006/picture">
-                <pic:pic>
-                  <pic:nvPicPr>
-                    <pic:cNvPr id="0" name="cost_profile.png"/>
-                    <pic:cNvPicPr/>
-                  </pic:nvPicPr>
-                  <pic:blipFill>
-                    <a:blip r:embed="rId21"/>
-                    <a:stretch>
-                      <a:fillRect/>
-                    </a:stretch>
-                  </pic:blipFill>
-                  <pic:spPr>
-                    <a:xfrm>
-                      <a:off x="0" y="0"/>
-                      <a:ext cx="7315200" cy="5486400"/>
-                    </a:xfrm>
-                    <a:prstGeom prst="rect"/>
-                  </pic:spPr>
-                </pic:pic>
-              </a:graphicData>
-            </a:graphic>
-          </wp:inline>
-        </w:drawing>
-      </w:r>
-    </w:p>
-    <w:p>
-      <w:pPr>
-        <w:sectPr>
-          <w:pgSz w:w="15840" w:h="12240" w:orient="landscape"/>
-          <w:pgMar w:top="1440" w:right="1800" w:bottom="1440" w:left="1800" w:header="720" w:footer="720" w:gutter="0"/>
-          <w:cols w:space="720"/>
-          <w:docGrid w:linePitch="360"/>
-        </w:sectPr>
-      </w:pPr>
-    </w:p>
-    <w:p>
-      <w:r>
-        <w:drawing>
-          <wp:inline xmlns:a="http://schemas.openxmlformats.org/drawingml/2006/main" xmlns:pic="http://schemas.openxmlformats.org/drawingml/2006/picture">
-            <wp:extent cx="7315200" cy="5486400"/>
-            <wp:docPr id="4" name="Picture 4"/>
-            <wp:cNvGraphicFramePr>
-              <a:graphicFrameLocks noChangeAspect="1"/>
-            </wp:cNvGraphicFramePr>
-            <a:graphic>
-              <a:graphicData uri="http://schemas.openxmlformats.org/drawingml/2006/picture">
-                <pic:pic>
-                  <pic:nvPicPr>
-                    <pic:cNvPr id="0" name="cost_profile.png"/>
-                    <pic:cNvPicPr/>
-                  </pic:nvPicPr>
-                  <pic:blipFill>
-                    <a:blip r:embed="rId22"/>
-                    <a:stretch>
-                      <a:fillRect/>
-                    </a:stretch>
-                  </pic:blipFill>
-                  <pic:spPr>
-                    <a:xfrm>
-                      <a:off x="0" y="0"/>
-                      <a:ext cx="7315200" cy="5486400"/>
-                    </a:xfrm>
-                    <a:prstGeom prst="rect"/>
-                  </pic:spPr>
-                </pic:pic>
-              </a:graphicData>
-            </a:graphic>
-          </wp:inline>
-        </w:drawing>
-      </w:r>
-    </w:p>
-    <w:p>
-      <w:pPr>
-        <w:sectPr>
-          <w:pgSz w:w="12240" w:h="15840" w:orient="landscape"/>
-          <w:pgMar w:top="1440" w:right="1800" w:bottom="1440" w:left="1800" w:header="720" w:footer="720" w:gutter="0"/>
-          <w:cols w:space="720"/>
-          <w:docGrid w:linePitch="360"/>
-        </w:sectPr>
-      </w:pPr>
-    </w:p>
-    <w:p>
-      <w:r>
-        <w:drawing>
-          <wp:inline xmlns:a="http://schemas.openxmlformats.org/drawingml/2006/main" xmlns:pic="http://schemas.openxmlformats.org/drawingml/2006/picture">
-            <wp:extent cx="7315200" cy="5486400"/>
-            <wp:docPr id="5" name="Picture 5"/>
-            <wp:cNvGraphicFramePr>
-              <a:graphicFrameLocks noChangeAspect="1"/>
-            </wp:cNvGraphicFramePr>
-            <a:graphic>
-              <a:graphicData uri="http://schemas.openxmlformats.org/drawingml/2006/picture">
-                <pic:pic>
-                  <pic:nvPicPr>
-                    <pic:cNvPr id="0" name="cost_profile.png"/>
-                    <pic:cNvPicPr/>
-                  </pic:nvPicPr>
-                  <pic:blipFill>
-                    <a:blip r:embed="rId23"/>
                     <a:stretch>
                       <a:fillRect/>
                     </a:stretch>

</xml_diff>

<commit_message>
option to change fig size. saving figs into word. interactive figs. update to p reports. refactoring via black. all tests passing
</commit_message>
<xml_diff>
--- a/tests/resources/summary_temp_altered.docx
+++ b/tests/resources/summary_temp_altered.docx
@@ -4,26 +4,10 @@
   <w:body>
     <w:p/>
     <w:p>
-      <w:pPr>
-        <w:sectPr>
-          <w:headerReference w:type="even" r:id="rId11"/>
-          <w:headerReference w:type="default" r:id="rId12"/>
-          <w:footerReference w:type="even" r:id="rId13"/>
-          <w:footerReference w:type="default" r:id="rId14"/>
-          <w:headerReference w:type="first" r:id="rId15"/>
-          <w:footerReference w:type="first" r:id="rId16"/>
-          <w:pgSz w:w="12240" w:h="15840"/>
-          <w:pgMar w:top="1440" w:right="1800" w:bottom="1440" w:left="1800" w:header="720" w:footer="720" w:gutter="0"/>
-          <w:cols w:space="720"/>
-          <w:docGrid w:linePitch="360"/>
-        </w:sectPr>
-      </w:pPr>
-    </w:p>
-    <w:p>
       <w:r>
         <w:drawing>
           <wp:inline xmlns:a="http://schemas.openxmlformats.org/drawingml/2006/main" xmlns:pic="http://schemas.openxmlformats.org/drawingml/2006/picture">
-            <wp:extent cx="7315200" cy="5486400"/>
+            <wp:extent cx="7315200" cy="3781778"/>
             <wp:docPr id="1" name="Picture 1"/>
             <wp:cNvGraphicFramePr>
               <a:graphicFrameLocks noChangeAspect="1"/>
@@ -44,7 +28,7 @@
                   <pic:spPr>
                     <a:xfrm>
                       <a:off x="0" y="0"/>
-                      <a:ext cx="7315200" cy="5486400"/>
+                      <a:ext cx="7315200" cy="3781778"/>
                     </a:xfrm>
                     <a:prstGeom prst="rect"/>
                   </pic:spPr>
@@ -56,7 +40,13 @@
       </w:r>
     </w:p>
     <w:sectPr>
-      <w:pgSz w:w="15840" w:h="12240" w:orient="landscape"/>
+      <w:headerReference w:type="even" r:id="rId11"/>
+      <w:headerReference w:type="default" r:id="rId12"/>
+      <w:footerReference w:type="even" r:id="rId13"/>
+      <w:footerReference w:type="default" r:id="rId14"/>
+      <w:headerReference w:type="first" r:id="rId15"/>
+      <w:footerReference w:type="first" r:id="rId16"/>
+      <w:pgSz w:w="12240" w:h="15840"/>
       <w:pgMar w:top="1440" w:right="1800" w:bottom="1440" w:left="1800" w:header="720" w:footer="720" w:gutter="0"/>
       <w:cols w:space="720"/>
       <w:docGrid w:linePitch="360"/>

</xml_diff>

<commit_message>
refactoring. all tests passing
</commit_message>
<xml_diff>
--- a/tests/resources/summary_temp_altered.docx
+++ b/tests/resources/summary_temp_altered.docx
@@ -7,7 +7,7 @@
       <w:r>
         <w:drawing>
           <wp:inline xmlns:a="http://schemas.openxmlformats.org/drawingml/2006/main" xmlns:pic="http://schemas.openxmlformats.org/drawingml/2006/picture">
-            <wp:extent cx="7315200" cy="3781778"/>
+            <wp:extent cx="7315200" cy="5125020"/>
             <wp:docPr id="1" name="Picture 1"/>
             <wp:cNvGraphicFramePr>
               <a:graphicFrameLocks noChangeAspect="1"/>
@@ -28,7 +28,151 @@
                   <pic:spPr>
                     <a:xfrm>
                       <a:off x="0" y="0"/>
-                      <a:ext cx="7315200" cy="3781778"/>
+                      <a:ext cx="7315200" cy="5125020"/>
+                    </a:xfrm>
+                    <a:prstGeom prst="rect"/>
+                  </pic:spPr>
+                </pic:pic>
+              </a:graphicData>
+            </a:graphic>
+          </wp:inline>
+        </w:drawing>
+      </w:r>
+    </w:p>
+    <w:p>
+      <w:r>
+        <w:drawing>
+          <wp:inline xmlns:a="http://schemas.openxmlformats.org/drawingml/2006/main" xmlns:pic="http://schemas.openxmlformats.org/drawingml/2006/picture">
+            <wp:extent cx="7315200" cy="5125020"/>
+            <wp:docPr id="2" name="Picture 2"/>
+            <wp:cNvGraphicFramePr>
+              <a:graphicFrameLocks noChangeAspect="1"/>
+            </wp:cNvGraphicFramePr>
+            <a:graphic>
+              <a:graphicData uri="http://schemas.openxmlformats.org/drawingml/2006/picture">
+                <pic:pic>
+                  <pic:nvPicPr>
+                    <pic:cNvPr id="0" name="cost_profile.png"/>
+                    <pic:cNvPicPr/>
+                  </pic:nvPicPr>
+                  <pic:blipFill>
+                    <a:blip r:embed="rId20"/>
+                    <a:stretch>
+                      <a:fillRect/>
+                    </a:stretch>
+                  </pic:blipFill>
+                  <pic:spPr>
+                    <a:xfrm>
+                      <a:off x="0" y="0"/>
+                      <a:ext cx="7315200" cy="5125020"/>
+                    </a:xfrm>
+                    <a:prstGeom prst="rect"/>
+                  </pic:spPr>
+                </pic:pic>
+              </a:graphicData>
+            </a:graphic>
+          </wp:inline>
+        </w:drawing>
+      </w:r>
+    </w:p>
+    <w:p>
+      <w:r>
+        <w:drawing>
+          <wp:inline xmlns:a="http://schemas.openxmlformats.org/drawingml/2006/main" xmlns:pic="http://schemas.openxmlformats.org/drawingml/2006/picture">
+            <wp:extent cx="7315200" cy="5125020"/>
+            <wp:docPr id="3" name="Picture 3"/>
+            <wp:cNvGraphicFramePr>
+              <a:graphicFrameLocks noChangeAspect="1"/>
+            </wp:cNvGraphicFramePr>
+            <a:graphic>
+              <a:graphicData uri="http://schemas.openxmlformats.org/drawingml/2006/picture">
+                <pic:pic>
+                  <pic:nvPicPr>
+                    <pic:cNvPr id="0" name="cost_profile.png"/>
+                    <pic:cNvPicPr/>
+                  </pic:nvPicPr>
+                  <pic:blipFill>
+                    <a:blip r:embed="rId21"/>
+                    <a:stretch>
+                      <a:fillRect/>
+                    </a:stretch>
+                  </pic:blipFill>
+                  <pic:spPr>
+                    <a:xfrm>
+                      <a:off x="0" y="0"/>
+                      <a:ext cx="7315200" cy="5125020"/>
+                    </a:xfrm>
+                    <a:prstGeom prst="rect"/>
+                  </pic:spPr>
+                </pic:pic>
+              </a:graphicData>
+            </a:graphic>
+          </wp:inline>
+        </w:drawing>
+      </w:r>
+    </w:p>
+    <w:p>
+      <w:r>
+        <w:drawing>
+          <wp:inline xmlns:a="http://schemas.openxmlformats.org/drawingml/2006/main" xmlns:pic="http://schemas.openxmlformats.org/drawingml/2006/picture">
+            <wp:extent cx="7315200" cy="5125020"/>
+            <wp:docPr id="4" name="Picture 4"/>
+            <wp:cNvGraphicFramePr>
+              <a:graphicFrameLocks noChangeAspect="1"/>
+            </wp:cNvGraphicFramePr>
+            <a:graphic>
+              <a:graphicData uri="http://schemas.openxmlformats.org/drawingml/2006/picture">
+                <pic:pic>
+                  <pic:nvPicPr>
+                    <pic:cNvPr id="0" name="cost_profile.png"/>
+                    <pic:cNvPicPr/>
+                  </pic:nvPicPr>
+                  <pic:blipFill>
+                    <a:blip r:embed="rId22"/>
+                    <a:stretch>
+                      <a:fillRect/>
+                    </a:stretch>
+                  </pic:blipFill>
+                  <pic:spPr>
+                    <a:xfrm>
+                      <a:off x="0" y="0"/>
+                      <a:ext cx="7315200" cy="5125020"/>
+                    </a:xfrm>
+                    <a:prstGeom prst="rect"/>
+                  </pic:spPr>
+                </pic:pic>
+              </a:graphicData>
+            </a:graphic>
+          </wp:inline>
+        </w:drawing>
+      </w:r>
+    </w:p>
+    <w:p>
+      <w:r>
+        <w:drawing>
+          <wp:inline xmlns:a="http://schemas.openxmlformats.org/drawingml/2006/main" xmlns:pic="http://schemas.openxmlformats.org/drawingml/2006/picture">
+            <wp:extent cx="7315200" cy="5125020"/>
+            <wp:docPr id="5" name="Picture 5"/>
+            <wp:cNvGraphicFramePr>
+              <a:graphicFrameLocks noChangeAspect="1"/>
+            </wp:cNvGraphicFramePr>
+            <a:graphic>
+              <a:graphicData uri="http://schemas.openxmlformats.org/drawingml/2006/picture">
+                <pic:pic>
+                  <pic:nvPicPr>
+                    <pic:cNvPr id="0" name="cost_profile.png"/>
+                    <pic:cNvPicPr/>
+                  </pic:nvPicPr>
+                  <pic:blipFill>
+                    <a:blip r:embed="rId23"/>
+                    <a:stretch>
+                      <a:fillRect/>
+                    </a:stretch>
+                  </pic:blipFill>
+                  <pic:spPr>
+                    <a:xfrm>
+                      <a:off x="0" y="0"/>
+                      <a:ext cx="7315200" cy="5125020"/>
                     </a:xfrm>
                     <a:prstGeom prst="rect"/>
                   </pic:spPr>

</xml_diff>

<commit_message>
refactor p_reports. refactor matplotlib chart styles
</commit_message>
<xml_diff>
--- a/tests/resources/summary_temp_altered.docx
+++ b/tests/resources/summary_temp_altered.docx
@@ -21,40 +21,239 @@
     </w:p>
     <w:p>
       <w:r>
-        <w:drawing>
-          <wp:inline xmlns:a="http://schemas.openxmlformats.org/drawingml/2006/main" xmlns:pic="http://schemas.openxmlformats.org/drawingml/2006/picture">
-            <wp:extent cx="7315200" cy="5125020"/>
-            <wp:docPr id="1" name="Picture 1"/>
-            <wp:cNvGraphicFramePr>
-              <a:graphicFrameLocks noChangeAspect="1"/>
-            </wp:cNvGraphicFramePr>
-            <a:graphic>
-              <a:graphicData uri="http://schemas.openxmlformats.org/drawingml/2006/picture">
-                <pic:pic>
-                  <pic:nvPicPr>
-                    <pic:cNvPr id="0" name="cost_profile.png"/>
-                    <pic:cNvPicPr/>
-                  </pic:nvPicPr>
-                  <pic:blipFill>
-                    <a:blip r:embed="rId19"/>
-                    <a:stretch>
-                      <a:fillRect/>
-                    </a:stretch>
-                  </pic:blipFill>
-                  <pic:spPr>
-                    <a:xfrm>
-                      <a:off x="0" y="0"/>
-                      <a:ext cx="7315200" cy="5125020"/>
-                    </a:xfrm>
-                    <a:prstGeom prst="rect"/>
-                  </pic:spPr>
-                </pic:pic>
-              </a:graphicData>
-            </a:graphic>
-          </wp:inline>
-        </w:drawing>
+        <w:rPr>
+          <w:b/>
+        </w:rPr>
+        <w:t>All project high-level milestones</w:t>
       </w:r>
     </w:p>
+    <w:tbl>
+      <w:tblPr>
+        <w:tblStyle w:val="TableGrid"/>
+        <w:tblW w:type="auto" w:w="0"/>
+        <w:tblLook w:firstColumn="1" w:firstRow="1" w:lastColumn="0" w:lastRow="0" w:noHBand="0" w:noVBand="1" w:val="04A0"/>
+      </w:tblPr>
+      <w:tblGrid>
+        <w:gridCol w:w="2448"/>
+        <w:gridCol w:w="2448"/>
+        <w:gridCol w:w="2448"/>
+        <w:gridCol w:w="2448"/>
+        <w:gridCol w:w="2448"/>
+      </w:tblGrid>
+      <w:tr>
+        <w:tc>
+          <w:tcPr>
+            <w:tcW w:type="dxa" w:w="3402"/>
+          </w:tcPr>
+          <w:p>
+            <w:r>
+              <w:rPr>
+                <w:b/>
+              </w:rPr>
+              <w:t>Milestone</w:t>
+            </w:r>
+          </w:p>
+        </w:tc>
+        <w:tc>
+          <w:tcPr>
+            <w:tcW w:type="dxa" w:w="1474"/>
+          </w:tcPr>
+          <w:p>
+            <w:r>
+              <w:rPr>
+                <w:b/>
+              </w:rPr>
+              <w:t>Date</w:t>
+            </w:r>
+          </w:p>
+        </w:tc>
+        <w:tc>
+          <w:tcPr>
+            <w:tcW w:type="dxa" w:w="1134"/>
+          </w:tcPr>
+          <w:p>
+            <w:r>
+              <w:rPr>
+                <w:b/>
+              </w:rPr>
+              <w:t>Change from last quarter</w:t>
+            </w:r>
+          </w:p>
+        </w:tc>
+        <w:tc>
+          <w:tcPr>
+            <w:tcW w:type="dxa" w:w="1134"/>
+          </w:tcPr>
+          <w:p>
+            <w:r>
+              <w:rPr>
+                <w:b/>
+              </w:rPr>
+              <w:t>Change from baseline</w:t>
+            </w:r>
+          </w:p>
+        </w:tc>
+        <w:tc>
+          <w:tcPr>
+            <w:tcW w:type="dxa" w:w="5074"/>
+          </w:tcPr>
+          <w:p>
+            <w:r>
+              <w:rPr>
+                <w:b/>
+              </w:rPr>
+              <w:t>Notes</w:t>
+            </w:r>
+          </w:p>
+        </w:tc>
+      </w:tr>
+      <w:tr>
+        <w:tc>
+          <w:tcPr>
+            <w:tcW w:type="dxa" w:w="3402"/>
+          </w:tcPr>
+          <w:p>
+            <w:r>
+              <w:t>Start of Project</w:t>
+            </w:r>
+          </w:p>
+        </w:tc>
+        <w:tc>
+          <w:tcPr>
+            <w:tcW w:type="dxa" w:w="1474"/>
+          </w:tcPr>
+          <w:p>
+            <w:r>
+              <w:t>02/01/2000</w:t>
+            </w:r>
+          </w:p>
+        </w:tc>
+        <w:tc>
+          <w:tcPr>
+            <w:tcW w:type="dxa" w:w="1134"/>
+          </w:tcPr>
+          <w:p>
+            <w:r>
+              <w:t>+ 1</w:t>
+            </w:r>
+          </w:p>
+        </w:tc>
+        <w:tc>
+          <w:tcPr>
+            <w:tcW w:type="dxa" w:w="1134"/>
+          </w:tcPr>
+          <w:p>
+            <w:r>
+              <w:t>+ 1</w:t>
+            </w:r>
+          </w:p>
+        </w:tc>
+        <w:tc>
+          <w:tcPr>
+            <w:tcW w:type="dxa" w:w="5074"/>
+          </w:tcPr>
+          <w:p>
+            <w:r/>
+          </w:p>
+        </w:tc>
+      </w:tr>
+      <w:tr>
+        <w:tc>
+          <w:tcPr>
+            <w:tcW w:type="dxa" w:w="3402"/>
+          </w:tcPr>
+          <w:p>
+            <w:r>
+              <w:t>Standard A</w:t>
+            </w:r>
+          </w:p>
+        </w:tc>
+        <w:tc>
+          <w:tcPr>
+            <w:tcW w:type="dxa" w:w="1474"/>
+          </w:tcPr>
+          <w:p>
+            <w:r>
+              <w:t>01/09/2012</w:t>
+            </w:r>
+          </w:p>
+        </w:tc>
+        <w:tc>
+          <w:tcPr>
+            <w:tcW w:type="dxa" w:w="1134"/>
+          </w:tcPr>
+          <w:p>
+            <w:r>
+              <w:t>0</w:t>
+            </w:r>
+          </w:p>
+        </w:tc>
+        <w:tc>
+          <w:tcPr>
+            <w:tcW w:type="dxa" w:w="1134"/>
+          </w:tcPr>
+          <w:p>
+            <w:r>
+              <w:t>0</w:t>
+            </w:r>
+          </w:p>
+        </w:tc>
+        <w:tc>
+          <w:tcPr>
+            <w:tcW w:type="dxa" w:w="5074"/>
+          </w:tcPr>
+          <w:p>
+            <w:r>
+              <w:t>Green lumber fallacy</w:t>
+            </w:r>
+          </w:p>
+        </w:tc>
+      </w:tr>
+      <w:tr>
+        <w:tc>
+          <w:tcPr>
+            <w:tcW w:type="dxa" w:w="3402"/>
+          </w:tcPr>
+          <w:p>
+            <w:r>
+              <w:t>Inverted Cosmonauts</w:t>
+            </w:r>
+          </w:p>
+        </w:tc>
+        <w:tc>
+          <w:tcPr>
+            <w:tcW w:type="dxa" w:w="1474"/>
+          </w:tcPr>
+          <w:p>
+            <w:r>
+              <w:t>20/09/2013</w:t>
+            </w:r>
+          </w:p>
+        </w:tc>
+        <w:tc>
+          <w:tcPr>
+            <w:tcW w:type="dxa" w:w="1134"/>
+          </w:tcPr>
+          <w:p/>
+        </w:tc>
+        <w:tc>
+          <w:tcPr>
+            <w:tcW w:type="dxa" w:w="1134"/>
+          </w:tcPr>
+          <w:p/>
+        </w:tc>
+        <w:tc>
+          <w:tcPr>
+            <w:tcW w:type="dxa" w:w="5074"/>
+          </w:tcPr>
+          <w:p>
+            <w:r>
+              <w:t>The sea gets deeper the further you go into it</w:t>
+            </w:r>
+          </w:p>
+        </w:tc>
+      </w:tr>
+    </w:tbl>
     <w:sectPr>
       <w:pgSz w:w="15840" w:h="12240" w:orient="landscape"/>
       <w:pgMar w:top="1440" w:right="1800" w:bottom="1440" w:left="1800" w:header="720" w:footer="720" w:gutter="0"/>

</xml_diff>

<commit_message>
all tests passing. kwargs now at VfMData class level. VfMData class now processes options embedded in kwargs. quarters_list added to Master class.
</commit_message>
<xml_diff>
--- a/tests/resources/summary_temp_altered.docx
+++ b/tests/resources/summary_temp_altered.docx
@@ -20,11 +20,21 @@
       </w:pPr>
     </w:p>
     <w:p>
+      <w:pPr>
+        <w:sectPr>
+          <w:pgSz w:w="15840" w:h="12240" w:orient="landscape"/>
+          <w:pgMar w:top="1440" w:right="1800" w:bottom="1440" w:left="1800" w:header="720" w:footer="720" w:gutter="0"/>
+          <w:cols w:space="720"/>
+          <w:docGrid w:linePitch="360"/>
+        </w:sectPr>
+      </w:pPr>
+    </w:p>
+    <w:p>
       <w:r>
         <w:rPr>
           <w:b/>
         </w:rPr>
-        <w:t>All project high-level milestones</w:t>
+        <w:t>SoT milestone table (2021 - 22)</w:t>
       </w:r>
     </w:p>
     <w:tbl>
@@ -204,6 +214,9 @@
           </w:tcPr>
           <w:p>
             <w:r>
+              <w:rPr>
+                <w:sz w:val="16"/>
+              </w:rPr>
               <w:t>Green lumber fallacy</w:t>
             </w:r>
           </w:p>
@@ -234,13 +247,21 @@
           <w:tcPr>
             <w:tcW w:type="dxa" w:w="1134"/>
           </w:tcPr>
-          <w:p/>
+          <w:p>
+            <w:r>
+              <w:t>Not reported</w:t>
+            </w:r>
+          </w:p>
         </w:tc>
         <w:tc>
           <w:tcPr>
             <w:tcW w:type="dxa" w:w="1134"/>
           </w:tcPr>
-          <w:p/>
+          <w:p>
+            <w:r>
+              <w:t>Not reported</w:t>
+            </w:r>
+          </w:p>
         </w:tc>
         <w:tc>
           <w:tcPr>
@@ -248,6 +269,9 @@
           </w:tcPr>
           <w:p>
             <w:r>
+              <w:rPr>
+                <w:sz w:val="16"/>
+              </w:rPr>
               <w:t>The sea gets deeper the further you go into it</w:t>
             </w:r>
           </w:p>

</xml_diff>

<commit_message>
Master class now stored as persist object via pickle
</commit_message>
<xml_diff>
--- a/tests/resources/summary_temp_altered.docx
+++ b/tests/resources/summary_temp_altered.docx
@@ -4,282 +4,49 @@
   <w:body>
     <w:p/>
     <w:p>
-      <w:pPr>
-        <w:sectPr>
-          <w:headerReference w:type="even" r:id="rId11"/>
-          <w:headerReference w:type="default" r:id="rId12"/>
-          <w:footerReference w:type="even" r:id="rId13"/>
-          <w:footerReference w:type="default" r:id="rId14"/>
-          <w:headerReference w:type="first" r:id="rId15"/>
-          <w:footerReference w:type="first" r:id="rId16"/>
-          <w:pgSz w:w="12240" w:h="15840"/>
-          <w:pgMar w:top="1440" w:right="1800" w:bottom="1440" w:left="1800" w:header="720" w:footer="720" w:gutter="0"/>
-          <w:cols w:space="720"/>
-          <w:docGrid w:linePitch="360"/>
-        </w:sectPr>
-      </w:pPr>
-    </w:p>
-    <w:p>
-      <w:pPr>
-        <w:sectPr>
-          <w:pgSz w:w="15840" w:h="12240" w:orient="landscape"/>
-          <w:pgMar w:top="1440" w:right="1800" w:bottom="1440" w:left="1800" w:header="720" w:footer="720" w:gutter="0"/>
-          <w:cols w:space="720"/>
-          <w:docGrid w:linePitch="360"/>
-        </w:sectPr>
-      </w:pPr>
-    </w:p>
-    <w:p>
       <w:r>
-        <w:rPr>
-          <w:b/>
-        </w:rPr>
-        <w:t>SoT milestone table (2021 - 22)</w:t>
+        <w:drawing>
+          <wp:inline xmlns:a="http://schemas.openxmlformats.org/drawingml/2006/main" xmlns:pic="http://schemas.openxmlformats.org/drawingml/2006/picture">
+            <wp:extent cx="7315200" cy="2559381"/>
+            <wp:docPr id="1" name="Picture 1"/>
+            <wp:cNvGraphicFramePr>
+              <a:graphicFrameLocks noChangeAspect="1"/>
+            </wp:cNvGraphicFramePr>
+            <a:graphic>
+              <a:graphicData uri="http://schemas.openxmlformats.org/drawingml/2006/picture">
+                <pic:pic>
+                  <pic:nvPicPr>
+                    <pic:cNvPr id="0" name="cost_profile.png"/>
+                    <pic:cNvPicPr/>
+                  </pic:nvPicPr>
+                  <pic:blipFill>
+                    <a:blip r:embed="rId19"/>
+                    <a:stretch>
+                      <a:fillRect/>
+                    </a:stretch>
+                  </pic:blipFill>
+                  <pic:spPr>
+                    <a:xfrm>
+                      <a:off x="0" y="0"/>
+                      <a:ext cx="7315200" cy="2559381"/>
+                    </a:xfrm>
+                    <a:prstGeom prst="rect"/>
+                  </pic:spPr>
+                </pic:pic>
+              </a:graphicData>
+            </a:graphic>
+          </wp:inline>
+        </w:drawing>
       </w:r>
     </w:p>
-    <w:tbl>
-      <w:tblPr>
-        <w:tblStyle w:val="TableGrid"/>
-        <w:tblW w:type="auto" w:w="0"/>
-        <w:tblLook w:firstColumn="1" w:firstRow="1" w:lastColumn="0" w:lastRow="0" w:noHBand="0" w:noVBand="1" w:val="04A0"/>
-      </w:tblPr>
-      <w:tblGrid>
-        <w:gridCol w:w="2448"/>
-        <w:gridCol w:w="2448"/>
-        <w:gridCol w:w="2448"/>
-        <w:gridCol w:w="2448"/>
-        <w:gridCol w:w="2448"/>
-      </w:tblGrid>
-      <w:tr>
-        <w:tc>
-          <w:tcPr>
-            <w:tcW w:type="dxa" w:w="3402"/>
-          </w:tcPr>
-          <w:p>
-            <w:r>
-              <w:rPr>
-                <w:b/>
-              </w:rPr>
-              <w:t>Milestone</w:t>
-            </w:r>
-          </w:p>
-        </w:tc>
-        <w:tc>
-          <w:tcPr>
-            <w:tcW w:type="dxa" w:w="1474"/>
-          </w:tcPr>
-          <w:p>
-            <w:r>
-              <w:rPr>
-                <w:b/>
-              </w:rPr>
-              <w:t>Date</w:t>
-            </w:r>
-          </w:p>
-        </w:tc>
-        <w:tc>
-          <w:tcPr>
-            <w:tcW w:type="dxa" w:w="1134"/>
-          </w:tcPr>
-          <w:p>
-            <w:r>
-              <w:rPr>
-                <w:b/>
-              </w:rPr>
-              <w:t>Change from last quarter</w:t>
-            </w:r>
-          </w:p>
-        </w:tc>
-        <w:tc>
-          <w:tcPr>
-            <w:tcW w:type="dxa" w:w="1134"/>
-          </w:tcPr>
-          <w:p>
-            <w:r>
-              <w:rPr>
-                <w:b/>
-              </w:rPr>
-              <w:t>Change from baseline</w:t>
-            </w:r>
-          </w:p>
-        </w:tc>
-        <w:tc>
-          <w:tcPr>
-            <w:tcW w:type="dxa" w:w="5074"/>
-          </w:tcPr>
-          <w:p>
-            <w:r>
-              <w:rPr>
-                <w:b/>
-              </w:rPr>
-              <w:t>Notes</w:t>
-            </w:r>
-          </w:p>
-        </w:tc>
-      </w:tr>
-      <w:tr>
-        <w:tc>
-          <w:tcPr>
-            <w:tcW w:type="dxa" w:w="3402"/>
-          </w:tcPr>
-          <w:p>
-            <w:r>
-              <w:t>Start of Project</w:t>
-            </w:r>
-          </w:p>
-        </w:tc>
-        <w:tc>
-          <w:tcPr>
-            <w:tcW w:type="dxa" w:w="1474"/>
-          </w:tcPr>
-          <w:p>
-            <w:r>
-              <w:t>02/01/2000</w:t>
-            </w:r>
-          </w:p>
-        </w:tc>
-        <w:tc>
-          <w:tcPr>
-            <w:tcW w:type="dxa" w:w="1134"/>
-          </w:tcPr>
-          <w:p>
-            <w:r>
-              <w:t>+ 1</w:t>
-            </w:r>
-          </w:p>
-        </w:tc>
-        <w:tc>
-          <w:tcPr>
-            <w:tcW w:type="dxa" w:w="1134"/>
-          </w:tcPr>
-          <w:p>
-            <w:r>
-              <w:t>+ 1</w:t>
-            </w:r>
-          </w:p>
-        </w:tc>
-        <w:tc>
-          <w:tcPr>
-            <w:tcW w:type="dxa" w:w="5074"/>
-          </w:tcPr>
-          <w:p>
-            <w:r/>
-          </w:p>
-        </w:tc>
-      </w:tr>
-      <w:tr>
-        <w:tc>
-          <w:tcPr>
-            <w:tcW w:type="dxa" w:w="3402"/>
-          </w:tcPr>
-          <w:p>
-            <w:r>
-              <w:t>Standard A</w:t>
-            </w:r>
-          </w:p>
-        </w:tc>
-        <w:tc>
-          <w:tcPr>
-            <w:tcW w:type="dxa" w:w="1474"/>
-          </w:tcPr>
-          <w:p>
-            <w:r>
-              <w:t>01/09/2012</w:t>
-            </w:r>
-          </w:p>
-        </w:tc>
-        <w:tc>
-          <w:tcPr>
-            <w:tcW w:type="dxa" w:w="1134"/>
-          </w:tcPr>
-          <w:p>
-            <w:r>
-              <w:t>0</w:t>
-            </w:r>
-          </w:p>
-        </w:tc>
-        <w:tc>
-          <w:tcPr>
-            <w:tcW w:type="dxa" w:w="1134"/>
-          </w:tcPr>
-          <w:p>
-            <w:r>
-              <w:t>0</w:t>
-            </w:r>
-          </w:p>
-        </w:tc>
-        <w:tc>
-          <w:tcPr>
-            <w:tcW w:type="dxa" w:w="5074"/>
-          </w:tcPr>
-          <w:p>
-            <w:r>
-              <w:rPr>
-                <w:sz w:val="16"/>
-              </w:rPr>
-              <w:t>Green lumber fallacy</w:t>
-            </w:r>
-          </w:p>
-        </w:tc>
-      </w:tr>
-      <w:tr>
-        <w:tc>
-          <w:tcPr>
-            <w:tcW w:type="dxa" w:w="3402"/>
-          </w:tcPr>
-          <w:p>
-            <w:r>
-              <w:t>Inverted Cosmonauts</w:t>
-            </w:r>
-          </w:p>
-        </w:tc>
-        <w:tc>
-          <w:tcPr>
-            <w:tcW w:type="dxa" w:w="1474"/>
-          </w:tcPr>
-          <w:p>
-            <w:r>
-              <w:t>20/09/2013</w:t>
-            </w:r>
-          </w:p>
-        </w:tc>
-        <w:tc>
-          <w:tcPr>
-            <w:tcW w:type="dxa" w:w="1134"/>
-          </w:tcPr>
-          <w:p>
-            <w:r>
-              <w:t>Not reported</w:t>
-            </w:r>
-          </w:p>
-        </w:tc>
-        <w:tc>
-          <w:tcPr>
-            <w:tcW w:type="dxa" w:w="1134"/>
-          </w:tcPr>
-          <w:p>
-            <w:r>
-              <w:t>Not reported</w:t>
-            </w:r>
-          </w:p>
-        </w:tc>
-        <w:tc>
-          <w:tcPr>
-            <w:tcW w:type="dxa" w:w="5074"/>
-          </w:tcPr>
-          <w:p>
-            <w:r>
-              <w:rPr>
-                <w:sz w:val="16"/>
-              </w:rPr>
-              <w:t>The sea gets deeper the further you go into it</w:t>
-            </w:r>
-          </w:p>
-        </w:tc>
-      </w:tr>
-    </w:tbl>
     <w:sectPr>
-      <w:pgSz w:w="15840" w:h="12240" w:orient="landscape"/>
+      <w:headerReference w:type="even" r:id="rId11"/>
+      <w:headerReference w:type="default" r:id="rId12"/>
+      <w:footerReference w:type="even" r:id="rId13"/>
+      <w:footerReference w:type="default" r:id="rId14"/>
+      <w:headerReference w:type="first" r:id="rId15"/>
+      <w:footerReference w:type="first" r:id="rId16"/>
+      <w:pgSz w:w="12240" w:h="15840"/>
       <w:pgMar w:top="1440" w:right="1800" w:bottom="1440" w:left="1800" w:header="720" w:footer="720" w:gutter="0"/>
       <w:cols w:space="720"/>
       <w:docGrid w:linePitch="360"/>

</xml_diff>

<commit_message>
refactoring of ipdc_dashboard_code. financial part done
</commit_message>
<xml_diff>
--- a/tests/resources/summary_temp_altered.docx
+++ b/tests/resources/summary_temp_altered.docx
@@ -4,49 +4,282 @@
   <w:body>
     <w:p/>
     <w:p>
+      <w:pPr>
+        <w:sectPr>
+          <w:headerReference w:type="even" r:id="rId11"/>
+          <w:headerReference w:type="default" r:id="rId12"/>
+          <w:footerReference w:type="even" r:id="rId13"/>
+          <w:footerReference w:type="default" r:id="rId14"/>
+          <w:headerReference w:type="first" r:id="rId15"/>
+          <w:footerReference w:type="first" r:id="rId16"/>
+          <w:pgSz w:w="12240" w:h="15840"/>
+          <w:pgMar w:top="1440" w:right="1800" w:bottom="1440" w:left="1800" w:header="720" w:footer="720" w:gutter="0"/>
+          <w:cols w:space="720"/>
+          <w:docGrid w:linePitch="360"/>
+        </w:sectPr>
+      </w:pPr>
+    </w:p>
+    <w:p>
+      <w:pPr>
+        <w:sectPr>
+          <w:pgSz w:w="15840" w:h="12240" w:orient="landscape"/>
+          <w:pgMar w:top="1440" w:right="1800" w:bottom="1440" w:left="1800" w:header="720" w:footer="720" w:gutter="0"/>
+          <w:cols w:space="720"/>
+          <w:docGrid w:linePitch="360"/>
+        </w:sectPr>
+      </w:pPr>
+    </w:p>
+    <w:p>
       <w:r>
-        <w:drawing>
-          <wp:inline xmlns:a="http://schemas.openxmlformats.org/drawingml/2006/main" xmlns:pic="http://schemas.openxmlformats.org/drawingml/2006/picture">
-            <wp:extent cx="7315200" cy="2559381"/>
-            <wp:docPr id="1" name="Picture 1"/>
-            <wp:cNvGraphicFramePr>
-              <a:graphicFrameLocks noChangeAspect="1"/>
-            </wp:cNvGraphicFramePr>
-            <a:graphic>
-              <a:graphicData uri="http://schemas.openxmlformats.org/drawingml/2006/picture">
-                <pic:pic>
-                  <pic:nvPicPr>
-                    <pic:cNvPr id="0" name="cost_profile.png"/>
-                    <pic:cNvPicPr/>
-                  </pic:nvPicPr>
-                  <pic:blipFill>
-                    <a:blip r:embed="rId19"/>
-                    <a:stretch>
-                      <a:fillRect/>
-                    </a:stretch>
-                  </pic:blipFill>
-                  <pic:spPr>
-                    <a:xfrm>
-                      <a:off x="0" y="0"/>
-                      <a:ext cx="7315200" cy="2559381"/>
-                    </a:xfrm>
-                    <a:prstGeom prst="rect"/>
-                  </pic:spPr>
-                </pic:pic>
-              </a:graphicData>
-            </a:graphic>
-          </wp:inline>
-        </w:drawing>
+        <w:rPr>
+          <w:b/>
+        </w:rPr>
+        <w:t>SoT milestone table (2021 - 22)</w:t>
       </w:r>
     </w:p>
+    <w:tbl>
+      <w:tblPr>
+        <w:tblStyle w:val="TableGrid"/>
+        <w:tblW w:type="auto" w:w="0"/>
+        <w:tblLook w:firstColumn="1" w:firstRow="1" w:lastColumn="0" w:lastRow="0" w:noHBand="0" w:noVBand="1" w:val="04A0"/>
+      </w:tblPr>
+      <w:tblGrid>
+        <w:gridCol w:w="2448"/>
+        <w:gridCol w:w="2448"/>
+        <w:gridCol w:w="2448"/>
+        <w:gridCol w:w="2448"/>
+        <w:gridCol w:w="2448"/>
+      </w:tblGrid>
+      <w:tr>
+        <w:tc>
+          <w:tcPr>
+            <w:tcW w:type="dxa" w:w="3402"/>
+          </w:tcPr>
+          <w:p>
+            <w:r>
+              <w:rPr>
+                <w:b/>
+              </w:rPr>
+              <w:t>Milestone</w:t>
+            </w:r>
+          </w:p>
+        </w:tc>
+        <w:tc>
+          <w:tcPr>
+            <w:tcW w:type="dxa" w:w="1474"/>
+          </w:tcPr>
+          <w:p>
+            <w:r>
+              <w:rPr>
+                <w:b/>
+              </w:rPr>
+              <w:t>Date</w:t>
+            </w:r>
+          </w:p>
+        </w:tc>
+        <w:tc>
+          <w:tcPr>
+            <w:tcW w:type="dxa" w:w="1134"/>
+          </w:tcPr>
+          <w:p>
+            <w:r>
+              <w:rPr>
+                <w:b/>
+              </w:rPr>
+              <w:t>Change from last quarter</w:t>
+            </w:r>
+          </w:p>
+        </w:tc>
+        <w:tc>
+          <w:tcPr>
+            <w:tcW w:type="dxa" w:w="1134"/>
+          </w:tcPr>
+          <w:p>
+            <w:r>
+              <w:rPr>
+                <w:b/>
+              </w:rPr>
+              <w:t>Change from baseline</w:t>
+            </w:r>
+          </w:p>
+        </w:tc>
+        <w:tc>
+          <w:tcPr>
+            <w:tcW w:type="dxa" w:w="5074"/>
+          </w:tcPr>
+          <w:p>
+            <w:r>
+              <w:rPr>
+                <w:b/>
+              </w:rPr>
+              <w:t>Notes</w:t>
+            </w:r>
+          </w:p>
+        </w:tc>
+      </w:tr>
+      <w:tr>
+        <w:tc>
+          <w:tcPr>
+            <w:tcW w:type="dxa" w:w="3402"/>
+          </w:tcPr>
+          <w:p>
+            <w:r>
+              <w:t>Start of Project</w:t>
+            </w:r>
+          </w:p>
+        </w:tc>
+        <w:tc>
+          <w:tcPr>
+            <w:tcW w:type="dxa" w:w="1474"/>
+          </w:tcPr>
+          <w:p>
+            <w:r>
+              <w:t>02/01/2000</w:t>
+            </w:r>
+          </w:p>
+        </w:tc>
+        <w:tc>
+          <w:tcPr>
+            <w:tcW w:type="dxa" w:w="1134"/>
+          </w:tcPr>
+          <w:p>
+            <w:r>
+              <w:t>+ 1</w:t>
+            </w:r>
+          </w:p>
+        </w:tc>
+        <w:tc>
+          <w:tcPr>
+            <w:tcW w:type="dxa" w:w="1134"/>
+          </w:tcPr>
+          <w:p>
+            <w:r>
+              <w:t>+ 1</w:t>
+            </w:r>
+          </w:p>
+        </w:tc>
+        <w:tc>
+          <w:tcPr>
+            <w:tcW w:type="dxa" w:w="5074"/>
+          </w:tcPr>
+          <w:p>
+            <w:r/>
+          </w:p>
+        </w:tc>
+      </w:tr>
+      <w:tr>
+        <w:tc>
+          <w:tcPr>
+            <w:tcW w:type="dxa" w:w="3402"/>
+          </w:tcPr>
+          <w:p>
+            <w:r>
+              <w:t>Standard A</w:t>
+            </w:r>
+          </w:p>
+        </w:tc>
+        <w:tc>
+          <w:tcPr>
+            <w:tcW w:type="dxa" w:w="1474"/>
+          </w:tcPr>
+          <w:p>
+            <w:r>
+              <w:t>01/09/2012</w:t>
+            </w:r>
+          </w:p>
+        </w:tc>
+        <w:tc>
+          <w:tcPr>
+            <w:tcW w:type="dxa" w:w="1134"/>
+          </w:tcPr>
+          <w:p>
+            <w:r>
+              <w:t>0</w:t>
+            </w:r>
+          </w:p>
+        </w:tc>
+        <w:tc>
+          <w:tcPr>
+            <w:tcW w:type="dxa" w:w="1134"/>
+          </w:tcPr>
+          <w:p>
+            <w:r>
+              <w:t>0</w:t>
+            </w:r>
+          </w:p>
+        </w:tc>
+        <w:tc>
+          <w:tcPr>
+            <w:tcW w:type="dxa" w:w="5074"/>
+          </w:tcPr>
+          <w:p>
+            <w:r>
+              <w:rPr>
+                <w:sz w:val="16"/>
+              </w:rPr>
+              <w:t>Green lumber fallacy</w:t>
+            </w:r>
+          </w:p>
+        </w:tc>
+      </w:tr>
+      <w:tr>
+        <w:tc>
+          <w:tcPr>
+            <w:tcW w:type="dxa" w:w="3402"/>
+          </w:tcPr>
+          <w:p>
+            <w:r>
+              <w:t>Inverted Cosmonauts</w:t>
+            </w:r>
+          </w:p>
+        </w:tc>
+        <w:tc>
+          <w:tcPr>
+            <w:tcW w:type="dxa" w:w="1474"/>
+          </w:tcPr>
+          <w:p>
+            <w:r>
+              <w:t>20/09/2013</w:t>
+            </w:r>
+          </w:p>
+        </w:tc>
+        <w:tc>
+          <w:tcPr>
+            <w:tcW w:type="dxa" w:w="1134"/>
+          </w:tcPr>
+          <w:p>
+            <w:r>
+              <w:t>Not reported</w:t>
+            </w:r>
+          </w:p>
+        </w:tc>
+        <w:tc>
+          <w:tcPr>
+            <w:tcW w:type="dxa" w:w="1134"/>
+          </w:tcPr>
+          <w:p>
+            <w:r>
+              <w:t>Not reported</w:t>
+            </w:r>
+          </w:p>
+        </w:tc>
+        <w:tc>
+          <w:tcPr>
+            <w:tcW w:type="dxa" w:w="5074"/>
+          </w:tcPr>
+          <w:p>
+            <w:r>
+              <w:rPr>
+                <w:sz w:val="16"/>
+              </w:rPr>
+              <w:t>The sea gets deeper the further you go into it</w:t>
+            </w:r>
+          </w:p>
+        </w:tc>
+      </w:tr>
+    </w:tbl>
     <w:sectPr>
-      <w:headerReference w:type="even" r:id="rId11"/>
-      <w:headerReference w:type="default" r:id="rId12"/>
-      <w:footerReference w:type="even" r:id="rId13"/>
-      <w:footerReference w:type="default" r:id="rId14"/>
-      <w:headerReference w:type="first" r:id="rId15"/>
-      <w:footerReference w:type="first" r:id="rId16"/>
-      <w:pgSz w:w="12240" w:h="15840"/>
+      <w:pgSz w:w="15840" w:h="12240" w:orient="landscape"/>
       <w:pgMar w:top="1440" w:right="1800" w:bottom="1440" w:left="1800" w:header="720" w:footer="720" w:gutter="0"/>
       <w:cols w:space="720"/>
       <w:docGrid w:linePitch="360"/>

</xml_diff>

<commit_message>
significant refactor of code in line with new group structure and MilestoneData class structure. All tests passing!
</commit_message>
<xml_diff>
--- a/tests/resources/summary_temp_altered.docx
+++ b/tests/resources/summary_temp_altered.docx
@@ -113,166 +113,6 @@
                 <w:b/>
               </w:rPr>
               <w:t>Notes</w:t>
-            </w:r>
-          </w:p>
-        </w:tc>
-      </w:tr>
-      <w:tr>
-        <w:tc>
-          <w:tcPr>
-            <w:tcW w:type="dxa" w:w="3402"/>
-          </w:tcPr>
-          <w:p>
-            <w:r>
-              <w:t>Start of Project</w:t>
-            </w:r>
-          </w:p>
-        </w:tc>
-        <w:tc>
-          <w:tcPr>
-            <w:tcW w:type="dxa" w:w="1474"/>
-          </w:tcPr>
-          <w:p>
-            <w:r>
-              <w:t>02/01/2000</w:t>
-            </w:r>
-          </w:p>
-        </w:tc>
-        <w:tc>
-          <w:tcPr>
-            <w:tcW w:type="dxa" w:w="1134"/>
-          </w:tcPr>
-          <w:p>
-            <w:r>
-              <w:t>+ 1</w:t>
-            </w:r>
-          </w:p>
-        </w:tc>
-        <w:tc>
-          <w:tcPr>
-            <w:tcW w:type="dxa" w:w="1134"/>
-          </w:tcPr>
-          <w:p>
-            <w:r>
-              <w:t>+ 1</w:t>
-            </w:r>
-          </w:p>
-        </w:tc>
-        <w:tc>
-          <w:tcPr>
-            <w:tcW w:type="dxa" w:w="5074"/>
-          </w:tcPr>
-          <w:p>
-            <w:r/>
-          </w:p>
-        </w:tc>
-      </w:tr>
-      <w:tr>
-        <w:tc>
-          <w:tcPr>
-            <w:tcW w:type="dxa" w:w="3402"/>
-          </w:tcPr>
-          <w:p>
-            <w:r>
-              <w:t>Standard A</w:t>
-            </w:r>
-          </w:p>
-        </w:tc>
-        <w:tc>
-          <w:tcPr>
-            <w:tcW w:type="dxa" w:w="1474"/>
-          </w:tcPr>
-          <w:p>
-            <w:r>
-              <w:t>01/09/2012</w:t>
-            </w:r>
-          </w:p>
-        </w:tc>
-        <w:tc>
-          <w:tcPr>
-            <w:tcW w:type="dxa" w:w="1134"/>
-          </w:tcPr>
-          <w:p>
-            <w:r>
-              <w:t>0</w:t>
-            </w:r>
-          </w:p>
-        </w:tc>
-        <w:tc>
-          <w:tcPr>
-            <w:tcW w:type="dxa" w:w="1134"/>
-          </w:tcPr>
-          <w:p>
-            <w:r>
-              <w:t>0</w:t>
-            </w:r>
-          </w:p>
-        </w:tc>
-        <w:tc>
-          <w:tcPr>
-            <w:tcW w:type="dxa" w:w="5074"/>
-          </w:tcPr>
-          <w:p>
-            <w:r>
-              <w:rPr>
-                <w:sz w:val="16"/>
-              </w:rPr>
-              <w:t>Green lumber fallacy</w:t>
-            </w:r>
-          </w:p>
-        </w:tc>
-      </w:tr>
-      <w:tr>
-        <w:tc>
-          <w:tcPr>
-            <w:tcW w:type="dxa" w:w="3402"/>
-          </w:tcPr>
-          <w:p>
-            <w:r>
-              <w:t>Inverted Cosmonauts</w:t>
-            </w:r>
-          </w:p>
-        </w:tc>
-        <w:tc>
-          <w:tcPr>
-            <w:tcW w:type="dxa" w:w="1474"/>
-          </w:tcPr>
-          <w:p>
-            <w:r>
-              <w:t>20/09/2013</w:t>
-            </w:r>
-          </w:p>
-        </w:tc>
-        <w:tc>
-          <w:tcPr>
-            <w:tcW w:type="dxa" w:w="1134"/>
-          </w:tcPr>
-          <w:p>
-            <w:r>
-              <w:t>Not reported</w:t>
-            </w:r>
-          </w:p>
-        </w:tc>
-        <w:tc>
-          <w:tcPr>
-            <w:tcW w:type="dxa" w:w="1134"/>
-          </w:tcPr>
-          <w:p>
-            <w:r>
-              <w:t>Not reported</w:t>
-            </w:r>
-          </w:p>
-        </w:tc>
-        <w:tc>
-          <w:tcPr>
-            <w:tcW w:type="dxa" w:w="5074"/>
-          </w:tcPr>
-          <w:p>
-            <w:r>
-              <w:rPr>
-                <w:sz w:val="16"/>
-              </w:rPr>
-              <w:t>The sea gets deeper the further you go into it</w:t>
             </w:r>
           </w:p>
         </w:tc>

</xml_diff>

<commit_message>
more refactoring of milestone data and graph compilation. most tests passing but not yet all.
</commit_message>
<xml_diff>
--- a/tests/resources/summary_temp_altered.docx
+++ b/tests/resources/summary_temp_altered.docx
@@ -7,7 +7,7 @@
       <w:r>
         <w:drawing>
           <wp:inline xmlns:a="http://schemas.openxmlformats.org/drawingml/2006/main" xmlns:pic="http://schemas.openxmlformats.org/drawingml/2006/picture">
-            <wp:extent cx="7315200" cy="2559381"/>
+            <wp:extent cx="7315200" cy="3781778"/>
             <wp:docPr id="1" name="Picture 1"/>
             <wp:cNvGraphicFramePr>
               <a:graphicFrameLocks noChangeAspect="1"/>
@@ -28,7 +28,43 @@
                   <pic:spPr>
                     <a:xfrm>
                       <a:off x="0" y="0"/>
-                      <a:ext cx="7315200" cy="2559381"/>
+                      <a:ext cx="7315200" cy="3781778"/>
+                    </a:xfrm>
+                    <a:prstGeom prst="rect"/>
+                  </pic:spPr>
+                </pic:pic>
+              </a:graphicData>
+            </a:graphic>
+          </wp:inline>
+        </w:drawing>
+      </w:r>
+    </w:p>
+    <w:p>
+      <w:r>
+        <w:drawing>
+          <wp:inline xmlns:a="http://schemas.openxmlformats.org/drawingml/2006/main" xmlns:pic="http://schemas.openxmlformats.org/drawingml/2006/picture">
+            <wp:extent cx="7315200" cy="3781778"/>
+            <wp:docPr id="2" name="Picture 2"/>
+            <wp:cNvGraphicFramePr>
+              <a:graphicFrameLocks noChangeAspect="1"/>
+            </wp:cNvGraphicFramePr>
+            <a:graphic>
+              <a:graphicData uri="http://schemas.openxmlformats.org/drawingml/2006/picture">
+                <pic:pic>
+                  <pic:nvPicPr>
+                    <pic:cNvPr id="0" name="cost_profile.png"/>
+                    <pic:cNvPicPr/>
+                  </pic:nvPicPr>
+                  <pic:blipFill>
+                    <a:blip r:embed="rId20"/>
+                    <a:stretch>
+                      <a:fillRect/>
+                    </a:stretch>
+                  </pic:blipFill>
+                  <pic:spPr>
+                    <a:xfrm>
+                      <a:off x="0" y="0"/>
+                      <a:ext cx="7315200" cy="3781778"/>
                     </a:xfrm>
                     <a:prstGeom prst="rect"/>
                   </pic:spPr>

</xml_diff>

<commit_message>
latest milestone refactor complete. All tests passing!
</commit_message>
<xml_diff>
--- a/tests/resources/summary_temp_altered.docx
+++ b/tests/resources/summary_temp_altered.docx
@@ -4,85 +4,322 @@
   <w:body>
     <w:p/>
     <w:p>
-      <w:r>
-        <w:drawing>
-          <wp:inline xmlns:a="http://schemas.openxmlformats.org/drawingml/2006/main" xmlns:pic="http://schemas.openxmlformats.org/drawingml/2006/picture">
-            <wp:extent cx="7315200" cy="3781778"/>
-            <wp:docPr id="1" name="Picture 1"/>
-            <wp:cNvGraphicFramePr>
-              <a:graphicFrameLocks noChangeAspect="1"/>
-            </wp:cNvGraphicFramePr>
-            <a:graphic>
-              <a:graphicData uri="http://schemas.openxmlformats.org/drawingml/2006/picture">
-                <pic:pic>
-                  <pic:nvPicPr>
-                    <pic:cNvPr id="0" name="cost_profile.png"/>
-                    <pic:cNvPicPr/>
-                  </pic:nvPicPr>
-                  <pic:blipFill>
-                    <a:blip r:embed="rId19"/>
-                    <a:stretch>
-                      <a:fillRect/>
-                    </a:stretch>
-                  </pic:blipFill>
-                  <pic:spPr>
-                    <a:xfrm>
-                      <a:off x="0" y="0"/>
-                      <a:ext cx="7315200" cy="3781778"/>
-                    </a:xfrm>
-                    <a:prstGeom prst="rect"/>
-                  </pic:spPr>
-                </pic:pic>
-              </a:graphicData>
-            </a:graphic>
-          </wp:inline>
-        </w:drawing>
-      </w:r>
+      <w:pPr>
+        <w:sectPr>
+          <w:headerReference w:type="even" r:id="rId11"/>
+          <w:headerReference w:type="default" r:id="rId12"/>
+          <w:footerReference w:type="even" r:id="rId13"/>
+          <w:footerReference w:type="default" r:id="rId14"/>
+          <w:headerReference w:type="first" r:id="rId15"/>
+          <w:footerReference w:type="first" r:id="rId16"/>
+          <w:pgSz w:w="12240" w:h="15840"/>
+          <w:pgMar w:top="1440" w:right="1800" w:bottom="1440" w:left="1800" w:header="720" w:footer="720" w:gutter="0"/>
+          <w:cols w:space="720"/>
+          <w:docGrid w:linePitch="360"/>
+        </w:sectPr>
+      </w:pPr>
+    </w:p>
+    <w:p>
+      <w:pPr>
+        <w:sectPr>
+          <w:pgSz w:w="15840" w:h="12240" w:orient="landscape"/>
+          <w:pgMar w:top="1440" w:right="1800" w:bottom="1440" w:left="1800" w:header="720" w:footer="720" w:gutter="0"/>
+          <w:cols w:space="720"/>
+          <w:docGrid w:linePitch="360"/>
+        </w:sectPr>
+      </w:pPr>
     </w:p>
     <w:p>
       <w:r>
-        <w:drawing>
-          <wp:inline xmlns:a="http://schemas.openxmlformats.org/drawingml/2006/main" xmlns:pic="http://schemas.openxmlformats.org/drawingml/2006/picture">
-            <wp:extent cx="7315200" cy="3781778"/>
-            <wp:docPr id="2" name="Picture 2"/>
-            <wp:cNvGraphicFramePr>
-              <a:graphicFrameLocks noChangeAspect="1"/>
-            </wp:cNvGraphicFramePr>
-            <a:graphic>
-              <a:graphicData uri="http://schemas.openxmlformats.org/drawingml/2006/picture">
-                <pic:pic>
-                  <pic:nvPicPr>
-                    <pic:cNvPr id="0" name="cost_profile.png"/>
-                    <pic:cNvPicPr/>
-                  </pic:nvPicPr>
-                  <pic:blipFill>
-                    <a:blip r:embed="rId20"/>
-                    <a:stretch>
-                      <a:fillRect/>
-                    </a:stretch>
-                  </pic:blipFill>
-                  <pic:spPr>
-                    <a:xfrm>
-                      <a:off x="0" y="0"/>
-                      <a:ext cx="7315200" cy="3781778"/>
-                    </a:xfrm>
-                    <a:prstGeom prst="rect"/>
-                  </pic:spPr>
-                </pic:pic>
-              </a:graphicData>
-            </a:graphic>
-          </wp:inline>
-        </w:drawing>
+        <w:rPr>
+          <w:b/>
+        </w:rPr>
+        <w:t>SoT milestone table (2021 - 22)</w:t>
       </w:r>
     </w:p>
+    <w:tbl>
+      <w:tblPr>
+        <w:tblStyle w:val="TableGrid"/>
+        <w:tblW w:type="auto" w:w="0"/>
+        <w:tblLook w:firstColumn="1" w:firstRow="1" w:lastColumn="0" w:lastRow="0" w:noHBand="0" w:noVBand="1" w:val="04A0"/>
+      </w:tblPr>
+      <w:tblGrid>
+        <w:gridCol w:w="2448"/>
+        <w:gridCol w:w="2448"/>
+        <w:gridCol w:w="2448"/>
+        <w:gridCol w:w="2448"/>
+        <w:gridCol w:w="2448"/>
+      </w:tblGrid>
+      <w:tr>
+        <w:tc>
+          <w:tcPr>
+            <w:tcW w:type="dxa" w:w="3402"/>
+          </w:tcPr>
+          <w:p>
+            <w:r>
+              <w:rPr>
+                <w:b/>
+              </w:rPr>
+              <w:t>Milestone</w:t>
+            </w:r>
+          </w:p>
+        </w:tc>
+        <w:tc>
+          <w:tcPr>
+            <w:tcW w:type="dxa" w:w="1474"/>
+          </w:tcPr>
+          <w:p>
+            <w:r>
+              <w:rPr>
+                <w:b/>
+              </w:rPr>
+              <w:t>Date</w:t>
+            </w:r>
+          </w:p>
+        </w:tc>
+        <w:tc>
+          <w:tcPr>
+            <w:tcW w:type="dxa" w:w="1134"/>
+          </w:tcPr>
+          <w:p>
+            <w:r>
+              <w:rPr>
+                <w:b/>
+              </w:rPr>
+              <w:t>Change from last quarter</w:t>
+            </w:r>
+          </w:p>
+        </w:tc>
+        <w:tc>
+          <w:tcPr>
+            <w:tcW w:type="dxa" w:w="1134"/>
+          </w:tcPr>
+          <w:p>
+            <w:r>
+              <w:rPr>
+                <w:b/>
+              </w:rPr>
+              <w:t>Change from baseline</w:t>
+            </w:r>
+          </w:p>
+        </w:tc>
+        <w:tc>
+          <w:tcPr>
+            <w:tcW w:type="dxa" w:w="5074"/>
+          </w:tcPr>
+          <w:p>
+            <w:r>
+              <w:rPr>
+                <w:b/>
+              </w:rPr>
+              <w:t>Notes</w:t>
+            </w:r>
+          </w:p>
+        </w:tc>
+      </w:tr>
+      <w:tr>
+        <w:tc>
+          <w:tcPr>
+            <w:tcW w:type="dxa" w:w="3402"/>
+          </w:tcPr>
+          <w:p>
+            <w:r>
+              <w:t>SoT, Start of Project</w:t>
+            </w:r>
+          </w:p>
+        </w:tc>
+        <w:tc>
+          <w:tcPr>
+            <w:tcW w:type="dxa" w:w="1474"/>
+          </w:tcPr>
+          <w:p>
+            <w:r>
+              <w:t>02/01/2000</w:t>
+            </w:r>
+          </w:p>
+        </w:tc>
+        <w:tc>
+          <w:tcPr>
+            <w:tcW w:type="dxa" w:w="1134"/>
+          </w:tcPr>
+          <w:p>
+            <w:r>
+              <w:t>+ 1</w:t>
+            </w:r>
+          </w:p>
+        </w:tc>
+        <w:tc>
+          <w:tcPr>
+            <w:tcW w:type="dxa" w:w="1134"/>
+          </w:tcPr>
+          <w:p>
+            <w:r>
+              <w:t>+ 1</w:t>
+            </w:r>
+          </w:p>
+        </w:tc>
+        <w:tc>
+          <w:tcPr>
+            <w:tcW w:type="dxa" w:w="5074"/>
+          </w:tcPr>
+          <w:p>
+            <w:r/>
+          </w:p>
+        </w:tc>
+      </w:tr>
+      <w:tr>
+        <w:tc>
+          <w:tcPr>
+            <w:tcW w:type="dxa" w:w="3402"/>
+          </w:tcPr>
+          <w:p>
+            <w:r>
+              <w:t>SoT, Standard A</w:t>
+            </w:r>
+          </w:p>
+        </w:tc>
+        <w:tc>
+          <w:tcPr>
+            <w:tcW w:type="dxa" w:w="1474"/>
+          </w:tcPr>
+          <w:p>
+            <w:r>
+              <w:t>01/09/2012</w:t>
+            </w:r>
+          </w:p>
+        </w:tc>
+        <w:tc>
+          <w:tcPr>
+            <w:tcW w:type="dxa" w:w="1134"/>
+          </w:tcPr>
+          <w:p>
+            <w:r>
+              <w:t>0</w:t>
+            </w:r>
+          </w:p>
+        </w:tc>
+        <w:tc>
+          <w:tcPr>
+            <w:tcW w:type="dxa" w:w="1134"/>
+          </w:tcPr>
+          <w:p>
+            <w:r>
+              <w:t>0</w:t>
+            </w:r>
+          </w:p>
+        </w:tc>
+        <w:tc>
+          <w:tcPr>
+            <w:tcW w:type="dxa" w:w="5074"/>
+          </w:tcPr>
+          <w:p>
+            <w:r/>
+          </w:p>
+        </w:tc>
+      </w:tr>
+      <w:tr>
+        <w:tc>
+          <w:tcPr>
+            <w:tcW w:type="dxa" w:w="3402"/>
+          </w:tcPr>
+          <w:p>
+            <w:r>
+              <w:t>SoT, Inverted Cosmonauts</w:t>
+            </w:r>
+          </w:p>
+        </w:tc>
+        <w:tc>
+          <w:tcPr>
+            <w:tcW w:type="dxa" w:w="1474"/>
+          </w:tcPr>
+          <w:p>
+            <w:r>
+              <w:t>20/09/2013</w:t>
+            </w:r>
+          </w:p>
+        </w:tc>
+        <w:tc>
+          <w:tcPr>
+            <w:tcW w:type="dxa" w:w="1134"/>
+          </w:tcPr>
+          <w:p>
+            <w:r>
+              <w:t>Not reported</w:t>
+            </w:r>
+          </w:p>
+        </w:tc>
+        <w:tc>
+          <w:tcPr>
+            <w:tcW w:type="dxa" w:w="1134"/>
+          </w:tcPr>
+          <w:p>
+            <w:r>
+              <w:t>Not reported</w:t>
+            </w:r>
+          </w:p>
+        </w:tc>
+        <w:tc>
+          <w:tcPr>
+            <w:tcW w:type="dxa" w:w="5074"/>
+          </w:tcPr>
+          <w:p>
+            <w:r/>
+          </w:p>
+        </w:tc>
+      </w:tr>
+      <w:tr>
+        <w:tc>
+          <w:tcPr>
+            <w:tcW w:type="dxa" w:w="3402"/>
+          </w:tcPr>
+          <w:p>
+            <w:r>
+              <w:t>SoT, Start of Construction/build</w:t>
+            </w:r>
+          </w:p>
+        </w:tc>
+        <w:tc>
+          <w:tcPr>
+            <w:tcW w:type="dxa" w:w="1474"/>
+          </w:tcPr>
+          <w:p>
+            <w:r>
+              <w:t>23/01/2022</w:t>
+            </w:r>
+          </w:p>
+        </w:tc>
+        <w:tc>
+          <w:tcPr>
+            <w:tcW w:type="dxa" w:w="1134"/>
+          </w:tcPr>
+          <w:p>
+            <w:r>
+              <w:t>+ 366</w:t>
+            </w:r>
+          </w:p>
+        </w:tc>
+        <w:tc>
+          <w:tcPr>
+            <w:tcW w:type="dxa" w:w="1134"/>
+          </w:tcPr>
+          <w:p>
+            <w:r>
+              <w:t>+ 366</w:t>
+            </w:r>
+          </w:p>
+        </w:tc>
+        <w:tc>
+          <w:tcPr>
+            <w:tcW w:type="dxa" w:w="5074"/>
+          </w:tcPr>
+          <w:p>
+            <w:r/>
+          </w:p>
+        </w:tc>
+      </w:tr>
+    </w:tbl>
     <w:sectPr>
-      <w:headerReference w:type="even" r:id="rId11"/>
-      <w:headerReference w:type="default" r:id="rId12"/>
-      <w:footerReference w:type="even" r:id="rId13"/>
-      <w:footerReference w:type="default" r:id="rId14"/>
-      <w:headerReference w:type="first" r:id="rId15"/>
-      <w:footerReference w:type="first" r:id="rId16"/>
-      <w:pgSz w:w="12240" w:h="15840"/>
+      <w:pgSz w:w="15840" w:h="12240" w:orient="landscape"/>
       <w:pgMar w:top="1440" w:right="1800" w:bottom="1440" w:left="1800" w:header="720" w:footer="720" w:gutter="0"/>
       <w:cols w:space="720"/>
       <w:docGrid w:linePitch="360"/>

</xml_diff>

<commit_message>
refactor sprint of cost cli and data structure mostly done
</commit_message>
<xml_diff>
--- a/tests/resources/summary_temp_altered.docx
+++ b/tests/resources/summary_temp_altered.docx
@@ -20,304 +20,41 @@
       </w:pPr>
     </w:p>
     <w:p>
-      <w:pPr>
-        <w:sectPr>
-          <w:pgSz w:w="15840" w:h="12240" w:orient="landscape"/>
-          <w:pgMar w:top="1440" w:right="1800" w:bottom="1440" w:left="1800" w:header="720" w:footer="720" w:gutter="0"/>
-          <w:cols w:space="720"/>
-          <w:docGrid w:linePitch="360"/>
-        </w:sectPr>
-      </w:pPr>
-    </w:p>
-    <w:p>
       <w:r>
-        <w:rPr>
-          <w:b/>
-        </w:rPr>
-        <w:t>SoT milestone table (2021 - 22)</w:t>
+        <w:drawing>
+          <wp:inline xmlns:a="http://schemas.openxmlformats.org/drawingml/2006/main" xmlns:pic="http://schemas.openxmlformats.org/drawingml/2006/picture">
+            <wp:extent cx="1828800" cy="1281255"/>
+            <wp:docPr id="1" name="Picture 1"/>
+            <wp:cNvGraphicFramePr>
+              <a:graphicFrameLocks noChangeAspect="1"/>
+            </wp:cNvGraphicFramePr>
+            <a:graphic>
+              <a:graphicData uri="http://schemas.openxmlformats.org/drawingml/2006/picture">
+                <pic:pic>
+                  <pic:nvPicPr>
+                    <pic:cNvPr id="0" name="cost_profile.png"/>
+                    <pic:cNvPicPr/>
+                  </pic:nvPicPr>
+                  <pic:blipFill>
+                    <a:blip r:embed="rId19"/>
+                    <a:stretch>
+                      <a:fillRect/>
+                    </a:stretch>
+                  </pic:blipFill>
+                  <pic:spPr>
+                    <a:xfrm>
+                      <a:off x="0" y="0"/>
+                      <a:ext cx="1828800" cy="1281255"/>
+                    </a:xfrm>
+                    <a:prstGeom prst="rect"/>
+                  </pic:spPr>
+                </pic:pic>
+              </a:graphicData>
+            </a:graphic>
+          </wp:inline>
+        </w:drawing>
       </w:r>
     </w:p>
-    <w:tbl>
-      <w:tblPr>
-        <w:tblStyle w:val="TableGrid"/>
-        <w:tblW w:type="auto" w:w="0"/>
-        <w:tblLook w:firstColumn="1" w:firstRow="1" w:lastColumn="0" w:lastRow="0" w:noHBand="0" w:noVBand="1" w:val="04A0"/>
-      </w:tblPr>
-      <w:tblGrid>
-        <w:gridCol w:w="2448"/>
-        <w:gridCol w:w="2448"/>
-        <w:gridCol w:w="2448"/>
-        <w:gridCol w:w="2448"/>
-        <w:gridCol w:w="2448"/>
-      </w:tblGrid>
-      <w:tr>
-        <w:tc>
-          <w:tcPr>
-            <w:tcW w:type="dxa" w:w="3402"/>
-          </w:tcPr>
-          <w:p>
-            <w:r>
-              <w:rPr>
-                <w:b/>
-              </w:rPr>
-              <w:t>Milestone</w:t>
-            </w:r>
-          </w:p>
-        </w:tc>
-        <w:tc>
-          <w:tcPr>
-            <w:tcW w:type="dxa" w:w="1474"/>
-          </w:tcPr>
-          <w:p>
-            <w:r>
-              <w:rPr>
-                <w:b/>
-              </w:rPr>
-              <w:t>Date</w:t>
-            </w:r>
-          </w:p>
-        </w:tc>
-        <w:tc>
-          <w:tcPr>
-            <w:tcW w:type="dxa" w:w="1134"/>
-          </w:tcPr>
-          <w:p>
-            <w:r>
-              <w:rPr>
-                <w:b/>
-              </w:rPr>
-              <w:t>Change from last quarter</w:t>
-            </w:r>
-          </w:p>
-        </w:tc>
-        <w:tc>
-          <w:tcPr>
-            <w:tcW w:type="dxa" w:w="1134"/>
-          </w:tcPr>
-          <w:p>
-            <w:r>
-              <w:rPr>
-                <w:b/>
-              </w:rPr>
-              <w:t>Change from baseline</w:t>
-            </w:r>
-          </w:p>
-        </w:tc>
-        <w:tc>
-          <w:tcPr>
-            <w:tcW w:type="dxa" w:w="5074"/>
-          </w:tcPr>
-          <w:p>
-            <w:r>
-              <w:rPr>
-                <w:b/>
-              </w:rPr>
-              <w:t>Notes</w:t>
-            </w:r>
-          </w:p>
-        </w:tc>
-      </w:tr>
-      <w:tr>
-        <w:tc>
-          <w:tcPr>
-            <w:tcW w:type="dxa" w:w="3402"/>
-          </w:tcPr>
-          <w:p>
-            <w:r>
-              <w:t>SoT, Start of Project</w:t>
-            </w:r>
-          </w:p>
-        </w:tc>
-        <w:tc>
-          <w:tcPr>
-            <w:tcW w:type="dxa" w:w="1474"/>
-          </w:tcPr>
-          <w:p>
-            <w:r>
-              <w:t>02/01/2000</w:t>
-            </w:r>
-          </w:p>
-        </w:tc>
-        <w:tc>
-          <w:tcPr>
-            <w:tcW w:type="dxa" w:w="1134"/>
-          </w:tcPr>
-          <w:p>
-            <w:r>
-              <w:t>+ 1</w:t>
-            </w:r>
-          </w:p>
-        </w:tc>
-        <w:tc>
-          <w:tcPr>
-            <w:tcW w:type="dxa" w:w="1134"/>
-          </w:tcPr>
-          <w:p>
-            <w:r>
-              <w:t>+ 1</w:t>
-            </w:r>
-          </w:p>
-        </w:tc>
-        <w:tc>
-          <w:tcPr>
-            <w:tcW w:type="dxa" w:w="5074"/>
-          </w:tcPr>
-          <w:p>
-            <w:r/>
-          </w:p>
-        </w:tc>
-      </w:tr>
-      <w:tr>
-        <w:tc>
-          <w:tcPr>
-            <w:tcW w:type="dxa" w:w="3402"/>
-          </w:tcPr>
-          <w:p>
-            <w:r>
-              <w:t>SoT, Standard A</w:t>
-            </w:r>
-          </w:p>
-        </w:tc>
-        <w:tc>
-          <w:tcPr>
-            <w:tcW w:type="dxa" w:w="1474"/>
-          </w:tcPr>
-          <w:p>
-            <w:r>
-              <w:t>01/09/2012</w:t>
-            </w:r>
-          </w:p>
-        </w:tc>
-        <w:tc>
-          <w:tcPr>
-            <w:tcW w:type="dxa" w:w="1134"/>
-          </w:tcPr>
-          <w:p>
-            <w:r>
-              <w:t>0</w:t>
-            </w:r>
-          </w:p>
-        </w:tc>
-        <w:tc>
-          <w:tcPr>
-            <w:tcW w:type="dxa" w:w="1134"/>
-          </w:tcPr>
-          <w:p>
-            <w:r>
-              <w:t>0</w:t>
-            </w:r>
-          </w:p>
-        </w:tc>
-        <w:tc>
-          <w:tcPr>
-            <w:tcW w:type="dxa" w:w="5074"/>
-          </w:tcPr>
-          <w:p>
-            <w:r/>
-          </w:p>
-        </w:tc>
-      </w:tr>
-      <w:tr>
-        <w:tc>
-          <w:tcPr>
-            <w:tcW w:type="dxa" w:w="3402"/>
-          </w:tcPr>
-          <w:p>
-            <w:r>
-              <w:t>SoT, Inverted Cosmonauts</w:t>
-            </w:r>
-          </w:p>
-        </w:tc>
-        <w:tc>
-          <w:tcPr>
-            <w:tcW w:type="dxa" w:w="1474"/>
-          </w:tcPr>
-          <w:p>
-            <w:r>
-              <w:t>20/09/2013</w:t>
-            </w:r>
-          </w:p>
-        </w:tc>
-        <w:tc>
-          <w:tcPr>
-            <w:tcW w:type="dxa" w:w="1134"/>
-          </w:tcPr>
-          <w:p>
-            <w:r>
-              <w:t>Not reported</w:t>
-            </w:r>
-          </w:p>
-        </w:tc>
-        <w:tc>
-          <w:tcPr>
-            <w:tcW w:type="dxa" w:w="1134"/>
-          </w:tcPr>
-          <w:p>
-            <w:r>
-              <w:t>Not reported</w:t>
-            </w:r>
-          </w:p>
-        </w:tc>
-        <w:tc>
-          <w:tcPr>
-            <w:tcW w:type="dxa" w:w="5074"/>
-          </w:tcPr>
-          <w:p>
-            <w:r/>
-          </w:p>
-        </w:tc>
-      </w:tr>
-      <w:tr>
-        <w:tc>
-          <w:tcPr>
-            <w:tcW w:type="dxa" w:w="3402"/>
-          </w:tcPr>
-          <w:p>
-            <w:r>
-              <w:t>SoT, Start of Construction/build</w:t>
-            </w:r>
-          </w:p>
-        </w:tc>
-        <w:tc>
-          <w:tcPr>
-            <w:tcW w:type="dxa" w:w="1474"/>
-          </w:tcPr>
-          <w:p>
-            <w:r>
-              <w:t>23/01/2022</w:t>
-            </w:r>
-          </w:p>
-        </w:tc>
-        <w:tc>
-          <w:tcPr>
-            <w:tcW w:type="dxa" w:w="1134"/>
-          </w:tcPr>
-          <w:p>
-            <w:r>
-              <w:t>+ 366</w:t>
-            </w:r>
-          </w:p>
-        </w:tc>
-        <w:tc>
-          <w:tcPr>
-            <w:tcW w:type="dxa" w:w="1134"/>
-          </w:tcPr>
-          <w:p>
-            <w:r>
-              <w:t>+ 366</w:t>
-            </w:r>
-          </w:p>
-        </w:tc>
-        <w:tc>
-          <w:tcPr>
-            <w:tcW w:type="dxa" w:w="5074"/>
-          </w:tcPr>
-          <w:p>
-            <w:r/>
-          </w:p>
-        </w:tc>
-      </w:tr>
-    </w:tbl>
     <w:sectPr>
       <w:pgSz w:w="15840" w:h="12240" w:orient="landscape"/>
       <w:pgMar w:top="1440" w:right="1800" w:bottom="1440" w:left="1800" w:header="720" w:footer="720" w:gutter="0"/>

</xml_diff>

<commit_message>
initial work on stackplot and update to readme
</commit_message>
<xml_diff>
--- a/tests/resources/summary_temp_altered.docx
+++ b/tests/resources/summary_temp_altered.docx
@@ -20,41 +20,319 @@
       </w:pPr>
     </w:p>
     <w:p>
+      <w:pPr>
+        <w:sectPr>
+          <w:pgSz w:w="15840" w:h="12240" w:orient="landscape"/>
+          <w:pgMar w:top="1440" w:right="1800" w:bottom="1440" w:left="1800" w:header="720" w:footer="720" w:gutter="0"/>
+          <w:cols w:space="720"/>
+          <w:docGrid w:linePitch="360"/>
+        </w:sectPr>
+      </w:pPr>
+    </w:p>
+    <w:p>
       <w:r>
-        <w:drawing>
-          <wp:inline xmlns:a="http://schemas.openxmlformats.org/drawingml/2006/main" xmlns:pic="http://schemas.openxmlformats.org/drawingml/2006/picture">
-            <wp:extent cx="1828800" cy="1281255"/>
-            <wp:docPr id="1" name="Picture 1"/>
-            <wp:cNvGraphicFramePr>
-              <a:graphicFrameLocks noChangeAspect="1"/>
-            </wp:cNvGraphicFramePr>
-            <a:graphic>
-              <a:graphicData uri="http://schemas.openxmlformats.org/drawingml/2006/picture">
-                <pic:pic>
-                  <pic:nvPicPr>
-                    <pic:cNvPr id="0" name="cost_profile.png"/>
-                    <pic:cNvPicPr/>
-                  </pic:nvPicPr>
-                  <pic:blipFill>
-                    <a:blip r:embed="rId19"/>
-                    <a:stretch>
-                      <a:fillRect/>
-                    </a:stretch>
-                  </pic:blipFill>
-                  <pic:spPr>
-                    <a:xfrm>
-                      <a:off x="0" y="0"/>
-                      <a:ext cx="1828800" cy="1281255"/>
-                    </a:xfrm>
-                    <a:prstGeom prst="rect"/>
-                  </pic:spPr>
-                </pic:pic>
-              </a:graphicData>
-            </a:graphic>
-          </wp:inline>
-        </w:drawing>
+        <w:rPr>
+          <w:b/>
+        </w:rPr>
+        <w:t>SoT milestone table (2021 - 22)</w:t>
       </w:r>
     </w:p>
+    <w:tbl>
+      <w:tblPr>
+        <w:tblStyle w:val="TableGrid"/>
+        <w:tblW w:type="auto" w:w="0"/>
+        <w:tblLook w:firstColumn="1" w:firstRow="1" w:lastColumn="0" w:lastRow="0" w:noHBand="0" w:noVBand="1" w:val="04A0"/>
+      </w:tblPr>
+      <w:tblGrid>
+        <w:gridCol w:w="2448"/>
+        <w:gridCol w:w="2448"/>
+        <w:gridCol w:w="2448"/>
+        <w:gridCol w:w="2448"/>
+        <w:gridCol w:w="2448"/>
+      </w:tblGrid>
+      <w:tr>
+        <w:tc>
+          <w:tcPr>
+            <w:tcW w:type="dxa" w:w="3402"/>
+          </w:tcPr>
+          <w:p>
+            <w:r>
+              <w:rPr>
+                <w:b/>
+              </w:rPr>
+              <w:t>Milestone</w:t>
+            </w:r>
+          </w:p>
+        </w:tc>
+        <w:tc>
+          <w:tcPr>
+            <w:tcW w:type="dxa" w:w="1474"/>
+          </w:tcPr>
+          <w:p>
+            <w:r>
+              <w:rPr>
+                <w:b/>
+              </w:rPr>
+              <w:t>Date</w:t>
+            </w:r>
+          </w:p>
+        </w:tc>
+        <w:tc>
+          <w:tcPr>
+            <w:tcW w:type="dxa" w:w="1134"/>
+          </w:tcPr>
+          <w:p>
+            <w:r>
+              <w:rPr>
+                <w:b/>
+              </w:rPr>
+              <w:t>Change from last quarter</w:t>
+            </w:r>
+          </w:p>
+        </w:tc>
+        <w:tc>
+          <w:tcPr>
+            <w:tcW w:type="dxa" w:w="1134"/>
+          </w:tcPr>
+          <w:p>
+            <w:r>
+              <w:rPr>
+                <w:b/>
+              </w:rPr>
+              <w:t>Change from baseline</w:t>
+            </w:r>
+          </w:p>
+        </w:tc>
+        <w:tc>
+          <w:tcPr>
+            <w:tcW w:type="dxa" w:w="5074"/>
+          </w:tcPr>
+          <w:p>
+            <w:r>
+              <w:rPr>
+                <w:b/>
+              </w:rPr>
+              <w:t>Notes</w:t>
+            </w:r>
+          </w:p>
+        </w:tc>
+      </w:tr>
+      <w:tr>
+        <w:tc>
+          <w:tcPr>
+            <w:tcW w:type="dxa" w:w="3402"/>
+          </w:tcPr>
+          <w:p>
+            <w:r>
+              <w:t>SoT, Start of Project</w:t>
+            </w:r>
+          </w:p>
+        </w:tc>
+        <w:tc>
+          <w:tcPr>
+            <w:tcW w:type="dxa" w:w="1474"/>
+          </w:tcPr>
+          <w:p>
+            <w:r>
+              <w:t>02/01/2000</w:t>
+            </w:r>
+          </w:p>
+        </w:tc>
+        <w:tc>
+          <w:tcPr>
+            <w:tcW w:type="dxa" w:w="1134"/>
+          </w:tcPr>
+          <w:p>
+            <w:r>
+              <w:t>+ 1</w:t>
+            </w:r>
+          </w:p>
+        </w:tc>
+        <w:tc>
+          <w:tcPr>
+            <w:tcW w:type="dxa" w:w="1134"/>
+          </w:tcPr>
+          <w:p>
+            <w:r>
+              <w:t>+ 1</w:t>
+            </w:r>
+          </w:p>
+        </w:tc>
+        <w:tc>
+          <w:tcPr>
+            <w:tcW w:type="dxa" w:w="5074"/>
+          </w:tcPr>
+          <w:p>
+            <w:r/>
+          </w:p>
+        </w:tc>
+      </w:tr>
+      <w:tr>
+        <w:tc>
+          <w:tcPr>
+            <w:tcW w:type="dxa" w:w="3402"/>
+          </w:tcPr>
+          <w:p>
+            <w:r>
+              <w:t>SoT, Standard A</w:t>
+            </w:r>
+          </w:p>
+        </w:tc>
+        <w:tc>
+          <w:tcPr>
+            <w:tcW w:type="dxa" w:w="1474"/>
+          </w:tcPr>
+          <w:p>
+            <w:r>
+              <w:t>01/09/2012</w:t>
+            </w:r>
+          </w:p>
+        </w:tc>
+        <w:tc>
+          <w:tcPr>
+            <w:tcW w:type="dxa" w:w="1134"/>
+          </w:tcPr>
+          <w:p>
+            <w:r>
+              <w:t>0</w:t>
+            </w:r>
+          </w:p>
+        </w:tc>
+        <w:tc>
+          <w:tcPr>
+            <w:tcW w:type="dxa" w:w="1134"/>
+          </w:tcPr>
+          <w:p>
+            <w:r>
+              <w:t>0</w:t>
+            </w:r>
+          </w:p>
+        </w:tc>
+        <w:tc>
+          <w:tcPr>
+            <w:tcW w:type="dxa" w:w="5074"/>
+          </w:tcPr>
+          <w:p>
+            <w:r>
+              <w:rPr>
+                <w:sz w:val="16"/>
+              </w:rPr>
+              <w:t>Green lumber fallacy</w:t>
+            </w:r>
+          </w:p>
+        </w:tc>
+      </w:tr>
+      <w:tr>
+        <w:tc>
+          <w:tcPr>
+            <w:tcW w:type="dxa" w:w="3402"/>
+          </w:tcPr>
+          <w:p>
+            <w:r>
+              <w:t>SoT, Inverted Cosmonauts</w:t>
+            </w:r>
+          </w:p>
+        </w:tc>
+        <w:tc>
+          <w:tcPr>
+            <w:tcW w:type="dxa" w:w="1474"/>
+          </w:tcPr>
+          <w:p>
+            <w:r>
+              <w:t>20/09/2013</w:t>
+            </w:r>
+          </w:p>
+        </w:tc>
+        <w:tc>
+          <w:tcPr>
+            <w:tcW w:type="dxa" w:w="1134"/>
+          </w:tcPr>
+          <w:p>
+            <w:r>
+              <w:t>Not reported</w:t>
+            </w:r>
+          </w:p>
+        </w:tc>
+        <w:tc>
+          <w:tcPr>
+            <w:tcW w:type="dxa" w:w="1134"/>
+          </w:tcPr>
+          <w:p>
+            <w:r>
+              <w:t>Not reported</w:t>
+            </w:r>
+          </w:p>
+        </w:tc>
+        <w:tc>
+          <w:tcPr>
+            <w:tcW w:type="dxa" w:w="5074"/>
+          </w:tcPr>
+          <w:p>
+            <w:r>
+              <w:rPr>
+                <w:sz w:val="16"/>
+              </w:rPr>
+              <w:t>The sea gets deeper the further you go into it</w:t>
+            </w:r>
+          </w:p>
+        </w:tc>
+      </w:tr>
+      <w:tr>
+        <w:tc>
+          <w:tcPr>
+            <w:tcW w:type="dxa" w:w="3402"/>
+          </w:tcPr>
+          <w:p>
+            <w:r>
+              <w:t>SoT, Start of Construction/build</w:t>
+            </w:r>
+          </w:p>
+        </w:tc>
+        <w:tc>
+          <w:tcPr>
+            <w:tcW w:type="dxa" w:w="1474"/>
+          </w:tcPr>
+          <w:p>
+            <w:r>
+              <w:t>23/01/2022</w:t>
+            </w:r>
+          </w:p>
+        </w:tc>
+        <w:tc>
+          <w:tcPr>
+            <w:tcW w:type="dxa" w:w="1134"/>
+          </w:tcPr>
+          <w:p>
+            <w:r>
+              <w:t>+ 366</w:t>
+            </w:r>
+          </w:p>
+        </w:tc>
+        <w:tc>
+          <w:tcPr>
+            <w:tcW w:type="dxa" w:w="1134"/>
+          </w:tcPr>
+          <w:p>
+            <w:r>
+              <w:t>+ 366</w:t>
+            </w:r>
+          </w:p>
+        </w:tc>
+        <w:tc>
+          <w:tcPr>
+            <w:tcW w:type="dxa" w:w="5074"/>
+          </w:tcPr>
+          <w:p>
+            <w:r>
+              <w:rPr>
+                <w:sz w:val="16"/>
+              </w:rPr>
+              <w:t xml:space="preserve">Original </w:t>
+            </w:r>
+          </w:p>
+        </w:tc>
+      </w:tr>
+    </w:tbl>
     <w:sectPr>
       <w:pgSz w:w="15840" w:h="12240" w:orient="landscape"/>
       <w:pgMar w:top="1440" w:right="1800" w:bottom="1440" w:left="1800" w:header="720" w:footer="720" w:gutter="0"/>

</xml_diff>

<commit_message>
started refactor of tests
</commit_message>
<xml_diff>
--- a/tests/resources/summary_temp_altered.docx
+++ b/tests/resources/summary_temp_altered.docx
@@ -7,7 +7,7 @@
       <w:r>
         <w:drawing>
           <wp:inline xmlns:a="http://schemas.openxmlformats.org/drawingml/2006/main" xmlns:pic="http://schemas.openxmlformats.org/drawingml/2006/picture">
-            <wp:extent cx="7315200" cy="3185147"/>
+            <wp:extent cx="7315200" cy="3781778"/>
             <wp:docPr id="1" name="Picture 1"/>
             <wp:cNvGraphicFramePr>
               <a:graphicFrameLocks noChangeAspect="1"/>
@@ -16,7 +16,7 @@
               <a:graphicData uri="http://schemas.openxmlformats.org/drawingml/2006/picture">
                 <pic:pic>
                   <pic:nvPicPr>
-                    <pic:cNvPr id="0" name="cost_profile.png"/>
+                    <pic:cNvPr id="0" name="fig.jpeg"/>
                     <pic:cNvPicPr/>
                   </pic:nvPicPr>
                   <pic:blipFill>
@@ -28,7 +28,151 @@
                   <pic:spPr>
                     <a:xfrm>
                       <a:off x="0" y="0"/>
-                      <a:ext cx="7315200" cy="3185147"/>
+                      <a:ext cx="7315200" cy="3781778"/>
+                    </a:xfrm>
+                    <a:prstGeom prst="rect"/>
+                  </pic:spPr>
+                </pic:pic>
+              </a:graphicData>
+            </a:graphic>
+          </wp:inline>
+        </w:drawing>
+      </w:r>
+    </w:p>
+    <w:p>
+      <w:r>
+        <w:drawing>
+          <wp:inline xmlns:a="http://schemas.openxmlformats.org/drawingml/2006/main" xmlns:pic="http://schemas.openxmlformats.org/drawingml/2006/picture">
+            <wp:extent cx="7315200" cy="3781778"/>
+            <wp:docPr id="2" name="Picture 2"/>
+            <wp:cNvGraphicFramePr>
+              <a:graphicFrameLocks noChangeAspect="1"/>
+            </wp:cNvGraphicFramePr>
+            <a:graphic>
+              <a:graphicData uri="http://schemas.openxmlformats.org/drawingml/2006/picture">
+                <pic:pic>
+                  <pic:nvPicPr>
+                    <pic:cNvPr id="0" name="fig.jpeg"/>
+                    <pic:cNvPicPr/>
+                  </pic:nvPicPr>
+                  <pic:blipFill>
+                    <a:blip r:embed="rId19"/>
+                    <a:stretch>
+                      <a:fillRect/>
+                    </a:stretch>
+                  </pic:blipFill>
+                  <pic:spPr>
+                    <a:xfrm>
+                      <a:off x="0" y="0"/>
+                      <a:ext cx="7315200" cy="3781778"/>
+                    </a:xfrm>
+                    <a:prstGeom prst="rect"/>
+                  </pic:spPr>
+                </pic:pic>
+              </a:graphicData>
+            </a:graphic>
+          </wp:inline>
+        </w:drawing>
+      </w:r>
+    </w:p>
+    <w:p>
+      <w:r>
+        <w:drawing>
+          <wp:inline xmlns:a="http://schemas.openxmlformats.org/drawingml/2006/main" xmlns:pic="http://schemas.openxmlformats.org/drawingml/2006/picture">
+            <wp:extent cx="7315200" cy="3781778"/>
+            <wp:docPr id="3" name="Picture 3"/>
+            <wp:cNvGraphicFramePr>
+              <a:graphicFrameLocks noChangeAspect="1"/>
+            </wp:cNvGraphicFramePr>
+            <a:graphic>
+              <a:graphicData uri="http://schemas.openxmlformats.org/drawingml/2006/picture">
+                <pic:pic>
+                  <pic:nvPicPr>
+                    <pic:cNvPr id="0" name="fig.jpeg"/>
+                    <pic:cNvPicPr/>
+                  </pic:nvPicPr>
+                  <pic:blipFill>
+                    <a:blip r:embed="rId19"/>
+                    <a:stretch>
+                      <a:fillRect/>
+                    </a:stretch>
+                  </pic:blipFill>
+                  <pic:spPr>
+                    <a:xfrm>
+                      <a:off x="0" y="0"/>
+                      <a:ext cx="7315200" cy="3781778"/>
+                    </a:xfrm>
+                    <a:prstGeom prst="rect"/>
+                  </pic:spPr>
+                </pic:pic>
+              </a:graphicData>
+            </a:graphic>
+          </wp:inline>
+        </w:drawing>
+      </w:r>
+    </w:p>
+    <w:p>
+      <w:r>
+        <w:drawing>
+          <wp:inline xmlns:a="http://schemas.openxmlformats.org/drawingml/2006/main" xmlns:pic="http://schemas.openxmlformats.org/drawingml/2006/picture">
+            <wp:extent cx="7315200" cy="3781778"/>
+            <wp:docPr id="4" name="Picture 4"/>
+            <wp:cNvGraphicFramePr>
+              <a:graphicFrameLocks noChangeAspect="1"/>
+            </wp:cNvGraphicFramePr>
+            <a:graphic>
+              <a:graphicData uri="http://schemas.openxmlformats.org/drawingml/2006/picture">
+                <pic:pic>
+                  <pic:nvPicPr>
+                    <pic:cNvPr id="0" name="fig.jpeg"/>
+                    <pic:cNvPicPr/>
+                  </pic:nvPicPr>
+                  <pic:blipFill>
+                    <a:blip r:embed="rId19"/>
+                    <a:stretch>
+                      <a:fillRect/>
+                    </a:stretch>
+                  </pic:blipFill>
+                  <pic:spPr>
+                    <a:xfrm>
+                      <a:off x="0" y="0"/>
+                      <a:ext cx="7315200" cy="3781778"/>
+                    </a:xfrm>
+                    <a:prstGeom prst="rect"/>
+                  </pic:spPr>
+                </pic:pic>
+              </a:graphicData>
+            </a:graphic>
+          </wp:inline>
+        </w:drawing>
+      </w:r>
+    </w:p>
+    <w:p>
+      <w:r>
+        <w:drawing>
+          <wp:inline xmlns:a="http://schemas.openxmlformats.org/drawingml/2006/main" xmlns:pic="http://schemas.openxmlformats.org/drawingml/2006/picture">
+            <wp:extent cx="7315200" cy="3781778"/>
+            <wp:docPr id="5" name="Picture 5"/>
+            <wp:cNvGraphicFramePr>
+              <a:graphicFrameLocks noChangeAspect="1"/>
+            </wp:cNvGraphicFramePr>
+            <a:graphic>
+              <a:graphicData uri="http://schemas.openxmlformats.org/drawingml/2006/picture">
+                <pic:pic>
+                  <pic:nvPicPr>
+                    <pic:cNvPr id="0" name="fig.jpeg"/>
+                    <pic:cNvPicPr/>
+                  </pic:nvPicPr>
+                  <pic:blipFill>
+                    <a:blip r:embed="rId19"/>
+                    <a:stretch>
+                      <a:fillRect/>
+                    </a:stretch>
+                  </pic:blipFill>
+                  <pic:spPr>
+                    <a:xfrm>
+                      <a:off x="0" y="0"/>
+                      <a:ext cx="7315200" cy="3781778"/>
                     </a:xfrm>
                     <a:prstGeom prst="rect"/>
                   </pic:spPr>

</xml_diff>

<commit_message>
refactor cost benefits totals data class and graph
</commit_message>
<xml_diff>
--- a/tests/resources/summary_temp_altered.docx
+++ b/tests/resources/summary_temp_altered.docx
@@ -4,10 +4,26 @@
   <w:body>
     <w:p/>
     <w:p>
+      <w:pPr>
+        <w:sectPr>
+          <w:headerReference w:type="even" r:id="rId11"/>
+          <w:headerReference w:type="default" r:id="rId12"/>
+          <w:footerReference w:type="even" r:id="rId13"/>
+          <w:footerReference w:type="default" r:id="rId14"/>
+          <w:headerReference w:type="first" r:id="rId15"/>
+          <w:footerReference w:type="first" r:id="rId16"/>
+          <w:pgSz w:w="12240" w:h="15840"/>
+          <w:pgMar w:top="1440" w:right="1800" w:bottom="1440" w:left="1800" w:header="720" w:footer="720" w:gutter="0"/>
+          <w:cols w:space="720"/>
+          <w:docGrid w:linePitch="360"/>
+        </w:sectPr>
+      </w:pPr>
+    </w:p>
+    <w:p>
       <w:r>
         <w:drawing>
           <wp:inline xmlns:a="http://schemas.openxmlformats.org/drawingml/2006/main" xmlns:pic="http://schemas.openxmlformats.org/drawingml/2006/picture">
-            <wp:extent cx="7315200" cy="3781778"/>
+            <wp:extent cx="7315200" cy="5130400"/>
             <wp:docPr id="1" name="Picture 1"/>
             <wp:cNvGraphicFramePr>
               <a:graphicFrameLocks noChangeAspect="1"/>
@@ -28,151 +44,7 @@
                   <pic:spPr>
                     <a:xfrm>
                       <a:off x="0" y="0"/>
-                      <a:ext cx="7315200" cy="3781778"/>
-                    </a:xfrm>
-                    <a:prstGeom prst="rect"/>
-                  </pic:spPr>
-                </pic:pic>
-              </a:graphicData>
-            </a:graphic>
-          </wp:inline>
-        </w:drawing>
-      </w:r>
-    </w:p>
-    <w:p>
-      <w:r>
-        <w:drawing>
-          <wp:inline xmlns:a="http://schemas.openxmlformats.org/drawingml/2006/main" xmlns:pic="http://schemas.openxmlformats.org/drawingml/2006/picture">
-            <wp:extent cx="7315200" cy="3781778"/>
-            <wp:docPr id="2" name="Picture 2"/>
-            <wp:cNvGraphicFramePr>
-              <a:graphicFrameLocks noChangeAspect="1"/>
-            </wp:cNvGraphicFramePr>
-            <a:graphic>
-              <a:graphicData uri="http://schemas.openxmlformats.org/drawingml/2006/picture">
-                <pic:pic>
-                  <pic:nvPicPr>
-                    <pic:cNvPr id="0" name="fig.jpeg"/>
-                    <pic:cNvPicPr/>
-                  </pic:nvPicPr>
-                  <pic:blipFill>
-                    <a:blip r:embed="rId19"/>
-                    <a:stretch>
-                      <a:fillRect/>
-                    </a:stretch>
-                  </pic:blipFill>
-                  <pic:spPr>
-                    <a:xfrm>
-                      <a:off x="0" y="0"/>
-                      <a:ext cx="7315200" cy="3781778"/>
-                    </a:xfrm>
-                    <a:prstGeom prst="rect"/>
-                  </pic:spPr>
-                </pic:pic>
-              </a:graphicData>
-            </a:graphic>
-          </wp:inline>
-        </w:drawing>
-      </w:r>
-    </w:p>
-    <w:p>
-      <w:r>
-        <w:drawing>
-          <wp:inline xmlns:a="http://schemas.openxmlformats.org/drawingml/2006/main" xmlns:pic="http://schemas.openxmlformats.org/drawingml/2006/picture">
-            <wp:extent cx="7315200" cy="3781778"/>
-            <wp:docPr id="3" name="Picture 3"/>
-            <wp:cNvGraphicFramePr>
-              <a:graphicFrameLocks noChangeAspect="1"/>
-            </wp:cNvGraphicFramePr>
-            <a:graphic>
-              <a:graphicData uri="http://schemas.openxmlformats.org/drawingml/2006/picture">
-                <pic:pic>
-                  <pic:nvPicPr>
-                    <pic:cNvPr id="0" name="fig.jpeg"/>
-                    <pic:cNvPicPr/>
-                  </pic:nvPicPr>
-                  <pic:blipFill>
-                    <a:blip r:embed="rId19"/>
-                    <a:stretch>
-                      <a:fillRect/>
-                    </a:stretch>
-                  </pic:blipFill>
-                  <pic:spPr>
-                    <a:xfrm>
-                      <a:off x="0" y="0"/>
-                      <a:ext cx="7315200" cy="3781778"/>
-                    </a:xfrm>
-                    <a:prstGeom prst="rect"/>
-                  </pic:spPr>
-                </pic:pic>
-              </a:graphicData>
-            </a:graphic>
-          </wp:inline>
-        </w:drawing>
-      </w:r>
-    </w:p>
-    <w:p>
-      <w:r>
-        <w:drawing>
-          <wp:inline xmlns:a="http://schemas.openxmlformats.org/drawingml/2006/main" xmlns:pic="http://schemas.openxmlformats.org/drawingml/2006/picture">
-            <wp:extent cx="7315200" cy="3781778"/>
-            <wp:docPr id="4" name="Picture 4"/>
-            <wp:cNvGraphicFramePr>
-              <a:graphicFrameLocks noChangeAspect="1"/>
-            </wp:cNvGraphicFramePr>
-            <a:graphic>
-              <a:graphicData uri="http://schemas.openxmlformats.org/drawingml/2006/picture">
-                <pic:pic>
-                  <pic:nvPicPr>
-                    <pic:cNvPr id="0" name="fig.jpeg"/>
-                    <pic:cNvPicPr/>
-                  </pic:nvPicPr>
-                  <pic:blipFill>
-                    <a:blip r:embed="rId19"/>
-                    <a:stretch>
-                      <a:fillRect/>
-                    </a:stretch>
-                  </pic:blipFill>
-                  <pic:spPr>
-                    <a:xfrm>
-                      <a:off x="0" y="0"/>
-                      <a:ext cx="7315200" cy="3781778"/>
-                    </a:xfrm>
-                    <a:prstGeom prst="rect"/>
-                  </pic:spPr>
-                </pic:pic>
-              </a:graphicData>
-            </a:graphic>
-          </wp:inline>
-        </w:drawing>
-      </w:r>
-    </w:p>
-    <w:p>
-      <w:r>
-        <w:drawing>
-          <wp:inline xmlns:a="http://schemas.openxmlformats.org/drawingml/2006/main" xmlns:pic="http://schemas.openxmlformats.org/drawingml/2006/picture">
-            <wp:extent cx="7315200" cy="3781778"/>
-            <wp:docPr id="5" name="Picture 5"/>
-            <wp:cNvGraphicFramePr>
-              <a:graphicFrameLocks noChangeAspect="1"/>
-            </wp:cNvGraphicFramePr>
-            <a:graphic>
-              <a:graphicData uri="http://schemas.openxmlformats.org/drawingml/2006/picture">
-                <pic:pic>
-                  <pic:nvPicPr>
-                    <pic:cNvPr id="0" name="fig.jpeg"/>
-                    <pic:cNvPicPr/>
-                  </pic:nvPicPr>
-                  <pic:blipFill>
-                    <a:blip r:embed="rId19"/>
-                    <a:stretch>
-                      <a:fillRect/>
-                    </a:stretch>
-                  </pic:blipFill>
-                  <pic:spPr>
-                    <a:xfrm>
-                      <a:off x="0" y="0"/>
-                      <a:ext cx="7315200" cy="3781778"/>
+                      <a:ext cx="7315200" cy="5130400"/>
                     </a:xfrm>
                     <a:prstGeom prst="rect"/>
                   </pic:spPr>
@@ -184,13 +56,7 @@
       </w:r>
     </w:p>
     <w:sectPr>
-      <w:headerReference w:type="even" r:id="rId11"/>
-      <w:headerReference w:type="default" r:id="rId12"/>
-      <w:footerReference w:type="even" r:id="rId13"/>
-      <w:footerReference w:type="default" r:id="rId14"/>
-      <w:headerReference w:type="first" r:id="rId15"/>
-      <w:footerReference w:type="first" r:id="rId16"/>
-      <w:pgSz w:w="12240" w:h="15840"/>
+      <w:pgSz w:w="15840" w:h="12240" w:orient="landscape"/>
       <w:pgMar w:top="1440" w:right="1800" w:bottom="1440" w:left="1800" w:header="720" w:footer="720" w:gutter="0"/>
       <w:cols w:space="720"/>
       <w:docGrid w:linePitch="360"/>

</xml_diff>

<commit_message>
refactoring tests to use pickle master file. half way
</commit_message>
<xml_diff>
--- a/tests/resources/summary_temp_altered.docx
+++ b/tests/resources/summary_temp_altered.docx
@@ -20,319 +20,41 @@
       </w:pPr>
     </w:p>
     <w:p>
-      <w:pPr>
-        <w:sectPr>
-          <w:pgSz w:w="15840" w:h="12240" w:orient="landscape"/>
-          <w:pgMar w:top="1440" w:right="1800" w:bottom="1440" w:left="1800" w:header="720" w:footer="720" w:gutter="0"/>
-          <w:cols w:space="720"/>
-          <w:docGrid w:linePitch="360"/>
-        </w:sectPr>
-      </w:pPr>
-    </w:p>
-    <w:p>
       <w:r>
-        <w:rPr>
-          <w:b/>
-        </w:rPr>
-        <w:t>SoT milestone table (2021 - 22)</w:t>
+        <w:drawing>
+          <wp:inline xmlns:a="http://schemas.openxmlformats.org/drawingml/2006/main" xmlns:pic="http://schemas.openxmlformats.org/drawingml/2006/picture">
+            <wp:extent cx="7315200" cy="5130400"/>
+            <wp:docPr id="1" name="Picture 1"/>
+            <wp:cNvGraphicFramePr>
+              <a:graphicFrameLocks noChangeAspect="1"/>
+            </wp:cNvGraphicFramePr>
+            <a:graphic>
+              <a:graphicData uri="http://schemas.openxmlformats.org/drawingml/2006/picture">
+                <pic:pic>
+                  <pic:nvPicPr>
+                    <pic:cNvPr id="0" name="fig.jpeg"/>
+                    <pic:cNvPicPr/>
+                  </pic:nvPicPr>
+                  <pic:blipFill>
+                    <a:blip r:embed="rId19"/>
+                    <a:stretch>
+                      <a:fillRect/>
+                    </a:stretch>
+                  </pic:blipFill>
+                  <pic:spPr>
+                    <a:xfrm>
+                      <a:off x="0" y="0"/>
+                      <a:ext cx="7315200" cy="5130400"/>
+                    </a:xfrm>
+                    <a:prstGeom prst="rect"/>
+                  </pic:spPr>
+                </pic:pic>
+              </a:graphicData>
+            </a:graphic>
+          </wp:inline>
+        </w:drawing>
       </w:r>
     </w:p>
-    <w:tbl>
-      <w:tblPr>
-        <w:tblStyle w:val="TableGrid"/>
-        <w:tblW w:type="auto" w:w="0"/>
-        <w:tblLook w:firstColumn="1" w:firstRow="1" w:lastColumn="0" w:lastRow="0" w:noHBand="0" w:noVBand="1" w:val="04A0"/>
-      </w:tblPr>
-      <w:tblGrid>
-        <w:gridCol w:w="2448"/>
-        <w:gridCol w:w="2448"/>
-        <w:gridCol w:w="2448"/>
-        <w:gridCol w:w="2448"/>
-        <w:gridCol w:w="2448"/>
-      </w:tblGrid>
-      <w:tr>
-        <w:tc>
-          <w:tcPr>
-            <w:tcW w:type="dxa" w:w="3402"/>
-          </w:tcPr>
-          <w:p>
-            <w:r>
-              <w:rPr>
-                <w:b/>
-              </w:rPr>
-              <w:t>Milestone</w:t>
-            </w:r>
-          </w:p>
-        </w:tc>
-        <w:tc>
-          <w:tcPr>
-            <w:tcW w:type="dxa" w:w="1474"/>
-          </w:tcPr>
-          <w:p>
-            <w:r>
-              <w:rPr>
-                <w:b/>
-              </w:rPr>
-              <w:t>Date</w:t>
-            </w:r>
-          </w:p>
-        </w:tc>
-        <w:tc>
-          <w:tcPr>
-            <w:tcW w:type="dxa" w:w="1134"/>
-          </w:tcPr>
-          <w:p>
-            <w:r>
-              <w:rPr>
-                <w:b/>
-              </w:rPr>
-              <w:t>Change from last quarter</w:t>
-            </w:r>
-          </w:p>
-        </w:tc>
-        <w:tc>
-          <w:tcPr>
-            <w:tcW w:type="dxa" w:w="1134"/>
-          </w:tcPr>
-          <w:p>
-            <w:r>
-              <w:rPr>
-                <w:b/>
-              </w:rPr>
-              <w:t>Change from baseline</w:t>
-            </w:r>
-          </w:p>
-        </w:tc>
-        <w:tc>
-          <w:tcPr>
-            <w:tcW w:type="dxa" w:w="5074"/>
-          </w:tcPr>
-          <w:p>
-            <w:r>
-              <w:rPr>
-                <w:b/>
-              </w:rPr>
-              <w:t>Notes</w:t>
-            </w:r>
-          </w:p>
-        </w:tc>
-      </w:tr>
-      <w:tr>
-        <w:tc>
-          <w:tcPr>
-            <w:tcW w:type="dxa" w:w="3402"/>
-          </w:tcPr>
-          <w:p>
-            <w:r>
-              <w:t>SoT, Start of Project</w:t>
-            </w:r>
-          </w:p>
-        </w:tc>
-        <w:tc>
-          <w:tcPr>
-            <w:tcW w:type="dxa" w:w="1474"/>
-          </w:tcPr>
-          <w:p>
-            <w:r>
-              <w:t>02/01/2000</w:t>
-            </w:r>
-          </w:p>
-        </w:tc>
-        <w:tc>
-          <w:tcPr>
-            <w:tcW w:type="dxa" w:w="1134"/>
-          </w:tcPr>
-          <w:p>
-            <w:r>
-              <w:t>+ 1</w:t>
-            </w:r>
-          </w:p>
-        </w:tc>
-        <w:tc>
-          <w:tcPr>
-            <w:tcW w:type="dxa" w:w="1134"/>
-          </w:tcPr>
-          <w:p>
-            <w:r>
-              <w:t>+ 1</w:t>
-            </w:r>
-          </w:p>
-        </w:tc>
-        <w:tc>
-          <w:tcPr>
-            <w:tcW w:type="dxa" w:w="5074"/>
-          </w:tcPr>
-          <w:p>
-            <w:r/>
-          </w:p>
-        </w:tc>
-      </w:tr>
-      <w:tr>
-        <w:tc>
-          <w:tcPr>
-            <w:tcW w:type="dxa" w:w="3402"/>
-          </w:tcPr>
-          <w:p>
-            <w:r>
-              <w:t>SoT, Standard A</w:t>
-            </w:r>
-          </w:p>
-        </w:tc>
-        <w:tc>
-          <w:tcPr>
-            <w:tcW w:type="dxa" w:w="1474"/>
-          </w:tcPr>
-          <w:p>
-            <w:r>
-              <w:t>01/09/2012</w:t>
-            </w:r>
-          </w:p>
-        </w:tc>
-        <w:tc>
-          <w:tcPr>
-            <w:tcW w:type="dxa" w:w="1134"/>
-          </w:tcPr>
-          <w:p>
-            <w:r>
-              <w:t>0</w:t>
-            </w:r>
-          </w:p>
-        </w:tc>
-        <w:tc>
-          <w:tcPr>
-            <w:tcW w:type="dxa" w:w="1134"/>
-          </w:tcPr>
-          <w:p>
-            <w:r>
-              <w:t>0</w:t>
-            </w:r>
-          </w:p>
-        </w:tc>
-        <w:tc>
-          <w:tcPr>
-            <w:tcW w:type="dxa" w:w="5074"/>
-          </w:tcPr>
-          <w:p>
-            <w:r>
-              <w:rPr>
-                <w:sz w:val="16"/>
-              </w:rPr>
-              <w:t>Green lumber fallacy</w:t>
-            </w:r>
-          </w:p>
-        </w:tc>
-      </w:tr>
-      <w:tr>
-        <w:tc>
-          <w:tcPr>
-            <w:tcW w:type="dxa" w:w="3402"/>
-          </w:tcPr>
-          <w:p>
-            <w:r>
-              <w:t>SoT, Inverted Cosmonauts</w:t>
-            </w:r>
-          </w:p>
-        </w:tc>
-        <w:tc>
-          <w:tcPr>
-            <w:tcW w:type="dxa" w:w="1474"/>
-          </w:tcPr>
-          <w:p>
-            <w:r>
-              <w:t>20/09/2013</w:t>
-            </w:r>
-          </w:p>
-        </w:tc>
-        <w:tc>
-          <w:tcPr>
-            <w:tcW w:type="dxa" w:w="1134"/>
-          </w:tcPr>
-          <w:p>
-            <w:r>
-              <w:t>Not reported</w:t>
-            </w:r>
-          </w:p>
-        </w:tc>
-        <w:tc>
-          <w:tcPr>
-            <w:tcW w:type="dxa" w:w="1134"/>
-          </w:tcPr>
-          <w:p>
-            <w:r>
-              <w:t>Not reported</w:t>
-            </w:r>
-          </w:p>
-        </w:tc>
-        <w:tc>
-          <w:tcPr>
-            <w:tcW w:type="dxa" w:w="5074"/>
-          </w:tcPr>
-          <w:p>
-            <w:r>
-              <w:rPr>
-                <w:sz w:val="16"/>
-              </w:rPr>
-              <w:t>The sea gets deeper the further you go into it</w:t>
-            </w:r>
-          </w:p>
-        </w:tc>
-      </w:tr>
-      <w:tr>
-        <w:tc>
-          <w:tcPr>
-            <w:tcW w:type="dxa" w:w="3402"/>
-          </w:tcPr>
-          <w:p>
-            <w:r>
-              <w:t>SoT, Start of Construction/build</w:t>
-            </w:r>
-          </w:p>
-        </w:tc>
-        <w:tc>
-          <w:tcPr>
-            <w:tcW w:type="dxa" w:w="1474"/>
-          </w:tcPr>
-          <w:p>
-            <w:r>
-              <w:t>23/01/2022</w:t>
-            </w:r>
-          </w:p>
-        </w:tc>
-        <w:tc>
-          <w:tcPr>
-            <w:tcW w:type="dxa" w:w="1134"/>
-          </w:tcPr>
-          <w:p>
-            <w:r>
-              <w:t>+ 366</w:t>
-            </w:r>
-          </w:p>
-        </w:tc>
-        <w:tc>
-          <w:tcPr>
-            <w:tcW w:type="dxa" w:w="1134"/>
-          </w:tcPr>
-          <w:p>
-            <w:r>
-              <w:t>+ 366</w:t>
-            </w:r>
-          </w:p>
-        </w:tc>
-        <w:tc>
-          <w:tcPr>
-            <w:tcW w:type="dxa" w:w="5074"/>
-          </w:tcPr>
-          <w:p>
-            <w:r>
-              <w:rPr>
-                <w:sz w:val="16"/>
-              </w:rPr>
-              <w:t xml:space="preserve">Original </w:t>
-            </w:r>
-          </w:p>
-        </w:tc>
-      </w:tr>
-    </w:tbl>
     <w:sectPr>
       <w:pgSz w:w="15840" w:h="12240" w:orient="landscape"/>
       <w:pgMar w:top="1440" w:right="1800" w:bottom="1440" w:left="1800" w:header="720" w:footer="720" w:gutter="0"/>

</xml_diff>

<commit_message>
wp refactor of tests. refactor json.py to json_file.py as was causing issues importing json library!
</commit_message>
<xml_diff>
--- a/tests/resources/summary_temp_altered.docx
+++ b/tests/resources/summary_temp_altered.docx
@@ -4,26 +4,10 @@
   <w:body>
     <w:p/>
     <w:p>
-      <w:pPr>
-        <w:sectPr>
-          <w:headerReference w:type="even" r:id="rId11"/>
-          <w:headerReference w:type="default" r:id="rId12"/>
-          <w:footerReference w:type="even" r:id="rId13"/>
-          <w:footerReference w:type="default" r:id="rId14"/>
-          <w:headerReference w:type="first" r:id="rId15"/>
-          <w:footerReference w:type="first" r:id="rId16"/>
-          <w:pgSz w:w="12240" w:h="15840"/>
-          <w:pgMar w:top="1440" w:right="1800" w:bottom="1440" w:left="1800" w:header="720" w:footer="720" w:gutter="0"/>
-          <w:cols w:space="720"/>
-          <w:docGrid w:linePitch="360"/>
-        </w:sectPr>
-      </w:pPr>
-    </w:p>
-    <w:p>
       <w:r>
         <w:drawing>
           <wp:inline xmlns:a="http://schemas.openxmlformats.org/drawingml/2006/main" xmlns:pic="http://schemas.openxmlformats.org/drawingml/2006/picture">
-            <wp:extent cx="7315200" cy="5130400"/>
+            <wp:extent cx="7315200" cy="3781778"/>
             <wp:docPr id="1" name="Picture 1"/>
             <wp:cNvGraphicFramePr>
               <a:graphicFrameLocks noChangeAspect="1"/>
@@ -44,7 +28,7 @@
                   <pic:spPr>
                     <a:xfrm>
                       <a:off x="0" y="0"/>
-                      <a:ext cx="7315200" cy="5130400"/>
+                      <a:ext cx="7315200" cy="3781778"/>
                     </a:xfrm>
                     <a:prstGeom prst="rect"/>
                   </pic:spPr>
@@ -56,7 +40,13 @@
       </w:r>
     </w:p>
     <w:sectPr>
-      <w:pgSz w:w="15840" w:h="12240" w:orient="landscape"/>
+      <w:headerReference w:type="even" r:id="rId11"/>
+      <w:headerReference w:type="default" r:id="rId12"/>
+      <w:footerReference w:type="even" r:id="rId13"/>
+      <w:footerReference w:type="default" r:id="rId14"/>
+      <w:headerReference w:type="first" r:id="rId15"/>
+      <w:footerReference w:type="first" r:id="rId16"/>
+      <w:pgSz w:w="12240" w:h="15840"/>
       <w:pgMar w:top="1440" w:right="1800" w:bottom="1440" w:left="1800" w:header="720" w:footer="720" w:gutter="0"/>
       <w:cols w:space="720"/>
       <w:docGrid w:linePitch="360"/>

</xml_diff>

<commit_message>
Test refactor complete. All tests passing or ignored as necessary
</commit_message>
<xml_diff>
--- a/tests/resources/summary_temp_altered.docx
+++ b/tests/resources/summary_temp_altered.docx
@@ -20,41 +20,2249 @@
       </w:pPr>
     </w:p>
     <w:p>
+      <w:pPr>
+        <w:sectPr>
+          <w:pgSz w:w="15840" w:h="12240" w:orient="landscape"/>
+          <w:pgMar w:top="1440" w:right="1800" w:bottom="1440" w:left="1800" w:header="720" w:footer="720" w:gutter="0"/>
+          <w:cols w:space="720"/>
+          <w:docGrid w:linePitch="360"/>
+        </w:sectPr>
+      </w:pPr>
+    </w:p>
+    <w:p>
       <w:r>
-        <w:drawing>
-          <wp:inline xmlns:a="http://schemas.openxmlformats.org/drawingml/2006/main" xmlns:pic="http://schemas.openxmlformats.org/drawingml/2006/picture">
-            <wp:extent cx="7315200" cy="5130400"/>
-            <wp:docPr id="1" name="Picture 1"/>
-            <wp:cNvGraphicFramePr>
-              <a:graphicFrameLocks noChangeAspect="1"/>
-            </wp:cNvGraphicFramePr>
-            <a:graphic>
-              <a:graphicData uri="http://schemas.openxmlformats.org/drawingml/2006/picture">
-                <pic:pic>
-                  <pic:nvPicPr>
-                    <pic:cNvPr id="0" name="fig.jpeg"/>
-                    <pic:cNvPicPr/>
-                  </pic:nvPicPr>
-                  <pic:blipFill>
-                    <a:blip r:embed="rId19"/>
-                    <a:stretch>
-                      <a:fillRect/>
-                    </a:stretch>
-                  </pic:blipFill>
-                  <pic:spPr>
-                    <a:xfrm>
-                      <a:off x="0" y="0"/>
-                      <a:ext cx="7315200" cy="5130400"/>
-                    </a:xfrm>
-                    <a:prstGeom prst="rect"/>
-                  </pic:spPr>
-                </pic:pic>
-              </a:graphicData>
-            </a:graphic>
-          </wp:inline>
-        </w:drawing>
+        <w:rPr>
+          <w:b/>
+        </w:rPr>
+        <w:t>SoT milestone table (2021 - 22)</w:t>
       </w:r>
     </w:p>
+    <w:tbl>
+      <w:tblPr>
+        <w:tblStyle w:val="TableGrid"/>
+        <w:tblW w:type="auto" w:w="0"/>
+        <w:tblLook w:firstColumn="1" w:firstRow="1" w:lastColumn="0" w:lastRow="0" w:noHBand="0" w:noVBand="1" w:val="04A0"/>
+      </w:tblPr>
+      <w:tblGrid>
+        <w:gridCol w:w="2448"/>
+        <w:gridCol w:w="2448"/>
+        <w:gridCol w:w="2448"/>
+        <w:gridCol w:w="2448"/>
+        <w:gridCol w:w="2448"/>
+      </w:tblGrid>
+      <w:tr>
+        <w:tc>
+          <w:tcPr>
+            <w:tcW w:type="dxa" w:w="3402"/>
+          </w:tcPr>
+          <w:p>
+            <w:r>
+              <w:rPr>
+                <w:b/>
+              </w:rPr>
+              <w:t>Milestone</w:t>
+            </w:r>
+          </w:p>
+        </w:tc>
+        <w:tc>
+          <w:tcPr>
+            <w:tcW w:type="dxa" w:w="1474"/>
+          </w:tcPr>
+          <w:p>
+            <w:r>
+              <w:rPr>
+                <w:b/>
+              </w:rPr>
+              <w:t>Date</w:t>
+            </w:r>
+          </w:p>
+        </w:tc>
+        <w:tc>
+          <w:tcPr>
+            <w:tcW w:type="dxa" w:w="1134"/>
+          </w:tcPr>
+          <w:p>
+            <w:r>
+              <w:rPr>
+                <w:b/>
+              </w:rPr>
+              <w:t>Change from last quarter</w:t>
+            </w:r>
+          </w:p>
+        </w:tc>
+        <w:tc>
+          <w:tcPr>
+            <w:tcW w:type="dxa" w:w="1134"/>
+          </w:tcPr>
+          <w:p>
+            <w:r>
+              <w:rPr>
+                <w:b/>
+              </w:rPr>
+              <w:t>Change from baseline</w:t>
+            </w:r>
+          </w:p>
+        </w:tc>
+        <w:tc>
+          <w:tcPr>
+            <w:tcW w:type="dxa" w:w="5074"/>
+          </w:tcPr>
+          <w:p>
+            <w:r>
+              <w:rPr>
+                <w:b/>
+              </w:rPr>
+              <w:t>Notes</w:t>
+            </w:r>
+          </w:p>
+        </w:tc>
+      </w:tr>
+      <w:tr>
+        <w:tc>
+          <w:tcPr>
+            <w:tcW w:type="dxa" w:w="3402"/>
+          </w:tcPr>
+          <w:p>
+            <w:r>
+              <w:t>SoT, Standard A</w:t>
+            </w:r>
+          </w:p>
+        </w:tc>
+        <w:tc>
+          <w:tcPr>
+            <w:tcW w:type="dxa" w:w="1474"/>
+          </w:tcPr>
+          <w:p>
+            <w:r>
+              <w:t>01/09/2012</w:t>
+            </w:r>
+          </w:p>
+        </w:tc>
+        <w:tc>
+          <w:tcPr>
+            <w:tcW w:type="dxa" w:w="1134"/>
+          </w:tcPr>
+          <w:p>
+            <w:r>
+              <w:t>0</w:t>
+            </w:r>
+          </w:p>
+        </w:tc>
+        <w:tc>
+          <w:tcPr>
+            <w:tcW w:type="dxa" w:w="1134"/>
+          </w:tcPr>
+          <w:p>
+            <w:r>
+              <w:t>0</w:t>
+            </w:r>
+          </w:p>
+        </w:tc>
+        <w:tc>
+          <w:tcPr>
+            <w:tcW w:type="dxa" w:w="5074"/>
+          </w:tcPr>
+          <w:p>
+            <w:r>
+              <w:rPr>
+                <w:sz w:val="16"/>
+              </w:rPr>
+              <w:t>What you see if all there is</w:t>
+            </w:r>
+          </w:p>
+        </w:tc>
+      </w:tr>
+      <w:tr>
+        <w:tc>
+          <w:tcPr>
+            <w:tcW w:type="dxa" w:w="3402"/>
+          </w:tcPr>
+          <w:p>
+            <w:r>
+              <w:t>SoT, Sputnik Radiation</w:t>
+            </w:r>
+          </w:p>
+        </w:tc>
+        <w:tc>
+          <w:tcPr>
+            <w:tcW w:type="dxa" w:w="1474"/>
+          </w:tcPr>
+          <w:p>
+            <w:r>
+              <w:t>20/09/2013</w:t>
+            </w:r>
+          </w:p>
+        </w:tc>
+        <w:tc>
+          <w:tcPr>
+            <w:tcW w:type="dxa" w:w="1134"/>
+          </w:tcPr>
+          <w:p>
+            <w:r>
+              <w:t>-54</w:t>
+            </w:r>
+          </w:p>
+        </w:tc>
+        <w:tc>
+          <w:tcPr>
+            <w:tcW w:type="dxa" w:w="1134"/>
+          </w:tcPr>
+          <w:p>
+            <w:r>
+              <w:t>Not reported</w:t>
+            </w:r>
+          </w:p>
+        </w:tc>
+        <w:tc>
+          <w:tcPr>
+            <w:tcW w:type="dxa" w:w="5074"/>
+          </w:tcPr>
+          <w:p>
+            <w:r>
+              <w:rPr>
+                <w:sz w:val="16"/>
+              </w:rPr>
+              <w:t>What you see if all there is</w:t>
+            </w:r>
+          </w:p>
+        </w:tc>
+      </w:tr>
+      <w:tr>
+        <w:tc>
+          <w:tcPr>
+            <w:tcW w:type="dxa" w:w="3402"/>
+          </w:tcPr>
+          <w:p>
+            <w:r>
+              <w:t>SoT, Lunar Magma</w:t>
+            </w:r>
+          </w:p>
+        </w:tc>
+        <w:tc>
+          <w:tcPr>
+            <w:tcW w:type="dxa" w:w="1474"/>
+          </w:tcPr>
+          <w:p>
+            <w:r>
+              <w:t>20/09/2013</w:t>
+            </w:r>
+          </w:p>
+        </w:tc>
+        <w:tc>
+          <w:tcPr>
+            <w:tcW w:type="dxa" w:w="1134"/>
+          </w:tcPr>
+          <w:p>
+            <w:r>
+              <w:t>Not reported</w:t>
+            </w:r>
+          </w:p>
+        </w:tc>
+        <w:tc>
+          <w:tcPr>
+            <w:tcW w:type="dxa" w:w="1134"/>
+          </w:tcPr>
+          <w:p>
+            <w:r>
+              <w:t>0</w:t>
+            </w:r>
+          </w:p>
+        </w:tc>
+        <w:tc>
+          <w:tcPr>
+            <w:tcW w:type="dxa" w:w="5074"/>
+          </w:tcPr>
+          <w:p>
+            <w:r>
+              <w:rPr>
+                <w:sz w:val="16"/>
+              </w:rPr>
+              <w:t>What you see if all there is</w:t>
+            </w:r>
+          </w:p>
+        </w:tc>
+      </w:tr>
+      <w:tr>
+        <w:tc>
+          <w:tcPr>
+            <w:tcW w:type="dxa" w:w="3402"/>
+          </w:tcPr>
+          <w:p>
+            <w:r>
+              <w:t>SoT, Standard B</w:t>
+            </w:r>
+          </w:p>
+        </w:tc>
+        <w:tc>
+          <w:tcPr>
+            <w:tcW w:type="dxa" w:w="1474"/>
+          </w:tcPr>
+          <w:p>
+            <w:r>
+              <w:t>24/10/2013</w:t>
+            </w:r>
+          </w:p>
+        </w:tc>
+        <w:tc>
+          <w:tcPr>
+            <w:tcW w:type="dxa" w:w="1134"/>
+          </w:tcPr>
+          <w:p>
+            <w:r>
+              <w:t>0</w:t>
+            </w:r>
+          </w:p>
+        </w:tc>
+        <w:tc>
+          <w:tcPr>
+            <w:tcW w:type="dxa" w:w="1134"/>
+          </w:tcPr>
+          <w:p>
+            <w:r>
+              <w:t>0</w:t>
+            </w:r>
+          </w:p>
+        </w:tc>
+        <w:tc>
+          <w:tcPr>
+            <w:tcW w:type="dxa" w:w="5074"/>
+          </w:tcPr>
+          <w:p>
+            <w:r>
+              <w:rPr>
+                <w:sz w:val="16"/>
+              </w:rPr>
+              <w:t>Memento mori and amor fati</w:t>
+            </w:r>
+          </w:p>
+        </w:tc>
+      </w:tr>
+      <w:tr>
+        <w:tc>
+          <w:tcPr>
+            <w:tcW w:type="dxa" w:w="3402"/>
+          </w:tcPr>
+          <w:p>
+            <w:r>
+              <w:t>SoT, Standard C</w:t>
+            </w:r>
+          </w:p>
+        </w:tc>
+        <w:tc>
+          <w:tcPr>
+            <w:tcW w:type="dxa" w:w="1474"/>
+          </w:tcPr>
+          <w:p>
+            <w:r>
+              <w:t>24/10/2013</w:t>
+            </w:r>
+          </w:p>
+        </w:tc>
+        <w:tc>
+          <w:tcPr>
+            <w:tcW w:type="dxa" w:w="1134"/>
+          </w:tcPr>
+          <w:p>
+            <w:r>
+              <w:t>0</w:t>
+            </w:r>
+          </w:p>
+        </w:tc>
+        <w:tc>
+          <w:tcPr>
+            <w:tcW w:type="dxa" w:w="1134"/>
+          </w:tcPr>
+          <w:p>
+            <w:r>
+              <w:t>+ 34</w:t>
+            </w:r>
+          </w:p>
+        </w:tc>
+        <w:tc>
+          <w:tcPr>
+            <w:tcW w:type="dxa" w:w="5074"/>
+          </w:tcPr>
+          <w:p>
+            <w:r>
+              <w:rPr>
+                <w:sz w:val="16"/>
+              </w:rPr>
+              <w:t>What you see if all there is</w:t>
+            </w:r>
+          </w:p>
+        </w:tc>
+      </w:tr>
+      <w:tr>
+        <w:tc>
+          <w:tcPr>
+            <w:tcW w:type="dxa" w:w="3402"/>
+          </w:tcPr>
+          <w:p>
+            <w:r>
+              <w:t>SoT, Mercury Eleven</w:t>
+            </w:r>
+          </w:p>
+        </w:tc>
+        <w:tc>
+          <w:tcPr>
+            <w:tcW w:type="dxa" w:w="1474"/>
+          </w:tcPr>
+          <w:p>
+            <w:r>
+              <w:t>13/11/2013</w:t>
+            </w:r>
+          </w:p>
+        </w:tc>
+        <w:tc>
+          <w:tcPr>
+            <w:tcW w:type="dxa" w:w="1134"/>
+          </w:tcPr>
+          <w:p>
+            <w:r>
+              <w:t>Not reported</w:t>
+            </w:r>
+          </w:p>
+        </w:tc>
+        <w:tc>
+          <w:tcPr>
+            <w:tcW w:type="dxa" w:w="1134"/>
+          </w:tcPr>
+          <w:p>
+            <w:r>
+              <w:t>0</w:t>
+            </w:r>
+          </w:p>
+        </w:tc>
+        <w:tc>
+          <w:tcPr>
+            <w:tcW w:type="dxa" w:w="5074"/>
+          </w:tcPr>
+          <w:p>
+            <w:r>
+              <w:rPr>
+                <w:sz w:val="16"/>
+              </w:rPr>
+              <w:t>Memento mori and amor fati</w:t>
+            </w:r>
+          </w:p>
+        </w:tc>
+      </w:tr>
+      <w:tr>
+        <w:tc>
+          <w:tcPr>
+            <w:tcW w:type="dxa" w:w="3402"/>
+          </w:tcPr>
+          <w:p>
+            <w:r>
+              <w:t>SoT, Tranquility Radiation</w:t>
+            </w:r>
+          </w:p>
+        </w:tc>
+        <w:tc>
+          <w:tcPr>
+            <w:tcW w:type="dxa" w:w="1474"/>
+          </w:tcPr>
+          <w:p>
+            <w:r>
+              <w:t>13/11/2013</w:t>
+            </w:r>
+          </w:p>
+        </w:tc>
+        <w:tc>
+          <w:tcPr>
+            <w:tcW w:type="dxa" w:w="1134"/>
+          </w:tcPr>
+          <w:p>
+            <w:r>
+              <w:t>Not reported</w:t>
+            </w:r>
+          </w:p>
+        </w:tc>
+        <w:tc>
+          <w:tcPr>
+            <w:tcW w:type="dxa" w:w="1134"/>
+          </w:tcPr>
+          <w:p>
+            <w:r>
+              <w:t>+ 54</w:t>
+            </w:r>
+          </w:p>
+        </w:tc>
+        <w:tc>
+          <w:tcPr>
+            <w:tcW w:type="dxa" w:w="5074"/>
+          </w:tcPr>
+          <w:p>
+            <w:r>
+              <w:rPr>
+                <w:sz w:val="16"/>
+              </w:rPr>
+              <w:t>Memento mori and amor fati</w:t>
+            </w:r>
+          </w:p>
+        </w:tc>
+      </w:tr>
+      <w:tr>
+        <w:tc>
+          <w:tcPr>
+            <w:tcW w:type="dxa" w:w="3402"/>
+          </w:tcPr>
+          <w:p>
+            <w:r>
+              <w:t>SoT, Meteorite Magma</w:t>
+            </w:r>
+          </w:p>
+        </w:tc>
+        <w:tc>
+          <w:tcPr>
+            <w:tcW w:type="dxa" w:w="1474"/>
+          </w:tcPr>
+          <w:p>
+            <w:r>
+              <w:t>26/02/2015</w:t>
+            </w:r>
+          </w:p>
+        </w:tc>
+        <w:tc>
+          <w:tcPr>
+            <w:tcW w:type="dxa" w:w="1134"/>
+          </w:tcPr>
+          <w:p>
+            <w:r>
+              <w:t>Not reported</w:t>
+            </w:r>
+          </w:p>
+        </w:tc>
+        <w:tc>
+          <w:tcPr>
+            <w:tcW w:type="dxa" w:w="1134"/>
+          </w:tcPr>
+          <w:p>
+            <w:r>
+              <w:t>0</w:t>
+            </w:r>
+          </w:p>
+        </w:tc>
+        <w:tc>
+          <w:tcPr>
+            <w:tcW w:type="dxa" w:w="5074"/>
+          </w:tcPr>
+          <w:p>
+            <w:r>
+              <w:rPr>
+                <w:sz w:val="16"/>
+              </w:rPr>
+              <w:t>Don't you know an apparition is just a cheap date. What have you been drinking these days</w:t>
+            </w:r>
+          </w:p>
+        </w:tc>
+      </w:tr>
+      <w:tr>
+        <w:tc>
+          <w:tcPr>
+            <w:tcW w:type="dxa" w:w="3402"/>
+          </w:tcPr>
+          <w:p>
+            <w:r>
+              <w:t>SoT, Mercury Cosmonauts</w:t>
+            </w:r>
+          </w:p>
+        </w:tc>
+        <w:tc>
+          <w:tcPr>
+            <w:tcW w:type="dxa" w:w="1474"/>
+          </w:tcPr>
+          <w:p>
+            <w:r>
+              <w:t>31/03/2015</w:t>
+            </w:r>
+          </w:p>
+        </w:tc>
+        <w:tc>
+          <w:tcPr>
+            <w:tcW w:type="dxa" w:w="1134"/>
+          </w:tcPr>
+          <w:p>
+            <w:r>
+              <w:t>Not reported</w:t>
+            </w:r>
+          </w:p>
+        </w:tc>
+        <w:tc>
+          <w:tcPr>
+            <w:tcW w:type="dxa" w:w="1134"/>
+          </w:tcPr>
+          <w:p>
+            <w:r>
+              <w:t>0</w:t>
+            </w:r>
+          </w:p>
+        </w:tc>
+        <w:tc>
+          <w:tcPr>
+            <w:tcW w:type="dxa" w:w="5074"/>
+          </w:tcPr>
+          <w:p>
+            <w:r>
+              <w:rPr>
+                <w:sz w:val="16"/>
+              </w:rPr>
+              <w:t>What you see if all there is</w:t>
+            </w:r>
+          </w:p>
+        </w:tc>
+      </w:tr>
+      <w:tr>
+        <w:tc>
+          <w:tcPr>
+            <w:tcW w:type="dxa" w:w="3402"/>
+          </w:tcPr>
+          <w:p>
+            <w:r>
+              <w:t>SoT, Tranquility Collins</w:t>
+            </w:r>
+          </w:p>
+        </w:tc>
+        <w:tc>
+          <w:tcPr>
+            <w:tcW w:type="dxa" w:w="1474"/>
+          </w:tcPr>
+          <w:p>
+            <w:r>
+              <w:t>09/12/2015</w:t>
+            </w:r>
+          </w:p>
+        </w:tc>
+        <w:tc>
+          <w:tcPr>
+            <w:tcW w:type="dxa" w:w="1134"/>
+          </w:tcPr>
+          <w:p>
+            <w:r>
+              <w:t>0</w:t>
+            </w:r>
+          </w:p>
+        </w:tc>
+        <w:tc>
+          <w:tcPr>
+            <w:tcW w:type="dxa" w:w="1134"/>
+          </w:tcPr>
+          <w:p>
+            <w:r>
+              <w:t>0</w:t>
+            </w:r>
+          </w:p>
+        </w:tc>
+        <w:tc>
+          <w:tcPr>
+            <w:tcW w:type="dxa" w:w="5074"/>
+          </w:tcPr>
+          <w:p>
+            <w:r>
+              <w:rPr>
+                <w:sz w:val="16"/>
+              </w:rPr>
+              <w:t>Don't you know an apparition is just a cheap date. What have you been drinking these days</w:t>
+            </w:r>
+          </w:p>
+        </w:tc>
+      </w:tr>
+      <w:tr>
+        <w:tc>
+          <w:tcPr>
+            <w:tcW w:type="dxa" w:w="3402"/>
+          </w:tcPr>
+          <w:p>
+            <w:r>
+              <w:t>SoT, Man Checklist</w:t>
+            </w:r>
+          </w:p>
+        </w:tc>
+        <w:tc>
+          <w:tcPr>
+            <w:tcW w:type="dxa" w:w="1474"/>
+          </w:tcPr>
+          <w:p>
+            <w:r>
+              <w:t>12/12/2015</w:t>
+            </w:r>
+          </w:p>
+        </w:tc>
+        <w:tc>
+          <w:tcPr>
+            <w:tcW w:type="dxa" w:w="1134"/>
+          </w:tcPr>
+          <w:p>
+            <w:r>
+              <w:t>0</w:t>
+            </w:r>
+          </w:p>
+        </w:tc>
+        <w:tc>
+          <w:tcPr>
+            <w:tcW w:type="dxa" w:w="1134"/>
+          </w:tcPr>
+          <w:p>
+            <w:r>
+              <w:t>0</w:t>
+            </w:r>
+          </w:p>
+        </w:tc>
+        <w:tc>
+          <w:tcPr>
+            <w:tcW w:type="dxa" w:w="5074"/>
+          </w:tcPr>
+          <w:p>
+            <w:r>
+              <w:rPr>
+                <w:sz w:val="16"/>
+              </w:rPr>
+              <w:t>Memento mori and amor fati</w:t>
+            </w:r>
+          </w:p>
+        </w:tc>
+      </w:tr>
+      <w:tr>
+        <w:tc>
+          <w:tcPr>
+            <w:tcW w:type="dxa" w:w="3402"/>
+          </w:tcPr>
+          <w:p>
+            <w:r>
+              <w:t>SoT, Mercury Shuttle</w:t>
+            </w:r>
+          </w:p>
+        </w:tc>
+        <w:tc>
+          <w:tcPr>
+            <w:tcW w:type="dxa" w:w="1474"/>
+          </w:tcPr>
+          <w:p>
+            <w:r>
+              <w:t>22/02/2016</w:t>
+            </w:r>
+          </w:p>
+        </w:tc>
+        <w:tc>
+          <w:tcPr>
+            <w:tcW w:type="dxa" w:w="1134"/>
+          </w:tcPr>
+          <w:p>
+            <w:r>
+              <w:t>Not reported</w:t>
+            </w:r>
+          </w:p>
+        </w:tc>
+        <w:tc>
+          <w:tcPr>
+            <w:tcW w:type="dxa" w:w="1134"/>
+          </w:tcPr>
+          <w:p>
+            <w:r>
+              <w:t>0</w:t>
+            </w:r>
+          </w:p>
+        </w:tc>
+        <w:tc>
+          <w:tcPr>
+            <w:tcW w:type="dxa" w:w="5074"/>
+          </w:tcPr>
+          <w:p>
+            <w:r>
+              <w:rPr>
+                <w:sz w:val="16"/>
+              </w:rPr>
+              <w:t>The sea gets deeper the further you go into it</w:t>
+            </w:r>
+          </w:p>
+        </w:tc>
+      </w:tr>
+      <w:tr>
+        <w:tc>
+          <w:tcPr>
+            <w:tcW w:type="dxa" w:w="3402"/>
+          </w:tcPr>
+          <w:p>
+            <w:r>
+              <w:t>SoT, Mercury Aldridge</w:t>
+            </w:r>
+          </w:p>
+        </w:tc>
+        <w:tc>
+          <w:tcPr>
+            <w:tcW w:type="dxa" w:w="1474"/>
+          </w:tcPr>
+          <w:p>
+            <w:r>
+              <w:t>11/05/2016</w:t>
+            </w:r>
+          </w:p>
+        </w:tc>
+        <w:tc>
+          <w:tcPr>
+            <w:tcW w:type="dxa" w:w="1134"/>
+          </w:tcPr>
+          <w:p>
+            <w:r>
+              <w:t>0</w:t>
+            </w:r>
+          </w:p>
+        </w:tc>
+        <w:tc>
+          <w:tcPr>
+            <w:tcW w:type="dxa" w:w="1134"/>
+          </w:tcPr>
+          <w:p>
+            <w:r>
+              <w:t>0</w:t>
+            </w:r>
+          </w:p>
+        </w:tc>
+        <w:tc>
+          <w:tcPr>
+            <w:tcW w:type="dxa" w:w="5074"/>
+          </w:tcPr>
+          <w:p>
+            <w:r>
+              <w:rPr>
+                <w:sz w:val="16"/>
+              </w:rPr>
+              <w:t>The sea gets deeper the further you go into it</w:t>
+            </w:r>
+          </w:p>
+        </w:tc>
+      </w:tr>
+      <w:tr>
+        <w:tc>
+          <w:tcPr>
+            <w:tcW w:type="dxa" w:w="3402"/>
+          </w:tcPr>
+          <w:p>
+            <w:r>
+              <w:t>SoT, Spaceship Checklist</w:t>
+            </w:r>
+          </w:p>
+        </w:tc>
+        <w:tc>
+          <w:tcPr>
+            <w:tcW w:type="dxa" w:w="1474"/>
+          </w:tcPr>
+          <w:p>
+            <w:r>
+              <w:t>11/05/2016</w:t>
+            </w:r>
+          </w:p>
+        </w:tc>
+        <w:tc>
+          <w:tcPr>
+            <w:tcW w:type="dxa" w:w="1134"/>
+          </w:tcPr>
+          <w:p>
+            <w:r>
+              <w:t>+ 407</w:t>
+            </w:r>
+          </w:p>
+        </w:tc>
+        <w:tc>
+          <w:tcPr>
+            <w:tcW w:type="dxa" w:w="1134"/>
+          </w:tcPr>
+          <w:p>
+            <w:r>
+              <w:t>0</w:t>
+            </w:r>
+          </w:p>
+        </w:tc>
+        <w:tc>
+          <w:tcPr>
+            <w:tcW w:type="dxa" w:w="5074"/>
+          </w:tcPr>
+          <w:p>
+            <w:r>
+              <w:rPr>
+                <w:sz w:val="16"/>
+              </w:rPr>
+              <w:t>The sea gets deeper the further you go into it</w:t>
+            </w:r>
+          </w:p>
+        </w:tc>
+      </w:tr>
+      <w:tr>
+        <w:tc>
+          <w:tcPr>
+            <w:tcW w:type="dxa" w:w="3402"/>
+          </w:tcPr>
+          <w:p>
+            <w:r>
+              <w:t>SoT, Standard D</w:t>
+            </w:r>
+          </w:p>
+        </w:tc>
+        <w:tc>
+          <w:tcPr>
+            <w:tcW w:type="dxa" w:w="1474"/>
+          </w:tcPr>
+          <w:p>
+            <w:r>
+              <w:t>23/05/2016</w:t>
+            </w:r>
+          </w:p>
+        </w:tc>
+        <w:tc>
+          <w:tcPr>
+            <w:tcW w:type="dxa" w:w="1134"/>
+          </w:tcPr>
+          <w:p>
+            <w:r>
+              <w:t>0</w:t>
+            </w:r>
+          </w:p>
+        </w:tc>
+        <w:tc>
+          <w:tcPr>
+            <w:tcW w:type="dxa" w:w="1134"/>
+          </w:tcPr>
+          <w:p>
+            <w:r>
+              <w:t>0</w:t>
+            </w:r>
+          </w:p>
+        </w:tc>
+        <w:tc>
+          <w:tcPr>
+            <w:tcW w:type="dxa" w:w="5074"/>
+          </w:tcPr>
+          <w:p>
+            <w:r>
+              <w:rPr>
+                <w:sz w:val="16"/>
+              </w:rPr>
+              <w:t>The sea gets deeper the further you go into it</w:t>
+            </w:r>
+          </w:p>
+        </w:tc>
+      </w:tr>
+      <w:tr>
+        <w:tc>
+          <w:tcPr>
+            <w:tcW w:type="dxa" w:w="3402"/>
+          </w:tcPr>
+          <w:p>
+            <w:r>
+              <w:t>SoT, Oxygen Module</w:t>
+            </w:r>
+          </w:p>
+        </w:tc>
+        <w:tc>
+          <w:tcPr>
+            <w:tcW w:type="dxa" w:w="1474"/>
+          </w:tcPr>
+          <w:p>
+            <w:r>
+              <w:t>28/06/2016</w:t>
+            </w:r>
+          </w:p>
+        </w:tc>
+        <w:tc>
+          <w:tcPr>
+            <w:tcW w:type="dxa" w:w="1134"/>
+          </w:tcPr>
+          <w:p>
+            <w:r>
+              <w:t>0</w:t>
+            </w:r>
+          </w:p>
+        </w:tc>
+        <w:tc>
+          <w:tcPr>
+            <w:tcW w:type="dxa" w:w="1134"/>
+          </w:tcPr>
+          <w:p>
+            <w:r>
+              <w:t>0</w:t>
+            </w:r>
+          </w:p>
+        </w:tc>
+        <w:tc>
+          <w:tcPr>
+            <w:tcW w:type="dxa" w:w="5074"/>
+          </w:tcPr>
+          <w:p>
+            <w:r>
+              <w:rPr>
+                <w:sz w:val="16"/>
+              </w:rPr>
+              <w:t>The sea gets deeper the further you go into it</w:t>
+            </w:r>
+          </w:p>
+        </w:tc>
+      </w:tr>
+      <w:tr>
+        <w:tc>
+          <w:tcPr>
+            <w:tcW w:type="dxa" w:w="3402"/>
+          </w:tcPr>
+          <w:p>
+            <w:r>
+              <w:t>SoT, Oxygen Sea</w:t>
+            </w:r>
+          </w:p>
+        </w:tc>
+        <w:tc>
+          <w:tcPr>
+            <w:tcW w:type="dxa" w:w="1474"/>
+          </w:tcPr>
+          <w:p>
+            <w:r>
+              <w:t>30/06/2016</w:t>
+            </w:r>
+          </w:p>
+        </w:tc>
+        <w:tc>
+          <w:tcPr>
+            <w:tcW w:type="dxa" w:w="1134"/>
+          </w:tcPr>
+          <w:p>
+            <w:r>
+              <w:t>Not reported</w:t>
+            </w:r>
+          </w:p>
+        </w:tc>
+        <w:tc>
+          <w:tcPr>
+            <w:tcW w:type="dxa" w:w="1134"/>
+          </w:tcPr>
+          <w:p>
+            <w:r>
+              <w:t>0</w:t>
+            </w:r>
+          </w:p>
+        </w:tc>
+        <w:tc>
+          <w:tcPr>
+            <w:tcW w:type="dxa" w:w="5074"/>
+          </w:tcPr>
+          <w:p>
+            <w:r>
+              <w:rPr>
+                <w:sz w:val="16"/>
+              </w:rPr>
+              <w:t>Don't you know an apparition is just a cheap date. What have you been drinking these days</w:t>
+            </w:r>
+          </w:p>
+        </w:tc>
+      </w:tr>
+      <w:tr>
+        <w:tc>
+          <w:tcPr>
+            <w:tcW w:type="dxa" w:w="3402"/>
+          </w:tcPr>
+          <w:p>
+            <w:r>
+              <w:t>SoT, Standard E</w:t>
+            </w:r>
+          </w:p>
+        </w:tc>
+        <w:tc>
+          <w:tcPr>
+            <w:tcW w:type="dxa" w:w="1474"/>
+          </w:tcPr>
+          <w:p>
+            <w:r>
+              <w:t>10/10/2016</w:t>
+            </w:r>
+          </w:p>
+        </w:tc>
+        <w:tc>
+          <w:tcPr>
+            <w:tcW w:type="dxa" w:w="1134"/>
+          </w:tcPr>
+          <w:p>
+            <w:r>
+              <w:t>0</w:t>
+            </w:r>
+          </w:p>
+        </w:tc>
+        <w:tc>
+          <w:tcPr>
+            <w:tcW w:type="dxa" w:w="1134"/>
+          </w:tcPr>
+          <w:p>
+            <w:r>
+              <w:t>0</w:t>
+            </w:r>
+          </w:p>
+        </w:tc>
+        <w:tc>
+          <w:tcPr>
+            <w:tcW w:type="dxa" w:w="5074"/>
+          </w:tcPr>
+          <w:p>
+            <w:r>
+              <w:rPr>
+                <w:sz w:val="16"/>
+              </w:rPr>
+              <w:t>Memento mori and amor fati</w:t>
+            </w:r>
+          </w:p>
+        </w:tc>
+      </w:tr>
+      <w:tr>
+        <w:tc>
+          <w:tcPr>
+            <w:tcW w:type="dxa" w:w="3402"/>
+          </w:tcPr>
+          <w:p>
+            <w:r>
+              <w:t>SoT, Oxygen Landing</w:t>
+            </w:r>
+          </w:p>
+        </w:tc>
+        <w:tc>
+          <w:tcPr>
+            <w:tcW w:type="dxa" w:w="1474"/>
+          </w:tcPr>
+          <w:p>
+            <w:r>
+              <w:t>23/01/2017</w:t>
+            </w:r>
+          </w:p>
+        </w:tc>
+        <w:tc>
+          <w:tcPr>
+            <w:tcW w:type="dxa" w:w="1134"/>
+          </w:tcPr>
+          <w:p>
+            <w:r>
+              <w:t>0</w:t>
+            </w:r>
+          </w:p>
+        </w:tc>
+        <w:tc>
+          <w:tcPr>
+            <w:tcW w:type="dxa" w:w="1134"/>
+          </w:tcPr>
+          <w:p>
+            <w:r>
+              <w:t>0</w:t>
+            </w:r>
+          </w:p>
+        </w:tc>
+        <w:tc>
+          <w:tcPr>
+            <w:tcW w:type="dxa" w:w="5074"/>
+          </w:tcPr>
+          <w:p>
+            <w:r>
+              <w:rPr>
+                <w:sz w:val="16"/>
+              </w:rPr>
+              <w:t>Green lumber fallacy</w:t>
+            </w:r>
+          </w:p>
+        </w:tc>
+      </w:tr>
+      <w:tr>
+        <w:tc>
+          <w:tcPr>
+            <w:tcW w:type="dxa" w:w="3402"/>
+          </w:tcPr>
+          <w:p>
+            <w:r>
+              <w:t>SoT, Gemini Kestrel</w:t>
+            </w:r>
+          </w:p>
+        </w:tc>
+        <w:tc>
+          <w:tcPr>
+            <w:tcW w:type="dxa" w:w="1474"/>
+          </w:tcPr>
+          <w:p>
+            <w:r>
+              <w:t>18/12/2017</w:t>
+            </w:r>
+          </w:p>
+        </w:tc>
+        <w:tc>
+          <w:tcPr>
+            <w:tcW w:type="dxa" w:w="1134"/>
+          </w:tcPr>
+          <w:p>
+            <w:r>
+              <w:t>0</w:t>
+            </w:r>
+          </w:p>
+        </w:tc>
+        <w:tc>
+          <w:tcPr>
+            <w:tcW w:type="dxa" w:w="1134"/>
+          </w:tcPr>
+          <w:p>
+            <w:r>
+              <w:t>0</w:t>
+            </w:r>
+          </w:p>
+        </w:tc>
+        <w:tc>
+          <w:tcPr>
+            <w:tcW w:type="dxa" w:w="5074"/>
+          </w:tcPr>
+          <w:p>
+            <w:r>
+              <w:rPr>
+                <w:sz w:val="16"/>
+              </w:rPr>
+              <w:t>Don't you know an apparition is just a cheap date. What have you been drinking these days</w:t>
+            </w:r>
+          </w:p>
+        </w:tc>
+      </w:tr>
+      <w:tr>
+        <w:tc>
+          <w:tcPr>
+            <w:tcW w:type="dxa" w:w="3402"/>
+          </w:tcPr>
+          <w:p>
+            <w:r>
+              <w:t>SoT, Apollo Ocean</w:t>
+            </w:r>
+          </w:p>
+        </w:tc>
+        <w:tc>
+          <w:tcPr>
+            <w:tcW w:type="dxa" w:w="1474"/>
+          </w:tcPr>
+          <w:p>
+            <w:r>
+              <w:t>20/03/2019</w:t>
+            </w:r>
+          </w:p>
+        </w:tc>
+        <w:tc>
+          <w:tcPr>
+            <w:tcW w:type="dxa" w:w="1134"/>
+          </w:tcPr>
+          <w:p>
+            <w:r>
+              <w:t>0</w:t>
+            </w:r>
+          </w:p>
+        </w:tc>
+        <w:tc>
+          <w:tcPr>
+            <w:tcW w:type="dxa" w:w="1134"/>
+          </w:tcPr>
+          <w:p>
+            <w:r>
+              <w:t>0</w:t>
+            </w:r>
+          </w:p>
+        </w:tc>
+        <w:tc>
+          <w:tcPr>
+            <w:tcW w:type="dxa" w:w="5074"/>
+          </w:tcPr>
+          <w:p>
+            <w:r>
+              <w:rPr>
+                <w:sz w:val="16"/>
+              </w:rPr>
+              <w:t>The mind is not a vessel to be filled but a fire to be lighted</w:t>
+            </w:r>
+          </w:p>
+        </w:tc>
+      </w:tr>
+      <w:tr>
+        <w:tc>
+          <w:tcPr>
+            <w:tcW w:type="dxa" w:w="3402"/>
+          </w:tcPr>
+          <w:p>
+            <w:r>
+              <w:t>SoT, Orbital Ocean</w:t>
+            </w:r>
+          </w:p>
+        </w:tc>
+        <w:tc>
+          <w:tcPr>
+            <w:tcW w:type="dxa" w:w="1474"/>
+          </w:tcPr>
+          <w:p>
+            <w:r>
+              <w:t>21/03/2019</w:t>
+            </w:r>
+          </w:p>
+        </w:tc>
+        <w:tc>
+          <w:tcPr>
+            <w:tcW w:type="dxa" w:w="1134"/>
+          </w:tcPr>
+          <w:p>
+            <w:r>
+              <w:t>0</w:t>
+            </w:r>
+          </w:p>
+        </w:tc>
+        <w:tc>
+          <w:tcPr>
+            <w:tcW w:type="dxa" w:w="1134"/>
+          </w:tcPr>
+          <w:p>
+            <w:r>
+              <w:t>-26</w:t>
+            </w:r>
+          </w:p>
+        </w:tc>
+        <w:tc>
+          <w:tcPr>
+            <w:tcW w:type="dxa" w:w="5074"/>
+          </w:tcPr>
+          <w:p>
+            <w:r>
+              <w:rPr>
+                <w:sz w:val="16"/>
+              </w:rPr>
+              <w:t>What you see if all there is</w:t>
+            </w:r>
+          </w:p>
+        </w:tc>
+      </w:tr>
+      <w:tr>
+        <w:tc>
+          <w:tcPr>
+            <w:tcW w:type="dxa" w:w="3402"/>
+          </w:tcPr>
+          <w:p>
+            <w:r>
+              <w:t>SoT, Spaceship Cosmic</w:t>
+            </w:r>
+          </w:p>
+        </w:tc>
+        <w:tc>
+          <w:tcPr>
+            <w:tcW w:type="dxa" w:w="1474"/>
+          </w:tcPr>
+          <w:p>
+            <w:r>
+              <w:t>25/03/2019</w:t>
+            </w:r>
+          </w:p>
+        </w:tc>
+        <w:tc>
+          <w:tcPr>
+            <w:tcW w:type="dxa" w:w="1134"/>
+          </w:tcPr>
+          <w:p>
+            <w:r>
+              <w:t>0</w:t>
+            </w:r>
+          </w:p>
+        </w:tc>
+        <w:tc>
+          <w:tcPr>
+            <w:tcW w:type="dxa" w:w="1134"/>
+          </w:tcPr>
+          <w:p>
+            <w:r>
+              <w:t>+ 281</w:t>
+            </w:r>
+          </w:p>
+        </w:tc>
+        <w:tc>
+          <w:tcPr>
+            <w:tcW w:type="dxa" w:w="5074"/>
+          </w:tcPr>
+          <w:p>
+            <w:r>
+              <w:rPr>
+                <w:sz w:val="16"/>
+              </w:rPr>
+              <w:t>The sea gets deeper the further you go into it</w:t>
+            </w:r>
+          </w:p>
+        </w:tc>
+      </w:tr>
+      <w:tr>
+        <w:tc>
+          <w:tcPr>
+            <w:tcW w:type="dxa" w:w="3402"/>
+          </w:tcPr>
+          <w:p>
+            <w:r>
+              <w:t>SoT, Gemini Lade</w:t>
+            </w:r>
+          </w:p>
+        </w:tc>
+        <w:tc>
+          <w:tcPr>
+            <w:tcW w:type="dxa" w:w="1474"/>
+          </w:tcPr>
+          <w:p>
+            <w:r>
+              <w:t>28/11/2019</w:t>
+            </w:r>
+          </w:p>
+        </w:tc>
+        <w:tc>
+          <w:tcPr>
+            <w:tcW w:type="dxa" w:w="1134"/>
+          </w:tcPr>
+          <w:p>
+            <w:r>
+              <w:t>Not reported</w:t>
+            </w:r>
+          </w:p>
+        </w:tc>
+        <w:tc>
+          <w:tcPr>
+            <w:tcW w:type="dxa" w:w="1134"/>
+          </w:tcPr>
+          <w:p>
+            <w:r>
+              <w:t>-290</w:t>
+            </w:r>
+          </w:p>
+        </w:tc>
+        <w:tc>
+          <w:tcPr>
+            <w:tcW w:type="dxa" w:w="5074"/>
+          </w:tcPr>
+          <w:p>
+            <w:r>
+              <w:rPr>
+                <w:sz w:val="16"/>
+              </w:rPr>
+              <w:t>The mind is not a vessel to be filled but a fire to be lighted</w:t>
+            </w:r>
+          </w:p>
+        </w:tc>
+      </w:tr>
+      <w:tr>
+        <w:tc>
+          <w:tcPr>
+            <w:tcW w:type="dxa" w:w="3402"/>
+          </w:tcPr>
+          <w:p>
+            <w:r>
+              <w:t>SoT, Apollo Cosmic</w:t>
+            </w:r>
+          </w:p>
+        </w:tc>
+        <w:tc>
+          <w:tcPr>
+            <w:tcW w:type="dxa" w:w="1474"/>
+          </w:tcPr>
+          <w:p>
+            <w:r>
+              <w:t>04/12/2019</w:t>
+            </w:r>
+          </w:p>
+        </w:tc>
+        <w:tc>
+          <w:tcPr>
+            <w:tcW w:type="dxa" w:w="1134"/>
+          </w:tcPr>
+          <w:p>
+            <w:r>
+              <w:t>0</w:t>
+            </w:r>
+          </w:p>
+        </w:tc>
+        <w:tc>
+          <w:tcPr>
+            <w:tcW w:type="dxa" w:w="1134"/>
+          </w:tcPr>
+          <w:p>
+            <w:r>
+              <w:t>Not reported</w:t>
+            </w:r>
+          </w:p>
+        </w:tc>
+        <w:tc>
+          <w:tcPr>
+            <w:tcW w:type="dxa" w:w="5074"/>
+          </w:tcPr>
+          <w:p>
+            <w:r>
+              <w:rPr>
+                <w:sz w:val="16"/>
+              </w:rPr>
+              <w:t>What you see if all there is</w:t>
+            </w:r>
+          </w:p>
+        </w:tc>
+      </w:tr>
+      <w:tr>
+        <w:tc>
+          <w:tcPr>
+            <w:tcW w:type="dxa" w:w="3402"/>
+          </w:tcPr>
+          <w:p>
+            <w:r>
+              <w:t>SoT, Mercury Checklist</w:t>
+            </w:r>
+          </w:p>
+        </w:tc>
+        <w:tc>
+          <w:tcPr>
+            <w:tcW w:type="dxa" w:w="1474"/>
+          </w:tcPr>
+          <w:p>
+            <w:r>
+              <w:t>06/12/2019</w:t>
+            </w:r>
+          </w:p>
+        </w:tc>
+        <w:tc>
+          <w:tcPr>
+            <w:tcW w:type="dxa" w:w="1134"/>
+          </w:tcPr>
+          <w:p>
+            <w:r>
+              <w:t>0</w:t>
+            </w:r>
+          </w:p>
+        </w:tc>
+        <w:tc>
+          <w:tcPr>
+            <w:tcW w:type="dxa" w:w="1134"/>
+          </w:tcPr>
+          <w:p>
+            <w:r>
+              <w:t>+ 18</w:t>
+            </w:r>
+          </w:p>
+        </w:tc>
+        <w:tc>
+          <w:tcPr>
+            <w:tcW w:type="dxa" w:w="5074"/>
+          </w:tcPr>
+          <w:p>
+            <w:r>
+              <w:rPr>
+                <w:sz w:val="16"/>
+              </w:rPr>
+              <w:t>What you see if all there is</w:t>
+            </w:r>
+          </w:p>
+        </w:tc>
+      </w:tr>
+      <w:tr>
+        <w:tc>
+          <w:tcPr>
+            <w:tcW w:type="dxa" w:w="3402"/>
+          </w:tcPr>
+          <w:p>
+            <w:r>
+              <w:t>SoT, Standard F</w:t>
+            </w:r>
+          </w:p>
+        </w:tc>
+        <w:tc>
+          <w:tcPr>
+            <w:tcW w:type="dxa" w:w="1474"/>
+          </w:tcPr>
+          <w:p>
+            <w:r>
+              <w:t>09/12/2019</w:t>
+            </w:r>
+          </w:p>
+        </w:tc>
+        <w:tc>
+          <w:tcPr>
+            <w:tcW w:type="dxa" w:w="1134"/>
+          </w:tcPr>
+          <w:p>
+            <w:r>
+              <w:t>-388</w:t>
+            </w:r>
+          </w:p>
+        </w:tc>
+        <w:tc>
+          <w:tcPr>
+            <w:tcW w:type="dxa" w:w="1134"/>
+          </w:tcPr>
+          <w:p>
+            <w:r>
+              <w:t>-388</w:t>
+            </w:r>
+          </w:p>
+        </w:tc>
+        <w:tc>
+          <w:tcPr>
+            <w:tcW w:type="dxa" w:w="5074"/>
+          </w:tcPr>
+          <w:p>
+            <w:r>
+              <w:rPr>
+                <w:sz w:val="16"/>
+              </w:rPr>
+              <w:t>Don't you know an apparition is just a cheap date. What have you been drinking these days</w:t>
+            </w:r>
+          </w:p>
+        </w:tc>
+      </w:tr>
+      <w:tr>
+        <w:tc>
+          <w:tcPr>
+            <w:tcW w:type="dxa" w:w="3402"/>
+          </w:tcPr>
+          <w:p>
+            <w:r>
+              <w:t>SoT, Gravity Hypatia</w:t>
+            </w:r>
+          </w:p>
+        </w:tc>
+        <w:tc>
+          <w:tcPr>
+            <w:tcW w:type="dxa" w:w="1474"/>
+          </w:tcPr>
+          <w:p>
+            <w:r>
+              <w:t>27/03/2020</w:t>
+            </w:r>
+          </w:p>
+        </w:tc>
+        <w:tc>
+          <w:tcPr>
+            <w:tcW w:type="dxa" w:w="1134"/>
+          </w:tcPr>
+          <w:p>
+            <w:r>
+              <w:t>0</w:t>
+            </w:r>
+          </w:p>
+        </w:tc>
+        <w:tc>
+          <w:tcPr>
+            <w:tcW w:type="dxa" w:w="1134"/>
+          </w:tcPr>
+          <w:p>
+            <w:r>
+              <w:t>Not reported</w:t>
+            </w:r>
+          </w:p>
+        </w:tc>
+        <w:tc>
+          <w:tcPr>
+            <w:tcW w:type="dxa" w:w="5074"/>
+          </w:tcPr>
+          <w:p>
+            <w:r>
+              <w:rPr>
+                <w:sz w:val="16"/>
+              </w:rPr>
+              <w:t>Memento mori and amor fati</w:t>
+            </w:r>
+          </w:p>
+        </w:tc>
+      </w:tr>
+      <w:tr>
+        <w:tc>
+          <w:tcPr>
+            <w:tcW w:type="dxa" w:w="3402"/>
+          </w:tcPr>
+          <w:p>
+            <w:r>
+              <w:t>SoT, Standard G</w:t>
+            </w:r>
+          </w:p>
+        </w:tc>
+        <w:tc>
+          <w:tcPr>
+            <w:tcW w:type="dxa" w:w="1474"/>
+          </w:tcPr>
+          <w:p>
+            <w:r>
+              <w:t>05/05/2020</w:t>
+            </w:r>
+          </w:p>
+        </w:tc>
+        <w:tc>
+          <w:tcPr>
+            <w:tcW w:type="dxa" w:w="1134"/>
+          </w:tcPr>
+          <w:p>
+            <w:r>
+              <w:t>Not reported</w:t>
+            </w:r>
+          </w:p>
+        </w:tc>
+        <w:tc>
+          <w:tcPr>
+            <w:tcW w:type="dxa" w:w="1134"/>
+          </w:tcPr>
+          <w:p>
+            <w:r>
+              <w:t>Not reported</w:t>
+            </w:r>
+          </w:p>
+        </w:tc>
+        <w:tc>
+          <w:tcPr>
+            <w:tcW w:type="dxa" w:w="5074"/>
+          </w:tcPr>
+          <w:p>
+            <w:r>
+              <w:rPr>
+                <w:sz w:val="16"/>
+              </w:rPr>
+              <w:t>The mind is not a vessel to be filled but a fire to be lighted</w:t>
+            </w:r>
+          </w:p>
+        </w:tc>
+      </w:tr>
+      <w:tr>
+        <w:tc>
+          <w:tcPr>
+            <w:tcW w:type="dxa" w:w="3402"/>
+          </w:tcPr>
+          <w:p>
+            <w:r>
+              <w:t>SoT, IPDC</w:t>
+            </w:r>
+          </w:p>
+        </w:tc>
+        <w:tc>
+          <w:tcPr>
+            <w:tcW w:type="dxa" w:w="1474"/>
+          </w:tcPr>
+          <w:p>
+            <w:r>
+              <w:t>13/07/2020</w:t>
+            </w:r>
+          </w:p>
+        </w:tc>
+        <w:tc>
+          <w:tcPr>
+            <w:tcW w:type="dxa" w:w="1134"/>
+          </w:tcPr>
+          <w:p>
+            <w:r>
+              <w:t>Not reported</w:t>
+            </w:r>
+          </w:p>
+        </w:tc>
+        <w:tc>
+          <w:tcPr>
+            <w:tcW w:type="dxa" w:w="1134"/>
+          </w:tcPr>
+          <w:p>
+            <w:r>
+              <w:t>Not reported</w:t>
+            </w:r>
+          </w:p>
+        </w:tc>
+        <w:tc>
+          <w:tcPr>
+            <w:tcW w:type="dxa" w:w="5074"/>
+          </w:tcPr>
+          <w:p>
+            <w:r>
+              <w:rPr>
+                <w:sz w:val="16"/>
+              </w:rPr>
+              <w:t>The mind is not a vessel to be filled but a fire to be lighted</w:t>
+            </w:r>
+          </w:p>
+        </w:tc>
+      </w:tr>
+      <w:tr>
+        <w:tc>
+          <w:tcPr>
+            <w:tcW w:type="dxa" w:w="3402"/>
+          </w:tcPr>
+          <w:p>
+            <w:r>
+              <w:t>SoT, Huntingdon Viaduct - Span 4 Removal</w:t>
+            </w:r>
+          </w:p>
+        </w:tc>
+        <w:tc>
+          <w:tcPr>
+            <w:tcW w:type="dxa" w:w="1474"/>
+          </w:tcPr>
+          <w:p>
+            <w:r>
+              <w:t>22/08/2020</w:t>
+            </w:r>
+          </w:p>
+        </w:tc>
+        <w:tc>
+          <w:tcPr>
+            <w:tcW w:type="dxa" w:w="1134"/>
+          </w:tcPr>
+          <w:p>
+            <w:r>
+              <w:t>Not reported</w:t>
+            </w:r>
+          </w:p>
+        </w:tc>
+        <w:tc>
+          <w:tcPr>
+            <w:tcW w:type="dxa" w:w="1134"/>
+          </w:tcPr>
+          <w:p>
+            <w:r>
+              <w:t>Not reported</w:t>
+            </w:r>
+          </w:p>
+        </w:tc>
+        <w:tc>
+          <w:tcPr>
+            <w:tcW w:type="dxa" w:w="5074"/>
+          </w:tcPr>
+          <w:p>
+            <w:r>
+              <w:rPr>
+                <w:sz w:val="16"/>
+              </w:rPr>
+              <w:t>What you see if all there is</w:t>
+            </w:r>
+          </w:p>
+        </w:tc>
+      </w:tr>
+      <w:tr>
+        <w:tc>
+          <w:tcPr>
+            <w:tcW w:type="dxa" w:w="3402"/>
+          </w:tcPr>
+          <w:p>
+            <w:r>
+              <w:t>SoT, Tranquility Kestrel</w:t>
+            </w:r>
+          </w:p>
+        </w:tc>
+        <w:tc>
+          <w:tcPr>
+            <w:tcW w:type="dxa" w:w="1474"/>
+          </w:tcPr>
+          <w:p>
+            <w:r>
+              <w:t>31/10/2020</w:t>
+            </w:r>
+          </w:p>
+        </w:tc>
+        <w:tc>
+          <w:tcPr>
+            <w:tcW w:type="dxa" w:w="1134"/>
+          </w:tcPr>
+          <w:p>
+            <w:r>
+              <w:t>+ 193</w:t>
+            </w:r>
+          </w:p>
+        </w:tc>
+        <w:tc>
+          <w:tcPr>
+            <w:tcW w:type="dxa" w:w="1134"/>
+          </w:tcPr>
+          <w:p>
+            <w:r>
+              <w:t>+ 151</w:t>
+            </w:r>
+          </w:p>
+        </w:tc>
+        <w:tc>
+          <w:tcPr>
+            <w:tcW w:type="dxa" w:w="5074"/>
+          </w:tcPr>
+          <w:p>
+            <w:r>
+              <w:rPr>
+                <w:sz w:val="16"/>
+              </w:rPr>
+              <w:t>What you see if all there is</w:t>
+            </w:r>
+          </w:p>
+        </w:tc>
+      </w:tr>
+      <w:tr>
+        <w:tc>
+          <w:tcPr>
+            <w:tcW w:type="dxa" w:w="3402"/>
+          </w:tcPr>
+          <w:p>
+            <w:r>
+              <w:t>SoT, Huntingdon - Complete Mill Common Road (Pathfinder Link)</w:t>
+            </w:r>
+          </w:p>
+        </w:tc>
+        <w:tc>
+          <w:tcPr>
+            <w:tcW w:type="dxa" w:w="1474"/>
+          </w:tcPr>
+          <w:p>
+            <w:r>
+              <w:t>31/10/2020</w:t>
+            </w:r>
+          </w:p>
+        </w:tc>
+        <w:tc>
+          <w:tcPr>
+            <w:tcW w:type="dxa" w:w="1134"/>
+          </w:tcPr>
+          <w:p>
+            <w:r>
+              <w:t>Not reported</w:t>
+            </w:r>
+          </w:p>
+        </w:tc>
+        <w:tc>
+          <w:tcPr>
+            <w:tcW w:type="dxa" w:w="1134"/>
+          </w:tcPr>
+          <w:p>
+            <w:r>
+              <w:t>Not reported</w:t>
+            </w:r>
+          </w:p>
+        </w:tc>
+        <w:tc>
+          <w:tcPr>
+            <w:tcW w:type="dxa" w:w="5074"/>
+          </w:tcPr>
+          <w:p>
+            <w:r>
+              <w:rPr>
+                <w:sz w:val="16"/>
+              </w:rPr>
+              <w:t>Green lumber fallacy</w:t>
+            </w:r>
+          </w:p>
+        </w:tc>
+      </w:tr>
+      <w:tr>
+        <w:tc>
+          <w:tcPr>
+            <w:tcW w:type="dxa" w:w="3402"/>
+          </w:tcPr>
+          <w:p>
+            <w:r>
+              <w:t>SoT, Huntingdon - Complete Views Common Link</w:t>
+            </w:r>
+          </w:p>
+        </w:tc>
+        <w:tc>
+          <w:tcPr>
+            <w:tcW w:type="dxa" w:w="1474"/>
+          </w:tcPr>
+          <w:p>
+            <w:r>
+              <w:t>03/11/2020</w:t>
+            </w:r>
+          </w:p>
+        </w:tc>
+        <w:tc>
+          <w:tcPr>
+            <w:tcW w:type="dxa" w:w="1134"/>
+          </w:tcPr>
+          <w:p>
+            <w:r>
+              <w:t>Not reported</w:t>
+            </w:r>
+          </w:p>
+        </w:tc>
+        <w:tc>
+          <w:tcPr>
+            <w:tcW w:type="dxa" w:w="1134"/>
+          </w:tcPr>
+          <w:p>
+            <w:r>
+              <w:t>Not reported</w:t>
+            </w:r>
+          </w:p>
+        </w:tc>
+        <w:tc>
+          <w:tcPr>
+            <w:tcW w:type="dxa" w:w="5074"/>
+          </w:tcPr>
+          <w:p>
+            <w:r>
+              <w:rPr>
+                <w:sz w:val="16"/>
+              </w:rPr>
+              <w:t>What you see if all there is</w:t>
+            </w:r>
+          </w:p>
+        </w:tc>
+      </w:tr>
+      <w:tr>
+        <w:tc>
+          <w:tcPr>
+            <w:tcW w:type="dxa" w:w="3402"/>
+          </w:tcPr>
+          <w:p>
+            <w:r>
+              <w:t>SoT, Huntingdon Viaduct - Span 5 Monolith Removal</w:t>
+            </w:r>
+          </w:p>
+        </w:tc>
+        <w:tc>
+          <w:tcPr>
+            <w:tcW w:type="dxa" w:w="1474"/>
+          </w:tcPr>
+          <w:p>
+            <w:r>
+              <w:t>27/05/2021</w:t>
+            </w:r>
+          </w:p>
+        </w:tc>
+        <w:tc>
+          <w:tcPr>
+            <w:tcW w:type="dxa" w:w="1134"/>
+          </w:tcPr>
+          <w:p>
+            <w:r>
+              <w:t>Not reported</w:t>
+            </w:r>
+          </w:p>
+        </w:tc>
+        <w:tc>
+          <w:tcPr>
+            <w:tcW w:type="dxa" w:w="1134"/>
+          </w:tcPr>
+          <w:p>
+            <w:r>
+              <w:t>Not reported</w:t>
+            </w:r>
+          </w:p>
+        </w:tc>
+        <w:tc>
+          <w:tcPr>
+            <w:tcW w:type="dxa" w:w="5074"/>
+          </w:tcPr>
+          <w:p>
+            <w:r>
+              <w:rPr>
+                <w:sz w:val="16"/>
+              </w:rPr>
+              <w:t>The sea gets deeper the further you go into it</w:t>
+            </w:r>
+          </w:p>
+        </w:tc>
+      </w:tr>
+      <w:tr>
+        <w:tc>
+          <w:tcPr>
+            <w:tcW w:type="dxa" w:w="3402"/>
+          </w:tcPr>
+          <w:p>
+            <w:r>
+              <w:t>SoT, Huntingdon Viaduct - Span 3 Monolith Removal</w:t>
+            </w:r>
+          </w:p>
+        </w:tc>
+        <w:tc>
+          <w:tcPr>
+            <w:tcW w:type="dxa" w:w="1474"/>
+          </w:tcPr>
+          <w:p>
+            <w:r>
+              <w:t>04/06/2021</w:t>
+            </w:r>
+          </w:p>
+        </w:tc>
+        <w:tc>
+          <w:tcPr>
+            <w:tcW w:type="dxa" w:w="1134"/>
+          </w:tcPr>
+          <w:p>
+            <w:r>
+              <w:t>Not reported</w:t>
+            </w:r>
+          </w:p>
+        </w:tc>
+        <w:tc>
+          <w:tcPr>
+            <w:tcW w:type="dxa" w:w="1134"/>
+          </w:tcPr>
+          <w:p>
+            <w:r>
+              <w:t>Not reported</w:t>
+            </w:r>
+          </w:p>
+        </w:tc>
+        <w:tc>
+          <w:tcPr>
+            <w:tcW w:type="dxa" w:w="5074"/>
+          </w:tcPr>
+          <w:p>
+            <w:r>
+              <w:rPr>
+                <w:sz w:val="16"/>
+              </w:rPr>
+              <w:t>The sea gets deeper the further you go into it</w:t>
+            </w:r>
+          </w:p>
+        </w:tc>
+      </w:tr>
+      <w:tr>
+        <w:tc>
+          <w:tcPr>
+            <w:tcW w:type="dxa" w:w="3402"/>
+          </w:tcPr>
+          <w:p>
+            <w:r>
+              <w:t>SoT, Standard H</w:t>
+            </w:r>
+          </w:p>
+        </w:tc>
+        <w:tc>
+          <w:tcPr>
+            <w:tcW w:type="dxa" w:w="1474"/>
+          </w:tcPr>
+          <w:p>
+            <w:r>
+              <w:t>10/12/2021</w:t>
+            </w:r>
+          </w:p>
+        </w:tc>
+        <w:tc>
+          <w:tcPr>
+            <w:tcW w:type="dxa" w:w="1134"/>
+          </w:tcPr>
+          <w:p>
+            <w:r>
+              <w:t>+ 71</w:t>
+            </w:r>
+          </w:p>
+        </w:tc>
+        <w:tc>
+          <w:tcPr>
+            <w:tcW w:type="dxa" w:w="1134"/>
+          </w:tcPr>
+          <w:p>
+            <w:r>
+              <w:t>+ 71</w:t>
+            </w:r>
+          </w:p>
+        </w:tc>
+        <w:tc>
+          <w:tcPr>
+            <w:tcW w:type="dxa" w:w="5074"/>
+          </w:tcPr>
+          <w:p>
+            <w:r>
+              <w:rPr>
+                <w:sz w:val="16"/>
+              </w:rPr>
+              <w:t>What you see if all there is</w:t>
+            </w:r>
+          </w:p>
+        </w:tc>
+      </w:tr>
+      <w:tr>
+        <w:tc>
+          <w:tcPr>
+            <w:tcW w:type="dxa" w:w="3402"/>
+          </w:tcPr>
+          <w:p>
+            <w:r>
+              <w:t>SoT, Huntingdon - Construct and Commission Railway Car Park</w:t>
+            </w:r>
+          </w:p>
+        </w:tc>
+        <w:tc>
+          <w:tcPr>
+            <w:tcW w:type="dxa" w:w="1474"/>
+          </w:tcPr>
+          <w:p>
+            <w:r>
+              <w:t>10/12/2021</w:t>
+            </w:r>
+          </w:p>
+        </w:tc>
+        <w:tc>
+          <w:tcPr>
+            <w:tcW w:type="dxa" w:w="1134"/>
+          </w:tcPr>
+          <w:p>
+            <w:r>
+              <w:t>Not reported</w:t>
+            </w:r>
+          </w:p>
+        </w:tc>
+        <w:tc>
+          <w:tcPr>
+            <w:tcW w:type="dxa" w:w="1134"/>
+          </w:tcPr>
+          <w:p>
+            <w:r>
+              <w:t>Not reported</w:t>
+            </w:r>
+          </w:p>
+        </w:tc>
+        <w:tc>
+          <w:tcPr>
+            <w:tcW w:type="dxa" w:w="5074"/>
+          </w:tcPr>
+          <w:p>
+            <w:r>
+              <w:rPr>
+                <w:sz w:val="16"/>
+              </w:rPr>
+              <w:t>Memento mori and amor fati</w:t>
+            </w:r>
+          </w:p>
+        </w:tc>
+      </w:tr>
+      <w:tr>
+        <w:tc>
+          <w:tcPr>
+            <w:tcW w:type="dxa" w:w="3402"/>
+          </w:tcPr>
+          <w:p>
+            <w:r>
+              <w:t>SoT, Spaceship Liftoff</w:t>
+            </w:r>
+          </w:p>
+        </w:tc>
+        <w:tc>
+          <w:tcPr>
+            <w:tcW w:type="dxa" w:w="1474"/>
+          </w:tcPr>
+          <w:p>
+            <w:r>
+              <w:t>31/03/2023</w:t>
+            </w:r>
+          </w:p>
+        </w:tc>
+        <w:tc>
+          <w:tcPr>
+            <w:tcW w:type="dxa" w:w="1134"/>
+          </w:tcPr>
+          <w:p>
+            <w:r>
+              <w:t>Not reported</w:t>
+            </w:r>
+          </w:p>
+        </w:tc>
+        <w:tc>
+          <w:tcPr>
+            <w:tcW w:type="dxa" w:w="1134"/>
+          </w:tcPr>
+          <w:p>
+            <w:r>
+              <w:t>0</w:t>
+            </w:r>
+          </w:p>
+        </w:tc>
+        <w:tc>
+          <w:tcPr>
+            <w:tcW w:type="dxa" w:w="5074"/>
+          </w:tcPr>
+          <w:p>
+            <w:r>
+              <w:rPr>
+                <w:sz w:val="16"/>
+              </w:rPr>
+              <w:t>What you see if all there is</w:t>
+            </w:r>
+          </w:p>
+        </w:tc>
+      </w:tr>
+    </w:tbl>
     <w:sectPr>
       <w:pgSz w:w="15840" w:h="12240" w:orient="landscape"/>
       <w:pgMar w:top="1440" w:right="1800" w:bottom="1440" w:left="1800" w:header="720" w:footer="720" w:gutter="0"/>

</xml_diff>

<commit_message>
test material and outputs
</commit_message>
<xml_diff>
--- a/tests/resources/summary_temp_altered.docx
+++ b/tests/resources/summary_temp_altered.docx
@@ -4,2267 +4,28 @@
   <w:body>
     <w:p/>
     <w:p>
-      <w:pPr>
-        <w:sectPr>
-          <w:headerReference w:type="even" r:id="rId11"/>
-          <w:headerReference w:type="default" r:id="rId12"/>
-          <w:footerReference w:type="even" r:id="rId13"/>
-          <w:footerReference w:type="default" r:id="rId14"/>
-          <w:headerReference w:type="first" r:id="rId15"/>
-          <w:footerReference w:type="first" r:id="rId16"/>
-          <w:pgSz w:w="12240" w:h="15840"/>
-          <w:pgMar w:top="1440" w:right="1800" w:bottom="1440" w:left="1800" w:header="720" w:footer="720" w:gutter="0"/>
-          <w:cols w:space="720"/>
-          <w:docGrid w:linePitch="360"/>
-        </w:sectPr>
-      </w:pPr>
-    </w:p>
-    <w:p>
-      <w:pPr>
-        <w:sectPr>
-          <w:pgSz w:w="15840" w:h="12240" w:orient="landscape"/>
-          <w:pgMar w:top="1440" w:right="1800" w:bottom="1440" w:left="1800" w:header="720" w:footer="720" w:gutter="0"/>
-          <w:cols w:space="720"/>
-          <w:docGrid w:linePitch="360"/>
-        </w:sectPr>
-      </w:pPr>
+      <w:r>
+        <w:t>SRO: Jeff Bezos, jeff@dft.gsi.gov.uk, 020 7944 6999</w:t>
+      </w:r>
     </w:p>
     <w:p>
       <w:r>
-        <w:rPr>
-          <w:b/>
-        </w:rPr>
-        <w:t>SoT milestone table (2021 - 22)</w:t>
+        <w:t>PD: Homer, homer@dft.gsi.gov.uk, 020 7944 9876</w:t>
       </w:r>
     </w:p>
-    <w:tbl>
-      <w:tblPr>
-        <w:tblStyle w:val="TableGrid"/>
-        <w:tblW w:type="auto" w:w="0"/>
-        <w:tblLook w:firstColumn="1" w:firstRow="1" w:lastColumn="0" w:lastRow="0" w:noHBand="0" w:noVBand="1" w:val="04A0"/>
-      </w:tblPr>
-      <w:tblGrid>
-        <w:gridCol w:w="2448"/>
-        <w:gridCol w:w="2448"/>
-        <w:gridCol w:w="2448"/>
-        <w:gridCol w:w="2448"/>
-        <w:gridCol w:w="2448"/>
-      </w:tblGrid>
-      <w:tr>
-        <w:tc>
-          <w:tcPr>
-            <w:tcW w:type="dxa" w:w="3402"/>
-          </w:tcPr>
-          <w:p>
-            <w:r>
-              <w:rPr>
-                <w:b/>
-              </w:rPr>
-              <w:t>Milestone</w:t>
-            </w:r>
-          </w:p>
-        </w:tc>
-        <w:tc>
-          <w:tcPr>
-            <w:tcW w:type="dxa" w:w="1474"/>
-          </w:tcPr>
-          <w:p>
-            <w:r>
-              <w:rPr>
-                <w:b/>
-              </w:rPr>
-              <w:t>Date</w:t>
-            </w:r>
-          </w:p>
-        </w:tc>
-        <w:tc>
-          <w:tcPr>
-            <w:tcW w:type="dxa" w:w="1134"/>
-          </w:tcPr>
-          <w:p>
-            <w:r>
-              <w:rPr>
-                <w:b/>
-              </w:rPr>
-              <w:t>Change from last quarter</w:t>
-            </w:r>
-          </w:p>
-        </w:tc>
-        <w:tc>
-          <w:tcPr>
-            <w:tcW w:type="dxa" w:w="1134"/>
-          </w:tcPr>
-          <w:p>
-            <w:r>
-              <w:rPr>
-                <w:b/>
-              </w:rPr>
-              <w:t>Change from baseline</w:t>
-            </w:r>
-          </w:p>
-        </w:tc>
-        <w:tc>
-          <w:tcPr>
-            <w:tcW w:type="dxa" w:w="5074"/>
-          </w:tcPr>
-          <w:p>
-            <w:r>
-              <w:rPr>
-                <w:b/>
-              </w:rPr>
-              <w:t>Notes</w:t>
-            </w:r>
-          </w:p>
-        </w:tc>
-      </w:tr>
-      <w:tr>
-        <w:tc>
-          <w:tcPr>
-            <w:tcW w:type="dxa" w:w="3402"/>
-          </w:tcPr>
-          <w:p>
-            <w:r>
-              <w:t>SoT, Standard A</w:t>
-            </w:r>
-          </w:p>
-        </w:tc>
-        <w:tc>
-          <w:tcPr>
-            <w:tcW w:type="dxa" w:w="1474"/>
-          </w:tcPr>
-          <w:p>
-            <w:r>
-              <w:t>01/09/2012</w:t>
-            </w:r>
-          </w:p>
-        </w:tc>
-        <w:tc>
-          <w:tcPr>
-            <w:tcW w:type="dxa" w:w="1134"/>
-          </w:tcPr>
-          <w:p>
-            <w:r>
-              <w:t>0</w:t>
-            </w:r>
-          </w:p>
-        </w:tc>
-        <w:tc>
-          <w:tcPr>
-            <w:tcW w:type="dxa" w:w="1134"/>
-          </w:tcPr>
-          <w:p>
-            <w:r>
-              <w:t>0</w:t>
-            </w:r>
-          </w:p>
-        </w:tc>
-        <w:tc>
-          <w:tcPr>
-            <w:tcW w:type="dxa" w:w="5074"/>
-          </w:tcPr>
-          <w:p>
-            <w:r>
-              <w:rPr>
-                <w:sz w:val="16"/>
-              </w:rPr>
-              <w:t>What you see if all there is</w:t>
-            </w:r>
-          </w:p>
-        </w:tc>
-      </w:tr>
-      <w:tr>
-        <w:tc>
-          <w:tcPr>
-            <w:tcW w:type="dxa" w:w="3402"/>
-          </w:tcPr>
-          <w:p>
-            <w:r>
-              <w:t>SoT, Sputnik Radiation</w:t>
-            </w:r>
-          </w:p>
-        </w:tc>
-        <w:tc>
-          <w:tcPr>
-            <w:tcW w:type="dxa" w:w="1474"/>
-          </w:tcPr>
-          <w:p>
-            <w:r>
-              <w:t>20/09/2013</w:t>
-            </w:r>
-          </w:p>
-        </w:tc>
-        <w:tc>
-          <w:tcPr>
-            <w:tcW w:type="dxa" w:w="1134"/>
-          </w:tcPr>
-          <w:p>
-            <w:r>
-              <w:t>-54</w:t>
-            </w:r>
-          </w:p>
-        </w:tc>
-        <w:tc>
-          <w:tcPr>
-            <w:tcW w:type="dxa" w:w="1134"/>
-          </w:tcPr>
-          <w:p>
-            <w:r>
-              <w:t>Not reported</w:t>
-            </w:r>
-          </w:p>
-        </w:tc>
-        <w:tc>
-          <w:tcPr>
-            <w:tcW w:type="dxa" w:w="5074"/>
-          </w:tcPr>
-          <w:p>
-            <w:r>
-              <w:rPr>
-                <w:sz w:val="16"/>
-              </w:rPr>
-              <w:t>What you see if all there is</w:t>
-            </w:r>
-          </w:p>
-        </w:tc>
-      </w:tr>
-      <w:tr>
-        <w:tc>
-          <w:tcPr>
-            <w:tcW w:type="dxa" w:w="3402"/>
-          </w:tcPr>
-          <w:p>
-            <w:r>
-              <w:t>SoT, Lunar Magma</w:t>
-            </w:r>
-          </w:p>
-        </w:tc>
-        <w:tc>
-          <w:tcPr>
-            <w:tcW w:type="dxa" w:w="1474"/>
-          </w:tcPr>
-          <w:p>
-            <w:r>
-              <w:t>20/09/2013</w:t>
-            </w:r>
-          </w:p>
-        </w:tc>
-        <w:tc>
-          <w:tcPr>
-            <w:tcW w:type="dxa" w:w="1134"/>
-          </w:tcPr>
-          <w:p>
-            <w:r>
-              <w:t>Not reported</w:t>
-            </w:r>
-          </w:p>
-        </w:tc>
-        <w:tc>
-          <w:tcPr>
-            <w:tcW w:type="dxa" w:w="1134"/>
-          </w:tcPr>
-          <w:p>
-            <w:r>
-              <w:t>0</w:t>
-            </w:r>
-          </w:p>
-        </w:tc>
-        <w:tc>
-          <w:tcPr>
-            <w:tcW w:type="dxa" w:w="5074"/>
-          </w:tcPr>
-          <w:p>
-            <w:r>
-              <w:rPr>
-                <w:sz w:val="16"/>
-              </w:rPr>
-              <w:t>What you see if all there is</w:t>
-            </w:r>
-          </w:p>
-        </w:tc>
-      </w:tr>
-      <w:tr>
-        <w:tc>
-          <w:tcPr>
-            <w:tcW w:type="dxa" w:w="3402"/>
-          </w:tcPr>
-          <w:p>
-            <w:r>
-              <w:t>SoT, Standard B</w:t>
-            </w:r>
-          </w:p>
-        </w:tc>
-        <w:tc>
-          <w:tcPr>
-            <w:tcW w:type="dxa" w:w="1474"/>
-          </w:tcPr>
-          <w:p>
-            <w:r>
-              <w:t>24/10/2013</w:t>
-            </w:r>
-          </w:p>
-        </w:tc>
-        <w:tc>
-          <w:tcPr>
-            <w:tcW w:type="dxa" w:w="1134"/>
-          </w:tcPr>
-          <w:p>
-            <w:r>
-              <w:t>0</w:t>
-            </w:r>
-          </w:p>
-        </w:tc>
-        <w:tc>
-          <w:tcPr>
-            <w:tcW w:type="dxa" w:w="1134"/>
-          </w:tcPr>
-          <w:p>
-            <w:r>
-              <w:t>0</w:t>
-            </w:r>
-          </w:p>
-        </w:tc>
-        <w:tc>
-          <w:tcPr>
-            <w:tcW w:type="dxa" w:w="5074"/>
-          </w:tcPr>
-          <w:p>
-            <w:r>
-              <w:rPr>
-                <w:sz w:val="16"/>
-              </w:rPr>
-              <w:t>Memento mori and amor fati</w:t>
-            </w:r>
-          </w:p>
-        </w:tc>
-      </w:tr>
-      <w:tr>
-        <w:tc>
-          <w:tcPr>
-            <w:tcW w:type="dxa" w:w="3402"/>
-          </w:tcPr>
-          <w:p>
-            <w:r>
-              <w:t>SoT, Standard C</w:t>
-            </w:r>
-          </w:p>
-        </w:tc>
-        <w:tc>
-          <w:tcPr>
-            <w:tcW w:type="dxa" w:w="1474"/>
-          </w:tcPr>
-          <w:p>
-            <w:r>
-              <w:t>24/10/2013</w:t>
-            </w:r>
-          </w:p>
-        </w:tc>
-        <w:tc>
-          <w:tcPr>
-            <w:tcW w:type="dxa" w:w="1134"/>
-          </w:tcPr>
-          <w:p>
-            <w:r>
-              <w:t>0</w:t>
-            </w:r>
-          </w:p>
-        </w:tc>
-        <w:tc>
-          <w:tcPr>
-            <w:tcW w:type="dxa" w:w="1134"/>
-          </w:tcPr>
-          <w:p>
-            <w:r>
-              <w:t>+ 34</w:t>
-            </w:r>
-          </w:p>
-        </w:tc>
-        <w:tc>
-          <w:tcPr>
-            <w:tcW w:type="dxa" w:w="5074"/>
-          </w:tcPr>
-          <w:p>
-            <w:r>
-              <w:rPr>
-                <w:sz w:val="16"/>
-              </w:rPr>
-              <w:t>What you see if all there is</w:t>
-            </w:r>
-          </w:p>
-        </w:tc>
-      </w:tr>
-      <w:tr>
-        <w:tc>
-          <w:tcPr>
-            <w:tcW w:type="dxa" w:w="3402"/>
-          </w:tcPr>
-          <w:p>
-            <w:r>
-              <w:t>SoT, Mercury Eleven</w:t>
-            </w:r>
-          </w:p>
-        </w:tc>
-        <w:tc>
-          <w:tcPr>
-            <w:tcW w:type="dxa" w:w="1474"/>
-          </w:tcPr>
-          <w:p>
-            <w:r>
-              <w:t>13/11/2013</w:t>
-            </w:r>
-          </w:p>
-        </w:tc>
-        <w:tc>
-          <w:tcPr>
-            <w:tcW w:type="dxa" w:w="1134"/>
-          </w:tcPr>
-          <w:p>
-            <w:r>
-              <w:t>Not reported</w:t>
-            </w:r>
-          </w:p>
-        </w:tc>
-        <w:tc>
-          <w:tcPr>
-            <w:tcW w:type="dxa" w:w="1134"/>
-          </w:tcPr>
-          <w:p>
-            <w:r>
-              <w:t>0</w:t>
-            </w:r>
-          </w:p>
-        </w:tc>
-        <w:tc>
-          <w:tcPr>
-            <w:tcW w:type="dxa" w:w="5074"/>
-          </w:tcPr>
-          <w:p>
-            <w:r>
-              <w:rPr>
-                <w:sz w:val="16"/>
-              </w:rPr>
-              <w:t>Memento mori and amor fati</w:t>
-            </w:r>
-          </w:p>
-        </w:tc>
-      </w:tr>
-      <w:tr>
-        <w:tc>
-          <w:tcPr>
-            <w:tcW w:type="dxa" w:w="3402"/>
-          </w:tcPr>
-          <w:p>
-            <w:r>
-              <w:t>SoT, Tranquility Radiation</w:t>
-            </w:r>
-          </w:p>
-        </w:tc>
-        <w:tc>
-          <w:tcPr>
-            <w:tcW w:type="dxa" w:w="1474"/>
-          </w:tcPr>
-          <w:p>
-            <w:r>
-              <w:t>13/11/2013</w:t>
-            </w:r>
-          </w:p>
-        </w:tc>
-        <w:tc>
-          <w:tcPr>
-            <w:tcW w:type="dxa" w:w="1134"/>
-          </w:tcPr>
-          <w:p>
-            <w:r>
-              <w:t>Not reported</w:t>
-            </w:r>
-          </w:p>
-        </w:tc>
-        <w:tc>
-          <w:tcPr>
-            <w:tcW w:type="dxa" w:w="1134"/>
-          </w:tcPr>
-          <w:p>
-            <w:r>
-              <w:t>+ 54</w:t>
-            </w:r>
-          </w:p>
-        </w:tc>
-        <w:tc>
-          <w:tcPr>
-            <w:tcW w:type="dxa" w:w="5074"/>
-          </w:tcPr>
-          <w:p>
-            <w:r>
-              <w:rPr>
-                <w:sz w:val="16"/>
-              </w:rPr>
-              <w:t>Memento mori and amor fati</w:t>
-            </w:r>
-          </w:p>
-        </w:tc>
-      </w:tr>
-      <w:tr>
-        <w:tc>
-          <w:tcPr>
-            <w:tcW w:type="dxa" w:w="3402"/>
-          </w:tcPr>
-          <w:p>
-            <w:r>
-              <w:t>SoT, Meteorite Magma</w:t>
-            </w:r>
-          </w:p>
-        </w:tc>
-        <w:tc>
-          <w:tcPr>
-            <w:tcW w:type="dxa" w:w="1474"/>
-          </w:tcPr>
-          <w:p>
-            <w:r>
-              <w:t>26/02/2015</w:t>
-            </w:r>
-          </w:p>
-        </w:tc>
-        <w:tc>
-          <w:tcPr>
-            <w:tcW w:type="dxa" w:w="1134"/>
-          </w:tcPr>
-          <w:p>
-            <w:r>
-              <w:t>Not reported</w:t>
-            </w:r>
-          </w:p>
-        </w:tc>
-        <w:tc>
-          <w:tcPr>
-            <w:tcW w:type="dxa" w:w="1134"/>
-          </w:tcPr>
-          <w:p>
-            <w:r>
-              <w:t>0</w:t>
-            </w:r>
-          </w:p>
-        </w:tc>
-        <w:tc>
-          <w:tcPr>
-            <w:tcW w:type="dxa" w:w="5074"/>
-          </w:tcPr>
-          <w:p>
-            <w:r>
-              <w:rPr>
-                <w:sz w:val="16"/>
-              </w:rPr>
-              <w:t>Don't you know an apparition is just a cheap date. What have you been drinking these days</w:t>
-            </w:r>
-          </w:p>
-        </w:tc>
-      </w:tr>
-      <w:tr>
-        <w:tc>
-          <w:tcPr>
-            <w:tcW w:type="dxa" w:w="3402"/>
-          </w:tcPr>
-          <w:p>
-            <w:r>
-              <w:t>SoT, Mercury Cosmonauts</w:t>
-            </w:r>
-          </w:p>
-        </w:tc>
-        <w:tc>
-          <w:tcPr>
-            <w:tcW w:type="dxa" w:w="1474"/>
-          </w:tcPr>
-          <w:p>
-            <w:r>
-              <w:t>31/03/2015</w:t>
-            </w:r>
-          </w:p>
-        </w:tc>
-        <w:tc>
-          <w:tcPr>
-            <w:tcW w:type="dxa" w:w="1134"/>
-          </w:tcPr>
-          <w:p>
-            <w:r>
-              <w:t>Not reported</w:t>
-            </w:r>
-          </w:p>
-        </w:tc>
-        <w:tc>
-          <w:tcPr>
-            <w:tcW w:type="dxa" w:w="1134"/>
-          </w:tcPr>
-          <w:p>
-            <w:r>
-              <w:t>0</w:t>
-            </w:r>
-          </w:p>
-        </w:tc>
-        <w:tc>
-          <w:tcPr>
-            <w:tcW w:type="dxa" w:w="5074"/>
-          </w:tcPr>
-          <w:p>
-            <w:r>
-              <w:rPr>
-                <w:sz w:val="16"/>
-              </w:rPr>
-              <w:t>What you see if all there is</w:t>
-            </w:r>
-          </w:p>
-        </w:tc>
-      </w:tr>
-      <w:tr>
-        <w:tc>
-          <w:tcPr>
-            <w:tcW w:type="dxa" w:w="3402"/>
-          </w:tcPr>
-          <w:p>
-            <w:r>
-              <w:t>SoT, Tranquility Collins</w:t>
-            </w:r>
-          </w:p>
-        </w:tc>
-        <w:tc>
-          <w:tcPr>
-            <w:tcW w:type="dxa" w:w="1474"/>
-          </w:tcPr>
-          <w:p>
-            <w:r>
-              <w:t>09/12/2015</w:t>
-            </w:r>
-          </w:p>
-        </w:tc>
-        <w:tc>
-          <w:tcPr>
-            <w:tcW w:type="dxa" w:w="1134"/>
-          </w:tcPr>
-          <w:p>
-            <w:r>
-              <w:t>0</w:t>
-            </w:r>
-          </w:p>
-        </w:tc>
-        <w:tc>
-          <w:tcPr>
-            <w:tcW w:type="dxa" w:w="1134"/>
-          </w:tcPr>
-          <w:p>
-            <w:r>
-              <w:t>0</w:t>
-            </w:r>
-          </w:p>
-        </w:tc>
-        <w:tc>
-          <w:tcPr>
-            <w:tcW w:type="dxa" w:w="5074"/>
-          </w:tcPr>
-          <w:p>
-            <w:r>
-              <w:rPr>
-                <w:sz w:val="16"/>
-              </w:rPr>
-              <w:t>Don't you know an apparition is just a cheap date. What have you been drinking these days</w:t>
-            </w:r>
-          </w:p>
-        </w:tc>
-      </w:tr>
-      <w:tr>
-        <w:tc>
-          <w:tcPr>
-            <w:tcW w:type="dxa" w:w="3402"/>
-          </w:tcPr>
-          <w:p>
-            <w:r>
-              <w:t>SoT, Man Checklist</w:t>
-            </w:r>
-          </w:p>
-        </w:tc>
-        <w:tc>
-          <w:tcPr>
-            <w:tcW w:type="dxa" w:w="1474"/>
-          </w:tcPr>
-          <w:p>
-            <w:r>
-              <w:t>12/12/2015</w:t>
-            </w:r>
-          </w:p>
-        </w:tc>
-        <w:tc>
-          <w:tcPr>
-            <w:tcW w:type="dxa" w:w="1134"/>
-          </w:tcPr>
-          <w:p>
-            <w:r>
-              <w:t>0</w:t>
-            </w:r>
-          </w:p>
-        </w:tc>
-        <w:tc>
-          <w:tcPr>
-            <w:tcW w:type="dxa" w:w="1134"/>
-          </w:tcPr>
-          <w:p>
-            <w:r>
-              <w:t>0</w:t>
-            </w:r>
-          </w:p>
-        </w:tc>
-        <w:tc>
-          <w:tcPr>
-            <w:tcW w:type="dxa" w:w="5074"/>
-          </w:tcPr>
-          <w:p>
-            <w:r>
-              <w:rPr>
-                <w:sz w:val="16"/>
-              </w:rPr>
-              <w:t>Memento mori and amor fati</w:t>
-            </w:r>
-          </w:p>
-        </w:tc>
-      </w:tr>
-      <w:tr>
-        <w:tc>
-          <w:tcPr>
-            <w:tcW w:type="dxa" w:w="3402"/>
-          </w:tcPr>
-          <w:p>
-            <w:r>
-              <w:t>SoT, Mercury Shuttle</w:t>
-            </w:r>
-          </w:p>
-        </w:tc>
-        <w:tc>
-          <w:tcPr>
-            <w:tcW w:type="dxa" w:w="1474"/>
-          </w:tcPr>
-          <w:p>
-            <w:r>
-              <w:t>22/02/2016</w:t>
-            </w:r>
-          </w:p>
-        </w:tc>
-        <w:tc>
-          <w:tcPr>
-            <w:tcW w:type="dxa" w:w="1134"/>
-          </w:tcPr>
-          <w:p>
-            <w:r>
-              <w:t>Not reported</w:t>
-            </w:r>
-          </w:p>
-        </w:tc>
-        <w:tc>
-          <w:tcPr>
-            <w:tcW w:type="dxa" w:w="1134"/>
-          </w:tcPr>
-          <w:p>
-            <w:r>
-              <w:t>0</w:t>
-            </w:r>
-          </w:p>
-        </w:tc>
-        <w:tc>
-          <w:tcPr>
-            <w:tcW w:type="dxa" w:w="5074"/>
-          </w:tcPr>
-          <w:p>
-            <w:r>
-              <w:rPr>
-                <w:sz w:val="16"/>
-              </w:rPr>
-              <w:t>The sea gets deeper the further you go into it</w:t>
-            </w:r>
-          </w:p>
-        </w:tc>
-      </w:tr>
-      <w:tr>
-        <w:tc>
-          <w:tcPr>
-            <w:tcW w:type="dxa" w:w="3402"/>
-          </w:tcPr>
-          <w:p>
-            <w:r>
-              <w:t>SoT, Mercury Aldridge</w:t>
-            </w:r>
-          </w:p>
-        </w:tc>
-        <w:tc>
-          <w:tcPr>
-            <w:tcW w:type="dxa" w:w="1474"/>
-          </w:tcPr>
-          <w:p>
-            <w:r>
-              <w:t>11/05/2016</w:t>
-            </w:r>
-          </w:p>
-        </w:tc>
-        <w:tc>
-          <w:tcPr>
-            <w:tcW w:type="dxa" w:w="1134"/>
-          </w:tcPr>
-          <w:p>
-            <w:r>
-              <w:t>0</w:t>
-            </w:r>
-          </w:p>
-        </w:tc>
-        <w:tc>
-          <w:tcPr>
-            <w:tcW w:type="dxa" w:w="1134"/>
-          </w:tcPr>
-          <w:p>
-            <w:r>
-              <w:t>0</w:t>
-            </w:r>
-          </w:p>
-        </w:tc>
-        <w:tc>
-          <w:tcPr>
-            <w:tcW w:type="dxa" w:w="5074"/>
-          </w:tcPr>
-          <w:p>
-            <w:r>
-              <w:rPr>
-                <w:sz w:val="16"/>
-              </w:rPr>
-              <w:t>The sea gets deeper the further you go into it</w:t>
-            </w:r>
-          </w:p>
-        </w:tc>
-      </w:tr>
-      <w:tr>
-        <w:tc>
-          <w:tcPr>
-            <w:tcW w:type="dxa" w:w="3402"/>
-          </w:tcPr>
-          <w:p>
-            <w:r>
-              <w:t>SoT, Spaceship Checklist</w:t>
-            </w:r>
-          </w:p>
-        </w:tc>
-        <w:tc>
-          <w:tcPr>
-            <w:tcW w:type="dxa" w:w="1474"/>
-          </w:tcPr>
-          <w:p>
-            <w:r>
-              <w:t>11/05/2016</w:t>
-            </w:r>
-          </w:p>
-        </w:tc>
-        <w:tc>
-          <w:tcPr>
-            <w:tcW w:type="dxa" w:w="1134"/>
-          </w:tcPr>
-          <w:p>
-            <w:r>
-              <w:t>+ 407</w:t>
-            </w:r>
-          </w:p>
-        </w:tc>
-        <w:tc>
-          <w:tcPr>
-            <w:tcW w:type="dxa" w:w="1134"/>
-          </w:tcPr>
-          <w:p>
-            <w:r>
-              <w:t>0</w:t>
-            </w:r>
-          </w:p>
-        </w:tc>
-        <w:tc>
-          <w:tcPr>
-            <w:tcW w:type="dxa" w:w="5074"/>
-          </w:tcPr>
-          <w:p>
-            <w:r>
-              <w:rPr>
-                <w:sz w:val="16"/>
-              </w:rPr>
-              <w:t>The sea gets deeper the further you go into it</w:t>
-            </w:r>
-          </w:p>
-        </w:tc>
-      </w:tr>
-      <w:tr>
-        <w:tc>
-          <w:tcPr>
-            <w:tcW w:type="dxa" w:w="3402"/>
-          </w:tcPr>
-          <w:p>
-            <w:r>
-              <w:t>SoT, Standard D</w:t>
-            </w:r>
-          </w:p>
-        </w:tc>
-        <w:tc>
-          <w:tcPr>
-            <w:tcW w:type="dxa" w:w="1474"/>
-          </w:tcPr>
-          <w:p>
-            <w:r>
-              <w:t>23/05/2016</w:t>
-            </w:r>
-          </w:p>
-        </w:tc>
-        <w:tc>
-          <w:tcPr>
-            <w:tcW w:type="dxa" w:w="1134"/>
-          </w:tcPr>
-          <w:p>
-            <w:r>
-              <w:t>0</w:t>
-            </w:r>
-          </w:p>
-        </w:tc>
-        <w:tc>
-          <w:tcPr>
-            <w:tcW w:type="dxa" w:w="1134"/>
-          </w:tcPr>
-          <w:p>
-            <w:r>
-              <w:t>0</w:t>
-            </w:r>
-          </w:p>
-        </w:tc>
-        <w:tc>
-          <w:tcPr>
-            <w:tcW w:type="dxa" w:w="5074"/>
-          </w:tcPr>
-          <w:p>
-            <w:r>
-              <w:rPr>
-                <w:sz w:val="16"/>
-              </w:rPr>
-              <w:t>The sea gets deeper the further you go into it</w:t>
-            </w:r>
-          </w:p>
-        </w:tc>
-      </w:tr>
-      <w:tr>
-        <w:tc>
-          <w:tcPr>
-            <w:tcW w:type="dxa" w:w="3402"/>
-          </w:tcPr>
-          <w:p>
-            <w:r>
-              <w:t>SoT, Oxygen Module</w:t>
-            </w:r>
-          </w:p>
-        </w:tc>
-        <w:tc>
-          <w:tcPr>
-            <w:tcW w:type="dxa" w:w="1474"/>
-          </w:tcPr>
-          <w:p>
-            <w:r>
-              <w:t>28/06/2016</w:t>
-            </w:r>
-          </w:p>
-        </w:tc>
-        <w:tc>
-          <w:tcPr>
-            <w:tcW w:type="dxa" w:w="1134"/>
-          </w:tcPr>
-          <w:p>
-            <w:r>
-              <w:t>0</w:t>
-            </w:r>
-          </w:p>
-        </w:tc>
-        <w:tc>
-          <w:tcPr>
-            <w:tcW w:type="dxa" w:w="1134"/>
-          </w:tcPr>
-          <w:p>
-            <w:r>
-              <w:t>0</w:t>
-            </w:r>
-          </w:p>
-        </w:tc>
-        <w:tc>
-          <w:tcPr>
-            <w:tcW w:type="dxa" w:w="5074"/>
-          </w:tcPr>
-          <w:p>
-            <w:r>
-              <w:rPr>
-                <w:sz w:val="16"/>
-              </w:rPr>
-              <w:t>The sea gets deeper the further you go into it</w:t>
-            </w:r>
-          </w:p>
-        </w:tc>
-      </w:tr>
-      <w:tr>
-        <w:tc>
-          <w:tcPr>
-            <w:tcW w:type="dxa" w:w="3402"/>
-          </w:tcPr>
-          <w:p>
-            <w:r>
-              <w:t>SoT, Oxygen Sea</w:t>
-            </w:r>
-          </w:p>
-        </w:tc>
-        <w:tc>
-          <w:tcPr>
-            <w:tcW w:type="dxa" w:w="1474"/>
-          </w:tcPr>
-          <w:p>
-            <w:r>
-              <w:t>30/06/2016</w:t>
-            </w:r>
-          </w:p>
-        </w:tc>
-        <w:tc>
-          <w:tcPr>
-            <w:tcW w:type="dxa" w:w="1134"/>
-          </w:tcPr>
-          <w:p>
-            <w:r>
-              <w:t>Not reported</w:t>
-            </w:r>
-          </w:p>
-        </w:tc>
-        <w:tc>
-          <w:tcPr>
-            <w:tcW w:type="dxa" w:w="1134"/>
-          </w:tcPr>
-          <w:p>
-            <w:r>
-              <w:t>0</w:t>
-            </w:r>
-          </w:p>
-        </w:tc>
-        <w:tc>
-          <w:tcPr>
-            <w:tcW w:type="dxa" w:w="5074"/>
-          </w:tcPr>
-          <w:p>
-            <w:r>
-              <w:rPr>
-                <w:sz w:val="16"/>
-              </w:rPr>
-              <w:t>Don't you know an apparition is just a cheap date. What have you been drinking these days</w:t>
-            </w:r>
-          </w:p>
-        </w:tc>
-      </w:tr>
-      <w:tr>
-        <w:tc>
-          <w:tcPr>
-            <w:tcW w:type="dxa" w:w="3402"/>
-          </w:tcPr>
-          <w:p>
-            <w:r>
-              <w:t>SoT, Standard E</w:t>
-            </w:r>
-          </w:p>
-        </w:tc>
-        <w:tc>
-          <w:tcPr>
-            <w:tcW w:type="dxa" w:w="1474"/>
-          </w:tcPr>
-          <w:p>
-            <w:r>
-              <w:t>10/10/2016</w:t>
-            </w:r>
-          </w:p>
-        </w:tc>
-        <w:tc>
-          <w:tcPr>
-            <w:tcW w:type="dxa" w:w="1134"/>
-          </w:tcPr>
-          <w:p>
-            <w:r>
-              <w:t>0</w:t>
-            </w:r>
-          </w:p>
-        </w:tc>
-        <w:tc>
-          <w:tcPr>
-            <w:tcW w:type="dxa" w:w="1134"/>
-          </w:tcPr>
-          <w:p>
-            <w:r>
-              <w:t>0</w:t>
-            </w:r>
-          </w:p>
-        </w:tc>
-        <w:tc>
-          <w:tcPr>
-            <w:tcW w:type="dxa" w:w="5074"/>
-          </w:tcPr>
-          <w:p>
-            <w:r>
-              <w:rPr>
-                <w:sz w:val="16"/>
-              </w:rPr>
-              <w:t>Memento mori and amor fati</w:t>
-            </w:r>
-          </w:p>
-        </w:tc>
-      </w:tr>
-      <w:tr>
-        <w:tc>
-          <w:tcPr>
-            <w:tcW w:type="dxa" w:w="3402"/>
-          </w:tcPr>
-          <w:p>
-            <w:r>
-              <w:t>SoT, Oxygen Landing</w:t>
-            </w:r>
-          </w:p>
-        </w:tc>
-        <w:tc>
-          <w:tcPr>
-            <w:tcW w:type="dxa" w:w="1474"/>
-          </w:tcPr>
-          <w:p>
-            <w:r>
-              <w:t>23/01/2017</w:t>
-            </w:r>
-          </w:p>
-        </w:tc>
-        <w:tc>
-          <w:tcPr>
-            <w:tcW w:type="dxa" w:w="1134"/>
-          </w:tcPr>
-          <w:p>
-            <w:r>
-              <w:t>0</w:t>
-            </w:r>
-          </w:p>
-        </w:tc>
-        <w:tc>
-          <w:tcPr>
-            <w:tcW w:type="dxa" w:w="1134"/>
-          </w:tcPr>
-          <w:p>
-            <w:r>
-              <w:t>0</w:t>
-            </w:r>
-          </w:p>
-        </w:tc>
-        <w:tc>
-          <w:tcPr>
-            <w:tcW w:type="dxa" w:w="5074"/>
-          </w:tcPr>
-          <w:p>
-            <w:r>
-              <w:rPr>
-                <w:sz w:val="16"/>
-              </w:rPr>
-              <w:t>Green lumber fallacy</w:t>
-            </w:r>
-          </w:p>
-        </w:tc>
-      </w:tr>
-      <w:tr>
-        <w:tc>
-          <w:tcPr>
-            <w:tcW w:type="dxa" w:w="3402"/>
-          </w:tcPr>
-          <w:p>
-            <w:r>
-              <w:t>SoT, Gemini Kestrel</w:t>
-            </w:r>
-          </w:p>
-        </w:tc>
-        <w:tc>
-          <w:tcPr>
-            <w:tcW w:type="dxa" w:w="1474"/>
-          </w:tcPr>
-          <w:p>
-            <w:r>
-              <w:t>18/12/2017</w:t>
-            </w:r>
-          </w:p>
-        </w:tc>
-        <w:tc>
-          <w:tcPr>
-            <w:tcW w:type="dxa" w:w="1134"/>
-          </w:tcPr>
-          <w:p>
-            <w:r>
-              <w:t>0</w:t>
-            </w:r>
-          </w:p>
-        </w:tc>
-        <w:tc>
-          <w:tcPr>
-            <w:tcW w:type="dxa" w:w="1134"/>
-          </w:tcPr>
-          <w:p>
-            <w:r>
-              <w:t>0</w:t>
-            </w:r>
-          </w:p>
-        </w:tc>
-        <w:tc>
-          <w:tcPr>
-            <w:tcW w:type="dxa" w:w="5074"/>
-          </w:tcPr>
-          <w:p>
-            <w:r>
-              <w:rPr>
-                <w:sz w:val="16"/>
-              </w:rPr>
-              <w:t>Don't you know an apparition is just a cheap date. What have you been drinking these days</w:t>
-            </w:r>
-          </w:p>
-        </w:tc>
-      </w:tr>
-      <w:tr>
-        <w:tc>
-          <w:tcPr>
-            <w:tcW w:type="dxa" w:w="3402"/>
-          </w:tcPr>
-          <w:p>
-            <w:r>
-              <w:t>SoT, Apollo Ocean</w:t>
-            </w:r>
-          </w:p>
-        </w:tc>
-        <w:tc>
-          <w:tcPr>
-            <w:tcW w:type="dxa" w:w="1474"/>
-          </w:tcPr>
-          <w:p>
-            <w:r>
-              <w:t>20/03/2019</w:t>
-            </w:r>
-          </w:p>
-        </w:tc>
-        <w:tc>
-          <w:tcPr>
-            <w:tcW w:type="dxa" w:w="1134"/>
-          </w:tcPr>
-          <w:p>
-            <w:r>
-              <w:t>0</w:t>
-            </w:r>
-          </w:p>
-        </w:tc>
-        <w:tc>
-          <w:tcPr>
-            <w:tcW w:type="dxa" w:w="1134"/>
-          </w:tcPr>
-          <w:p>
-            <w:r>
-              <w:t>0</w:t>
-            </w:r>
-          </w:p>
-        </w:tc>
-        <w:tc>
-          <w:tcPr>
-            <w:tcW w:type="dxa" w:w="5074"/>
-          </w:tcPr>
-          <w:p>
-            <w:r>
-              <w:rPr>
-                <w:sz w:val="16"/>
-              </w:rPr>
-              <w:t>The mind is not a vessel to be filled but a fire to be lighted</w:t>
-            </w:r>
-          </w:p>
-        </w:tc>
-      </w:tr>
-      <w:tr>
-        <w:tc>
-          <w:tcPr>
-            <w:tcW w:type="dxa" w:w="3402"/>
-          </w:tcPr>
-          <w:p>
-            <w:r>
-              <w:t>SoT, Orbital Ocean</w:t>
-            </w:r>
-          </w:p>
-        </w:tc>
-        <w:tc>
-          <w:tcPr>
-            <w:tcW w:type="dxa" w:w="1474"/>
-          </w:tcPr>
-          <w:p>
-            <w:r>
-              <w:t>21/03/2019</w:t>
-            </w:r>
-          </w:p>
-        </w:tc>
-        <w:tc>
-          <w:tcPr>
-            <w:tcW w:type="dxa" w:w="1134"/>
-          </w:tcPr>
-          <w:p>
-            <w:r>
-              <w:t>0</w:t>
-            </w:r>
-          </w:p>
-        </w:tc>
-        <w:tc>
-          <w:tcPr>
-            <w:tcW w:type="dxa" w:w="1134"/>
-          </w:tcPr>
-          <w:p>
-            <w:r>
-              <w:t>-26</w:t>
-            </w:r>
-          </w:p>
-        </w:tc>
-        <w:tc>
-          <w:tcPr>
-            <w:tcW w:type="dxa" w:w="5074"/>
-          </w:tcPr>
-          <w:p>
-            <w:r>
-              <w:rPr>
-                <w:sz w:val="16"/>
-              </w:rPr>
-              <w:t>What you see if all there is</w:t>
-            </w:r>
-          </w:p>
-        </w:tc>
-      </w:tr>
-      <w:tr>
-        <w:tc>
-          <w:tcPr>
-            <w:tcW w:type="dxa" w:w="3402"/>
-          </w:tcPr>
-          <w:p>
-            <w:r>
-              <w:t>SoT, Spaceship Cosmic</w:t>
-            </w:r>
-          </w:p>
-        </w:tc>
-        <w:tc>
-          <w:tcPr>
-            <w:tcW w:type="dxa" w:w="1474"/>
-          </w:tcPr>
-          <w:p>
-            <w:r>
-              <w:t>25/03/2019</w:t>
-            </w:r>
-          </w:p>
-        </w:tc>
-        <w:tc>
-          <w:tcPr>
-            <w:tcW w:type="dxa" w:w="1134"/>
-          </w:tcPr>
-          <w:p>
-            <w:r>
-              <w:t>0</w:t>
-            </w:r>
-          </w:p>
-        </w:tc>
-        <w:tc>
-          <w:tcPr>
-            <w:tcW w:type="dxa" w:w="1134"/>
-          </w:tcPr>
-          <w:p>
-            <w:r>
-              <w:t>+ 281</w:t>
-            </w:r>
-          </w:p>
-        </w:tc>
-        <w:tc>
-          <w:tcPr>
-            <w:tcW w:type="dxa" w:w="5074"/>
-          </w:tcPr>
-          <w:p>
-            <w:r>
-              <w:rPr>
-                <w:sz w:val="16"/>
-              </w:rPr>
-              <w:t>The sea gets deeper the further you go into it</w:t>
-            </w:r>
-          </w:p>
-        </w:tc>
-      </w:tr>
-      <w:tr>
-        <w:tc>
-          <w:tcPr>
-            <w:tcW w:type="dxa" w:w="3402"/>
-          </w:tcPr>
-          <w:p>
-            <w:r>
-              <w:t>SoT, Gemini Lade</w:t>
-            </w:r>
-          </w:p>
-        </w:tc>
-        <w:tc>
-          <w:tcPr>
-            <w:tcW w:type="dxa" w:w="1474"/>
-          </w:tcPr>
-          <w:p>
-            <w:r>
-              <w:t>28/11/2019</w:t>
-            </w:r>
-          </w:p>
-        </w:tc>
-        <w:tc>
-          <w:tcPr>
-            <w:tcW w:type="dxa" w:w="1134"/>
-          </w:tcPr>
-          <w:p>
-            <w:r>
-              <w:t>Not reported</w:t>
-            </w:r>
-          </w:p>
-        </w:tc>
-        <w:tc>
-          <w:tcPr>
-            <w:tcW w:type="dxa" w:w="1134"/>
-          </w:tcPr>
-          <w:p>
-            <w:r>
-              <w:t>-290</w:t>
-            </w:r>
-          </w:p>
-        </w:tc>
-        <w:tc>
-          <w:tcPr>
-            <w:tcW w:type="dxa" w:w="5074"/>
-          </w:tcPr>
-          <w:p>
-            <w:r>
-              <w:rPr>
-                <w:sz w:val="16"/>
-              </w:rPr>
-              <w:t>The mind is not a vessel to be filled but a fire to be lighted</w:t>
-            </w:r>
-          </w:p>
-        </w:tc>
-      </w:tr>
-      <w:tr>
-        <w:tc>
-          <w:tcPr>
-            <w:tcW w:type="dxa" w:w="3402"/>
-          </w:tcPr>
-          <w:p>
-            <w:r>
-              <w:t>SoT, Apollo Cosmic</w:t>
-            </w:r>
-          </w:p>
-        </w:tc>
-        <w:tc>
-          <w:tcPr>
-            <w:tcW w:type="dxa" w:w="1474"/>
-          </w:tcPr>
-          <w:p>
-            <w:r>
-              <w:t>04/12/2019</w:t>
-            </w:r>
-          </w:p>
-        </w:tc>
-        <w:tc>
-          <w:tcPr>
-            <w:tcW w:type="dxa" w:w="1134"/>
-          </w:tcPr>
-          <w:p>
-            <w:r>
-              <w:t>0</w:t>
-            </w:r>
-          </w:p>
-        </w:tc>
-        <w:tc>
-          <w:tcPr>
-            <w:tcW w:type="dxa" w:w="1134"/>
-          </w:tcPr>
-          <w:p>
-            <w:r>
-              <w:t>Not reported</w:t>
-            </w:r>
-          </w:p>
-        </w:tc>
-        <w:tc>
-          <w:tcPr>
-            <w:tcW w:type="dxa" w:w="5074"/>
-          </w:tcPr>
-          <w:p>
-            <w:r>
-              <w:rPr>
-                <w:sz w:val="16"/>
-              </w:rPr>
-              <w:t>What you see if all there is</w:t>
-            </w:r>
-          </w:p>
-        </w:tc>
-      </w:tr>
-      <w:tr>
-        <w:tc>
-          <w:tcPr>
-            <w:tcW w:type="dxa" w:w="3402"/>
-          </w:tcPr>
-          <w:p>
-            <w:r>
-              <w:t>SoT, Mercury Checklist</w:t>
-            </w:r>
-          </w:p>
-        </w:tc>
-        <w:tc>
-          <w:tcPr>
-            <w:tcW w:type="dxa" w:w="1474"/>
-          </w:tcPr>
-          <w:p>
-            <w:r>
-              <w:t>06/12/2019</w:t>
-            </w:r>
-          </w:p>
-        </w:tc>
-        <w:tc>
-          <w:tcPr>
-            <w:tcW w:type="dxa" w:w="1134"/>
-          </w:tcPr>
-          <w:p>
-            <w:r>
-              <w:t>0</w:t>
-            </w:r>
-          </w:p>
-        </w:tc>
-        <w:tc>
-          <w:tcPr>
-            <w:tcW w:type="dxa" w:w="1134"/>
-          </w:tcPr>
-          <w:p>
-            <w:r>
-              <w:t>+ 18</w:t>
-            </w:r>
-          </w:p>
-        </w:tc>
-        <w:tc>
-          <w:tcPr>
-            <w:tcW w:type="dxa" w:w="5074"/>
-          </w:tcPr>
-          <w:p>
-            <w:r>
-              <w:rPr>
-                <w:sz w:val="16"/>
-              </w:rPr>
-              <w:t>What you see if all there is</w:t>
-            </w:r>
-          </w:p>
-        </w:tc>
-      </w:tr>
-      <w:tr>
-        <w:tc>
-          <w:tcPr>
-            <w:tcW w:type="dxa" w:w="3402"/>
-          </w:tcPr>
-          <w:p>
-            <w:r>
-              <w:t>SoT, Standard F</w:t>
-            </w:r>
-          </w:p>
-        </w:tc>
-        <w:tc>
-          <w:tcPr>
-            <w:tcW w:type="dxa" w:w="1474"/>
-          </w:tcPr>
-          <w:p>
-            <w:r>
-              <w:t>09/12/2019</w:t>
-            </w:r>
-          </w:p>
-        </w:tc>
-        <w:tc>
-          <w:tcPr>
-            <w:tcW w:type="dxa" w:w="1134"/>
-          </w:tcPr>
-          <w:p>
-            <w:r>
-              <w:t>-388</w:t>
-            </w:r>
-          </w:p>
-        </w:tc>
-        <w:tc>
-          <w:tcPr>
-            <w:tcW w:type="dxa" w:w="1134"/>
-          </w:tcPr>
-          <w:p>
-            <w:r>
-              <w:t>-388</w:t>
-            </w:r>
-          </w:p>
-        </w:tc>
-        <w:tc>
-          <w:tcPr>
-            <w:tcW w:type="dxa" w:w="5074"/>
-          </w:tcPr>
-          <w:p>
-            <w:r>
-              <w:rPr>
-                <w:sz w:val="16"/>
-              </w:rPr>
-              <w:t>Don't you know an apparition is just a cheap date. What have you been drinking these days</w:t>
-            </w:r>
-          </w:p>
-        </w:tc>
-      </w:tr>
-      <w:tr>
-        <w:tc>
-          <w:tcPr>
-            <w:tcW w:type="dxa" w:w="3402"/>
-          </w:tcPr>
-          <w:p>
-            <w:r>
-              <w:t>SoT, Gravity Hypatia</w:t>
-            </w:r>
-          </w:p>
-        </w:tc>
-        <w:tc>
-          <w:tcPr>
-            <w:tcW w:type="dxa" w:w="1474"/>
-          </w:tcPr>
-          <w:p>
-            <w:r>
-              <w:t>27/03/2020</w:t>
-            </w:r>
-          </w:p>
-        </w:tc>
-        <w:tc>
-          <w:tcPr>
-            <w:tcW w:type="dxa" w:w="1134"/>
-          </w:tcPr>
-          <w:p>
-            <w:r>
-              <w:t>0</w:t>
-            </w:r>
-          </w:p>
-        </w:tc>
-        <w:tc>
-          <w:tcPr>
-            <w:tcW w:type="dxa" w:w="1134"/>
-          </w:tcPr>
-          <w:p>
-            <w:r>
-              <w:t>Not reported</w:t>
-            </w:r>
-          </w:p>
-        </w:tc>
-        <w:tc>
-          <w:tcPr>
-            <w:tcW w:type="dxa" w:w="5074"/>
-          </w:tcPr>
-          <w:p>
-            <w:r>
-              <w:rPr>
-                <w:sz w:val="16"/>
-              </w:rPr>
-              <w:t>Memento mori and amor fati</w:t>
-            </w:r>
-          </w:p>
-        </w:tc>
-      </w:tr>
-      <w:tr>
-        <w:tc>
-          <w:tcPr>
-            <w:tcW w:type="dxa" w:w="3402"/>
-          </w:tcPr>
-          <w:p>
-            <w:r>
-              <w:t>SoT, Standard G</w:t>
-            </w:r>
-          </w:p>
-        </w:tc>
-        <w:tc>
-          <w:tcPr>
-            <w:tcW w:type="dxa" w:w="1474"/>
-          </w:tcPr>
-          <w:p>
-            <w:r>
-              <w:t>05/05/2020</w:t>
-            </w:r>
-          </w:p>
-        </w:tc>
-        <w:tc>
-          <w:tcPr>
-            <w:tcW w:type="dxa" w:w="1134"/>
-          </w:tcPr>
-          <w:p>
-            <w:r>
-              <w:t>Not reported</w:t>
-            </w:r>
-          </w:p>
-        </w:tc>
-        <w:tc>
-          <w:tcPr>
-            <w:tcW w:type="dxa" w:w="1134"/>
-          </w:tcPr>
-          <w:p>
-            <w:r>
-              <w:t>Not reported</w:t>
-            </w:r>
-          </w:p>
-        </w:tc>
-        <w:tc>
-          <w:tcPr>
-            <w:tcW w:type="dxa" w:w="5074"/>
-          </w:tcPr>
-          <w:p>
-            <w:r>
-              <w:rPr>
-                <w:sz w:val="16"/>
-              </w:rPr>
-              <w:t>The mind is not a vessel to be filled but a fire to be lighted</w:t>
-            </w:r>
-          </w:p>
-        </w:tc>
-      </w:tr>
-      <w:tr>
-        <w:tc>
-          <w:tcPr>
-            <w:tcW w:type="dxa" w:w="3402"/>
-          </w:tcPr>
-          <w:p>
-            <w:r>
-              <w:t>SoT, IPDC</w:t>
-            </w:r>
-          </w:p>
-        </w:tc>
-        <w:tc>
-          <w:tcPr>
-            <w:tcW w:type="dxa" w:w="1474"/>
-          </w:tcPr>
-          <w:p>
-            <w:r>
-              <w:t>13/07/2020</w:t>
-            </w:r>
-          </w:p>
-        </w:tc>
-        <w:tc>
-          <w:tcPr>
-            <w:tcW w:type="dxa" w:w="1134"/>
-          </w:tcPr>
-          <w:p>
-            <w:r>
-              <w:t>Not reported</w:t>
-            </w:r>
-          </w:p>
-        </w:tc>
-        <w:tc>
-          <w:tcPr>
-            <w:tcW w:type="dxa" w:w="1134"/>
-          </w:tcPr>
-          <w:p>
-            <w:r>
-              <w:t>Not reported</w:t>
-            </w:r>
-          </w:p>
-        </w:tc>
-        <w:tc>
-          <w:tcPr>
-            <w:tcW w:type="dxa" w:w="5074"/>
-          </w:tcPr>
-          <w:p>
-            <w:r>
-              <w:rPr>
-                <w:sz w:val="16"/>
-              </w:rPr>
-              <w:t>The mind is not a vessel to be filled but a fire to be lighted</w:t>
-            </w:r>
-          </w:p>
-        </w:tc>
-      </w:tr>
-      <w:tr>
-        <w:tc>
-          <w:tcPr>
-            <w:tcW w:type="dxa" w:w="3402"/>
-          </w:tcPr>
-          <w:p>
-            <w:r>
-              <w:t>SoT, Huntingdon Viaduct - Span 4 Removal</w:t>
-            </w:r>
-          </w:p>
-        </w:tc>
-        <w:tc>
-          <w:tcPr>
-            <w:tcW w:type="dxa" w:w="1474"/>
-          </w:tcPr>
-          <w:p>
-            <w:r>
-              <w:t>22/08/2020</w:t>
-            </w:r>
-          </w:p>
-        </w:tc>
-        <w:tc>
-          <w:tcPr>
-            <w:tcW w:type="dxa" w:w="1134"/>
-          </w:tcPr>
-          <w:p>
-            <w:r>
-              <w:t>Not reported</w:t>
-            </w:r>
-          </w:p>
-        </w:tc>
-        <w:tc>
-          <w:tcPr>
-            <w:tcW w:type="dxa" w:w="1134"/>
-          </w:tcPr>
-          <w:p>
-            <w:r>
-              <w:t>Not reported</w:t>
-            </w:r>
-          </w:p>
-        </w:tc>
-        <w:tc>
-          <w:tcPr>
-            <w:tcW w:type="dxa" w:w="5074"/>
-          </w:tcPr>
-          <w:p>
-            <w:r>
-              <w:rPr>
-                <w:sz w:val="16"/>
-              </w:rPr>
-              <w:t>What you see if all there is</w:t>
-            </w:r>
-          </w:p>
-        </w:tc>
-      </w:tr>
-      <w:tr>
-        <w:tc>
-          <w:tcPr>
-            <w:tcW w:type="dxa" w:w="3402"/>
-          </w:tcPr>
-          <w:p>
-            <w:r>
-              <w:t>SoT, Tranquility Kestrel</w:t>
-            </w:r>
-          </w:p>
-        </w:tc>
-        <w:tc>
-          <w:tcPr>
-            <w:tcW w:type="dxa" w:w="1474"/>
-          </w:tcPr>
-          <w:p>
-            <w:r>
-              <w:t>31/10/2020</w:t>
-            </w:r>
-          </w:p>
-        </w:tc>
-        <w:tc>
-          <w:tcPr>
-            <w:tcW w:type="dxa" w:w="1134"/>
-          </w:tcPr>
-          <w:p>
-            <w:r>
-              <w:t>+ 193</w:t>
-            </w:r>
-          </w:p>
-        </w:tc>
-        <w:tc>
-          <w:tcPr>
-            <w:tcW w:type="dxa" w:w="1134"/>
-          </w:tcPr>
-          <w:p>
-            <w:r>
-              <w:t>+ 151</w:t>
-            </w:r>
-          </w:p>
-        </w:tc>
-        <w:tc>
-          <w:tcPr>
-            <w:tcW w:type="dxa" w:w="5074"/>
-          </w:tcPr>
-          <w:p>
-            <w:r>
-              <w:rPr>
-                <w:sz w:val="16"/>
-              </w:rPr>
-              <w:t>What you see if all there is</w:t>
-            </w:r>
-          </w:p>
-        </w:tc>
-      </w:tr>
-      <w:tr>
-        <w:tc>
-          <w:tcPr>
-            <w:tcW w:type="dxa" w:w="3402"/>
-          </w:tcPr>
-          <w:p>
-            <w:r>
-              <w:t>SoT, Huntingdon - Complete Mill Common Road (Pathfinder Link)</w:t>
-            </w:r>
-          </w:p>
-        </w:tc>
-        <w:tc>
-          <w:tcPr>
-            <w:tcW w:type="dxa" w:w="1474"/>
-          </w:tcPr>
-          <w:p>
-            <w:r>
-              <w:t>31/10/2020</w:t>
-            </w:r>
-          </w:p>
-        </w:tc>
-        <w:tc>
-          <w:tcPr>
-            <w:tcW w:type="dxa" w:w="1134"/>
-          </w:tcPr>
-          <w:p>
-            <w:r>
-              <w:t>Not reported</w:t>
-            </w:r>
-          </w:p>
-        </w:tc>
-        <w:tc>
-          <w:tcPr>
-            <w:tcW w:type="dxa" w:w="1134"/>
-          </w:tcPr>
-          <w:p>
-            <w:r>
-              <w:t>Not reported</w:t>
-            </w:r>
-          </w:p>
-        </w:tc>
-        <w:tc>
-          <w:tcPr>
-            <w:tcW w:type="dxa" w:w="5074"/>
-          </w:tcPr>
-          <w:p>
-            <w:r>
-              <w:rPr>
-                <w:sz w:val="16"/>
-              </w:rPr>
-              <w:t>Green lumber fallacy</w:t>
-            </w:r>
-          </w:p>
-        </w:tc>
-      </w:tr>
-      <w:tr>
-        <w:tc>
-          <w:tcPr>
-            <w:tcW w:type="dxa" w:w="3402"/>
-          </w:tcPr>
-          <w:p>
-            <w:r>
-              <w:t>SoT, Huntingdon - Complete Views Common Link</w:t>
-            </w:r>
-          </w:p>
-        </w:tc>
-        <w:tc>
-          <w:tcPr>
-            <w:tcW w:type="dxa" w:w="1474"/>
-          </w:tcPr>
-          <w:p>
-            <w:r>
-              <w:t>03/11/2020</w:t>
-            </w:r>
-          </w:p>
-        </w:tc>
-        <w:tc>
-          <w:tcPr>
-            <w:tcW w:type="dxa" w:w="1134"/>
-          </w:tcPr>
-          <w:p>
-            <w:r>
-              <w:t>Not reported</w:t>
-            </w:r>
-          </w:p>
-        </w:tc>
-        <w:tc>
-          <w:tcPr>
-            <w:tcW w:type="dxa" w:w="1134"/>
-          </w:tcPr>
-          <w:p>
-            <w:r>
-              <w:t>Not reported</w:t>
-            </w:r>
-          </w:p>
-        </w:tc>
-        <w:tc>
-          <w:tcPr>
-            <w:tcW w:type="dxa" w:w="5074"/>
-          </w:tcPr>
-          <w:p>
-            <w:r>
-              <w:rPr>
-                <w:sz w:val="16"/>
-              </w:rPr>
-              <w:t>What you see if all there is</w:t>
-            </w:r>
-          </w:p>
-        </w:tc>
-      </w:tr>
-      <w:tr>
-        <w:tc>
-          <w:tcPr>
-            <w:tcW w:type="dxa" w:w="3402"/>
-          </w:tcPr>
-          <w:p>
-            <w:r>
-              <w:t>SoT, Huntingdon Viaduct - Span 5 Monolith Removal</w:t>
-            </w:r>
-          </w:p>
-        </w:tc>
-        <w:tc>
-          <w:tcPr>
-            <w:tcW w:type="dxa" w:w="1474"/>
-          </w:tcPr>
-          <w:p>
-            <w:r>
-              <w:t>27/05/2021</w:t>
-            </w:r>
-          </w:p>
-        </w:tc>
-        <w:tc>
-          <w:tcPr>
-            <w:tcW w:type="dxa" w:w="1134"/>
-          </w:tcPr>
-          <w:p>
-            <w:r>
-              <w:t>Not reported</w:t>
-            </w:r>
-          </w:p>
-        </w:tc>
-        <w:tc>
-          <w:tcPr>
-            <w:tcW w:type="dxa" w:w="1134"/>
-          </w:tcPr>
-          <w:p>
-            <w:r>
-              <w:t>Not reported</w:t>
-            </w:r>
-          </w:p>
-        </w:tc>
-        <w:tc>
-          <w:tcPr>
-            <w:tcW w:type="dxa" w:w="5074"/>
-          </w:tcPr>
-          <w:p>
-            <w:r>
-              <w:rPr>
-                <w:sz w:val="16"/>
-              </w:rPr>
-              <w:t>The sea gets deeper the further you go into it</w:t>
-            </w:r>
-          </w:p>
-        </w:tc>
-      </w:tr>
-      <w:tr>
-        <w:tc>
-          <w:tcPr>
-            <w:tcW w:type="dxa" w:w="3402"/>
-          </w:tcPr>
-          <w:p>
-            <w:r>
-              <w:t>SoT, Huntingdon Viaduct - Span 3 Monolith Removal</w:t>
-            </w:r>
-          </w:p>
-        </w:tc>
-        <w:tc>
-          <w:tcPr>
-            <w:tcW w:type="dxa" w:w="1474"/>
-          </w:tcPr>
-          <w:p>
-            <w:r>
-              <w:t>04/06/2021</w:t>
-            </w:r>
-          </w:p>
-        </w:tc>
-        <w:tc>
-          <w:tcPr>
-            <w:tcW w:type="dxa" w:w="1134"/>
-          </w:tcPr>
-          <w:p>
-            <w:r>
-              <w:t>Not reported</w:t>
-            </w:r>
-          </w:p>
-        </w:tc>
-        <w:tc>
-          <w:tcPr>
-            <w:tcW w:type="dxa" w:w="1134"/>
-          </w:tcPr>
-          <w:p>
-            <w:r>
-              <w:t>Not reported</w:t>
-            </w:r>
-          </w:p>
-        </w:tc>
-        <w:tc>
-          <w:tcPr>
-            <w:tcW w:type="dxa" w:w="5074"/>
-          </w:tcPr>
-          <w:p>
-            <w:r>
-              <w:rPr>
-                <w:sz w:val="16"/>
-              </w:rPr>
-              <w:t>The sea gets deeper the further you go into it</w:t>
-            </w:r>
-          </w:p>
-        </w:tc>
-      </w:tr>
-      <w:tr>
-        <w:tc>
-          <w:tcPr>
-            <w:tcW w:type="dxa" w:w="3402"/>
-          </w:tcPr>
-          <w:p>
-            <w:r>
-              <w:t>SoT, Standard H</w:t>
-            </w:r>
-          </w:p>
-        </w:tc>
-        <w:tc>
-          <w:tcPr>
-            <w:tcW w:type="dxa" w:w="1474"/>
-          </w:tcPr>
-          <w:p>
-            <w:r>
-              <w:t>10/12/2021</w:t>
-            </w:r>
-          </w:p>
-        </w:tc>
-        <w:tc>
-          <w:tcPr>
-            <w:tcW w:type="dxa" w:w="1134"/>
-          </w:tcPr>
-          <w:p>
-            <w:r>
-              <w:t>+ 71</w:t>
-            </w:r>
-          </w:p>
-        </w:tc>
-        <w:tc>
-          <w:tcPr>
-            <w:tcW w:type="dxa" w:w="1134"/>
-          </w:tcPr>
-          <w:p>
-            <w:r>
-              <w:t>+ 71</w:t>
-            </w:r>
-          </w:p>
-        </w:tc>
-        <w:tc>
-          <w:tcPr>
-            <w:tcW w:type="dxa" w:w="5074"/>
-          </w:tcPr>
-          <w:p>
-            <w:r>
-              <w:rPr>
-                <w:sz w:val="16"/>
-              </w:rPr>
-              <w:t>What you see if all there is</w:t>
-            </w:r>
-          </w:p>
-        </w:tc>
-      </w:tr>
-      <w:tr>
-        <w:tc>
-          <w:tcPr>
-            <w:tcW w:type="dxa" w:w="3402"/>
-          </w:tcPr>
-          <w:p>
-            <w:r>
-              <w:t>SoT, Huntingdon - Construct and Commission Railway Car Park</w:t>
-            </w:r>
-          </w:p>
-        </w:tc>
-        <w:tc>
-          <w:tcPr>
-            <w:tcW w:type="dxa" w:w="1474"/>
-          </w:tcPr>
-          <w:p>
-            <w:r>
-              <w:t>10/12/2021</w:t>
-            </w:r>
-          </w:p>
-        </w:tc>
-        <w:tc>
-          <w:tcPr>
-            <w:tcW w:type="dxa" w:w="1134"/>
-          </w:tcPr>
-          <w:p>
-            <w:r>
-              <w:t>Not reported</w:t>
-            </w:r>
-          </w:p>
-        </w:tc>
-        <w:tc>
-          <w:tcPr>
-            <w:tcW w:type="dxa" w:w="1134"/>
-          </w:tcPr>
-          <w:p>
-            <w:r>
-              <w:t>Not reported</w:t>
-            </w:r>
-          </w:p>
-        </w:tc>
-        <w:tc>
-          <w:tcPr>
-            <w:tcW w:type="dxa" w:w="5074"/>
-          </w:tcPr>
-          <w:p>
-            <w:r>
-              <w:rPr>
-                <w:sz w:val="16"/>
-              </w:rPr>
-              <w:t>Memento mori and amor fati</w:t>
-            </w:r>
-          </w:p>
-        </w:tc>
-      </w:tr>
-      <w:tr>
-        <w:tc>
-          <w:tcPr>
-            <w:tcW w:type="dxa" w:w="3402"/>
-          </w:tcPr>
-          <w:p>
-            <w:r>
-              <w:t>SoT, Spaceship Liftoff</w:t>
-            </w:r>
-          </w:p>
-        </w:tc>
-        <w:tc>
-          <w:tcPr>
-            <w:tcW w:type="dxa" w:w="1474"/>
-          </w:tcPr>
-          <w:p>
-            <w:r>
-              <w:t>31/03/2023</w:t>
-            </w:r>
-          </w:p>
-        </w:tc>
-        <w:tc>
-          <w:tcPr>
-            <w:tcW w:type="dxa" w:w="1134"/>
-          </w:tcPr>
-          <w:p>
-            <w:r>
-              <w:t>Not reported</w:t>
-            </w:r>
-          </w:p>
-        </w:tc>
-        <w:tc>
-          <w:tcPr>
-            <w:tcW w:type="dxa" w:w="1134"/>
-          </w:tcPr>
-          <w:p>
-            <w:r>
-              <w:t>0</w:t>
-            </w:r>
-          </w:p>
-        </w:tc>
-        <w:tc>
-          <w:tcPr>
-            <w:tcW w:type="dxa" w:w="5074"/>
-          </w:tcPr>
-          <w:p>
-            <w:r>
-              <w:rPr>
-                <w:sz w:val="16"/>
-              </w:rPr>
-              <w:t>What you see if all there is</w:t>
-            </w:r>
-          </w:p>
-        </w:tc>
-      </w:tr>
-    </w:tbl>
+    <w:p>
+      <w:r>
+        <w:t>PfM reporting lead: Albert de morcef, al.demorcerf@dft.gsi.gov.uk, 020 7944 9999</w:t>
+      </w:r>
+    </w:p>
     <w:sectPr>
-      <w:pgSz w:w="15840" w:h="12240" w:orient="landscape"/>
+      <w:headerReference w:type="even" r:id="rId11"/>
+      <w:headerReference w:type="default" r:id="rId12"/>
+      <w:footerReference w:type="even" r:id="rId13"/>
+      <w:footerReference w:type="default" r:id="rId14"/>
+      <w:headerReference w:type="first" r:id="rId15"/>
+      <w:footerReference w:type="first" r:id="rId16"/>
+      <w:pgSz w:w="12240" w:h="15840"/>
       <w:pgMar w:top="1440" w:right="1800" w:bottom="1440" w:left="1800" w:header="720" w:footer="720" w:gutter="0"/>
       <w:cols w:space="720"/>
       <w:docGrid w:linePitch="360"/>

</xml_diff>

<commit_message>
top35 integrated. work on json data structure
</commit_message>
<xml_diff>
--- a/tests/resources/summary_temp_altered.docx
+++ b/tests/resources/summary_temp_altered.docx
@@ -4,27 +4,879 @@
   <w:body>
     <w:p/>
     <w:p>
+      <w:pPr>
+        <w:sectPr>
+          <w:headerReference w:type="even" r:id="rId11"/>
+          <w:headerReference w:type="default" r:id="rId12"/>
+          <w:footerReference w:type="even" r:id="rId13"/>
+          <w:footerReference w:type="default" r:id="rId14"/>
+          <w:headerReference w:type="first" r:id="rId15"/>
+          <w:footerReference w:type="first" r:id="rId16"/>
+          <w:pgSz w:w="12240" w:h="15840"/>
+          <w:pgMar w:top="1440" w:right="1800" w:bottom="1440" w:left="1800" w:header="720" w:footer="720" w:gutter="0"/>
+          <w:cols w:space="720"/>
+          <w:docGrid w:linePitch="360"/>
+        </w:sectPr>
+      </w:pPr>
+    </w:p>
+    <w:p>
+      <w:pPr>
+        <w:jc w:val="right"/>
+      </w:pPr>
       <w:r>
-        <w:t>SRO: Jeff Bezos, jeff@dft.gsi.gov.uk, 020 7944 6999</w:t>
+        <w:rPr>
+          <w:b/>
+        </w:rPr>
+        <w:t>Annex A. High level MI data and analysis_engine</w:t>
       </w:r>
     </w:p>
     <w:p>
       <w:r>
-        <w:t>PD: Homer, homer@dft.gsi.gov.uk, 020 7944 9876</w:t>
+        <w:rPr>
+          <w:b/>
+          <w:u w:val="single"/>
+        </w:rPr>
+        <w:t>Costs</w:t>
       </w:r>
     </w:p>
+    <w:tbl>
+      <w:tblPr>
+        <w:tblW w:type="auto" w:w="0"/>
+        <w:tblLook w:firstColumn="1" w:firstRow="1" w:lastColumn="0" w:lastRow="0" w:noHBand="0" w:noVBand="1" w:val="04A0"/>
+      </w:tblPr>
+      <w:tblGrid>
+        <w:gridCol w:w="2160"/>
+        <w:gridCol w:w="2160"/>
+        <w:gridCol w:w="2160"/>
+        <w:gridCol w:w="2160"/>
+      </w:tblGrid>
+      <w:tr>
+        <w:tc>
+          <w:tcPr>
+            <w:tcW w:type="dxa" w:w="2268"/>
+          </w:tcPr>
+          <w:p>
+            <w:r>
+              <w:rPr>
+                <w:b/>
+                <w:sz w:val="20"/>
+              </w:rPr>
+              <w:t>WLC:</w:t>
+            </w:r>
+          </w:p>
+        </w:tc>
+        <w:tc>
+          <w:tcPr>
+            <w:tcW w:type="dxa" w:w="1701"/>
+          </w:tcPr>
+          <w:p>
+            <w:r>
+              <w:rPr>
+                <w:sz w:val="20"/>
+              </w:rPr>
+              <w:t>£6752m</w:t>
+            </w:r>
+          </w:p>
+        </w:tc>
+        <w:tc>
+          <w:tcPr>
+            <w:tcW w:type="dxa" w:w="2268"/>
+          </w:tcPr>
+          <w:p>
+            <w:r>
+              <w:rPr>
+                <w:b/>
+                <w:sz w:val="20"/>
+              </w:rPr>
+              <w:t>Spent:</w:t>
+            </w:r>
+          </w:p>
+        </w:tc>
+        <w:tc>
+          <w:tcPr>
+            <w:tcW w:type="dxa" w:w="1701"/>
+          </w:tcPr>
+          <w:p>
+            <w:r>
+              <w:rPr>
+                <w:sz w:val="20"/>
+              </w:rPr>
+              <w:t>£471m</w:t>
+            </w:r>
+          </w:p>
+        </w:tc>
+      </w:tr>
+      <w:tr>
+        <w:tc>
+          <w:tcPr>
+            <w:tcW w:type="dxa" w:w="2268"/>
+          </w:tcPr>
+          <w:p>
+            <w:r>
+              <w:rPr>
+                <w:b/>
+                <w:sz w:val="20"/>
+              </w:rPr>
+              <w:t>RDEL Total:</w:t>
+            </w:r>
+          </w:p>
+        </w:tc>
+        <w:tc>
+          <w:tcPr>
+            <w:tcW w:type="dxa" w:w="1701"/>
+          </w:tcPr>
+          <w:p>
+            <w:r>
+              <w:rPr>
+                <w:sz w:val="20"/>
+              </w:rPr>
+              <w:t>£0m</w:t>
+            </w:r>
+          </w:p>
+        </w:tc>
+        <w:tc>
+          <w:tcPr>
+            <w:tcW w:type="dxa" w:w="2268"/>
+          </w:tcPr>
+          <w:p>
+            <w:r>
+              <w:rPr>
+                <w:b/>
+                <w:sz w:val="20"/>
+              </w:rPr>
+              <w:t>Profiled:</w:t>
+            </w:r>
+          </w:p>
+        </w:tc>
+        <w:tc>
+          <w:tcPr>
+            <w:tcW w:type="dxa" w:w="1701"/>
+          </w:tcPr>
+          <w:p>
+            <w:r>
+              <w:rPr>
+                <w:sz w:val="20"/>
+              </w:rPr>
+              <w:t>£6281m</w:t>
+            </w:r>
+          </w:p>
+        </w:tc>
+      </w:tr>
+      <w:tr>
+        <w:tc>
+          <w:tcPr>
+            <w:tcW w:type="dxa" w:w="2268"/>
+          </w:tcPr>
+          <w:p>
+            <w:r>
+              <w:rPr>
+                <w:b/>
+                <w:sz w:val="20"/>
+              </w:rPr>
+              <w:t>CDEL Total:</w:t>
+            </w:r>
+          </w:p>
+        </w:tc>
+        <w:tc>
+          <w:tcPr>
+            <w:tcW w:type="dxa" w:w="1701"/>
+          </w:tcPr>
+          <w:p>
+            <w:r>
+              <w:rPr>
+                <w:sz w:val="20"/>
+              </w:rPr>
+              <w:t>£6752m</w:t>
+            </w:r>
+          </w:p>
+        </w:tc>
+        <w:tc>
+          <w:tcPr>
+            <w:tcW w:type="dxa" w:w="2268"/>
+          </w:tcPr>
+          <w:p>
+            <w:r>
+              <w:rPr>
+                <w:b/>
+                <w:sz w:val="20"/>
+              </w:rPr>
+              <w:t>Unprofiled:</w:t>
+            </w:r>
+          </w:p>
+        </w:tc>
+        <w:tc>
+          <w:tcPr>
+            <w:tcW w:type="dxa" w:w="1701"/>
+          </w:tcPr>
+          <w:p>
+            <w:r>
+              <w:rPr>
+                <w:sz w:val="20"/>
+              </w:rPr>
+              <w:t>£0m</w:t>
+            </w:r>
+          </w:p>
+        </w:tc>
+      </w:tr>
+      <w:tr>
+        <w:tc>
+          <w:tcPr>
+            <w:tcW w:type="dxa" w:w="2268"/>
+          </w:tcPr>
+          <w:p>
+            <w:r>
+              <w:rPr>
+                <w:b/>
+                <w:sz w:val="20"/>
+              </w:rPr>
+              <w:t>Non-gov Total:</w:t>
+            </w:r>
+          </w:p>
+        </w:tc>
+        <w:tc>
+          <w:tcPr>
+            <w:tcW w:type="dxa" w:w="1701"/>
+          </w:tcPr>
+          <w:p>
+            <w:r>
+              <w:rPr>
+                <w:sz w:val="20"/>
+              </w:rPr>
+              <w:t>£0m</w:t>
+            </w:r>
+          </w:p>
+        </w:tc>
+        <w:tc>
+          <w:tcPr>
+            <w:tcW w:type="dxa" w:w="2268"/>
+          </w:tcPr>
+          <w:p/>
+        </w:tc>
+        <w:tc>
+          <w:tcPr>
+            <w:tcW w:type="dxa" w:w="1701"/>
+          </w:tcPr>
+          <w:p/>
+        </w:tc>
+      </w:tr>
+    </w:tbl>
+    <w:p/>
     <w:p>
       <w:r>
-        <w:t>PfM reporting lead: Albert de morcef, al.demorcerf@dft.gsi.gov.uk, 020 7944 9999</w:t>
+        <w:rPr>
+          <w:b/>
+          <w:u w:val="single"/>
+        </w:rPr>
+        <w:t>Financial</w:t>
       </w:r>
     </w:p>
+    <w:tbl>
+      <w:tblPr>
+        <w:tblW w:type="auto" w:w="0"/>
+        <w:tblLook w:firstColumn="1" w:firstRow="1" w:lastColumn="0" w:lastRow="0" w:noHBand="0" w:noVBand="1" w:val="04A0"/>
+      </w:tblPr>
+      <w:tblGrid>
+        <w:gridCol w:w="2160"/>
+        <w:gridCol w:w="2160"/>
+        <w:gridCol w:w="2160"/>
+        <w:gridCol w:w="2160"/>
+      </w:tblGrid>
+      <w:tr>
+        <w:tc>
+          <w:tcPr>
+            <w:tcW w:type="dxa" w:w="2268"/>
+          </w:tcPr>
+          <w:p>
+            <w:r>
+              <w:rPr>
+                <w:b/>
+                <w:sz w:val="20"/>
+              </w:rPr>
+              <w:t>Type of funding:</w:t>
+            </w:r>
+          </w:p>
+        </w:tc>
+        <w:tc>
+          <w:tcPr>
+            <w:tcW w:type="dxa" w:w="1701"/>
+          </w:tcPr>
+          <w:p>
+            <w:r>
+              <w:rPr>
+                <w:sz w:val="20"/>
+              </w:rPr>
+              <w:t>Public</w:t>
+            </w:r>
+          </w:p>
+        </w:tc>
+        <w:tc>
+          <w:tcPr>
+            <w:tcW w:type="dxa" w:w="2268"/>
+          </w:tcPr>
+          <w:p>
+            <w:r>
+              <w:rPr>
+                <w:b/>
+                <w:sz w:val="20"/>
+              </w:rPr>
+              <w:t>Contingency:</w:t>
+            </w:r>
+          </w:p>
+        </w:tc>
+        <w:tc>
+          <w:tcPr>
+            <w:tcW w:type="dxa" w:w="1701"/>
+          </w:tcPr>
+          <w:p>
+            <w:r>
+              <w:rPr>
+                <w:sz w:val="20"/>
+              </w:rPr>
+              <w:t>£396m</w:t>
+            </w:r>
+          </w:p>
+        </w:tc>
+      </w:tr>
+      <w:tr>
+        <w:tc>
+          <w:tcPr>
+            <w:tcW w:type="dxa" w:w="2268"/>
+          </w:tcPr>
+          <w:p>
+            <w:r>
+              <w:rPr>
+                <w:b/>
+                <w:sz w:val="20"/>
+              </w:rPr>
+              <w:t>Optimism Bias (OB):</w:t>
+            </w:r>
+          </w:p>
+        </w:tc>
+        <w:tc>
+          <w:tcPr>
+            <w:tcW w:type="dxa" w:w="1701"/>
+          </w:tcPr>
+          <w:p>
+            <w:r>
+              <w:rPr>
+                <w:sz w:val="20"/>
+              </w:rPr>
+              <w:t>£0m</w:t>
+            </w:r>
+          </w:p>
+        </w:tc>
+        <w:tc>
+          <w:tcPr>
+            <w:tcW w:type="dxa" w:w="2268"/>
+          </w:tcPr>
+          <w:p>
+            <w:r>
+              <w:rPr>
+                <w:b/>
+                <w:sz w:val="20"/>
+              </w:rPr>
+              <w:t>Contingency in costs:</w:t>
+            </w:r>
+          </w:p>
+        </w:tc>
+        <w:tc>
+          <w:tcPr>
+            <w:tcW w:type="dxa" w:w="1701"/>
+          </w:tcPr>
+          <w:p>
+            <w:r>
+              <w:rPr>
+                <w:sz w:val="20"/>
+              </w:rPr>
+              <w:t>Yes</w:t>
+            </w:r>
+          </w:p>
+        </w:tc>
+      </w:tr>
+      <w:tr>
+        <w:tc>
+          <w:tcPr>
+            <w:tcW w:type="dxa" w:w="2268"/>
+          </w:tcPr>
+          <w:p>
+            <w:r>
+              <w:rPr>
+                <w:b/>
+                <w:sz w:val="20"/>
+              </w:rPr>
+              <w:t>OB in costs:</w:t>
+            </w:r>
+          </w:p>
+        </w:tc>
+        <w:tc>
+          <w:tcPr>
+            <w:tcW w:type="dxa" w:w="1701"/>
+          </w:tcPr>
+          <w:p>
+            <w:r>
+              <w:rPr>
+                <w:sz w:val="20"/>
+              </w:rPr>
+              <w:t>Not reported</w:t>
+            </w:r>
+          </w:p>
+        </w:tc>
+        <w:tc>
+          <w:tcPr>
+            <w:tcW w:type="dxa" w:w="2268"/>
+          </w:tcPr>
+          <w:p>
+            <w:r>
+              <w:rPr>
+                <w:b/>
+                <w:sz w:val="20"/>
+              </w:rPr>
+            </w:r>
+          </w:p>
+        </w:tc>
+        <w:tc>
+          <w:tcPr>
+            <w:tcW w:type="dxa" w:w="1701"/>
+          </w:tcPr>
+          <w:p>
+            <w:r>
+              <w:rPr>
+                <w:sz w:val="20"/>
+              </w:rPr>
+            </w:r>
+          </w:p>
+        </w:tc>
+      </w:tr>
+    </w:tbl>
+    <w:p/>
+    <w:p>
+      <w:r>
+        <w:rPr>
+          <w:b/>
+          <w:u w:val="single"/>
+        </w:rPr>
+        <w:t>Stage</w:t>
+      </w:r>
+    </w:p>
+    <w:tbl>
+      <w:tblPr>
+        <w:tblW w:type="auto" w:w="0"/>
+        <w:tblLook w:firstColumn="1" w:firstRow="1" w:lastColumn="0" w:lastRow="0" w:noHBand="0" w:noVBand="1" w:val="04A0"/>
+      </w:tblPr>
+      <w:tblGrid>
+        <w:gridCol w:w="2160"/>
+        <w:gridCol w:w="2160"/>
+        <w:gridCol w:w="2160"/>
+        <w:gridCol w:w="2160"/>
+      </w:tblGrid>
+      <w:tr>
+        <w:tc>
+          <w:tcPr>
+            <w:tcW w:type="dxa" w:w="2268"/>
+          </w:tcPr>
+          <w:p>
+            <w:r>
+              <w:rPr>
+                <w:b/>
+                <w:sz w:val="20"/>
+              </w:rPr>
+              <w:t>Business case stage:</w:t>
+            </w:r>
+          </w:p>
+        </w:tc>
+        <w:tc>
+          <w:tcPr>
+            <w:tcW w:type="dxa" w:w="1701"/>
+          </w:tcPr>
+          <w:p>
+            <w:r>
+              <w:rPr>
+                <w:sz w:val="20"/>
+              </w:rPr>
+              <w:t>OBC</w:t>
+            </w:r>
+          </w:p>
+        </w:tc>
+        <w:tc>
+          <w:tcPr>
+            <w:tcW w:type="dxa" w:w="2268"/>
+          </w:tcPr>
+          <w:p>
+            <w:r>
+              <w:rPr>
+                <w:b/>
+                <w:sz w:val="20"/>
+              </w:rPr>
+              <w:t>Delivery stage:</w:t>
+            </w:r>
+          </w:p>
+        </w:tc>
+        <w:tc>
+          <w:tcPr>
+            <w:tcW w:type="dxa" w:w="1701"/>
+          </w:tcPr>
+          <w:p>
+            <w:r>
+              <w:rPr>
+                <w:sz w:val="20"/>
+              </w:rPr>
+              <w:t>Define</w:t>
+            </w:r>
+          </w:p>
+        </w:tc>
+      </w:tr>
+    </w:tbl>
+    <w:p/>
+    <w:p>
+      <w:r>
+        <w:rPr>
+          <w:b/>
+          <w:u w:val="single"/>
+        </w:rPr>
+        <w:t>Schedule/Milestones</w:t>
+      </w:r>
+    </w:p>
+    <w:tbl>
+      <w:tblPr>
+        <w:tblW w:type="auto" w:w="0"/>
+        <w:tblLook w:firstColumn="1" w:firstRow="1" w:lastColumn="0" w:lastRow="0" w:noHBand="0" w:noVBand="1" w:val="04A0"/>
+      </w:tblPr>
+      <w:tblGrid>
+        <w:gridCol w:w="2160"/>
+        <w:gridCol w:w="2160"/>
+        <w:gridCol w:w="2160"/>
+        <w:gridCol w:w="2160"/>
+      </w:tblGrid>
+      <w:tr>
+        <w:tc>
+          <w:tcPr>
+            <w:tcW w:type="dxa" w:w="2268"/>
+          </w:tcPr>
+          <w:p>
+            <w:r>
+              <w:rPr>
+                <w:b/>
+                <w:sz w:val="20"/>
+              </w:rPr>
+              <w:t>Start date:</w:t>
+            </w:r>
+          </w:p>
+        </w:tc>
+        <w:tc>
+          <w:tcPr>
+            <w:tcW w:type="dxa" w:w="1701"/>
+          </w:tcPr>
+          <w:p>
+            <w:r>
+              <w:rPr>
+                <w:color w:val="FF0000"/>
+                <w:sz w:val="20"/>
+              </w:rPr>
+              <w:t>Not reported</w:t>
+            </w:r>
+          </w:p>
+        </w:tc>
+        <w:tc>
+          <w:tcPr>
+            <w:tcW w:type="dxa" w:w="2268"/>
+          </w:tcPr>
+          <w:p>
+            <w:r>
+              <w:rPr>
+                <w:b/>
+                <w:sz w:val="20"/>
+              </w:rPr>
+              <w:t>Start of operations:</w:t>
+            </w:r>
+          </w:p>
+        </w:tc>
+        <w:tc>
+          <w:tcPr>
+            <w:tcW w:type="dxa" w:w="1701"/>
+          </w:tcPr>
+          <w:p>
+            <w:r>
+              <w:rPr>
+                <w:color w:val="FF0000"/>
+                <w:sz w:val="20"/>
+              </w:rPr>
+              <w:t>Not reported</w:t>
+            </w:r>
+          </w:p>
+        </w:tc>
+      </w:tr>
+      <w:tr>
+        <w:tc>
+          <w:tcPr>
+            <w:tcW w:type="dxa" w:w="2268"/>
+          </w:tcPr>
+          <w:p>
+            <w:r>
+              <w:rPr>
+                <w:b/>
+                <w:sz w:val="20"/>
+              </w:rPr>
+              <w:t>Start of construction:</w:t>
+            </w:r>
+          </w:p>
+        </w:tc>
+        <w:tc>
+          <w:tcPr>
+            <w:tcW w:type="dxa" w:w="1701"/>
+          </w:tcPr>
+          <w:p>
+            <w:r>
+              <w:rPr>
+                <w:color w:val="FF0000"/>
+                <w:sz w:val="20"/>
+              </w:rPr>
+              <w:t>Not reported</w:t>
+            </w:r>
+          </w:p>
+        </w:tc>
+        <w:tc>
+          <w:tcPr>
+            <w:tcW w:type="dxa" w:w="2268"/>
+          </w:tcPr>
+          <w:p>
+            <w:r>
+              <w:rPr>
+                <w:b/>
+                <w:sz w:val="20"/>
+              </w:rPr>
+              <w:t>Full Operations:</w:t>
+            </w:r>
+          </w:p>
+        </w:tc>
+        <w:tc>
+          <w:tcPr>
+            <w:tcW w:type="dxa" w:w="1701"/>
+          </w:tcPr>
+          <w:p>
+            <w:r>
+              <w:rPr>
+                <w:color w:val="FF0000"/>
+                <w:sz w:val="20"/>
+              </w:rPr>
+              <w:t>Not reported</w:t>
+            </w:r>
+          </w:p>
+        </w:tc>
+      </w:tr>
+    </w:tbl>
+    <w:p/>
+    <w:p>
+      <w:r>
+        <w:rPr>
+          <w:b/>
+          <w:u w:val="single"/>
+        </w:rPr>
+        <w:t>VfM</w:t>
+      </w:r>
+    </w:p>
+    <w:tbl>
+      <w:tblPr>
+        <w:tblW w:type="auto" w:w="0"/>
+        <w:tblLook w:firstColumn="1" w:firstRow="1" w:lastColumn="0" w:lastRow="0" w:noHBand="0" w:noVBand="1" w:val="04A0"/>
+      </w:tblPr>
+      <w:tblGrid>
+        <w:gridCol w:w="2160"/>
+        <w:gridCol w:w="2160"/>
+        <w:gridCol w:w="2160"/>
+        <w:gridCol w:w="2160"/>
+      </w:tblGrid>
+      <w:tr>
+        <w:tc>
+          <w:tcPr>
+            <w:tcW w:type="dxa" w:w="2268"/>
+          </w:tcPr>
+          <w:p>
+            <w:r>
+              <w:rPr>
+                <w:b/>
+                <w:sz w:val="20"/>
+              </w:rPr>
+              <w:t>VfM category:</w:t>
+            </w:r>
+          </w:p>
+        </w:tc>
+        <w:tc>
+          <w:tcPr>
+            <w:tcW w:type="dxa" w:w="1701"/>
+          </w:tcPr>
+          <w:p>
+            <w:r>
+              <w:rPr>
+                <w:sz w:val="20"/>
+              </w:rPr>
+              <w:t>Medium</w:t>
+            </w:r>
+          </w:p>
+        </w:tc>
+        <w:tc>
+          <w:tcPr>
+            <w:tcW w:type="dxa" w:w="2268"/>
+          </w:tcPr>
+          <w:p>
+            <w:r>
+              <w:rPr>
+                <w:b/>
+                <w:sz w:val="20"/>
+              </w:rPr>
+              <w:t>BCR:</w:t>
+            </w:r>
+          </w:p>
+        </w:tc>
+        <w:tc>
+          <w:tcPr>
+            <w:tcW w:type="dxa" w:w="1701"/>
+          </w:tcPr>
+          <w:p>
+            <w:r>
+              <w:rPr>
+                <w:sz w:val="20"/>
+              </w:rPr>
+              <w:t>1.46</w:t>
+            </w:r>
+          </w:p>
+        </w:tc>
+      </w:tr>
+    </w:tbl>
+    <w:p/>
+    <w:p>
+      <w:r>
+        <w:rPr>
+          <w:b/>
+          <w:u w:val="single"/>
+        </w:rPr>
+        <w:t>Benefits</w:t>
+      </w:r>
+    </w:p>
+    <w:tbl>
+      <w:tblPr>
+        <w:tblW w:type="auto" w:w="0"/>
+        <w:tblLook w:firstColumn="1" w:firstRow="1" w:lastColumn="0" w:lastRow="0" w:noHBand="0" w:noVBand="1" w:val="04A0"/>
+      </w:tblPr>
+      <w:tblGrid>
+        <w:gridCol w:w="2160"/>
+        <w:gridCol w:w="2160"/>
+        <w:gridCol w:w="2160"/>
+        <w:gridCol w:w="2160"/>
+      </w:tblGrid>
+      <w:tr>
+        <w:tc>
+          <w:tcPr>
+            <w:tcW w:type="dxa" w:w="2268"/>
+          </w:tcPr>
+          <w:p>
+            <w:r>
+              <w:rPr>
+                <w:b/>
+                <w:sz w:val="20"/>
+              </w:rPr>
+              <w:t>Total Benefits:</w:t>
+            </w:r>
+          </w:p>
+        </w:tc>
+        <w:tc>
+          <w:tcPr>
+            <w:tcW w:type="dxa" w:w="1701"/>
+          </w:tcPr>
+          <w:p>
+            <w:r>
+              <w:rPr>
+                <w:sz w:val="20"/>
+              </w:rPr>
+              <w:t>£4312m</w:t>
+            </w:r>
+          </w:p>
+        </w:tc>
+        <w:tc>
+          <w:tcPr>
+            <w:tcW w:type="dxa" w:w="2268"/>
+          </w:tcPr>
+          <w:p>
+            <w:r>
+              <w:rPr>
+                <w:b/>
+                <w:sz w:val="20"/>
+              </w:rPr>
+              <w:t>Benefits delivered:</w:t>
+            </w:r>
+          </w:p>
+        </w:tc>
+        <w:tc>
+          <w:tcPr>
+            <w:tcW w:type="dxa" w:w="1701"/>
+          </w:tcPr>
+          <w:p>
+            <w:r>
+              <w:rPr>
+                <w:sz w:val="20"/>
+              </w:rPr>
+              <w:t>£0m</w:t>
+            </w:r>
+          </w:p>
+        </w:tc>
+      </w:tr>
+      <w:tr>
+        <w:tc>
+          <w:tcPr>
+            <w:tcW w:type="dxa" w:w="2268"/>
+          </w:tcPr>
+          <w:p>
+            <w:r>
+              <w:rPr>
+                <w:b/>
+                <w:sz w:val="20"/>
+              </w:rPr>
+              <w:t>Benefits profiled:</w:t>
+            </w:r>
+          </w:p>
+        </w:tc>
+        <w:tc>
+          <w:tcPr>
+            <w:tcW w:type="dxa" w:w="1701"/>
+          </w:tcPr>
+          <w:p>
+            <w:r>
+              <w:rPr>
+                <w:sz w:val="20"/>
+              </w:rPr>
+              <w:t>£-200m</w:t>
+            </w:r>
+          </w:p>
+        </w:tc>
+        <w:tc>
+          <w:tcPr>
+            <w:tcW w:type="dxa" w:w="2268"/>
+          </w:tcPr>
+          <w:p>
+            <w:r>
+              <w:rPr>
+                <w:b/>
+                <w:sz w:val="20"/>
+              </w:rPr>
+              <w:t>Benefits unprofiled:</w:t>
+            </w:r>
+          </w:p>
+        </w:tc>
+        <w:tc>
+          <w:tcPr>
+            <w:tcW w:type="dxa" w:w="1701"/>
+          </w:tcPr>
+          <w:p>
+            <w:r>
+              <w:rPr>
+                <w:sz w:val="20"/>
+              </w:rPr>
+              <w:t>£4512m</w:t>
+            </w:r>
+          </w:p>
+        </w:tc>
+      </w:tr>
+    </w:tbl>
     <w:sectPr>
-      <w:headerReference w:type="even" r:id="rId11"/>
-      <w:headerReference w:type="default" r:id="rId12"/>
-      <w:footerReference w:type="even" r:id="rId13"/>
-      <w:footerReference w:type="default" r:id="rId14"/>
-      <w:headerReference w:type="first" r:id="rId15"/>
-      <w:footerReference w:type="first" r:id="rId16"/>
       <w:pgSz w:w="12240" w:h="15840"/>
       <w:pgMar w:top="1440" w:right="1800" w:bottom="1440" w:left="1800" w:header="720" w:footer="720" w:gutter="0"/>
       <w:cols w:space="720"/>

</xml_diff>

<commit_message>
sorting structure of test documents. wp
</commit_message>
<xml_diff>
--- a/tests/resources/summary_temp_altered.docx
+++ b/tests/resources/summary_temp_altered.docx
@@ -21,87 +21,98 @@
     </w:p>
     <w:p>
       <w:pPr>
-        <w:jc w:val="right"/>
+        <w:sectPr>
+          <w:pgSz w:w="15840" w:h="12240" w:orient="landscape"/>
+          <w:pgMar w:top="1440" w:right="1800" w:bottom="1440" w:left="1800" w:header="720" w:footer="720" w:gutter="0"/>
+          <w:cols w:space="720"/>
+          <w:docGrid w:linePitch="360"/>
+        </w:sectPr>
       </w:pPr>
-      <w:r>
-        <w:rPr>
-          <w:b/>
-        </w:rPr>
-        <w:t>Annex A. High level MI data and analysis_engine</w:t>
-      </w:r>
     </w:p>
     <w:p>
       <w:r>
         <w:rPr>
           <w:b/>
-          <w:u w:val="single"/>
         </w:rPr>
-        <w:t>Costs</w:t>
+        <w:t>SoT milestone table (2021 - 22)</w:t>
       </w:r>
     </w:p>
     <w:tbl>
       <w:tblPr>
+        <w:tblStyle w:val="TableGrid"/>
         <w:tblW w:type="auto" w:w="0"/>
         <w:tblLook w:firstColumn="1" w:firstRow="1" w:lastColumn="0" w:lastRow="0" w:noHBand="0" w:noVBand="1" w:val="04A0"/>
       </w:tblPr>
       <w:tblGrid>
-        <w:gridCol w:w="2160"/>
-        <w:gridCol w:w="2160"/>
-        <w:gridCol w:w="2160"/>
-        <w:gridCol w:w="2160"/>
+        <w:gridCol w:w="2448"/>
+        <w:gridCol w:w="2448"/>
+        <w:gridCol w:w="2448"/>
+        <w:gridCol w:w="2448"/>
+        <w:gridCol w:w="2448"/>
       </w:tblGrid>
       <w:tr>
         <w:tc>
           <w:tcPr>
-            <w:tcW w:type="dxa" w:w="2268"/>
+            <w:tcW w:type="dxa" w:w="3402"/>
           </w:tcPr>
           <w:p>
             <w:r>
               <w:rPr>
                 <w:b/>
-                <w:sz w:val="20"/>
               </w:rPr>
-              <w:t>WLC:</w:t>
-            </w:r>
-          </w:p>
-        </w:tc>
-        <w:tc>
-          <w:tcPr>
-            <w:tcW w:type="dxa" w:w="1701"/>
-          </w:tcPr>
-          <w:p>
-            <w:r>
-              <w:rPr>
-                <w:sz w:val="20"/>
-              </w:rPr>
-              <w:t>£6752m</w:t>
-            </w:r>
-          </w:p>
-        </w:tc>
-        <w:tc>
-          <w:tcPr>
-            <w:tcW w:type="dxa" w:w="2268"/>
+              <w:t>Milestone</w:t>
+            </w:r>
+          </w:p>
+        </w:tc>
+        <w:tc>
+          <w:tcPr>
+            <w:tcW w:type="dxa" w:w="1474"/>
           </w:tcPr>
           <w:p>
             <w:r>
               <w:rPr>
                 <w:b/>
-                <w:sz w:val="20"/>
               </w:rPr>
-              <w:t>Spent:</w:t>
-            </w:r>
-          </w:p>
-        </w:tc>
-        <w:tc>
-          <w:tcPr>
-            <w:tcW w:type="dxa" w:w="1701"/>
+              <w:t>Date</w:t>
+            </w:r>
+          </w:p>
+        </w:tc>
+        <w:tc>
+          <w:tcPr>
+            <w:tcW w:type="dxa" w:w="1134"/>
           </w:tcPr>
           <w:p>
             <w:r>
               <w:rPr>
-                <w:sz w:val="20"/>
+                <w:b/>
               </w:rPr>
-              <w:t>£471m</w:t>
+              <w:t>Change from last quarter</w:t>
+            </w:r>
+          </w:p>
+        </w:tc>
+        <w:tc>
+          <w:tcPr>
+            <w:tcW w:type="dxa" w:w="1134"/>
+          </w:tcPr>
+          <w:p>
+            <w:r>
+              <w:rPr>
+                <w:b/>
+              </w:rPr>
+              <w:t>Change from baseline</w:t>
+            </w:r>
+          </w:p>
+        </w:tc>
+        <w:tc>
+          <w:tcPr>
+            <w:tcW w:type="dxa" w:w="5074"/>
+          </w:tcPr>
+          <w:p>
+            <w:r>
+              <w:rPr>
+                <w:b/>
+              </w:rPr>
+              <w:t>Notes</w:t>
             </w:r>
           </w:p>
         </w:tc>
@@ -109,55 +120,54 @@
       <w:tr>
         <w:tc>
           <w:tcPr>
-            <w:tcW w:type="dxa" w:w="2268"/>
+            <w:tcW w:type="dxa" w:w="3402"/>
+          </w:tcPr>
+          <w:p>
+            <w:r>
+              <w:t>SoT, Standard A</w:t>
+            </w:r>
+          </w:p>
+        </w:tc>
+        <w:tc>
+          <w:tcPr>
+            <w:tcW w:type="dxa" w:w="1474"/>
+          </w:tcPr>
+          <w:p>
+            <w:r>
+              <w:t>01/09/2012</w:t>
+            </w:r>
+          </w:p>
+        </w:tc>
+        <w:tc>
+          <w:tcPr>
+            <w:tcW w:type="dxa" w:w="1134"/>
+          </w:tcPr>
+          <w:p>
+            <w:r>
+              <w:t>0</w:t>
+            </w:r>
+          </w:p>
+        </w:tc>
+        <w:tc>
+          <w:tcPr>
+            <w:tcW w:type="dxa" w:w="1134"/>
+          </w:tcPr>
+          <w:p>
+            <w:r>
+              <w:t>0</w:t>
+            </w:r>
+          </w:p>
+        </w:tc>
+        <w:tc>
+          <w:tcPr>
+            <w:tcW w:type="dxa" w:w="5074"/>
           </w:tcPr>
           <w:p>
             <w:r>
               <w:rPr>
-                <w:b/>
-                <w:sz w:val="20"/>
+                <w:sz w:val="16"/>
               </w:rPr>
-              <w:t>RDEL Total:</w:t>
-            </w:r>
-          </w:p>
-        </w:tc>
-        <w:tc>
-          <w:tcPr>
-            <w:tcW w:type="dxa" w:w="1701"/>
-          </w:tcPr>
-          <w:p>
-            <w:r>
-              <w:rPr>
-                <w:sz w:val="20"/>
-              </w:rPr>
-              <w:t>£0m</w:t>
-            </w:r>
-          </w:p>
-        </w:tc>
-        <w:tc>
-          <w:tcPr>
-            <w:tcW w:type="dxa" w:w="2268"/>
-          </w:tcPr>
-          <w:p>
-            <w:r>
-              <w:rPr>
-                <w:b/>
-                <w:sz w:val="20"/>
-              </w:rPr>
-              <w:t>Profiled:</w:t>
-            </w:r>
-          </w:p>
-        </w:tc>
-        <w:tc>
-          <w:tcPr>
-            <w:tcW w:type="dxa" w:w="1701"/>
-          </w:tcPr>
-          <w:p>
-            <w:r>
-              <w:rPr>
-                <w:sz w:val="20"/>
-              </w:rPr>
-              <w:t>£6281m</w:t>
+              <w:t>What you see if all there is</w:t>
             </w:r>
           </w:p>
         </w:tc>
@@ -165,55 +175,54 @@
       <w:tr>
         <w:tc>
           <w:tcPr>
-            <w:tcW w:type="dxa" w:w="2268"/>
+            <w:tcW w:type="dxa" w:w="3402"/>
+          </w:tcPr>
+          <w:p>
+            <w:r>
+              <w:t>SoT, Sputnik Radiation</w:t>
+            </w:r>
+          </w:p>
+        </w:tc>
+        <w:tc>
+          <w:tcPr>
+            <w:tcW w:type="dxa" w:w="1474"/>
+          </w:tcPr>
+          <w:p>
+            <w:r>
+              <w:t>20/09/2013</w:t>
+            </w:r>
+          </w:p>
+        </w:tc>
+        <w:tc>
+          <w:tcPr>
+            <w:tcW w:type="dxa" w:w="1134"/>
+          </w:tcPr>
+          <w:p>
+            <w:r>
+              <w:t>-54</w:t>
+            </w:r>
+          </w:p>
+        </w:tc>
+        <w:tc>
+          <w:tcPr>
+            <w:tcW w:type="dxa" w:w="1134"/>
+          </w:tcPr>
+          <w:p>
+            <w:r>
+              <w:t>Not reported</w:t>
+            </w:r>
+          </w:p>
+        </w:tc>
+        <w:tc>
+          <w:tcPr>
+            <w:tcW w:type="dxa" w:w="5074"/>
           </w:tcPr>
           <w:p>
             <w:r>
               <w:rPr>
-                <w:b/>
-                <w:sz w:val="20"/>
+                <w:sz w:val="16"/>
               </w:rPr>
-              <w:t>CDEL Total:</w:t>
-            </w:r>
-          </w:p>
-        </w:tc>
-        <w:tc>
-          <w:tcPr>
-            <w:tcW w:type="dxa" w:w="1701"/>
-          </w:tcPr>
-          <w:p>
-            <w:r>
-              <w:rPr>
-                <w:sz w:val="20"/>
-              </w:rPr>
-              <w:t>£6752m</w:t>
-            </w:r>
-          </w:p>
-        </w:tc>
-        <w:tc>
-          <w:tcPr>
-            <w:tcW w:type="dxa" w:w="2268"/>
-          </w:tcPr>
-          <w:p>
-            <w:r>
-              <w:rPr>
-                <w:b/>
-                <w:sz w:val="20"/>
-              </w:rPr>
-              <w:t>Unprofiled:</w:t>
-            </w:r>
-          </w:p>
-        </w:tc>
-        <w:tc>
-          <w:tcPr>
-            <w:tcW w:type="dxa" w:w="1701"/>
-          </w:tcPr>
-          <w:p>
-            <w:r>
-              <w:rPr>
-                <w:sz w:val="20"/>
-              </w:rPr>
-              <w:t>£0m</w:t>
+              <w:t>What you see if all there is</w:t>
             </w:r>
           </w:p>
         </w:tc>
@@ -221,118 +230,54 @@
       <w:tr>
         <w:tc>
           <w:tcPr>
-            <w:tcW w:type="dxa" w:w="2268"/>
+            <w:tcW w:type="dxa" w:w="3402"/>
+          </w:tcPr>
+          <w:p>
+            <w:r>
+              <w:t>SoT, Lunar Magma</w:t>
+            </w:r>
+          </w:p>
+        </w:tc>
+        <w:tc>
+          <w:tcPr>
+            <w:tcW w:type="dxa" w:w="1474"/>
+          </w:tcPr>
+          <w:p>
+            <w:r>
+              <w:t>20/09/2013</w:t>
+            </w:r>
+          </w:p>
+        </w:tc>
+        <w:tc>
+          <w:tcPr>
+            <w:tcW w:type="dxa" w:w="1134"/>
+          </w:tcPr>
+          <w:p>
+            <w:r>
+              <w:t>Not reported</w:t>
+            </w:r>
+          </w:p>
+        </w:tc>
+        <w:tc>
+          <w:tcPr>
+            <w:tcW w:type="dxa" w:w="1134"/>
+          </w:tcPr>
+          <w:p>
+            <w:r>
+              <w:t>0</w:t>
+            </w:r>
+          </w:p>
+        </w:tc>
+        <w:tc>
+          <w:tcPr>
+            <w:tcW w:type="dxa" w:w="5074"/>
           </w:tcPr>
           <w:p>
             <w:r>
               <w:rPr>
-                <w:b/>
-                <w:sz w:val="20"/>
+                <w:sz w:val="16"/>
               </w:rPr>
-              <w:t>Non-gov Total:</w:t>
-            </w:r>
-          </w:p>
-        </w:tc>
-        <w:tc>
-          <w:tcPr>
-            <w:tcW w:type="dxa" w:w="1701"/>
-          </w:tcPr>
-          <w:p>
-            <w:r>
-              <w:rPr>
-                <w:sz w:val="20"/>
-              </w:rPr>
-              <w:t>£0m</w:t>
-            </w:r>
-          </w:p>
-        </w:tc>
-        <w:tc>
-          <w:tcPr>
-            <w:tcW w:type="dxa" w:w="2268"/>
-          </w:tcPr>
-          <w:p/>
-        </w:tc>
-        <w:tc>
-          <w:tcPr>
-            <w:tcW w:type="dxa" w:w="1701"/>
-          </w:tcPr>
-          <w:p/>
-        </w:tc>
-      </w:tr>
-    </w:tbl>
-    <w:p/>
-    <w:p>
-      <w:r>
-        <w:rPr>
-          <w:b/>
-          <w:u w:val="single"/>
-        </w:rPr>
-        <w:t>Financial</w:t>
-      </w:r>
-    </w:p>
-    <w:tbl>
-      <w:tblPr>
-        <w:tblW w:type="auto" w:w="0"/>
-        <w:tblLook w:firstColumn="1" w:firstRow="1" w:lastColumn="0" w:lastRow="0" w:noHBand="0" w:noVBand="1" w:val="04A0"/>
-      </w:tblPr>
-      <w:tblGrid>
-        <w:gridCol w:w="2160"/>
-        <w:gridCol w:w="2160"/>
-        <w:gridCol w:w="2160"/>
-        <w:gridCol w:w="2160"/>
-      </w:tblGrid>
-      <w:tr>
-        <w:tc>
-          <w:tcPr>
-            <w:tcW w:type="dxa" w:w="2268"/>
-          </w:tcPr>
-          <w:p>
-            <w:r>
-              <w:rPr>
-                <w:b/>
-                <w:sz w:val="20"/>
-              </w:rPr>
-              <w:t>Type of funding:</w:t>
-            </w:r>
-          </w:p>
-        </w:tc>
-        <w:tc>
-          <w:tcPr>
-            <w:tcW w:type="dxa" w:w="1701"/>
-          </w:tcPr>
-          <w:p>
-            <w:r>
-              <w:rPr>
-                <w:sz w:val="20"/>
-              </w:rPr>
-              <w:t>Public</w:t>
-            </w:r>
-          </w:p>
-        </w:tc>
-        <w:tc>
-          <w:tcPr>
-            <w:tcW w:type="dxa" w:w="2268"/>
-          </w:tcPr>
-          <w:p>
-            <w:r>
-              <w:rPr>
-                <w:b/>
-                <w:sz w:val="20"/>
-              </w:rPr>
-              <w:t>Contingency:</w:t>
-            </w:r>
-          </w:p>
-        </w:tc>
-        <w:tc>
-          <w:tcPr>
-            <w:tcW w:type="dxa" w:w="1701"/>
-          </w:tcPr>
-          <w:p>
-            <w:r>
-              <w:rPr>
-                <w:sz w:val="20"/>
-              </w:rPr>
-              <w:t>£396m</w:t>
+              <w:t>What you see if all there is</w:t>
             </w:r>
           </w:p>
         </w:tc>
@@ -340,55 +285,54 @@
       <w:tr>
         <w:tc>
           <w:tcPr>
-            <w:tcW w:type="dxa" w:w="2268"/>
+            <w:tcW w:type="dxa" w:w="3402"/>
+          </w:tcPr>
+          <w:p>
+            <w:r>
+              <w:t>SoT, Standard B</w:t>
+            </w:r>
+          </w:p>
+        </w:tc>
+        <w:tc>
+          <w:tcPr>
+            <w:tcW w:type="dxa" w:w="1474"/>
+          </w:tcPr>
+          <w:p>
+            <w:r>
+              <w:t>24/10/2013</w:t>
+            </w:r>
+          </w:p>
+        </w:tc>
+        <w:tc>
+          <w:tcPr>
+            <w:tcW w:type="dxa" w:w="1134"/>
+          </w:tcPr>
+          <w:p>
+            <w:r>
+              <w:t>0</w:t>
+            </w:r>
+          </w:p>
+        </w:tc>
+        <w:tc>
+          <w:tcPr>
+            <w:tcW w:type="dxa" w:w="1134"/>
+          </w:tcPr>
+          <w:p>
+            <w:r>
+              <w:t>0</w:t>
+            </w:r>
+          </w:p>
+        </w:tc>
+        <w:tc>
+          <w:tcPr>
+            <w:tcW w:type="dxa" w:w="5074"/>
           </w:tcPr>
           <w:p>
             <w:r>
               <w:rPr>
-                <w:b/>
-                <w:sz w:val="20"/>
+                <w:sz w:val="16"/>
               </w:rPr>
-              <w:t>Optimism Bias (OB):</w:t>
-            </w:r>
-          </w:p>
-        </w:tc>
-        <w:tc>
-          <w:tcPr>
-            <w:tcW w:type="dxa" w:w="1701"/>
-          </w:tcPr>
-          <w:p>
-            <w:r>
-              <w:rPr>
-                <w:sz w:val="20"/>
-              </w:rPr>
-              <w:t>£0m</w:t>
-            </w:r>
-          </w:p>
-        </w:tc>
-        <w:tc>
-          <w:tcPr>
-            <w:tcW w:type="dxa" w:w="2268"/>
-          </w:tcPr>
-          <w:p>
-            <w:r>
-              <w:rPr>
-                <w:b/>
-                <w:sz w:val="20"/>
-              </w:rPr>
-              <w:t>Contingency in costs:</w:t>
-            </w:r>
-          </w:p>
-        </w:tc>
-        <w:tc>
-          <w:tcPr>
-            <w:tcW w:type="dxa" w:w="1701"/>
-          </w:tcPr>
-          <w:p>
-            <w:r>
-              <w:rPr>
-                <w:sz w:val="20"/>
-              </w:rPr>
-              <w:t>Yes</w:t>
+              <w:t>Memento mori and amor fati</w:t>
             </w:r>
           </w:p>
         </w:tc>
@@ -396,211 +340,54 @@
       <w:tr>
         <w:tc>
           <w:tcPr>
-            <w:tcW w:type="dxa" w:w="2268"/>
+            <w:tcW w:type="dxa" w:w="3402"/>
+          </w:tcPr>
+          <w:p>
+            <w:r>
+              <w:t>SoT, Standard C</w:t>
+            </w:r>
+          </w:p>
+        </w:tc>
+        <w:tc>
+          <w:tcPr>
+            <w:tcW w:type="dxa" w:w="1474"/>
+          </w:tcPr>
+          <w:p>
+            <w:r>
+              <w:t>24/10/2013</w:t>
+            </w:r>
+          </w:p>
+        </w:tc>
+        <w:tc>
+          <w:tcPr>
+            <w:tcW w:type="dxa" w:w="1134"/>
+          </w:tcPr>
+          <w:p>
+            <w:r>
+              <w:t>0</w:t>
+            </w:r>
+          </w:p>
+        </w:tc>
+        <w:tc>
+          <w:tcPr>
+            <w:tcW w:type="dxa" w:w="1134"/>
+          </w:tcPr>
+          <w:p>
+            <w:r>
+              <w:t>+ 34</w:t>
+            </w:r>
+          </w:p>
+        </w:tc>
+        <w:tc>
+          <w:tcPr>
+            <w:tcW w:type="dxa" w:w="5074"/>
           </w:tcPr>
           <w:p>
             <w:r>
               <w:rPr>
-                <w:b/>
-                <w:sz w:val="20"/>
+                <w:sz w:val="16"/>
               </w:rPr>
-              <w:t>OB in costs:</w:t>
-            </w:r>
-          </w:p>
-        </w:tc>
-        <w:tc>
-          <w:tcPr>
-            <w:tcW w:type="dxa" w:w="1701"/>
-          </w:tcPr>
-          <w:p>
-            <w:r>
-              <w:rPr>
-                <w:sz w:val="20"/>
-              </w:rPr>
-              <w:t>Not reported</w:t>
-            </w:r>
-          </w:p>
-        </w:tc>
-        <w:tc>
-          <w:tcPr>
-            <w:tcW w:type="dxa" w:w="2268"/>
-          </w:tcPr>
-          <w:p>
-            <w:r>
-              <w:rPr>
-                <w:b/>
-                <w:sz w:val="20"/>
-              </w:rPr>
-            </w:r>
-          </w:p>
-        </w:tc>
-        <w:tc>
-          <w:tcPr>
-            <w:tcW w:type="dxa" w:w="1701"/>
-          </w:tcPr>
-          <w:p>
-            <w:r>
-              <w:rPr>
-                <w:sz w:val="20"/>
-              </w:rPr>
-            </w:r>
-          </w:p>
-        </w:tc>
-      </w:tr>
-    </w:tbl>
-    <w:p/>
-    <w:p>
-      <w:r>
-        <w:rPr>
-          <w:b/>
-          <w:u w:val="single"/>
-        </w:rPr>
-        <w:t>Stage</w:t>
-      </w:r>
-    </w:p>
-    <w:tbl>
-      <w:tblPr>
-        <w:tblW w:type="auto" w:w="0"/>
-        <w:tblLook w:firstColumn="1" w:firstRow="1" w:lastColumn="0" w:lastRow="0" w:noHBand="0" w:noVBand="1" w:val="04A0"/>
-      </w:tblPr>
-      <w:tblGrid>
-        <w:gridCol w:w="2160"/>
-        <w:gridCol w:w="2160"/>
-        <w:gridCol w:w="2160"/>
-        <w:gridCol w:w="2160"/>
-      </w:tblGrid>
-      <w:tr>
-        <w:tc>
-          <w:tcPr>
-            <w:tcW w:type="dxa" w:w="2268"/>
-          </w:tcPr>
-          <w:p>
-            <w:r>
-              <w:rPr>
-                <w:b/>
-                <w:sz w:val="20"/>
-              </w:rPr>
-              <w:t>Business case stage:</w:t>
-            </w:r>
-          </w:p>
-        </w:tc>
-        <w:tc>
-          <w:tcPr>
-            <w:tcW w:type="dxa" w:w="1701"/>
-          </w:tcPr>
-          <w:p>
-            <w:r>
-              <w:rPr>
-                <w:sz w:val="20"/>
-              </w:rPr>
-              <w:t>OBC</w:t>
-            </w:r>
-          </w:p>
-        </w:tc>
-        <w:tc>
-          <w:tcPr>
-            <w:tcW w:type="dxa" w:w="2268"/>
-          </w:tcPr>
-          <w:p>
-            <w:r>
-              <w:rPr>
-                <w:b/>
-                <w:sz w:val="20"/>
-              </w:rPr>
-              <w:t>Delivery stage:</w:t>
-            </w:r>
-          </w:p>
-        </w:tc>
-        <w:tc>
-          <w:tcPr>
-            <w:tcW w:type="dxa" w:w="1701"/>
-          </w:tcPr>
-          <w:p>
-            <w:r>
-              <w:rPr>
-                <w:sz w:val="20"/>
-              </w:rPr>
-              <w:t>Define</w:t>
-            </w:r>
-          </w:p>
-        </w:tc>
-      </w:tr>
-    </w:tbl>
-    <w:p/>
-    <w:p>
-      <w:r>
-        <w:rPr>
-          <w:b/>
-          <w:u w:val="single"/>
-        </w:rPr>
-        <w:t>Schedule/Milestones</w:t>
-      </w:r>
-    </w:p>
-    <w:tbl>
-      <w:tblPr>
-        <w:tblW w:type="auto" w:w="0"/>
-        <w:tblLook w:firstColumn="1" w:firstRow="1" w:lastColumn="0" w:lastRow="0" w:noHBand="0" w:noVBand="1" w:val="04A0"/>
-      </w:tblPr>
-      <w:tblGrid>
-        <w:gridCol w:w="2160"/>
-        <w:gridCol w:w="2160"/>
-        <w:gridCol w:w="2160"/>
-        <w:gridCol w:w="2160"/>
-      </w:tblGrid>
-      <w:tr>
-        <w:tc>
-          <w:tcPr>
-            <w:tcW w:type="dxa" w:w="2268"/>
-          </w:tcPr>
-          <w:p>
-            <w:r>
-              <w:rPr>
-                <w:b/>
-                <w:sz w:val="20"/>
-              </w:rPr>
-              <w:t>Start date:</w:t>
-            </w:r>
-          </w:p>
-        </w:tc>
-        <w:tc>
-          <w:tcPr>
-            <w:tcW w:type="dxa" w:w="1701"/>
-          </w:tcPr>
-          <w:p>
-            <w:r>
-              <w:rPr>
-                <w:color w:val="FF0000"/>
-                <w:sz w:val="20"/>
-              </w:rPr>
-              <w:t>Not reported</w:t>
-            </w:r>
-          </w:p>
-        </w:tc>
-        <w:tc>
-          <w:tcPr>
-            <w:tcW w:type="dxa" w:w="2268"/>
-          </w:tcPr>
-          <w:p>
-            <w:r>
-              <w:rPr>
-                <w:b/>
-                <w:sz w:val="20"/>
-              </w:rPr>
-              <w:t>Start of operations:</w:t>
-            </w:r>
-          </w:p>
-        </w:tc>
-        <w:tc>
-          <w:tcPr>
-            <w:tcW w:type="dxa" w:w="1701"/>
-          </w:tcPr>
-          <w:p>
-            <w:r>
-              <w:rPr>
-                <w:color w:val="FF0000"/>
-                <w:sz w:val="20"/>
-              </w:rPr>
-              <w:t>Not reported</w:t>
+              <w:t>What you see if all there is</w:t>
             </w:r>
           </w:p>
         </w:tc>
@@ -608,213 +395,54 @@
       <w:tr>
         <w:tc>
           <w:tcPr>
-            <w:tcW w:type="dxa" w:w="2268"/>
+            <w:tcW w:type="dxa" w:w="3402"/>
+          </w:tcPr>
+          <w:p>
+            <w:r>
+              <w:t>SoT, Mercury Eleven</w:t>
+            </w:r>
+          </w:p>
+        </w:tc>
+        <w:tc>
+          <w:tcPr>
+            <w:tcW w:type="dxa" w:w="1474"/>
+          </w:tcPr>
+          <w:p>
+            <w:r>
+              <w:t>13/11/2013</w:t>
+            </w:r>
+          </w:p>
+        </w:tc>
+        <w:tc>
+          <w:tcPr>
+            <w:tcW w:type="dxa" w:w="1134"/>
+          </w:tcPr>
+          <w:p>
+            <w:r>
+              <w:t>Not reported</w:t>
+            </w:r>
+          </w:p>
+        </w:tc>
+        <w:tc>
+          <w:tcPr>
+            <w:tcW w:type="dxa" w:w="1134"/>
+          </w:tcPr>
+          <w:p>
+            <w:r>
+              <w:t>0</w:t>
+            </w:r>
+          </w:p>
+        </w:tc>
+        <w:tc>
+          <w:tcPr>
+            <w:tcW w:type="dxa" w:w="5074"/>
           </w:tcPr>
           <w:p>
             <w:r>
               <w:rPr>
-                <w:b/>
-                <w:sz w:val="20"/>
+                <w:sz w:val="16"/>
               </w:rPr>
-              <w:t>Start of construction:</w:t>
-            </w:r>
-          </w:p>
-        </w:tc>
-        <w:tc>
-          <w:tcPr>
-            <w:tcW w:type="dxa" w:w="1701"/>
-          </w:tcPr>
-          <w:p>
-            <w:r>
-              <w:rPr>
-                <w:color w:val="FF0000"/>
-                <w:sz w:val="20"/>
-              </w:rPr>
-              <w:t>Not reported</w:t>
-            </w:r>
-          </w:p>
-        </w:tc>
-        <w:tc>
-          <w:tcPr>
-            <w:tcW w:type="dxa" w:w="2268"/>
-          </w:tcPr>
-          <w:p>
-            <w:r>
-              <w:rPr>
-                <w:b/>
-                <w:sz w:val="20"/>
-              </w:rPr>
-              <w:t>Full Operations:</w:t>
-            </w:r>
-          </w:p>
-        </w:tc>
-        <w:tc>
-          <w:tcPr>
-            <w:tcW w:type="dxa" w:w="1701"/>
-          </w:tcPr>
-          <w:p>
-            <w:r>
-              <w:rPr>
-                <w:color w:val="FF0000"/>
-                <w:sz w:val="20"/>
-              </w:rPr>
-              <w:t>Not reported</w:t>
-            </w:r>
-          </w:p>
-        </w:tc>
-      </w:tr>
-    </w:tbl>
-    <w:p/>
-    <w:p>
-      <w:r>
-        <w:rPr>
-          <w:b/>
-          <w:u w:val="single"/>
-        </w:rPr>
-        <w:t>VfM</w:t>
-      </w:r>
-    </w:p>
-    <w:tbl>
-      <w:tblPr>
-        <w:tblW w:type="auto" w:w="0"/>
-        <w:tblLook w:firstColumn="1" w:firstRow="1" w:lastColumn="0" w:lastRow="0" w:noHBand="0" w:noVBand="1" w:val="04A0"/>
-      </w:tblPr>
-      <w:tblGrid>
-        <w:gridCol w:w="2160"/>
-        <w:gridCol w:w="2160"/>
-        <w:gridCol w:w="2160"/>
-        <w:gridCol w:w="2160"/>
-      </w:tblGrid>
-      <w:tr>
-        <w:tc>
-          <w:tcPr>
-            <w:tcW w:type="dxa" w:w="2268"/>
-          </w:tcPr>
-          <w:p>
-            <w:r>
-              <w:rPr>
-                <w:b/>
-                <w:sz w:val="20"/>
-              </w:rPr>
-              <w:t>VfM category:</w:t>
-            </w:r>
-          </w:p>
-        </w:tc>
-        <w:tc>
-          <w:tcPr>
-            <w:tcW w:type="dxa" w:w="1701"/>
-          </w:tcPr>
-          <w:p>
-            <w:r>
-              <w:rPr>
-                <w:sz w:val="20"/>
-              </w:rPr>
-              <w:t>Medium</w:t>
-            </w:r>
-          </w:p>
-        </w:tc>
-        <w:tc>
-          <w:tcPr>
-            <w:tcW w:type="dxa" w:w="2268"/>
-          </w:tcPr>
-          <w:p>
-            <w:r>
-              <w:rPr>
-                <w:b/>
-                <w:sz w:val="20"/>
-              </w:rPr>
-              <w:t>BCR:</w:t>
-            </w:r>
-          </w:p>
-        </w:tc>
-        <w:tc>
-          <w:tcPr>
-            <w:tcW w:type="dxa" w:w="1701"/>
-          </w:tcPr>
-          <w:p>
-            <w:r>
-              <w:rPr>
-                <w:sz w:val="20"/>
-              </w:rPr>
-              <w:t>1.46</w:t>
-            </w:r>
-          </w:p>
-        </w:tc>
-      </w:tr>
-    </w:tbl>
-    <w:p/>
-    <w:p>
-      <w:r>
-        <w:rPr>
-          <w:b/>
-          <w:u w:val="single"/>
-        </w:rPr>
-        <w:t>Benefits</w:t>
-      </w:r>
-    </w:p>
-    <w:tbl>
-      <w:tblPr>
-        <w:tblW w:type="auto" w:w="0"/>
-        <w:tblLook w:firstColumn="1" w:firstRow="1" w:lastColumn="0" w:lastRow="0" w:noHBand="0" w:noVBand="1" w:val="04A0"/>
-      </w:tblPr>
-      <w:tblGrid>
-        <w:gridCol w:w="2160"/>
-        <w:gridCol w:w="2160"/>
-        <w:gridCol w:w="2160"/>
-        <w:gridCol w:w="2160"/>
-      </w:tblGrid>
-      <w:tr>
-        <w:tc>
-          <w:tcPr>
-            <w:tcW w:type="dxa" w:w="2268"/>
-          </w:tcPr>
-          <w:p>
-            <w:r>
-              <w:rPr>
-                <w:b/>
-                <w:sz w:val="20"/>
-              </w:rPr>
-              <w:t>Total Benefits:</w:t>
-            </w:r>
-          </w:p>
-        </w:tc>
-        <w:tc>
-          <w:tcPr>
-            <w:tcW w:type="dxa" w:w="1701"/>
-          </w:tcPr>
-          <w:p>
-            <w:r>
-              <w:rPr>
-                <w:sz w:val="20"/>
-              </w:rPr>
-              <w:t>£4312m</w:t>
-            </w:r>
-          </w:p>
-        </w:tc>
-        <w:tc>
-          <w:tcPr>
-            <w:tcW w:type="dxa" w:w="2268"/>
-          </w:tcPr>
-          <w:p>
-            <w:r>
-              <w:rPr>
-                <w:b/>
-                <w:sz w:val="20"/>
-              </w:rPr>
-              <w:t>Benefits delivered:</w:t>
-            </w:r>
-          </w:p>
-        </w:tc>
-        <w:tc>
-          <w:tcPr>
-            <w:tcW w:type="dxa" w:w="1701"/>
-          </w:tcPr>
-          <w:p>
-            <w:r>
-              <w:rPr>
-                <w:sz w:val="20"/>
-              </w:rPr>
-              <w:t>£0m</w:t>
+              <w:t>Memento mori and amor fati</w:t>
             </w:r>
           </w:p>
         </w:tc>
@@ -822,62 +450,1821 @@
       <w:tr>
         <w:tc>
           <w:tcPr>
-            <w:tcW w:type="dxa" w:w="2268"/>
+            <w:tcW w:type="dxa" w:w="3402"/>
+          </w:tcPr>
+          <w:p>
+            <w:r>
+              <w:t>SoT, Tranquility Radiation</w:t>
+            </w:r>
+          </w:p>
+        </w:tc>
+        <w:tc>
+          <w:tcPr>
+            <w:tcW w:type="dxa" w:w="1474"/>
+          </w:tcPr>
+          <w:p>
+            <w:r>
+              <w:t>13/11/2013</w:t>
+            </w:r>
+          </w:p>
+        </w:tc>
+        <w:tc>
+          <w:tcPr>
+            <w:tcW w:type="dxa" w:w="1134"/>
+          </w:tcPr>
+          <w:p>
+            <w:r>
+              <w:t>Not reported</w:t>
+            </w:r>
+          </w:p>
+        </w:tc>
+        <w:tc>
+          <w:tcPr>
+            <w:tcW w:type="dxa" w:w="1134"/>
+          </w:tcPr>
+          <w:p>
+            <w:r>
+              <w:t>+ 54</w:t>
+            </w:r>
+          </w:p>
+        </w:tc>
+        <w:tc>
+          <w:tcPr>
+            <w:tcW w:type="dxa" w:w="5074"/>
           </w:tcPr>
           <w:p>
             <w:r>
               <w:rPr>
-                <w:b/>
-                <w:sz w:val="20"/>
+                <w:sz w:val="16"/>
               </w:rPr>
-              <w:t>Benefits profiled:</w:t>
-            </w:r>
-          </w:p>
-        </w:tc>
-        <w:tc>
-          <w:tcPr>
-            <w:tcW w:type="dxa" w:w="1701"/>
+              <w:t>Memento mori and amor fati</w:t>
+            </w:r>
+          </w:p>
+        </w:tc>
+      </w:tr>
+      <w:tr>
+        <w:tc>
+          <w:tcPr>
+            <w:tcW w:type="dxa" w:w="3402"/>
+          </w:tcPr>
+          <w:p>
+            <w:r>
+              <w:t>SoT, Meteorite Magma</w:t>
+            </w:r>
+          </w:p>
+        </w:tc>
+        <w:tc>
+          <w:tcPr>
+            <w:tcW w:type="dxa" w:w="1474"/>
+          </w:tcPr>
+          <w:p>
+            <w:r>
+              <w:t>26/02/2015</w:t>
+            </w:r>
+          </w:p>
+        </w:tc>
+        <w:tc>
+          <w:tcPr>
+            <w:tcW w:type="dxa" w:w="1134"/>
+          </w:tcPr>
+          <w:p>
+            <w:r>
+              <w:t>Not reported</w:t>
+            </w:r>
+          </w:p>
+        </w:tc>
+        <w:tc>
+          <w:tcPr>
+            <w:tcW w:type="dxa" w:w="1134"/>
+          </w:tcPr>
+          <w:p>
+            <w:r>
+              <w:t>0</w:t>
+            </w:r>
+          </w:p>
+        </w:tc>
+        <w:tc>
+          <w:tcPr>
+            <w:tcW w:type="dxa" w:w="5074"/>
           </w:tcPr>
           <w:p>
             <w:r>
               <w:rPr>
-                <w:sz w:val="20"/>
+                <w:sz w:val="16"/>
               </w:rPr>
-              <w:t>£-200m</w:t>
-            </w:r>
-          </w:p>
-        </w:tc>
-        <w:tc>
-          <w:tcPr>
-            <w:tcW w:type="dxa" w:w="2268"/>
+              <w:t>Don't you know an apparition is just a cheap date. What have you been drinking these days</w:t>
+            </w:r>
+          </w:p>
+        </w:tc>
+      </w:tr>
+      <w:tr>
+        <w:tc>
+          <w:tcPr>
+            <w:tcW w:type="dxa" w:w="3402"/>
+          </w:tcPr>
+          <w:p>
+            <w:r>
+              <w:t>SoT, Mercury Cosmonauts</w:t>
+            </w:r>
+          </w:p>
+        </w:tc>
+        <w:tc>
+          <w:tcPr>
+            <w:tcW w:type="dxa" w:w="1474"/>
+          </w:tcPr>
+          <w:p>
+            <w:r>
+              <w:t>31/03/2015</w:t>
+            </w:r>
+          </w:p>
+        </w:tc>
+        <w:tc>
+          <w:tcPr>
+            <w:tcW w:type="dxa" w:w="1134"/>
+          </w:tcPr>
+          <w:p>
+            <w:r>
+              <w:t>Not reported</w:t>
+            </w:r>
+          </w:p>
+        </w:tc>
+        <w:tc>
+          <w:tcPr>
+            <w:tcW w:type="dxa" w:w="1134"/>
+          </w:tcPr>
+          <w:p>
+            <w:r>
+              <w:t>0</w:t>
+            </w:r>
+          </w:p>
+        </w:tc>
+        <w:tc>
+          <w:tcPr>
+            <w:tcW w:type="dxa" w:w="5074"/>
           </w:tcPr>
           <w:p>
             <w:r>
               <w:rPr>
-                <w:b/>
-                <w:sz w:val="20"/>
+                <w:sz w:val="16"/>
               </w:rPr>
-              <w:t>Benefits unprofiled:</w:t>
-            </w:r>
-          </w:p>
-        </w:tc>
-        <w:tc>
-          <w:tcPr>
-            <w:tcW w:type="dxa" w:w="1701"/>
+              <w:t>What you see if all there is</w:t>
+            </w:r>
+          </w:p>
+        </w:tc>
+      </w:tr>
+      <w:tr>
+        <w:tc>
+          <w:tcPr>
+            <w:tcW w:type="dxa" w:w="3402"/>
+          </w:tcPr>
+          <w:p>
+            <w:r>
+              <w:t>SoT, Tranquility Collins</w:t>
+            </w:r>
+          </w:p>
+        </w:tc>
+        <w:tc>
+          <w:tcPr>
+            <w:tcW w:type="dxa" w:w="1474"/>
+          </w:tcPr>
+          <w:p>
+            <w:r>
+              <w:t>09/12/2015</w:t>
+            </w:r>
+          </w:p>
+        </w:tc>
+        <w:tc>
+          <w:tcPr>
+            <w:tcW w:type="dxa" w:w="1134"/>
+          </w:tcPr>
+          <w:p>
+            <w:r>
+              <w:t>0</w:t>
+            </w:r>
+          </w:p>
+        </w:tc>
+        <w:tc>
+          <w:tcPr>
+            <w:tcW w:type="dxa" w:w="1134"/>
+          </w:tcPr>
+          <w:p>
+            <w:r>
+              <w:t>0</w:t>
+            </w:r>
+          </w:p>
+        </w:tc>
+        <w:tc>
+          <w:tcPr>
+            <w:tcW w:type="dxa" w:w="5074"/>
           </w:tcPr>
           <w:p>
             <w:r>
               <w:rPr>
-                <w:sz w:val="20"/>
+                <w:sz w:val="16"/>
               </w:rPr>
-              <w:t>£4512m</w:t>
+              <w:t>Don't you know an apparition is just a cheap date. What have you been drinking these days</w:t>
+            </w:r>
+          </w:p>
+        </w:tc>
+      </w:tr>
+      <w:tr>
+        <w:tc>
+          <w:tcPr>
+            <w:tcW w:type="dxa" w:w="3402"/>
+          </w:tcPr>
+          <w:p>
+            <w:r>
+              <w:t>SoT, Man Checklist</w:t>
+            </w:r>
+          </w:p>
+        </w:tc>
+        <w:tc>
+          <w:tcPr>
+            <w:tcW w:type="dxa" w:w="1474"/>
+          </w:tcPr>
+          <w:p>
+            <w:r>
+              <w:t>12/12/2015</w:t>
+            </w:r>
+          </w:p>
+        </w:tc>
+        <w:tc>
+          <w:tcPr>
+            <w:tcW w:type="dxa" w:w="1134"/>
+          </w:tcPr>
+          <w:p>
+            <w:r>
+              <w:t>0</w:t>
+            </w:r>
+          </w:p>
+        </w:tc>
+        <w:tc>
+          <w:tcPr>
+            <w:tcW w:type="dxa" w:w="1134"/>
+          </w:tcPr>
+          <w:p>
+            <w:r>
+              <w:t>0</w:t>
+            </w:r>
+          </w:p>
+        </w:tc>
+        <w:tc>
+          <w:tcPr>
+            <w:tcW w:type="dxa" w:w="5074"/>
+          </w:tcPr>
+          <w:p>
+            <w:r>
+              <w:rPr>
+                <w:sz w:val="16"/>
+              </w:rPr>
+              <w:t>Memento mori and amor fati</w:t>
+            </w:r>
+          </w:p>
+        </w:tc>
+      </w:tr>
+      <w:tr>
+        <w:tc>
+          <w:tcPr>
+            <w:tcW w:type="dxa" w:w="3402"/>
+          </w:tcPr>
+          <w:p>
+            <w:r>
+              <w:t>SoT, Mercury Shuttle</w:t>
+            </w:r>
+          </w:p>
+        </w:tc>
+        <w:tc>
+          <w:tcPr>
+            <w:tcW w:type="dxa" w:w="1474"/>
+          </w:tcPr>
+          <w:p>
+            <w:r>
+              <w:t>22/02/2016</w:t>
+            </w:r>
+          </w:p>
+        </w:tc>
+        <w:tc>
+          <w:tcPr>
+            <w:tcW w:type="dxa" w:w="1134"/>
+          </w:tcPr>
+          <w:p>
+            <w:r>
+              <w:t>Not reported</w:t>
+            </w:r>
+          </w:p>
+        </w:tc>
+        <w:tc>
+          <w:tcPr>
+            <w:tcW w:type="dxa" w:w="1134"/>
+          </w:tcPr>
+          <w:p>
+            <w:r>
+              <w:t>0</w:t>
+            </w:r>
+          </w:p>
+        </w:tc>
+        <w:tc>
+          <w:tcPr>
+            <w:tcW w:type="dxa" w:w="5074"/>
+          </w:tcPr>
+          <w:p>
+            <w:r>
+              <w:rPr>
+                <w:sz w:val="16"/>
+              </w:rPr>
+              <w:t>The sea gets deeper the further you go into it</w:t>
+            </w:r>
+          </w:p>
+        </w:tc>
+      </w:tr>
+      <w:tr>
+        <w:tc>
+          <w:tcPr>
+            <w:tcW w:type="dxa" w:w="3402"/>
+          </w:tcPr>
+          <w:p>
+            <w:r>
+              <w:t>SoT, Mercury Aldridge</w:t>
+            </w:r>
+          </w:p>
+        </w:tc>
+        <w:tc>
+          <w:tcPr>
+            <w:tcW w:type="dxa" w:w="1474"/>
+          </w:tcPr>
+          <w:p>
+            <w:r>
+              <w:t>11/05/2016</w:t>
+            </w:r>
+          </w:p>
+        </w:tc>
+        <w:tc>
+          <w:tcPr>
+            <w:tcW w:type="dxa" w:w="1134"/>
+          </w:tcPr>
+          <w:p>
+            <w:r>
+              <w:t>0</w:t>
+            </w:r>
+          </w:p>
+        </w:tc>
+        <w:tc>
+          <w:tcPr>
+            <w:tcW w:type="dxa" w:w="1134"/>
+          </w:tcPr>
+          <w:p>
+            <w:r>
+              <w:t>0</w:t>
+            </w:r>
+          </w:p>
+        </w:tc>
+        <w:tc>
+          <w:tcPr>
+            <w:tcW w:type="dxa" w:w="5074"/>
+          </w:tcPr>
+          <w:p>
+            <w:r>
+              <w:rPr>
+                <w:sz w:val="16"/>
+              </w:rPr>
+              <w:t>The sea gets deeper the further you go into it</w:t>
+            </w:r>
+          </w:p>
+        </w:tc>
+      </w:tr>
+      <w:tr>
+        <w:tc>
+          <w:tcPr>
+            <w:tcW w:type="dxa" w:w="3402"/>
+          </w:tcPr>
+          <w:p>
+            <w:r>
+              <w:t>SoT, Spaceship Checklist</w:t>
+            </w:r>
+          </w:p>
+        </w:tc>
+        <w:tc>
+          <w:tcPr>
+            <w:tcW w:type="dxa" w:w="1474"/>
+          </w:tcPr>
+          <w:p>
+            <w:r>
+              <w:t>11/05/2016</w:t>
+            </w:r>
+          </w:p>
+        </w:tc>
+        <w:tc>
+          <w:tcPr>
+            <w:tcW w:type="dxa" w:w="1134"/>
+          </w:tcPr>
+          <w:p>
+            <w:r>
+              <w:t>+ 407</w:t>
+            </w:r>
+          </w:p>
+        </w:tc>
+        <w:tc>
+          <w:tcPr>
+            <w:tcW w:type="dxa" w:w="1134"/>
+          </w:tcPr>
+          <w:p>
+            <w:r>
+              <w:t>0</w:t>
+            </w:r>
+          </w:p>
+        </w:tc>
+        <w:tc>
+          <w:tcPr>
+            <w:tcW w:type="dxa" w:w="5074"/>
+          </w:tcPr>
+          <w:p>
+            <w:r>
+              <w:rPr>
+                <w:sz w:val="16"/>
+              </w:rPr>
+              <w:t>The sea gets deeper the further you go into it</w:t>
+            </w:r>
+          </w:p>
+        </w:tc>
+      </w:tr>
+      <w:tr>
+        <w:tc>
+          <w:tcPr>
+            <w:tcW w:type="dxa" w:w="3402"/>
+          </w:tcPr>
+          <w:p>
+            <w:r>
+              <w:t>SoT, Standard D</w:t>
+            </w:r>
+          </w:p>
+        </w:tc>
+        <w:tc>
+          <w:tcPr>
+            <w:tcW w:type="dxa" w:w="1474"/>
+          </w:tcPr>
+          <w:p>
+            <w:r>
+              <w:t>23/05/2016</w:t>
+            </w:r>
+          </w:p>
+        </w:tc>
+        <w:tc>
+          <w:tcPr>
+            <w:tcW w:type="dxa" w:w="1134"/>
+          </w:tcPr>
+          <w:p>
+            <w:r>
+              <w:t>0</w:t>
+            </w:r>
+          </w:p>
+        </w:tc>
+        <w:tc>
+          <w:tcPr>
+            <w:tcW w:type="dxa" w:w="1134"/>
+          </w:tcPr>
+          <w:p>
+            <w:r>
+              <w:t>0</w:t>
+            </w:r>
+          </w:p>
+        </w:tc>
+        <w:tc>
+          <w:tcPr>
+            <w:tcW w:type="dxa" w:w="5074"/>
+          </w:tcPr>
+          <w:p>
+            <w:r>
+              <w:rPr>
+                <w:sz w:val="16"/>
+              </w:rPr>
+              <w:t>The sea gets deeper the further you go into it</w:t>
+            </w:r>
+          </w:p>
+        </w:tc>
+      </w:tr>
+      <w:tr>
+        <w:tc>
+          <w:tcPr>
+            <w:tcW w:type="dxa" w:w="3402"/>
+          </w:tcPr>
+          <w:p>
+            <w:r>
+              <w:t>SoT, Oxygen Module</w:t>
+            </w:r>
+          </w:p>
+        </w:tc>
+        <w:tc>
+          <w:tcPr>
+            <w:tcW w:type="dxa" w:w="1474"/>
+          </w:tcPr>
+          <w:p>
+            <w:r>
+              <w:t>28/06/2016</w:t>
+            </w:r>
+          </w:p>
+        </w:tc>
+        <w:tc>
+          <w:tcPr>
+            <w:tcW w:type="dxa" w:w="1134"/>
+          </w:tcPr>
+          <w:p>
+            <w:r>
+              <w:t>0</w:t>
+            </w:r>
+          </w:p>
+        </w:tc>
+        <w:tc>
+          <w:tcPr>
+            <w:tcW w:type="dxa" w:w="1134"/>
+          </w:tcPr>
+          <w:p>
+            <w:r>
+              <w:t>0</w:t>
+            </w:r>
+          </w:p>
+        </w:tc>
+        <w:tc>
+          <w:tcPr>
+            <w:tcW w:type="dxa" w:w="5074"/>
+          </w:tcPr>
+          <w:p>
+            <w:r>
+              <w:rPr>
+                <w:sz w:val="16"/>
+              </w:rPr>
+              <w:t>The sea gets deeper the further you go into it</w:t>
+            </w:r>
+          </w:p>
+        </w:tc>
+      </w:tr>
+      <w:tr>
+        <w:tc>
+          <w:tcPr>
+            <w:tcW w:type="dxa" w:w="3402"/>
+          </w:tcPr>
+          <w:p>
+            <w:r>
+              <w:t>SoT, Oxygen Sea</w:t>
+            </w:r>
+          </w:p>
+        </w:tc>
+        <w:tc>
+          <w:tcPr>
+            <w:tcW w:type="dxa" w:w="1474"/>
+          </w:tcPr>
+          <w:p>
+            <w:r>
+              <w:t>30/06/2016</w:t>
+            </w:r>
+          </w:p>
+        </w:tc>
+        <w:tc>
+          <w:tcPr>
+            <w:tcW w:type="dxa" w:w="1134"/>
+          </w:tcPr>
+          <w:p>
+            <w:r>
+              <w:t>Not reported</w:t>
+            </w:r>
+          </w:p>
+        </w:tc>
+        <w:tc>
+          <w:tcPr>
+            <w:tcW w:type="dxa" w:w="1134"/>
+          </w:tcPr>
+          <w:p>
+            <w:r>
+              <w:t>0</w:t>
+            </w:r>
+          </w:p>
+        </w:tc>
+        <w:tc>
+          <w:tcPr>
+            <w:tcW w:type="dxa" w:w="5074"/>
+          </w:tcPr>
+          <w:p>
+            <w:r>
+              <w:rPr>
+                <w:sz w:val="16"/>
+              </w:rPr>
+              <w:t>Don't you know an apparition is just a cheap date. What have you been drinking these days</w:t>
+            </w:r>
+          </w:p>
+        </w:tc>
+      </w:tr>
+      <w:tr>
+        <w:tc>
+          <w:tcPr>
+            <w:tcW w:type="dxa" w:w="3402"/>
+          </w:tcPr>
+          <w:p>
+            <w:r>
+              <w:t>SoT, Standard E</w:t>
+            </w:r>
+          </w:p>
+        </w:tc>
+        <w:tc>
+          <w:tcPr>
+            <w:tcW w:type="dxa" w:w="1474"/>
+          </w:tcPr>
+          <w:p>
+            <w:r>
+              <w:t>10/10/2016</w:t>
+            </w:r>
+          </w:p>
+        </w:tc>
+        <w:tc>
+          <w:tcPr>
+            <w:tcW w:type="dxa" w:w="1134"/>
+          </w:tcPr>
+          <w:p>
+            <w:r>
+              <w:t>0</w:t>
+            </w:r>
+          </w:p>
+        </w:tc>
+        <w:tc>
+          <w:tcPr>
+            <w:tcW w:type="dxa" w:w="1134"/>
+          </w:tcPr>
+          <w:p>
+            <w:r>
+              <w:t>0</w:t>
+            </w:r>
+          </w:p>
+        </w:tc>
+        <w:tc>
+          <w:tcPr>
+            <w:tcW w:type="dxa" w:w="5074"/>
+          </w:tcPr>
+          <w:p>
+            <w:r>
+              <w:rPr>
+                <w:sz w:val="16"/>
+              </w:rPr>
+              <w:t>Memento mori and amor fati</w:t>
+            </w:r>
+          </w:p>
+        </w:tc>
+      </w:tr>
+      <w:tr>
+        <w:tc>
+          <w:tcPr>
+            <w:tcW w:type="dxa" w:w="3402"/>
+          </w:tcPr>
+          <w:p>
+            <w:r>
+              <w:t>SoT, Oxygen Landing</w:t>
+            </w:r>
+          </w:p>
+        </w:tc>
+        <w:tc>
+          <w:tcPr>
+            <w:tcW w:type="dxa" w:w="1474"/>
+          </w:tcPr>
+          <w:p>
+            <w:r>
+              <w:t>23/01/2017</w:t>
+            </w:r>
+          </w:p>
+        </w:tc>
+        <w:tc>
+          <w:tcPr>
+            <w:tcW w:type="dxa" w:w="1134"/>
+          </w:tcPr>
+          <w:p>
+            <w:r>
+              <w:t>0</w:t>
+            </w:r>
+          </w:p>
+        </w:tc>
+        <w:tc>
+          <w:tcPr>
+            <w:tcW w:type="dxa" w:w="1134"/>
+          </w:tcPr>
+          <w:p>
+            <w:r>
+              <w:t>0</w:t>
+            </w:r>
+          </w:p>
+        </w:tc>
+        <w:tc>
+          <w:tcPr>
+            <w:tcW w:type="dxa" w:w="5074"/>
+          </w:tcPr>
+          <w:p>
+            <w:r>
+              <w:rPr>
+                <w:sz w:val="16"/>
+              </w:rPr>
+              <w:t>Green lumber fallacy</w:t>
+            </w:r>
+          </w:p>
+        </w:tc>
+      </w:tr>
+      <w:tr>
+        <w:tc>
+          <w:tcPr>
+            <w:tcW w:type="dxa" w:w="3402"/>
+          </w:tcPr>
+          <w:p>
+            <w:r>
+              <w:t>SoT, Gemini Kestrel</w:t>
+            </w:r>
+          </w:p>
+        </w:tc>
+        <w:tc>
+          <w:tcPr>
+            <w:tcW w:type="dxa" w:w="1474"/>
+          </w:tcPr>
+          <w:p>
+            <w:r>
+              <w:t>18/12/2017</w:t>
+            </w:r>
+          </w:p>
+        </w:tc>
+        <w:tc>
+          <w:tcPr>
+            <w:tcW w:type="dxa" w:w="1134"/>
+          </w:tcPr>
+          <w:p>
+            <w:r>
+              <w:t>0</w:t>
+            </w:r>
+          </w:p>
+        </w:tc>
+        <w:tc>
+          <w:tcPr>
+            <w:tcW w:type="dxa" w:w="1134"/>
+          </w:tcPr>
+          <w:p>
+            <w:r>
+              <w:t>0</w:t>
+            </w:r>
+          </w:p>
+        </w:tc>
+        <w:tc>
+          <w:tcPr>
+            <w:tcW w:type="dxa" w:w="5074"/>
+          </w:tcPr>
+          <w:p>
+            <w:r>
+              <w:rPr>
+                <w:sz w:val="16"/>
+              </w:rPr>
+              <w:t>Don't you know an apparition is just a cheap date. What have you been drinking these days</w:t>
+            </w:r>
+          </w:p>
+        </w:tc>
+      </w:tr>
+      <w:tr>
+        <w:tc>
+          <w:tcPr>
+            <w:tcW w:type="dxa" w:w="3402"/>
+          </w:tcPr>
+          <w:p>
+            <w:r>
+              <w:t>SoT, Apollo Ocean</w:t>
+            </w:r>
+          </w:p>
+        </w:tc>
+        <w:tc>
+          <w:tcPr>
+            <w:tcW w:type="dxa" w:w="1474"/>
+          </w:tcPr>
+          <w:p>
+            <w:r>
+              <w:t>20/03/2019</w:t>
+            </w:r>
+          </w:p>
+        </w:tc>
+        <w:tc>
+          <w:tcPr>
+            <w:tcW w:type="dxa" w:w="1134"/>
+          </w:tcPr>
+          <w:p>
+            <w:r>
+              <w:t>0</w:t>
+            </w:r>
+          </w:p>
+        </w:tc>
+        <w:tc>
+          <w:tcPr>
+            <w:tcW w:type="dxa" w:w="1134"/>
+          </w:tcPr>
+          <w:p>
+            <w:r>
+              <w:t>0</w:t>
+            </w:r>
+          </w:p>
+        </w:tc>
+        <w:tc>
+          <w:tcPr>
+            <w:tcW w:type="dxa" w:w="5074"/>
+          </w:tcPr>
+          <w:p>
+            <w:r>
+              <w:rPr>
+                <w:sz w:val="16"/>
+              </w:rPr>
+              <w:t>The mind is not a vessel to be filled but a fire to be lighted</w:t>
+            </w:r>
+          </w:p>
+        </w:tc>
+      </w:tr>
+      <w:tr>
+        <w:tc>
+          <w:tcPr>
+            <w:tcW w:type="dxa" w:w="3402"/>
+          </w:tcPr>
+          <w:p>
+            <w:r>
+              <w:t>SoT, Orbital Ocean</w:t>
+            </w:r>
+          </w:p>
+        </w:tc>
+        <w:tc>
+          <w:tcPr>
+            <w:tcW w:type="dxa" w:w="1474"/>
+          </w:tcPr>
+          <w:p>
+            <w:r>
+              <w:t>21/03/2019</w:t>
+            </w:r>
+          </w:p>
+        </w:tc>
+        <w:tc>
+          <w:tcPr>
+            <w:tcW w:type="dxa" w:w="1134"/>
+          </w:tcPr>
+          <w:p>
+            <w:r>
+              <w:t>0</w:t>
+            </w:r>
+          </w:p>
+        </w:tc>
+        <w:tc>
+          <w:tcPr>
+            <w:tcW w:type="dxa" w:w="1134"/>
+          </w:tcPr>
+          <w:p>
+            <w:r>
+              <w:t>-26</w:t>
+            </w:r>
+          </w:p>
+        </w:tc>
+        <w:tc>
+          <w:tcPr>
+            <w:tcW w:type="dxa" w:w="5074"/>
+          </w:tcPr>
+          <w:p>
+            <w:r>
+              <w:rPr>
+                <w:sz w:val="16"/>
+              </w:rPr>
+              <w:t>What you see if all there is</w:t>
+            </w:r>
+          </w:p>
+        </w:tc>
+      </w:tr>
+      <w:tr>
+        <w:tc>
+          <w:tcPr>
+            <w:tcW w:type="dxa" w:w="3402"/>
+          </w:tcPr>
+          <w:p>
+            <w:r>
+              <w:t>SoT, Spaceship Cosmic</w:t>
+            </w:r>
+          </w:p>
+        </w:tc>
+        <w:tc>
+          <w:tcPr>
+            <w:tcW w:type="dxa" w:w="1474"/>
+          </w:tcPr>
+          <w:p>
+            <w:r>
+              <w:t>25/03/2019</w:t>
+            </w:r>
+          </w:p>
+        </w:tc>
+        <w:tc>
+          <w:tcPr>
+            <w:tcW w:type="dxa" w:w="1134"/>
+          </w:tcPr>
+          <w:p>
+            <w:r>
+              <w:t>0</w:t>
+            </w:r>
+          </w:p>
+        </w:tc>
+        <w:tc>
+          <w:tcPr>
+            <w:tcW w:type="dxa" w:w="1134"/>
+          </w:tcPr>
+          <w:p>
+            <w:r>
+              <w:t>+ 281</w:t>
+            </w:r>
+          </w:p>
+        </w:tc>
+        <w:tc>
+          <w:tcPr>
+            <w:tcW w:type="dxa" w:w="5074"/>
+          </w:tcPr>
+          <w:p>
+            <w:r>
+              <w:rPr>
+                <w:sz w:val="16"/>
+              </w:rPr>
+              <w:t>The sea gets deeper the further you go into it</w:t>
+            </w:r>
+          </w:p>
+        </w:tc>
+      </w:tr>
+      <w:tr>
+        <w:tc>
+          <w:tcPr>
+            <w:tcW w:type="dxa" w:w="3402"/>
+          </w:tcPr>
+          <w:p>
+            <w:r>
+              <w:t>SoT, Gemini Lade</w:t>
+            </w:r>
+          </w:p>
+        </w:tc>
+        <w:tc>
+          <w:tcPr>
+            <w:tcW w:type="dxa" w:w="1474"/>
+          </w:tcPr>
+          <w:p>
+            <w:r>
+              <w:t>28/11/2019</w:t>
+            </w:r>
+          </w:p>
+        </w:tc>
+        <w:tc>
+          <w:tcPr>
+            <w:tcW w:type="dxa" w:w="1134"/>
+          </w:tcPr>
+          <w:p>
+            <w:r>
+              <w:t>Not reported</w:t>
+            </w:r>
+          </w:p>
+        </w:tc>
+        <w:tc>
+          <w:tcPr>
+            <w:tcW w:type="dxa" w:w="1134"/>
+          </w:tcPr>
+          <w:p>
+            <w:r>
+              <w:t>-290</w:t>
+            </w:r>
+          </w:p>
+        </w:tc>
+        <w:tc>
+          <w:tcPr>
+            <w:tcW w:type="dxa" w:w="5074"/>
+          </w:tcPr>
+          <w:p>
+            <w:r>
+              <w:rPr>
+                <w:sz w:val="16"/>
+              </w:rPr>
+              <w:t>The mind is not a vessel to be filled but a fire to be lighted</w:t>
+            </w:r>
+          </w:p>
+        </w:tc>
+      </w:tr>
+      <w:tr>
+        <w:tc>
+          <w:tcPr>
+            <w:tcW w:type="dxa" w:w="3402"/>
+          </w:tcPr>
+          <w:p>
+            <w:r>
+              <w:t>SoT, Apollo Cosmic</w:t>
+            </w:r>
+          </w:p>
+        </w:tc>
+        <w:tc>
+          <w:tcPr>
+            <w:tcW w:type="dxa" w:w="1474"/>
+          </w:tcPr>
+          <w:p>
+            <w:r>
+              <w:t>04/12/2019</w:t>
+            </w:r>
+          </w:p>
+        </w:tc>
+        <w:tc>
+          <w:tcPr>
+            <w:tcW w:type="dxa" w:w="1134"/>
+          </w:tcPr>
+          <w:p>
+            <w:r>
+              <w:t>0</w:t>
+            </w:r>
+          </w:p>
+        </w:tc>
+        <w:tc>
+          <w:tcPr>
+            <w:tcW w:type="dxa" w:w="1134"/>
+          </w:tcPr>
+          <w:p>
+            <w:r>
+              <w:t>Not reported</w:t>
+            </w:r>
+          </w:p>
+        </w:tc>
+        <w:tc>
+          <w:tcPr>
+            <w:tcW w:type="dxa" w:w="5074"/>
+          </w:tcPr>
+          <w:p>
+            <w:r>
+              <w:rPr>
+                <w:sz w:val="16"/>
+              </w:rPr>
+              <w:t>What you see if all there is</w:t>
+            </w:r>
+          </w:p>
+        </w:tc>
+      </w:tr>
+      <w:tr>
+        <w:tc>
+          <w:tcPr>
+            <w:tcW w:type="dxa" w:w="3402"/>
+          </w:tcPr>
+          <w:p>
+            <w:r>
+              <w:t>SoT, Mercury Checklist</w:t>
+            </w:r>
+          </w:p>
+        </w:tc>
+        <w:tc>
+          <w:tcPr>
+            <w:tcW w:type="dxa" w:w="1474"/>
+          </w:tcPr>
+          <w:p>
+            <w:r>
+              <w:t>06/12/2019</w:t>
+            </w:r>
+          </w:p>
+        </w:tc>
+        <w:tc>
+          <w:tcPr>
+            <w:tcW w:type="dxa" w:w="1134"/>
+          </w:tcPr>
+          <w:p>
+            <w:r>
+              <w:t>0</w:t>
+            </w:r>
+          </w:p>
+        </w:tc>
+        <w:tc>
+          <w:tcPr>
+            <w:tcW w:type="dxa" w:w="1134"/>
+          </w:tcPr>
+          <w:p>
+            <w:r>
+              <w:t>+ 18</w:t>
+            </w:r>
+          </w:p>
+        </w:tc>
+        <w:tc>
+          <w:tcPr>
+            <w:tcW w:type="dxa" w:w="5074"/>
+          </w:tcPr>
+          <w:p>
+            <w:r>
+              <w:rPr>
+                <w:sz w:val="16"/>
+              </w:rPr>
+              <w:t>What you see if all there is</w:t>
+            </w:r>
+          </w:p>
+        </w:tc>
+      </w:tr>
+      <w:tr>
+        <w:tc>
+          <w:tcPr>
+            <w:tcW w:type="dxa" w:w="3402"/>
+          </w:tcPr>
+          <w:p>
+            <w:r>
+              <w:t>SoT, Standard F</w:t>
+            </w:r>
+          </w:p>
+        </w:tc>
+        <w:tc>
+          <w:tcPr>
+            <w:tcW w:type="dxa" w:w="1474"/>
+          </w:tcPr>
+          <w:p>
+            <w:r>
+              <w:t>09/12/2019</w:t>
+            </w:r>
+          </w:p>
+        </w:tc>
+        <w:tc>
+          <w:tcPr>
+            <w:tcW w:type="dxa" w:w="1134"/>
+          </w:tcPr>
+          <w:p>
+            <w:r>
+              <w:t>-388</w:t>
+            </w:r>
+          </w:p>
+        </w:tc>
+        <w:tc>
+          <w:tcPr>
+            <w:tcW w:type="dxa" w:w="1134"/>
+          </w:tcPr>
+          <w:p>
+            <w:r>
+              <w:t>-388</w:t>
+            </w:r>
+          </w:p>
+        </w:tc>
+        <w:tc>
+          <w:tcPr>
+            <w:tcW w:type="dxa" w:w="5074"/>
+          </w:tcPr>
+          <w:p>
+            <w:r>
+              <w:rPr>
+                <w:sz w:val="16"/>
+              </w:rPr>
+              <w:t>Don't you know an apparition is just a cheap date. What have you been drinking these days</w:t>
+            </w:r>
+          </w:p>
+        </w:tc>
+      </w:tr>
+      <w:tr>
+        <w:tc>
+          <w:tcPr>
+            <w:tcW w:type="dxa" w:w="3402"/>
+          </w:tcPr>
+          <w:p>
+            <w:r>
+              <w:t>SoT, Gravity Hypatia</w:t>
+            </w:r>
+          </w:p>
+        </w:tc>
+        <w:tc>
+          <w:tcPr>
+            <w:tcW w:type="dxa" w:w="1474"/>
+          </w:tcPr>
+          <w:p>
+            <w:r>
+              <w:t>27/03/2020</w:t>
+            </w:r>
+          </w:p>
+        </w:tc>
+        <w:tc>
+          <w:tcPr>
+            <w:tcW w:type="dxa" w:w="1134"/>
+          </w:tcPr>
+          <w:p>
+            <w:r>
+              <w:t>0</w:t>
+            </w:r>
+          </w:p>
+        </w:tc>
+        <w:tc>
+          <w:tcPr>
+            <w:tcW w:type="dxa" w:w="1134"/>
+          </w:tcPr>
+          <w:p>
+            <w:r>
+              <w:t>Not reported</w:t>
+            </w:r>
+          </w:p>
+        </w:tc>
+        <w:tc>
+          <w:tcPr>
+            <w:tcW w:type="dxa" w:w="5074"/>
+          </w:tcPr>
+          <w:p>
+            <w:r>
+              <w:rPr>
+                <w:sz w:val="16"/>
+              </w:rPr>
+              <w:t>Memento mori and amor fati</w:t>
+            </w:r>
+          </w:p>
+        </w:tc>
+      </w:tr>
+      <w:tr>
+        <w:tc>
+          <w:tcPr>
+            <w:tcW w:type="dxa" w:w="3402"/>
+          </w:tcPr>
+          <w:p>
+            <w:r>
+              <w:t>SoT, Standard G</w:t>
+            </w:r>
+          </w:p>
+        </w:tc>
+        <w:tc>
+          <w:tcPr>
+            <w:tcW w:type="dxa" w:w="1474"/>
+          </w:tcPr>
+          <w:p>
+            <w:r>
+              <w:t>05/05/2020</w:t>
+            </w:r>
+          </w:p>
+        </w:tc>
+        <w:tc>
+          <w:tcPr>
+            <w:tcW w:type="dxa" w:w="1134"/>
+          </w:tcPr>
+          <w:p>
+            <w:r>
+              <w:t>Not reported</w:t>
+            </w:r>
+          </w:p>
+        </w:tc>
+        <w:tc>
+          <w:tcPr>
+            <w:tcW w:type="dxa" w:w="1134"/>
+          </w:tcPr>
+          <w:p>
+            <w:r>
+              <w:t>Not reported</w:t>
+            </w:r>
+          </w:p>
+        </w:tc>
+        <w:tc>
+          <w:tcPr>
+            <w:tcW w:type="dxa" w:w="5074"/>
+          </w:tcPr>
+          <w:p>
+            <w:r>
+              <w:rPr>
+                <w:sz w:val="16"/>
+              </w:rPr>
+              <w:t>The mind is not a vessel to be filled but a fire to be lighted</w:t>
+            </w:r>
+          </w:p>
+        </w:tc>
+      </w:tr>
+      <w:tr>
+        <w:tc>
+          <w:tcPr>
+            <w:tcW w:type="dxa" w:w="3402"/>
+          </w:tcPr>
+          <w:p>
+            <w:r>
+              <w:t>SoT, IPDC</w:t>
+            </w:r>
+          </w:p>
+        </w:tc>
+        <w:tc>
+          <w:tcPr>
+            <w:tcW w:type="dxa" w:w="1474"/>
+          </w:tcPr>
+          <w:p>
+            <w:r>
+              <w:t>13/07/2020</w:t>
+            </w:r>
+          </w:p>
+        </w:tc>
+        <w:tc>
+          <w:tcPr>
+            <w:tcW w:type="dxa" w:w="1134"/>
+          </w:tcPr>
+          <w:p>
+            <w:r>
+              <w:t>Not reported</w:t>
+            </w:r>
+          </w:p>
+        </w:tc>
+        <w:tc>
+          <w:tcPr>
+            <w:tcW w:type="dxa" w:w="1134"/>
+          </w:tcPr>
+          <w:p>
+            <w:r>
+              <w:t>Not reported</w:t>
+            </w:r>
+          </w:p>
+        </w:tc>
+        <w:tc>
+          <w:tcPr>
+            <w:tcW w:type="dxa" w:w="5074"/>
+          </w:tcPr>
+          <w:p>
+            <w:r>
+              <w:rPr>
+                <w:sz w:val="16"/>
+              </w:rPr>
+              <w:t>The mind is not a vessel to be filled but a fire to be lighted</w:t>
+            </w:r>
+          </w:p>
+        </w:tc>
+      </w:tr>
+      <w:tr>
+        <w:tc>
+          <w:tcPr>
+            <w:tcW w:type="dxa" w:w="3402"/>
+          </w:tcPr>
+          <w:p>
+            <w:r>
+              <w:t>SoT, Huntingdon Viaduct - Span 4 Removal</w:t>
+            </w:r>
+          </w:p>
+        </w:tc>
+        <w:tc>
+          <w:tcPr>
+            <w:tcW w:type="dxa" w:w="1474"/>
+          </w:tcPr>
+          <w:p>
+            <w:r>
+              <w:t>22/08/2020</w:t>
+            </w:r>
+          </w:p>
+        </w:tc>
+        <w:tc>
+          <w:tcPr>
+            <w:tcW w:type="dxa" w:w="1134"/>
+          </w:tcPr>
+          <w:p>
+            <w:r>
+              <w:t>Not reported</w:t>
+            </w:r>
+          </w:p>
+        </w:tc>
+        <w:tc>
+          <w:tcPr>
+            <w:tcW w:type="dxa" w:w="1134"/>
+          </w:tcPr>
+          <w:p>
+            <w:r>
+              <w:t>Not reported</w:t>
+            </w:r>
+          </w:p>
+        </w:tc>
+        <w:tc>
+          <w:tcPr>
+            <w:tcW w:type="dxa" w:w="5074"/>
+          </w:tcPr>
+          <w:p>
+            <w:r>
+              <w:rPr>
+                <w:sz w:val="16"/>
+              </w:rPr>
+              <w:t>What you see if all there is</w:t>
+            </w:r>
+          </w:p>
+        </w:tc>
+      </w:tr>
+      <w:tr>
+        <w:tc>
+          <w:tcPr>
+            <w:tcW w:type="dxa" w:w="3402"/>
+          </w:tcPr>
+          <w:p>
+            <w:r>
+              <w:t>SoT, Tranquility Kestrel</w:t>
+            </w:r>
+          </w:p>
+        </w:tc>
+        <w:tc>
+          <w:tcPr>
+            <w:tcW w:type="dxa" w:w="1474"/>
+          </w:tcPr>
+          <w:p>
+            <w:r>
+              <w:t>31/10/2020</w:t>
+            </w:r>
+          </w:p>
+        </w:tc>
+        <w:tc>
+          <w:tcPr>
+            <w:tcW w:type="dxa" w:w="1134"/>
+          </w:tcPr>
+          <w:p>
+            <w:r>
+              <w:t>+ 193</w:t>
+            </w:r>
+          </w:p>
+        </w:tc>
+        <w:tc>
+          <w:tcPr>
+            <w:tcW w:type="dxa" w:w="1134"/>
+          </w:tcPr>
+          <w:p>
+            <w:r>
+              <w:t>+ 151</w:t>
+            </w:r>
+          </w:p>
+        </w:tc>
+        <w:tc>
+          <w:tcPr>
+            <w:tcW w:type="dxa" w:w="5074"/>
+          </w:tcPr>
+          <w:p>
+            <w:r>
+              <w:rPr>
+                <w:sz w:val="16"/>
+              </w:rPr>
+              <w:t>What you see if all there is</w:t>
+            </w:r>
+          </w:p>
+        </w:tc>
+      </w:tr>
+      <w:tr>
+        <w:tc>
+          <w:tcPr>
+            <w:tcW w:type="dxa" w:w="3402"/>
+          </w:tcPr>
+          <w:p>
+            <w:r>
+              <w:t>SoT, Huntingdon - Complete Mill Common Road (Pathfinder Link)</w:t>
+            </w:r>
+          </w:p>
+        </w:tc>
+        <w:tc>
+          <w:tcPr>
+            <w:tcW w:type="dxa" w:w="1474"/>
+          </w:tcPr>
+          <w:p>
+            <w:r>
+              <w:t>31/10/2020</w:t>
+            </w:r>
+          </w:p>
+        </w:tc>
+        <w:tc>
+          <w:tcPr>
+            <w:tcW w:type="dxa" w:w="1134"/>
+          </w:tcPr>
+          <w:p>
+            <w:r>
+              <w:t>Not reported</w:t>
+            </w:r>
+          </w:p>
+        </w:tc>
+        <w:tc>
+          <w:tcPr>
+            <w:tcW w:type="dxa" w:w="1134"/>
+          </w:tcPr>
+          <w:p>
+            <w:r>
+              <w:t>Not reported</w:t>
+            </w:r>
+          </w:p>
+        </w:tc>
+        <w:tc>
+          <w:tcPr>
+            <w:tcW w:type="dxa" w:w="5074"/>
+          </w:tcPr>
+          <w:p>
+            <w:r>
+              <w:rPr>
+                <w:sz w:val="16"/>
+              </w:rPr>
+              <w:t>Green lumber fallacy</w:t>
+            </w:r>
+          </w:p>
+        </w:tc>
+      </w:tr>
+      <w:tr>
+        <w:tc>
+          <w:tcPr>
+            <w:tcW w:type="dxa" w:w="3402"/>
+          </w:tcPr>
+          <w:p>
+            <w:r>
+              <w:t>SoT, Huntingdon - Complete Views Common Link</w:t>
+            </w:r>
+          </w:p>
+        </w:tc>
+        <w:tc>
+          <w:tcPr>
+            <w:tcW w:type="dxa" w:w="1474"/>
+          </w:tcPr>
+          <w:p>
+            <w:r>
+              <w:t>03/11/2020</w:t>
+            </w:r>
+          </w:p>
+        </w:tc>
+        <w:tc>
+          <w:tcPr>
+            <w:tcW w:type="dxa" w:w="1134"/>
+          </w:tcPr>
+          <w:p>
+            <w:r>
+              <w:t>Not reported</w:t>
+            </w:r>
+          </w:p>
+        </w:tc>
+        <w:tc>
+          <w:tcPr>
+            <w:tcW w:type="dxa" w:w="1134"/>
+          </w:tcPr>
+          <w:p>
+            <w:r>
+              <w:t>Not reported</w:t>
+            </w:r>
+          </w:p>
+        </w:tc>
+        <w:tc>
+          <w:tcPr>
+            <w:tcW w:type="dxa" w:w="5074"/>
+          </w:tcPr>
+          <w:p>
+            <w:r>
+              <w:rPr>
+                <w:sz w:val="16"/>
+              </w:rPr>
+              <w:t>What you see if all there is</w:t>
+            </w:r>
+          </w:p>
+        </w:tc>
+      </w:tr>
+      <w:tr>
+        <w:tc>
+          <w:tcPr>
+            <w:tcW w:type="dxa" w:w="3402"/>
+          </w:tcPr>
+          <w:p>
+            <w:r>
+              <w:t>SoT, Huntingdon Viaduct - Span 5 Monolith Removal</w:t>
+            </w:r>
+          </w:p>
+        </w:tc>
+        <w:tc>
+          <w:tcPr>
+            <w:tcW w:type="dxa" w:w="1474"/>
+          </w:tcPr>
+          <w:p>
+            <w:r>
+              <w:t>27/05/2021</w:t>
+            </w:r>
+          </w:p>
+        </w:tc>
+        <w:tc>
+          <w:tcPr>
+            <w:tcW w:type="dxa" w:w="1134"/>
+          </w:tcPr>
+          <w:p>
+            <w:r>
+              <w:t>Not reported</w:t>
+            </w:r>
+          </w:p>
+        </w:tc>
+        <w:tc>
+          <w:tcPr>
+            <w:tcW w:type="dxa" w:w="1134"/>
+          </w:tcPr>
+          <w:p>
+            <w:r>
+              <w:t>Not reported</w:t>
+            </w:r>
+          </w:p>
+        </w:tc>
+        <w:tc>
+          <w:tcPr>
+            <w:tcW w:type="dxa" w:w="5074"/>
+          </w:tcPr>
+          <w:p>
+            <w:r>
+              <w:rPr>
+                <w:sz w:val="16"/>
+              </w:rPr>
+              <w:t>The sea gets deeper the further you go into it</w:t>
+            </w:r>
+          </w:p>
+        </w:tc>
+      </w:tr>
+      <w:tr>
+        <w:tc>
+          <w:tcPr>
+            <w:tcW w:type="dxa" w:w="3402"/>
+          </w:tcPr>
+          <w:p>
+            <w:r>
+              <w:t>SoT, Huntingdon Viaduct - Span 3 Monolith Removal</w:t>
+            </w:r>
+          </w:p>
+        </w:tc>
+        <w:tc>
+          <w:tcPr>
+            <w:tcW w:type="dxa" w:w="1474"/>
+          </w:tcPr>
+          <w:p>
+            <w:r>
+              <w:t>04/06/2021</w:t>
+            </w:r>
+          </w:p>
+        </w:tc>
+        <w:tc>
+          <w:tcPr>
+            <w:tcW w:type="dxa" w:w="1134"/>
+          </w:tcPr>
+          <w:p>
+            <w:r>
+              <w:t>Not reported</w:t>
+            </w:r>
+          </w:p>
+        </w:tc>
+        <w:tc>
+          <w:tcPr>
+            <w:tcW w:type="dxa" w:w="1134"/>
+          </w:tcPr>
+          <w:p>
+            <w:r>
+              <w:t>Not reported</w:t>
+            </w:r>
+          </w:p>
+        </w:tc>
+        <w:tc>
+          <w:tcPr>
+            <w:tcW w:type="dxa" w:w="5074"/>
+          </w:tcPr>
+          <w:p>
+            <w:r>
+              <w:rPr>
+                <w:sz w:val="16"/>
+              </w:rPr>
+              <w:t>The sea gets deeper the further you go into it</w:t>
+            </w:r>
+          </w:p>
+        </w:tc>
+      </w:tr>
+      <w:tr>
+        <w:tc>
+          <w:tcPr>
+            <w:tcW w:type="dxa" w:w="3402"/>
+          </w:tcPr>
+          <w:p>
+            <w:r>
+              <w:t>SoT, Standard H</w:t>
+            </w:r>
+          </w:p>
+        </w:tc>
+        <w:tc>
+          <w:tcPr>
+            <w:tcW w:type="dxa" w:w="1474"/>
+          </w:tcPr>
+          <w:p>
+            <w:r>
+              <w:t>10/12/2021</w:t>
+            </w:r>
+          </w:p>
+        </w:tc>
+        <w:tc>
+          <w:tcPr>
+            <w:tcW w:type="dxa" w:w="1134"/>
+          </w:tcPr>
+          <w:p>
+            <w:r>
+              <w:t>+ 71</w:t>
+            </w:r>
+          </w:p>
+        </w:tc>
+        <w:tc>
+          <w:tcPr>
+            <w:tcW w:type="dxa" w:w="1134"/>
+          </w:tcPr>
+          <w:p>
+            <w:r>
+              <w:t>+ 71</w:t>
+            </w:r>
+          </w:p>
+        </w:tc>
+        <w:tc>
+          <w:tcPr>
+            <w:tcW w:type="dxa" w:w="5074"/>
+          </w:tcPr>
+          <w:p>
+            <w:r>
+              <w:rPr>
+                <w:sz w:val="16"/>
+              </w:rPr>
+              <w:t>What you see if all there is</w:t>
+            </w:r>
+          </w:p>
+        </w:tc>
+      </w:tr>
+      <w:tr>
+        <w:tc>
+          <w:tcPr>
+            <w:tcW w:type="dxa" w:w="3402"/>
+          </w:tcPr>
+          <w:p>
+            <w:r>
+              <w:t>SoT, Huntingdon - Construct and Commission Railway Car Park</w:t>
+            </w:r>
+          </w:p>
+        </w:tc>
+        <w:tc>
+          <w:tcPr>
+            <w:tcW w:type="dxa" w:w="1474"/>
+          </w:tcPr>
+          <w:p>
+            <w:r>
+              <w:t>10/12/2021</w:t>
+            </w:r>
+          </w:p>
+        </w:tc>
+        <w:tc>
+          <w:tcPr>
+            <w:tcW w:type="dxa" w:w="1134"/>
+          </w:tcPr>
+          <w:p>
+            <w:r>
+              <w:t>Not reported</w:t>
+            </w:r>
+          </w:p>
+        </w:tc>
+        <w:tc>
+          <w:tcPr>
+            <w:tcW w:type="dxa" w:w="1134"/>
+          </w:tcPr>
+          <w:p>
+            <w:r>
+              <w:t>Not reported</w:t>
+            </w:r>
+          </w:p>
+        </w:tc>
+        <w:tc>
+          <w:tcPr>
+            <w:tcW w:type="dxa" w:w="5074"/>
+          </w:tcPr>
+          <w:p>
+            <w:r>
+              <w:rPr>
+                <w:sz w:val="16"/>
+              </w:rPr>
+              <w:t>Memento mori and amor fati</w:t>
+            </w:r>
+          </w:p>
+        </w:tc>
+      </w:tr>
+      <w:tr>
+        <w:tc>
+          <w:tcPr>
+            <w:tcW w:type="dxa" w:w="3402"/>
+          </w:tcPr>
+          <w:p>
+            <w:r>
+              <w:t>SoT, Spaceship Liftoff</w:t>
+            </w:r>
+          </w:p>
+        </w:tc>
+        <w:tc>
+          <w:tcPr>
+            <w:tcW w:type="dxa" w:w="1474"/>
+          </w:tcPr>
+          <w:p>
+            <w:r>
+              <w:t>31/03/2023</w:t>
+            </w:r>
+          </w:p>
+        </w:tc>
+        <w:tc>
+          <w:tcPr>
+            <w:tcW w:type="dxa" w:w="1134"/>
+          </w:tcPr>
+          <w:p>
+            <w:r>
+              <w:t>Not reported</w:t>
+            </w:r>
+          </w:p>
+        </w:tc>
+        <w:tc>
+          <w:tcPr>
+            <w:tcW w:type="dxa" w:w="1134"/>
+          </w:tcPr>
+          <w:p>
+            <w:r>
+              <w:t>0</w:t>
+            </w:r>
+          </w:p>
+        </w:tc>
+        <w:tc>
+          <w:tcPr>
+            <w:tcW w:type="dxa" w:w="5074"/>
+          </w:tcPr>
+          <w:p>
+            <w:r>
+              <w:rPr>
+                <w:sz w:val="16"/>
+              </w:rPr>
+              <w:t>What you see if all there is</w:t>
             </w:r>
           </w:p>
         </w:tc>
       </w:tr>
     </w:tbl>
     <w:sectPr>
-      <w:pgSz w:w="12240" w:h="15840"/>
+      <w:pgSz w:w="15840" w:h="12240" w:orient="landscape"/>
       <w:pgMar w:top="1440" w:right="1800" w:bottom="1440" w:left="1800" w:header="720" w:footer="720" w:gutter="0"/>
       <w:cols w:space="720"/>
       <w:docGrid w:linePitch="360"/>

</xml_diff>

<commit_message>
json data and master refactor. wp
</commit_message>
<xml_diff>
--- a/tests/resources/summary_temp_altered.docx
+++ b/tests/resources/summary_temp_altered.docx
@@ -3,2268 +3,1058 @@
 <w:document xmlns:wpc="http://schemas.microsoft.com/office/word/2010/wordprocessingCanvas" xmlns:cx="http://schemas.microsoft.com/office/drawing/2014/chartex" xmlns:cx1="http://schemas.microsoft.com/office/drawing/2015/9/8/chartex" xmlns:cx2="http://schemas.microsoft.com/office/drawing/2015/10/21/chartex" xmlns:cx3="http://schemas.microsoft.com/office/drawing/2016/5/9/chartex" xmlns:cx4="http://schemas.microsoft.com/office/drawing/2016/5/10/chartex" xmlns:cx5="http://schemas.microsoft.com/office/drawing/2016/5/11/chartex" xmlns:cx6="http://schemas.microsoft.com/office/drawing/2016/5/12/chartex" xmlns:cx7="http://schemas.microsoft.com/office/drawing/2016/5/13/chartex" xmlns:cx8="http://schemas.microsoft.com/office/drawing/2016/5/14/chartex" xmlns:mc="http://schemas.openxmlformats.org/markup-compatibility/2006" xmlns:aink="http://schemas.microsoft.com/office/drawing/2016/ink" xmlns:am3d="http://schemas.microsoft.com/office/drawing/2017/model3d" xmlns:o="urn:schemas-microsoft-com:office:office" xmlns:r="http://schemas.openxmlformats.org/officeDocument/2006/relationships" xmlns:m="http://schemas.openxmlformats.org/officeDocument/2006/math" xmlns:v="urn:schemas-microsoft-com:vml" xmlns:wp14="http://schemas.microsoft.com/office/word/2010/wordprocessingDrawing" xmlns:wp="http://schemas.openxmlformats.org/drawingml/2006/wordprocessingDrawing" xmlns:w10="urn:schemas-microsoft-com:office:word" xmlns:w="http://schemas.openxmlformats.org/wordprocessingml/2006/main" xmlns:w14="http://schemas.microsoft.com/office/word/2010/wordml" xmlns:w15="http://schemas.microsoft.com/office/word/2012/wordml" xmlns:w16cid="http://schemas.microsoft.com/office/word/2016/wordml/cid" xmlns:w16se="http://schemas.microsoft.com/office/word/2015/wordml/symex" xmlns:wpg="http://schemas.microsoft.com/office/word/2010/wordprocessingGroup" xmlns:wpi="http://schemas.microsoft.com/office/word/2010/wordprocessingInk" xmlns:wne="http://schemas.microsoft.com/office/word/2006/wordml" xmlns:wps="http://schemas.microsoft.com/office/word/2010/wordprocessingShape" mc:Ignorable="w14 w15 w16se w16cid wp14">
   <w:body>
     <w:p/>
+    <w:p/>
     <w:p>
-      <w:pPr>
-        <w:sectPr>
-          <w:headerReference w:type="even" r:id="rId11"/>
-          <w:headerReference w:type="default" r:id="rId12"/>
-          <w:footerReference w:type="even" r:id="rId13"/>
-          <w:footerReference w:type="default" r:id="rId14"/>
-          <w:headerReference w:type="first" r:id="rId15"/>
-          <w:footerReference w:type="first" r:id="rId16"/>
-          <w:pgSz w:w="12240" w:h="15840"/>
-          <w:pgMar w:top="1440" w:right="1800" w:bottom="1440" w:left="1800" w:header="720" w:footer="720" w:gutter="0"/>
-          <w:cols w:space="720"/>
-          <w:docGrid w:linePitch="360"/>
-        </w:sectPr>
-      </w:pPr>
-    </w:p>
-    <w:p>
-      <w:pPr>
-        <w:sectPr>
-          <w:pgSz w:w="15840" w:h="12240" w:orient="landscape"/>
-          <w:pgMar w:top="1440" w:right="1800" w:bottom="1440" w:left="1800" w:header="720" w:footer="720" w:gutter="0"/>
-          <w:cols w:space="720"/>
-          <w:docGrid w:linePitch="360"/>
-        </w:sectPr>
-      </w:pPr>
+      <w:r>
+        <w:rPr>
+          <w:color w:val="FF0000"/>
+        </w:rPr>
+        <w:t>*Red text highlights changes in narratives from last quarter</w:t>
+      </w:r>
     </w:p>
     <w:p>
       <w:r>
         <w:rPr>
           <w:b/>
         </w:rPr>
-        <w:t>SoT milestone table (2021 - 22)</w:t>
+        <w:t>SRO delivery confidence narrative</w:t>
       </w:r>
     </w:p>
-    <w:tbl>
-      <w:tblPr>
-        <w:tblStyle w:val="TableGrid"/>
-        <w:tblW w:type="auto" w:w="0"/>
-        <w:tblLook w:firstColumn="1" w:firstRow="1" w:lastColumn="0" w:lastRow="0" w:noHBand="0" w:noVBand="1" w:val="04A0"/>
-      </w:tblPr>
-      <w:tblGrid>
-        <w:gridCol w:w="2448"/>
-        <w:gridCol w:w="2448"/>
-        <w:gridCol w:w="2448"/>
-        <w:gridCol w:w="2448"/>
-        <w:gridCol w:w="2448"/>
-      </w:tblGrid>
-      <w:tr>
-        <w:tc>
-          <w:tcPr>
-            <w:tcW w:type="dxa" w:w="3402"/>
-          </w:tcPr>
-          <w:p>
-            <w:r>
-              <w:rPr>
-                <w:b/>
-              </w:rPr>
-              <w:t>Milestone</w:t>
-            </w:r>
-          </w:p>
-        </w:tc>
-        <w:tc>
-          <w:tcPr>
-            <w:tcW w:type="dxa" w:w="1474"/>
-          </w:tcPr>
-          <w:p>
-            <w:r>
-              <w:rPr>
-                <w:b/>
-              </w:rPr>
-              <w:t>Date</w:t>
-            </w:r>
-          </w:p>
-        </w:tc>
-        <w:tc>
-          <w:tcPr>
-            <w:tcW w:type="dxa" w:w="1134"/>
-          </w:tcPr>
-          <w:p>
-            <w:r>
-              <w:rPr>
-                <w:b/>
-              </w:rPr>
-              <w:t>Change from last quarter</w:t>
-            </w:r>
-          </w:p>
-        </w:tc>
-        <w:tc>
-          <w:tcPr>
-            <w:tcW w:type="dxa" w:w="1134"/>
-          </w:tcPr>
-          <w:p>
-            <w:r>
-              <w:rPr>
-                <w:b/>
-              </w:rPr>
-              <w:t>Change from baseline</w:t>
-            </w:r>
-          </w:p>
-        </w:tc>
-        <w:tc>
-          <w:tcPr>
-            <w:tcW w:type="dxa" w:w="5074"/>
-          </w:tcPr>
-          <w:p>
-            <w:r>
-              <w:rPr>
-                <w:b/>
-              </w:rPr>
-              <w:t>Notes</w:t>
-            </w:r>
-          </w:p>
-        </w:tc>
-      </w:tr>
-      <w:tr>
-        <w:tc>
-          <w:tcPr>
-            <w:tcW w:type="dxa" w:w="3402"/>
-          </w:tcPr>
-          <w:p>
-            <w:r>
-              <w:t>SoT, Standard A</w:t>
-            </w:r>
-          </w:p>
-        </w:tc>
-        <w:tc>
-          <w:tcPr>
-            <w:tcW w:type="dxa" w:w="1474"/>
-          </w:tcPr>
-          <w:p>
-            <w:r>
-              <w:t>01/09/2012</w:t>
-            </w:r>
-          </w:p>
-        </w:tc>
-        <w:tc>
-          <w:tcPr>
-            <w:tcW w:type="dxa" w:w="1134"/>
-          </w:tcPr>
-          <w:p>
-            <w:r>
-              <w:t>0</w:t>
-            </w:r>
-          </w:p>
-        </w:tc>
-        <w:tc>
-          <w:tcPr>
-            <w:tcW w:type="dxa" w:w="1134"/>
-          </w:tcPr>
-          <w:p>
-            <w:r>
-              <w:t>0</w:t>
-            </w:r>
-          </w:p>
-        </w:tc>
-        <w:tc>
-          <w:tcPr>
-            <w:tcW w:type="dxa" w:w="5074"/>
-          </w:tcPr>
-          <w:p>
-            <w:r>
-              <w:rPr>
-                <w:sz w:val="16"/>
-              </w:rPr>
-              <w:t>What you see if all there is</w:t>
-            </w:r>
-          </w:p>
-        </w:tc>
-      </w:tr>
-      <w:tr>
-        <w:tc>
-          <w:tcPr>
-            <w:tcW w:type="dxa" w:w="3402"/>
-          </w:tcPr>
-          <w:p>
-            <w:r>
-              <w:t>SoT, Sputnik Radiation</w:t>
-            </w:r>
-          </w:p>
-        </w:tc>
-        <w:tc>
-          <w:tcPr>
-            <w:tcW w:type="dxa" w:w="1474"/>
-          </w:tcPr>
-          <w:p>
-            <w:r>
-              <w:t>20/09/2013</w:t>
-            </w:r>
-          </w:p>
-        </w:tc>
-        <w:tc>
-          <w:tcPr>
-            <w:tcW w:type="dxa" w:w="1134"/>
-          </w:tcPr>
-          <w:p>
-            <w:r>
-              <w:t>-54</w:t>
-            </w:r>
-          </w:p>
-        </w:tc>
-        <w:tc>
-          <w:tcPr>
-            <w:tcW w:type="dxa" w:w="1134"/>
-          </w:tcPr>
-          <w:p>
-            <w:r>
-              <w:t>Not reported</w:t>
-            </w:r>
-          </w:p>
-        </w:tc>
-        <w:tc>
-          <w:tcPr>
-            <w:tcW w:type="dxa" w:w="5074"/>
-          </w:tcPr>
-          <w:p>
-            <w:r>
-              <w:rPr>
-                <w:sz w:val="16"/>
-              </w:rPr>
-              <w:t>What you see if all there is</w:t>
-            </w:r>
-          </w:p>
-        </w:tc>
-      </w:tr>
-      <w:tr>
-        <w:tc>
-          <w:tcPr>
-            <w:tcW w:type="dxa" w:w="3402"/>
-          </w:tcPr>
-          <w:p>
-            <w:r>
-              <w:t>SoT, Lunar Magma</w:t>
-            </w:r>
-          </w:p>
-        </w:tc>
-        <w:tc>
-          <w:tcPr>
-            <w:tcW w:type="dxa" w:w="1474"/>
-          </w:tcPr>
-          <w:p>
-            <w:r>
-              <w:t>20/09/2013</w:t>
-            </w:r>
-          </w:p>
-        </w:tc>
-        <w:tc>
-          <w:tcPr>
-            <w:tcW w:type="dxa" w:w="1134"/>
-          </w:tcPr>
-          <w:p>
-            <w:r>
-              <w:t>Not reported</w:t>
-            </w:r>
-          </w:p>
-        </w:tc>
-        <w:tc>
-          <w:tcPr>
-            <w:tcW w:type="dxa" w:w="1134"/>
-          </w:tcPr>
-          <w:p>
-            <w:r>
-              <w:t>0</w:t>
-            </w:r>
-          </w:p>
-        </w:tc>
-        <w:tc>
-          <w:tcPr>
-            <w:tcW w:type="dxa" w:w="5074"/>
-          </w:tcPr>
-          <w:p>
-            <w:r>
-              <w:rPr>
-                <w:sz w:val="16"/>
-              </w:rPr>
-              <w:t>What you see if all there is</w:t>
-            </w:r>
-          </w:p>
-        </w:tc>
-      </w:tr>
-      <w:tr>
-        <w:tc>
-          <w:tcPr>
-            <w:tcW w:type="dxa" w:w="3402"/>
-          </w:tcPr>
-          <w:p>
-            <w:r>
-              <w:t>SoT, Standard B</w:t>
-            </w:r>
-          </w:p>
-        </w:tc>
-        <w:tc>
-          <w:tcPr>
-            <w:tcW w:type="dxa" w:w="1474"/>
-          </w:tcPr>
-          <w:p>
-            <w:r>
-              <w:t>24/10/2013</w:t>
-            </w:r>
-          </w:p>
-        </w:tc>
-        <w:tc>
-          <w:tcPr>
-            <w:tcW w:type="dxa" w:w="1134"/>
-          </w:tcPr>
-          <w:p>
-            <w:r>
-              <w:t>0</w:t>
-            </w:r>
-          </w:p>
-        </w:tc>
-        <w:tc>
-          <w:tcPr>
-            <w:tcW w:type="dxa" w:w="1134"/>
-          </w:tcPr>
-          <w:p>
-            <w:r>
-              <w:t>0</w:t>
-            </w:r>
-          </w:p>
-        </w:tc>
-        <w:tc>
-          <w:tcPr>
-            <w:tcW w:type="dxa" w:w="5074"/>
-          </w:tcPr>
-          <w:p>
-            <w:r>
-              <w:rPr>
-                <w:sz w:val="16"/>
-              </w:rPr>
-              <w:t>Memento mori and amor fati</w:t>
-            </w:r>
-          </w:p>
-        </w:tc>
-      </w:tr>
-      <w:tr>
-        <w:tc>
-          <w:tcPr>
-            <w:tcW w:type="dxa" w:w="3402"/>
-          </w:tcPr>
-          <w:p>
-            <w:r>
-              <w:t>SoT, Standard C</w:t>
-            </w:r>
-          </w:p>
-        </w:tc>
-        <w:tc>
-          <w:tcPr>
-            <w:tcW w:type="dxa" w:w="1474"/>
-          </w:tcPr>
-          <w:p>
-            <w:r>
-              <w:t>24/10/2013</w:t>
-            </w:r>
-          </w:p>
-        </w:tc>
-        <w:tc>
-          <w:tcPr>
-            <w:tcW w:type="dxa" w:w="1134"/>
-          </w:tcPr>
-          <w:p>
-            <w:r>
-              <w:t>0</w:t>
-            </w:r>
-          </w:p>
-        </w:tc>
-        <w:tc>
-          <w:tcPr>
-            <w:tcW w:type="dxa" w:w="1134"/>
-          </w:tcPr>
-          <w:p>
-            <w:r>
-              <w:t>+ 34</w:t>
-            </w:r>
-          </w:p>
-        </w:tc>
-        <w:tc>
-          <w:tcPr>
-            <w:tcW w:type="dxa" w:w="5074"/>
-          </w:tcPr>
-          <w:p>
-            <w:r>
-              <w:rPr>
-                <w:sz w:val="16"/>
-              </w:rPr>
-              <w:t>What you see if all there is</w:t>
-            </w:r>
-          </w:p>
-        </w:tc>
-      </w:tr>
-      <w:tr>
-        <w:tc>
-          <w:tcPr>
-            <w:tcW w:type="dxa" w:w="3402"/>
-          </w:tcPr>
-          <w:p>
-            <w:r>
-              <w:t>SoT, Mercury Eleven</w:t>
-            </w:r>
-          </w:p>
-        </w:tc>
-        <w:tc>
-          <w:tcPr>
-            <w:tcW w:type="dxa" w:w="1474"/>
-          </w:tcPr>
-          <w:p>
-            <w:r>
-              <w:t>13/11/2013</w:t>
-            </w:r>
-          </w:p>
-        </w:tc>
-        <w:tc>
-          <w:tcPr>
-            <w:tcW w:type="dxa" w:w="1134"/>
-          </w:tcPr>
-          <w:p>
-            <w:r>
-              <w:t>Not reported</w:t>
-            </w:r>
-          </w:p>
-        </w:tc>
-        <w:tc>
-          <w:tcPr>
-            <w:tcW w:type="dxa" w:w="1134"/>
-          </w:tcPr>
-          <w:p>
-            <w:r>
-              <w:t>0</w:t>
-            </w:r>
-          </w:p>
-        </w:tc>
-        <w:tc>
-          <w:tcPr>
-            <w:tcW w:type="dxa" w:w="5074"/>
-          </w:tcPr>
-          <w:p>
-            <w:r>
-              <w:rPr>
-                <w:sz w:val="16"/>
-              </w:rPr>
-              <w:t>Memento mori and amor fati</w:t>
-            </w:r>
-          </w:p>
-        </w:tc>
-      </w:tr>
-      <w:tr>
-        <w:tc>
-          <w:tcPr>
-            <w:tcW w:type="dxa" w:w="3402"/>
-          </w:tcPr>
-          <w:p>
-            <w:r>
-              <w:t>SoT, Tranquility Radiation</w:t>
-            </w:r>
-          </w:p>
-        </w:tc>
-        <w:tc>
-          <w:tcPr>
-            <w:tcW w:type="dxa" w:w="1474"/>
-          </w:tcPr>
-          <w:p>
-            <w:r>
-              <w:t>13/11/2013</w:t>
-            </w:r>
-          </w:p>
-        </w:tc>
-        <w:tc>
-          <w:tcPr>
-            <w:tcW w:type="dxa" w:w="1134"/>
-          </w:tcPr>
-          <w:p>
-            <w:r>
-              <w:t>Not reported</w:t>
-            </w:r>
-          </w:p>
-        </w:tc>
-        <w:tc>
-          <w:tcPr>
-            <w:tcW w:type="dxa" w:w="1134"/>
-          </w:tcPr>
-          <w:p>
-            <w:r>
-              <w:t>+ 54</w:t>
-            </w:r>
-          </w:p>
-        </w:tc>
-        <w:tc>
-          <w:tcPr>
-            <w:tcW w:type="dxa" w:w="5074"/>
-          </w:tcPr>
-          <w:p>
-            <w:r>
-              <w:rPr>
-                <w:sz w:val="16"/>
-              </w:rPr>
-              <w:t>Memento mori and amor fati</w:t>
-            </w:r>
-          </w:p>
-        </w:tc>
-      </w:tr>
-      <w:tr>
-        <w:tc>
-          <w:tcPr>
-            <w:tcW w:type="dxa" w:w="3402"/>
-          </w:tcPr>
-          <w:p>
-            <w:r>
-              <w:t>SoT, Meteorite Magma</w:t>
-            </w:r>
-          </w:p>
-        </w:tc>
-        <w:tc>
-          <w:tcPr>
-            <w:tcW w:type="dxa" w:w="1474"/>
-          </w:tcPr>
-          <w:p>
-            <w:r>
-              <w:t>26/02/2015</w:t>
-            </w:r>
-          </w:p>
-        </w:tc>
-        <w:tc>
-          <w:tcPr>
-            <w:tcW w:type="dxa" w:w="1134"/>
-          </w:tcPr>
-          <w:p>
-            <w:r>
-              <w:t>Not reported</w:t>
-            </w:r>
-          </w:p>
-        </w:tc>
-        <w:tc>
-          <w:tcPr>
-            <w:tcW w:type="dxa" w:w="1134"/>
-          </w:tcPr>
-          <w:p>
-            <w:r>
-              <w:t>0</w:t>
-            </w:r>
-          </w:p>
-        </w:tc>
-        <w:tc>
-          <w:tcPr>
-            <w:tcW w:type="dxa" w:w="5074"/>
-          </w:tcPr>
-          <w:p>
-            <w:r>
-              <w:rPr>
-                <w:sz w:val="16"/>
-              </w:rPr>
-              <w:t>Don't you know an apparition is just a cheap date. What have you been drinking these days</w:t>
-            </w:r>
-          </w:p>
-        </w:tc>
-      </w:tr>
-      <w:tr>
-        <w:tc>
-          <w:tcPr>
-            <w:tcW w:type="dxa" w:w="3402"/>
-          </w:tcPr>
-          <w:p>
-            <w:r>
-              <w:t>SoT, Mercury Cosmonauts</w:t>
-            </w:r>
-          </w:p>
-        </w:tc>
-        <w:tc>
-          <w:tcPr>
-            <w:tcW w:type="dxa" w:w="1474"/>
-          </w:tcPr>
-          <w:p>
-            <w:r>
-              <w:t>31/03/2015</w:t>
-            </w:r>
-          </w:p>
-        </w:tc>
-        <w:tc>
-          <w:tcPr>
-            <w:tcW w:type="dxa" w:w="1134"/>
-          </w:tcPr>
-          <w:p>
-            <w:r>
-              <w:t>Not reported</w:t>
-            </w:r>
-          </w:p>
-        </w:tc>
-        <w:tc>
-          <w:tcPr>
-            <w:tcW w:type="dxa" w:w="1134"/>
-          </w:tcPr>
-          <w:p>
-            <w:r>
-              <w:t>0</w:t>
-            </w:r>
-          </w:p>
-        </w:tc>
-        <w:tc>
-          <w:tcPr>
-            <w:tcW w:type="dxa" w:w="5074"/>
-          </w:tcPr>
-          <w:p>
-            <w:r>
-              <w:rPr>
-                <w:sz w:val="16"/>
-              </w:rPr>
-              <w:t>What you see if all there is</w:t>
-            </w:r>
-          </w:p>
-        </w:tc>
-      </w:tr>
-      <w:tr>
-        <w:tc>
-          <w:tcPr>
-            <w:tcW w:type="dxa" w:w="3402"/>
-          </w:tcPr>
-          <w:p>
-            <w:r>
-              <w:t>SoT, Tranquility Collins</w:t>
-            </w:r>
-          </w:p>
-        </w:tc>
-        <w:tc>
-          <w:tcPr>
-            <w:tcW w:type="dxa" w:w="1474"/>
-          </w:tcPr>
-          <w:p>
-            <w:r>
-              <w:t>09/12/2015</w:t>
-            </w:r>
-          </w:p>
-        </w:tc>
-        <w:tc>
-          <w:tcPr>
-            <w:tcW w:type="dxa" w:w="1134"/>
-          </w:tcPr>
-          <w:p>
-            <w:r>
-              <w:t>0</w:t>
-            </w:r>
-          </w:p>
-        </w:tc>
-        <w:tc>
-          <w:tcPr>
-            <w:tcW w:type="dxa" w:w="1134"/>
-          </w:tcPr>
-          <w:p>
-            <w:r>
-              <w:t>0</w:t>
-            </w:r>
-          </w:p>
-        </w:tc>
-        <w:tc>
-          <w:tcPr>
-            <w:tcW w:type="dxa" w:w="5074"/>
-          </w:tcPr>
-          <w:p>
-            <w:r>
-              <w:rPr>
-                <w:sz w:val="16"/>
-              </w:rPr>
-              <w:t>Don't you know an apparition is just a cheap date. What have you been drinking these days</w:t>
-            </w:r>
-          </w:p>
-        </w:tc>
-      </w:tr>
-      <w:tr>
-        <w:tc>
-          <w:tcPr>
-            <w:tcW w:type="dxa" w:w="3402"/>
-          </w:tcPr>
-          <w:p>
-            <w:r>
-              <w:t>SoT, Man Checklist</w:t>
-            </w:r>
-          </w:p>
-        </w:tc>
-        <w:tc>
-          <w:tcPr>
-            <w:tcW w:type="dxa" w:w="1474"/>
-          </w:tcPr>
-          <w:p>
-            <w:r>
-              <w:t>12/12/2015</w:t>
-            </w:r>
-          </w:p>
-        </w:tc>
-        <w:tc>
-          <w:tcPr>
-            <w:tcW w:type="dxa" w:w="1134"/>
-          </w:tcPr>
-          <w:p>
-            <w:r>
-              <w:t>0</w:t>
-            </w:r>
-          </w:p>
-        </w:tc>
-        <w:tc>
-          <w:tcPr>
-            <w:tcW w:type="dxa" w:w="1134"/>
-          </w:tcPr>
-          <w:p>
-            <w:r>
-              <w:t>0</w:t>
-            </w:r>
-          </w:p>
-        </w:tc>
-        <w:tc>
-          <w:tcPr>
-            <w:tcW w:type="dxa" w:w="5074"/>
-          </w:tcPr>
-          <w:p>
-            <w:r>
-              <w:rPr>
-                <w:sz w:val="16"/>
-              </w:rPr>
-              <w:t>Memento mori and amor fati</w:t>
-            </w:r>
-          </w:p>
-        </w:tc>
-      </w:tr>
-      <w:tr>
-        <w:tc>
-          <w:tcPr>
-            <w:tcW w:type="dxa" w:w="3402"/>
-          </w:tcPr>
-          <w:p>
-            <w:r>
-              <w:t>SoT, Mercury Shuttle</w:t>
-            </w:r>
-          </w:p>
-        </w:tc>
-        <w:tc>
-          <w:tcPr>
-            <w:tcW w:type="dxa" w:w="1474"/>
-          </w:tcPr>
-          <w:p>
-            <w:r>
-              <w:t>22/02/2016</w:t>
-            </w:r>
-          </w:p>
-        </w:tc>
-        <w:tc>
-          <w:tcPr>
-            <w:tcW w:type="dxa" w:w="1134"/>
-          </w:tcPr>
-          <w:p>
-            <w:r>
-              <w:t>Not reported</w:t>
-            </w:r>
-          </w:p>
-        </w:tc>
-        <w:tc>
-          <w:tcPr>
-            <w:tcW w:type="dxa" w:w="1134"/>
-          </w:tcPr>
-          <w:p>
-            <w:r>
-              <w:t>0</w:t>
-            </w:r>
-          </w:p>
-        </w:tc>
-        <w:tc>
-          <w:tcPr>
-            <w:tcW w:type="dxa" w:w="5074"/>
-          </w:tcPr>
-          <w:p>
-            <w:r>
-              <w:rPr>
-                <w:sz w:val="16"/>
-              </w:rPr>
-              <w:t>The sea gets deeper the further you go into it</w:t>
-            </w:r>
-          </w:p>
-        </w:tc>
-      </w:tr>
-      <w:tr>
-        <w:tc>
-          <w:tcPr>
-            <w:tcW w:type="dxa" w:w="3402"/>
-          </w:tcPr>
-          <w:p>
-            <w:r>
-              <w:t>SoT, Mercury Aldridge</w:t>
-            </w:r>
-          </w:p>
-        </w:tc>
-        <w:tc>
-          <w:tcPr>
-            <w:tcW w:type="dxa" w:w="1474"/>
-          </w:tcPr>
-          <w:p>
-            <w:r>
-              <w:t>11/05/2016</w:t>
-            </w:r>
-          </w:p>
-        </w:tc>
-        <w:tc>
-          <w:tcPr>
-            <w:tcW w:type="dxa" w:w="1134"/>
-          </w:tcPr>
-          <w:p>
-            <w:r>
-              <w:t>0</w:t>
-            </w:r>
-          </w:p>
-        </w:tc>
-        <w:tc>
-          <w:tcPr>
-            <w:tcW w:type="dxa" w:w="1134"/>
-          </w:tcPr>
-          <w:p>
-            <w:r>
-              <w:t>0</w:t>
-            </w:r>
-          </w:p>
-        </w:tc>
-        <w:tc>
-          <w:tcPr>
-            <w:tcW w:type="dxa" w:w="5074"/>
-          </w:tcPr>
-          <w:p>
-            <w:r>
-              <w:rPr>
-                <w:sz w:val="16"/>
-              </w:rPr>
-              <w:t>The sea gets deeper the further you go into it</w:t>
-            </w:r>
-          </w:p>
-        </w:tc>
-      </w:tr>
-      <w:tr>
-        <w:tc>
-          <w:tcPr>
-            <w:tcW w:type="dxa" w:w="3402"/>
-          </w:tcPr>
-          <w:p>
-            <w:r>
-              <w:t>SoT, Spaceship Checklist</w:t>
-            </w:r>
-          </w:p>
-        </w:tc>
-        <w:tc>
-          <w:tcPr>
-            <w:tcW w:type="dxa" w:w="1474"/>
-          </w:tcPr>
-          <w:p>
-            <w:r>
-              <w:t>11/05/2016</w:t>
-            </w:r>
-          </w:p>
-        </w:tc>
-        <w:tc>
-          <w:tcPr>
-            <w:tcW w:type="dxa" w:w="1134"/>
-          </w:tcPr>
-          <w:p>
-            <w:r>
-              <w:t>+ 407</w:t>
-            </w:r>
-          </w:p>
-        </w:tc>
-        <w:tc>
-          <w:tcPr>
-            <w:tcW w:type="dxa" w:w="1134"/>
-          </w:tcPr>
-          <w:p>
-            <w:r>
-              <w:t>0</w:t>
-            </w:r>
-          </w:p>
-        </w:tc>
-        <w:tc>
-          <w:tcPr>
-            <w:tcW w:type="dxa" w:w="5074"/>
-          </w:tcPr>
-          <w:p>
-            <w:r>
-              <w:rPr>
-                <w:sz w:val="16"/>
-              </w:rPr>
-              <w:t>The sea gets deeper the further you go into it</w:t>
-            </w:r>
-          </w:p>
-        </w:tc>
-      </w:tr>
-      <w:tr>
-        <w:tc>
-          <w:tcPr>
-            <w:tcW w:type="dxa" w:w="3402"/>
-          </w:tcPr>
-          <w:p>
-            <w:r>
-              <w:t>SoT, Standard D</w:t>
-            </w:r>
-          </w:p>
-        </w:tc>
-        <w:tc>
-          <w:tcPr>
-            <w:tcW w:type="dxa" w:w="1474"/>
-          </w:tcPr>
-          <w:p>
-            <w:r>
-              <w:t>23/05/2016</w:t>
-            </w:r>
-          </w:p>
-        </w:tc>
-        <w:tc>
-          <w:tcPr>
-            <w:tcW w:type="dxa" w:w="1134"/>
-          </w:tcPr>
-          <w:p>
-            <w:r>
-              <w:t>0</w:t>
-            </w:r>
-          </w:p>
-        </w:tc>
-        <w:tc>
-          <w:tcPr>
-            <w:tcW w:type="dxa" w:w="1134"/>
-          </w:tcPr>
-          <w:p>
-            <w:r>
-              <w:t>0</w:t>
-            </w:r>
-          </w:p>
-        </w:tc>
-        <w:tc>
-          <w:tcPr>
-            <w:tcW w:type="dxa" w:w="5074"/>
-          </w:tcPr>
-          <w:p>
-            <w:r>
-              <w:rPr>
-                <w:sz w:val="16"/>
-              </w:rPr>
-              <w:t>The sea gets deeper the further you go into it</w:t>
-            </w:r>
-          </w:p>
-        </w:tc>
-      </w:tr>
-      <w:tr>
-        <w:tc>
-          <w:tcPr>
-            <w:tcW w:type="dxa" w:w="3402"/>
-          </w:tcPr>
-          <w:p>
-            <w:r>
-              <w:t>SoT, Oxygen Module</w:t>
-            </w:r>
-          </w:p>
-        </w:tc>
-        <w:tc>
-          <w:tcPr>
-            <w:tcW w:type="dxa" w:w="1474"/>
-          </w:tcPr>
-          <w:p>
-            <w:r>
-              <w:t>28/06/2016</w:t>
-            </w:r>
-          </w:p>
-        </w:tc>
-        <w:tc>
-          <w:tcPr>
-            <w:tcW w:type="dxa" w:w="1134"/>
-          </w:tcPr>
-          <w:p>
-            <w:r>
-              <w:t>0</w:t>
-            </w:r>
-          </w:p>
-        </w:tc>
-        <w:tc>
-          <w:tcPr>
-            <w:tcW w:type="dxa" w:w="1134"/>
-          </w:tcPr>
-          <w:p>
-            <w:r>
-              <w:t>0</w:t>
-            </w:r>
-          </w:p>
-        </w:tc>
-        <w:tc>
-          <w:tcPr>
-            <w:tcW w:type="dxa" w:w="5074"/>
-          </w:tcPr>
-          <w:p>
-            <w:r>
-              <w:rPr>
-                <w:sz w:val="16"/>
-              </w:rPr>
-              <w:t>The sea gets deeper the further you go into it</w:t>
-            </w:r>
-          </w:p>
-        </w:tc>
-      </w:tr>
-      <w:tr>
-        <w:tc>
-          <w:tcPr>
-            <w:tcW w:type="dxa" w:w="3402"/>
-          </w:tcPr>
-          <w:p>
-            <w:r>
-              <w:t>SoT, Oxygen Sea</w:t>
-            </w:r>
-          </w:p>
-        </w:tc>
-        <w:tc>
-          <w:tcPr>
-            <w:tcW w:type="dxa" w:w="1474"/>
-          </w:tcPr>
-          <w:p>
-            <w:r>
-              <w:t>30/06/2016</w:t>
-            </w:r>
-          </w:p>
-        </w:tc>
-        <w:tc>
-          <w:tcPr>
-            <w:tcW w:type="dxa" w:w="1134"/>
-          </w:tcPr>
-          <w:p>
-            <w:r>
-              <w:t>Not reported</w:t>
-            </w:r>
-          </w:p>
-        </w:tc>
-        <w:tc>
-          <w:tcPr>
-            <w:tcW w:type="dxa" w:w="1134"/>
-          </w:tcPr>
-          <w:p>
-            <w:r>
-              <w:t>0</w:t>
-            </w:r>
-          </w:p>
-        </w:tc>
-        <w:tc>
-          <w:tcPr>
-            <w:tcW w:type="dxa" w:w="5074"/>
-          </w:tcPr>
-          <w:p>
-            <w:r>
-              <w:rPr>
-                <w:sz w:val="16"/>
-              </w:rPr>
-              <w:t>Don't you know an apparition is just a cheap date. What have you been drinking these days</w:t>
-            </w:r>
-          </w:p>
-        </w:tc>
-      </w:tr>
-      <w:tr>
-        <w:tc>
-          <w:tcPr>
-            <w:tcW w:type="dxa" w:w="3402"/>
-          </w:tcPr>
-          <w:p>
-            <w:r>
-              <w:t>SoT, Standard E</w:t>
-            </w:r>
-          </w:p>
-        </w:tc>
-        <w:tc>
-          <w:tcPr>
-            <w:tcW w:type="dxa" w:w="1474"/>
-          </w:tcPr>
-          <w:p>
-            <w:r>
-              <w:t>10/10/2016</w:t>
-            </w:r>
-          </w:p>
-        </w:tc>
-        <w:tc>
-          <w:tcPr>
-            <w:tcW w:type="dxa" w:w="1134"/>
-          </w:tcPr>
-          <w:p>
-            <w:r>
-              <w:t>0</w:t>
-            </w:r>
-          </w:p>
-        </w:tc>
-        <w:tc>
-          <w:tcPr>
-            <w:tcW w:type="dxa" w:w="1134"/>
-          </w:tcPr>
-          <w:p>
-            <w:r>
-              <w:t>0</w:t>
-            </w:r>
-          </w:p>
-        </w:tc>
-        <w:tc>
-          <w:tcPr>
-            <w:tcW w:type="dxa" w:w="5074"/>
-          </w:tcPr>
-          <w:p>
-            <w:r>
-              <w:rPr>
-                <w:sz w:val="16"/>
-              </w:rPr>
-              <w:t>Memento mori and amor fati</w:t>
-            </w:r>
-          </w:p>
-        </w:tc>
-      </w:tr>
-      <w:tr>
-        <w:tc>
-          <w:tcPr>
-            <w:tcW w:type="dxa" w:w="3402"/>
-          </w:tcPr>
-          <w:p>
-            <w:r>
-              <w:t>SoT, Oxygen Landing</w:t>
-            </w:r>
-          </w:p>
-        </w:tc>
-        <w:tc>
-          <w:tcPr>
-            <w:tcW w:type="dxa" w:w="1474"/>
-          </w:tcPr>
-          <w:p>
-            <w:r>
-              <w:t>23/01/2017</w:t>
-            </w:r>
-          </w:p>
-        </w:tc>
-        <w:tc>
-          <w:tcPr>
-            <w:tcW w:type="dxa" w:w="1134"/>
-          </w:tcPr>
-          <w:p>
-            <w:r>
-              <w:t>0</w:t>
-            </w:r>
-          </w:p>
-        </w:tc>
-        <w:tc>
-          <w:tcPr>
-            <w:tcW w:type="dxa" w:w="1134"/>
-          </w:tcPr>
-          <w:p>
-            <w:r>
-              <w:t>0</w:t>
-            </w:r>
-          </w:p>
-        </w:tc>
-        <w:tc>
-          <w:tcPr>
-            <w:tcW w:type="dxa" w:w="5074"/>
-          </w:tcPr>
-          <w:p>
-            <w:r>
-              <w:rPr>
-                <w:sz w:val="16"/>
-              </w:rPr>
-              <w:t>Green lumber fallacy</w:t>
-            </w:r>
-          </w:p>
-        </w:tc>
-      </w:tr>
-      <w:tr>
-        <w:tc>
-          <w:tcPr>
-            <w:tcW w:type="dxa" w:w="3402"/>
-          </w:tcPr>
-          <w:p>
-            <w:r>
-              <w:t>SoT, Gemini Kestrel</w:t>
-            </w:r>
-          </w:p>
-        </w:tc>
-        <w:tc>
-          <w:tcPr>
-            <w:tcW w:type="dxa" w:w="1474"/>
-          </w:tcPr>
-          <w:p>
-            <w:r>
-              <w:t>18/12/2017</w:t>
-            </w:r>
-          </w:p>
-        </w:tc>
-        <w:tc>
-          <w:tcPr>
-            <w:tcW w:type="dxa" w:w="1134"/>
-          </w:tcPr>
-          <w:p>
-            <w:r>
-              <w:t>0</w:t>
-            </w:r>
-          </w:p>
-        </w:tc>
-        <w:tc>
-          <w:tcPr>
-            <w:tcW w:type="dxa" w:w="1134"/>
-          </w:tcPr>
-          <w:p>
-            <w:r>
-              <w:t>0</w:t>
-            </w:r>
-          </w:p>
-        </w:tc>
-        <w:tc>
-          <w:tcPr>
-            <w:tcW w:type="dxa" w:w="5074"/>
-          </w:tcPr>
-          <w:p>
-            <w:r>
-              <w:rPr>
-                <w:sz w:val="16"/>
-              </w:rPr>
-              <w:t>Don't you know an apparition is just a cheap date. What have you been drinking these days</w:t>
-            </w:r>
-          </w:p>
-        </w:tc>
-      </w:tr>
-      <w:tr>
-        <w:tc>
-          <w:tcPr>
-            <w:tcW w:type="dxa" w:w="3402"/>
-          </w:tcPr>
-          <w:p>
-            <w:r>
-              <w:t>SoT, Apollo Ocean</w:t>
-            </w:r>
-          </w:p>
-        </w:tc>
-        <w:tc>
-          <w:tcPr>
-            <w:tcW w:type="dxa" w:w="1474"/>
-          </w:tcPr>
-          <w:p>
-            <w:r>
-              <w:t>20/03/2019</w:t>
-            </w:r>
-          </w:p>
-        </w:tc>
-        <w:tc>
-          <w:tcPr>
-            <w:tcW w:type="dxa" w:w="1134"/>
-          </w:tcPr>
-          <w:p>
-            <w:r>
-              <w:t>0</w:t>
-            </w:r>
-          </w:p>
-        </w:tc>
-        <w:tc>
-          <w:tcPr>
-            <w:tcW w:type="dxa" w:w="1134"/>
-          </w:tcPr>
-          <w:p>
-            <w:r>
-              <w:t>0</w:t>
-            </w:r>
-          </w:p>
-        </w:tc>
-        <w:tc>
-          <w:tcPr>
-            <w:tcW w:type="dxa" w:w="5074"/>
-          </w:tcPr>
-          <w:p>
-            <w:r>
-              <w:rPr>
-                <w:sz w:val="16"/>
-              </w:rPr>
-              <w:t>The mind is not a vessel to be filled but a fire to be lighted</w:t>
-            </w:r>
-          </w:p>
-        </w:tc>
-      </w:tr>
-      <w:tr>
-        <w:tc>
-          <w:tcPr>
-            <w:tcW w:type="dxa" w:w="3402"/>
-          </w:tcPr>
-          <w:p>
-            <w:r>
-              <w:t>SoT, Orbital Ocean</w:t>
-            </w:r>
-          </w:p>
-        </w:tc>
-        <w:tc>
-          <w:tcPr>
-            <w:tcW w:type="dxa" w:w="1474"/>
-          </w:tcPr>
-          <w:p>
-            <w:r>
-              <w:t>21/03/2019</w:t>
-            </w:r>
-          </w:p>
-        </w:tc>
-        <w:tc>
-          <w:tcPr>
-            <w:tcW w:type="dxa" w:w="1134"/>
-          </w:tcPr>
-          <w:p>
-            <w:r>
-              <w:t>0</w:t>
-            </w:r>
-          </w:p>
-        </w:tc>
-        <w:tc>
-          <w:tcPr>
-            <w:tcW w:type="dxa" w:w="1134"/>
-          </w:tcPr>
-          <w:p>
-            <w:r>
-              <w:t>-26</w:t>
-            </w:r>
-          </w:p>
-        </w:tc>
-        <w:tc>
-          <w:tcPr>
-            <w:tcW w:type="dxa" w:w="5074"/>
-          </w:tcPr>
-          <w:p>
-            <w:r>
-              <w:rPr>
-                <w:sz w:val="16"/>
-              </w:rPr>
-              <w:t>What you see if all there is</w:t>
-            </w:r>
-          </w:p>
-        </w:tc>
-      </w:tr>
-      <w:tr>
-        <w:tc>
-          <w:tcPr>
-            <w:tcW w:type="dxa" w:w="3402"/>
-          </w:tcPr>
-          <w:p>
-            <w:r>
-              <w:t>SoT, Spaceship Cosmic</w:t>
-            </w:r>
-          </w:p>
-        </w:tc>
-        <w:tc>
-          <w:tcPr>
-            <w:tcW w:type="dxa" w:w="1474"/>
-          </w:tcPr>
-          <w:p>
-            <w:r>
-              <w:t>25/03/2019</w:t>
-            </w:r>
-          </w:p>
-        </w:tc>
-        <w:tc>
-          <w:tcPr>
-            <w:tcW w:type="dxa" w:w="1134"/>
-          </w:tcPr>
-          <w:p>
-            <w:r>
-              <w:t>0</w:t>
-            </w:r>
-          </w:p>
-        </w:tc>
-        <w:tc>
-          <w:tcPr>
-            <w:tcW w:type="dxa" w:w="1134"/>
-          </w:tcPr>
-          <w:p>
-            <w:r>
-              <w:t>+ 281</w:t>
-            </w:r>
-          </w:p>
-        </w:tc>
-        <w:tc>
-          <w:tcPr>
-            <w:tcW w:type="dxa" w:w="5074"/>
-          </w:tcPr>
-          <w:p>
-            <w:r>
-              <w:rPr>
-                <w:sz w:val="16"/>
-              </w:rPr>
-              <w:t>The sea gets deeper the further you go into it</w:t>
-            </w:r>
-          </w:p>
-        </w:tc>
-      </w:tr>
-      <w:tr>
-        <w:tc>
-          <w:tcPr>
-            <w:tcW w:type="dxa" w:w="3402"/>
-          </w:tcPr>
-          <w:p>
-            <w:r>
-              <w:t>SoT, Gemini Lade</w:t>
-            </w:r>
-          </w:p>
-        </w:tc>
-        <w:tc>
-          <w:tcPr>
-            <w:tcW w:type="dxa" w:w="1474"/>
-          </w:tcPr>
-          <w:p>
-            <w:r>
-              <w:t>28/11/2019</w:t>
-            </w:r>
-          </w:p>
-        </w:tc>
-        <w:tc>
-          <w:tcPr>
-            <w:tcW w:type="dxa" w:w="1134"/>
-          </w:tcPr>
-          <w:p>
-            <w:r>
-              <w:t>Not reported</w:t>
-            </w:r>
-          </w:p>
-        </w:tc>
-        <w:tc>
-          <w:tcPr>
-            <w:tcW w:type="dxa" w:w="1134"/>
-          </w:tcPr>
-          <w:p>
-            <w:r>
-              <w:t>-290</w:t>
-            </w:r>
-          </w:p>
-        </w:tc>
-        <w:tc>
-          <w:tcPr>
-            <w:tcW w:type="dxa" w:w="5074"/>
-          </w:tcPr>
-          <w:p>
-            <w:r>
-              <w:rPr>
-                <w:sz w:val="16"/>
-              </w:rPr>
-              <w:t>The mind is not a vessel to be filled but a fire to be lighted</w:t>
-            </w:r>
-          </w:p>
-        </w:tc>
-      </w:tr>
-      <w:tr>
-        <w:tc>
-          <w:tcPr>
-            <w:tcW w:type="dxa" w:w="3402"/>
-          </w:tcPr>
-          <w:p>
-            <w:r>
-              <w:t>SoT, Apollo Cosmic</w:t>
-            </w:r>
-          </w:p>
-        </w:tc>
-        <w:tc>
-          <w:tcPr>
-            <w:tcW w:type="dxa" w:w="1474"/>
-          </w:tcPr>
-          <w:p>
-            <w:r>
-              <w:t>04/12/2019</w:t>
-            </w:r>
-          </w:p>
-        </w:tc>
-        <w:tc>
-          <w:tcPr>
-            <w:tcW w:type="dxa" w:w="1134"/>
-          </w:tcPr>
-          <w:p>
-            <w:r>
-              <w:t>0</w:t>
-            </w:r>
-          </w:p>
-        </w:tc>
-        <w:tc>
-          <w:tcPr>
-            <w:tcW w:type="dxa" w:w="1134"/>
-          </w:tcPr>
-          <w:p>
-            <w:r>
-              <w:t>Not reported</w:t>
-            </w:r>
-          </w:p>
-        </w:tc>
-        <w:tc>
-          <w:tcPr>
-            <w:tcW w:type="dxa" w:w="5074"/>
-          </w:tcPr>
-          <w:p>
-            <w:r>
-              <w:rPr>
-                <w:sz w:val="16"/>
-              </w:rPr>
-              <w:t>What you see if all there is</w:t>
-            </w:r>
-          </w:p>
-        </w:tc>
-      </w:tr>
-      <w:tr>
-        <w:tc>
-          <w:tcPr>
-            <w:tcW w:type="dxa" w:w="3402"/>
-          </w:tcPr>
-          <w:p>
-            <w:r>
-              <w:t>SoT, Mercury Checklist</w:t>
-            </w:r>
-          </w:p>
-        </w:tc>
-        <w:tc>
-          <w:tcPr>
-            <w:tcW w:type="dxa" w:w="1474"/>
-          </w:tcPr>
-          <w:p>
-            <w:r>
-              <w:t>06/12/2019</w:t>
-            </w:r>
-          </w:p>
-        </w:tc>
-        <w:tc>
-          <w:tcPr>
-            <w:tcW w:type="dxa" w:w="1134"/>
-          </w:tcPr>
-          <w:p>
-            <w:r>
-              <w:t>0</w:t>
-            </w:r>
-          </w:p>
-        </w:tc>
-        <w:tc>
-          <w:tcPr>
-            <w:tcW w:type="dxa" w:w="1134"/>
-          </w:tcPr>
-          <w:p>
-            <w:r>
-              <w:t>+ 18</w:t>
-            </w:r>
-          </w:p>
-        </w:tc>
-        <w:tc>
-          <w:tcPr>
-            <w:tcW w:type="dxa" w:w="5074"/>
-          </w:tcPr>
-          <w:p>
-            <w:r>
-              <w:rPr>
-                <w:sz w:val="16"/>
-              </w:rPr>
-              <w:t>What you see if all there is</w:t>
-            </w:r>
-          </w:p>
-        </w:tc>
-      </w:tr>
-      <w:tr>
-        <w:tc>
-          <w:tcPr>
-            <w:tcW w:type="dxa" w:w="3402"/>
-          </w:tcPr>
-          <w:p>
-            <w:r>
-              <w:t>SoT, Standard F</w:t>
-            </w:r>
-          </w:p>
-        </w:tc>
-        <w:tc>
-          <w:tcPr>
-            <w:tcW w:type="dxa" w:w="1474"/>
-          </w:tcPr>
-          <w:p>
-            <w:r>
-              <w:t>09/12/2019</w:t>
-            </w:r>
-          </w:p>
-        </w:tc>
-        <w:tc>
-          <w:tcPr>
-            <w:tcW w:type="dxa" w:w="1134"/>
-          </w:tcPr>
-          <w:p>
-            <w:r>
-              <w:t>-388</w:t>
-            </w:r>
-          </w:p>
-        </w:tc>
-        <w:tc>
-          <w:tcPr>
-            <w:tcW w:type="dxa" w:w="1134"/>
-          </w:tcPr>
-          <w:p>
-            <w:r>
-              <w:t>-388</w:t>
-            </w:r>
-          </w:p>
-        </w:tc>
-        <w:tc>
-          <w:tcPr>
-            <w:tcW w:type="dxa" w:w="5074"/>
-          </w:tcPr>
-          <w:p>
-            <w:r>
-              <w:rPr>
-                <w:sz w:val="16"/>
-              </w:rPr>
-              <w:t>Don't you know an apparition is just a cheap date. What have you been drinking these days</w:t>
-            </w:r>
-          </w:p>
-        </w:tc>
-      </w:tr>
-      <w:tr>
-        <w:tc>
-          <w:tcPr>
-            <w:tcW w:type="dxa" w:w="3402"/>
-          </w:tcPr>
-          <w:p>
-            <w:r>
-              <w:t>SoT, Gravity Hypatia</w:t>
-            </w:r>
-          </w:p>
-        </w:tc>
-        <w:tc>
-          <w:tcPr>
-            <w:tcW w:type="dxa" w:w="1474"/>
-          </w:tcPr>
-          <w:p>
-            <w:r>
-              <w:t>27/03/2020</w:t>
-            </w:r>
-          </w:p>
-        </w:tc>
-        <w:tc>
-          <w:tcPr>
-            <w:tcW w:type="dxa" w:w="1134"/>
-          </w:tcPr>
-          <w:p>
-            <w:r>
-              <w:t>0</w:t>
-            </w:r>
-          </w:p>
-        </w:tc>
-        <w:tc>
-          <w:tcPr>
-            <w:tcW w:type="dxa" w:w="1134"/>
-          </w:tcPr>
-          <w:p>
-            <w:r>
-              <w:t>Not reported</w:t>
-            </w:r>
-          </w:p>
-        </w:tc>
-        <w:tc>
-          <w:tcPr>
-            <w:tcW w:type="dxa" w:w="5074"/>
-          </w:tcPr>
-          <w:p>
-            <w:r>
-              <w:rPr>
-                <w:sz w:val="16"/>
-              </w:rPr>
-              <w:t>Memento mori and amor fati</w:t>
-            </w:r>
-          </w:p>
-        </w:tc>
-      </w:tr>
-      <w:tr>
-        <w:tc>
-          <w:tcPr>
-            <w:tcW w:type="dxa" w:w="3402"/>
-          </w:tcPr>
-          <w:p>
-            <w:r>
-              <w:t>SoT, Standard G</w:t>
-            </w:r>
-          </w:p>
-        </w:tc>
-        <w:tc>
-          <w:tcPr>
-            <w:tcW w:type="dxa" w:w="1474"/>
-          </w:tcPr>
-          <w:p>
-            <w:r>
-              <w:t>05/05/2020</w:t>
-            </w:r>
-          </w:p>
-        </w:tc>
-        <w:tc>
-          <w:tcPr>
-            <w:tcW w:type="dxa" w:w="1134"/>
-          </w:tcPr>
-          <w:p>
-            <w:r>
-              <w:t>Not reported</w:t>
-            </w:r>
-          </w:p>
-        </w:tc>
-        <w:tc>
-          <w:tcPr>
-            <w:tcW w:type="dxa" w:w="1134"/>
-          </w:tcPr>
-          <w:p>
-            <w:r>
-              <w:t>Not reported</w:t>
-            </w:r>
-          </w:p>
-        </w:tc>
-        <w:tc>
-          <w:tcPr>
-            <w:tcW w:type="dxa" w:w="5074"/>
-          </w:tcPr>
-          <w:p>
-            <w:r>
-              <w:rPr>
-                <w:sz w:val="16"/>
-              </w:rPr>
-              <w:t>The mind is not a vessel to be filled but a fire to be lighted</w:t>
-            </w:r>
-          </w:p>
-        </w:tc>
-      </w:tr>
-      <w:tr>
-        <w:tc>
-          <w:tcPr>
-            <w:tcW w:type="dxa" w:w="3402"/>
-          </w:tcPr>
-          <w:p>
-            <w:r>
-              <w:t>SoT, IPDC</w:t>
-            </w:r>
-          </w:p>
-        </w:tc>
-        <w:tc>
-          <w:tcPr>
-            <w:tcW w:type="dxa" w:w="1474"/>
-          </w:tcPr>
-          <w:p>
-            <w:r>
-              <w:t>13/07/2020</w:t>
-            </w:r>
-          </w:p>
-        </w:tc>
-        <w:tc>
-          <w:tcPr>
-            <w:tcW w:type="dxa" w:w="1134"/>
-          </w:tcPr>
-          <w:p>
-            <w:r>
-              <w:t>Not reported</w:t>
-            </w:r>
-          </w:p>
-        </w:tc>
-        <w:tc>
-          <w:tcPr>
-            <w:tcW w:type="dxa" w:w="1134"/>
-          </w:tcPr>
-          <w:p>
-            <w:r>
-              <w:t>Not reported</w:t>
-            </w:r>
-          </w:p>
-        </w:tc>
-        <w:tc>
-          <w:tcPr>
-            <w:tcW w:type="dxa" w:w="5074"/>
-          </w:tcPr>
-          <w:p>
-            <w:r>
-              <w:rPr>
-                <w:sz w:val="16"/>
-              </w:rPr>
-              <w:t>The mind is not a vessel to be filled but a fire to be lighted</w:t>
-            </w:r>
-          </w:p>
-        </w:tc>
-      </w:tr>
-      <w:tr>
-        <w:tc>
-          <w:tcPr>
-            <w:tcW w:type="dxa" w:w="3402"/>
-          </w:tcPr>
-          <w:p>
-            <w:r>
-              <w:t>SoT, Huntingdon Viaduct - Span 4 Removal</w:t>
-            </w:r>
-          </w:p>
-        </w:tc>
-        <w:tc>
-          <w:tcPr>
-            <w:tcW w:type="dxa" w:w="1474"/>
-          </w:tcPr>
-          <w:p>
-            <w:r>
-              <w:t>22/08/2020</w:t>
-            </w:r>
-          </w:p>
-        </w:tc>
-        <w:tc>
-          <w:tcPr>
-            <w:tcW w:type="dxa" w:w="1134"/>
-          </w:tcPr>
-          <w:p>
-            <w:r>
-              <w:t>Not reported</w:t>
-            </w:r>
-          </w:p>
-        </w:tc>
-        <w:tc>
-          <w:tcPr>
-            <w:tcW w:type="dxa" w:w="1134"/>
-          </w:tcPr>
-          <w:p>
-            <w:r>
-              <w:t>Not reported</w:t>
-            </w:r>
-          </w:p>
-        </w:tc>
-        <w:tc>
-          <w:tcPr>
-            <w:tcW w:type="dxa" w:w="5074"/>
-          </w:tcPr>
-          <w:p>
-            <w:r>
-              <w:rPr>
-                <w:sz w:val="16"/>
-              </w:rPr>
-              <w:t>What you see if all there is</w:t>
-            </w:r>
-          </w:p>
-        </w:tc>
-      </w:tr>
-      <w:tr>
-        <w:tc>
-          <w:tcPr>
-            <w:tcW w:type="dxa" w:w="3402"/>
-          </w:tcPr>
-          <w:p>
-            <w:r>
-              <w:t>SoT, Tranquility Kestrel</w:t>
-            </w:r>
-          </w:p>
-        </w:tc>
-        <w:tc>
-          <w:tcPr>
-            <w:tcW w:type="dxa" w:w="1474"/>
-          </w:tcPr>
-          <w:p>
-            <w:r>
-              <w:t>31/10/2020</w:t>
-            </w:r>
-          </w:p>
-        </w:tc>
-        <w:tc>
-          <w:tcPr>
-            <w:tcW w:type="dxa" w:w="1134"/>
-          </w:tcPr>
-          <w:p>
-            <w:r>
-              <w:t>+ 193</w:t>
-            </w:r>
-          </w:p>
-        </w:tc>
-        <w:tc>
-          <w:tcPr>
-            <w:tcW w:type="dxa" w:w="1134"/>
-          </w:tcPr>
-          <w:p>
-            <w:r>
-              <w:t>+ 151</w:t>
-            </w:r>
-          </w:p>
-        </w:tc>
-        <w:tc>
-          <w:tcPr>
-            <w:tcW w:type="dxa" w:w="5074"/>
-          </w:tcPr>
-          <w:p>
-            <w:r>
-              <w:rPr>
-                <w:sz w:val="16"/>
-              </w:rPr>
-              <w:t>What you see if all there is</w:t>
-            </w:r>
-          </w:p>
-        </w:tc>
-      </w:tr>
-      <w:tr>
-        <w:tc>
-          <w:tcPr>
-            <w:tcW w:type="dxa" w:w="3402"/>
-          </w:tcPr>
-          <w:p>
-            <w:r>
-              <w:t>SoT, Huntingdon - Complete Mill Common Road (Pathfinder Link)</w:t>
-            </w:r>
-          </w:p>
-        </w:tc>
-        <w:tc>
-          <w:tcPr>
-            <w:tcW w:type="dxa" w:w="1474"/>
-          </w:tcPr>
-          <w:p>
-            <w:r>
-              <w:t>31/10/2020</w:t>
-            </w:r>
-          </w:p>
-        </w:tc>
-        <w:tc>
-          <w:tcPr>
-            <w:tcW w:type="dxa" w:w="1134"/>
-          </w:tcPr>
-          <w:p>
-            <w:r>
-              <w:t>Not reported</w:t>
-            </w:r>
-          </w:p>
-        </w:tc>
-        <w:tc>
-          <w:tcPr>
-            <w:tcW w:type="dxa" w:w="1134"/>
-          </w:tcPr>
-          <w:p>
-            <w:r>
-              <w:t>Not reported</w:t>
-            </w:r>
-          </w:p>
-        </w:tc>
-        <w:tc>
-          <w:tcPr>
-            <w:tcW w:type="dxa" w:w="5074"/>
-          </w:tcPr>
-          <w:p>
-            <w:r>
-              <w:rPr>
-                <w:sz w:val="16"/>
-              </w:rPr>
-              <w:t>Green lumber fallacy</w:t>
-            </w:r>
-          </w:p>
-        </w:tc>
-      </w:tr>
-      <w:tr>
-        <w:tc>
-          <w:tcPr>
-            <w:tcW w:type="dxa" w:w="3402"/>
-          </w:tcPr>
-          <w:p>
-            <w:r>
-              <w:t>SoT, Huntingdon - Complete Views Common Link</w:t>
-            </w:r>
-          </w:p>
-        </w:tc>
-        <w:tc>
-          <w:tcPr>
-            <w:tcW w:type="dxa" w:w="1474"/>
-          </w:tcPr>
-          <w:p>
-            <w:r>
-              <w:t>03/11/2020</w:t>
-            </w:r>
-          </w:p>
-        </w:tc>
-        <w:tc>
-          <w:tcPr>
-            <w:tcW w:type="dxa" w:w="1134"/>
-          </w:tcPr>
-          <w:p>
-            <w:r>
-              <w:t>Not reported</w:t>
-            </w:r>
-          </w:p>
-        </w:tc>
-        <w:tc>
-          <w:tcPr>
-            <w:tcW w:type="dxa" w:w="1134"/>
-          </w:tcPr>
-          <w:p>
-            <w:r>
-              <w:t>Not reported</w:t>
-            </w:r>
-          </w:p>
-        </w:tc>
-        <w:tc>
-          <w:tcPr>
-            <w:tcW w:type="dxa" w:w="5074"/>
-          </w:tcPr>
-          <w:p>
-            <w:r>
-              <w:rPr>
-                <w:sz w:val="16"/>
-              </w:rPr>
-              <w:t>What you see if all there is</w:t>
-            </w:r>
-          </w:p>
-        </w:tc>
-      </w:tr>
-      <w:tr>
-        <w:tc>
-          <w:tcPr>
-            <w:tcW w:type="dxa" w:w="3402"/>
-          </w:tcPr>
-          <w:p>
-            <w:r>
-              <w:t>SoT, Huntingdon Viaduct - Span 5 Monolith Removal</w:t>
-            </w:r>
-          </w:p>
-        </w:tc>
-        <w:tc>
-          <w:tcPr>
-            <w:tcW w:type="dxa" w:w="1474"/>
-          </w:tcPr>
-          <w:p>
-            <w:r>
-              <w:t>27/05/2021</w:t>
-            </w:r>
-          </w:p>
-        </w:tc>
-        <w:tc>
-          <w:tcPr>
-            <w:tcW w:type="dxa" w:w="1134"/>
-          </w:tcPr>
-          <w:p>
-            <w:r>
-              <w:t>Not reported</w:t>
-            </w:r>
-          </w:p>
-        </w:tc>
-        <w:tc>
-          <w:tcPr>
-            <w:tcW w:type="dxa" w:w="1134"/>
-          </w:tcPr>
-          <w:p>
-            <w:r>
-              <w:t>Not reported</w:t>
-            </w:r>
-          </w:p>
-        </w:tc>
-        <w:tc>
-          <w:tcPr>
-            <w:tcW w:type="dxa" w:w="5074"/>
-          </w:tcPr>
-          <w:p>
-            <w:r>
-              <w:rPr>
-                <w:sz w:val="16"/>
-              </w:rPr>
-              <w:t>The sea gets deeper the further you go into it</w:t>
-            </w:r>
-          </w:p>
-        </w:tc>
-      </w:tr>
-      <w:tr>
-        <w:tc>
-          <w:tcPr>
-            <w:tcW w:type="dxa" w:w="3402"/>
-          </w:tcPr>
-          <w:p>
-            <w:r>
-              <w:t>SoT, Huntingdon Viaduct - Span 3 Monolith Removal</w:t>
-            </w:r>
-          </w:p>
-        </w:tc>
-        <w:tc>
-          <w:tcPr>
-            <w:tcW w:type="dxa" w:w="1474"/>
-          </w:tcPr>
-          <w:p>
-            <w:r>
-              <w:t>04/06/2021</w:t>
-            </w:r>
-          </w:p>
-        </w:tc>
-        <w:tc>
-          <w:tcPr>
-            <w:tcW w:type="dxa" w:w="1134"/>
-          </w:tcPr>
-          <w:p>
-            <w:r>
-              <w:t>Not reported</w:t>
-            </w:r>
-          </w:p>
-        </w:tc>
-        <w:tc>
-          <w:tcPr>
-            <w:tcW w:type="dxa" w:w="1134"/>
-          </w:tcPr>
-          <w:p>
-            <w:r>
-              <w:t>Not reported</w:t>
-            </w:r>
-          </w:p>
-        </w:tc>
-        <w:tc>
-          <w:tcPr>
-            <w:tcW w:type="dxa" w:w="5074"/>
-          </w:tcPr>
-          <w:p>
-            <w:r>
-              <w:rPr>
-                <w:sz w:val="16"/>
-              </w:rPr>
-              <w:t>The sea gets deeper the further you go into it</w:t>
-            </w:r>
-          </w:p>
-        </w:tc>
-      </w:tr>
-      <w:tr>
-        <w:tc>
-          <w:tcPr>
-            <w:tcW w:type="dxa" w:w="3402"/>
-          </w:tcPr>
-          <w:p>
-            <w:r>
-              <w:t>SoT, Standard H</w:t>
-            </w:r>
-          </w:p>
-        </w:tc>
-        <w:tc>
-          <w:tcPr>
-            <w:tcW w:type="dxa" w:w="1474"/>
-          </w:tcPr>
-          <w:p>
-            <w:r>
-              <w:t>10/12/2021</w:t>
-            </w:r>
-          </w:p>
-        </w:tc>
-        <w:tc>
-          <w:tcPr>
-            <w:tcW w:type="dxa" w:w="1134"/>
-          </w:tcPr>
-          <w:p>
-            <w:r>
-              <w:t>+ 71</w:t>
-            </w:r>
-          </w:p>
-        </w:tc>
-        <w:tc>
-          <w:tcPr>
-            <w:tcW w:type="dxa" w:w="1134"/>
-          </w:tcPr>
-          <w:p>
-            <w:r>
-              <w:t>+ 71</w:t>
-            </w:r>
-          </w:p>
-        </w:tc>
-        <w:tc>
-          <w:tcPr>
-            <w:tcW w:type="dxa" w:w="5074"/>
-          </w:tcPr>
-          <w:p>
-            <w:r>
-              <w:rPr>
-                <w:sz w:val="16"/>
-              </w:rPr>
-              <w:t>What you see if all there is</w:t>
-            </w:r>
-          </w:p>
-        </w:tc>
-      </w:tr>
-      <w:tr>
-        <w:tc>
-          <w:tcPr>
-            <w:tcW w:type="dxa" w:w="3402"/>
-          </w:tcPr>
-          <w:p>
-            <w:r>
-              <w:t>SoT, Huntingdon - Construct and Commission Railway Car Park</w:t>
-            </w:r>
-          </w:p>
-        </w:tc>
-        <w:tc>
-          <w:tcPr>
-            <w:tcW w:type="dxa" w:w="1474"/>
-          </w:tcPr>
-          <w:p>
-            <w:r>
-              <w:t>10/12/2021</w:t>
-            </w:r>
-          </w:p>
-        </w:tc>
-        <w:tc>
-          <w:tcPr>
-            <w:tcW w:type="dxa" w:w="1134"/>
-          </w:tcPr>
-          <w:p>
-            <w:r>
-              <w:t>Not reported</w:t>
-            </w:r>
-          </w:p>
-        </w:tc>
-        <w:tc>
-          <w:tcPr>
-            <w:tcW w:type="dxa" w:w="1134"/>
-          </w:tcPr>
-          <w:p>
-            <w:r>
-              <w:t>Not reported</w:t>
-            </w:r>
-          </w:p>
-        </w:tc>
-        <w:tc>
-          <w:tcPr>
-            <w:tcW w:type="dxa" w:w="5074"/>
-          </w:tcPr>
-          <w:p>
-            <w:r>
-              <w:rPr>
-                <w:sz w:val="16"/>
-              </w:rPr>
-              <w:t>Memento mori and amor fati</w:t>
-            </w:r>
-          </w:p>
-        </w:tc>
-      </w:tr>
-      <w:tr>
-        <w:tc>
-          <w:tcPr>
-            <w:tcW w:type="dxa" w:w="3402"/>
-          </w:tcPr>
-          <w:p>
-            <w:r>
-              <w:t>SoT, Spaceship Liftoff</w:t>
-            </w:r>
-          </w:p>
-        </w:tc>
-        <w:tc>
-          <w:tcPr>
-            <w:tcW w:type="dxa" w:w="1474"/>
-          </w:tcPr>
-          <w:p>
-            <w:r>
-              <w:t>31/03/2023</w:t>
-            </w:r>
-          </w:p>
-        </w:tc>
-        <w:tc>
-          <w:tcPr>
-            <w:tcW w:type="dxa" w:w="1134"/>
-          </w:tcPr>
-          <w:p>
-            <w:r>
-              <w:t>Not reported</w:t>
-            </w:r>
-          </w:p>
-        </w:tc>
-        <w:tc>
-          <w:tcPr>
-            <w:tcW w:type="dxa" w:w="1134"/>
-          </w:tcPr>
-          <w:p>
-            <w:r>
-              <w:t>0</w:t>
-            </w:r>
-          </w:p>
-        </w:tc>
-        <w:tc>
-          <w:tcPr>
-            <w:tcW w:type="dxa" w:w="5074"/>
-          </w:tcPr>
-          <w:p>
-            <w:r>
-              <w:rPr>
-                <w:sz w:val="16"/>
-              </w:rPr>
-              <w:t>What you see if all there is</w:t>
-            </w:r>
-          </w:p>
-        </w:tc>
-      </w:tr>
-    </w:tbl>
+    <w:p>
+      <w:r>
+        <w:t xml:space="preserve"> The</w:t>
+      </w:r>
+      <w:r>
+        <w:t xml:space="preserve"> Bretton</w:t>
+      </w:r>
+      <w:r>
+        <w:t xml:space="preserve"> Woods</w:t>
+      </w:r>
+      <w:r>
+        <w:t xml:space="preserve"> system</w:t>
+      </w:r>
+      <w:r>
+        <w:t xml:space="preserve"> of</w:t>
+      </w:r>
+      <w:r>
+        <w:t xml:space="preserve"> monetary</w:t>
+      </w:r>
+      <w:r>
+        <w:t xml:space="preserve"> management</w:t>
+      </w:r>
+      <w:r>
+        <w:t xml:space="preserve"> established</w:t>
+      </w:r>
+      <w:r>
+        <w:t xml:space="preserve"> the</w:t>
+      </w:r>
+      <w:r>
+        <w:t xml:space="preserve"> rules</w:t>
+      </w:r>
+      <w:r>
+        <w:t xml:space="preserve"> for</w:t>
+      </w:r>
+      <w:r>
+        <w:t xml:space="preserve"> commercial</w:t>
+      </w:r>
+      <w:r>
+        <w:t xml:space="preserve"> and</w:t>
+      </w:r>
+      <w:r>
+        <w:t xml:space="preserve"> financial</w:t>
+      </w:r>
+      <w:r>
+        <w:t xml:space="preserve"> relations</w:t>
+      </w:r>
+      <w:r>
+        <w:t xml:space="preserve"> among</w:t>
+      </w:r>
+      <w:r>
+        <w:t xml:space="preserve"> the</w:t>
+      </w:r>
+      <w:r>
+        <w:t xml:space="preserve"> United</w:t>
+      </w:r>
+      <w:r>
+        <w:t xml:space="preserve"> States,</w:t>
+      </w:r>
+      <w:r>
+        <w:t xml:space="preserve"> Canada,</w:t>
+      </w:r>
+      <w:r>
+        <w:t xml:space="preserve"> Western</w:t>
+      </w:r>
+      <w:r>
+        <w:t xml:space="preserve"> European</w:t>
+      </w:r>
+      <w:r>
+        <w:t xml:space="preserve"> countries,</w:t>
+      </w:r>
+      <w:r>
+        <w:t xml:space="preserve"> Australia,</w:t>
+      </w:r>
+      <w:r>
+        <w:t xml:space="preserve"> and</w:t>
+      </w:r>
+      <w:r>
+        <w:t xml:space="preserve"> Japan</w:t>
+      </w:r>
+      <w:r>
+        <w:t xml:space="preserve"> after</w:t>
+      </w:r>
+      <w:r>
+        <w:t xml:space="preserve"> the</w:t>
+      </w:r>
+      <w:r>
+        <w:t xml:space="preserve"> 1944</w:t>
+      </w:r>
+      <w:r>
+        <w:t xml:space="preserve"> Bretton</w:t>
+      </w:r>
+      <w:r>
+        <w:t xml:space="preserve"> Woods</w:t>
+      </w:r>
+      <w:r>
+        <w:t xml:space="preserve"> Agreement.</w:t>
+      </w:r>
+      <w:r>
+        <w:t xml:space="preserve"> The</w:t>
+      </w:r>
+      <w:r>
+        <w:t xml:space="preserve"> Bretton</w:t>
+      </w:r>
+      <w:r>
+        <w:t xml:space="preserve"> Woods</w:t>
+      </w:r>
+      <w:r>
+        <w:t xml:space="preserve"> system</w:t>
+      </w:r>
+      <w:r>
+        <w:t xml:space="preserve"> was</w:t>
+      </w:r>
+      <w:r>
+        <w:t xml:space="preserve"> the</w:t>
+      </w:r>
+      <w:r>
+        <w:t xml:space="preserve"> first</w:t>
+      </w:r>
+      <w:r>
+        <w:t xml:space="preserve"> example</w:t>
+      </w:r>
+      <w:r>
+        <w:t xml:space="preserve"> of</w:t>
+      </w:r>
+      <w:r>
+        <w:t xml:space="preserve"> a</w:t>
+      </w:r>
+      <w:r>
+        <w:t xml:space="preserve"> fully</w:t>
+      </w:r>
+      <w:r>
+        <w:t xml:space="preserve"> negotiated</w:t>
+      </w:r>
+      <w:r>
+        <w:t xml:space="preserve"> monetary</w:t>
+      </w:r>
+      <w:r>
+        <w:t xml:space="preserve"> order</w:t>
+      </w:r>
+      <w:r>
+        <w:t xml:space="preserve"> intended</w:t>
+      </w:r>
+      <w:r>
+        <w:t xml:space="preserve"> to</w:t>
+      </w:r>
+      <w:r>
+        <w:t xml:space="preserve"> govern</w:t>
+      </w:r>
+      <w:r>
+        <w:t xml:space="preserve"> monetary</w:t>
+      </w:r>
+      <w:r>
+        <w:t xml:space="preserve"> relations</w:t>
+      </w:r>
+      <w:r>
+        <w:t xml:space="preserve"> among</w:t>
+      </w:r>
+      <w:r>
+        <w:t xml:space="preserve"> independent</w:t>
+      </w:r>
+      <w:r>
+        <w:t xml:space="preserve"> states.</w:t>
+      </w:r>
+      <w:r>
+        <w:t xml:space="preserve"> The</w:t>
+      </w:r>
+      <w:r>
+        <w:t xml:space="preserve"> chief</w:t>
+      </w:r>
+      <w:r>
+        <w:t xml:space="preserve"> features</w:t>
+      </w:r>
+      <w:r>
+        <w:t xml:space="preserve"> of</w:t>
+      </w:r>
+      <w:r>
+        <w:t xml:space="preserve"> the</w:t>
+      </w:r>
+      <w:r>
+        <w:t xml:space="preserve"> Bretton</w:t>
+      </w:r>
+      <w:r>
+        <w:t xml:space="preserve"> Woods</w:t>
+      </w:r>
+      <w:r>
+        <w:t xml:space="preserve"> system</w:t>
+      </w:r>
+      <w:r>
+        <w:t xml:space="preserve"> were</w:t>
+      </w:r>
+      <w:r>
+        <w:t xml:space="preserve"> an</w:t>
+      </w:r>
+      <w:r>
+        <w:t xml:space="preserve"> obligation</w:t>
+      </w:r>
+      <w:r>
+        <w:t xml:space="preserve"> for</w:t>
+      </w:r>
+      <w:r>
+        <w:t xml:space="preserve"> each</w:t>
+      </w:r>
+      <w:r>
+        <w:t xml:space="preserve"> country</w:t>
+      </w:r>
+      <w:r>
+        <w:t xml:space="preserve"> to</w:t>
+      </w:r>
+      <w:r>
+        <w:t xml:space="preserve"> adopt</w:t>
+      </w:r>
+      <w:r>
+        <w:t xml:space="preserve"> a</w:t>
+      </w:r>
+      <w:r>
+        <w:t xml:space="preserve"> monetary</w:t>
+      </w:r>
+      <w:r>
+        <w:t xml:space="preserve"> policy</w:t>
+      </w:r>
+      <w:r>
+        <w:t xml:space="preserve"> that</w:t>
+      </w:r>
+      <w:r>
+        <w:t xml:space="preserve"> maintained</w:t>
+      </w:r>
+      <w:r>
+        <w:t xml:space="preserve"> its</w:t>
+      </w:r>
+      <w:r>
+        <w:t xml:space="preserve"> external</w:t>
+      </w:r>
+      <w:r>
+        <w:t xml:space="preserve"> exchange</w:t>
+      </w:r>
+      <w:r>
+        <w:t xml:space="preserve"> rates</w:t>
+      </w:r>
+      <w:r>
+        <w:t xml:space="preserve"> within</w:t>
+      </w:r>
+      <w:r>
+        <w:t xml:space="preserve"> 1</w:t>
+      </w:r>
+      <w:r>
+        <w:t xml:space="preserve"> percent</w:t>
+      </w:r>
+      <w:r>
+        <w:t xml:space="preserve"> by</w:t>
+      </w:r>
+      <w:r>
+        <w:t xml:space="preserve"> tying</w:t>
+      </w:r>
+      <w:r>
+        <w:t xml:space="preserve"> its</w:t>
+      </w:r>
+      <w:r>
+        <w:t xml:space="preserve"> currency</w:t>
+      </w:r>
+      <w:r>
+        <w:t xml:space="preserve"> to</w:t>
+      </w:r>
+      <w:r>
+        <w:t xml:space="preserve"> gold</w:t>
+      </w:r>
+      <w:r>
+        <w:t xml:space="preserve"> and</w:t>
+      </w:r>
+      <w:r>
+        <w:t xml:space="preserve"> the</w:t>
+      </w:r>
+      <w:r>
+        <w:t xml:space="preserve"> ability</w:t>
+      </w:r>
+      <w:r>
+        <w:t xml:space="preserve"> of</w:t>
+      </w:r>
+      <w:r>
+        <w:t xml:space="preserve"> the</w:t>
+      </w:r>
+      <w:r>
+        <w:t xml:space="preserve"> IMF</w:t>
+      </w:r>
+      <w:r>
+        <w:t xml:space="preserve"> to</w:t>
+      </w:r>
+      <w:r>
+        <w:t xml:space="preserve"> bridge</w:t>
+      </w:r>
+      <w:r>
+        <w:t xml:space="preserve"> temporary</w:t>
+      </w:r>
+      <w:r>
+        <w:t xml:space="preserve"> imbalances</w:t>
+      </w:r>
+      <w:r>
+        <w:t xml:space="preserve"> of</w:t>
+      </w:r>
+      <w:r>
+        <w:t xml:space="preserve"> payments.</w:t>
+      </w:r>
+      <w:r>
+        <w:t xml:space="preserve"> Also,</w:t>
+      </w:r>
+      <w:r>
+        <w:t xml:space="preserve"> there</w:t>
+      </w:r>
+      <w:r>
+        <w:t xml:space="preserve"> was</w:t>
+      </w:r>
+      <w:r>
+        <w:t xml:space="preserve"> a</w:t>
+      </w:r>
+      <w:r>
+        <w:t xml:space="preserve"> need</w:t>
+      </w:r>
+      <w:r>
+        <w:t xml:space="preserve"> to</w:t>
+      </w:r>
+      <w:r>
+        <w:t xml:space="preserve"> address</w:t>
+      </w:r>
+      <w:r>
+        <w:t xml:space="preserve"> the</w:t>
+      </w:r>
+      <w:r>
+        <w:t xml:space="preserve"> lack</w:t>
+      </w:r>
+      <w:r>
+        <w:t xml:space="preserve"> of</w:t>
+      </w:r>
+      <w:r>
+        <w:t xml:space="preserve"> cooperation</w:t>
+      </w:r>
+      <w:r>
+        <w:t xml:space="preserve"> among</w:t>
+      </w:r>
+      <w:r>
+        <w:t xml:space="preserve"> other</w:t>
+      </w:r>
+      <w:r>
+        <w:t xml:space="preserve"> countries</w:t>
+      </w:r>
+      <w:r>
+        <w:t xml:space="preserve"> and</w:t>
+      </w:r>
+      <w:r>
+        <w:t xml:space="preserve"> to</w:t>
+      </w:r>
+      <w:r>
+        <w:t xml:space="preserve"> prevent</w:t>
+      </w:r>
+      <w:r>
+        <w:t xml:space="preserve"> competitive</w:t>
+      </w:r>
+      <w:r>
+        <w:t xml:space="preserve"> devaluation</w:t>
+      </w:r>
+      <w:r>
+        <w:t xml:space="preserve"> of</w:t>
+      </w:r>
+      <w:r>
+        <w:t xml:space="preserve"> the</w:t>
+      </w:r>
+      <w:r>
+        <w:t xml:space="preserve"> currencies</w:t>
+      </w:r>
+      <w:r>
+        <w:t xml:space="preserve"> as</w:t>
+      </w:r>
+      <w:r>
+        <w:t xml:space="preserve"> well.</w:t>
+      </w:r>
+    </w:p>
+    <w:p>
+      <w:r>
+        <w:rPr>
+          <w:b/>
+        </w:rPr>
+        <w:t>Financial cost narrative</w:t>
+      </w:r>
+    </w:p>
+    <w:p>
+      <w:r>
+        <w:t xml:space="preserve"> None</w:t>
+      </w:r>
+    </w:p>
+    <w:p>
+      <w:r>
+        <w:rPr>
+          <w:b/>
+        </w:rPr>
+        <w:t>Financial comparison with last quarter</w:t>
+      </w:r>
+    </w:p>
+    <w:p>
+      <w:r>
+        <w:t xml:space="preserve"> wood</w:t>
+      </w:r>
+    </w:p>
+    <w:p>
+      <w:r>
+        <w:rPr>
+          <w:b/>
+        </w:rPr>
+        <w:t>Financial comparison with baseline</w:t>
+      </w:r>
+    </w:p>
+    <w:p>
+      <w:r>
+        <w:t xml:space="preserve"> screw</w:t>
+      </w:r>
+    </w:p>
+    <w:p>
+      <w:r>
+        <w:rPr>
+          <w:b/>
+        </w:rPr>
+        <w:t>Benefits Narrative</w:t>
+      </w:r>
+    </w:p>
+    <w:p>
+      <w:r>
+        <w:t xml:space="preserve"> Datamaps</w:t>
+      </w:r>
+      <w:r>
+        <w:t xml:space="preserve"> allows</w:t>
+      </w:r>
+      <w:r>
+        <w:t xml:space="preserve"> for</w:t>
+      </w:r>
+      <w:r>
+        <w:t xml:space="preserve"> data</w:t>
+      </w:r>
+      <w:r>
+        <w:t xml:space="preserve"> to</w:t>
+      </w:r>
+      <w:r>
+        <w:t xml:space="preserve"> be</w:t>
+      </w:r>
+      <w:r>
+        <w:t xml:space="preserve"> collected</w:t>
+      </w:r>
+      <w:r>
+        <w:t xml:space="preserve"> from</w:t>
+      </w:r>
+      <w:r>
+        <w:t xml:space="preserve"> multiple</w:t>
+      </w:r>
+      <w:r>
+        <w:t xml:space="preserve"> users</w:t>
+      </w:r>
+      <w:r>
+        <w:t xml:space="preserve"> using</w:t>
+      </w:r>
+      <w:r>
+        <w:t xml:space="preserve"> pre-defined</w:t>
+      </w:r>
+      <w:r>
+        <w:t xml:space="preserve"> forms,</w:t>
+      </w:r>
+      <w:r>
+        <w:t xml:space="preserve"> built</w:t>
+      </w:r>
+      <w:r>
+        <w:t xml:space="preserve"> out</w:t>
+      </w:r>
+      <w:r>
+        <w:t xml:space="preserve"> of</w:t>
+      </w:r>
+      <w:r>
+        <w:t xml:space="preserve"> Excel</w:t>
+      </w:r>
+      <w:r>
+        <w:t xml:space="preserve"> spreadsheets.</w:t>
+      </w:r>
+      <w:r>
+        <w:t xml:space="preserve"> The</w:t>
+      </w:r>
+      <w:r>
+        <w:t xml:space="preserve"> form</w:t>
+      </w:r>
+      <w:r>
+        <w:t xml:space="preserve"> can</w:t>
+      </w:r>
+      <w:r>
+        <w:t xml:space="preserve"> be</w:t>
+      </w:r>
+      <w:r>
+        <w:t xml:space="preserve"> as</w:t>
+      </w:r>
+      <w:r>
+        <w:t xml:space="preserve"> complex</w:t>
+      </w:r>
+      <w:r>
+        <w:t xml:space="preserve"> or</w:t>
+      </w:r>
+      <w:r>
+        <w:t xml:space="preserve"> as</w:t>
+      </w:r>
+      <w:r>
+        <w:t xml:space="preserve"> simple</w:t>
+      </w:r>
+      <w:r>
+        <w:t xml:space="preserve"> as</w:t>
+      </w:r>
+      <w:r>
+        <w:t xml:space="preserve"> you</w:t>
+      </w:r>
+      <w:r>
+        <w:t xml:space="preserve"> like</w:t>
+      </w:r>
+    </w:p>
+    <w:p>
+      <w:r>
+        <w:t>-</w:t>
+      </w:r>
+      <w:r>
+        <w:t xml:space="preserve"> Datamaps</w:t>
+      </w:r>
+      <w:r>
+        <w:t xml:space="preserve"> does</w:t>
+      </w:r>
+      <w:r>
+        <w:t xml:space="preserve"> the</w:t>
+      </w:r>
+      <w:r>
+        <w:t xml:space="preserve"> hard</w:t>
+      </w:r>
+      <w:r>
+        <w:t xml:space="preserve"> work</w:t>
+      </w:r>
+      <w:r>
+        <w:t xml:space="preserve"> of</w:t>
+      </w:r>
+      <w:r>
+        <w:t xml:space="preserve"> collecting</w:t>
+      </w:r>
+      <w:r>
+        <w:t xml:space="preserve"> the</w:t>
+      </w:r>
+      <w:r>
+        <w:t xml:space="preserve"> data</w:t>
+      </w:r>
+      <w:r>
+        <w:t xml:space="preserve"> into</w:t>
+      </w:r>
+      <w:r>
+        <w:t xml:space="preserve"> one</w:t>
+      </w:r>
+      <w:r>
+        <w:t xml:space="preserve"> place</w:t>
+      </w:r>
+      <w:r>
+        <w:t xml:space="preserve"> for</w:t>
+      </w:r>
+      <w:r>
+        <w:t xml:space="preserve"> onward</w:t>
+      </w:r>
+      <w:r>
+        <w:t xml:space="preserve"> processing</w:t>
+      </w:r>
+      <w:r>
+        <w:t xml:space="preserve"> or</w:t>
+      </w:r>
+      <w:r>
+        <w:t xml:space="preserve"> analysis,</w:t>
+      </w:r>
+      <w:r>
+        <w:t xml:space="preserve"> whilst</w:t>
+      </w:r>
+      <w:r>
+        <w:t xml:space="preserve"> ensuring</w:t>
+      </w:r>
+      <w:r>
+        <w:t xml:space="preserve"> that</w:t>
+      </w:r>
+      <w:r>
+        <w:t xml:space="preserve"> the</w:t>
+      </w:r>
+      <w:r>
+        <w:t xml:space="preserve"> data</w:t>
+      </w:r>
+      <w:r>
+        <w:t xml:space="preserve"> is</w:t>
+      </w:r>
+      <w:r>
+        <w:t xml:space="preserve"> valid</w:t>
+      </w:r>
+      <w:r>
+        <w:t xml:space="preserve"> according</w:t>
+      </w:r>
+      <w:r>
+        <w:t xml:space="preserve"> to</w:t>
+      </w:r>
+      <w:r>
+        <w:t xml:space="preserve"> expectations.</w:t>
+      </w:r>
+      <w:r>
+        <w:t xml:space="preserve"> Datamaps</w:t>
+      </w:r>
+      <w:r>
+        <w:t xml:space="preserve"> acknowledges</w:t>
+      </w:r>
+      <w:r>
+        <w:t xml:space="preserve"> that</w:t>
+      </w:r>
+      <w:r>
+        <w:t xml:space="preserve"> in</w:t>
+      </w:r>
+      <w:r>
+        <w:t xml:space="preserve"> the</w:t>
+      </w:r>
+      <w:r>
+        <w:t xml:space="preserve"> office</w:t>
+      </w:r>
+      <w:r>
+        <w:t xml:space="preserve"> environment,</w:t>
+      </w:r>
+      <w:r>
+        <w:t xml:space="preserve"> we</w:t>
+      </w:r>
+      <w:r>
+        <w:t xml:space="preserve"> use</w:t>
+      </w:r>
+      <w:r>
+        <w:t xml:space="preserve"> Excel</w:t>
+      </w:r>
+      <w:r>
+        <w:t xml:space="preserve"> for</w:t>
+      </w:r>
+      <w:r>
+        <w:t xml:space="preserve"> everything,</w:t>
+      </w:r>
+      <w:r>
+        <w:t xml:space="preserve"> but</w:t>
+      </w:r>
+      <w:r>
+        <w:t xml:space="preserve"> using</w:t>
+      </w:r>
+      <w:r>
+        <w:t xml:space="preserve"> it</w:t>
+      </w:r>
+      <w:r>
+        <w:t xml:space="preserve"> to</w:t>
+      </w:r>
+      <w:r>
+        <w:t xml:space="preserve"> collect</w:t>
+      </w:r>
+      <w:r>
+        <w:t xml:space="preserve"> data</w:t>
+      </w:r>
+      <w:r>
+        <w:t xml:space="preserve"> requires</w:t>
+      </w:r>
+      <w:r>
+        <w:t xml:space="preserve"> help</w:t>
+      </w:r>
+    </w:p>
+    <w:p>
+      <w:r>
+        <w:t>-</w:t>
+      </w:r>
+      <w:r>
+        <w:t xml:space="preserve"> which</w:t>
+      </w:r>
+      <w:r>
+        <w:t xml:space="preserve"> is</w:t>
+      </w:r>
+      <w:r>
+        <w:t xml:space="preserve"> where</w:t>
+      </w:r>
+      <w:r>
+        <w:t xml:space="preserve"> Datamaps</w:t>
+      </w:r>
+      <w:r>
+        <w:t xml:space="preserve"> excels.</w:t>
+      </w:r>
+    </w:p>
+    <w:p>
+      <w:r>
+        <w:rPr>
+          <w:b/>
+        </w:rPr>
+        <w:t>Benefits comparison with last quarter</w:t>
+      </w:r>
+    </w:p>
+    <w:p>
+      <w:r>
+        <w:t xml:space="preserve"> nail</w:t>
+      </w:r>
+    </w:p>
+    <w:p>
+      <w:r>
+        <w:rPr>
+          <w:b/>
+        </w:rPr>
+        <w:t>Benefits comparison with baseline</w:t>
+      </w:r>
+    </w:p>
+    <w:p>
+      <w:r>
+        <w:t xml:space="preserve"> What</w:t>
+      </w:r>
+      <w:r>
+        <w:t xml:space="preserve"> you</w:t>
+      </w:r>
+      <w:r>
+        <w:t xml:space="preserve"> see</w:t>
+      </w:r>
+      <w:r>
+        <w:t xml:space="preserve"> if</w:t>
+      </w:r>
+      <w:r>
+        <w:t xml:space="preserve"> all</w:t>
+      </w:r>
+      <w:r>
+        <w:t xml:space="preserve"> there</w:t>
+      </w:r>
+      <w:r>
+        <w:t xml:space="preserve"> is</w:t>
+      </w:r>
+    </w:p>
+    <w:p>
+      <w:r>
+        <w:rPr>
+          <w:b/>
+        </w:rPr>
+        <w:t>Milestone narrative</w:t>
+      </w:r>
+    </w:p>
+    <w:p>
+      <w:r>
+        <w:t xml:space="preserve"> The</w:t>
+      </w:r>
+      <w:r>
+        <w:t xml:space="preserve"> 2010–11</w:t>
+      </w:r>
+      <w:r>
+        <w:t xml:space="preserve"> Ashes</w:t>
+      </w:r>
+      <w:r>
+        <w:t xml:space="preserve"> series</w:t>
+      </w:r>
+      <w:r>
+        <w:t xml:space="preserve"> (known</w:t>
+      </w:r>
+      <w:r>
+        <w:t xml:space="preserve"> as</w:t>
+      </w:r>
+      <w:r>
+        <w:t xml:space="preserve"> the</w:t>
+      </w:r>
+      <w:r>
+        <w:t xml:space="preserve"> Vodafone</w:t>
+      </w:r>
+      <w:r>
+        <w:t xml:space="preserve"> Ashes</w:t>
+      </w:r>
+      <w:r>
+        <w:t xml:space="preserve"> Series</w:t>
+      </w:r>
+      <w:r>
+        <w:t xml:space="preserve"> for</w:t>
+      </w:r>
+      <w:r>
+        <w:t xml:space="preserve"> sponsorship</w:t>
+      </w:r>
+      <w:r>
+        <w:t xml:space="preserve"> reasons)</w:t>
+      </w:r>
+      <w:r>
+        <w:t xml:space="preserve"> was</w:t>
+      </w:r>
+      <w:r>
+        <w:t xml:space="preserve"> the</w:t>
+      </w:r>
+      <w:r>
+        <w:t xml:space="preserve"> 66th</w:t>
+      </w:r>
+      <w:r>
+        <w:t xml:space="preserve"> series</w:t>
+      </w:r>
+      <w:r>
+        <w:t xml:space="preserve"> of</w:t>
+      </w:r>
+      <w:r>
+        <w:t xml:space="preserve"> Test</w:t>
+      </w:r>
+      <w:r>
+        <w:t xml:space="preserve"> cricket</w:t>
+      </w:r>
+      <w:r>
+        <w:t xml:space="preserve"> matches</w:t>
+      </w:r>
+      <w:r>
+        <w:t xml:space="preserve"> played</w:t>
+      </w:r>
+      <w:r>
+        <w:t xml:space="preserve"> to</w:t>
+      </w:r>
+      <w:r>
+        <w:t xml:space="preserve"> contest</w:t>
+      </w:r>
+      <w:r>
+        <w:t xml:space="preserve"> The</w:t>
+      </w:r>
+      <w:r>
+        <w:t xml:space="preserve"> Ashes.</w:t>
+      </w:r>
+      <w:r>
+        <w:t xml:space="preserve"> The</w:t>
+      </w:r>
+      <w:r>
+        <w:t xml:space="preserve"> series</w:t>
+      </w:r>
+      <w:r>
+        <w:t xml:space="preserve"> was</w:t>
+      </w:r>
+      <w:r>
+        <w:t xml:space="preserve"> played</w:t>
+      </w:r>
+      <w:r>
+        <w:t xml:space="preserve"> in</w:t>
+      </w:r>
+      <w:r>
+        <w:t xml:space="preserve"> Australia</w:t>
+      </w:r>
+      <w:r>
+        <w:t xml:space="preserve"> as</w:t>
+      </w:r>
+      <w:r>
+        <w:t xml:space="preserve"> part</w:t>
+      </w:r>
+      <w:r>
+        <w:t xml:space="preserve"> of</w:t>
+      </w:r>
+      <w:r>
+        <w:t xml:space="preserve"> the</w:t>
+      </w:r>
+      <w:r>
+        <w:t xml:space="preserve"> England</w:t>
+      </w:r>
+      <w:r>
+        <w:t xml:space="preserve"> cricket</w:t>
+      </w:r>
+      <w:r>
+        <w:t xml:space="preserve"> team's</w:t>
+      </w:r>
+      <w:r>
+        <w:t xml:space="preserve"> tour</w:t>
+      </w:r>
+      <w:r>
+        <w:t xml:space="preserve"> of</w:t>
+      </w:r>
+      <w:r>
+        <w:t xml:space="preserve"> the</w:t>
+      </w:r>
+      <w:r>
+        <w:t xml:space="preserve"> country</w:t>
+      </w:r>
+      <w:r>
+        <w:t xml:space="preserve"> during</w:t>
+      </w:r>
+      <w:r>
+        <w:t xml:space="preserve"> the</w:t>
+      </w:r>
+      <w:r>
+        <w:t xml:space="preserve"> 2010–11</w:t>
+      </w:r>
+      <w:r>
+        <w:t xml:space="preserve"> season.</w:t>
+      </w:r>
+      <w:r>
+        <w:t xml:space="preserve"> Five</w:t>
+      </w:r>
+      <w:r>
+        <w:t xml:space="preserve"> Tests</w:t>
+      </w:r>
+      <w:r>
+        <w:t xml:space="preserve"> were</w:t>
+      </w:r>
+      <w:r>
+        <w:t xml:space="preserve"> played</w:t>
+      </w:r>
+      <w:r>
+        <w:t xml:space="preserve"> from</w:t>
+      </w:r>
+      <w:r>
+        <w:t xml:space="preserve"> 25</w:t>
+      </w:r>
+      <w:r>
+        <w:t xml:space="preserve"> November</w:t>
+      </w:r>
+      <w:r>
+        <w:t xml:space="preserve"> 2010</w:t>
+      </w:r>
+      <w:r>
+        <w:t xml:space="preserve"> to</w:t>
+      </w:r>
+      <w:r>
+        <w:t xml:space="preserve"> 7</w:t>
+      </w:r>
+      <w:r>
+        <w:t xml:space="preserve"> January</w:t>
+      </w:r>
+      <w:r>
+        <w:t xml:space="preserve"> 2011.[1]</w:t>
+      </w:r>
+      <w:r>
+        <w:t xml:space="preserve"> England</w:t>
+      </w:r>
+      <w:r>
+        <w:t xml:space="preserve"> won</w:t>
+      </w:r>
+      <w:r>
+        <w:t xml:space="preserve"> the</w:t>
+      </w:r>
+      <w:r>
+        <w:t xml:space="preserve"> series</w:t>
+      </w:r>
+      <w:r>
+        <w:t xml:space="preserve"> 3–1</w:t>
+      </w:r>
+      <w:r>
+        <w:t xml:space="preserve"> and</w:t>
+      </w:r>
+      <w:r>
+        <w:t xml:space="preserve"> retained</w:t>
+      </w:r>
+      <w:r>
+        <w:t xml:space="preserve"> the</w:t>
+      </w:r>
+      <w:r>
+        <w:t xml:space="preserve"> Ashes,</w:t>
+      </w:r>
+      <w:r>
+        <w:t xml:space="preserve"> having</w:t>
+      </w:r>
+      <w:r>
+        <w:t xml:space="preserve"> won</w:t>
+      </w:r>
+      <w:r>
+        <w:t xml:space="preserve"> the</w:t>
+      </w:r>
+      <w:r>
+        <w:t xml:space="preserve"> previous</w:t>
+      </w:r>
+      <w:r>
+        <w:t xml:space="preserve"> series</w:t>
+      </w:r>
+      <w:r>
+        <w:t xml:space="preserve"> in</w:t>
+      </w:r>
+      <w:r>
+        <w:t xml:space="preserve"> 2009</w:t>
+      </w:r>
+      <w:r>
+        <w:t xml:space="preserve"> by</w:t>
+      </w:r>
+      <w:r>
+        <w:t xml:space="preserve"> two</w:t>
+      </w:r>
+      <w:r>
+        <w:t xml:space="preserve"> Tests</w:t>
+      </w:r>
+      <w:r>
+        <w:t xml:space="preserve"> to</w:t>
+      </w:r>
+      <w:r>
+        <w:t xml:space="preserve"> one.</w:t>
+      </w:r>
+      <w:r>
+        <w:t xml:space="preserve"> As</w:t>
+      </w:r>
+      <w:r>
+        <w:t xml:space="preserve"> of</w:t>
+      </w:r>
+      <w:r>
+        <w:t xml:space="preserve"> 2019,</w:t>
+      </w:r>
+      <w:r>
+        <w:t xml:space="preserve"> it</w:t>
+      </w:r>
+      <w:r>
+        <w:t xml:space="preserve"> remains</w:t>
+      </w:r>
+      <w:r>
+        <w:t xml:space="preserve"> the</w:t>
+      </w:r>
+      <w:r>
+        <w:t xml:space="preserve"> most</w:t>
+      </w:r>
+      <w:r>
+        <w:t xml:space="preserve"> recent</w:t>
+      </w:r>
+      <w:r>
+        <w:t xml:space="preserve"> occasion</w:t>
+      </w:r>
+      <w:r>
+        <w:t xml:space="preserve"> that</w:t>
+      </w:r>
+      <w:r>
+        <w:t xml:space="preserve"> a</w:t>
+      </w:r>
+      <w:r>
+        <w:t xml:space="preserve"> visiting</w:t>
+      </w:r>
+      <w:r>
+        <w:t xml:space="preserve"> team</w:t>
+      </w:r>
+      <w:r>
+        <w:t xml:space="preserve"> has</w:t>
+      </w:r>
+      <w:r>
+        <w:t xml:space="preserve"> won</w:t>
+      </w:r>
+      <w:r>
+        <w:t xml:space="preserve"> an</w:t>
+      </w:r>
+      <w:r>
+        <w:t xml:space="preserve"> Ashes</w:t>
+      </w:r>
+      <w:r>
+        <w:t xml:space="preserve"> series.</w:t>
+      </w:r>
+    </w:p>
     <w:sectPr>
-      <w:pgSz w:w="15840" w:h="12240" w:orient="landscape"/>
+      <w:headerReference w:type="even" r:id="rId11"/>
+      <w:headerReference w:type="default" r:id="rId12"/>
+      <w:footerReference w:type="even" r:id="rId13"/>
+      <w:footerReference w:type="default" r:id="rId14"/>
+      <w:headerReference w:type="first" r:id="rId15"/>
+      <w:footerReference w:type="first" r:id="rId16"/>
+      <w:pgSz w:w="12240" w:h="15840"/>
       <w:pgMar w:top="1440" w:right="1800" w:bottom="1440" w:left="1800" w:header="720" w:footer="720" w:gutter="0"/>
       <w:cols w:space="720"/>
       <w:docGrid w:linePitch="360"/>

</xml_diff>

<commit_message>
wp use of json data master
</commit_message>
<xml_diff>
--- a/tests/resources/summary_temp_altered.docx
+++ b/tests/resources/summary_temp_altered.docx
@@ -3,1058 +3,2268 @@
 <w:document xmlns:wpc="http://schemas.microsoft.com/office/word/2010/wordprocessingCanvas" xmlns:cx="http://schemas.microsoft.com/office/drawing/2014/chartex" xmlns:cx1="http://schemas.microsoft.com/office/drawing/2015/9/8/chartex" xmlns:cx2="http://schemas.microsoft.com/office/drawing/2015/10/21/chartex" xmlns:cx3="http://schemas.microsoft.com/office/drawing/2016/5/9/chartex" xmlns:cx4="http://schemas.microsoft.com/office/drawing/2016/5/10/chartex" xmlns:cx5="http://schemas.microsoft.com/office/drawing/2016/5/11/chartex" xmlns:cx6="http://schemas.microsoft.com/office/drawing/2016/5/12/chartex" xmlns:cx7="http://schemas.microsoft.com/office/drawing/2016/5/13/chartex" xmlns:cx8="http://schemas.microsoft.com/office/drawing/2016/5/14/chartex" xmlns:mc="http://schemas.openxmlformats.org/markup-compatibility/2006" xmlns:aink="http://schemas.microsoft.com/office/drawing/2016/ink" xmlns:am3d="http://schemas.microsoft.com/office/drawing/2017/model3d" xmlns:o="urn:schemas-microsoft-com:office:office" xmlns:r="http://schemas.openxmlformats.org/officeDocument/2006/relationships" xmlns:m="http://schemas.openxmlformats.org/officeDocument/2006/math" xmlns:v="urn:schemas-microsoft-com:vml" xmlns:wp14="http://schemas.microsoft.com/office/word/2010/wordprocessingDrawing" xmlns:wp="http://schemas.openxmlformats.org/drawingml/2006/wordprocessingDrawing" xmlns:w10="urn:schemas-microsoft-com:office:word" xmlns:w="http://schemas.openxmlformats.org/wordprocessingml/2006/main" xmlns:w14="http://schemas.microsoft.com/office/word/2010/wordml" xmlns:w15="http://schemas.microsoft.com/office/word/2012/wordml" xmlns:w16cid="http://schemas.microsoft.com/office/word/2016/wordml/cid" xmlns:w16se="http://schemas.microsoft.com/office/word/2015/wordml/symex" xmlns:wpg="http://schemas.microsoft.com/office/word/2010/wordprocessingGroup" xmlns:wpi="http://schemas.microsoft.com/office/word/2010/wordprocessingInk" xmlns:wne="http://schemas.microsoft.com/office/word/2006/wordml" xmlns:wps="http://schemas.microsoft.com/office/word/2010/wordprocessingShape" mc:Ignorable="w14 w15 w16se w16cid wp14">
   <w:body>
     <w:p/>
-    <w:p/>
     <w:p>
-      <w:r>
-        <w:rPr>
-          <w:color w:val="FF0000"/>
-        </w:rPr>
-        <w:t>*Red text highlights changes in narratives from last quarter</w:t>
-      </w:r>
+      <w:pPr>
+        <w:sectPr>
+          <w:headerReference w:type="even" r:id="rId11"/>
+          <w:headerReference w:type="default" r:id="rId12"/>
+          <w:footerReference w:type="even" r:id="rId13"/>
+          <w:footerReference w:type="default" r:id="rId14"/>
+          <w:headerReference w:type="first" r:id="rId15"/>
+          <w:footerReference w:type="first" r:id="rId16"/>
+          <w:pgSz w:w="12240" w:h="15840"/>
+          <w:pgMar w:top="1440" w:right="1800" w:bottom="1440" w:left="1800" w:header="720" w:footer="720" w:gutter="0"/>
+          <w:cols w:space="720"/>
+          <w:docGrid w:linePitch="360"/>
+        </w:sectPr>
+      </w:pPr>
+    </w:p>
+    <w:p>
+      <w:pPr>
+        <w:sectPr>
+          <w:pgSz w:w="15840" w:h="12240" w:orient="landscape"/>
+          <w:pgMar w:top="1440" w:right="1800" w:bottom="1440" w:left="1800" w:header="720" w:footer="720" w:gutter="0"/>
+          <w:cols w:space="720"/>
+          <w:docGrid w:linePitch="360"/>
+        </w:sectPr>
+      </w:pPr>
     </w:p>
     <w:p>
       <w:r>
         <w:rPr>
           <w:b/>
         </w:rPr>
-        <w:t>SRO delivery confidence narrative</w:t>
+        <w:t>SoT milestone table (2021 - 22)</w:t>
       </w:r>
     </w:p>
-    <w:p>
-      <w:r>
-        <w:t xml:space="preserve"> The</w:t>
-      </w:r>
-      <w:r>
-        <w:t xml:space="preserve"> Bretton</w:t>
-      </w:r>
-      <w:r>
-        <w:t xml:space="preserve"> Woods</w:t>
-      </w:r>
-      <w:r>
-        <w:t xml:space="preserve"> system</w:t>
-      </w:r>
-      <w:r>
-        <w:t xml:space="preserve"> of</w:t>
-      </w:r>
-      <w:r>
-        <w:t xml:space="preserve"> monetary</w:t>
-      </w:r>
-      <w:r>
-        <w:t xml:space="preserve"> management</w:t>
-      </w:r>
-      <w:r>
-        <w:t xml:space="preserve"> established</w:t>
-      </w:r>
-      <w:r>
-        <w:t xml:space="preserve"> the</w:t>
-      </w:r>
-      <w:r>
-        <w:t xml:space="preserve"> rules</w:t>
-      </w:r>
-      <w:r>
-        <w:t xml:space="preserve"> for</w:t>
-      </w:r>
-      <w:r>
-        <w:t xml:space="preserve"> commercial</w:t>
-      </w:r>
-      <w:r>
-        <w:t xml:space="preserve"> and</w:t>
-      </w:r>
-      <w:r>
-        <w:t xml:space="preserve"> financial</w:t>
-      </w:r>
-      <w:r>
-        <w:t xml:space="preserve"> relations</w:t>
-      </w:r>
-      <w:r>
-        <w:t xml:space="preserve"> among</w:t>
-      </w:r>
-      <w:r>
-        <w:t xml:space="preserve"> the</w:t>
-      </w:r>
-      <w:r>
-        <w:t xml:space="preserve"> United</w:t>
-      </w:r>
-      <w:r>
-        <w:t xml:space="preserve"> States,</w:t>
-      </w:r>
-      <w:r>
-        <w:t xml:space="preserve"> Canada,</w:t>
-      </w:r>
-      <w:r>
-        <w:t xml:space="preserve"> Western</w:t>
-      </w:r>
-      <w:r>
-        <w:t xml:space="preserve"> European</w:t>
-      </w:r>
-      <w:r>
-        <w:t xml:space="preserve"> countries,</w:t>
-      </w:r>
-      <w:r>
-        <w:t xml:space="preserve"> Australia,</w:t>
-      </w:r>
-      <w:r>
-        <w:t xml:space="preserve"> and</w:t>
-      </w:r>
-      <w:r>
-        <w:t xml:space="preserve"> Japan</w:t>
-      </w:r>
-      <w:r>
-        <w:t xml:space="preserve"> after</w:t>
-      </w:r>
-      <w:r>
-        <w:t xml:space="preserve"> the</w:t>
-      </w:r>
-      <w:r>
-        <w:t xml:space="preserve"> 1944</w:t>
-      </w:r>
-      <w:r>
-        <w:t xml:space="preserve"> Bretton</w:t>
-      </w:r>
-      <w:r>
-        <w:t xml:space="preserve"> Woods</w:t>
-      </w:r>
-      <w:r>
-        <w:t xml:space="preserve"> Agreement.</w:t>
-      </w:r>
-      <w:r>
-        <w:t xml:space="preserve"> The</w:t>
-      </w:r>
-      <w:r>
-        <w:t xml:space="preserve"> Bretton</w:t>
-      </w:r>
-      <w:r>
-        <w:t xml:space="preserve"> Woods</w:t>
-      </w:r>
-      <w:r>
-        <w:t xml:space="preserve"> system</w:t>
-      </w:r>
-      <w:r>
-        <w:t xml:space="preserve"> was</w:t>
-      </w:r>
-      <w:r>
-        <w:t xml:space="preserve"> the</w:t>
-      </w:r>
-      <w:r>
-        <w:t xml:space="preserve"> first</w:t>
-      </w:r>
-      <w:r>
-        <w:t xml:space="preserve"> example</w:t>
-      </w:r>
-      <w:r>
-        <w:t xml:space="preserve"> of</w:t>
-      </w:r>
-      <w:r>
-        <w:t xml:space="preserve"> a</w:t>
-      </w:r>
-      <w:r>
-        <w:t xml:space="preserve"> fully</w:t>
-      </w:r>
-      <w:r>
-        <w:t xml:space="preserve"> negotiated</w:t>
-      </w:r>
-      <w:r>
-        <w:t xml:space="preserve"> monetary</w:t>
-      </w:r>
-      <w:r>
-        <w:t xml:space="preserve"> order</w:t>
-      </w:r>
-      <w:r>
-        <w:t xml:space="preserve"> intended</w:t>
-      </w:r>
-      <w:r>
-        <w:t xml:space="preserve"> to</w:t>
-      </w:r>
-      <w:r>
-        <w:t xml:space="preserve"> govern</w:t>
-      </w:r>
-      <w:r>
-        <w:t xml:space="preserve"> monetary</w:t>
-      </w:r>
-      <w:r>
-        <w:t xml:space="preserve"> relations</w:t>
-      </w:r>
-      <w:r>
-        <w:t xml:space="preserve"> among</w:t>
-      </w:r>
-      <w:r>
-        <w:t xml:space="preserve"> independent</w:t>
-      </w:r>
-      <w:r>
-        <w:t xml:space="preserve"> states.</w:t>
-      </w:r>
-      <w:r>
-        <w:t xml:space="preserve"> The</w:t>
-      </w:r>
-      <w:r>
-        <w:t xml:space="preserve"> chief</w:t>
-      </w:r>
-      <w:r>
-        <w:t xml:space="preserve"> features</w:t>
-      </w:r>
-      <w:r>
-        <w:t xml:space="preserve"> of</w:t>
-      </w:r>
-      <w:r>
-        <w:t xml:space="preserve"> the</w:t>
-      </w:r>
-      <w:r>
-        <w:t xml:space="preserve"> Bretton</w:t>
-      </w:r>
-      <w:r>
-        <w:t xml:space="preserve"> Woods</w:t>
-      </w:r>
-      <w:r>
-        <w:t xml:space="preserve"> system</w:t>
-      </w:r>
-      <w:r>
-        <w:t xml:space="preserve"> were</w:t>
-      </w:r>
-      <w:r>
-        <w:t xml:space="preserve"> an</w:t>
-      </w:r>
-      <w:r>
-        <w:t xml:space="preserve"> obligation</w:t>
-      </w:r>
-      <w:r>
-        <w:t xml:space="preserve"> for</w:t>
-      </w:r>
-      <w:r>
-        <w:t xml:space="preserve"> each</w:t>
-      </w:r>
-      <w:r>
-        <w:t xml:space="preserve"> country</w:t>
-      </w:r>
-      <w:r>
-        <w:t xml:space="preserve"> to</w:t>
-      </w:r>
-      <w:r>
-        <w:t xml:space="preserve"> adopt</w:t>
-      </w:r>
-      <w:r>
-        <w:t xml:space="preserve"> a</w:t>
-      </w:r>
-      <w:r>
-        <w:t xml:space="preserve"> monetary</w:t>
-      </w:r>
-      <w:r>
-        <w:t xml:space="preserve"> policy</w:t>
-      </w:r>
-      <w:r>
-        <w:t xml:space="preserve"> that</w:t>
-      </w:r>
-      <w:r>
-        <w:t xml:space="preserve"> maintained</w:t>
-      </w:r>
-      <w:r>
-        <w:t xml:space="preserve"> its</w:t>
-      </w:r>
-      <w:r>
-        <w:t xml:space="preserve"> external</w:t>
-      </w:r>
-      <w:r>
-        <w:t xml:space="preserve"> exchange</w:t>
-      </w:r>
-      <w:r>
-        <w:t xml:space="preserve"> rates</w:t>
-      </w:r>
-      <w:r>
-        <w:t xml:space="preserve"> within</w:t>
-      </w:r>
-      <w:r>
-        <w:t xml:space="preserve"> 1</w:t>
-      </w:r>
-      <w:r>
-        <w:t xml:space="preserve"> percent</w:t>
-      </w:r>
-      <w:r>
-        <w:t xml:space="preserve"> by</w:t>
-      </w:r>
-      <w:r>
-        <w:t xml:space="preserve"> tying</w:t>
-      </w:r>
-      <w:r>
-        <w:t xml:space="preserve"> its</w:t>
-      </w:r>
-      <w:r>
-        <w:t xml:space="preserve"> currency</w:t>
-      </w:r>
-      <w:r>
-        <w:t xml:space="preserve"> to</w:t>
-      </w:r>
-      <w:r>
-        <w:t xml:space="preserve"> gold</w:t>
-      </w:r>
-      <w:r>
-        <w:t xml:space="preserve"> and</w:t>
-      </w:r>
-      <w:r>
-        <w:t xml:space="preserve"> the</w:t>
-      </w:r>
-      <w:r>
-        <w:t xml:space="preserve"> ability</w:t>
-      </w:r>
-      <w:r>
-        <w:t xml:space="preserve"> of</w:t>
-      </w:r>
-      <w:r>
-        <w:t xml:space="preserve"> the</w:t>
-      </w:r>
-      <w:r>
-        <w:t xml:space="preserve"> IMF</w:t>
-      </w:r>
-      <w:r>
-        <w:t xml:space="preserve"> to</w:t>
-      </w:r>
-      <w:r>
-        <w:t xml:space="preserve"> bridge</w:t>
-      </w:r>
-      <w:r>
-        <w:t xml:space="preserve"> temporary</w:t>
-      </w:r>
-      <w:r>
-        <w:t xml:space="preserve"> imbalances</w:t>
-      </w:r>
-      <w:r>
-        <w:t xml:space="preserve"> of</w:t>
-      </w:r>
-      <w:r>
-        <w:t xml:space="preserve"> payments.</w:t>
-      </w:r>
-      <w:r>
-        <w:t xml:space="preserve"> Also,</w:t>
-      </w:r>
-      <w:r>
-        <w:t xml:space="preserve"> there</w:t>
-      </w:r>
-      <w:r>
-        <w:t xml:space="preserve"> was</w:t>
-      </w:r>
-      <w:r>
-        <w:t xml:space="preserve"> a</w:t>
-      </w:r>
-      <w:r>
-        <w:t xml:space="preserve"> need</w:t>
-      </w:r>
-      <w:r>
-        <w:t xml:space="preserve"> to</w:t>
-      </w:r>
-      <w:r>
-        <w:t xml:space="preserve"> address</w:t>
-      </w:r>
-      <w:r>
-        <w:t xml:space="preserve"> the</w:t>
-      </w:r>
-      <w:r>
-        <w:t xml:space="preserve"> lack</w:t>
-      </w:r>
-      <w:r>
-        <w:t xml:space="preserve"> of</w:t>
-      </w:r>
-      <w:r>
-        <w:t xml:space="preserve"> cooperation</w:t>
-      </w:r>
-      <w:r>
-        <w:t xml:space="preserve"> among</w:t>
-      </w:r>
-      <w:r>
-        <w:t xml:space="preserve"> other</w:t>
-      </w:r>
-      <w:r>
-        <w:t xml:space="preserve"> countries</w:t>
-      </w:r>
-      <w:r>
-        <w:t xml:space="preserve"> and</w:t>
-      </w:r>
-      <w:r>
-        <w:t xml:space="preserve"> to</w:t>
-      </w:r>
-      <w:r>
-        <w:t xml:space="preserve"> prevent</w:t>
-      </w:r>
-      <w:r>
-        <w:t xml:space="preserve"> competitive</w:t>
-      </w:r>
-      <w:r>
-        <w:t xml:space="preserve"> devaluation</w:t>
-      </w:r>
-      <w:r>
-        <w:t xml:space="preserve"> of</w:t>
-      </w:r>
-      <w:r>
-        <w:t xml:space="preserve"> the</w:t>
-      </w:r>
-      <w:r>
-        <w:t xml:space="preserve"> currencies</w:t>
-      </w:r>
-      <w:r>
-        <w:t xml:space="preserve"> as</w:t>
-      </w:r>
-      <w:r>
-        <w:t xml:space="preserve"> well.</w:t>
-      </w:r>
-    </w:p>
-    <w:p>
-      <w:r>
-        <w:rPr>
-          <w:b/>
-        </w:rPr>
-        <w:t>Financial cost narrative</w:t>
-      </w:r>
-    </w:p>
-    <w:p>
-      <w:r>
-        <w:t xml:space="preserve"> None</w:t>
-      </w:r>
-    </w:p>
-    <w:p>
-      <w:r>
-        <w:rPr>
-          <w:b/>
-        </w:rPr>
-        <w:t>Financial comparison with last quarter</w:t>
-      </w:r>
-    </w:p>
-    <w:p>
-      <w:r>
-        <w:t xml:space="preserve"> wood</w:t>
-      </w:r>
-    </w:p>
-    <w:p>
-      <w:r>
-        <w:rPr>
-          <w:b/>
-        </w:rPr>
-        <w:t>Financial comparison with baseline</w:t>
-      </w:r>
-    </w:p>
-    <w:p>
-      <w:r>
-        <w:t xml:space="preserve"> screw</w:t>
-      </w:r>
-    </w:p>
-    <w:p>
-      <w:r>
-        <w:rPr>
-          <w:b/>
-        </w:rPr>
-        <w:t>Benefits Narrative</w:t>
-      </w:r>
-    </w:p>
-    <w:p>
-      <w:r>
-        <w:t xml:space="preserve"> Datamaps</w:t>
-      </w:r>
-      <w:r>
-        <w:t xml:space="preserve"> allows</w:t>
-      </w:r>
-      <w:r>
-        <w:t xml:space="preserve"> for</w:t>
-      </w:r>
-      <w:r>
-        <w:t xml:space="preserve"> data</w:t>
-      </w:r>
-      <w:r>
-        <w:t xml:space="preserve"> to</w:t>
-      </w:r>
-      <w:r>
-        <w:t xml:space="preserve"> be</w:t>
-      </w:r>
-      <w:r>
-        <w:t xml:space="preserve"> collected</w:t>
-      </w:r>
-      <w:r>
-        <w:t xml:space="preserve"> from</w:t>
-      </w:r>
-      <w:r>
-        <w:t xml:space="preserve"> multiple</w:t>
-      </w:r>
-      <w:r>
-        <w:t xml:space="preserve"> users</w:t>
-      </w:r>
-      <w:r>
-        <w:t xml:space="preserve"> using</w:t>
-      </w:r>
-      <w:r>
-        <w:t xml:space="preserve"> pre-defined</w:t>
-      </w:r>
-      <w:r>
-        <w:t xml:space="preserve"> forms,</w:t>
-      </w:r>
-      <w:r>
-        <w:t xml:space="preserve"> built</w:t>
-      </w:r>
-      <w:r>
-        <w:t xml:space="preserve"> out</w:t>
-      </w:r>
-      <w:r>
-        <w:t xml:space="preserve"> of</w:t>
-      </w:r>
-      <w:r>
-        <w:t xml:space="preserve"> Excel</w:t>
-      </w:r>
-      <w:r>
-        <w:t xml:space="preserve"> spreadsheets.</w:t>
-      </w:r>
-      <w:r>
-        <w:t xml:space="preserve"> The</w:t>
-      </w:r>
-      <w:r>
-        <w:t xml:space="preserve"> form</w:t>
-      </w:r>
-      <w:r>
-        <w:t xml:space="preserve"> can</w:t>
-      </w:r>
-      <w:r>
-        <w:t xml:space="preserve"> be</w:t>
-      </w:r>
-      <w:r>
-        <w:t xml:space="preserve"> as</w:t>
-      </w:r>
-      <w:r>
-        <w:t xml:space="preserve"> complex</w:t>
-      </w:r>
-      <w:r>
-        <w:t xml:space="preserve"> or</w:t>
-      </w:r>
-      <w:r>
-        <w:t xml:space="preserve"> as</w:t>
-      </w:r>
-      <w:r>
-        <w:t xml:space="preserve"> simple</w:t>
-      </w:r>
-      <w:r>
-        <w:t xml:space="preserve"> as</w:t>
-      </w:r>
-      <w:r>
-        <w:t xml:space="preserve"> you</w:t>
-      </w:r>
-      <w:r>
-        <w:t xml:space="preserve"> like</w:t>
-      </w:r>
-    </w:p>
-    <w:p>
-      <w:r>
-        <w:t>-</w:t>
-      </w:r>
-      <w:r>
-        <w:t xml:space="preserve"> Datamaps</w:t>
-      </w:r>
-      <w:r>
-        <w:t xml:space="preserve"> does</w:t>
-      </w:r>
-      <w:r>
-        <w:t xml:space="preserve"> the</w:t>
-      </w:r>
-      <w:r>
-        <w:t xml:space="preserve"> hard</w:t>
-      </w:r>
-      <w:r>
-        <w:t xml:space="preserve"> work</w:t>
-      </w:r>
-      <w:r>
-        <w:t xml:space="preserve"> of</w:t>
-      </w:r>
-      <w:r>
-        <w:t xml:space="preserve"> collecting</w:t>
-      </w:r>
-      <w:r>
-        <w:t xml:space="preserve"> the</w:t>
-      </w:r>
-      <w:r>
-        <w:t xml:space="preserve"> data</w:t>
-      </w:r>
-      <w:r>
-        <w:t xml:space="preserve"> into</w:t>
-      </w:r>
-      <w:r>
-        <w:t xml:space="preserve"> one</w:t>
-      </w:r>
-      <w:r>
-        <w:t xml:space="preserve"> place</w:t>
-      </w:r>
-      <w:r>
-        <w:t xml:space="preserve"> for</w:t>
-      </w:r>
-      <w:r>
-        <w:t xml:space="preserve"> onward</w:t>
-      </w:r>
-      <w:r>
-        <w:t xml:space="preserve"> processing</w:t>
-      </w:r>
-      <w:r>
-        <w:t xml:space="preserve"> or</w:t>
-      </w:r>
-      <w:r>
-        <w:t xml:space="preserve"> analysis,</w:t>
-      </w:r>
-      <w:r>
-        <w:t xml:space="preserve"> whilst</w:t>
-      </w:r>
-      <w:r>
-        <w:t xml:space="preserve"> ensuring</w:t>
-      </w:r>
-      <w:r>
-        <w:t xml:space="preserve"> that</w:t>
-      </w:r>
-      <w:r>
-        <w:t xml:space="preserve"> the</w:t>
-      </w:r>
-      <w:r>
-        <w:t xml:space="preserve"> data</w:t>
-      </w:r>
-      <w:r>
-        <w:t xml:space="preserve"> is</w:t>
-      </w:r>
-      <w:r>
-        <w:t xml:space="preserve"> valid</w:t>
-      </w:r>
-      <w:r>
-        <w:t xml:space="preserve"> according</w:t>
-      </w:r>
-      <w:r>
-        <w:t xml:space="preserve"> to</w:t>
-      </w:r>
-      <w:r>
-        <w:t xml:space="preserve"> expectations.</w:t>
-      </w:r>
-      <w:r>
-        <w:t xml:space="preserve"> Datamaps</w:t>
-      </w:r>
-      <w:r>
-        <w:t xml:space="preserve"> acknowledges</w:t>
-      </w:r>
-      <w:r>
-        <w:t xml:space="preserve"> that</w:t>
-      </w:r>
-      <w:r>
-        <w:t xml:space="preserve"> in</w:t>
-      </w:r>
-      <w:r>
-        <w:t xml:space="preserve"> the</w:t>
-      </w:r>
-      <w:r>
-        <w:t xml:space="preserve"> office</w:t>
-      </w:r>
-      <w:r>
-        <w:t xml:space="preserve"> environment,</w:t>
-      </w:r>
-      <w:r>
-        <w:t xml:space="preserve"> we</w:t>
-      </w:r>
-      <w:r>
-        <w:t xml:space="preserve"> use</w:t>
-      </w:r>
-      <w:r>
-        <w:t xml:space="preserve"> Excel</w:t>
-      </w:r>
-      <w:r>
-        <w:t xml:space="preserve"> for</w:t>
-      </w:r>
-      <w:r>
-        <w:t xml:space="preserve"> everything,</w:t>
-      </w:r>
-      <w:r>
-        <w:t xml:space="preserve"> but</w:t>
-      </w:r>
-      <w:r>
-        <w:t xml:space="preserve"> using</w:t>
-      </w:r>
-      <w:r>
-        <w:t xml:space="preserve"> it</w:t>
-      </w:r>
-      <w:r>
-        <w:t xml:space="preserve"> to</w:t>
-      </w:r>
-      <w:r>
-        <w:t xml:space="preserve"> collect</w:t>
-      </w:r>
-      <w:r>
-        <w:t xml:space="preserve"> data</w:t>
-      </w:r>
-      <w:r>
-        <w:t xml:space="preserve"> requires</w:t>
-      </w:r>
-      <w:r>
-        <w:t xml:space="preserve"> help</w:t>
-      </w:r>
-    </w:p>
-    <w:p>
-      <w:r>
-        <w:t>-</w:t>
-      </w:r>
-      <w:r>
-        <w:t xml:space="preserve"> which</w:t>
-      </w:r>
-      <w:r>
-        <w:t xml:space="preserve"> is</w:t>
-      </w:r>
-      <w:r>
-        <w:t xml:space="preserve"> where</w:t>
-      </w:r>
-      <w:r>
-        <w:t xml:space="preserve"> Datamaps</w:t>
-      </w:r>
-      <w:r>
-        <w:t xml:space="preserve"> excels.</w:t>
-      </w:r>
-    </w:p>
-    <w:p>
-      <w:r>
-        <w:rPr>
-          <w:b/>
-        </w:rPr>
-        <w:t>Benefits comparison with last quarter</w:t>
-      </w:r>
-    </w:p>
-    <w:p>
-      <w:r>
-        <w:t xml:space="preserve"> nail</w:t>
-      </w:r>
-    </w:p>
-    <w:p>
-      <w:r>
-        <w:rPr>
-          <w:b/>
-        </w:rPr>
-        <w:t>Benefits comparison with baseline</w:t>
-      </w:r>
-    </w:p>
-    <w:p>
-      <w:r>
-        <w:t xml:space="preserve"> What</w:t>
-      </w:r>
-      <w:r>
-        <w:t xml:space="preserve"> you</w:t>
-      </w:r>
-      <w:r>
-        <w:t xml:space="preserve"> see</w:t>
-      </w:r>
-      <w:r>
-        <w:t xml:space="preserve"> if</w:t>
-      </w:r>
-      <w:r>
-        <w:t xml:space="preserve"> all</w:t>
-      </w:r>
-      <w:r>
-        <w:t xml:space="preserve"> there</w:t>
-      </w:r>
-      <w:r>
-        <w:t xml:space="preserve"> is</w:t>
-      </w:r>
-    </w:p>
-    <w:p>
-      <w:r>
-        <w:rPr>
-          <w:b/>
-        </w:rPr>
-        <w:t>Milestone narrative</w:t>
-      </w:r>
-    </w:p>
-    <w:p>
-      <w:r>
-        <w:t xml:space="preserve"> The</w:t>
-      </w:r>
-      <w:r>
-        <w:t xml:space="preserve"> 2010–11</w:t>
-      </w:r>
-      <w:r>
-        <w:t xml:space="preserve"> Ashes</w:t>
-      </w:r>
-      <w:r>
-        <w:t xml:space="preserve"> series</w:t>
-      </w:r>
-      <w:r>
-        <w:t xml:space="preserve"> (known</w:t>
-      </w:r>
-      <w:r>
-        <w:t xml:space="preserve"> as</w:t>
-      </w:r>
-      <w:r>
-        <w:t xml:space="preserve"> the</w:t>
-      </w:r>
-      <w:r>
-        <w:t xml:space="preserve"> Vodafone</w:t>
-      </w:r>
-      <w:r>
-        <w:t xml:space="preserve"> Ashes</w:t>
-      </w:r>
-      <w:r>
-        <w:t xml:space="preserve"> Series</w:t>
-      </w:r>
-      <w:r>
-        <w:t xml:space="preserve"> for</w:t>
-      </w:r>
-      <w:r>
-        <w:t xml:space="preserve"> sponsorship</w:t>
-      </w:r>
-      <w:r>
-        <w:t xml:space="preserve"> reasons)</w:t>
-      </w:r>
-      <w:r>
-        <w:t xml:space="preserve"> was</w:t>
-      </w:r>
-      <w:r>
-        <w:t xml:space="preserve"> the</w:t>
-      </w:r>
-      <w:r>
-        <w:t xml:space="preserve"> 66th</w:t>
-      </w:r>
-      <w:r>
-        <w:t xml:space="preserve"> series</w:t>
-      </w:r>
-      <w:r>
-        <w:t xml:space="preserve"> of</w:t>
-      </w:r>
-      <w:r>
-        <w:t xml:space="preserve"> Test</w:t>
-      </w:r>
-      <w:r>
-        <w:t xml:space="preserve"> cricket</w:t>
-      </w:r>
-      <w:r>
-        <w:t xml:space="preserve"> matches</w:t>
-      </w:r>
-      <w:r>
-        <w:t xml:space="preserve"> played</w:t>
-      </w:r>
-      <w:r>
-        <w:t xml:space="preserve"> to</w:t>
-      </w:r>
-      <w:r>
-        <w:t xml:space="preserve"> contest</w:t>
-      </w:r>
-      <w:r>
-        <w:t xml:space="preserve"> The</w:t>
-      </w:r>
-      <w:r>
-        <w:t xml:space="preserve"> Ashes.</w:t>
-      </w:r>
-      <w:r>
-        <w:t xml:space="preserve"> The</w:t>
-      </w:r>
-      <w:r>
-        <w:t xml:space="preserve"> series</w:t>
-      </w:r>
-      <w:r>
-        <w:t xml:space="preserve"> was</w:t>
-      </w:r>
-      <w:r>
-        <w:t xml:space="preserve"> played</w:t>
-      </w:r>
-      <w:r>
-        <w:t xml:space="preserve"> in</w:t>
-      </w:r>
-      <w:r>
-        <w:t xml:space="preserve"> Australia</w:t>
-      </w:r>
-      <w:r>
-        <w:t xml:space="preserve"> as</w:t>
-      </w:r>
-      <w:r>
-        <w:t xml:space="preserve"> part</w:t>
-      </w:r>
-      <w:r>
-        <w:t xml:space="preserve"> of</w:t>
-      </w:r>
-      <w:r>
-        <w:t xml:space="preserve"> the</w:t>
-      </w:r>
-      <w:r>
-        <w:t xml:space="preserve"> England</w:t>
-      </w:r>
-      <w:r>
-        <w:t xml:space="preserve"> cricket</w:t>
-      </w:r>
-      <w:r>
-        <w:t xml:space="preserve"> team's</w:t>
-      </w:r>
-      <w:r>
-        <w:t xml:space="preserve"> tour</w:t>
-      </w:r>
-      <w:r>
-        <w:t xml:space="preserve"> of</w:t>
-      </w:r>
-      <w:r>
-        <w:t xml:space="preserve"> the</w:t>
-      </w:r>
-      <w:r>
-        <w:t xml:space="preserve"> country</w:t>
-      </w:r>
-      <w:r>
-        <w:t xml:space="preserve"> during</w:t>
-      </w:r>
-      <w:r>
-        <w:t xml:space="preserve"> the</w:t>
-      </w:r>
-      <w:r>
-        <w:t xml:space="preserve"> 2010–11</w:t>
-      </w:r>
-      <w:r>
-        <w:t xml:space="preserve"> season.</w:t>
-      </w:r>
-      <w:r>
-        <w:t xml:space="preserve"> Five</w:t>
-      </w:r>
-      <w:r>
-        <w:t xml:space="preserve"> Tests</w:t>
-      </w:r>
-      <w:r>
-        <w:t xml:space="preserve"> were</w:t>
-      </w:r>
-      <w:r>
-        <w:t xml:space="preserve"> played</w:t>
-      </w:r>
-      <w:r>
-        <w:t xml:space="preserve"> from</w:t>
-      </w:r>
-      <w:r>
-        <w:t xml:space="preserve"> 25</w:t>
-      </w:r>
-      <w:r>
-        <w:t xml:space="preserve"> November</w:t>
-      </w:r>
-      <w:r>
-        <w:t xml:space="preserve"> 2010</w:t>
-      </w:r>
-      <w:r>
-        <w:t xml:space="preserve"> to</w:t>
-      </w:r>
-      <w:r>
-        <w:t xml:space="preserve"> 7</w:t>
-      </w:r>
-      <w:r>
-        <w:t xml:space="preserve"> January</w:t>
-      </w:r>
-      <w:r>
-        <w:t xml:space="preserve"> 2011.[1]</w:t>
-      </w:r>
-      <w:r>
-        <w:t xml:space="preserve"> England</w:t>
-      </w:r>
-      <w:r>
-        <w:t xml:space="preserve"> won</w:t>
-      </w:r>
-      <w:r>
-        <w:t xml:space="preserve"> the</w:t>
-      </w:r>
-      <w:r>
-        <w:t xml:space="preserve"> series</w:t>
-      </w:r>
-      <w:r>
-        <w:t xml:space="preserve"> 3–1</w:t>
-      </w:r>
-      <w:r>
-        <w:t xml:space="preserve"> and</w:t>
-      </w:r>
-      <w:r>
-        <w:t xml:space="preserve"> retained</w:t>
-      </w:r>
-      <w:r>
-        <w:t xml:space="preserve"> the</w:t>
-      </w:r>
-      <w:r>
-        <w:t xml:space="preserve"> Ashes,</w:t>
-      </w:r>
-      <w:r>
-        <w:t xml:space="preserve"> having</w:t>
-      </w:r>
-      <w:r>
-        <w:t xml:space="preserve"> won</w:t>
-      </w:r>
-      <w:r>
-        <w:t xml:space="preserve"> the</w:t>
-      </w:r>
-      <w:r>
-        <w:t xml:space="preserve"> previous</w:t>
-      </w:r>
-      <w:r>
-        <w:t xml:space="preserve"> series</w:t>
-      </w:r>
-      <w:r>
-        <w:t xml:space="preserve"> in</w:t>
-      </w:r>
-      <w:r>
-        <w:t xml:space="preserve"> 2009</w:t>
-      </w:r>
-      <w:r>
-        <w:t xml:space="preserve"> by</w:t>
-      </w:r>
-      <w:r>
-        <w:t xml:space="preserve"> two</w:t>
-      </w:r>
-      <w:r>
-        <w:t xml:space="preserve"> Tests</w:t>
-      </w:r>
-      <w:r>
-        <w:t xml:space="preserve"> to</w:t>
-      </w:r>
-      <w:r>
-        <w:t xml:space="preserve"> one.</w:t>
-      </w:r>
-      <w:r>
-        <w:t xml:space="preserve"> As</w:t>
-      </w:r>
-      <w:r>
-        <w:t xml:space="preserve"> of</w:t>
-      </w:r>
-      <w:r>
-        <w:t xml:space="preserve"> 2019,</w:t>
-      </w:r>
-      <w:r>
-        <w:t xml:space="preserve"> it</w:t>
-      </w:r>
-      <w:r>
-        <w:t xml:space="preserve"> remains</w:t>
-      </w:r>
-      <w:r>
-        <w:t xml:space="preserve"> the</w:t>
-      </w:r>
-      <w:r>
-        <w:t xml:space="preserve"> most</w:t>
-      </w:r>
-      <w:r>
-        <w:t xml:space="preserve"> recent</w:t>
-      </w:r>
-      <w:r>
-        <w:t xml:space="preserve"> occasion</w:t>
-      </w:r>
-      <w:r>
-        <w:t xml:space="preserve"> that</w:t>
-      </w:r>
-      <w:r>
-        <w:t xml:space="preserve"> a</w:t>
-      </w:r>
-      <w:r>
-        <w:t xml:space="preserve"> visiting</w:t>
-      </w:r>
-      <w:r>
-        <w:t xml:space="preserve"> team</w:t>
-      </w:r>
-      <w:r>
-        <w:t xml:space="preserve"> has</w:t>
-      </w:r>
-      <w:r>
-        <w:t xml:space="preserve"> won</w:t>
-      </w:r>
-      <w:r>
-        <w:t xml:space="preserve"> an</w:t>
-      </w:r>
-      <w:r>
-        <w:t xml:space="preserve"> Ashes</w:t>
-      </w:r>
-      <w:r>
-        <w:t xml:space="preserve"> series.</w:t>
-      </w:r>
-    </w:p>
+    <w:tbl>
+      <w:tblPr>
+        <w:tblStyle w:val="TableGrid"/>
+        <w:tblW w:type="auto" w:w="0"/>
+        <w:tblLook w:firstColumn="1" w:firstRow="1" w:lastColumn="0" w:lastRow="0" w:noHBand="0" w:noVBand="1" w:val="04A0"/>
+      </w:tblPr>
+      <w:tblGrid>
+        <w:gridCol w:w="2448"/>
+        <w:gridCol w:w="2448"/>
+        <w:gridCol w:w="2448"/>
+        <w:gridCol w:w="2448"/>
+        <w:gridCol w:w="2448"/>
+      </w:tblGrid>
+      <w:tr>
+        <w:tc>
+          <w:tcPr>
+            <w:tcW w:type="dxa" w:w="3402"/>
+          </w:tcPr>
+          <w:p>
+            <w:r>
+              <w:rPr>
+                <w:b/>
+              </w:rPr>
+              <w:t>Milestone</w:t>
+            </w:r>
+          </w:p>
+        </w:tc>
+        <w:tc>
+          <w:tcPr>
+            <w:tcW w:type="dxa" w:w="1474"/>
+          </w:tcPr>
+          <w:p>
+            <w:r>
+              <w:rPr>
+                <w:b/>
+              </w:rPr>
+              <w:t>Date</w:t>
+            </w:r>
+          </w:p>
+        </w:tc>
+        <w:tc>
+          <w:tcPr>
+            <w:tcW w:type="dxa" w:w="1134"/>
+          </w:tcPr>
+          <w:p>
+            <w:r>
+              <w:rPr>
+                <w:b/>
+              </w:rPr>
+              <w:t>Change from last quarter</w:t>
+            </w:r>
+          </w:p>
+        </w:tc>
+        <w:tc>
+          <w:tcPr>
+            <w:tcW w:type="dxa" w:w="1134"/>
+          </w:tcPr>
+          <w:p>
+            <w:r>
+              <w:rPr>
+                <w:b/>
+              </w:rPr>
+              <w:t>Change from baseline</w:t>
+            </w:r>
+          </w:p>
+        </w:tc>
+        <w:tc>
+          <w:tcPr>
+            <w:tcW w:type="dxa" w:w="5074"/>
+          </w:tcPr>
+          <w:p>
+            <w:r>
+              <w:rPr>
+                <w:b/>
+              </w:rPr>
+              <w:t>Notes</w:t>
+            </w:r>
+          </w:p>
+        </w:tc>
+      </w:tr>
+      <w:tr>
+        <w:tc>
+          <w:tcPr>
+            <w:tcW w:type="dxa" w:w="3402"/>
+          </w:tcPr>
+          <w:p>
+            <w:r>
+              <w:t>Standard A</w:t>
+            </w:r>
+          </w:p>
+        </w:tc>
+        <w:tc>
+          <w:tcPr>
+            <w:tcW w:type="dxa" w:w="1474"/>
+          </w:tcPr>
+          <w:p>
+            <w:r>
+              <w:t>09/01/2012</w:t>
+            </w:r>
+          </w:p>
+        </w:tc>
+        <w:tc>
+          <w:tcPr>
+            <w:tcW w:type="dxa" w:w="1134"/>
+          </w:tcPr>
+          <w:p>
+            <w:r>
+              <w:t>0</w:t>
+            </w:r>
+          </w:p>
+        </w:tc>
+        <w:tc>
+          <w:tcPr>
+            <w:tcW w:type="dxa" w:w="1134"/>
+          </w:tcPr>
+          <w:p>
+            <w:r>
+              <w:t>0</w:t>
+            </w:r>
+          </w:p>
+        </w:tc>
+        <w:tc>
+          <w:tcPr>
+            <w:tcW w:type="dxa" w:w="5074"/>
+          </w:tcPr>
+          <w:p>
+            <w:r>
+              <w:rPr>
+                <w:sz w:val="16"/>
+              </w:rPr>
+              <w:t>What you see if all there is</w:t>
+            </w:r>
+          </w:p>
+        </w:tc>
+      </w:tr>
+      <w:tr>
+        <w:tc>
+          <w:tcPr>
+            <w:tcW w:type="dxa" w:w="3402"/>
+          </w:tcPr>
+          <w:p>
+            <w:r>
+              <w:t>Sputnik Radiation</w:t>
+            </w:r>
+          </w:p>
+        </w:tc>
+        <w:tc>
+          <w:tcPr>
+            <w:tcW w:type="dxa" w:w="1474"/>
+          </w:tcPr>
+          <w:p>
+            <w:r>
+              <w:t>20/09/2013</w:t>
+            </w:r>
+          </w:p>
+        </w:tc>
+        <w:tc>
+          <w:tcPr>
+            <w:tcW w:type="dxa" w:w="1134"/>
+          </w:tcPr>
+          <w:p>
+            <w:r>
+              <w:t>-54</w:t>
+            </w:r>
+          </w:p>
+        </w:tc>
+        <w:tc>
+          <w:tcPr>
+            <w:tcW w:type="dxa" w:w="1134"/>
+          </w:tcPr>
+          <w:p>
+            <w:r>
+              <w:t>Not reported</w:t>
+            </w:r>
+          </w:p>
+        </w:tc>
+        <w:tc>
+          <w:tcPr>
+            <w:tcW w:type="dxa" w:w="5074"/>
+          </w:tcPr>
+          <w:p>
+            <w:r>
+              <w:rPr>
+                <w:sz w:val="16"/>
+              </w:rPr>
+              <w:t>What you see if all there is</w:t>
+            </w:r>
+          </w:p>
+        </w:tc>
+      </w:tr>
+      <w:tr>
+        <w:tc>
+          <w:tcPr>
+            <w:tcW w:type="dxa" w:w="3402"/>
+          </w:tcPr>
+          <w:p>
+            <w:r>
+              <w:t>Lunar Magma</w:t>
+            </w:r>
+          </w:p>
+        </w:tc>
+        <w:tc>
+          <w:tcPr>
+            <w:tcW w:type="dxa" w:w="1474"/>
+          </w:tcPr>
+          <w:p>
+            <w:r>
+              <w:t>20/09/2013</w:t>
+            </w:r>
+          </w:p>
+        </w:tc>
+        <w:tc>
+          <w:tcPr>
+            <w:tcW w:type="dxa" w:w="1134"/>
+          </w:tcPr>
+          <w:p>
+            <w:r>
+              <w:t>Not reported</w:t>
+            </w:r>
+          </w:p>
+        </w:tc>
+        <w:tc>
+          <w:tcPr>
+            <w:tcW w:type="dxa" w:w="1134"/>
+          </w:tcPr>
+          <w:p>
+            <w:r>
+              <w:t>0</w:t>
+            </w:r>
+          </w:p>
+        </w:tc>
+        <w:tc>
+          <w:tcPr>
+            <w:tcW w:type="dxa" w:w="5074"/>
+          </w:tcPr>
+          <w:p>
+            <w:r>
+              <w:rPr>
+                <w:sz w:val="16"/>
+              </w:rPr>
+              <w:t>What you see if all there is</w:t>
+            </w:r>
+          </w:p>
+        </w:tc>
+      </w:tr>
+      <w:tr>
+        <w:tc>
+          <w:tcPr>
+            <w:tcW w:type="dxa" w:w="3402"/>
+          </w:tcPr>
+          <w:p>
+            <w:r>
+              <w:t>Standard B</w:t>
+            </w:r>
+          </w:p>
+        </w:tc>
+        <w:tc>
+          <w:tcPr>
+            <w:tcW w:type="dxa" w:w="1474"/>
+          </w:tcPr>
+          <w:p>
+            <w:r>
+              <w:t>24/10/2013</w:t>
+            </w:r>
+          </w:p>
+        </w:tc>
+        <w:tc>
+          <w:tcPr>
+            <w:tcW w:type="dxa" w:w="1134"/>
+          </w:tcPr>
+          <w:p>
+            <w:r>
+              <w:t>0</w:t>
+            </w:r>
+          </w:p>
+        </w:tc>
+        <w:tc>
+          <w:tcPr>
+            <w:tcW w:type="dxa" w:w="1134"/>
+          </w:tcPr>
+          <w:p>
+            <w:r>
+              <w:t>0</w:t>
+            </w:r>
+          </w:p>
+        </w:tc>
+        <w:tc>
+          <w:tcPr>
+            <w:tcW w:type="dxa" w:w="5074"/>
+          </w:tcPr>
+          <w:p>
+            <w:r>
+              <w:rPr>
+                <w:sz w:val="16"/>
+              </w:rPr>
+              <w:t>Memento mori and amor fati</w:t>
+            </w:r>
+          </w:p>
+        </w:tc>
+      </w:tr>
+      <w:tr>
+        <w:tc>
+          <w:tcPr>
+            <w:tcW w:type="dxa" w:w="3402"/>
+          </w:tcPr>
+          <w:p>
+            <w:r>
+              <w:t>Standard C</w:t>
+            </w:r>
+          </w:p>
+        </w:tc>
+        <w:tc>
+          <w:tcPr>
+            <w:tcW w:type="dxa" w:w="1474"/>
+          </w:tcPr>
+          <w:p>
+            <w:r>
+              <w:t>24/10/2013</w:t>
+            </w:r>
+          </w:p>
+        </w:tc>
+        <w:tc>
+          <w:tcPr>
+            <w:tcW w:type="dxa" w:w="1134"/>
+          </w:tcPr>
+          <w:p>
+            <w:r>
+              <w:t>0</w:t>
+            </w:r>
+          </w:p>
+        </w:tc>
+        <w:tc>
+          <w:tcPr>
+            <w:tcW w:type="dxa" w:w="1134"/>
+          </w:tcPr>
+          <w:p>
+            <w:r>
+              <w:t>+ 34</w:t>
+            </w:r>
+          </w:p>
+        </w:tc>
+        <w:tc>
+          <w:tcPr>
+            <w:tcW w:type="dxa" w:w="5074"/>
+          </w:tcPr>
+          <w:p>
+            <w:r>
+              <w:rPr>
+                <w:sz w:val="16"/>
+              </w:rPr>
+              <w:t>What you see if all there is</w:t>
+            </w:r>
+          </w:p>
+        </w:tc>
+      </w:tr>
+      <w:tr>
+        <w:tc>
+          <w:tcPr>
+            <w:tcW w:type="dxa" w:w="3402"/>
+          </w:tcPr>
+          <w:p>
+            <w:r>
+              <w:t>Mercury Eleven</w:t>
+            </w:r>
+          </w:p>
+        </w:tc>
+        <w:tc>
+          <w:tcPr>
+            <w:tcW w:type="dxa" w:w="1474"/>
+          </w:tcPr>
+          <w:p>
+            <w:r>
+              <w:t>13/11/2013</w:t>
+            </w:r>
+          </w:p>
+        </w:tc>
+        <w:tc>
+          <w:tcPr>
+            <w:tcW w:type="dxa" w:w="1134"/>
+          </w:tcPr>
+          <w:p>
+            <w:r>
+              <w:t>Not reported</w:t>
+            </w:r>
+          </w:p>
+        </w:tc>
+        <w:tc>
+          <w:tcPr>
+            <w:tcW w:type="dxa" w:w="1134"/>
+          </w:tcPr>
+          <w:p>
+            <w:r>
+              <w:t>0</w:t>
+            </w:r>
+          </w:p>
+        </w:tc>
+        <w:tc>
+          <w:tcPr>
+            <w:tcW w:type="dxa" w:w="5074"/>
+          </w:tcPr>
+          <w:p>
+            <w:r>
+              <w:rPr>
+                <w:sz w:val="16"/>
+              </w:rPr>
+              <w:t>Memento mori and amor fati</w:t>
+            </w:r>
+          </w:p>
+        </w:tc>
+      </w:tr>
+      <w:tr>
+        <w:tc>
+          <w:tcPr>
+            <w:tcW w:type="dxa" w:w="3402"/>
+          </w:tcPr>
+          <w:p>
+            <w:r>
+              <w:t>Tranquility Radiation</w:t>
+            </w:r>
+          </w:p>
+        </w:tc>
+        <w:tc>
+          <w:tcPr>
+            <w:tcW w:type="dxa" w:w="1474"/>
+          </w:tcPr>
+          <w:p>
+            <w:r>
+              <w:t>13/11/2013</w:t>
+            </w:r>
+          </w:p>
+        </w:tc>
+        <w:tc>
+          <w:tcPr>
+            <w:tcW w:type="dxa" w:w="1134"/>
+          </w:tcPr>
+          <w:p>
+            <w:r>
+              <w:t>Not reported</w:t>
+            </w:r>
+          </w:p>
+        </w:tc>
+        <w:tc>
+          <w:tcPr>
+            <w:tcW w:type="dxa" w:w="1134"/>
+          </w:tcPr>
+          <w:p>
+            <w:r>
+              <w:t>+ 54</w:t>
+            </w:r>
+          </w:p>
+        </w:tc>
+        <w:tc>
+          <w:tcPr>
+            <w:tcW w:type="dxa" w:w="5074"/>
+          </w:tcPr>
+          <w:p>
+            <w:r>
+              <w:rPr>
+                <w:sz w:val="16"/>
+              </w:rPr>
+              <w:t>Memento mori and amor fati</w:t>
+            </w:r>
+          </w:p>
+        </w:tc>
+      </w:tr>
+      <w:tr>
+        <w:tc>
+          <w:tcPr>
+            <w:tcW w:type="dxa" w:w="3402"/>
+          </w:tcPr>
+          <w:p>
+            <w:r>
+              <w:t>Meteorite Magma</w:t>
+            </w:r>
+          </w:p>
+        </w:tc>
+        <w:tc>
+          <w:tcPr>
+            <w:tcW w:type="dxa" w:w="1474"/>
+          </w:tcPr>
+          <w:p>
+            <w:r>
+              <w:t>26/02/2015</w:t>
+            </w:r>
+          </w:p>
+        </w:tc>
+        <w:tc>
+          <w:tcPr>
+            <w:tcW w:type="dxa" w:w="1134"/>
+          </w:tcPr>
+          <w:p>
+            <w:r>
+              <w:t>Not reported</w:t>
+            </w:r>
+          </w:p>
+        </w:tc>
+        <w:tc>
+          <w:tcPr>
+            <w:tcW w:type="dxa" w:w="1134"/>
+          </w:tcPr>
+          <w:p>
+            <w:r>
+              <w:t>0</w:t>
+            </w:r>
+          </w:p>
+        </w:tc>
+        <w:tc>
+          <w:tcPr>
+            <w:tcW w:type="dxa" w:w="5074"/>
+          </w:tcPr>
+          <w:p>
+            <w:r>
+              <w:rPr>
+                <w:sz w:val="16"/>
+              </w:rPr>
+              <w:t>Don't you know an apparition is just a cheap date. What have you been drinking these days</w:t>
+            </w:r>
+          </w:p>
+        </w:tc>
+      </w:tr>
+      <w:tr>
+        <w:tc>
+          <w:tcPr>
+            <w:tcW w:type="dxa" w:w="3402"/>
+          </w:tcPr>
+          <w:p>
+            <w:r>
+              <w:t>Mercury Cosmonauts</w:t>
+            </w:r>
+          </w:p>
+        </w:tc>
+        <w:tc>
+          <w:tcPr>
+            <w:tcW w:type="dxa" w:w="1474"/>
+          </w:tcPr>
+          <w:p>
+            <w:r>
+              <w:t>31/03/2015</w:t>
+            </w:r>
+          </w:p>
+        </w:tc>
+        <w:tc>
+          <w:tcPr>
+            <w:tcW w:type="dxa" w:w="1134"/>
+          </w:tcPr>
+          <w:p>
+            <w:r>
+              <w:t>Not reported</w:t>
+            </w:r>
+          </w:p>
+        </w:tc>
+        <w:tc>
+          <w:tcPr>
+            <w:tcW w:type="dxa" w:w="1134"/>
+          </w:tcPr>
+          <w:p>
+            <w:r>
+              <w:t>0</w:t>
+            </w:r>
+          </w:p>
+        </w:tc>
+        <w:tc>
+          <w:tcPr>
+            <w:tcW w:type="dxa" w:w="5074"/>
+          </w:tcPr>
+          <w:p>
+            <w:r>
+              <w:rPr>
+                <w:sz w:val="16"/>
+              </w:rPr>
+              <w:t>What you see if all there is</w:t>
+            </w:r>
+          </w:p>
+        </w:tc>
+      </w:tr>
+      <w:tr>
+        <w:tc>
+          <w:tcPr>
+            <w:tcW w:type="dxa" w:w="3402"/>
+          </w:tcPr>
+          <w:p>
+            <w:r>
+              <w:t>Tranquility Collins</w:t>
+            </w:r>
+          </w:p>
+        </w:tc>
+        <w:tc>
+          <w:tcPr>
+            <w:tcW w:type="dxa" w:w="1474"/>
+          </w:tcPr>
+          <w:p>
+            <w:r>
+              <w:t>12/09/2015</w:t>
+            </w:r>
+          </w:p>
+        </w:tc>
+        <w:tc>
+          <w:tcPr>
+            <w:tcW w:type="dxa" w:w="1134"/>
+          </w:tcPr>
+          <w:p>
+            <w:r>
+              <w:t>0</w:t>
+            </w:r>
+          </w:p>
+        </w:tc>
+        <w:tc>
+          <w:tcPr>
+            <w:tcW w:type="dxa" w:w="1134"/>
+          </w:tcPr>
+          <w:p>
+            <w:r>
+              <w:t>0</w:t>
+            </w:r>
+          </w:p>
+        </w:tc>
+        <w:tc>
+          <w:tcPr>
+            <w:tcW w:type="dxa" w:w="5074"/>
+          </w:tcPr>
+          <w:p>
+            <w:r>
+              <w:rPr>
+                <w:sz w:val="16"/>
+              </w:rPr>
+              <w:t>Don't you know an apparition is just a cheap date. What have you been drinking these days</w:t>
+            </w:r>
+          </w:p>
+        </w:tc>
+      </w:tr>
+      <w:tr>
+        <w:tc>
+          <w:tcPr>
+            <w:tcW w:type="dxa" w:w="3402"/>
+          </w:tcPr>
+          <w:p>
+            <w:r>
+              <w:t>Man Checklist</w:t>
+            </w:r>
+          </w:p>
+        </w:tc>
+        <w:tc>
+          <w:tcPr>
+            <w:tcW w:type="dxa" w:w="1474"/>
+          </w:tcPr>
+          <w:p>
+            <w:r>
+              <w:t>12/12/2015</w:t>
+            </w:r>
+          </w:p>
+        </w:tc>
+        <w:tc>
+          <w:tcPr>
+            <w:tcW w:type="dxa" w:w="1134"/>
+          </w:tcPr>
+          <w:p>
+            <w:r>
+              <w:t>0</w:t>
+            </w:r>
+          </w:p>
+        </w:tc>
+        <w:tc>
+          <w:tcPr>
+            <w:tcW w:type="dxa" w:w="1134"/>
+          </w:tcPr>
+          <w:p>
+            <w:r>
+              <w:t>0</w:t>
+            </w:r>
+          </w:p>
+        </w:tc>
+        <w:tc>
+          <w:tcPr>
+            <w:tcW w:type="dxa" w:w="5074"/>
+          </w:tcPr>
+          <w:p>
+            <w:r>
+              <w:rPr>
+                <w:sz w:val="16"/>
+              </w:rPr>
+              <w:t>Memento mori and amor fati</w:t>
+            </w:r>
+          </w:p>
+        </w:tc>
+      </w:tr>
+      <w:tr>
+        <w:tc>
+          <w:tcPr>
+            <w:tcW w:type="dxa" w:w="3402"/>
+          </w:tcPr>
+          <w:p>
+            <w:r>
+              <w:t>Mercury Shuttle</w:t>
+            </w:r>
+          </w:p>
+        </w:tc>
+        <w:tc>
+          <w:tcPr>
+            <w:tcW w:type="dxa" w:w="1474"/>
+          </w:tcPr>
+          <w:p>
+            <w:r>
+              <w:t>22/02/2016</w:t>
+            </w:r>
+          </w:p>
+        </w:tc>
+        <w:tc>
+          <w:tcPr>
+            <w:tcW w:type="dxa" w:w="1134"/>
+          </w:tcPr>
+          <w:p>
+            <w:r>
+              <w:t>Not reported</w:t>
+            </w:r>
+          </w:p>
+        </w:tc>
+        <w:tc>
+          <w:tcPr>
+            <w:tcW w:type="dxa" w:w="1134"/>
+          </w:tcPr>
+          <w:p>
+            <w:r>
+              <w:t>0</w:t>
+            </w:r>
+          </w:p>
+        </w:tc>
+        <w:tc>
+          <w:tcPr>
+            <w:tcW w:type="dxa" w:w="5074"/>
+          </w:tcPr>
+          <w:p>
+            <w:r>
+              <w:rPr>
+                <w:sz w:val="16"/>
+              </w:rPr>
+              <w:t>The sea gets deeper the further you go into it</w:t>
+            </w:r>
+          </w:p>
+        </w:tc>
+      </w:tr>
+      <w:tr>
+        <w:tc>
+          <w:tcPr>
+            <w:tcW w:type="dxa" w:w="3402"/>
+          </w:tcPr>
+          <w:p>
+            <w:r>
+              <w:t>Standard D</w:t>
+            </w:r>
+          </w:p>
+        </w:tc>
+        <w:tc>
+          <w:tcPr>
+            <w:tcW w:type="dxa" w:w="1474"/>
+          </w:tcPr>
+          <w:p>
+            <w:r>
+              <w:t>23/05/2016</w:t>
+            </w:r>
+          </w:p>
+        </w:tc>
+        <w:tc>
+          <w:tcPr>
+            <w:tcW w:type="dxa" w:w="1134"/>
+          </w:tcPr>
+          <w:p>
+            <w:r>
+              <w:t>0</w:t>
+            </w:r>
+          </w:p>
+        </w:tc>
+        <w:tc>
+          <w:tcPr>
+            <w:tcW w:type="dxa" w:w="1134"/>
+          </w:tcPr>
+          <w:p>
+            <w:r>
+              <w:t>0</w:t>
+            </w:r>
+          </w:p>
+        </w:tc>
+        <w:tc>
+          <w:tcPr>
+            <w:tcW w:type="dxa" w:w="5074"/>
+          </w:tcPr>
+          <w:p>
+            <w:r>
+              <w:rPr>
+                <w:sz w:val="16"/>
+              </w:rPr>
+              <w:t>The sea gets deeper the further you go into it</w:t>
+            </w:r>
+          </w:p>
+        </w:tc>
+      </w:tr>
+      <w:tr>
+        <w:tc>
+          <w:tcPr>
+            <w:tcW w:type="dxa" w:w="3402"/>
+          </w:tcPr>
+          <w:p>
+            <w:r>
+              <w:t>Oxygen Module</w:t>
+            </w:r>
+          </w:p>
+        </w:tc>
+        <w:tc>
+          <w:tcPr>
+            <w:tcW w:type="dxa" w:w="1474"/>
+          </w:tcPr>
+          <w:p>
+            <w:r>
+              <w:t>28/06/2016</w:t>
+            </w:r>
+          </w:p>
+        </w:tc>
+        <w:tc>
+          <w:tcPr>
+            <w:tcW w:type="dxa" w:w="1134"/>
+          </w:tcPr>
+          <w:p>
+            <w:r>
+              <w:t>0</w:t>
+            </w:r>
+          </w:p>
+        </w:tc>
+        <w:tc>
+          <w:tcPr>
+            <w:tcW w:type="dxa" w:w="1134"/>
+          </w:tcPr>
+          <w:p>
+            <w:r>
+              <w:t>0</w:t>
+            </w:r>
+          </w:p>
+        </w:tc>
+        <w:tc>
+          <w:tcPr>
+            <w:tcW w:type="dxa" w:w="5074"/>
+          </w:tcPr>
+          <w:p>
+            <w:r>
+              <w:rPr>
+                <w:sz w:val="16"/>
+              </w:rPr>
+              <w:t>The sea gets deeper the further you go into it</w:t>
+            </w:r>
+          </w:p>
+        </w:tc>
+      </w:tr>
+      <w:tr>
+        <w:tc>
+          <w:tcPr>
+            <w:tcW w:type="dxa" w:w="3402"/>
+          </w:tcPr>
+          <w:p>
+            <w:r>
+              <w:t>Oxygen Sea</w:t>
+            </w:r>
+          </w:p>
+        </w:tc>
+        <w:tc>
+          <w:tcPr>
+            <w:tcW w:type="dxa" w:w="1474"/>
+          </w:tcPr>
+          <w:p>
+            <w:r>
+              <w:t>30/06/2016</w:t>
+            </w:r>
+          </w:p>
+        </w:tc>
+        <w:tc>
+          <w:tcPr>
+            <w:tcW w:type="dxa" w:w="1134"/>
+          </w:tcPr>
+          <w:p>
+            <w:r>
+              <w:t>Not reported</w:t>
+            </w:r>
+          </w:p>
+        </w:tc>
+        <w:tc>
+          <w:tcPr>
+            <w:tcW w:type="dxa" w:w="1134"/>
+          </w:tcPr>
+          <w:p>
+            <w:r>
+              <w:t>0</w:t>
+            </w:r>
+          </w:p>
+        </w:tc>
+        <w:tc>
+          <w:tcPr>
+            <w:tcW w:type="dxa" w:w="5074"/>
+          </w:tcPr>
+          <w:p>
+            <w:r>
+              <w:rPr>
+                <w:sz w:val="16"/>
+              </w:rPr>
+              <w:t>Don't you know an apparition is just a cheap date. What have you been drinking these days</w:t>
+            </w:r>
+          </w:p>
+        </w:tc>
+      </w:tr>
+      <w:tr>
+        <w:tc>
+          <w:tcPr>
+            <w:tcW w:type="dxa" w:w="3402"/>
+          </w:tcPr>
+          <w:p>
+            <w:r>
+              <w:t>Standard E</w:t>
+            </w:r>
+          </w:p>
+        </w:tc>
+        <w:tc>
+          <w:tcPr>
+            <w:tcW w:type="dxa" w:w="1474"/>
+          </w:tcPr>
+          <w:p>
+            <w:r>
+              <w:t>10/10/2016</w:t>
+            </w:r>
+          </w:p>
+        </w:tc>
+        <w:tc>
+          <w:tcPr>
+            <w:tcW w:type="dxa" w:w="1134"/>
+          </w:tcPr>
+          <w:p>
+            <w:r>
+              <w:t>0</w:t>
+            </w:r>
+          </w:p>
+        </w:tc>
+        <w:tc>
+          <w:tcPr>
+            <w:tcW w:type="dxa" w:w="1134"/>
+          </w:tcPr>
+          <w:p>
+            <w:r>
+              <w:t>0</w:t>
+            </w:r>
+          </w:p>
+        </w:tc>
+        <w:tc>
+          <w:tcPr>
+            <w:tcW w:type="dxa" w:w="5074"/>
+          </w:tcPr>
+          <w:p>
+            <w:r>
+              <w:rPr>
+                <w:sz w:val="16"/>
+              </w:rPr>
+              <w:t>Memento mori and amor fati</w:t>
+            </w:r>
+          </w:p>
+        </w:tc>
+      </w:tr>
+      <w:tr>
+        <w:tc>
+          <w:tcPr>
+            <w:tcW w:type="dxa" w:w="3402"/>
+          </w:tcPr>
+          <w:p>
+            <w:r>
+              <w:t>Mercury Aldridge</w:t>
+            </w:r>
+          </w:p>
+        </w:tc>
+        <w:tc>
+          <w:tcPr>
+            <w:tcW w:type="dxa" w:w="1474"/>
+          </w:tcPr>
+          <w:p>
+            <w:r>
+              <w:t>05/11/2016</w:t>
+            </w:r>
+          </w:p>
+        </w:tc>
+        <w:tc>
+          <w:tcPr>
+            <w:tcW w:type="dxa" w:w="1134"/>
+          </w:tcPr>
+          <w:p>
+            <w:r>
+              <w:t>0</w:t>
+            </w:r>
+          </w:p>
+        </w:tc>
+        <w:tc>
+          <w:tcPr>
+            <w:tcW w:type="dxa" w:w="1134"/>
+          </w:tcPr>
+          <w:p>
+            <w:r>
+              <w:t>0</w:t>
+            </w:r>
+          </w:p>
+        </w:tc>
+        <w:tc>
+          <w:tcPr>
+            <w:tcW w:type="dxa" w:w="5074"/>
+          </w:tcPr>
+          <w:p>
+            <w:r>
+              <w:rPr>
+                <w:sz w:val="16"/>
+              </w:rPr>
+              <w:t>The sea gets deeper the further you go into it</w:t>
+            </w:r>
+          </w:p>
+        </w:tc>
+      </w:tr>
+      <w:tr>
+        <w:tc>
+          <w:tcPr>
+            <w:tcW w:type="dxa" w:w="3402"/>
+          </w:tcPr>
+          <w:p>
+            <w:r>
+              <w:t>Spaceship Checklist</w:t>
+            </w:r>
+          </w:p>
+        </w:tc>
+        <w:tc>
+          <w:tcPr>
+            <w:tcW w:type="dxa" w:w="1474"/>
+          </w:tcPr>
+          <w:p>
+            <w:r>
+              <w:t>05/11/2016</w:t>
+            </w:r>
+          </w:p>
+        </w:tc>
+        <w:tc>
+          <w:tcPr>
+            <w:tcW w:type="dxa" w:w="1134"/>
+          </w:tcPr>
+          <w:p>
+            <w:r>
+              <w:t>+ 585</w:t>
+            </w:r>
+          </w:p>
+        </w:tc>
+        <w:tc>
+          <w:tcPr>
+            <w:tcW w:type="dxa" w:w="1134"/>
+          </w:tcPr>
+          <w:p>
+            <w:r>
+              <w:t>0</w:t>
+            </w:r>
+          </w:p>
+        </w:tc>
+        <w:tc>
+          <w:tcPr>
+            <w:tcW w:type="dxa" w:w="5074"/>
+          </w:tcPr>
+          <w:p>
+            <w:r>
+              <w:rPr>
+                <w:sz w:val="16"/>
+              </w:rPr>
+              <w:t>The sea gets deeper the further you go into it</w:t>
+            </w:r>
+          </w:p>
+        </w:tc>
+      </w:tr>
+      <w:tr>
+        <w:tc>
+          <w:tcPr>
+            <w:tcW w:type="dxa" w:w="3402"/>
+          </w:tcPr>
+          <w:p>
+            <w:r>
+              <w:t>Oxygen Landing</w:t>
+            </w:r>
+          </w:p>
+        </w:tc>
+        <w:tc>
+          <w:tcPr>
+            <w:tcW w:type="dxa" w:w="1474"/>
+          </w:tcPr>
+          <w:p>
+            <w:r>
+              <w:t>23/01/2017</w:t>
+            </w:r>
+          </w:p>
+        </w:tc>
+        <w:tc>
+          <w:tcPr>
+            <w:tcW w:type="dxa" w:w="1134"/>
+          </w:tcPr>
+          <w:p>
+            <w:r>
+              <w:t>0</w:t>
+            </w:r>
+          </w:p>
+        </w:tc>
+        <w:tc>
+          <w:tcPr>
+            <w:tcW w:type="dxa" w:w="1134"/>
+          </w:tcPr>
+          <w:p>
+            <w:r>
+              <w:t>0</w:t>
+            </w:r>
+          </w:p>
+        </w:tc>
+        <w:tc>
+          <w:tcPr>
+            <w:tcW w:type="dxa" w:w="5074"/>
+          </w:tcPr>
+          <w:p>
+            <w:r>
+              <w:rPr>
+                <w:sz w:val="16"/>
+              </w:rPr>
+              <w:t>Green lumber fallacy</w:t>
+            </w:r>
+          </w:p>
+        </w:tc>
+      </w:tr>
+      <w:tr>
+        <w:tc>
+          <w:tcPr>
+            <w:tcW w:type="dxa" w:w="3402"/>
+          </w:tcPr>
+          <w:p>
+            <w:r>
+              <w:t>Gemini Kestrel</w:t>
+            </w:r>
+          </w:p>
+        </w:tc>
+        <w:tc>
+          <w:tcPr>
+            <w:tcW w:type="dxa" w:w="1474"/>
+          </w:tcPr>
+          <w:p>
+            <w:r>
+              <w:t>18/12/2017</w:t>
+            </w:r>
+          </w:p>
+        </w:tc>
+        <w:tc>
+          <w:tcPr>
+            <w:tcW w:type="dxa" w:w="1134"/>
+          </w:tcPr>
+          <w:p>
+            <w:r>
+              <w:t>0</w:t>
+            </w:r>
+          </w:p>
+        </w:tc>
+        <w:tc>
+          <w:tcPr>
+            <w:tcW w:type="dxa" w:w="1134"/>
+          </w:tcPr>
+          <w:p>
+            <w:r>
+              <w:t>0</w:t>
+            </w:r>
+          </w:p>
+        </w:tc>
+        <w:tc>
+          <w:tcPr>
+            <w:tcW w:type="dxa" w:w="5074"/>
+          </w:tcPr>
+          <w:p>
+            <w:r>
+              <w:rPr>
+                <w:sz w:val="16"/>
+              </w:rPr>
+              <w:t>Don't you know an apparition is just a cheap date. What have you been drinking these days</w:t>
+            </w:r>
+          </w:p>
+        </w:tc>
+      </w:tr>
+      <w:tr>
+        <w:tc>
+          <w:tcPr>
+            <w:tcW w:type="dxa" w:w="3402"/>
+          </w:tcPr>
+          <w:p>
+            <w:r>
+              <w:t>Apollo Ocean</w:t>
+            </w:r>
+          </w:p>
+        </w:tc>
+        <w:tc>
+          <w:tcPr>
+            <w:tcW w:type="dxa" w:w="1474"/>
+          </w:tcPr>
+          <w:p>
+            <w:r>
+              <w:t>20/03/2019</w:t>
+            </w:r>
+          </w:p>
+        </w:tc>
+        <w:tc>
+          <w:tcPr>
+            <w:tcW w:type="dxa" w:w="1134"/>
+          </w:tcPr>
+          <w:p>
+            <w:r>
+              <w:t>0</w:t>
+            </w:r>
+          </w:p>
+        </w:tc>
+        <w:tc>
+          <w:tcPr>
+            <w:tcW w:type="dxa" w:w="1134"/>
+          </w:tcPr>
+          <w:p>
+            <w:r>
+              <w:t>0</w:t>
+            </w:r>
+          </w:p>
+        </w:tc>
+        <w:tc>
+          <w:tcPr>
+            <w:tcW w:type="dxa" w:w="5074"/>
+          </w:tcPr>
+          <w:p>
+            <w:r>
+              <w:rPr>
+                <w:sz w:val="16"/>
+              </w:rPr>
+              <w:t>The mind is not a vessel to be filled but a fire to be lighted</w:t>
+            </w:r>
+          </w:p>
+        </w:tc>
+      </w:tr>
+      <w:tr>
+        <w:tc>
+          <w:tcPr>
+            <w:tcW w:type="dxa" w:w="3402"/>
+          </w:tcPr>
+          <w:p>
+            <w:r>
+              <w:t>Orbital Ocean</w:t>
+            </w:r>
+          </w:p>
+        </w:tc>
+        <w:tc>
+          <w:tcPr>
+            <w:tcW w:type="dxa" w:w="1474"/>
+          </w:tcPr>
+          <w:p>
+            <w:r>
+              <w:t>21/03/2019</w:t>
+            </w:r>
+          </w:p>
+        </w:tc>
+        <w:tc>
+          <w:tcPr>
+            <w:tcW w:type="dxa" w:w="1134"/>
+          </w:tcPr>
+          <w:p>
+            <w:r>
+              <w:t>0</w:t>
+            </w:r>
+          </w:p>
+        </w:tc>
+        <w:tc>
+          <w:tcPr>
+            <w:tcW w:type="dxa" w:w="1134"/>
+          </w:tcPr>
+          <w:p>
+            <w:r>
+              <w:t>-26</w:t>
+            </w:r>
+          </w:p>
+        </w:tc>
+        <w:tc>
+          <w:tcPr>
+            <w:tcW w:type="dxa" w:w="5074"/>
+          </w:tcPr>
+          <w:p>
+            <w:r>
+              <w:rPr>
+                <w:sz w:val="16"/>
+              </w:rPr>
+              <w:t>What you see if all there is</w:t>
+            </w:r>
+          </w:p>
+        </w:tc>
+      </w:tr>
+      <w:tr>
+        <w:tc>
+          <w:tcPr>
+            <w:tcW w:type="dxa" w:w="3402"/>
+          </w:tcPr>
+          <w:p>
+            <w:r>
+              <w:t>Spaceship Cosmic</w:t>
+            </w:r>
+          </w:p>
+        </w:tc>
+        <w:tc>
+          <w:tcPr>
+            <w:tcW w:type="dxa" w:w="1474"/>
+          </w:tcPr>
+          <w:p>
+            <w:r>
+              <w:t>25/03/2019</w:t>
+            </w:r>
+          </w:p>
+        </w:tc>
+        <w:tc>
+          <w:tcPr>
+            <w:tcW w:type="dxa" w:w="1134"/>
+          </w:tcPr>
+          <w:p>
+            <w:r>
+              <w:t>0</w:t>
+            </w:r>
+          </w:p>
+        </w:tc>
+        <w:tc>
+          <w:tcPr>
+            <w:tcW w:type="dxa" w:w="1134"/>
+          </w:tcPr>
+          <w:p>
+            <w:r>
+              <w:t>+ 281</w:t>
+            </w:r>
+          </w:p>
+        </w:tc>
+        <w:tc>
+          <w:tcPr>
+            <w:tcW w:type="dxa" w:w="5074"/>
+          </w:tcPr>
+          <w:p>
+            <w:r>
+              <w:rPr>
+                <w:sz w:val="16"/>
+              </w:rPr>
+              <w:t>The sea gets deeper the further you go into it</w:t>
+            </w:r>
+          </w:p>
+        </w:tc>
+      </w:tr>
+      <w:tr>
+        <w:tc>
+          <w:tcPr>
+            <w:tcW w:type="dxa" w:w="3402"/>
+          </w:tcPr>
+          <w:p>
+            <w:r>
+              <w:t>Apollo Cosmic</w:t>
+            </w:r>
+          </w:p>
+        </w:tc>
+        <w:tc>
+          <w:tcPr>
+            <w:tcW w:type="dxa" w:w="1474"/>
+          </w:tcPr>
+          <w:p>
+            <w:r>
+              <w:t>12/04/2019</w:t>
+            </w:r>
+          </w:p>
+        </w:tc>
+        <w:tc>
+          <w:tcPr>
+            <w:tcW w:type="dxa" w:w="1134"/>
+          </w:tcPr>
+          <w:p>
+            <w:r>
+              <w:t>0</w:t>
+            </w:r>
+          </w:p>
+        </w:tc>
+        <w:tc>
+          <w:tcPr>
+            <w:tcW w:type="dxa" w:w="1134"/>
+          </w:tcPr>
+          <w:p>
+            <w:r>
+              <w:t>Not reported</w:t>
+            </w:r>
+          </w:p>
+        </w:tc>
+        <w:tc>
+          <w:tcPr>
+            <w:tcW w:type="dxa" w:w="5074"/>
+          </w:tcPr>
+          <w:p>
+            <w:r>
+              <w:rPr>
+                <w:sz w:val="16"/>
+              </w:rPr>
+              <w:t>What you see if all there is</w:t>
+            </w:r>
+          </w:p>
+        </w:tc>
+      </w:tr>
+      <w:tr>
+        <w:tc>
+          <w:tcPr>
+            <w:tcW w:type="dxa" w:w="3402"/>
+          </w:tcPr>
+          <w:p>
+            <w:r>
+              <w:t>Mercury Checklist</w:t>
+            </w:r>
+          </w:p>
+        </w:tc>
+        <w:tc>
+          <w:tcPr>
+            <w:tcW w:type="dxa" w:w="1474"/>
+          </w:tcPr>
+          <w:p>
+            <w:r>
+              <w:t>12/06/2019</w:t>
+            </w:r>
+          </w:p>
+        </w:tc>
+        <w:tc>
+          <w:tcPr>
+            <w:tcW w:type="dxa" w:w="1134"/>
+          </w:tcPr>
+          <w:p>
+            <w:r>
+              <w:t>0</w:t>
+            </w:r>
+          </w:p>
+        </w:tc>
+        <w:tc>
+          <w:tcPr>
+            <w:tcW w:type="dxa" w:w="1134"/>
+          </w:tcPr>
+          <w:p>
+            <w:r>
+              <w:t>-159</w:t>
+            </w:r>
+          </w:p>
+        </w:tc>
+        <w:tc>
+          <w:tcPr>
+            <w:tcW w:type="dxa" w:w="5074"/>
+          </w:tcPr>
+          <w:p>
+            <w:r>
+              <w:rPr>
+                <w:sz w:val="16"/>
+              </w:rPr>
+              <w:t>What you see if all there is</w:t>
+            </w:r>
+          </w:p>
+        </w:tc>
+      </w:tr>
+      <w:tr>
+        <w:tc>
+          <w:tcPr>
+            <w:tcW w:type="dxa" w:w="3402"/>
+          </w:tcPr>
+          <w:p>
+            <w:r>
+              <w:t>Standard F</w:t>
+            </w:r>
+          </w:p>
+        </w:tc>
+        <w:tc>
+          <w:tcPr>
+            <w:tcW w:type="dxa" w:w="1474"/>
+          </w:tcPr>
+          <w:p>
+            <w:r>
+              <w:t>12/09/2019</w:t>
+            </w:r>
+          </w:p>
+        </w:tc>
+        <w:tc>
+          <w:tcPr>
+            <w:tcW w:type="dxa" w:w="1134"/>
+          </w:tcPr>
+          <w:p>
+            <w:r>
+              <w:t>-476</w:t>
+            </w:r>
+          </w:p>
+        </w:tc>
+        <w:tc>
+          <w:tcPr>
+            <w:tcW w:type="dxa" w:w="1134"/>
+          </w:tcPr>
+          <w:p>
+            <w:r>
+              <w:t>-476</w:t>
+            </w:r>
+          </w:p>
+        </w:tc>
+        <w:tc>
+          <w:tcPr>
+            <w:tcW w:type="dxa" w:w="5074"/>
+          </w:tcPr>
+          <w:p>
+            <w:r>
+              <w:rPr>
+                <w:sz w:val="16"/>
+              </w:rPr>
+              <w:t>Don't you know an apparition is just a cheap date. What have you been drinking these days</w:t>
+            </w:r>
+          </w:p>
+        </w:tc>
+      </w:tr>
+      <w:tr>
+        <w:tc>
+          <w:tcPr>
+            <w:tcW w:type="dxa" w:w="3402"/>
+          </w:tcPr>
+          <w:p>
+            <w:r>
+              <w:t>Gemini Lade</w:t>
+            </w:r>
+          </w:p>
+        </w:tc>
+        <w:tc>
+          <w:tcPr>
+            <w:tcW w:type="dxa" w:w="1474"/>
+          </w:tcPr>
+          <w:p>
+            <w:r>
+              <w:t>28/11/2019</w:t>
+            </w:r>
+          </w:p>
+        </w:tc>
+        <w:tc>
+          <w:tcPr>
+            <w:tcW w:type="dxa" w:w="1134"/>
+          </w:tcPr>
+          <w:p>
+            <w:r>
+              <w:t>Not reported</w:t>
+            </w:r>
+          </w:p>
+        </w:tc>
+        <w:tc>
+          <w:tcPr>
+            <w:tcW w:type="dxa" w:w="1134"/>
+          </w:tcPr>
+          <w:p>
+            <w:r>
+              <w:t>-290</w:t>
+            </w:r>
+          </w:p>
+        </w:tc>
+        <w:tc>
+          <w:tcPr>
+            <w:tcW w:type="dxa" w:w="5074"/>
+          </w:tcPr>
+          <w:p>
+            <w:r>
+              <w:rPr>
+                <w:sz w:val="16"/>
+              </w:rPr>
+              <w:t>The mind is not a vessel to be filled but a fire to be lighted</w:t>
+            </w:r>
+          </w:p>
+        </w:tc>
+      </w:tr>
+      <w:tr>
+        <w:tc>
+          <w:tcPr>
+            <w:tcW w:type="dxa" w:w="3402"/>
+          </w:tcPr>
+          <w:p>
+            <w:r>
+              <w:t>Huntingdon - Complete Views Common Link</w:t>
+            </w:r>
+          </w:p>
+        </w:tc>
+        <w:tc>
+          <w:tcPr>
+            <w:tcW w:type="dxa" w:w="1474"/>
+          </w:tcPr>
+          <w:p>
+            <w:r>
+              <w:t>11/03/2020</w:t>
+            </w:r>
+          </w:p>
+        </w:tc>
+        <w:tc>
+          <w:tcPr>
+            <w:tcW w:type="dxa" w:w="1134"/>
+          </w:tcPr>
+          <w:p>
+            <w:r>
+              <w:t>Not reported</w:t>
+            </w:r>
+          </w:p>
+        </w:tc>
+        <w:tc>
+          <w:tcPr>
+            <w:tcW w:type="dxa" w:w="1134"/>
+          </w:tcPr>
+          <w:p>
+            <w:r>
+              <w:t>Not reported</w:t>
+            </w:r>
+          </w:p>
+        </w:tc>
+        <w:tc>
+          <w:tcPr>
+            <w:tcW w:type="dxa" w:w="5074"/>
+          </w:tcPr>
+          <w:p>
+            <w:r>
+              <w:rPr>
+                <w:sz w:val="16"/>
+              </w:rPr>
+              <w:t>What you see if all there is</w:t>
+            </w:r>
+          </w:p>
+        </w:tc>
+      </w:tr>
+      <w:tr>
+        <w:tc>
+          <w:tcPr>
+            <w:tcW w:type="dxa" w:w="3402"/>
+          </w:tcPr>
+          <w:p>
+            <w:r>
+              <w:t>Gravity Hypatia</w:t>
+            </w:r>
+          </w:p>
+        </w:tc>
+        <w:tc>
+          <w:tcPr>
+            <w:tcW w:type="dxa" w:w="1474"/>
+          </w:tcPr>
+          <w:p>
+            <w:r>
+              <w:t>27/03/2020</w:t>
+            </w:r>
+          </w:p>
+        </w:tc>
+        <w:tc>
+          <w:tcPr>
+            <w:tcW w:type="dxa" w:w="1134"/>
+          </w:tcPr>
+          <w:p>
+            <w:r>
+              <w:t>0</w:t>
+            </w:r>
+          </w:p>
+        </w:tc>
+        <w:tc>
+          <w:tcPr>
+            <w:tcW w:type="dxa" w:w="1134"/>
+          </w:tcPr>
+          <w:p>
+            <w:r>
+              <w:t>Not reported</w:t>
+            </w:r>
+          </w:p>
+        </w:tc>
+        <w:tc>
+          <w:tcPr>
+            <w:tcW w:type="dxa" w:w="5074"/>
+          </w:tcPr>
+          <w:p>
+            <w:r>
+              <w:rPr>
+                <w:sz w:val="16"/>
+              </w:rPr>
+              <w:t>Memento mori and amor fati</w:t>
+            </w:r>
+          </w:p>
+        </w:tc>
+      </w:tr>
+      <w:tr>
+        <w:tc>
+          <w:tcPr>
+            <w:tcW w:type="dxa" w:w="3402"/>
+          </w:tcPr>
+          <w:p>
+            <w:r>
+              <w:t>Standard G</w:t>
+            </w:r>
+          </w:p>
+        </w:tc>
+        <w:tc>
+          <w:tcPr>
+            <w:tcW w:type="dxa" w:w="1474"/>
+          </w:tcPr>
+          <w:p>
+            <w:r>
+              <w:t>05/05/2020</w:t>
+            </w:r>
+          </w:p>
+        </w:tc>
+        <w:tc>
+          <w:tcPr>
+            <w:tcW w:type="dxa" w:w="1134"/>
+          </w:tcPr>
+          <w:p>
+            <w:r>
+              <w:t>Not reported</w:t>
+            </w:r>
+          </w:p>
+        </w:tc>
+        <w:tc>
+          <w:tcPr>
+            <w:tcW w:type="dxa" w:w="1134"/>
+          </w:tcPr>
+          <w:p>
+            <w:r>
+              <w:t>Not reported</w:t>
+            </w:r>
+          </w:p>
+        </w:tc>
+        <w:tc>
+          <w:tcPr>
+            <w:tcW w:type="dxa" w:w="5074"/>
+          </w:tcPr>
+          <w:p>
+            <w:r>
+              <w:rPr>
+                <w:sz w:val="16"/>
+              </w:rPr>
+              <w:t>The mind is not a vessel to be filled but a fire to be lighted</w:t>
+            </w:r>
+          </w:p>
+        </w:tc>
+      </w:tr>
+      <w:tr>
+        <w:tc>
+          <w:tcPr>
+            <w:tcW w:type="dxa" w:w="3402"/>
+          </w:tcPr>
+          <w:p>
+            <w:r>
+              <w:t>IPDC</w:t>
+            </w:r>
+          </w:p>
+        </w:tc>
+        <w:tc>
+          <w:tcPr>
+            <w:tcW w:type="dxa" w:w="1474"/>
+          </w:tcPr>
+          <w:p>
+            <w:r>
+              <w:t>13/07/2020</w:t>
+            </w:r>
+          </w:p>
+        </w:tc>
+        <w:tc>
+          <w:tcPr>
+            <w:tcW w:type="dxa" w:w="1134"/>
+          </w:tcPr>
+          <w:p>
+            <w:r>
+              <w:t>Not reported</w:t>
+            </w:r>
+          </w:p>
+        </w:tc>
+        <w:tc>
+          <w:tcPr>
+            <w:tcW w:type="dxa" w:w="1134"/>
+          </w:tcPr>
+          <w:p>
+            <w:r>
+              <w:t>Not reported</w:t>
+            </w:r>
+          </w:p>
+        </w:tc>
+        <w:tc>
+          <w:tcPr>
+            <w:tcW w:type="dxa" w:w="5074"/>
+          </w:tcPr>
+          <w:p>
+            <w:r>
+              <w:rPr>
+                <w:sz w:val="16"/>
+              </w:rPr>
+              <w:t>The mind is not a vessel to be filled but a fire to be lighted</w:t>
+            </w:r>
+          </w:p>
+        </w:tc>
+      </w:tr>
+      <w:tr>
+        <w:tc>
+          <w:tcPr>
+            <w:tcW w:type="dxa" w:w="3402"/>
+          </w:tcPr>
+          <w:p>
+            <w:r>
+              <w:t>Huntingdon Viaduct - Span 4 Removal</w:t>
+            </w:r>
+          </w:p>
+        </w:tc>
+        <w:tc>
+          <w:tcPr>
+            <w:tcW w:type="dxa" w:w="1474"/>
+          </w:tcPr>
+          <w:p>
+            <w:r>
+              <w:t>22/08/2020</w:t>
+            </w:r>
+          </w:p>
+        </w:tc>
+        <w:tc>
+          <w:tcPr>
+            <w:tcW w:type="dxa" w:w="1134"/>
+          </w:tcPr>
+          <w:p>
+            <w:r>
+              <w:t>Not reported</w:t>
+            </w:r>
+          </w:p>
+        </w:tc>
+        <w:tc>
+          <w:tcPr>
+            <w:tcW w:type="dxa" w:w="1134"/>
+          </w:tcPr>
+          <w:p>
+            <w:r>
+              <w:t>Not reported</w:t>
+            </w:r>
+          </w:p>
+        </w:tc>
+        <w:tc>
+          <w:tcPr>
+            <w:tcW w:type="dxa" w:w="5074"/>
+          </w:tcPr>
+          <w:p>
+            <w:r>
+              <w:rPr>
+                <w:sz w:val="16"/>
+              </w:rPr>
+              <w:t>What you see if all there is</w:t>
+            </w:r>
+          </w:p>
+        </w:tc>
+      </w:tr>
+      <w:tr>
+        <w:tc>
+          <w:tcPr>
+            <w:tcW w:type="dxa" w:w="3402"/>
+          </w:tcPr>
+          <w:p>
+            <w:r>
+              <w:t>Tranquility Kestrel</w:t>
+            </w:r>
+          </w:p>
+        </w:tc>
+        <w:tc>
+          <w:tcPr>
+            <w:tcW w:type="dxa" w:w="1474"/>
+          </w:tcPr>
+          <w:p>
+            <w:r>
+              <w:t>31/10/2020</w:t>
+            </w:r>
+          </w:p>
+        </w:tc>
+        <w:tc>
+          <w:tcPr>
+            <w:tcW w:type="dxa" w:w="1134"/>
+          </w:tcPr>
+          <w:p>
+            <w:r>
+              <w:t>+ 193</w:t>
+            </w:r>
+          </w:p>
+        </w:tc>
+        <w:tc>
+          <w:tcPr>
+            <w:tcW w:type="dxa" w:w="1134"/>
+          </w:tcPr>
+          <w:p>
+            <w:r>
+              <w:t>+ 268</w:t>
+            </w:r>
+          </w:p>
+        </w:tc>
+        <w:tc>
+          <w:tcPr>
+            <w:tcW w:type="dxa" w:w="5074"/>
+          </w:tcPr>
+          <w:p>
+            <w:r>
+              <w:rPr>
+                <w:sz w:val="16"/>
+              </w:rPr>
+              <w:t>What you see if all there is</w:t>
+            </w:r>
+          </w:p>
+        </w:tc>
+      </w:tr>
+      <w:tr>
+        <w:tc>
+          <w:tcPr>
+            <w:tcW w:type="dxa" w:w="3402"/>
+          </w:tcPr>
+          <w:p>
+            <w:r>
+              <w:t>Huntingdon - Complete Mill Common Road (Pathfinder Link)</w:t>
+            </w:r>
+          </w:p>
+        </w:tc>
+        <w:tc>
+          <w:tcPr>
+            <w:tcW w:type="dxa" w:w="1474"/>
+          </w:tcPr>
+          <w:p>
+            <w:r>
+              <w:t>31/10/2020</w:t>
+            </w:r>
+          </w:p>
+        </w:tc>
+        <w:tc>
+          <w:tcPr>
+            <w:tcW w:type="dxa" w:w="1134"/>
+          </w:tcPr>
+          <w:p>
+            <w:r>
+              <w:t>Not reported</w:t>
+            </w:r>
+          </w:p>
+        </w:tc>
+        <w:tc>
+          <w:tcPr>
+            <w:tcW w:type="dxa" w:w="1134"/>
+          </w:tcPr>
+          <w:p>
+            <w:r>
+              <w:t>Not reported</w:t>
+            </w:r>
+          </w:p>
+        </w:tc>
+        <w:tc>
+          <w:tcPr>
+            <w:tcW w:type="dxa" w:w="5074"/>
+          </w:tcPr>
+          <w:p>
+            <w:r>
+              <w:rPr>
+                <w:sz w:val="16"/>
+              </w:rPr>
+              <w:t>Green lumber fallacy</w:t>
+            </w:r>
+          </w:p>
+        </w:tc>
+      </w:tr>
+      <w:tr>
+        <w:tc>
+          <w:tcPr>
+            <w:tcW w:type="dxa" w:w="3402"/>
+          </w:tcPr>
+          <w:p>
+            <w:r>
+              <w:t>Huntingdon Viaduct - Span 3 Monolith Removal</w:t>
+            </w:r>
+          </w:p>
+        </w:tc>
+        <w:tc>
+          <w:tcPr>
+            <w:tcW w:type="dxa" w:w="1474"/>
+          </w:tcPr>
+          <w:p>
+            <w:r>
+              <w:t>06/04/2021</w:t>
+            </w:r>
+          </w:p>
+        </w:tc>
+        <w:tc>
+          <w:tcPr>
+            <w:tcW w:type="dxa" w:w="1134"/>
+          </w:tcPr>
+          <w:p>
+            <w:r>
+              <w:t>Not reported</w:t>
+            </w:r>
+          </w:p>
+        </w:tc>
+        <w:tc>
+          <w:tcPr>
+            <w:tcW w:type="dxa" w:w="1134"/>
+          </w:tcPr>
+          <w:p>
+            <w:r>
+              <w:t>Not reported</w:t>
+            </w:r>
+          </w:p>
+        </w:tc>
+        <w:tc>
+          <w:tcPr>
+            <w:tcW w:type="dxa" w:w="5074"/>
+          </w:tcPr>
+          <w:p>
+            <w:r>
+              <w:rPr>
+                <w:sz w:val="16"/>
+              </w:rPr>
+              <w:t>The sea gets deeper the further you go into it</w:t>
+            </w:r>
+          </w:p>
+        </w:tc>
+      </w:tr>
+      <w:tr>
+        <w:tc>
+          <w:tcPr>
+            <w:tcW w:type="dxa" w:w="3402"/>
+          </w:tcPr>
+          <w:p>
+            <w:r>
+              <w:t>Huntingdon Viaduct - Span 5 Monolith Removal</w:t>
+            </w:r>
+          </w:p>
+        </w:tc>
+        <w:tc>
+          <w:tcPr>
+            <w:tcW w:type="dxa" w:w="1474"/>
+          </w:tcPr>
+          <w:p>
+            <w:r>
+              <w:t>27/05/2021</w:t>
+            </w:r>
+          </w:p>
+        </w:tc>
+        <w:tc>
+          <w:tcPr>
+            <w:tcW w:type="dxa" w:w="1134"/>
+          </w:tcPr>
+          <w:p>
+            <w:r>
+              <w:t>Not reported</w:t>
+            </w:r>
+          </w:p>
+        </w:tc>
+        <w:tc>
+          <w:tcPr>
+            <w:tcW w:type="dxa" w:w="1134"/>
+          </w:tcPr>
+          <w:p>
+            <w:r>
+              <w:t>Not reported</w:t>
+            </w:r>
+          </w:p>
+        </w:tc>
+        <w:tc>
+          <w:tcPr>
+            <w:tcW w:type="dxa" w:w="5074"/>
+          </w:tcPr>
+          <w:p>
+            <w:r>
+              <w:rPr>
+                <w:sz w:val="16"/>
+              </w:rPr>
+              <w:t>The sea gets deeper the further you go into it</w:t>
+            </w:r>
+          </w:p>
+        </w:tc>
+      </w:tr>
+      <w:tr>
+        <w:tc>
+          <w:tcPr>
+            <w:tcW w:type="dxa" w:w="3402"/>
+          </w:tcPr>
+          <w:p>
+            <w:r>
+              <w:t>Standard H</w:t>
+            </w:r>
+          </w:p>
+        </w:tc>
+        <w:tc>
+          <w:tcPr>
+            <w:tcW w:type="dxa" w:w="1474"/>
+          </w:tcPr>
+          <w:p>
+            <w:r>
+              <w:t>12/10/2021</w:t>
+            </w:r>
+          </w:p>
+        </w:tc>
+        <w:tc>
+          <w:tcPr>
+            <w:tcW w:type="dxa" w:w="1134"/>
+          </w:tcPr>
+          <w:p>
+            <w:r>
+              <w:t>+ 12</w:t>
+            </w:r>
+          </w:p>
+        </w:tc>
+        <w:tc>
+          <w:tcPr>
+            <w:tcW w:type="dxa" w:w="1134"/>
+          </w:tcPr>
+          <w:p>
+            <w:r>
+              <w:t>+ 12</w:t>
+            </w:r>
+          </w:p>
+        </w:tc>
+        <w:tc>
+          <w:tcPr>
+            <w:tcW w:type="dxa" w:w="5074"/>
+          </w:tcPr>
+          <w:p>
+            <w:r>
+              <w:rPr>
+                <w:sz w:val="16"/>
+              </w:rPr>
+              <w:t>What you see if all there is</w:t>
+            </w:r>
+          </w:p>
+        </w:tc>
+      </w:tr>
+      <w:tr>
+        <w:tc>
+          <w:tcPr>
+            <w:tcW w:type="dxa" w:w="3402"/>
+          </w:tcPr>
+          <w:p>
+            <w:r>
+              <w:t>Huntingdon - Construct and Commission Railway Car Park</w:t>
+            </w:r>
+          </w:p>
+        </w:tc>
+        <w:tc>
+          <w:tcPr>
+            <w:tcW w:type="dxa" w:w="1474"/>
+          </w:tcPr>
+          <w:p>
+            <w:r>
+              <w:t>12/10/2021</w:t>
+            </w:r>
+          </w:p>
+        </w:tc>
+        <w:tc>
+          <w:tcPr>
+            <w:tcW w:type="dxa" w:w="1134"/>
+          </w:tcPr>
+          <w:p>
+            <w:r>
+              <w:t>Not reported</w:t>
+            </w:r>
+          </w:p>
+        </w:tc>
+        <w:tc>
+          <w:tcPr>
+            <w:tcW w:type="dxa" w:w="1134"/>
+          </w:tcPr>
+          <w:p>
+            <w:r>
+              <w:t>Not reported</w:t>
+            </w:r>
+          </w:p>
+        </w:tc>
+        <w:tc>
+          <w:tcPr>
+            <w:tcW w:type="dxa" w:w="5074"/>
+          </w:tcPr>
+          <w:p>
+            <w:r>
+              <w:rPr>
+                <w:sz w:val="16"/>
+              </w:rPr>
+              <w:t>Memento mori and amor fati</w:t>
+            </w:r>
+          </w:p>
+        </w:tc>
+      </w:tr>
+      <w:tr>
+        <w:tc>
+          <w:tcPr>
+            <w:tcW w:type="dxa" w:w="3402"/>
+          </w:tcPr>
+          <w:p>
+            <w:r>
+              <w:t>Spaceship Liftoff</w:t>
+            </w:r>
+          </w:p>
+        </w:tc>
+        <w:tc>
+          <w:tcPr>
+            <w:tcW w:type="dxa" w:w="1474"/>
+          </w:tcPr>
+          <w:p>
+            <w:r>
+              <w:t>31/03/2023</w:t>
+            </w:r>
+          </w:p>
+        </w:tc>
+        <w:tc>
+          <w:tcPr>
+            <w:tcW w:type="dxa" w:w="1134"/>
+          </w:tcPr>
+          <w:p>
+            <w:r>
+              <w:t>Not reported</w:t>
+            </w:r>
+          </w:p>
+        </w:tc>
+        <w:tc>
+          <w:tcPr>
+            <w:tcW w:type="dxa" w:w="1134"/>
+          </w:tcPr>
+          <w:p>
+            <w:r>
+              <w:t>0</w:t>
+            </w:r>
+          </w:p>
+        </w:tc>
+        <w:tc>
+          <w:tcPr>
+            <w:tcW w:type="dxa" w:w="5074"/>
+          </w:tcPr>
+          <w:p>
+            <w:r>
+              <w:rPr>
+                <w:sz w:val="16"/>
+              </w:rPr>
+              <w:t>What you see if all there is</w:t>
+            </w:r>
+          </w:p>
+        </w:tc>
+      </w:tr>
+    </w:tbl>
     <w:sectPr>
-      <w:headerReference w:type="even" r:id="rId11"/>
-      <w:headerReference w:type="default" r:id="rId12"/>
-      <w:footerReference w:type="even" r:id="rId13"/>
-      <w:footerReference w:type="default" r:id="rId14"/>
-      <w:headerReference w:type="first" r:id="rId15"/>
-      <w:footerReference w:type="first" r:id="rId16"/>
-      <w:pgSz w:w="12240" w:h="15840"/>
+      <w:pgSz w:w="15840" w:h="12240" w:orient="landscape"/>
       <w:pgMar w:top="1440" w:right="1800" w:bottom="1440" w:left="1800" w:header="720" w:footer="720" w:gutter="0"/>
       <w:cols w:space="720"/>
       <w:docGrid w:linePitch="360"/>

</xml_diff>

<commit_message>
full move to confi.ini file for data mgmt. tests updated. 2 failing. wp
</commit_message>
<xml_diff>
--- a/tests/resources/summary_temp_altered.docx
+++ b/tests/resources/summary_temp_altered.docx
@@ -134,7 +134,7 @@
           </w:tcPr>
           <w:p>
             <w:r>
-              <w:t>09/01/2012</w:t>
+              <w:t>01/09/2012</w:t>
             </w:r>
           </w:p>
         </w:tc>
@@ -629,7 +629,7 @@
           </w:tcPr>
           <w:p>
             <w:r>
-              <w:t>12/09/2015</w:t>
+              <w:t>09/12/2015</w:t>
             </w:r>
           </w:p>
         </w:tc>
@@ -784,7 +784,7 @@
           </w:tcPr>
           <w:p>
             <w:r>
-              <w:t>Standard D</w:t>
+              <w:t>Mercury Aldridge</w:t>
             </w:r>
           </w:p>
         </w:tc>
@@ -794,7 +794,7 @@
           </w:tcPr>
           <w:p>
             <w:r>
-              <w:t>23/05/2016</w:t>
+              <w:t>11/05/2016</w:t>
             </w:r>
           </w:p>
         </w:tc>
@@ -839,7 +839,7 @@
           </w:tcPr>
           <w:p>
             <w:r>
-              <w:t>Oxygen Module</w:t>
+              <w:t>Spaceship Checklist</w:t>
             </w:r>
           </w:p>
         </w:tc>
@@ -849,7 +849,7 @@
           </w:tcPr>
           <w:p>
             <w:r>
-              <w:t>28/06/2016</w:t>
+              <w:t>11/05/2016</w:t>
             </w:r>
           </w:p>
         </w:tc>
@@ -859,7 +859,7 @@
           </w:tcPr>
           <w:p>
             <w:r>
-              <w:t>0</w:t>
+              <w:t>+ 407</w:t>
             </w:r>
           </w:p>
         </w:tc>
@@ -894,6 +894,116 @@
           </w:tcPr>
           <w:p>
             <w:r>
+              <w:t>Standard D</w:t>
+            </w:r>
+          </w:p>
+        </w:tc>
+        <w:tc>
+          <w:tcPr>
+            <w:tcW w:type="dxa" w:w="1474"/>
+          </w:tcPr>
+          <w:p>
+            <w:r>
+              <w:t>23/05/2016</w:t>
+            </w:r>
+          </w:p>
+        </w:tc>
+        <w:tc>
+          <w:tcPr>
+            <w:tcW w:type="dxa" w:w="1134"/>
+          </w:tcPr>
+          <w:p>
+            <w:r>
+              <w:t>0</w:t>
+            </w:r>
+          </w:p>
+        </w:tc>
+        <w:tc>
+          <w:tcPr>
+            <w:tcW w:type="dxa" w:w="1134"/>
+          </w:tcPr>
+          <w:p>
+            <w:r>
+              <w:t>0</w:t>
+            </w:r>
+          </w:p>
+        </w:tc>
+        <w:tc>
+          <w:tcPr>
+            <w:tcW w:type="dxa" w:w="5074"/>
+          </w:tcPr>
+          <w:p>
+            <w:r>
+              <w:rPr>
+                <w:sz w:val="16"/>
+              </w:rPr>
+              <w:t>The sea gets deeper the further you go into it</w:t>
+            </w:r>
+          </w:p>
+        </w:tc>
+      </w:tr>
+      <w:tr>
+        <w:tc>
+          <w:tcPr>
+            <w:tcW w:type="dxa" w:w="3402"/>
+          </w:tcPr>
+          <w:p>
+            <w:r>
+              <w:t>Oxygen Module</w:t>
+            </w:r>
+          </w:p>
+        </w:tc>
+        <w:tc>
+          <w:tcPr>
+            <w:tcW w:type="dxa" w:w="1474"/>
+          </w:tcPr>
+          <w:p>
+            <w:r>
+              <w:t>28/06/2016</w:t>
+            </w:r>
+          </w:p>
+        </w:tc>
+        <w:tc>
+          <w:tcPr>
+            <w:tcW w:type="dxa" w:w="1134"/>
+          </w:tcPr>
+          <w:p>
+            <w:r>
+              <w:t>0</w:t>
+            </w:r>
+          </w:p>
+        </w:tc>
+        <w:tc>
+          <w:tcPr>
+            <w:tcW w:type="dxa" w:w="1134"/>
+          </w:tcPr>
+          <w:p>
+            <w:r>
+              <w:t>0</w:t>
+            </w:r>
+          </w:p>
+        </w:tc>
+        <w:tc>
+          <w:tcPr>
+            <w:tcW w:type="dxa" w:w="5074"/>
+          </w:tcPr>
+          <w:p>
+            <w:r>
+              <w:rPr>
+                <w:sz w:val="16"/>
+              </w:rPr>
+              <w:t>The sea gets deeper the further you go into it</w:t>
+            </w:r>
+          </w:p>
+        </w:tc>
+      </w:tr>
+      <w:tr>
+        <w:tc>
+          <w:tcPr>
+            <w:tcW w:type="dxa" w:w="3402"/>
+          </w:tcPr>
+          <w:p>
+            <w:r>
               <w:t>Oxygen Sea</w:t>
             </w:r>
           </w:p>
@@ -1004,7 +1114,7 @@
           </w:tcPr>
           <w:p>
             <w:r>
-              <w:t>Mercury Aldridge</w:t>
+              <w:t>Oxygen Landing</w:t>
             </w:r>
           </w:p>
         </w:tc>
@@ -1014,7 +1124,7 @@
           </w:tcPr>
           <w:p>
             <w:r>
-              <w:t>05/11/2016</w:t>
+              <w:t>23/01/2017</w:t>
             </w:r>
           </w:p>
         </w:tc>
@@ -1035,6 +1145,226 @@
           <w:p>
             <w:r>
               <w:t>0</w:t>
+            </w:r>
+          </w:p>
+        </w:tc>
+        <w:tc>
+          <w:tcPr>
+            <w:tcW w:type="dxa" w:w="5074"/>
+          </w:tcPr>
+          <w:p>
+            <w:r>
+              <w:rPr>
+                <w:sz w:val="16"/>
+              </w:rPr>
+              <w:t>Green lumber fallacy</w:t>
+            </w:r>
+          </w:p>
+        </w:tc>
+      </w:tr>
+      <w:tr>
+        <w:tc>
+          <w:tcPr>
+            <w:tcW w:type="dxa" w:w="3402"/>
+          </w:tcPr>
+          <w:p>
+            <w:r>
+              <w:t>Gemini Kestrel</w:t>
+            </w:r>
+          </w:p>
+        </w:tc>
+        <w:tc>
+          <w:tcPr>
+            <w:tcW w:type="dxa" w:w="1474"/>
+          </w:tcPr>
+          <w:p>
+            <w:r>
+              <w:t>18/12/2017</w:t>
+            </w:r>
+          </w:p>
+        </w:tc>
+        <w:tc>
+          <w:tcPr>
+            <w:tcW w:type="dxa" w:w="1134"/>
+          </w:tcPr>
+          <w:p>
+            <w:r>
+              <w:t>0</w:t>
+            </w:r>
+          </w:p>
+        </w:tc>
+        <w:tc>
+          <w:tcPr>
+            <w:tcW w:type="dxa" w:w="1134"/>
+          </w:tcPr>
+          <w:p>
+            <w:r>
+              <w:t>0</w:t>
+            </w:r>
+          </w:p>
+        </w:tc>
+        <w:tc>
+          <w:tcPr>
+            <w:tcW w:type="dxa" w:w="5074"/>
+          </w:tcPr>
+          <w:p>
+            <w:r>
+              <w:rPr>
+                <w:sz w:val="16"/>
+              </w:rPr>
+              <w:t>Don't you know an apparition is just a cheap date. What have you been drinking these days</w:t>
+            </w:r>
+          </w:p>
+        </w:tc>
+      </w:tr>
+      <w:tr>
+        <w:tc>
+          <w:tcPr>
+            <w:tcW w:type="dxa" w:w="3402"/>
+          </w:tcPr>
+          <w:p>
+            <w:r>
+              <w:t>Apollo Ocean</w:t>
+            </w:r>
+          </w:p>
+        </w:tc>
+        <w:tc>
+          <w:tcPr>
+            <w:tcW w:type="dxa" w:w="1474"/>
+          </w:tcPr>
+          <w:p>
+            <w:r>
+              <w:t>20/03/2019</w:t>
+            </w:r>
+          </w:p>
+        </w:tc>
+        <w:tc>
+          <w:tcPr>
+            <w:tcW w:type="dxa" w:w="1134"/>
+          </w:tcPr>
+          <w:p>
+            <w:r>
+              <w:t>0</w:t>
+            </w:r>
+          </w:p>
+        </w:tc>
+        <w:tc>
+          <w:tcPr>
+            <w:tcW w:type="dxa" w:w="1134"/>
+          </w:tcPr>
+          <w:p>
+            <w:r>
+              <w:t>0</w:t>
+            </w:r>
+          </w:p>
+        </w:tc>
+        <w:tc>
+          <w:tcPr>
+            <w:tcW w:type="dxa" w:w="5074"/>
+          </w:tcPr>
+          <w:p>
+            <w:r>
+              <w:rPr>
+                <w:sz w:val="16"/>
+              </w:rPr>
+              <w:t>The mind is not a vessel to be filled but a fire to be lighted</w:t>
+            </w:r>
+          </w:p>
+        </w:tc>
+      </w:tr>
+      <w:tr>
+        <w:tc>
+          <w:tcPr>
+            <w:tcW w:type="dxa" w:w="3402"/>
+          </w:tcPr>
+          <w:p>
+            <w:r>
+              <w:t>Orbital Ocean</w:t>
+            </w:r>
+          </w:p>
+        </w:tc>
+        <w:tc>
+          <w:tcPr>
+            <w:tcW w:type="dxa" w:w="1474"/>
+          </w:tcPr>
+          <w:p>
+            <w:r>
+              <w:t>21/03/2019</w:t>
+            </w:r>
+          </w:p>
+        </w:tc>
+        <w:tc>
+          <w:tcPr>
+            <w:tcW w:type="dxa" w:w="1134"/>
+          </w:tcPr>
+          <w:p>
+            <w:r>
+              <w:t>0</w:t>
+            </w:r>
+          </w:p>
+        </w:tc>
+        <w:tc>
+          <w:tcPr>
+            <w:tcW w:type="dxa" w:w="1134"/>
+          </w:tcPr>
+          <w:p>
+            <w:r>
+              <w:t>-26</w:t>
+            </w:r>
+          </w:p>
+        </w:tc>
+        <w:tc>
+          <w:tcPr>
+            <w:tcW w:type="dxa" w:w="5074"/>
+          </w:tcPr>
+          <w:p>
+            <w:r>
+              <w:rPr>
+                <w:sz w:val="16"/>
+              </w:rPr>
+              <w:t>What you see if all there is</w:t>
+            </w:r>
+          </w:p>
+        </w:tc>
+      </w:tr>
+      <w:tr>
+        <w:tc>
+          <w:tcPr>
+            <w:tcW w:type="dxa" w:w="3402"/>
+          </w:tcPr>
+          <w:p>
+            <w:r>
+              <w:t>Spaceship Cosmic</w:t>
+            </w:r>
+          </w:p>
+        </w:tc>
+        <w:tc>
+          <w:tcPr>
+            <w:tcW w:type="dxa" w:w="1474"/>
+          </w:tcPr>
+          <w:p>
+            <w:r>
+              <w:t>25/03/2019</w:t>
+            </w:r>
+          </w:p>
+        </w:tc>
+        <w:tc>
+          <w:tcPr>
+            <w:tcW w:type="dxa" w:w="1134"/>
+          </w:tcPr>
+          <w:p>
+            <w:r>
+              <w:t>0</w:t>
+            </w:r>
+          </w:p>
+        </w:tc>
+        <w:tc>
+          <w:tcPr>
+            <w:tcW w:type="dxa" w:w="1134"/>
+          </w:tcPr>
+          <w:p>
+            <w:r>
+              <w:t>+ 281</w:t>
             </w:r>
           </w:p>
         </w:tc>
@@ -1059,7 +1389,7 @@
           </w:tcPr>
           <w:p>
             <w:r>
-              <w:t>Spaceship Checklist</w:t>
+              <w:t>Gemini Lade</w:t>
             </w:r>
           </w:p>
         </w:tc>
@@ -1069,7 +1399,7 @@
           </w:tcPr>
           <w:p>
             <w:r>
-              <w:t>05/11/2016</w:t>
+              <w:t>28/11/2019</w:t>
             </w:r>
           </w:p>
         </w:tc>
@@ -1079,7 +1409,7 @@
           </w:tcPr>
           <w:p>
             <w:r>
-              <w:t>+ 585</w:t>
+              <w:t>Not reported</w:t>
             </w:r>
           </w:p>
         </w:tc>
@@ -1089,7 +1419,612 @@
           </w:tcPr>
           <w:p>
             <w:r>
+              <w:t>-290</w:t>
+            </w:r>
+          </w:p>
+        </w:tc>
+        <w:tc>
+          <w:tcPr>
+            <w:tcW w:type="dxa" w:w="5074"/>
+          </w:tcPr>
+          <w:p>
+            <w:r>
+              <w:rPr>
+                <w:sz w:val="16"/>
+              </w:rPr>
+              <w:t>The mind is not a vessel to be filled but a fire to be lighted</w:t>
+            </w:r>
+          </w:p>
+        </w:tc>
+      </w:tr>
+      <w:tr>
+        <w:tc>
+          <w:tcPr>
+            <w:tcW w:type="dxa" w:w="3402"/>
+          </w:tcPr>
+          <w:p>
+            <w:r>
+              <w:t>Apollo Cosmic</w:t>
+            </w:r>
+          </w:p>
+        </w:tc>
+        <w:tc>
+          <w:tcPr>
+            <w:tcW w:type="dxa" w:w="1474"/>
+          </w:tcPr>
+          <w:p>
+            <w:r>
+              <w:t>04/12/2019</w:t>
+            </w:r>
+          </w:p>
+        </w:tc>
+        <w:tc>
+          <w:tcPr>
+            <w:tcW w:type="dxa" w:w="1134"/>
+          </w:tcPr>
+          <w:p>
+            <w:r>
               <w:t>0</w:t>
+            </w:r>
+          </w:p>
+        </w:tc>
+        <w:tc>
+          <w:tcPr>
+            <w:tcW w:type="dxa" w:w="1134"/>
+          </w:tcPr>
+          <w:p>
+            <w:r>
+              <w:t>Not reported</w:t>
+            </w:r>
+          </w:p>
+        </w:tc>
+        <w:tc>
+          <w:tcPr>
+            <w:tcW w:type="dxa" w:w="5074"/>
+          </w:tcPr>
+          <w:p>
+            <w:r>
+              <w:rPr>
+                <w:sz w:val="16"/>
+              </w:rPr>
+              <w:t>What you see if all there is</w:t>
+            </w:r>
+          </w:p>
+        </w:tc>
+      </w:tr>
+      <w:tr>
+        <w:tc>
+          <w:tcPr>
+            <w:tcW w:type="dxa" w:w="3402"/>
+          </w:tcPr>
+          <w:p>
+            <w:r>
+              <w:t>Mercury Checklist</w:t>
+            </w:r>
+          </w:p>
+        </w:tc>
+        <w:tc>
+          <w:tcPr>
+            <w:tcW w:type="dxa" w:w="1474"/>
+          </w:tcPr>
+          <w:p>
+            <w:r>
+              <w:t>06/12/2019</w:t>
+            </w:r>
+          </w:p>
+        </w:tc>
+        <w:tc>
+          <w:tcPr>
+            <w:tcW w:type="dxa" w:w="1134"/>
+          </w:tcPr>
+          <w:p>
+            <w:r>
+              <w:t>0</w:t>
+            </w:r>
+          </w:p>
+        </w:tc>
+        <w:tc>
+          <w:tcPr>
+            <w:tcW w:type="dxa" w:w="1134"/>
+          </w:tcPr>
+          <w:p>
+            <w:r>
+              <w:t>+ 18</w:t>
+            </w:r>
+          </w:p>
+        </w:tc>
+        <w:tc>
+          <w:tcPr>
+            <w:tcW w:type="dxa" w:w="5074"/>
+          </w:tcPr>
+          <w:p>
+            <w:r>
+              <w:rPr>
+                <w:sz w:val="16"/>
+              </w:rPr>
+              <w:t>What you see if all there is</w:t>
+            </w:r>
+          </w:p>
+        </w:tc>
+      </w:tr>
+      <w:tr>
+        <w:tc>
+          <w:tcPr>
+            <w:tcW w:type="dxa" w:w="3402"/>
+          </w:tcPr>
+          <w:p>
+            <w:r>
+              <w:t>Standard F</w:t>
+            </w:r>
+          </w:p>
+        </w:tc>
+        <w:tc>
+          <w:tcPr>
+            <w:tcW w:type="dxa" w:w="1474"/>
+          </w:tcPr>
+          <w:p>
+            <w:r>
+              <w:t>09/12/2019</w:t>
+            </w:r>
+          </w:p>
+        </w:tc>
+        <w:tc>
+          <w:tcPr>
+            <w:tcW w:type="dxa" w:w="1134"/>
+          </w:tcPr>
+          <w:p>
+            <w:r>
+              <w:t>-388</w:t>
+            </w:r>
+          </w:p>
+        </w:tc>
+        <w:tc>
+          <w:tcPr>
+            <w:tcW w:type="dxa" w:w="1134"/>
+          </w:tcPr>
+          <w:p>
+            <w:r>
+              <w:t>-388</w:t>
+            </w:r>
+          </w:p>
+        </w:tc>
+        <w:tc>
+          <w:tcPr>
+            <w:tcW w:type="dxa" w:w="5074"/>
+          </w:tcPr>
+          <w:p>
+            <w:r>
+              <w:rPr>
+                <w:sz w:val="16"/>
+              </w:rPr>
+              <w:t>Don't you know an apparition is just a cheap date. What have you been drinking these days</w:t>
+            </w:r>
+          </w:p>
+        </w:tc>
+      </w:tr>
+      <w:tr>
+        <w:tc>
+          <w:tcPr>
+            <w:tcW w:type="dxa" w:w="3402"/>
+          </w:tcPr>
+          <w:p>
+            <w:r>
+              <w:t>Gravity Hypatia</w:t>
+            </w:r>
+          </w:p>
+        </w:tc>
+        <w:tc>
+          <w:tcPr>
+            <w:tcW w:type="dxa" w:w="1474"/>
+          </w:tcPr>
+          <w:p>
+            <w:r>
+              <w:t>27/03/2020</w:t>
+            </w:r>
+          </w:p>
+        </w:tc>
+        <w:tc>
+          <w:tcPr>
+            <w:tcW w:type="dxa" w:w="1134"/>
+          </w:tcPr>
+          <w:p>
+            <w:r>
+              <w:t>0</w:t>
+            </w:r>
+          </w:p>
+        </w:tc>
+        <w:tc>
+          <w:tcPr>
+            <w:tcW w:type="dxa" w:w="1134"/>
+          </w:tcPr>
+          <w:p>
+            <w:r>
+              <w:t>Not reported</w:t>
+            </w:r>
+          </w:p>
+        </w:tc>
+        <w:tc>
+          <w:tcPr>
+            <w:tcW w:type="dxa" w:w="5074"/>
+          </w:tcPr>
+          <w:p>
+            <w:r>
+              <w:rPr>
+                <w:sz w:val="16"/>
+              </w:rPr>
+              <w:t>Memento mori and amor fati</w:t>
+            </w:r>
+          </w:p>
+        </w:tc>
+      </w:tr>
+      <w:tr>
+        <w:tc>
+          <w:tcPr>
+            <w:tcW w:type="dxa" w:w="3402"/>
+          </w:tcPr>
+          <w:p>
+            <w:r>
+              <w:t>Standard G</w:t>
+            </w:r>
+          </w:p>
+        </w:tc>
+        <w:tc>
+          <w:tcPr>
+            <w:tcW w:type="dxa" w:w="1474"/>
+          </w:tcPr>
+          <w:p>
+            <w:r>
+              <w:t>05/05/2020</w:t>
+            </w:r>
+          </w:p>
+        </w:tc>
+        <w:tc>
+          <w:tcPr>
+            <w:tcW w:type="dxa" w:w="1134"/>
+          </w:tcPr>
+          <w:p>
+            <w:r>
+              <w:t>Not reported</w:t>
+            </w:r>
+          </w:p>
+        </w:tc>
+        <w:tc>
+          <w:tcPr>
+            <w:tcW w:type="dxa" w:w="1134"/>
+          </w:tcPr>
+          <w:p>
+            <w:r>
+              <w:t>Not reported</w:t>
+            </w:r>
+          </w:p>
+        </w:tc>
+        <w:tc>
+          <w:tcPr>
+            <w:tcW w:type="dxa" w:w="5074"/>
+          </w:tcPr>
+          <w:p>
+            <w:r>
+              <w:rPr>
+                <w:sz w:val="16"/>
+              </w:rPr>
+              <w:t>The mind is not a vessel to be filled but a fire to be lighted</w:t>
+            </w:r>
+          </w:p>
+        </w:tc>
+      </w:tr>
+      <w:tr>
+        <w:tc>
+          <w:tcPr>
+            <w:tcW w:type="dxa" w:w="3402"/>
+          </w:tcPr>
+          <w:p>
+            <w:r>
+              <w:t>IPDC</w:t>
+            </w:r>
+          </w:p>
+        </w:tc>
+        <w:tc>
+          <w:tcPr>
+            <w:tcW w:type="dxa" w:w="1474"/>
+          </w:tcPr>
+          <w:p>
+            <w:r>
+              <w:t>13/07/2020</w:t>
+            </w:r>
+          </w:p>
+        </w:tc>
+        <w:tc>
+          <w:tcPr>
+            <w:tcW w:type="dxa" w:w="1134"/>
+          </w:tcPr>
+          <w:p>
+            <w:r>
+              <w:t>Not reported</w:t>
+            </w:r>
+          </w:p>
+        </w:tc>
+        <w:tc>
+          <w:tcPr>
+            <w:tcW w:type="dxa" w:w="1134"/>
+          </w:tcPr>
+          <w:p>
+            <w:r>
+              <w:t>Not reported</w:t>
+            </w:r>
+          </w:p>
+        </w:tc>
+        <w:tc>
+          <w:tcPr>
+            <w:tcW w:type="dxa" w:w="5074"/>
+          </w:tcPr>
+          <w:p>
+            <w:r>
+              <w:rPr>
+                <w:sz w:val="16"/>
+              </w:rPr>
+              <w:t>The mind is not a vessel to be filled but a fire to be lighted</w:t>
+            </w:r>
+          </w:p>
+        </w:tc>
+      </w:tr>
+      <w:tr>
+        <w:tc>
+          <w:tcPr>
+            <w:tcW w:type="dxa" w:w="3402"/>
+          </w:tcPr>
+          <w:p>
+            <w:r>
+              <w:t>Huntingdon Viaduct - Span 4 Removal</w:t>
+            </w:r>
+          </w:p>
+        </w:tc>
+        <w:tc>
+          <w:tcPr>
+            <w:tcW w:type="dxa" w:w="1474"/>
+          </w:tcPr>
+          <w:p>
+            <w:r>
+              <w:t>22/08/2020</w:t>
+            </w:r>
+          </w:p>
+        </w:tc>
+        <w:tc>
+          <w:tcPr>
+            <w:tcW w:type="dxa" w:w="1134"/>
+          </w:tcPr>
+          <w:p>
+            <w:r>
+              <w:t>Not reported</w:t>
+            </w:r>
+          </w:p>
+        </w:tc>
+        <w:tc>
+          <w:tcPr>
+            <w:tcW w:type="dxa" w:w="1134"/>
+          </w:tcPr>
+          <w:p>
+            <w:r>
+              <w:t>Not reported</w:t>
+            </w:r>
+          </w:p>
+        </w:tc>
+        <w:tc>
+          <w:tcPr>
+            <w:tcW w:type="dxa" w:w="5074"/>
+          </w:tcPr>
+          <w:p>
+            <w:r>
+              <w:rPr>
+                <w:sz w:val="16"/>
+              </w:rPr>
+              <w:t>What you see if all there is</w:t>
+            </w:r>
+          </w:p>
+        </w:tc>
+      </w:tr>
+      <w:tr>
+        <w:tc>
+          <w:tcPr>
+            <w:tcW w:type="dxa" w:w="3402"/>
+          </w:tcPr>
+          <w:p>
+            <w:r>
+              <w:t>Tranquility Kestrel</w:t>
+            </w:r>
+          </w:p>
+        </w:tc>
+        <w:tc>
+          <w:tcPr>
+            <w:tcW w:type="dxa" w:w="1474"/>
+          </w:tcPr>
+          <w:p>
+            <w:r>
+              <w:t>31/10/2020</w:t>
+            </w:r>
+          </w:p>
+        </w:tc>
+        <w:tc>
+          <w:tcPr>
+            <w:tcW w:type="dxa" w:w="1134"/>
+          </w:tcPr>
+          <w:p>
+            <w:r>
+              <w:t>+ 193</w:t>
+            </w:r>
+          </w:p>
+        </w:tc>
+        <w:tc>
+          <w:tcPr>
+            <w:tcW w:type="dxa" w:w="1134"/>
+          </w:tcPr>
+          <w:p>
+            <w:r>
+              <w:t>+ 151</w:t>
+            </w:r>
+          </w:p>
+        </w:tc>
+        <w:tc>
+          <w:tcPr>
+            <w:tcW w:type="dxa" w:w="5074"/>
+          </w:tcPr>
+          <w:p>
+            <w:r>
+              <w:rPr>
+                <w:sz w:val="16"/>
+              </w:rPr>
+              <w:t>What you see if all there is</w:t>
+            </w:r>
+          </w:p>
+        </w:tc>
+      </w:tr>
+      <w:tr>
+        <w:tc>
+          <w:tcPr>
+            <w:tcW w:type="dxa" w:w="3402"/>
+          </w:tcPr>
+          <w:p>
+            <w:r>
+              <w:t>Huntingdon - Complete Mill Common Road (Pathfinder Link)</w:t>
+            </w:r>
+          </w:p>
+        </w:tc>
+        <w:tc>
+          <w:tcPr>
+            <w:tcW w:type="dxa" w:w="1474"/>
+          </w:tcPr>
+          <w:p>
+            <w:r>
+              <w:t>31/10/2020</w:t>
+            </w:r>
+          </w:p>
+        </w:tc>
+        <w:tc>
+          <w:tcPr>
+            <w:tcW w:type="dxa" w:w="1134"/>
+          </w:tcPr>
+          <w:p>
+            <w:r>
+              <w:t>Not reported</w:t>
+            </w:r>
+          </w:p>
+        </w:tc>
+        <w:tc>
+          <w:tcPr>
+            <w:tcW w:type="dxa" w:w="1134"/>
+          </w:tcPr>
+          <w:p>
+            <w:r>
+              <w:t>Not reported</w:t>
+            </w:r>
+          </w:p>
+        </w:tc>
+        <w:tc>
+          <w:tcPr>
+            <w:tcW w:type="dxa" w:w="5074"/>
+          </w:tcPr>
+          <w:p>
+            <w:r>
+              <w:rPr>
+                <w:sz w:val="16"/>
+              </w:rPr>
+              <w:t>Green lumber fallacy</w:t>
+            </w:r>
+          </w:p>
+        </w:tc>
+      </w:tr>
+      <w:tr>
+        <w:tc>
+          <w:tcPr>
+            <w:tcW w:type="dxa" w:w="3402"/>
+          </w:tcPr>
+          <w:p>
+            <w:r>
+              <w:t>Huntingdon - Complete Views Common Link</w:t>
+            </w:r>
+          </w:p>
+        </w:tc>
+        <w:tc>
+          <w:tcPr>
+            <w:tcW w:type="dxa" w:w="1474"/>
+          </w:tcPr>
+          <w:p>
+            <w:r>
+              <w:t>03/11/2020</w:t>
+            </w:r>
+          </w:p>
+        </w:tc>
+        <w:tc>
+          <w:tcPr>
+            <w:tcW w:type="dxa" w:w="1134"/>
+          </w:tcPr>
+          <w:p>
+            <w:r>
+              <w:t>Not reported</w:t>
+            </w:r>
+          </w:p>
+        </w:tc>
+        <w:tc>
+          <w:tcPr>
+            <w:tcW w:type="dxa" w:w="1134"/>
+          </w:tcPr>
+          <w:p>
+            <w:r>
+              <w:t>Not reported</w:t>
+            </w:r>
+          </w:p>
+        </w:tc>
+        <w:tc>
+          <w:tcPr>
+            <w:tcW w:type="dxa" w:w="5074"/>
+          </w:tcPr>
+          <w:p>
+            <w:r>
+              <w:rPr>
+                <w:sz w:val="16"/>
+              </w:rPr>
+              <w:t>What you see if all there is</w:t>
+            </w:r>
+          </w:p>
+        </w:tc>
+      </w:tr>
+      <w:tr>
+        <w:tc>
+          <w:tcPr>
+            <w:tcW w:type="dxa" w:w="3402"/>
+          </w:tcPr>
+          <w:p>
+            <w:r>
+              <w:t>Huntingdon Viaduct - Span 5 Monolith Removal</w:t>
+            </w:r>
+          </w:p>
+        </w:tc>
+        <w:tc>
+          <w:tcPr>
+            <w:tcW w:type="dxa" w:w="1474"/>
+          </w:tcPr>
+          <w:p>
+            <w:r>
+              <w:t>27/05/2021</w:t>
+            </w:r>
+          </w:p>
+        </w:tc>
+        <w:tc>
+          <w:tcPr>
+            <w:tcW w:type="dxa" w:w="1134"/>
+          </w:tcPr>
+          <w:p>
+            <w:r>
+              <w:t>Not reported</w:t>
+            </w:r>
+          </w:p>
+        </w:tc>
+        <w:tc>
+          <w:tcPr>
+            <w:tcW w:type="dxa" w:w="1134"/>
+          </w:tcPr>
+          <w:p>
+            <w:r>
+              <w:t>Not reported</w:t>
             </w:r>
           </w:p>
         </w:tc>
@@ -1114,7 +2049,7 @@
           </w:tcPr>
           <w:p>
             <w:r>
-              <w:t>Oxygen Landing</w:t>
+              <w:t>Huntingdon Viaduct - Span 3 Monolith Removal</w:t>
             </w:r>
           </w:p>
         </w:tc>
@@ -1124,7 +2059,7 @@
           </w:tcPr>
           <w:p>
             <w:r>
-              <w:t>23/01/2017</w:t>
+              <w:t>04/06/2021</w:t>
             </w:r>
           </w:p>
         </w:tc>
@@ -1134,7 +2069,7 @@
           </w:tcPr>
           <w:p>
             <w:r>
-              <w:t>0</w:t>
+              <w:t>Not reported</w:t>
             </w:r>
           </w:p>
         </w:tc>
@@ -1144,7 +2079,7 @@
           </w:tcPr>
           <w:p>
             <w:r>
-              <w:t>0</w:t>
+              <w:t>Not reported</w:t>
             </w:r>
           </w:p>
         </w:tc>
@@ -1157,7 +2092,7 @@
               <w:rPr>
                 <w:sz w:val="16"/>
               </w:rPr>
-              <w:t>Green lumber fallacy</w:t>
+              <w:t>The sea gets deeper the further you go into it</w:t>
             </w:r>
           </w:p>
         </w:tc>
@@ -1169,7 +2104,7 @@
           </w:tcPr>
           <w:p>
             <w:r>
-              <w:t>Gemini Kestrel</w:t>
+              <w:t>Standard H</w:t>
             </w:r>
           </w:p>
         </w:tc>
@@ -1179,7 +2114,7 @@
           </w:tcPr>
           <w:p>
             <w:r>
-              <w:t>18/12/2017</w:t>
+              <w:t>10/12/2021</w:t>
             </w:r>
           </w:p>
         </w:tc>
@@ -1189,7 +2124,7 @@
           </w:tcPr>
           <w:p>
             <w:r>
-              <w:t>0</w:t>
+              <w:t>+ 71</w:t>
             </w:r>
           </w:p>
         </w:tc>
@@ -1199,117 +2134,7 @@
           </w:tcPr>
           <w:p>
             <w:r>
-              <w:t>0</w:t>
-            </w:r>
-          </w:p>
-        </w:tc>
-        <w:tc>
-          <w:tcPr>
-            <w:tcW w:type="dxa" w:w="5074"/>
-          </w:tcPr>
-          <w:p>
-            <w:r>
-              <w:rPr>
-                <w:sz w:val="16"/>
-              </w:rPr>
-              <w:t>Don't you know an apparition is just a cheap date. What have you been drinking these days</w:t>
-            </w:r>
-          </w:p>
-        </w:tc>
-      </w:tr>
-      <w:tr>
-        <w:tc>
-          <w:tcPr>
-            <w:tcW w:type="dxa" w:w="3402"/>
-          </w:tcPr>
-          <w:p>
-            <w:r>
-              <w:t>Apollo Ocean</w:t>
-            </w:r>
-          </w:p>
-        </w:tc>
-        <w:tc>
-          <w:tcPr>
-            <w:tcW w:type="dxa" w:w="1474"/>
-          </w:tcPr>
-          <w:p>
-            <w:r>
-              <w:t>20/03/2019</w:t>
-            </w:r>
-          </w:p>
-        </w:tc>
-        <w:tc>
-          <w:tcPr>
-            <w:tcW w:type="dxa" w:w="1134"/>
-          </w:tcPr>
-          <w:p>
-            <w:r>
-              <w:t>0</w:t>
-            </w:r>
-          </w:p>
-        </w:tc>
-        <w:tc>
-          <w:tcPr>
-            <w:tcW w:type="dxa" w:w="1134"/>
-          </w:tcPr>
-          <w:p>
-            <w:r>
-              <w:t>0</w:t>
-            </w:r>
-          </w:p>
-        </w:tc>
-        <w:tc>
-          <w:tcPr>
-            <w:tcW w:type="dxa" w:w="5074"/>
-          </w:tcPr>
-          <w:p>
-            <w:r>
-              <w:rPr>
-                <w:sz w:val="16"/>
-              </w:rPr>
-              <w:t>The mind is not a vessel to be filled but a fire to be lighted</w:t>
-            </w:r>
-          </w:p>
-        </w:tc>
-      </w:tr>
-      <w:tr>
-        <w:tc>
-          <w:tcPr>
-            <w:tcW w:type="dxa" w:w="3402"/>
-          </w:tcPr>
-          <w:p>
-            <w:r>
-              <w:t>Orbital Ocean</w:t>
-            </w:r>
-          </w:p>
-        </w:tc>
-        <w:tc>
-          <w:tcPr>
-            <w:tcW w:type="dxa" w:w="1474"/>
-          </w:tcPr>
-          <w:p>
-            <w:r>
-              <w:t>21/03/2019</w:t>
-            </w:r>
-          </w:p>
-        </w:tc>
-        <w:tc>
-          <w:tcPr>
-            <w:tcW w:type="dxa" w:w="1134"/>
-          </w:tcPr>
-          <w:p>
-            <w:r>
-              <w:t>0</w:t>
-            </w:r>
-          </w:p>
-        </w:tc>
-        <w:tc>
-          <w:tcPr>
-            <w:tcW w:type="dxa" w:w="1134"/>
-          </w:tcPr>
-          <w:p>
-            <w:r>
-              <w:t>-26</w:t>
+              <w:t>+ 71</w:t>
             </w:r>
           </w:p>
         </w:tc>
@@ -1334,7 +2159,7 @@
           </w:tcPr>
           <w:p>
             <w:r>
-              <w:t>Spaceship Cosmic</w:t>
+              <w:t>Huntingdon - Construct and Commission Railway Car Park</w:t>
             </w:r>
           </w:p>
         </w:tc>
@@ -1344,832 +2169,7 @@
           </w:tcPr>
           <w:p>
             <w:r>
-              <w:t>25/03/2019</w:t>
-            </w:r>
-          </w:p>
-        </w:tc>
-        <w:tc>
-          <w:tcPr>
-            <w:tcW w:type="dxa" w:w="1134"/>
-          </w:tcPr>
-          <w:p>
-            <w:r>
-              <w:t>0</w:t>
-            </w:r>
-          </w:p>
-        </w:tc>
-        <w:tc>
-          <w:tcPr>
-            <w:tcW w:type="dxa" w:w="1134"/>
-          </w:tcPr>
-          <w:p>
-            <w:r>
-              <w:t>+ 281</w:t>
-            </w:r>
-          </w:p>
-        </w:tc>
-        <w:tc>
-          <w:tcPr>
-            <w:tcW w:type="dxa" w:w="5074"/>
-          </w:tcPr>
-          <w:p>
-            <w:r>
-              <w:rPr>
-                <w:sz w:val="16"/>
-              </w:rPr>
-              <w:t>The sea gets deeper the further you go into it</w:t>
-            </w:r>
-          </w:p>
-        </w:tc>
-      </w:tr>
-      <w:tr>
-        <w:tc>
-          <w:tcPr>
-            <w:tcW w:type="dxa" w:w="3402"/>
-          </w:tcPr>
-          <w:p>
-            <w:r>
-              <w:t>Apollo Cosmic</w:t>
-            </w:r>
-          </w:p>
-        </w:tc>
-        <w:tc>
-          <w:tcPr>
-            <w:tcW w:type="dxa" w:w="1474"/>
-          </w:tcPr>
-          <w:p>
-            <w:r>
-              <w:t>12/04/2019</w:t>
-            </w:r>
-          </w:p>
-        </w:tc>
-        <w:tc>
-          <w:tcPr>
-            <w:tcW w:type="dxa" w:w="1134"/>
-          </w:tcPr>
-          <w:p>
-            <w:r>
-              <w:t>0</w:t>
-            </w:r>
-          </w:p>
-        </w:tc>
-        <w:tc>
-          <w:tcPr>
-            <w:tcW w:type="dxa" w:w="1134"/>
-          </w:tcPr>
-          <w:p>
-            <w:r>
-              <w:t>Not reported</w:t>
-            </w:r>
-          </w:p>
-        </w:tc>
-        <w:tc>
-          <w:tcPr>
-            <w:tcW w:type="dxa" w:w="5074"/>
-          </w:tcPr>
-          <w:p>
-            <w:r>
-              <w:rPr>
-                <w:sz w:val="16"/>
-              </w:rPr>
-              <w:t>What you see if all there is</w:t>
-            </w:r>
-          </w:p>
-        </w:tc>
-      </w:tr>
-      <w:tr>
-        <w:tc>
-          <w:tcPr>
-            <w:tcW w:type="dxa" w:w="3402"/>
-          </w:tcPr>
-          <w:p>
-            <w:r>
-              <w:t>Mercury Checklist</w:t>
-            </w:r>
-          </w:p>
-        </w:tc>
-        <w:tc>
-          <w:tcPr>
-            <w:tcW w:type="dxa" w:w="1474"/>
-          </w:tcPr>
-          <w:p>
-            <w:r>
-              <w:t>12/06/2019</w:t>
-            </w:r>
-          </w:p>
-        </w:tc>
-        <w:tc>
-          <w:tcPr>
-            <w:tcW w:type="dxa" w:w="1134"/>
-          </w:tcPr>
-          <w:p>
-            <w:r>
-              <w:t>0</w:t>
-            </w:r>
-          </w:p>
-        </w:tc>
-        <w:tc>
-          <w:tcPr>
-            <w:tcW w:type="dxa" w:w="1134"/>
-          </w:tcPr>
-          <w:p>
-            <w:r>
-              <w:t>-159</w:t>
-            </w:r>
-          </w:p>
-        </w:tc>
-        <w:tc>
-          <w:tcPr>
-            <w:tcW w:type="dxa" w:w="5074"/>
-          </w:tcPr>
-          <w:p>
-            <w:r>
-              <w:rPr>
-                <w:sz w:val="16"/>
-              </w:rPr>
-              <w:t>What you see if all there is</w:t>
-            </w:r>
-          </w:p>
-        </w:tc>
-      </w:tr>
-      <w:tr>
-        <w:tc>
-          <w:tcPr>
-            <w:tcW w:type="dxa" w:w="3402"/>
-          </w:tcPr>
-          <w:p>
-            <w:r>
-              <w:t>Standard F</w:t>
-            </w:r>
-          </w:p>
-        </w:tc>
-        <w:tc>
-          <w:tcPr>
-            <w:tcW w:type="dxa" w:w="1474"/>
-          </w:tcPr>
-          <w:p>
-            <w:r>
-              <w:t>12/09/2019</w:t>
-            </w:r>
-          </w:p>
-        </w:tc>
-        <w:tc>
-          <w:tcPr>
-            <w:tcW w:type="dxa" w:w="1134"/>
-          </w:tcPr>
-          <w:p>
-            <w:r>
-              <w:t>-476</w:t>
-            </w:r>
-          </w:p>
-        </w:tc>
-        <w:tc>
-          <w:tcPr>
-            <w:tcW w:type="dxa" w:w="1134"/>
-          </w:tcPr>
-          <w:p>
-            <w:r>
-              <w:t>-476</w:t>
-            </w:r>
-          </w:p>
-        </w:tc>
-        <w:tc>
-          <w:tcPr>
-            <w:tcW w:type="dxa" w:w="5074"/>
-          </w:tcPr>
-          <w:p>
-            <w:r>
-              <w:rPr>
-                <w:sz w:val="16"/>
-              </w:rPr>
-              <w:t>Don't you know an apparition is just a cheap date. What have you been drinking these days</w:t>
-            </w:r>
-          </w:p>
-        </w:tc>
-      </w:tr>
-      <w:tr>
-        <w:tc>
-          <w:tcPr>
-            <w:tcW w:type="dxa" w:w="3402"/>
-          </w:tcPr>
-          <w:p>
-            <w:r>
-              <w:t>Gemini Lade</w:t>
-            </w:r>
-          </w:p>
-        </w:tc>
-        <w:tc>
-          <w:tcPr>
-            <w:tcW w:type="dxa" w:w="1474"/>
-          </w:tcPr>
-          <w:p>
-            <w:r>
-              <w:t>28/11/2019</w:t>
-            </w:r>
-          </w:p>
-        </w:tc>
-        <w:tc>
-          <w:tcPr>
-            <w:tcW w:type="dxa" w:w="1134"/>
-          </w:tcPr>
-          <w:p>
-            <w:r>
-              <w:t>Not reported</w:t>
-            </w:r>
-          </w:p>
-        </w:tc>
-        <w:tc>
-          <w:tcPr>
-            <w:tcW w:type="dxa" w:w="1134"/>
-          </w:tcPr>
-          <w:p>
-            <w:r>
-              <w:t>-290</w:t>
-            </w:r>
-          </w:p>
-        </w:tc>
-        <w:tc>
-          <w:tcPr>
-            <w:tcW w:type="dxa" w:w="5074"/>
-          </w:tcPr>
-          <w:p>
-            <w:r>
-              <w:rPr>
-                <w:sz w:val="16"/>
-              </w:rPr>
-              <w:t>The mind is not a vessel to be filled but a fire to be lighted</w:t>
-            </w:r>
-          </w:p>
-        </w:tc>
-      </w:tr>
-      <w:tr>
-        <w:tc>
-          <w:tcPr>
-            <w:tcW w:type="dxa" w:w="3402"/>
-          </w:tcPr>
-          <w:p>
-            <w:r>
-              <w:t>Huntingdon - Complete Views Common Link</w:t>
-            </w:r>
-          </w:p>
-        </w:tc>
-        <w:tc>
-          <w:tcPr>
-            <w:tcW w:type="dxa" w:w="1474"/>
-          </w:tcPr>
-          <w:p>
-            <w:r>
-              <w:t>11/03/2020</w:t>
-            </w:r>
-          </w:p>
-        </w:tc>
-        <w:tc>
-          <w:tcPr>
-            <w:tcW w:type="dxa" w:w="1134"/>
-          </w:tcPr>
-          <w:p>
-            <w:r>
-              <w:t>Not reported</w:t>
-            </w:r>
-          </w:p>
-        </w:tc>
-        <w:tc>
-          <w:tcPr>
-            <w:tcW w:type="dxa" w:w="1134"/>
-          </w:tcPr>
-          <w:p>
-            <w:r>
-              <w:t>Not reported</w:t>
-            </w:r>
-          </w:p>
-        </w:tc>
-        <w:tc>
-          <w:tcPr>
-            <w:tcW w:type="dxa" w:w="5074"/>
-          </w:tcPr>
-          <w:p>
-            <w:r>
-              <w:rPr>
-                <w:sz w:val="16"/>
-              </w:rPr>
-              <w:t>What you see if all there is</w:t>
-            </w:r>
-          </w:p>
-        </w:tc>
-      </w:tr>
-      <w:tr>
-        <w:tc>
-          <w:tcPr>
-            <w:tcW w:type="dxa" w:w="3402"/>
-          </w:tcPr>
-          <w:p>
-            <w:r>
-              <w:t>Gravity Hypatia</w:t>
-            </w:r>
-          </w:p>
-        </w:tc>
-        <w:tc>
-          <w:tcPr>
-            <w:tcW w:type="dxa" w:w="1474"/>
-          </w:tcPr>
-          <w:p>
-            <w:r>
-              <w:t>27/03/2020</w:t>
-            </w:r>
-          </w:p>
-        </w:tc>
-        <w:tc>
-          <w:tcPr>
-            <w:tcW w:type="dxa" w:w="1134"/>
-          </w:tcPr>
-          <w:p>
-            <w:r>
-              <w:t>0</w:t>
-            </w:r>
-          </w:p>
-        </w:tc>
-        <w:tc>
-          <w:tcPr>
-            <w:tcW w:type="dxa" w:w="1134"/>
-          </w:tcPr>
-          <w:p>
-            <w:r>
-              <w:t>Not reported</w:t>
-            </w:r>
-          </w:p>
-        </w:tc>
-        <w:tc>
-          <w:tcPr>
-            <w:tcW w:type="dxa" w:w="5074"/>
-          </w:tcPr>
-          <w:p>
-            <w:r>
-              <w:rPr>
-                <w:sz w:val="16"/>
-              </w:rPr>
-              <w:t>Memento mori and amor fati</w:t>
-            </w:r>
-          </w:p>
-        </w:tc>
-      </w:tr>
-      <w:tr>
-        <w:tc>
-          <w:tcPr>
-            <w:tcW w:type="dxa" w:w="3402"/>
-          </w:tcPr>
-          <w:p>
-            <w:r>
-              <w:t>Standard G</w:t>
-            </w:r>
-          </w:p>
-        </w:tc>
-        <w:tc>
-          <w:tcPr>
-            <w:tcW w:type="dxa" w:w="1474"/>
-          </w:tcPr>
-          <w:p>
-            <w:r>
-              <w:t>05/05/2020</w:t>
-            </w:r>
-          </w:p>
-        </w:tc>
-        <w:tc>
-          <w:tcPr>
-            <w:tcW w:type="dxa" w:w="1134"/>
-          </w:tcPr>
-          <w:p>
-            <w:r>
-              <w:t>Not reported</w:t>
-            </w:r>
-          </w:p>
-        </w:tc>
-        <w:tc>
-          <w:tcPr>
-            <w:tcW w:type="dxa" w:w="1134"/>
-          </w:tcPr>
-          <w:p>
-            <w:r>
-              <w:t>Not reported</w:t>
-            </w:r>
-          </w:p>
-        </w:tc>
-        <w:tc>
-          <w:tcPr>
-            <w:tcW w:type="dxa" w:w="5074"/>
-          </w:tcPr>
-          <w:p>
-            <w:r>
-              <w:rPr>
-                <w:sz w:val="16"/>
-              </w:rPr>
-              <w:t>The mind is not a vessel to be filled but a fire to be lighted</w:t>
-            </w:r>
-          </w:p>
-        </w:tc>
-      </w:tr>
-      <w:tr>
-        <w:tc>
-          <w:tcPr>
-            <w:tcW w:type="dxa" w:w="3402"/>
-          </w:tcPr>
-          <w:p>
-            <w:r>
-              <w:t>IPDC</w:t>
-            </w:r>
-          </w:p>
-        </w:tc>
-        <w:tc>
-          <w:tcPr>
-            <w:tcW w:type="dxa" w:w="1474"/>
-          </w:tcPr>
-          <w:p>
-            <w:r>
-              <w:t>13/07/2020</w:t>
-            </w:r>
-          </w:p>
-        </w:tc>
-        <w:tc>
-          <w:tcPr>
-            <w:tcW w:type="dxa" w:w="1134"/>
-          </w:tcPr>
-          <w:p>
-            <w:r>
-              <w:t>Not reported</w:t>
-            </w:r>
-          </w:p>
-        </w:tc>
-        <w:tc>
-          <w:tcPr>
-            <w:tcW w:type="dxa" w:w="1134"/>
-          </w:tcPr>
-          <w:p>
-            <w:r>
-              <w:t>Not reported</w:t>
-            </w:r>
-          </w:p>
-        </w:tc>
-        <w:tc>
-          <w:tcPr>
-            <w:tcW w:type="dxa" w:w="5074"/>
-          </w:tcPr>
-          <w:p>
-            <w:r>
-              <w:rPr>
-                <w:sz w:val="16"/>
-              </w:rPr>
-              <w:t>The mind is not a vessel to be filled but a fire to be lighted</w:t>
-            </w:r>
-          </w:p>
-        </w:tc>
-      </w:tr>
-      <w:tr>
-        <w:tc>
-          <w:tcPr>
-            <w:tcW w:type="dxa" w:w="3402"/>
-          </w:tcPr>
-          <w:p>
-            <w:r>
-              <w:t>Huntingdon Viaduct - Span 4 Removal</w:t>
-            </w:r>
-          </w:p>
-        </w:tc>
-        <w:tc>
-          <w:tcPr>
-            <w:tcW w:type="dxa" w:w="1474"/>
-          </w:tcPr>
-          <w:p>
-            <w:r>
-              <w:t>22/08/2020</w:t>
-            </w:r>
-          </w:p>
-        </w:tc>
-        <w:tc>
-          <w:tcPr>
-            <w:tcW w:type="dxa" w:w="1134"/>
-          </w:tcPr>
-          <w:p>
-            <w:r>
-              <w:t>Not reported</w:t>
-            </w:r>
-          </w:p>
-        </w:tc>
-        <w:tc>
-          <w:tcPr>
-            <w:tcW w:type="dxa" w:w="1134"/>
-          </w:tcPr>
-          <w:p>
-            <w:r>
-              <w:t>Not reported</w:t>
-            </w:r>
-          </w:p>
-        </w:tc>
-        <w:tc>
-          <w:tcPr>
-            <w:tcW w:type="dxa" w:w="5074"/>
-          </w:tcPr>
-          <w:p>
-            <w:r>
-              <w:rPr>
-                <w:sz w:val="16"/>
-              </w:rPr>
-              <w:t>What you see if all there is</w:t>
-            </w:r>
-          </w:p>
-        </w:tc>
-      </w:tr>
-      <w:tr>
-        <w:tc>
-          <w:tcPr>
-            <w:tcW w:type="dxa" w:w="3402"/>
-          </w:tcPr>
-          <w:p>
-            <w:r>
-              <w:t>Tranquility Kestrel</w:t>
-            </w:r>
-          </w:p>
-        </w:tc>
-        <w:tc>
-          <w:tcPr>
-            <w:tcW w:type="dxa" w:w="1474"/>
-          </w:tcPr>
-          <w:p>
-            <w:r>
-              <w:t>31/10/2020</w:t>
-            </w:r>
-          </w:p>
-        </w:tc>
-        <w:tc>
-          <w:tcPr>
-            <w:tcW w:type="dxa" w:w="1134"/>
-          </w:tcPr>
-          <w:p>
-            <w:r>
-              <w:t>+ 193</w:t>
-            </w:r>
-          </w:p>
-        </w:tc>
-        <w:tc>
-          <w:tcPr>
-            <w:tcW w:type="dxa" w:w="1134"/>
-          </w:tcPr>
-          <w:p>
-            <w:r>
-              <w:t>+ 268</w:t>
-            </w:r>
-          </w:p>
-        </w:tc>
-        <w:tc>
-          <w:tcPr>
-            <w:tcW w:type="dxa" w:w="5074"/>
-          </w:tcPr>
-          <w:p>
-            <w:r>
-              <w:rPr>
-                <w:sz w:val="16"/>
-              </w:rPr>
-              <w:t>What you see if all there is</w:t>
-            </w:r>
-          </w:p>
-        </w:tc>
-      </w:tr>
-      <w:tr>
-        <w:tc>
-          <w:tcPr>
-            <w:tcW w:type="dxa" w:w="3402"/>
-          </w:tcPr>
-          <w:p>
-            <w:r>
-              <w:t>Huntingdon - Complete Mill Common Road (Pathfinder Link)</w:t>
-            </w:r>
-          </w:p>
-        </w:tc>
-        <w:tc>
-          <w:tcPr>
-            <w:tcW w:type="dxa" w:w="1474"/>
-          </w:tcPr>
-          <w:p>
-            <w:r>
-              <w:t>31/10/2020</w:t>
-            </w:r>
-          </w:p>
-        </w:tc>
-        <w:tc>
-          <w:tcPr>
-            <w:tcW w:type="dxa" w:w="1134"/>
-          </w:tcPr>
-          <w:p>
-            <w:r>
-              <w:t>Not reported</w:t>
-            </w:r>
-          </w:p>
-        </w:tc>
-        <w:tc>
-          <w:tcPr>
-            <w:tcW w:type="dxa" w:w="1134"/>
-          </w:tcPr>
-          <w:p>
-            <w:r>
-              <w:t>Not reported</w:t>
-            </w:r>
-          </w:p>
-        </w:tc>
-        <w:tc>
-          <w:tcPr>
-            <w:tcW w:type="dxa" w:w="5074"/>
-          </w:tcPr>
-          <w:p>
-            <w:r>
-              <w:rPr>
-                <w:sz w:val="16"/>
-              </w:rPr>
-              <w:t>Green lumber fallacy</w:t>
-            </w:r>
-          </w:p>
-        </w:tc>
-      </w:tr>
-      <w:tr>
-        <w:tc>
-          <w:tcPr>
-            <w:tcW w:type="dxa" w:w="3402"/>
-          </w:tcPr>
-          <w:p>
-            <w:r>
-              <w:t>Huntingdon Viaduct - Span 3 Monolith Removal</w:t>
-            </w:r>
-          </w:p>
-        </w:tc>
-        <w:tc>
-          <w:tcPr>
-            <w:tcW w:type="dxa" w:w="1474"/>
-          </w:tcPr>
-          <w:p>
-            <w:r>
-              <w:t>06/04/2021</w:t>
-            </w:r>
-          </w:p>
-        </w:tc>
-        <w:tc>
-          <w:tcPr>
-            <w:tcW w:type="dxa" w:w="1134"/>
-          </w:tcPr>
-          <w:p>
-            <w:r>
-              <w:t>Not reported</w:t>
-            </w:r>
-          </w:p>
-        </w:tc>
-        <w:tc>
-          <w:tcPr>
-            <w:tcW w:type="dxa" w:w="1134"/>
-          </w:tcPr>
-          <w:p>
-            <w:r>
-              <w:t>Not reported</w:t>
-            </w:r>
-          </w:p>
-        </w:tc>
-        <w:tc>
-          <w:tcPr>
-            <w:tcW w:type="dxa" w:w="5074"/>
-          </w:tcPr>
-          <w:p>
-            <w:r>
-              <w:rPr>
-                <w:sz w:val="16"/>
-              </w:rPr>
-              <w:t>The sea gets deeper the further you go into it</w:t>
-            </w:r>
-          </w:p>
-        </w:tc>
-      </w:tr>
-      <w:tr>
-        <w:tc>
-          <w:tcPr>
-            <w:tcW w:type="dxa" w:w="3402"/>
-          </w:tcPr>
-          <w:p>
-            <w:r>
-              <w:t>Huntingdon Viaduct - Span 5 Monolith Removal</w:t>
-            </w:r>
-          </w:p>
-        </w:tc>
-        <w:tc>
-          <w:tcPr>
-            <w:tcW w:type="dxa" w:w="1474"/>
-          </w:tcPr>
-          <w:p>
-            <w:r>
-              <w:t>27/05/2021</w:t>
-            </w:r>
-          </w:p>
-        </w:tc>
-        <w:tc>
-          <w:tcPr>
-            <w:tcW w:type="dxa" w:w="1134"/>
-          </w:tcPr>
-          <w:p>
-            <w:r>
-              <w:t>Not reported</w:t>
-            </w:r>
-          </w:p>
-        </w:tc>
-        <w:tc>
-          <w:tcPr>
-            <w:tcW w:type="dxa" w:w="1134"/>
-          </w:tcPr>
-          <w:p>
-            <w:r>
-              <w:t>Not reported</w:t>
-            </w:r>
-          </w:p>
-        </w:tc>
-        <w:tc>
-          <w:tcPr>
-            <w:tcW w:type="dxa" w:w="5074"/>
-          </w:tcPr>
-          <w:p>
-            <w:r>
-              <w:rPr>
-                <w:sz w:val="16"/>
-              </w:rPr>
-              <w:t>The sea gets deeper the further you go into it</w:t>
-            </w:r>
-          </w:p>
-        </w:tc>
-      </w:tr>
-      <w:tr>
-        <w:tc>
-          <w:tcPr>
-            <w:tcW w:type="dxa" w:w="3402"/>
-          </w:tcPr>
-          <w:p>
-            <w:r>
-              <w:t>Standard H</w:t>
-            </w:r>
-          </w:p>
-        </w:tc>
-        <w:tc>
-          <w:tcPr>
-            <w:tcW w:type="dxa" w:w="1474"/>
-          </w:tcPr>
-          <w:p>
-            <w:r>
-              <w:t>12/10/2021</w:t>
-            </w:r>
-          </w:p>
-        </w:tc>
-        <w:tc>
-          <w:tcPr>
-            <w:tcW w:type="dxa" w:w="1134"/>
-          </w:tcPr>
-          <w:p>
-            <w:r>
-              <w:t>+ 12</w:t>
-            </w:r>
-          </w:p>
-        </w:tc>
-        <w:tc>
-          <w:tcPr>
-            <w:tcW w:type="dxa" w:w="1134"/>
-          </w:tcPr>
-          <w:p>
-            <w:r>
-              <w:t>+ 12</w:t>
-            </w:r>
-          </w:p>
-        </w:tc>
-        <w:tc>
-          <w:tcPr>
-            <w:tcW w:type="dxa" w:w="5074"/>
-          </w:tcPr>
-          <w:p>
-            <w:r>
-              <w:rPr>
-                <w:sz w:val="16"/>
-              </w:rPr>
-              <w:t>What you see if all there is</w:t>
-            </w:r>
-          </w:p>
-        </w:tc>
-      </w:tr>
-      <w:tr>
-        <w:tc>
-          <w:tcPr>
-            <w:tcW w:type="dxa" w:w="3402"/>
-          </w:tcPr>
-          <w:p>
-            <w:r>
-              <w:t>Huntingdon - Construct and Commission Railway Car Park</w:t>
-            </w:r>
-          </w:p>
-        </w:tc>
-        <w:tc>
-          <w:tcPr>
-            <w:tcW w:type="dxa" w:w="1474"/>
-          </w:tcPr>
-          <w:p>
-            <w:r>
-              <w:t>12/10/2021</w:t>
+              <w:t>10/12/2021</w:t>
             </w:r>
           </w:p>
         </w:tc>

</xml_diff>

<commit_message>
test refactoring. further modulisation of code into seperate manageable files out of data file
</commit_message>
<xml_diff>
--- a/tests/resources/summary_temp_altered.docx
+++ b/tests/resources/summary_temp_altered.docx
@@ -4,2267 +4,18 @@
   <w:body>
     <w:p/>
     <w:p>
-      <w:pPr>
-        <w:sectPr>
-          <w:headerReference w:type="even" r:id="rId11"/>
-          <w:headerReference w:type="default" r:id="rId12"/>
-          <w:footerReference w:type="even" r:id="rId13"/>
-          <w:footerReference w:type="default" r:id="rId14"/>
-          <w:headerReference w:type="first" r:id="rId15"/>
-          <w:footerReference w:type="first" r:id="rId16"/>
-          <w:pgSz w:w="12240" w:h="15840"/>
-          <w:pgMar w:top="1440" w:right="1800" w:bottom="1440" w:left="1800" w:header="720" w:footer="720" w:gutter="0"/>
-          <w:cols w:space="720"/>
-          <w:docGrid w:linePitch="360"/>
-        </w:sectPr>
-      </w:pPr>
-    </w:p>
-    <w:p>
-      <w:pPr>
-        <w:sectPr>
-          <w:pgSz w:w="15840" w:h="12240" w:orient="landscape"/>
-          <w:pgMar w:top="1440" w:right="1800" w:bottom="1440" w:left="1800" w:header="720" w:footer="720" w:gutter="0"/>
-          <w:cols w:space="720"/>
-          <w:docGrid w:linePitch="360"/>
-        </w:sectPr>
-      </w:pPr>
-    </w:p>
-    <w:p>
       <w:r>
-        <w:rPr>
-          <w:b/>
-        </w:rPr>
-        <w:t>SoT milestone table (2021 - 22)</w:t>
+        <w:t>Because i'm still in love with you I want to see you dance again, because i'm still in love with you on this harvest moon</w:t>
       </w:r>
     </w:p>
-    <w:tbl>
-      <w:tblPr>
-        <w:tblStyle w:val="TableGrid"/>
-        <w:tblW w:type="auto" w:w="0"/>
-        <w:tblLook w:firstColumn="1" w:firstRow="1" w:lastColumn="0" w:lastRow="0" w:noHBand="0" w:noVBand="1" w:val="04A0"/>
-      </w:tblPr>
-      <w:tblGrid>
-        <w:gridCol w:w="2448"/>
-        <w:gridCol w:w="2448"/>
-        <w:gridCol w:w="2448"/>
-        <w:gridCol w:w="2448"/>
-        <w:gridCol w:w="2448"/>
-      </w:tblGrid>
-      <w:tr>
-        <w:tc>
-          <w:tcPr>
-            <w:tcW w:type="dxa" w:w="3402"/>
-          </w:tcPr>
-          <w:p>
-            <w:r>
-              <w:rPr>
-                <w:b/>
-              </w:rPr>
-              <w:t>Milestone</w:t>
-            </w:r>
-          </w:p>
-        </w:tc>
-        <w:tc>
-          <w:tcPr>
-            <w:tcW w:type="dxa" w:w="1474"/>
-          </w:tcPr>
-          <w:p>
-            <w:r>
-              <w:rPr>
-                <w:b/>
-              </w:rPr>
-              <w:t>Date</w:t>
-            </w:r>
-          </w:p>
-        </w:tc>
-        <w:tc>
-          <w:tcPr>
-            <w:tcW w:type="dxa" w:w="1134"/>
-          </w:tcPr>
-          <w:p>
-            <w:r>
-              <w:rPr>
-                <w:b/>
-              </w:rPr>
-              <w:t>Change from last quarter</w:t>
-            </w:r>
-          </w:p>
-        </w:tc>
-        <w:tc>
-          <w:tcPr>
-            <w:tcW w:type="dxa" w:w="1134"/>
-          </w:tcPr>
-          <w:p>
-            <w:r>
-              <w:rPr>
-                <w:b/>
-              </w:rPr>
-              <w:t>Change from baseline</w:t>
-            </w:r>
-          </w:p>
-        </w:tc>
-        <w:tc>
-          <w:tcPr>
-            <w:tcW w:type="dxa" w:w="5074"/>
-          </w:tcPr>
-          <w:p>
-            <w:r>
-              <w:rPr>
-                <w:b/>
-              </w:rPr>
-              <w:t>Notes</w:t>
-            </w:r>
-          </w:p>
-        </w:tc>
-      </w:tr>
-      <w:tr>
-        <w:tc>
-          <w:tcPr>
-            <w:tcW w:type="dxa" w:w="3402"/>
-          </w:tcPr>
-          <w:p>
-            <w:r>
-              <w:t>Standard A</w:t>
-            </w:r>
-          </w:p>
-        </w:tc>
-        <w:tc>
-          <w:tcPr>
-            <w:tcW w:type="dxa" w:w="1474"/>
-          </w:tcPr>
-          <w:p>
-            <w:r>
-              <w:t>01/09/2012</w:t>
-            </w:r>
-          </w:p>
-        </w:tc>
-        <w:tc>
-          <w:tcPr>
-            <w:tcW w:type="dxa" w:w="1134"/>
-          </w:tcPr>
-          <w:p>
-            <w:r>
-              <w:t>0</w:t>
-            </w:r>
-          </w:p>
-        </w:tc>
-        <w:tc>
-          <w:tcPr>
-            <w:tcW w:type="dxa" w:w="1134"/>
-          </w:tcPr>
-          <w:p>
-            <w:r>
-              <w:t>0</w:t>
-            </w:r>
-          </w:p>
-        </w:tc>
-        <w:tc>
-          <w:tcPr>
-            <w:tcW w:type="dxa" w:w="5074"/>
-          </w:tcPr>
-          <w:p>
-            <w:r>
-              <w:rPr>
-                <w:sz w:val="16"/>
-              </w:rPr>
-              <w:t>What you see if all there is</w:t>
-            </w:r>
-          </w:p>
-        </w:tc>
-      </w:tr>
-      <w:tr>
-        <w:tc>
-          <w:tcPr>
-            <w:tcW w:type="dxa" w:w="3402"/>
-          </w:tcPr>
-          <w:p>
-            <w:r>
-              <w:t>Sputnik Radiation</w:t>
-            </w:r>
-          </w:p>
-        </w:tc>
-        <w:tc>
-          <w:tcPr>
-            <w:tcW w:type="dxa" w:w="1474"/>
-          </w:tcPr>
-          <w:p>
-            <w:r>
-              <w:t>20/09/2013</w:t>
-            </w:r>
-          </w:p>
-        </w:tc>
-        <w:tc>
-          <w:tcPr>
-            <w:tcW w:type="dxa" w:w="1134"/>
-          </w:tcPr>
-          <w:p>
-            <w:r>
-              <w:t>-54</w:t>
-            </w:r>
-          </w:p>
-        </w:tc>
-        <w:tc>
-          <w:tcPr>
-            <w:tcW w:type="dxa" w:w="1134"/>
-          </w:tcPr>
-          <w:p>
-            <w:r>
-              <w:t>Not reported</w:t>
-            </w:r>
-          </w:p>
-        </w:tc>
-        <w:tc>
-          <w:tcPr>
-            <w:tcW w:type="dxa" w:w="5074"/>
-          </w:tcPr>
-          <w:p>
-            <w:r>
-              <w:rPr>
-                <w:sz w:val="16"/>
-              </w:rPr>
-              <w:t>What you see if all there is</w:t>
-            </w:r>
-          </w:p>
-        </w:tc>
-      </w:tr>
-      <w:tr>
-        <w:tc>
-          <w:tcPr>
-            <w:tcW w:type="dxa" w:w="3402"/>
-          </w:tcPr>
-          <w:p>
-            <w:r>
-              <w:t>Lunar Magma</w:t>
-            </w:r>
-          </w:p>
-        </w:tc>
-        <w:tc>
-          <w:tcPr>
-            <w:tcW w:type="dxa" w:w="1474"/>
-          </w:tcPr>
-          <w:p>
-            <w:r>
-              <w:t>20/09/2013</w:t>
-            </w:r>
-          </w:p>
-        </w:tc>
-        <w:tc>
-          <w:tcPr>
-            <w:tcW w:type="dxa" w:w="1134"/>
-          </w:tcPr>
-          <w:p>
-            <w:r>
-              <w:t>Not reported</w:t>
-            </w:r>
-          </w:p>
-        </w:tc>
-        <w:tc>
-          <w:tcPr>
-            <w:tcW w:type="dxa" w:w="1134"/>
-          </w:tcPr>
-          <w:p>
-            <w:r>
-              <w:t>0</w:t>
-            </w:r>
-          </w:p>
-        </w:tc>
-        <w:tc>
-          <w:tcPr>
-            <w:tcW w:type="dxa" w:w="5074"/>
-          </w:tcPr>
-          <w:p>
-            <w:r>
-              <w:rPr>
-                <w:sz w:val="16"/>
-              </w:rPr>
-              <w:t>What you see if all there is</w:t>
-            </w:r>
-          </w:p>
-        </w:tc>
-      </w:tr>
-      <w:tr>
-        <w:tc>
-          <w:tcPr>
-            <w:tcW w:type="dxa" w:w="3402"/>
-          </w:tcPr>
-          <w:p>
-            <w:r>
-              <w:t>Standard B</w:t>
-            </w:r>
-          </w:p>
-        </w:tc>
-        <w:tc>
-          <w:tcPr>
-            <w:tcW w:type="dxa" w:w="1474"/>
-          </w:tcPr>
-          <w:p>
-            <w:r>
-              <w:t>24/10/2013</w:t>
-            </w:r>
-          </w:p>
-        </w:tc>
-        <w:tc>
-          <w:tcPr>
-            <w:tcW w:type="dxa" w:w="1134"/>
-          </w:tcPr>
-          <w:p>
-            <w:r>
-              <w:t>0</w:t>
-            </w:r>
-          </w:p>
-        </w:tc>
-        <w:tc>
-          <w:tcPr>
-            <w:tcW w:type="dxa" w:w="1134"/>
-          </w:tcPr>
-          <w:p>
-            <w:r>
-              <w:t>0</w:t>
-            </w:r>
-          </w:p>
-        </w:tc>
-        <w:tc>
-          <w:tcPr>
-            <w:tcW w:type="dxa" w:w="5074"/>
-          </w:tcPr>
-          <w:p>
-            <w:r>
-              <w:rPr>
-                <w:sz w:val="16"/>
-              </w:rPr>
-              <w:t>Memento mori and amor fati</w:t>
-            </w:r>
-          </w:p>
-        </w:tc>
-      </w:tr>
-      <w:tr>
-        <w:tc>
-          <w:tcPr>
-            <w:tcW w:type="dxa" w:w="3402"/>
-          </w:tcPr>
-          <w:p>
-            <w:r>
-              <w:t>Standard C</w:t>
-            </w:r>
-          </w:p>
-        </w:tc>
-        <w:tc>
-          <w:tcPr>
-            <w:tcW w:type="dxa" w:w="1474"/>
-          </w:tcPr>
-          <w:p>
-            <w:r>
-              <w:t>24/10/2013</w:t>
-            </w:r>
-          </w:p>
-        </w:tc>
-        <w:tc>
-          <w:tcPr>
-            <w:tcW w:type="dxa" w:w="1134"/>
-          </w:tcPr>
-          <w:p>
-            <w:r>
-              <w:t>0</w:t>
-            </w:r>
-          </w:p>
-        </w:tc>
-        <w:tc>
-          <w:tcPr>
-            <w:tcW w:type="dxa" w:w="1134"/>
-          </w:tcPr>
-          <w:p>
-            <w:r>
-              <w:t>+ 34</w:t>
-            </w:r>
-          </w:p>
-        </w:tc>
-        <w:tc>
-          <w:tcPr>
-            <w:tcW w:type="dxa" w:w="5074"/>
-          </w:tcPr>
-          <w:p>
-            <w:r>
-              <w:rPr>
-                <w:sz w:val="16"/>
-              </w:rPr>
-              <w:t>What you see if all there is</w:t>
-            </w:r>
-          </w:p>
-        </w:tc>
-      </w:tr>
-      <w:tr>
-        <w:tc>
-          <w:tcPr>
-            <w:tcW w:type="dxa" w:w="3402"/>
-          </w:tcPr>
-          <w:p>
-            <w:r>
-              <w:t>Mercury Eleven</w:t>
-            </w:r>
-          </w:p>
-        </w:tc>
-        <w:tc>
-          <w:tcPr>
-            <w:tcW w:type="dxa" w:w="1474"/>
-          </w:tcPr>
-          <w:p>
-            <w:r>
-              <w:t>13/11/2013</w:t>
-            </w:r>
-          </w:p>
-        </w:tc>
-        <w:tc>
-          <w:tcPr>
-            <w:tcW w:type="dxa" w:w="1134"/>
-          </w:tcPr>
-          <w:p>
-            <w:r>
-              <w:t>Not reported</w:t>
-            </w:r>
-          </w:p>
-        </w:tc>
-        <w:tc>
-          <w:tcPr>
-            <w:tcW w:type="dxa" w:w="1134"/>
-          </w:tcPr>
-          <w:p>
-            <w:r>
-              <w:t>0</w:t>
-            </w:r>
-          </w:p>
-        </w:tc>
-        <w:tc>
-          <w:tcPr>
-            <w:tcW w:type="dxa" w:w="5074"/>
-          </w:tcPr>
-          <w:p>
-            <w:r>
-              <w:rPr>
-                <w:sz w:val="16"/>
-              </w:rPr>
-              <w:t>Memento mori and amor fati</w:t>
-            </w:r>
-          </w:p>
-        </w:tc>
-      </w:tr>
-      <w:tr>
-        <w:tc>
-          <w:tcPr>
-            <w:tcW w:type="dxa" w:w="3402"/>
-          </w:tcPr>
-          <w:p>
-            <w:r>
-              <w:t>Tranquility Radiation</w:t>
-            </w:r>
-          </w:p>
-        </w:tc>
-        <w:tc>
-          <w:tcPr>
-            <w:tcW w:type="dxa" w:w="1474"/>
-          </w:tcPr>
-          <w:p>
-            <w:r>
-              <w:t>13/11/2013</w:t>
-            </w:r>
-          </w:p>
-        </w:tc>
-        <w:tc>
-          <w:tcPr>
-            <w:tcW w:type="dxa" w:w="1134"/>
-          </w:tcPr>
-          <w:p>
-            <w:r>
-              <w:t>Not reported</w:t>
-            </w:r>
-          </w:p>
-        </w:tc>
-        <w:tc>
-          <w:tcPr>
-            <w:tcW w:type="dxa" w:w="1134"/>
-          </w:tcPr>
-          <w:p>
-            <w:r>
-              <w:t>+ 54</w:t>
-            </w:r>
-          </w:p>
-        </w:tc>
-        <w:tc>
-          <w:tcPr>
-            <w:tcW w:type="dxa" w:w="5074"/>
-          </w:tcPr>
-          <w:p>
-            <w:r>
-              <w:rPr>
-                <w:sz w:val="16"/>
-              </w:rPr>
-              <w:t>Memento mori and amor fati</w:t>
-            </w:r>
-          </w:p>
-        </w:tc>
-      </w:tr>
-      <w:tr>
-        <w:tc>
-          <w:tcPr>
-            <w:tcW w:type="dxa" w:w="3402"/>
-          </w:tcPr>
-          <w:p>
-            <w:r>
-              <w:t>Meteorite Magma</w:t>
-            </w:r>
-          </w:p>
-        </w:tc>
-        <w:tc>
-          <w:tcPr>
-            <w:tcW w:type="dxa" w:w="1474"/>
-          </w:tcPr>
-          <w:p>
-            <w:r>
-              <w:t>26/02/2015</w:t>
-            </w:r>
-          </w:p>
-        </w:tc>
-        <w:tc>
-          <w:tcPr>
-            <w:tcW w:type="dxa" w:w="1134"/>
-          </w:tcPr>
-          <w:p>
-            <w:r>
-              <w:t>Not reported</w:t>
-            </w:r>
-          </w:p>
-        </w:tc>
-        <w:tc>
-          <w:tcPr>
-            <w:tcW w:type="dxa" w:w="1134"/>
-          </w:tcPr>
-          <w:p>
-            <w:r>
-              <w:t>0</w:t>
-            </w:r>
-          </w:p>
-        </w:tc>
-        <w:tc>
-          <w:tcPr>
-            <w:tcW w:type="dxa" w:w="5074"/>
-          </w:tcPr>
-          <w:p>
-            <w:r>
-              <w:rPr>
-                <w:sz w:val="16"/>
-              </w:rPr>
-              <w:t>Don't you know an apparition is just a cheap date. What have you been drinking these days</w:t>
-            </w:r>
-          </w:p>
-        </w:tc>
-      </w:tr>
-      <w:tr>
-        <w:tc>
-          <w:tcPr>
-            <w:tcW w:type="dxa" w:w="3402"/>
-          </w:tcPr>
-          <w:p>
-            <w:r>
-              <w:t>Mercury Cosmonauts</w:t>
-            </w:r>
-          </w:p>
-        </w:tc>
-        <w:tc>
-          <w:tcPr>
-            <w:tcW w:type="dxa" w:w="1474"/>
-          </w:tcPr>
-          <w:p>
-            <w:r>
-              <w:t>31/03/2015</w:t>
-            </w:r>
-          </w:p>
-        </w:tc>
-        <w:tc>
-          <w:tcPr>
-            <w:tcW w:type="dxa" w:w="1134"/>
-          </w:tcPr>
-          <w:p>
-            <w:r>
-              <w:t>Not reported</w:t>
-            </w:r>
-          </w:p>
-        </w:tc>
-        <w:tc>
-          <w:tcPr>
-            <w:tcW w:type="dxa" w:w="1134"/>
-          </w:tcPr>
-          <w:p>
-            <w:r>
-              <w:t>0</w:t>
-            </w:r>
-          </w:p>
-        </w:tc>
-        <w:tc>
-          <w:tcPr>
-            <w:tcW w:type="dxa" w:w="5074"/>
-          </w:tcPr>
-          <w:p>
-            <w:r>
-              <w:rPr>
-                <w:sz w:val="16"/>
-              </w:rPr>
-              <w:t>What you see if all there is</w:t>
-            </w:r>
-          </w:p>
-        </w:tc>
-      </w:tr>
-      <w:tr>
-        <w:tc>
-          <w:tcPr>
-            <w:tcW w:type="dxa" w:w="3402"/>
-          </w:tcPr>
-          <w:p>
-            <w:r>
-              <w:t>Tranquility Collins</w:t>
-            </w:r>
-          </w:p>
-        </w:tc>
-        <w:tc>
-          <w:tcPr>
-            <w:tcW w:type="dxa" w:w="1474"/>
-          </w:tcPr>
-          <w:p>
-            <w:r>
-              <w:t>09/12/2015</w:t>
-            </w:r>
-          </w:p>
-        </w:tc>
-        <w:tc>
-          <w:tcPr>
-            <w:tcW w:type="dxa" w:w="1134"/>
-          </w:tcPr>
-          <w:p>
-            <w:r>
-              <w:t>0</w:t>
-            </w:r>
-          </w:p>
-        </w:tc>
-        <w:tc>
-          <w:tcPr>
-            <w:tcW w:type="dxa" w:w="1134"/>
-          </w:tcPr>
-          <w:p>
-            <w:r>
-              <w:t>0</w:t>
-            </w:r>
-          </w:p>
-        </w:tc>
-        <w:tc>
-          <w:tcPr>
-            <w:tcW w:type="dxa" w:w="5074"/>
-          </w:tcPr>
-          <w:p>
-            <w:r>
-              <w:rPr>
-                <w:sz w:val="16"/>
-              </w:rPr>
-              <w:t>Don't you know an apparition is just a cheap date. What have you been drinking these days</w:t>
-            </w:r>
-          </w:p>
-        </w:tc>
-      </w:tr>
-      <w:tr>
-        <w:tc>
-          <w:tcPr>
-            <w:tcW w:type="dxa" w:w="3402"/>
-          </w:tcPr>
-          <w:p>
-            <w:r>
-              <w:t>Man Checklist</w:t>
-            </w:r>
-          </w:p>
-        </w:tc>
-        <w:tc>
-          <w:tcPr>
-            <w:tcW w:type="dxa" w:w="1474"/>
-          </w:tcPr>
-          <w:p>
-            <w:r>
-              <w:t>12/12/2015</w:t>
-            </w:r>
-          </w:p>
-        </w:tc>
-        <w:tc>
-          <w:tcPr>
-            <w:tcW w:type="dxa" w:w="1134"/>
-          </w:tcPr>
-          <w:p>
-            <w:r>
-              <w:t>0</w:t>
-            </w:r>
-          </w:p>
-        </w:tc>
-        <w:tc>
-          <w:tcPr>
-            <w:tcW w:type="dxa" w:w="1134"/>
-          </w:tcPr>
-          <w:p>
-            <w:r>
-              <w:t>0</w:t>
-            </w:r>
-          </w:p>
-        </w:tc>
-        <w:tc>
-          <w:tcPr>
-            <w:tcW w:type="dxa" w:w="5074"/>
-          </w:tcPr>
-          <w:p>
-            <w:r>
-              <w:rPr>
-                <w:sz w:val="16"/>
-              </w:rPr>
-              <w:t>Memento mori and amor fati</w:t>
-            </w:r>
-          </w:p>
-        </w:tc>
-      </w:tr>
-      <w:tr>
-        <w:tc>
-          <w:tcPr>
-            <w:tcW w:type="dxa" w:w="3402"/>
-          </w:tcPr>
-          <w:p>
-            <w:r>
-              <w:t>Mercury Shuttle</w:t>
-            </w:r>
-          </w:p>
-        </w:tc>
-        <w:tc>
-          <w:tcPr>
-            <w:tcW w:type="dxa" w:w="1474"/>
-          </w:tcPr>
-          <w:p>
-            <w:r>
-              <w:t>22/02/2016</w:t>
-            </w:r>
-          </w:p>
-        </w:tc>
-        <w:tc>
-          <w:tcPr>
-            <w:tcW w:type="dxa" w:w="1134"/>
-          </w:tcPr>
-          <w:p>
-            <w:r>
-              <w:t>Not reported</w:t>
-            </w:r>
-          </w:p>
-        </w:tc>
-        <w:tc>
-          <w:tcPr>
-            <w:tcW w:type="dxa" w:w="1134"/>
-          </w:tcPr>
-          <w:p>
-            <w:r>
-              <w:t>0</w:t>
-            </w:r>
-          </w:p>
-        </w:tc>
-        <w:tc>
-          <w:tcPr>
-            <w:tcW w:type="dxa" w:w="5074"/>
-          </w:tcPr>
-          <w:p>
-            <w:r>
-              <w:rPr>
-                <w:sz w:val="16"/>
-              </w:rPr>
-              <w:t>The sea gets deeper the further you go into it</w:t>
-            </w:r>
-          </w:p>
-        </w:tc>
-      </w:tr>
-      <w:tr>
-        <w:tc>
-          <w:tcPr>
-            <w:tcW w:type="dxa" w:w="3402"/>
-          </w:tcPr>
-          <w:p>
-            <w:r>
-              <w:t>Mercury Aldridge</w:t>
-            </w:r>
-          </w:p>
-        </w:tc>
-        <w:tc>
-          <w:tcPr>
-            <w:tcW w:type="dxa" w:w="1474"/>
-          </w:tcPr>
-          <w:p>
-            <w:r>
-              <w:t>11/05/2016</w:t>
-            </w:r>
-          </w:p>
-        </w:tc>
-        <w:tc>
-          <w:tcPr>
-            <w:tcW w:type="dxa" w:w="1134"/>
-          </w:tcPr>
-          <w:p>
-            <w:r>
-              <w:t>0</w:t>
-            </w:r>
-          </w:p>
-        </w:tc>
-        <w:tc>
-          <w:tcPr>
-            <w:tcW w:type="dxa" w:w="1134"/>
-          </w:tcPr>
-          <w:p>
-            <w:r>
-              <w:t>0</w:t>
-            </w:r>
-          </w:p>
-        </w:tc>
-        <w:tc>
-          <w:tcPr>
-            <w:tcW w:type="dxa" w:w="5074"/>
-          </w:tcPr>
-          <w:p>
-            <w:r>
-              <w:rPr>
-                <w:sz w:val="16"/>
-              </w:rPr>
-              <w:t>The sea gets deeper the further you go into it</w:t>
-            </w:r>
-          </w:p>
-        </w:tc>
-      </w:tr>
-      <w:tr>
-        <w:tc>
-          <w:tcPr>
-            <w:tcW w:type="dxa" w:w="3402"/>
-          </w:tcPr>
-          <w:p>
-            <w:r>
-              <w:t>Spaceship Checklist</w:t>
-            </w:r>
-          </w:p>
-        </w:tc>
-        <w:tc>
-          <w:tcPr>
-            <w:tcW w:type="dxa" w:w="1474"/>
-          </w:tcPr>
-          <w:p>
-            <w:r>
-              <w:t>11/05/2016</w:t>
-            </w:r>
-          </w:p>
-        </w:tc>
-        <w:tc>
-          <w:tcPr>
-            <w:tcW w:type="dxa" w:w="1134"/>
-          </w:tcPr>
-          <w:p>
-            <w:r>
-              <w:t>+ 407</w:t>
-            </w:r>
-          </w:p>
-        </w:tc>
-        <w:tc>
-          <w:tcPr>
-            <w:tcW w:type="dxa" w:w="1134"/>
-          </w:tcPr>
-          <w:p>
-            <w:r>
-              <w:t>0</w:t>
-            </w:r>
-          </w:p>
-        </w:tc>
-        <w:tc>
-          <w:tcPr>
-            <w:tcW w:type="dxa" w:w="5074"/>
-          </w:tcPr>
-          <w:p>
-            <w:r>
-              <w:rPr>
-                <w:sz w:val="16"/>
-              </w:rPr>
-              <w:t>The sea gets deeper the further you go into it</w:t>
-            </w:r>
-          </w:p>
-        </w:tc>
-      </w:tr>
-      <w:tr>
-        <w:tc>
-          <w:tcPr>
-            <w:tcW w:type="dxa" w:w="3402"/>
-          </w:tcPr>
-          <w:p>
-            <w:r>
-              <w:t>Standard D</w:t>
-            </w:r>
-          </w:p>
-        </w:tc>
-        <w:tc>
-          <w:tcPr>
-            <w:tcW w:type="dxa" w:w="1474"/>
-          </w:tcPr>
-          <w:p>
-            <w:r>
-              <w:t>23/05/2016</w:t>
-            </w:r>
-          </w:p>
-        </w:tc>
-        <w:tc>
-          <w:tcPr>
-            <w:tcW w:type="dxa" w:w="1134"/>
-          </w:tcPr>
-          <w:p>
-            <w:r>
-              <w:t>0</w:t>
-            </w:r>
-          </w:p>
-        </w:tc>
-        <w:tc>
-          <w:tcPr>
-            <w:tcW w:type="dxa" w:w="1134"/>
-          </w:tcPr>
-          <w:p>
-            <w:r>
-              <w:t>0</w:t>
-            </w:r>
-          </w:p>
-        </w:tc>
-        <w:tc>
-          <w:tcPr>
-            <w:tcW w:type="dxa" w:w="5074"/>
-          </w:tcPr>
-          <w:p>
-            <w:r>
-              <w:rPr>
-                <w:sz w:val="16"/>
-              </w:rPr>
-              <w:t>The sea gets deeper the further you go into it</w:t>
-            </w:r>
-          </w:p>
-        </w:tc>
-      </w:tr>
-      <w:tr>
-        <w:tc>
-          <w:tcPr>
-            <w:tcW w:type="dxa" w:w="3402"/>
-          </w:tcPr>
-          <w:p>
-            <w:r>
-              <w:t>Oxygen Module</w:t>
-            </w:r>
-          </w:p>
-        </w:tc>
-        <w:tc>
-          <w:tcPr>
-            <w:tcW w:type="dxa" w:w="1474"/>
-          </w:tcPr>
-          <w:p>
-            <w:r>
-              <w:t>28/06/2016</w:t>
-            </w:r>
-          </w:p>
-        </w:tc>
-        <w:tc>
-          <w:tcPr>
-            <w:tcW w:type="dxa" w:w="1134"/>
-          </w:tcPr>
-          <w:p>
-            <w:r>
-              <w:t>0</w:t>
-            </w:r>
-          </w:p>
-        </w:tc>
-        <w:tc>
-          <w:tcPr>
-            <w:tcW w:type="dxa" w:w="1134"/>
-          </w:tcPr>
-          <w:p>
-            <w:r>
-              <w:t>0</w:t>
-            </w:r>
-          </w:p>
-        </w:tc>
-        <w:tc>
-          <w:tcPr>
-            <w:tcW w:type="dxa" w:w="5074"/>
-          </w:tcPr>
-          <w:p>
-            <w:r>
-              <w:rPr>
-                <w:sz w:val="16"/>
-              </w:rPr>
-              <w:t>The sea gets deeper the further you go into it</w:t>
-            </w:r>
-          </w:p>
-        </w:tc>
-      </w:tr>
-      <w:tr>
-        <w:tc>
-          <w:tcPr>
-            <w:tcW w:type="dxa" w:w="3402"/>
-          </w:tcPr>
-          <w:p>
-            <w:r>
-              <w:t>Oxygen Sea</w:t>
-            </w:r>
-          </w:p>
-        </w:tc>
-        <w:tc>
-          <w:tcPr>
-            <w:tcW w:type="dxa" w:w="1474"/>
-          </w:tcPr>
-          <w:p>
-            <w:r>
-              <w:t>30/06/2016</w:t>
-            </w:r>
-          </w:p>
-        </w:tc>
-        <w:tc>
-          <w:tcPr>
-            <w:tcW w:type="dxa" w:w="1134"/>
-          </w:tcPr>
-          <w:p>
-            <w:r>
-              <w:t>Not reported</w:t>
-            </w:r>
-          </w:p>
-        </w:tc>
-        <w:tc>
-          <w:tcPr>
-            <w:tcW w:type="dxa" w:w="1134"/>
-          </w:tcPr>
-          <w:p>
-            <w:r>
-              <w:t>0</w:t>
-            </w:r>
-          </w:p>
-        </w:tc>
-        <w:tc>
-          <w:tcPr>
-            <w:tcW w:type="dxa" w:w="5074"/>
-          </w:tcPr>
-          <w:p>
-            <w:r>
-              <w:rPr>
-                <w:sz w:val="16"/>
-              </w:rPr>
-              <w:t>Don't you know an apparition is just a cheap date. What have you been drinking these days</w:t>
-            </w:r>
-          </w:p>
-        </w:tc>
-      </w:tr>
-      <w:tr>
-        <w:tc>
-          <w:tcPr>
-            <w:tcW w:type="dxa" w:w="3402"/>
-          </w:tcPr>
-          <w:p>
-            <w:r>
-              <w:t>Standard E</w:t>
-            </w:r>
-          </w:p>
-        </w:tc>
-        <w:tc>
-          <w:tcPr>
-            <w:tcW w:type="dxa" w:w="1474"/>
-          </w:tcPr>
-          <w:p>
-            <w:r>
-              <w:t>10/10/2016</w:t>
-            </w:r>
-          </w:p>
-        </w:tc>
-        <w:tc>
-          <w:tcPr>
-            <w:tcW w:type="dxa" w:w="1134"/>
-          </w:tcPr>
-          <w:p>
-            <w:r>
-              <w:t>0</w:t>
-            </w:r>
-          </w:p>
-        </w:tc>
-        <w:tc>
-          <w:tcPr>
-            <w:tcW w:type="dxa" w:w="1134"/>
-          </w:tcPr>
-          <w:p>
-            <w:r>
-              <w:t>0</w:t>
-            </w:r>
-          </w:p>
-        </w:tc>
-        <w:tc>
-          <w:tcPr>
-            <w:tcW w:type="dxa" w:w="5074"/>
-          </w:tcPr>
-          <w:p>
-            <w:r>
-              <w:rPr>
-                <w:sz w:val="16"/>
-              </w:rPr>
-              <w:t>Memento mori and amor fati</w:t>
-            </w:r>
-          </w:p>
-        </w:tc>
-      </w:tr>
-      <w:tr>
-        <w:tc>
-          <w:tcPr>
-            <w:tcW w:type="dxa" w:w="3402"/>
-          </w:tcPr>
-          <w:p>
-            <w:r>
-              <w:t>Oxygen Landing</w:t>
-            </w:r>
-          </w:p>
-        </w:tc>
-        <w:tc>
-          <w:tcPr>
-            <w:tcW w:type="dxa" w:w="1474"/>
-          </w:tcPr>
-          <w:p>
-            <w:r>
-              <w:t>23/01/2017</w:t>
-            </w:r>
-          </w:p>
-        </w:tc>
-        <w:tc>
-          <w:tcPr>
-            <w:tcW w:type="dxa" w:w="1134"/>
-          </w:tcPr>
-          <w:p>
-            <w:r>
-              <w:t>0</w:t>
-            </w:r>
-          </w:p>
-        </w:tc>
-        <w:tc>
-          <w:tcPr>
-            <w:tcW w:type="dxa" w:w="1134"/>
-          </w:tcPr>
-          <w:p>
-            <w:r>
-              <w:t>0</w:t>
-            </w:r>
-          </w:p>
-        </w:tc>
-        <w:tc>
-          <w:tcPr>
-            <w:tcW w:type="dxa" w:w="5074"/>
-          </w:tcPr>
-          <w:p>
-            <w:r>
-              <w:rPr>
-                <w:sz w:val="16"/>
-              </w:rPr>
-              <w:t>Green lumber fallacy</w:t>
-            </w:r>
-          </w:p>
-        </w:tc>
-      </w:tr>
-      <w:tr>
-        <w:tc>
-          <w:tcPr>
-            <w:tcW w:type="dxa" w:w="3402"/>
-          </w:tcPr>
-          <w:p>
-            <w:r>
-              <w:t>Gemini Kestrel</w:t>
-            </w:r>
-          </w:p>
-        </w:tc>
-        <w:tc>
-          <w:tcPr>
-            <w:tcW w:type="dxa" w:w="1474"/>
-          </w:tcPr>
-          <w:p>
-            <w:r>
-              <w:t>18/12/2017</w:t>
-            </w:r>
-          </w:p>
-        </w:tc>
-        <w:tc>
-          <w:tcPr>
-            <w:tcW w:type="dxa" w:w="1134"/>
-          </w:tcPr>
-          <w:p>
-            <w:r>
-              <w:t>0</w:t>
-            </w:r>
-          </w:p>
-        </w:tc>
-        <w:tc>
-          <w:tcPr>
-            <w:tcW w:type="dxa" w:w="1134"/>
-          </w:tcPr>
-          <w:p>
-            <w:r>
-              <w:t>0</w:t>
-            </w:r>
-          </w:p>
-        </w:tc>
-        <w:tc>
-          <w:tcPr>
-            <w:tcW w:type="dxa" w:w="5074"/>
-          </w:tcPr>
-          <w:p>
-            <w:r>
-              <w:rPr>
-                <w:sz w:val="16"/>
-              </w:rPr>
-              <w:t>Don't you know an apparition is just a cheap date. What have you been drinking these days</w:t>
-            </w:r>
-          </w:p>
-        </w:tc>
-      </w:tr>
-      <w:tr>
-        <w:tc>
-          <w:tcPr>
-            <w:tcW w:type="dxa" w:w="3402"/>
-          </w:tcPr>
-          <w:p>
-            <w:r>
-              <w:t>Apollo Ocean</w:t>
-            </w:r>
-          </w:p>
-        </w:tc>
-        <w:tc>
-          <w:tcPr>
-            <w:tcW w:type="dxa" w:w="1474"/>
-          </w:tcPr>
-          <w:p>
-            <w:r>
-              <w:t>20/03/2019</w:t>
-            </w:r>
-          </w:p>
-        </w:tc>
-        <w:tc>
-          <w:tcPr>
-            <w:tcW w:type="dxa" w:w="1134"/>
-          </w:tcPr>
-          <w:p>
-            <w:r>
-              <w:t>0</w:t>
-            </w:r>
-          </w:p>
-        </w:tc>
-        <w:tc>
-          <w:tcPr>
-            <w:tcW w:type="dxa" w:w="1134"/>
-          </w:tcPr>
-          <w:p>
-            <w:r>
-              <w:t>0</w:t>
-            </w:r>
-          </w:p>
-        </w:tc>
-        <w:tc>
-          <w:tcPr>
-            <w:tcW w:type="dxa" w:w="5074"/>
-          </w:tcPr>
-          <w:p>
-            <w:r>
-              <w:rPr>
-                <w:sz w:val="16"/>
-              </w:rPr>
-              <w:t>The mind is not a vessel to be filled but a fire to be lighted</w:t>
-            </w:r>
-          </w:p>
-        </w:tc>
-      </w:tr>
-      <w:tr>
-        <w:tc>
-          <w:tcPr>
-            <w:tcW w:type="dxa" w:w="3402"/>
-          </w:tcPr>
-          <w:p>
-            <w:r>
-              <w:t>Orbital Ocean</w:t>
-            </w:r>
-          </w:p>
-        </w:tc>
-        <w:tc>
-          <w:tcPr>
-            <w:tcW w:type="dxa" w:w="1474"/>
-          </w:tcPr>
-          <w:p>
-            <w:r>
-              <w:t>21/03/2019</w:t>
-            </w:r>
-          </w:p>
-        </w:tc>
-        <w:tc>
-          <w:tcPr>
-            <w:tcW w:type="dxa" w:w="1134"/>
-          </w:tcPr>
-          <w:p>
-            <w:r>
-              <w:t>0</w:t>
-            </w:r>
-          </w:p>
-        </w:tc>
-        <w:tc>
-          <w:tcPr>
-            <w:tcW w:type="dxa" w:w="1134"/>
-          </w:tcPr>
-          <w:p>
-            <w:r>
-              <w:t>-26</w:t>
-            </w:r>
-          </w:p>
-        </w:tc>
-        <w:tc>
-          <w:tcPr>
-            <w:tcW w:type="dxa" w:w="5074"/>
-          </w:tcPr>
-          <w:p>
-            <w:r>
-              <w:rPr>
-                <w:sz w:val="16"/>
-              </w:rPr>
-              <w:t>What you see if all there is</w:t>
-            </w:r>
-          </w:p>
-        </w:tc>
-      </w:tr>
-      <w:tr>
-        <w:tc>
-          <w:tcPr>
-            <w:tcW w:type="dxa" w:w="3402"/>
-          </w:tcPr>
-          <w:p>
-            <w:r>
-              <w:t>Spaceship Cosmic</w:t>
-            </w:r>
-          </w:p>
-        </w:tc>
-        <w:tc>
-          <w:tcPr>
-            <w:tcW w:type="dxa" w:w="1474"/>
-          </w:tcPr>
-          <w:p>
-            <w:r>
-              <w:t>25/03/2019</w:t>
-            </w:r>
-          </w:p>
-        </w:tc>
-        <w:tc>
-          <w:tcPr>
-            <w:tcW w:type="dxa" w:w="1134"/>
-          </w:tcPr>
-          <w:p>
-            <w:r>
-              <w:t>0</w:t>
-            </w:r>
-          </w:p>
-        </w:tc>
-        <w:tc>
-          <w:tcPr>
-            <w:tcW w:type="dxa" w:w="1134"/>
-          </w:tcPr>
-          <w:p>
-            <w:r>
-              <w:t>+ 281</w:t>
-            </w:r>
-          </w:p>
-        </w:tc>
-        <w:tc>
-          <w:tcPr>
-            <w:tcW w:type="dxa" w:w="5074"/>
-          </w:tcPr>
-          <w:p>
-            <w:r>
-              <w:rPr>
-                <w:sz w:val="16"/>
-              </w:rPr>
-              <w:t>The sea gets deeper the further you go into it</w:t>
-            </w:r>
-          </w:p>
-        </w:tc>
-      </w:tr>
-      <w:tr>
-        <w:tc>
-          <w:tcPr>
-            <w:tcW w:type="dxa" w:w="3402"/>
-          </w:tcPr>
-          <w:p>
-            <w:r>
-              <w:t>Gemini Lade</w:t>
-            </w:r>
-          </w:p>
-        </w:tc>
-        <w:tc>
-          <w:tcPr>
-            <w:tcW w:type="dxa" w:w="1474"/>
-          </w:tcPr>
-          <w:p>
-            <w:r>
-              <w:t>28/11/2019</w:t>
-            </w:r>
-          </w:p>
-        </w:tc>
-        <w:tc>
-          <w:tcPr>
-            <w:tcW w:type="dxa" w:w="1134"/>
-          </w:tcPr>
-          <w:p>
-            <w:r>
-              <w:t>Not reported</w:t>
-            </w:r>
-          </w:p>
-        </w:tc>
-        <w:tc>
-          <w:tcPr>
-            <w:tcW w:type="dxa" w:w="1134"/>
-          </w:tcPr>
-          <w:p>
-            <w:r>
-              <w:t>-290</w:t>
-            </w:r>
-          </w:p>
-        </w:tc>
-        <w:tc>
-          <w:tcPr>
-            <w:tcW w:type="dxa" w:w="5074"/>
-          </w:tcPr>
-          <w:p>
-            <w:r>
-              <w:rPr>
-                <w:sz w:val="16"/>
-              </w:rPr>
-              <w:t>The mind is not a vessel to be filled but a fire to be lighted</w:t>
-            </w:r>
-          </w:p>
-        </w:tc>
-      </w:tr>
-      <w:tr>
-        <w:tc>
-          <w:tcPr>
-            <w:tcW w:type="dxa" w:w="3402"/>
-          </w:tcPr>
-          <w:p>
-            <w:r>
-              <w:t>Apollo Cosmic</w:t>
-            </w:r>
-          </w:p>
-        </w:tc>
-        <w:tc>
-          <w:tcPr>
-            <w:tcW w:type="dxa" w:w="1474"/>
-          </w:tcPr>
-          <w:p>
-            <w:r>
-              <w:t>04/12/2019</w:t>
-            </w:r>
-          </w:p>
-        </w:tc>
-        <w:tc>
-          <w:tcPr>
-            <w:tcW w:type="dxa" w:w="1134"/>
-          </w:tcPr>
-          <w:p>
-            <w:r>
-              <w:t>0</w:t>
-            </w:r>
-          </w:p>
-        </w:tc>
-        <w:tc>
-          <w:tcPr>
-            <w:tcW w:type="dxa" w:w="1134"/>
-          </w:tcPr>
-          <w:p>
-            <w:r>
-              <w:t>Not reported</w:t>
-            </w:r>
-          </w:p>
-        </w:tc>
-        <w:tc>
-          <w:tcPr>
-            <w:tcW w:type="dxa" w:w="5074"/>
-          </w:tcPr>
-          <w:p>
-            <w:r>
-              <w:rPr>
-                <w:sz w:val="16"/>
-              </w:rPr>
-              <w:t>What you see if all there is</w:t>
-            </w:r>
-          </w:p>
-        </w:tc>
-      </w:tr>
-      <w:tr>
-        <w:tc>
-          <w:tcPr>
-            <w:tcW w:type="dxa" w:w="3402"/>
-          </w:tcPr>
-          <w:p>
-            <w:r>
-              <w:t>Mercury Checklist</w:t>
-            </w:r>
-          </w:p>
-        </w:tc>
-        <w:tc>
-          <w:tcPr>
-            <w:tcW w:type="dxa" w:w="1474"/>
-          </w:tcPr>
-          <w:p>
-            <w:r>
-              <w:t>06/12/2019</w:t>
-            </w:r>
-          </w:p>
-        </w:tc>
-        <w:tc>
-          <w:tcPr>
-            <w:tcW w:type="dxa" w:w="1134"/>
-          </w:tcPr>
-          <w:p>
-            <w:r>
-              <w:t>0</w:t>
-            </w:r>
-          </w:p>
-        </w:tc>
-        <w:tc>
-          <w:tcPr>
-            <w:tcW w:type="dxa" w:w="1134"/>
-          </w:tcPr>
-          <w:p>
-            <w:r>
-              <w:t>+ 18</w:t>
-            </w:r>
-          </w:p>
-        </w:tc>
-        <w:tc>
-          <w:tcPr>
-            <w:tcW w:type="dxa" w:w="5074"/>
-          </w:tcPr>
-          <w:p>
-            <w:r>
-              <w:rPr>
-                <w:sz w:val="16"/>
-              </w:rPr>
-              <w:t>What you see if all there is</w:t>
-            </w:r>
-          </w:p>
-        </w:tc>
-      </w:tr>
-      <w:tr>
-        <w:tc>
-          <w:tcPr>
-            <w:tcW w:type="dxa" w:w="3402"/>
-          </w:tcPr>
-          <w:p>
-            <w:r>
-              <w:t>Standard F</w:t>
-            </w:r>
-          </w:p>
-        </w:tc>
-        <w:tc>
-          <w:tcPr>
-            <w:tcW w:type="dxa" w:w="1474"/>
-          </w:tcPr>
-          <w:p>
-            <w:r>
-              <w:t>09/12/2019</w:t>
-            </w:r>
-          </w:p>
-        </w:tc>
-        <w:tc>
-          <w:tcPr>
-            <w:tcW w:type="dxa" w:w="1134"/>
-          </w:tcPr>
-          <w:p>
-            <w:r>
-              <w:t>-388</w:t>
-            </w:r>
-          </w:p>
-        </w:tc>
-        <w:tc>
-          <w:tcPr>
-            <w:tcW w:type="dxa" w:w="1134"/>
-          </w:tcPr>
-          <w:p>
-            <w:r>
-              <w:t>-388</w:t>
-            </w:r>
-          </w:p>
-        </w:tc>
-        <w:tc>
-          <w:tcPr>
-            <w:tcW w:type="dxa" w:w="5074"/>
-          </w:tcPr>
-          <w:p>
-            <w:r>
-              <w:rPr>
-                <w:sz w:val="16"/>
-              </w:rPr>
-              <w:t>Don't you know an apparition is just a cheap date. What have you been drinking these days</w:t>
-            </w:r>
-          </w:p>
-        </w:tc>
-      </w:tr>
-      <w:tr>
-        <w:tc>
-          <w:tcPr>
-            <w:tcW w:type="dxa" w:w="3402"/>
-          </w:tcPr>
-          <w:p>
-            <w:r>
-              <w:t>Gravity Hypatia</w:t>
-            </w:r>
-          </w:p>
-        </w:tc>
-        <w:tc>
-          <w:tcPr>
-            <w:tcW w:type="dxa" w:w="1474"/>
-          </w:tcPr>
-          <w:p>
-            <w:r>
-              <w:t>27/03/2020</w:t>
-            </w:r>
-          </w:p>
-        </w:tc>
-        <w:tc>
-          <w:tcPr>
-            <w:tcW w:type="dxa" w:w="1134"/>
-          </w:tcPr>
-          <w:p>
-            <w:r>
-              <w:t>0</w:t>
-            </w:r>
-          </w:p>
-        </w:tc>
-        <w:tc>
-          <w:tcPr>
-            <w:tcW w:type="dxa" w:w="1134"/>
-          </w:tcPr>
-          <w:p>
-            <w:r>
-              <w:t>Not reported</w:t>
-            </w:r>
-          </w:p>
-        </w:tc>
-        <w:tc>
-          <w:tcPr>
-            <w:tcW w:type="dxa" w:w="5074"/>
-          </w:tcPr>
-          <w:p>
-            <w:r>
-              <w:rPr>
-                <w:sz w:val="16"/>
-              </w:rPr>
-              <w:t>Memento mori and amor fati</w:t>
-            </w:r>
-          </w:p>
-        </w:tc>
-      </w:tr>
-      <w:tr>
-        <w:tc>
-          <w:tcPr>
-            <w:tcW w:type="dxa" w:w="3402"/>
-          </w:tcPr>
-          <w:p>
-            <w:r>
-              <w:t>Standard G</w:t>
-            </w:r>
-          </w:p>
-        </w:tc>
-        <w:tc>
-          <w:tcPr>
-            <w:tcW w:type="dxa" w:w="1474"/>
-          </w:tcPr>
-          <w:p>
-            <w:r>
-              <w:t>05/05/2020</w:t>
-            </w:r>
-          </w:p>
-        </w:tc>
-        <w:tc>
-          <w:tcPr>
-            <w:tcW w:type="dxa" w:w="1134"/>
-          </w:tcPr>
-          <w:p>
-            <w:r>
-              <w:t>Not reported</w:t>
-            </w:r>
-          </w:p>
-        </w:tc>
-        <w:tc>
-          <w:tcPr>
-            <w:tcW w:type="dxa" w:w="1134"/>
-          </w:tcPr>
-          <w:p>
-            <w:r>
-              <w:t>Not reported</w:t>
-            </w:r>
-          </w:p>
-        </w:tc>
-        <w:tc>
-          <w:tcPr>
-            <w:tcW w:type="dxa" w:w="5074"/>
-          </w:tcPr>
-          <w:p>
-            <w:r>
-              <w:rPr>
-                <w:sz w:val="16"/>
-              </w:rPr>
-              <w:t>The mind is not a vessel to be filled but a fire to be lighted</w:t>
-            </w:r>
-          </w:p>
-        </w:tc>
-      </w:tr>
-      <w:tr>
-        <w:tc>
-          <w:tcPr>
-            <w:tcW w:type="dxa" w:w="3402"/>
-          </w:tcPr>
-          <w:p>
-            <w:r>
-              <w:t>IPDC</w:t>
-            </w:r>
-          </w:p>
-        </w:tc>
-        <w:tc>
-          <w:tcPr>
-            <w:tcW w:type="dxa" w:w="1474"/>
-          </w:tcPr>
-          <w:p>
-            <w:r>
-              <w:t>13/07/2020</w:t>
-            </w:r>
-          </w:p>
-        </w:tc>
-        <w:tc>
-          <w:tcPr>
-            <w:tcW w:type="dxa" w:w="1134"/>
-          </w:tcPr>
-          <w:p>
-            <w:r>
-              <w:t>Not reported</w:t>
-            </w:r>
-          </w:p>
-        </w:tc>
-        <w:tc>
-          <w:tcPr>
-            <w:tcW w:type="dxa" w:w="1134"/>
-          </w:tcPr>
-          <w:p>
-            <w:r>
-              <w:t>Not reported</w:t>
-            </w:r>
-          </w:p>
-        </w:tc>
-        <w:tc>
-          <w:tcPr>
-            <w:tcW w:type="dxa" w:w="5074"/>
-          </w:tcPr>
-          <w:p>
-            <w:r>
-              <w:rPr>
-                <w:sz w:val="16"/>
-              </w:rPr>
-              <w:t>The mind is not a vessel to be filled but a fire to be lighted</w:t>
-            </w:r>
-          </w:p>
-        </w:tc>
-      </w:tr>
-      <w:tr>
-        <w:tc>
-          <w:tcPr>
-            <w:tcW w:type="dxa" w:w="3402"/>
-          </w:tcPr>
-          <w:p>
-            <w:r>
-              <w:t>Huntingdon Viaduct - Span 4 Removal</w:t>
-            </w:r>
-          </w:p>
-        </w:tc>
-        <w:tc>
-          <w:tcPr>
-            <w:tcW w:type="dxa" w:w="1474"/>
-          </w:tcPr>
-          <w:p>
-            <w:r>
-              <w:t>22/08/2020</w:t>
-            </w:r>
-          </w:p>
-        </w:tc>
-        <w:tc>
-          <w:tcPr>
-            <w:tcW w:type="dxa" w:w="1134"/>
-          </w:tcPr>
-          <w:p>
-            <w:r>
-              <w:t>Not reported</w:t>
-            </w:r>
-          </w:p>
-        </w:tc>
-        <w:tc>
-          <w:tcPr>
-            <w:tcW w:type="dxa" w:w="1134"/>
-          </w:tcPr>
-          <w:p>
-            <w:r>
-              <w:t>Not reported</w:t>
-            </w:r>
-          </w:p>
-        </w:tc>
-        <w:tc>
-          <w:tcPr>
-            <w:tcW w:type="dxa" w:w="5074"/>
-          </w:tcPr>
-          <w:p>
-            <w:r>
-              <w:rPr>
-                <w:sz w:val="16"/>
-              </w:rPr>
-              <w:t>What you see if all there is</w:t>
-            </w:r>
-          </w:p>
-        </w:tc>
-      </w:tr>
-      <w:tr>
-        <w:tc>
-          <w:tcPr>
-            <w:tcW w:type="dxa" w:w="3402"/>
-          </w:tcPr>
-          <w:p>
-            <w:r>
-              <w:t>Tranquility Kestrel</w:t>
-            </w:r>
-          </w:p>
-        </w:tc>
-        <w:tc>
-          <w:tcPr>
-            <w:tcW w:type="dxa" w:w="1474"/>
-          </w:tcPr>
-          <w:p>
-            <w:r>
-              <w:t>31/10/2020</w:t>
-            </w:r>
-          </w:p>
-        </w:tc>
-        <w:tc>
-          <w:tcPr>
-            <w:tcW w:type="dxa" w:w="1134"/>
-          </w:tcPr>
-          <w:p>
-            <w:r>
-              <w:t>+ 193</w:t>
-            </w:r>
-          </w:p>
-        </w:tc>
-        <w:tc>
-          <w:tcPr>
-            <w:tcW w:type="dxa" w:w="1134"/>
-          </w:tcPr>
-          <w:p>
-            <w:r>
-              <w:t>+ 151</w:t>
-            </w:r>
-          </w:p>
-        </w:tc>
-        <w:tc>
-          <w:tcPr>
-            <w:tcW w:type="dxa" w:w="5074"/>
-          </w:tcPr>
-          <w:p>
-            <w:r>
-              <w:rPr>
-                <w:sz w:val="16"/>
-              </w:rPr>
-              <w:t>What you see if all there is</w:t>
-            </w:r>
-          </w:p>
-        </w:tc>
-      </w:tr>
-      <w:tr>
-        <w:tc>
-          <w:tcPr>
-            <w:tcW w:type="dxa" w:w="3402"/>
-          </w:tcPr>
-          <w:p>
-            <w:r>
-              <w:t>Huntingdon - Complete Mill Common Road (Pathfinder Link)</w:t>
-            </w:r>
-          </w:p>
-        </w:tc>
-        <w:tc>
-          <w:tcPr>
-            <w:tcW w:type="dxa" w:w="1474"/>
-          </w:tcPr>
-          <w:p>
-            <w:r>
-              <w:t>31/10/2020</w:t>
-            </w:r>
-          </w:p>
-        </w:tc>
-        <w:tc>
-          <w:tcPr>
-            <w:tcW w:type="dxa" w:w="1134"/>
-          </w:tcPr>
-          <w:p>
-            <w:r>
-              <w:t>Not reported</w:t>
-            </w:r>
-          </w:p>
-        </w:tc>
-        <w:tc>
-          <w:tcPr>
-            <w:tcW w:type="dxa" w:w="1134"/>
-          </w:tcPr>
-          <w:p>
-            <w:r>
-              <w:t>Not reported</w:t>
-            </w:r>
-          </w:p>
-        </w:tc>
-        <w:tc>
-          <w:tcPr>
-            <w:tcW w:type="dxa" w:w="5074"/>
-          </w:tcPr>
-          <w:p>
-            <w:r>
-              <w:rPr>
-                <w:sz w:val="16"/>
-              </w:rPr>
-              <w:t>Green lumber fallacy</w:t>
-            </w:r>
-          </w:p>
-        </w:tc>
-      </w:tr>
-      <w:tr>
-        <w:tc>
-          <w:tcPr>
-            <w:tcW w:type="dxa" w:w="3402"/>
-          </w:tcPr>
-          <w:p>
-            <w:r>
-              <w:t>Huntingdon - Complete Views Common Link</w:t>
-            </w:r>
-          </w:p>
-        </w:tc>
-        <w:tc>
-          <w:tcPr>
-            <w:tcW w:type="dxa" w:w="1474"/>
-          </w:tcPr>
-          <w:p>
-            <w:r>
-              <w:t>03/11/2020</w:t>
-            </w:r>
-          </w:p>
-        </w:tc>
-        <w:tc>
-          <w:tcPr>
-            <w:tcW w:type="dxa" w:w="1134"/>
-          </w:tcPr>
-          <w:p>
-            <w:r>
-              <w:t>Not reported</w:t>
-            </w:r>
-          </w:p>
-        </w:tc>
-        <w:tc>
-          <w:tcPr>
-            <w:tcW w:type="dxa" w:w="1134"/>
-          </w:tcPr>
-          <w:p>
-            <w:r>
-              <w:t>Not reported</w:t>
-            </w:r>
-          </w:p>
-        </w:tc>
-        <w:tc>
-          <w:tcPr>
-            <w:tcW w:type="dxa" w:w="5074"/>
-          </w:tcPr>
-          <w:p>
-            <w:r>
-              <w:rPr>
-                <w:sz w:val="16"/>
-              </w:rPr>
-              <w:t>What you see if all there is</w:t>
-            </w:r>
-          </w:p>
-        </w:tc>
-      </w:tr>
-      <w:tr>
-        <w:tc>
-          <w:tcPr>
-            <w:tcW w:type="dxa" w:w="3402"/>
-          </w:tcPr>
-          <w:p>
-            <w:r>
-              <w:t>Huntingdon Viaduct - Span 5 Monolith Removal</w:t>
-            </w:r>
-          </w:p>
-        </w:tc>
-        <w:tc>
-          <w:tcPr>
-            <w:tcW w:type="dxa" w:w="1474"/>
-          </w:tcPr>
-          <w:p>
-            <w:r>
-              <w:t>27/05/2021</w:t>
-            </w:r>
-          </w:p>
-        </w:tc>
-        <w:tc>
-          <w:tcPr>
-            <w:tcW w:type="dxa" w:w="1134"/>
-          </w:tcPr>
-          <w:p>
-            <w:r>
-              <w:t>Not reported</w:t>
-            </w:r>
-          </w:p>
-        </w:tc>
-        <w:tc>
-          <w:tcPr>
-            <w:tcW w:type="dxa" w:w="1134"/>
-          </w:tcPr>
-          <w:p>
-            <w:r>
-              <w:t>Not reported</w:t>
-            </w:r>
-          </w:p>
-        </w:tc>
-        <w:tc>
-          <w:tcPr>
-            <w:tcW w:type="dxa" w:w="5074"/>
-          </w:tcPr>
-          <w:p>
-            <w:r>
-              <w:rPr>
-                <w:sz w:val="16"/>
-              </w:rPr>
-              <w:t>The sea gets deeper the further you go into it</w:t>
-            </w:r>
-          </w:p>
-        </w:tc>
-      </w:tr>
-      <w:tr>
-        <w:tc>
-          <w:tcPr>
-            <w:tcW w:type="dxa" w:w="3402"/>
-          </w:tcPr>
-          <w:p>
-            <w:r>
-              <w:t>Huntingdon Viaduct - Span 3 Monolith Removal</w:t>
-            </w:r>
-          </w:p>
-        </w:tc>
-        <w:tc>
-          <w:tcPr>
-            <w:tcW w:type="dxa" w:w="1474"/>
-          </w:tcPr>
-          <w:p>
-            <w:r>
-              <w:t>04/06/2021</w:t>
-            </w:r>
-          </w:p>
-        </w:tc>
-        <w:tc>
-          <w:tcPr>
-            <w:tcW w:type="dxa" w:w="1134"/>
-          </w:tcPr>
-          <w:p>
-            <w:r>
-              <w:t>Not reported</w:t>
-            </w:r>
-          </w:p>
-        </w:tc>
-        <w:tc>
-          <w:tcPr>
-            <w:tcW w:type="dxa" w:w="1134"/>
-          </w:tcPr>
-          <w:p>
-            <w:r>
-              <w:t>Not reported</w:t>
-            </w:r>
-          </w:p>
-        </w:tc>
-        <w:tc>
-          <w:tcPr>
-            <w:tcW w:type="dxa" w:w="5074"/>
-          </w:tcPr>
-          <w:p>
-            <w:r>
-              <w:rPr>
-                <w:sz w:val="16"/>
-              </w:rPr>
-              <w:t>The sea gets deeper the further you go into it</w:t>
-            </w:r>
-          </w:p>
-        </w:tc>
-      </w:tr>
-      <w:tr>
-        <w:tc>
-          <w:tcPr>
-            <w:tcW w:type="dxa" w:w="3402"/>
-          </w:tcPr>
-          <w:p>
-            <w:r>
-              <w:t>Standard H</w:t>
-            </w:r>
-          </w:p>
-        </w:tc>
-        <w:tc>
-          <w:tcPr>
-            <w:tcW w:type="dxa" w:w="1474"/>
-          </w:tcPr>
-          <w:p>
-            <w:r>
-              <w:t>10/12/2021</w:t>
-            </w:r>
-          </w:p>
-        </w:tc>
-        <w:tc>
-          <w:tcPr>
-            <w:tcW w:type="dxa" w:w="1134"/>
-          </w:tcPr>
-          <w:p>
-            <w:r>
-              <w:t>+ 71</w:t>
-            </w:r>
-          </w:p>
-        </w:tc>
-        <w:tc>
-          <w:tcPr>
-            <w:tcW w:type="dxa" w:w="1134"/>
-          </w:tcPr>
-          <w:p>
-            <w:r>
-              <w:t>+ 71</w:t>
-            </w:r>
-          </w:p>
-        </w:tc>
-        <w:tc>
-          <w:tcPr>
-            <w:tcW w:type="dxa" w:w="5074"/>
-          </w:tcPr>
-          <w:p>
-            <w:r>
-              <w:rPr>
-                <w:sz w:val="16"/>
-              </w:rPr>
-              <w:t>What you see if all there is</w:t>
-            </w:r>
-          </w:p>
-        </w:tc>
-      </w:tr>
-      <w:tr>
-        <w:tc>
-          <w:tcPr>
-            <w:tcW w:type="dxa" w:w="3402"/>
-          </w:tcPr>
-          <w:p>
-            <w:r>
-              <w:t>Huntingdon - Construct and Commission Railway Car Park</w:t>
-            </w:r>
-          </w:p>
-        </w:tc>
-        <w:tc>
-          <w:tcPr>
-            <w:tcW w:type="dxa" w:w="1474"/>
-          </w:tcPr>
-          <w:p>
-            <w:r>
-              <w:t>10/12/2021</w:t>
-            </w:r>
-          </w:p>
-        </w:tc>
-        <w:tc>
-          <w:tcPr>
-            <w:tcW w:type="dxa" w:w="1134"/>
-          </w:tcPr>
-          <w:p>
-            <w:r>
-              <w:t>Not reported</w:t>
-            </w:r>
-          </w:p>
-        </w:tc>
-        <w:tc>
-          <w:tcPr>
-            <w:tcW w:type="dxa" w:w="1134"/>
-          </w:tcPr>
-          <w:p>
-            <w:r>
-              <w:t>Not reported</w:t>
-            </w:r>
-          </w:p>
-        </w:tc>
-        <w:tc>
-          <w:tcPr>
-            <w:tcW w:type="dxa" w:w="5074"/>
-          </w:tcPr>
-          <w:p>
-            <w:r>
-              <w:rPr>
-                <w:sz w:val="16"/>
-              </w:rPr>
-              <w:t>Memento mori and amor fati</w:t>
-            </w:r>
-          </w:p>
-        </w:tc>
-      </w:tr>
-      <w:tr>
-        <w:tc>
-          <w:tcPr>
-            <w:tcW w:type="dxa" w:w="3402"/>
-          </w:tcPr>
-          <w:p>
-            <w:r>
-              <w:t>Spaceship Liftoff</w:t>
-            </w:r>
-          </w:p>
-        </w:tc>
-        <w:tc>
-          <w:tcPr>
-            <w:tcW w:type="dxa" w:w="1474"/>
-          </w:tcPr>
-          <w:p>
-            <w:r>
-              <w:t>31/03/2023</w:t>
-            </w:r>
-          </w:p>
-        </w:tc>
-        <w:tc>
-          <w:tcPr>
-            <w:tcW w:type="dxa" w:w="1134"/>
-          </w:tcPr>
-          <w:p>
-            <w:r>
-              <w:t>Not reported</w:t>
-            </w:r>
-          </w:p>
-        </w:tc>
-        <w:tc>
-          <w:tcPr>
-            <w:tcW w:type="dxa" w:w="1134"/>
-          </w:tcPr>
-          <w:p>
-            <w:r>
-              <w:t>0</w:t>
-            </w:r>
-          </w:p>
-        </w:tc>
-        <w:tc>
-          <w:tcPr>
-            <w:tcW w:type="dxa" w:w="5074"/>
-          </w:tcPr>
-          <w:p>
-            <w:r>
-              <w:rPr>
-                <w:sz w:val="16"/>
-              </w:rPr>
-              <w:t>What you see if all there is</w:t>
-            </w:r>
-          </w:p>
-        </w:tc>
-      </w:tr>
-    </w:tbl>
     <w:sectPr>
-      <w:pgSz w:w="15840" w:h="12240" w:orient="landscape"/>
+      <w:headerReference w:type="even" r:id="rId11"/>
+      <w:headerReference w:type="default" r:id="rId12"/>
+      <w:footerReference w:type="even" r:id="rId13"/>
+      <w:footerReference w:type="default" r:id="rId14"/>
+      <w:headerReference w:type="first" r:id="rId15"/>
+      <w:footerReference w:type="first" r:id="rId16"/>
+      <w:pgSz w:w="12240" w:h="15840"/>
       <w:pgMar w:top="1440" w:right="1800" w:bottom="1440" w:left="1800" w:header="720" w:footer="720" w:gutter="0"/>
       <w:cols w:space="720"/>
       <w:docGrid w:linePitch="360"/>

</xml_diff>